<commit_message>
worked on transfer to .rmd
</commit_message>
<xml_diff>
--- a/vertical-thermal-review.docx
+++ b/vertical-thermal-review.docx
@@ -164,170 +164,169 @@
         </w:rPr>
         <w:t xml:space="preserve">As the climate warms, understanding forest responses to temperature is critical.</w:t>
       </w:r>
-      <w:r>
-        <w:t xml:space="preserve"> </w:t>
-      </w:r>
-      <w:r>
+    </w:p>
+    <w:p>
+      <w:pPr>
+        <w:pStyle w:val="BodyText"/>
+      </w:pPr>
+      <w:r>
+        <w:rPr>
+          <w:b/>
+        </w:rPr>
         <w:t xml:space="preserve">Forest canopy microclimate buffering is emerging as important for forest ecology in an era of climate change.</w:t>
       </w:r>
-    </w:p>
-    <w:p>
-      <w:pPr>
-        <w:pStyle w:val="Compact"/>
+      <w:r>
+        <w:t xml:space="preserve"> </w:t>
+      </w:r>
+      <w:r>
+        <w:t xml:space="preserve">Forest canopies buffer temperatures and other conditions</w:t>
+      </w:r>
+      <w:r>
+        <w:t xml:space="preserve"> </w:t>
+      </w:r>
+      <w:r>
+        <w:t xml:space="preserve">-</w:t>
+      </w:r>
+      <w:r>
+        <w:t xml:space="preserve"> </w:t>
+      </w:r>
+      <w:r>
+        <w:t xml:space="preserve">Zellweger</w:t>
+      </w:r>
+      <w:r>
+        <w:t xml:space="preserve"> </w:t>
+      </w:r>
+      <w:r>
+        <w:rPr>
+          <w:i/>
+        </w:rPr>
+        <w:t xml:space="preserve">et al.</w:t>
+      </w:r>
+      <w:r>
+        <w:t xml:space="preserve"> </w:t>
+      </w:r>
+      <w:r>
+        <w:t xml:space="preserve">(2020)</w:t>
+      </w:r>
+    </w:p>
+    <w:p>
+      <w:pPr>
+        <w:pStyle w:val="BodyText"/>
+      </w:pPr>
+      <w:r>
+        <w:t xml:space="preserve">We’re seeing increasing evidence that this impacts the ecology, with potential feedbacks to climate change.</w:t>
+      </w:r>
+      <w:r>
+        <w:t xml:space="preserve"> </w:t>
+      </w:r>
+      <w:r>
+        <w:t xml:space="preserve">-</w:t>
+      </w:r>
+      <w:r>
+        <w:t xml:space="preserve"> </w:t>
+      </w:r>
+      <w:r>
+        <w:t xml:space="preserve">Zellweger</w:t>
+      </w:r>
+      <w:r>
+        <w:t xml:space="preserve"> </w:t>
+      </w:r>
+      <w:r>
+        <w:rPr>
+          <w:i/>
+        </w:rPr>
+        <w:t xml:space="preserve">et al.</w:t>
+      </w:r>
+      <w:r>
+        <w:t xml:space="preserve"> </w:t>
+      </w:r>
+      <w:r>
+        <w:t xml:space="preserve">(2020)</w:t>
+      </w:r>
+      <w:r>
+        <w:t xml:space="preserve"> </w:t>
+      </w:r>
+      <w:r>
+        <w:t xml:space="preserve">- (Suggitt et al. 2018, Scheffers et. al 2014)</w:t>
+      </w:r>
+      <w:r>
+        <w:t xml:space="preserve"> </w:t>
+      </w:r>
+      <w:r>
+        <w:t xml:space="preserve">- Larger trees suffer more during drought (Bennett et al. 2015) and may be partially influenced by temperature</w:t>
+      </w:r>
+    </w:p>
+    <w:p>
+      <w:pPr>
+        <w:pStyle w:val="BodyText"/>
+      </w:pPr>
+      <w:r>
+        <w:rPr>
+          <w:b/>
+        </w:rPr>
+        <w:t xml:space="preserve">However, we lack a systematic understanding of biophysical and biological patterns across this gradient, how these affect leaf-level processes, and in turn how it affects ecology (Fig. 1).</w:t>
+      </w:r>
+    </w:p>
+    <w:p>
+      <w:pPr>
+        <w:pStyle w:val="BodyText"/>
+      </w:pPr>
+      <w:r>
+        <w:t xml:space="preserve">This review addresses the following questions:</w:t>
+      </w:r>
+    </w:p>
+    <w:p>
+      <w:pPr>
         <w:numPr>
           <w:numId w:val="1002"/>
           <w:ilvl w:val="0"/>
         </w:numPr>
       </w:pPr>
       <w:r>
-        <w:t xml:space="preserve">Forest canopies buffer temperatures and other conditions</w:t>
-      </w:r>
-    </w:p>
-    <w:p>
-      <w:pPr>
-        <w:pStyle w:val="Compact"/>
+        <w:t xml:space="preserve">How does the biophysical environment vary with height in forests?</w:t>
+      </w:r>
+    </w:p>
+    <w:p>
+      <w:pPr>
         <w:numPr>
-          <w:numId w:val="1003"/>
-          <w:ilvl w:val="1"/>
-        </w:numPr>
-      </w:pPr>
-      <w:r>
-        <w:t xml:space="preserve">Zellweger</w:t>
-      </w:r>
-      <w:r>
-        <w:t xml:space="preserve"> </w:t>
-      </w:r>
-      <w:r>
-        <w:rPr>
-          <w:i/>
-        </w:rPr>
-        <w:t xml:space="preserve">et al.</w:t>
-      </w:r>
-      <w:r>
-        <w:t xml:space="preserve"> </w:t>
-      </w:r>
-      <w:r>
-        <w:t xml:space="preserve">(2020)</w:t>
-      </w:r>
-    </w:p>
-    <w:p>
-      <w:pPr>
-        <w:pStyle w:val="FirstParagraph"/>
-      </w:pPr>
-      <w:r>
-        <w:t xml:space="preserve">We’re seeing increasing evidence that this impacts the ecology, with potential feedbacks to climate change.</w:t>
-      </w:r>
-      <w:r>
-        <w:t xml:space="preserve"> </w:t>
-      </w:r>
-      <w:r>
-        <w:t xml:space="preserve">-</w:t>
-      </w:r>
-      <w:r>
-        <w:t xml:space="preserve"> </w:t>
-      </w:r>
-      <w:r>
-        <w:t xml:space="preserve">Zellweger</w:t>
-      </w:r>
-      <w:r>
-        <w:t xml:space="preserve"> </w:t>
-      </w:r>
-      <w:r>
-        <w:rPr>
-          <w:i/>
-        </w:rPr>
-        <w:t xml:space="preserve">et al.</w:t>
-      </w:r>
-      <w:r>
-        <w:t xml:space="preserve"> </w:t>
-      </w:r>
-      <w:r>
-        <w:t xml:space="preserve">(2020)</w:t>
-      </w:r>
-      <w:r>
-        <w:t xml:space="preserve"> </w:t>
-      </w:r>
-      <w:r>
-        <w:t xml:space="preserve">- (Suggitt et al. 2018, Scheffers et. al 2014)</w:t>
-      </w:r>
-      <w:r>
-        <w:t xml:space="preserve"> </w:t>
-      </w:r>
-      <w:r>
-        <w:t xml:space="preserve">- Larger trees suffer more during drought (Bennett et al. 2015) and may be partially influenced by temperature</w:t>
-      </w:r>
-    </w:p>
-    <w:p>
-      <w:pPr>
-        <w:pStyle w:val="BodyText"/>
-      </w:pPr>
-      <w:r>
-        <w:rPr>
-          <w:b/>
-        </w:rPr>
-        <w:t xml:space="preserve">However, we lack a systematic understanding of biophysical and biological patterns across this gradient, how these affect leaf-level processes, and in turn how it affects ecology (Fig. 1).</w:t>
-      </w:r>
-    </w:p>
-    <w:p>
-      <w:pPr>
-        <w:pStyle w:val="BodyText"/>
-      </w:pPr>
-      <w:r>
-        <w:t xml:space="preserve">This review addresses the following questions:</w:t>
-      </w:r>
-    </w:p>
-    <w:p>
-      <w:pPr>
-        <w:numPr>
-          <w:numId w:val="1004"/>
+          <w:numId w:val="1002"/>
           <w:ilvl w:val="0"/>
         </w:numPr>
       </w:pPr>
       <w:r>
-        <w:t xml:space="preserve">How does the biophysical environment vary with height in forests?</w:t>
+        <w:t xml:space="preserve">How do leaf traits vary with height (or between sun and shade leaves) in forests?</w:t>
       </w:r>
     </w:p>
     <w:p>
       <w:pPr>
         <w:numPr>
-          <w:numId w:val="1004"/>
+          <w:numId w:val="1002"/>
           <w:ilvl w:val="0"/>
         </w:numPr>
       </w:pPr>
       <w:r>
-        <w:t xml:space="preserve">How do leaf traits vary with height (or between sun and shade leaves) in forests?</w:t>
+        <w:t xml:space="preserve">How do biophysical environment and traits combine to affect leaf temperature?</w:t>
       </w:r>
     </w:p>
     <w:p>
       <w:pPr>
         <w:numPr>
-          <w:numId w:val="1004"/>
+          <w:numId w:val="1002"/>
           <w:ilvl w:val="0"/>
         </w:numPr>
       </w:pPr>
       <w:r>
-        <w:t xml:space="preserve">How do biophysical environment and traits combine to affect leaf temperature?</w:t>
+        <w:t xml:space="preserve">How does leaf metabolism respond to temperature in canopy and understory settings?</w:t>
       </w:r>
     </w:p>
     <w:p>
       <w:pPr>
         <w:numPr>
-          <w:numId w:val="1004"/>
+          <w:numId w:val="1002"/>
           <w:ilvl w:val="0"/>
         </w:numPr>
       </w:pPr>
       <w:r>
-        <w:t xml:space="preserve">How does leaf metabolism respond to temperature in canopy and understory settings?</w:t>
-      </w:r>
-    </w:p>
-    <w:p>
-      <w:pPr>
-        <w:numPr>
-          <w:numId w:val="1004"/>
-          <w:ilvl w:val="0"/>
-        </w:numPr>
-      </w:pPr>
-      <w:r>
         <w:t xml:space="preserve">What are the implications of these patterns for the ecology and climate change responses of canopy versus understory trees?</w:t>
       </w:r>
     </w:p>
@@ -336,7 +335,10 @@
         <w:pStyle w:val="FirstParagraph"/>
       </w:pPr>
       <w:r>
-        <w:t xml:space="preserve">*Our primary interest is the height gradient from the top of the canopy to the understory in forests. However,</w:t>
+        <w:rPr>
+          <w:i/>
+        </w:rPr>
+        <w:t xml:space="preserve">Our primary interest is the gradient in height and exposure from the top of the canopy to the understory in forests. However, because a lot of the relevant research has focused on exposure gradients near ground level (e.g., comparisons of sun and shade leaves), we also review studies focused on exposure gradients.</w:t>
       </w:r>
     </w:p>
     <w:p>
@@ -353,7 +355,7 @@
               <a:graphicData uri="http://schemas.openxmlformats.org/drawingml/2006/picture">
                 <pic:pic>
                   <pic:nvPicPr>
-                    <pic:cNvPr descr="figures_tables/schematic.png" id="0" name="Picture"/>
+                    <pic:cNvPr descr="schematic/schematic.png" id="0" name="Picture"/>
                     <pic:cNvPicPr>
                       <a:picLocks noChangeArrowheads="1" noChangeAspect="1"/>
                     </pic:cNvPicPr>
@@ -415,6 +417,617 @@
     </w:p>
     <w:p>
       <w:pPr>
+        <w:pStyle w:val="FirstParagraph"/>
+      </w:pPr>
+      <w:r>
+        <w:rPr>
+          <w:b/>
+        </w:rPr>
+        <w:t xml:space="preserve">Forest canopies have a buffering effect on multiple aspects of the understory climate (Fig.</w:t>
+      </w:r>
+      <w:r>
+        <w:rPr>
+          <w:b/>
+        </w:rPr>
+        <w:t xml:space="preserve"> </w:t>
+      </w:r>
+      <w:r>
+        <w:t xml:space="preserve">2</w:t>
+      </w:r>
+      <w:r>
+        <w:rPr>
+          <w:b/>
+        </w:rPr>
+        <w:t xml:space="preserve">).</w:t>
+      </w:r>
+      <w:r>
+        <w:t xml:space="preserve"> </w:t>
+      </w:r>
+      <w:r>
+        <w:t xml:space="preserve">Most notably, solar radiation decreases along a vertical profile from the top of the canopy to the forest floor (Fig.</w:t>
+      </w:r>
+      <w:r>
+        <w:t xml:space="preserve"> </w:t>
+      </w:r>
+      <w:r>
+        <w:rPr>
+          <w:b/>
+        </w:rPr>
+        <w:t xml:space="preserve">2x</w:t>
+      </w:r>
+      <w:r>
+        <w:t xml:space="preserve">).</w:t>
+      </w:r>
+      <w:r>
+        <w:t xml:space="preserve"> </w:t>
+      </w:r>
+      <w:r>
+        <w:t xml:space="preserve">-</w:t>
+      </w:r>
+      <w:r>
+        <w:t xml:space="preserve"> </w:t>
+      </w:r>
+      <w:r>
+        <w:rPr>
+          <w:i/>
+        </w:rPr>
+        <w:t xml:space="preserve">Bonan (2016)</w:t>
+      </w:r>
+      <w:r>
+        <w:rPr>
+          <w:i/>
+        </w:rPr>
+        <w:t xml:space="preserve"> </w:t>
+      </w:r>
+      <w:r>
+        <w:rPr>
+          <w:i/>
+        </w:rPr>
+        <w:t xml:space="preserve">reviews this and points to appropriate references</w:t>
+      </w:r>
+      <w:r>
+        <w:t xml:space="preserve"> </w:t>
+      </w:r>
+      <w:r>
+        <w:t xml:space="preserve">- (Mau et al. 2018?)</w:t>
+      </w:r>
+      <w:r>
+        <w:t xml:space="preserve"> </w:t>
+      </w:r>
+      <w:r>
+        <w:t xml:space="preserve">- Sunflecks: Leaky et al. 2003?</w:t>
+      </w:r>
+    </w:p>
+    <w:p>
+      <w:pPr>
+        <w:pStyle w:val="BodyText"/>
+      </w:pPr>
+      <w:r>
+        <w:t xml:space="preserve">Wind speeds are also higher at the top of the canopy (Fig.</w:t>
+      </w:r>
+      <w:r>
+        <w:t xml:space="preserve"> </w:t>
+      </w:r>
+      <w:r>
+        <w:rPr>
+          <w:b/>
+        </w:rPr>
+        <w:t xml:space="preserve">2x</w:t>
+      </w:r>
+      <w:r>
+        <w:t xml:space="preserve">).</w:t>
+      </w:r>
+      <w:r>
+        <w:t xml:space="preserve"> </w:t>
+      </w:r>
+      <w:r>
+        <w:t xml:space="preserve">-</w:t>
+      </w:r>
+      <w:r>
+        <w:t xml:space="preserve"> </w:t>
+      </w:r>
+      <w:r>
+        <w:rPr>
+          <w:i/>
+        </w:rPr>
+        <w:t xml:space="preserve">(find some good refs for this/ fill in more specifics)</w:t>
+      </w:r>
+      <w:r>
+        <w:t xml:space="preserve"> </w:t>
+      </w:r>
+      <w:r>
+        <w:t xml:space="preserve">-</w:t>
+      </w:r>
+      <w:r>
+        <w:t xml:space="preserve"> </w:t>
+      </w:r>
+      <w:r>
+        <w:t xml:space="preserve">McGregor</w:t>
+      </w:r>
+      <w:r>
+        <w:t xml:space="preserve"> </w:t>
+      </w:r>
+      <w:r>
+        <w:rPr>
+          <w:i/>
+        </w:rPr>
+        <w:t xml:space="preserve">et al.</w:t>
+      </w:r>
+      <w:r>
+        <w:t xml:space="preserve"> </w:t>
+      </w:r>
+      <w:r>
+        <w:t xml:space="preserve">This results in higher boundary layer conductance,</w:t>
+      </w:r>
+      <w:r>
+        <w:t xml:space="preserve"> </w:t>
+      </w:r>
+      <w:r>
+        <w:rPr>
+          <w:i/>
+        </w:rPr>
+        <w:t xml:space="preserve">DEFINE</w:t>
+      </w:r>
+      <w:r>
+        <w:t xml:space="preserve">, for canopy leaves</w:t>
+      </w:r>
+      <w:r>
+        <w:t xml:space="preserve"> </w:t>
+      </w:r>
+      <w:r>
+        <w:t xml:space="preserve">(</w:t>
+      </w:r>
+      <w:r>
+        <w:rPr>
+          <w:b/>
+        </w:rPr>
+        <w:t xml:space="preserve">???</w:t>
+      </w:r>
+      <w:r>
+        <w:t xml:space="preserve">)</w:t>
+      </w:r>
+      <w:r>
+        <w:t xml:space="preserve">.</w:t>
+      </w:r>
+    </w:p>
+    <w:p>
+      <w:pPr>
+        <w:pStyle w:val="BodyText"/>
+      </w:pPr>
+      <w:r>
+        <w:t xml:space="preserve">Air temperature,</w:t>
+      </w:r>
+      <w:r>
+        <w:t xml:space="preserve"> </w:t>
+      </w:r>
+      <m:oMath>
+        <m:sSub>
+          <m:e>
+            <m:r>
+              <m:t>T</m:t>
+            </m:r>
+          </m:e>
+          <m:sub>
+            <m:r>
+              <m:t>a</m:t>
+            </m:r>
+            <m:r>
+              <m:t>i</m:t>
+            </m:r>
+            <m:r>
+              <m:t>r</m:t>
+            </m:r>
+          </m:sub>
+        </m:sSub>
+      </m:oMath>
+      <w:r>
+        <w:t xml:space="preserve">, is sometimes signficantly buffered by forest canopies (Fig.</w:t>
+      </w:r>
+      <w:r>
+        <w:t xml:space="preserve"> </w:t>
+      </w:r>
+      <w:r>
+        <w:rPr>
+          <w:b/>
+        </w:rPr>
+        <w:t xml:space="preserve">2x</w:t>
+      </w:r>
+      <w:r>
+        <w:t xml:space="preserve">).</w:t>
+      </w:r>
+      <w:r>
+        <w:t xml:space="preserve"> </w:t>
+      </w:r>
+      <w:r>
+        <w:t xml:space="preserve">Studies comparing</w:t>
+      </w:r>
+      <w:r>
+        <w:t xml:space="preserve"> </w:t>
+      </w:r>
+      <m:oMath>
+        <m:sSub>
+          <m:e>
+            <m:r>
+              <m:t>T</m:t>
+            </m:r>
+          </m:e>
+          <m:sub>
+            <m:r>
+              <m:t>a</m:t>
+            </m:r>
+            <m:r>
+              <m:t>i</m:t>
+            </m:r>
+            <m:r>
+              <m:t>r</m:t>
+            </m:r>
+          </m:sub>
+        </m:sSub>
+      </m:oMath>
+      <w:r>
+        <w:t xml:space="preserve"> </w:t>
+      </w:r>
+      <w:r>
+        <w:t xml:space="preserve">under forest canopies with nearby clearings have found lower maximum temperatures under forest canopies across Europe</w:t>
+      </w:r>
+      <w:r>
+        <w:t xml:space="preserve"> </w:t>
+      </w:r>
+      <w:r>
+        <w:t xml:space="preserve">(Zellweger</w:t>
+      </w:r>
+      <w:r>
+        <w:t xml:space="preserve"> </w:t>
+      </w:r>
+      <w:r>
+        <w:rPr>
+          <w:i/>
+        </w:rPr>
+        <w:t xml:space="preserve">et al.</w:t>
+      </w:r>
+      <w:r>
+        <w:t xml:space="preserve">, 2019)</w:t>
+      </w:r>
+      <w:r>
+        <w:t xml:space="preserve"> </w:t>
+      </w:r>
+      <w:r>
+        <w:t xml:space="preserve">and in the northwestern United States</w:t>
+      </w:r>
+      <w:r>
+        <w:t xml:space="preserve"> </w:t>
+      </w:r>
+      <w:r>
+        <w:t xml:space="preserve">(Davis</w:t>
+      </w:r>
+      <w:r>
+        <w:t xml:space="preserve"> </w:t>
+      </w:r>
+      <w:r>
+        <w:rPr>
+          <w:i/>
+        </w:rPr>
+        <w:t xml:space="preserve">et al.</w:t>
+      </w:r>
+      <w:r>
+        <w:t xml:space="preserve">, 2019)</w:t>
+      </w:r>
+      <w:r>
+        <w:t xml:space="preserve">.</w:t>
+      </w:r>
+      <w:r>
+        <w:t xml:space="preserve"> </w:t>
+      </w:r>
+      <w:r>
+        <w:t xml:space="preserve">Similarly, maximum air temperatures were higher above than below tropical forest canopies during wet seasons in Panama (Rey-Sánchez et al. 2016) and coastal Brazil (Fauset et al. 2018).</w:t>
+      </w:r>
+      <w:r>
+        <w:t xml:space="preserve"> </w:t>
+      </w:r>
+      <w:r>
+        <w:t xml:space="preserve">However, similar maximum temperatures have been observed during the dry season in Panama (Rey-Sánchez et al. 2016) and in a temperate deciduous forest in the eastern United States</w:t>
+      </w:r>
+      <w:r>
+        <w:t xml:space="preserve"> </w:t>
+      </w:r>
+      <w:r>
+        <w:t xml:space="preserve">(McGregor</w:t>
+      </w:r>
+      <w:r>
+        <w:t xml:space="preserve"> </w:t>
+      </w:r>
+      <w:r>
+        <w:rPr>
+          <w:i/>
+        </w:rPr>
+        <w:t xml:space="preserve">et al.</w:t>
+      </w:r>
+      <w:r>
+        <w:t xml:space="preserve">)</w:t>
+      </w:r>
+      <w:r>
+        <w:t xml:space="preserve">.</w:t>
+      </w:r>
+      <w:r>
+        <w:t xml:space="preserve"> </w:t>
+      </w:r>
+      <w:r>
+        <w:t xml:space="preserve">Minimum</w:t>
+      </w:r>
+      <w:r>
+        <w:t xml:space="preserve"> </w:t>
+      </w:r>
+      <m:oMath>
+        <m:sSub>
+          <m:e>
+            <m:r>
+              <m:t>T</m:t>
+            </m:r>
+          </m:e>
+          <m:sub>
+            <m:r>
+              <m:t>a</m:t>
+            </m:r>
+            <m:r>
+              <m:t>i</m:t>
+            </m:r>
+            <m:r>
+              <m:t>r</m:t>
+            </m:r>
+          </m:sub>
+        </m:sSub>
+      </m:oMath>
+      <w:r>
+        <w:t xml:space="preserve"> </w:t>
+      </w:r>
+      <w:r>
+        <w:t xml:space="preserve">is also buffered by forest canopies under some conditions.</w:t>
+      </w:r>
+      <w:r>
+        <w:t xml:space="preserve"> </w:t>
+      </w:r>
+      <w:r>
+        <w:t xml:space="preserve">Higher minimum temperatures under forest canopies relative to nearby clearings have been observed across Europe</w:t>
+      </w:r>
+      <w:r>
+        <w:t xml:space="preserve"> </w:t>
+      </w:r>
+      <w:r>
+        <w:t xml:space="preserve">(Zellweger</w:t>
+      </w:r>
+      <w:r>
+        <w:t xml:space="preserve"> </w:t>
+      </w:r>
+      <w:r>
+        <w:rPr>
+          <w:i/>
+        </w:rPr>
+        <w:t xml:space="preserve">et al.</w:t>
+      </w:r>
+      <w:r>
+        <w:t xml:space="preserve">, 2019)</w:t>
+      </w:r>
+      <w:r>
+        <w:t xml:space="preserve"> </w:t>
+      </w:r>
+      <w:r>
+        <w:t xml:space="preserve">and in the northwestern United States</w:t>
+      </w:r>
+      <w:r>
+        <w:t xml:space="preserve"> </w:t>
+      </w:r>
+      <w:r>
+        <w:t xml:space="preserve">(Davis</w:t>
+      </w:r>
+      <w:r>
+        <w:t xml:space="preserve"> </w:t>
+      </w:r>
+      <w:r>
+        <w:rPr>
+          <w:i/>
+        </w:rPr>
+        <w:t xml:space="preserve">et al.</w:t>
+      </w:r>
+      <w:r>
+        <w:t xml:space="preserve">, 2019)</w:t>
+      </w:r>
+      <w:r>
+        <w:t xml:space="preserve">.</w:t>
+      </w:r>
+      <w:r>
+        <w:t xml:space="preserve"> </w:t>
+      </w:r>
+      <w:r>
+        <w:t xml:space="preserve">However, similar minimum temperatures under forest canopies have been observed in tropical forests in Panama (Rey-Sánchez et al. 2016) and coastal Brazil (Fauset et al. 2018), as well as in a temperate deciduous forest in the eastern United States</w:t>
+      </w:r>
+      <w:r>
+        <w:t xml:space="preserve"> </w:t>
+      </w:r>
+      <w:r>
+        <w:t xml:space="preserve">(McGregor</w:t>
+      </w:r>
+      <w:r>
+        <w:t xml:space="preserve"> </w:t>
+      </w:r>
+      <w:r>
+        <w:rPr>
+          <w:i/>
+        </w:rPr>
+        <w:t xml:space="preserve">et al.</w:t>
+      </w:r>
+      <w:r>
+        <w:t xml:space="preserve">)</w:t>
+      </w:r>
+      <w:r>
+        <w:t xml:space="preserve">.</w:t>
+      </w:r>
+    </w:p>
+    <w:p>
+      <w:pPr>
+        <w:pStyle w:val="BodyText"/>
+      </w:pPr>
+      <w:r>
+        <w:t xml:space="preserve">Humidity also varies across the forest vertical profile, being generally higher in the understory (Fig.</w:t>
+      </w:r>
+      <w:r>
+        <w:t xml:space="preserve"> </w:t>
+      </w:r>
+      <w:r>
+        <w:rPr>
+          <w:b/>
+        </w:rPr>
+        <w:t xml:space="preserve">2x</w:t>
+      </w:r>
+      <w:r>
+        <w:t xml:space="preserve">).</w:t>
+      </w:r>
+      <w:r>
+        <w:t xml:space="preserve"> </w:t>
+      </w:r>
+      <w:r>
+        <w:t xml:space="preserve">- DETAILS - REFS</w:t>
+      </w:r>
+      <w:r>
+        <w:t xml:space="preserve"> </w:t>
+      </w:r>
+      <w:r>
+        <w:t xml:space="preserve">-</w:t>
+      </w:r>
+      <w:r>
+        <w:t xml:space="preserve"> </w:t>
+      </w:r>
+      <w:r>
+        <w:t xml:space="preserve">McGregor</w:t>
+      </w:r>
+      <w:r>
+        <w:t xml:space="preserve"> </w:t>
+      </w:r>
+      <w:r>
+        <w:rPr>
+          <w:i/>
+        </w:rPr>
+        <w:t xml:space="preserve">et al.</w:t>
+      </w:r>
+      <w:r>
+        <w:t xml:space="preserve"> </w:t>
+      </w:r>
+      <w:r>
+        <w:t xml:space="preserve">RH, in combination with temperature, determines vapor pressure deficit,</w:t>
+      </w:r>
+      <w:r>
+        <w:t xml:space="preserve"> </w:t>
+      </w:r>
+      <m:oMath>
+        <m:r>
+          <m:t>V</m:t>
+        </m:r>
+        <m:r>
+          <m:t>P</m:t>
+        </m:r>
+        <m:r>
+          <m:t>D</m:t>
+        </m:r>
+      </m:oMath>
+      <w:r>
+        <w:t xml:space="preserve"> </w:t>
+      </w:r>
+      <w:r>
+        <w:t xml:space="preserve">-</w:t>
+      </w:r>
+      <w:r>
+        <w:t xml:space="preserve"> </w:t>
+      </w:r>
+      <m:oMath>
+        <m:r>
+          <m:t>V</m:t>
+        </m:r>
+        <m:r>
+          <m:t>P</m:t>
+        </m:r>
+        <m:r>
+          <m:t>D</m:t>
+        </m:r>
+      </m:oMath>
+      <w:r>
+        <w:t xml:space="preserve"> </w:t>
+      </w:r>
+      <w:r>
+        <w:t xml:space="preserve">is lower in understory of Atlantic forest during wet season (Fauset et al. 2018)</w:t>
+      </w:r>
+      <w:r>
+        <w:t xml:space="preserve"> </w:t>
+      </w:r>
+      <w:r>
+        <w:t xml:space="preserve">This means that canopy leaves tend to be exposed to higher</w:t>
+      </w:r>
+      <w:r>
+        <w:t xml:space="preserve"> </w:t>
+      </w:r>
+      <w:r>
+        <w:rPr>
+          <w:i/>
+        </w:rPr>
+        <w:t xml:space="preserve">evaporative demand</w:t>
+      </w:r>
+      <w:r>
+        <w:t xml:space="preserve">.</w:t>
+      </w:r>
+    </w:p>
+    <w:p>
+      <w:pPr>
+        <w:pStyle w:val="BodyText"/>
+      </w:pPr>
+      <w:r>
+        <w:t xml:space="preserve">Finally, carbon dioxide (CO</w:t>
+      </w:r>
+      <w:r>
+        <w:rPr>
+          <w:vertAlign w:val="subscript"/>
+        </w:rPr>
+        <w:t xml:space="preserve">2</w:t>
+      </w:r>
+      <w:r>
+        <w:t xml:space="preserve">) concentrations tend to be higher in the understory.</w:t>
+      </w:r>
+      <w:r>
+        <w:t xml:space="preserve"> </w:t>
+      </w:r>
+      <w:r>
+        <w:t xml:space="preserve">- Higher in understory, particularly at dusk (Koike et al. 2001).</w:t>
+      </w:r>
+      <w:r>
+        <w:t xml:space="preserve"> </w:t>
+      </w:r>
+      <w:r>
+        <w:t xml:space="preserve">- Higher in the understory overnight; difference persists during the day but is very small (Yang et al. 1999).</w:t>
+      </w:r>
+      <w:r>
+        <w:t xml:space="preserve"> </w:t>
+      </w:r>
+      <w:r>
+        <w:t xml:space="preserve">Differences in concentration are by far most pronounced near ground level.</w:t>
+      </w:r>
+      <w:r>
+        <w:t xml:space="preserve"> </w:t>
+      </w:r>
+      <w:r>
+        <w:t xml:space="preserve">Given that differences are small during the day when photosynthesis is active, and that even nighttime differences are modest at the height of understory tree crowns, CO</w:t>
+      </w:r>
+      <w:r>
+        <w:rPr>
+          <w:vertAlign w:val="subscript"/>
+        </w:rPr>
+        <w:t xml:space="preserve">2</w:t>
+      </w:r>
+      <w:r>
+        <w:t xml:space="preserve"> </w:t>
+      </w:r>
+      <w:r>
+        <w:t xml:space="preserve">concentration is unlikely to have much effect on the energy balance and metabolism of leaves across the forest vertical gradient.</w:t>
+      </w:r>
+    </w:p>
+    <w:p>
+      <w:pPr>
         <w:pStyle w:val="CaptionedFigure"/>
       </w:pPr>
       <w:r>
@@ -422,7 +1035,7 @@
           <wp:inline>
             <wp:extent cx="5334000" cy="2598615"/>
             <wp:effectExtent b="0" l="0" r="0" t="0"/>
-            <wp:docPr descr="Figure 2. Vertical gradients in the biophysical environment, from NEON data. Current figure is old version from Ian McGregor’s in-review paper, showing NEON data from SCBI. We could modify his code to analyze all forested NEON sites. We obviously wouldn’t present this much info per site." title="" id="1" name="Picture"/>
+            <wp:docPr descr="Figure 2. Vertical gradients in the biophysical environment, from NEON data. Current placeholder figure is old version from Ian McGregor’s in-review paper, showing NEON data from SCBI. See issue 2: https://github.com/EcoClimLab/vertical-thermal-review/issues/2." title="" id="1" name="Picture"/>
             <a:graphic>
               <a:graphicData uri="http://schemas.openxmlformats.org/drawingml/2006/picture">
                 <pic:pic>
@@ -474,68 +1087,349 @@
         <w:t xml:space="preserve"> </w:t>
       </w:r>
       <w:r>
-        <w:t xml:space="preserve">Current figure is old version from Ian McGregor’s in-review paper, showing NEON data from SCBI. We could modify his code to analyze all forested NEON sites. We obviously wouldn’t present this much info per site.</w:t>
+        <w:t xml:space="preserve">Current placeholder figure is old version from Ian McGregor’s in-review paper, showing NEON data from SCBI. See issue 2:</w:t>
+      </w:r>
+      <w:r>
+        <w:t xml:space="preserve"> </w:t>
+      </w:r>
+      <w:hyperlink r:id="rId26">
+        <w:r>
+          <w:rPr>
+            <w:rStyle w:val="Hyperlink"/>
+          </w:rPr>
+          <w:t xml:space="preserve">https://github.com/EcoClimLab/vertical-thermal-review/issues/2</w:t>
+        </w:r>
+      </w:hyperlink>
+      <w:r>
+        <w:t xml:space="preserve">.</w:t>
+      </w:r>
+    </w:p>
+    <w:p>
+      <w:pPr>
+        <w:pStyle w:val="BodyText"/>
+      </w:pPr>
+      <w:r>
+        <w:rPr>
+          <w:b/>
+        </w:rPr>
+        <w:t xml:space="preserve">The strength of this buffering varies across forests, being influenced by both forest characteristics and the biophysical environment.</w:t>
+      </w:r>
+      <w:r>
+        <w:t xml:space="preserve"> </w:t>
+      </w:r>
+      <w:r>
+        <w:t xml:space="preserve">First, buffering increases with canopy cover.</w:t>
+      </w:r>
+      <w:r>
+        <w:t xml:space="preserve"> </w:t>
+      </w:r>
+      <w:r>
+        <w:t xml:space="preserve">- greater cover –&gt; lower max T and VPD, higher minT</w:t>
+      </w:r>
+      <w:r>
+        <w:t xml:space="preserve"> </w:t>
+      </w:r>
+      <w:r>
+        <w:t xml:space="preserve">(Davis</w:t>
+      </w:r>
+      <w:r>
+        <w:t xml:space="preserve"> </w:t>
+      </w:r>
+      <w:r>
+        <w:rPr>
+          <w:i/>
+        </w:rPr>
+        <w:t xml:space="preserve">et al.</w:t>
+      </w:r>
+      <w:r>
+        <w:t xml:space="preserve">, 2019)</w:t>
+      </w:r>
+      <w:r>
+        <w:t xml:space="preserve"> </w:t>
+      </w:r>
+      <w:r>
+        <w:t xml:space="preserve">- greater cover –&gt; lower max T</w:t>
+      </w:r>
+      <w:r>
+        <w:t xml:space="preserve"> </w:t>
+      </w:r>
+      <w:r>
+        <w:t xml:space="preserve">(Zellweger</w:t>
+      </w:r>
+      <w:r>
+        <w:t xml:space="preserve"> </w:t>
+      </w:r>
+      <w:r>
+        <w:rPr>
+          <w:i/>
+        </w:rPr>
+        <w:t xml:space="preserve">et al.</w:t>
+      </w:r>
+      <w:r>
+        <w:t xml:space="preserve">, 2019)</w:t>
+      </w:r>
+      <w:r>
+        <w:t xml:space="preserve"> </w:t>
+      </w:r>
+      <w:r>
+        <w:t xml:space="preserve">-</w:t>
+      </w:r>
+      <w:r>
+        <w:t xml:space="preserve"> </w:t>
+      </w:r>
+      <w:r>
+        <w:t xml:space="preserve">(Thom</w:t>
+      </w:r>
+      <w:r>
+        <w:t xml:space="preserve"> </w:t>
+      </w:r>
+      <w:r>
+        <w:rPr>
+          <w:i/>
+        </w:rPr>
+        <w:t xml:space="preserve">et al.</w:t>
+      </w:r>
+      <w:r>
+        <w:t xml:space="preserve">, 2020)</w:t>
+      </w:r>
+      <w:r>
+        <w:t xml:space="preserve"> </w:t>
+      </w:r>
+      <w:r>
+        <w:rPr>
+          <w:i/>
+        </w:rPr>
+        <w:t xml:space="preserve">Presumably, buffering would also be affected by canopy roughness, which affects turbulent air flow and the canopy boundary layer.</w:t>
+      </w:r>
+      <w:r>
+        <w:t xml:space="preserve"> </w:t>
+      </w:r>
+      <w:r>
+        <w:t xml:space="preserve">Taller trees don’t necessarily increase buffering</w:t>
+      </w:r>
+      <w:r>
+        <w:t xml:space="preserve"> </w:t>
+      </w:r>
+      <w:r>
+        <w:t xml:space="preserve">(Zellweger</w:t>
+      </w:r>
+      <w:r>
+        <w:t xml:space="preserve"> </w:t>
+      </w:r>
+      <w:r>
+        <w:rPr>
+          <w:i/>
+        </w:rPr>
+        <w:t xml:space="preserve">et al.</w:t>
+      </w:r>
+      <w:r>
+        <w:t xml:space="preserve">, 2019)</w:t>
+      </w:r>
+      <w:r>
+        <w:t xml:space="preserve">.</w:t>
+      </w:r>
+      <w:r>
+        <w:t xml:space="preserve"> </w:t>
+      </w:r>
+      <w:r>
+        <w:t xml:space="preserve">SCA species increase T buffering (Zelllweger et al. 2019)</w:t>
+      </w:r>
+      <w:r>
+        <w:t xml:space="preserve"> </w:t>
+      </w:r>
+      <w:r>
+        <w:t xml:space="preserve">(Zellweger</w:t>
+      </w:r>
+      <w:r>
+        <w:t xml:space="preserve"> </w:t>
+      </w:r>
+      <w:r>
+        <w:rPr>
+          <w:i/>
+        </w:rPr>
+        <w:t xml:space="preserve">et al.</w:t>
+      </w:r>
+      <w:r>
+        <w:t xml:space="preserve">, 2019)</w:t>
+      </w:r>
+      <w:r>
+        <w:t xml:space="preserve"> </w:t>
+      </w:r>
+      <w:r>
+        <w:t xml:space="preserve">The strength of buffering also varies with respect to geographic and climatic factors.</w:t>
+      </w:r>
+      <w:r>
+        <w:t xml:space="preserve"> </w:t>
+      </w:r>
+      <w:r>
+        <w:t xml:space="preserve">- Distance to coast, topographic position, elevation</w:t>
+      </w:r>
+      <w:r>
+        <w:t xml:space="preserve"> </w:t>
+      </w:r>
+      <w:r>
+        <w:t xml:space="preserve">(Zellweger</w:t>
+      </w:r>
+      <w:r>
+        <w:t xml:space="preserve"> </w:t>
+      </w:r>
+      <w:r>
+        <w:rPr>
+          <w:i/>
+        </w:rPr>
+        <w:t xml:space="preserve">et al.</w:t>
+      </w:r>
+      <w:r>
+        <w:t xml:space="preserve">, 2019)</w:t>
+      </w:r>
+      <w:r>
+        <w:t xml:space="preserve"> </w:t>
+      </w:r>
+      <w:r>
+        <w:t xml:space="preserve">-</w:t>
+      </w:r>
+      <w:r>
+        <w:t xml:space="preserve"> </w:t>
+      </w:r>
+      <w:r>
+        <w:t xml:space="preserve">(Davis</w:t>
+      </w:r>
+      <w:r>
+        <w:t xml:space="preserve"> </w:t>
+      </w:r>
+      <w:r>
+        <w:rPr>
+          <w:i/>
+        </w:rPr>
+        <w:t xml:space="preserve">et al.</w:t>
+      </w:r>
+      <w:r>
+        <w:t xml:space="preserve">, 2019)</w:t>
       </w:r>
     </w:p>
     <w:p>
       <w:pPr>
         <w:pStyle w:val="Heading2"/>
       </w:pPr>
-      <w:bookmarkStart w:id="26" w:name="trait-variation"/>
+      <w:bookmarkStart w:id="27" w:name="trait-variation"/>
       <w:r>
         <w:t xml:space="preserve">Trait variation</w:t>
       </w:r>
-      <w:bookmarkEnd w:id="26"/>
+      <w:bookmarkEnd w:id="27"/>
     </w:p>
     <w:p>
       <w:pPr>
         <w:pStyle w:val="Heading2"/>
       </w:pPr>
-      <w:bookmarkStart w:id="27" w:name="leaf-temperature"/>
+      <w:bookmarkStart w:id="28" w:name="leaf-temperature"/>
       <w:r>
         <w:t xml:space="preserve">Leaf temperature</w:t>
       </w:r>
-      <w:bookmarkEnd w:id="27"/>
+      <w:bookmarkEnd w:id="28"/>
     </w:p>
     <w:p>
       <w:pPr>
         <w:pStyle w:val="Heading2"/>
       </w:pPr>
-      <w:bookmarkStart w:id="28" w:name="leaf-metabolism-and-thermal-stress"/>
+      <w:bookmarkStart w:id="29" w:name="leaf-metabolism-and-thermal-stress"/>
       <w:r>
         <w:t xml:space="preserve">Leaf metabolism and thermal stress</w:t>
       </w:r>
-      <w:bookmarkEnd w:id="28"/>
+      <w:bookmarkEnd w:id="29"/>
     </w:p>
     <w:p>
       <w:pPr>
         <w:pStyle w:val="Heading2"/>
       </w:pPr>
-      <w:bookmarkStart w:id="29" w:name="ecology"/>
+      <w:bookmarkStart w:id="30" w:name="ecology"/>
       <w:r>
         <w:t xml:space="preserve">Ecology</w:t>
       </w:r>
-      <w:bookmarkEnd w:id="29"/>
+      <w:bookmarkEnd w:id="30"/>
+    </w:p>
+    <w:p>
+      <w:pPr>
+        <w:pStyle w:val="CaptionedFigure"/>
+      </w:pPr>
+      <w:r>
+        <w:drawing>
+          <wp:inline>
+            <wp:extent cx="5334000" cy="4000500"/>
+            <wp:effectExtent b="0" l="0" r="0" t="0"/>
+            <wp:docPr descr="Figure 4. Temperature sensitivity of tree growth for understory versus canopy trees. Data from Helcoski et al. 2019." title="" id="1" name="Picture"/>
+            <a:graphic>
+              <a:graphicData uri="http://schemas.openxmlformats.org/drawingml/2006/picture">
+                <pic:pic>
+                  <pic:nvPicPr>
+                    <pic:cNvPr descr="SCBI_tree_rings/SCBIfig.png" id="0" name="Picture"/>
+                    <pic:cNvPicPr>
+                      <a:picLocks noChangeArrowheads="1" noChangeAspect="1"/>
+                    </pic:cNvPicPr>
+                  </pic:nvPicPr>
+                  <pic:blipFill>
+                    <a:blip r:embed="rId31"/>
+                    <a:stretch>
+                      <a:fillRect/>
+                    </a:stretch>
+                  </pic:blipFill>
+                  <pic:spPr bwMode="auto">
+                    <a:xfrm>
+                      <a:off x="0" y="0"/>
+                      <a:ext cx="5334000" cy="4000500"/>
+                    </a:xfrm>
+                    <a:prstGeom prst="rect">
+                      <a:avLst/>
+                    </a:prstGeom>
+                    <a:noFill/>
+                    <a:ln w="9525">
+                      <a:noFill/>
+                      <a:headEnd/>
+                      <a:tailEnd/>
+                    </a:ln>
+                  </pic:spPr>
+                </pic:pic>
+              </a:graphicData>
+            </a:graphic>
+          </wp:inline>
+        </w:drawing>
+      </w:r>
+    </w:p>
+    <w:p>
+      <w:pPr>
+        <w:pStyle w:val="ImageCaption"/>
+      </w:pPr>
+      <w:r>
+        <w:rPr>
+          <w:b/>
+        </w:rPr>
+        <w:t xml:space="preserve">Figure 4. Temperature sensitivity of tree growth for understory versus canopy trees.</w:t>
+      </w:r>
+      <w:r>
+        <w:t xml:space="preserve"> </w:t>
+      </w:r>
+      <w:r>
+        <w:t xml:space="preserve">Data from Helcoski et al. 2019.</w:t>
+      </w:r>
     </w:p>
     <w:p>
       <w:pPr>
         <w:pStyle w:val="Heading2"/>
       </w:pPr>
-      <w:bookmarkStart w:id="30" w:name="future-questions"/>
+      <w:bookmarkStart w:id="32" w:name="future-questions"/>
       <w:r>
         <w:t xml:space="preserve">Future Questions</w:t>
       </w:r>
-      <w:bookmarkEnd w:id="30"/>
+      <w:bookmarkEnd w:id="32"/>
     </w:p>
     <w:p>
       <w:pPr>
         <w:pStyle w:val="Heading2"/>
       </w:pPr>
-      <w:bookmarkStart w:id="31" w:name="conclusions"/>
+      <w:bookmarkStart w:id="33" w:name="conclusions"/>
       <w:r>
         <w:t xml:space="preserve">Conclusions</w:t>
       </w:r>
-      <w:bookmarkEnd w:id="31"/>
+      <w:bookmarkEnd w:id="33"/>
     </w:p>
     <w:p>
       <w:r>
@@ -546,14 +1440,14 @@
       <w:pPr>
         <w:pStyle w:val="Heading2"/>
       </w:pPr>
-      <w:bookmarkStart w:id="32" w:name="references"/>
+      <w:bookmarkStart w:id="34" w:name="references"/>
       <w:r>
         <w:t xml:space="preserve">References</w:t>
       </w:r>
-      <w:bookmarkEnd w:id="32"/>
-    </w:p>
-    <w:bookmarkStart w:id="34" w:name="refs"/>
-    <w:bookmarkStart w:id="33" w:name="ref-zellweger_forest_2020"/>
+      <w:bookmarkEnd w:id="34"/>
+    </w:p>
+    <w:bookmarkStart w:id="41" w:name="refs"/>
+    <w:bookmarkStart w:id="35" w:name="ref-bonan_ecological_2016"/>
     <w:p>
       <w:pPr>
         <w:pStyle w:val="Bibliography"/>
@@ -563,6 +1457,534 @@
           <w:b w:val="0"/>
           <w:b/>
         </w:rPr>
+        <w:t xml:space="preserve">Bonan GB</w:t>
+      </w:r>
+      <w:r>
+        <w:t xml:space="preserve">.</w:t>
+      </w:r>
+      <w:r>
+        <w:t xml:space="preserve"> </w:t>
+      </w:r>
+      <w:r>
+        <w:rPr>
+          <w:b/>
+        </w:rPr>
+        <w:t xml:space="preserve">2016</w:t>
+      </w:r>
+      <w:r>
+        <w:t xml:space="preserve">.</w:t>
+      </w:r>
+      <w:r>
+        <w:t xml:space="preserve"> </w:t>
+      </w:r>
+      <w:r>
+        <w:rPr>
+          <w:i/>
+        </w:rPr>
+        <w:t xml:space="preserve">Ecological climatology: Concepts and applications</w:t>
+      </w:r>
+      <w:r>
+        <w:t xml:space="preserve">. New York, NY, USA: Cambridge University Press.</w:t>
+      </w:r>
+    </w:p>
+    <w:bookmarkEnd w:id="35"/>
+    <w:bookmarkStart w:id="36" w:name="ref-davis_microclimatic_2019"/>
+    <w:p>
+      <w:pPr>
+        <w:pStyle w:val="Bibliography"/>
+      </w:pPr>
+      <w:r>
+        <w:rPr>
+          <w:b w:val="0"/>
+          <w:b/>
+        </w:rPr>
+        <w:t xml:space="preserve">Davis KT</w:t>
+      </w:r>
+      <w:r>
+        <w:rPr>
+          <w:b/>
+        </w:rPr>
+        <w:t xml:space="preserve">,</w:t>
+      </w:r>
+      <w:r>
+        <w:rPr>
+          <w:b/>
+        </w:rPr>
+        <w:t xml:space="preserve"> </w:t>
+      </w:r>
+      <w:r>
+        <w:rPr>
+          <w:b w:val="0"/>
+          <w:b/>
+        </w:rPr>
+        <w:t xml:space="preserve">Dobrowski SZ</w:t>
+      </w:r>
+      <w:r>
+        <w:rPr>
+          <w:b/>
+        </w:rPr>
+        <w:t xml:space="preserve">,</w:t>
+      </w:r>
+      <w:r>
+        <w:rPr>
+          <w:b/>
+        </w:rPr>
+        <w:t xml:space="preserve"> </w:t>
+      </w:r>
+      <w:r>
+        <w:rPr>
+          <w:b w:val="0"/>
+          <w:b/>
+        </w:rPr>
+        <w:t xml:space="preserve">Holden ZA</w:t>
+      </w:r>
+      <w:r>
+        <w:rPr>
+          <w:b/>
+        </w:rPr>
+        <w:t xml:space="preserve">,</w:t>
+      </w:r>
+      <w:r>
+        <w:rPr>
+          <w:b/>
+        </w:rPr>
+        <w:t xml:space="preserve"> </w:t>
+      </w:r>
+      <w:r>
+        <w:rPr>
+          <w:b w:val="0"/>
+          <w:b/>
+        </w:rPr>
+        <w:t xml:space="preserve">Higuera PE</w:t>
+      </w:r>
+      <w:r>
+        <w:rPr>
+          <w:b/>
+        </w:rPr>
+        <w:t xml:space="preserve">,</w:t>
+      </w:r>
+      <w:r>
+        <w:rPr>
+          <w:b/>
+        </w:rPr>
+        <w:t xml:space="preserve"> </w:t>
+      </w:r>
+      <w:r>
+        <w:rPr>
+          <w:b w:val="0"/>
+          <w:b/>
+        </w:rPr>
+        <w:t xml:space="preserve">Abatzoglou JT</w:t>
+      </w:r>
+      <w:r>
+        <w:t xml:space="preserve">.</w:t>
+      </w:r>
+      <w:r>
+        <w:t xml:space="preserve"> </w:t>
+      </w:r>
+      <w:r>
+        <w:rPr>
+          <w:b/>
+        </w:rPr>
+        <w:t xml:space="preserve">2019</w:t>
+      </w:r>
+      <w:r>
+        <w:t xml:space="preserve">. Microclimatic buffering in forests of the future: The role of local water balance.</w:t>
+      </w:r>
+      <w:r>
+        <w:t xml:space="preserve"> </w:t>
+      </w:r>
+      <w:r>
+        <w:rPr>
+          <w:i/>
+        </w:rPr>
+        <w:t xml:space="preserve">Ecography</w:t>
+      </w:r>
+      <w:r>
+        <w:t xml:space="preserve"> </w:t>
+      </w:r>
+      <w:r>
+        <w:rPr>
+          <w:b/>
+        </w:rPr>
+        <w:t xml:space="preserve">42</w:t>
+      </w:r>
+      <w:r>
+        <w:t xml:space="preserve">: 1–11.</w:t>
+      </w:r>
+    </w:p>
+    <w:bookmarkEnd w:id="36"/>
+    <w:bookmarkStart w:id="37" w:name="ref-mcgregor_tree_nodate"/>
+    <w:p>
+      <w:pPr>
+        <w:pStyle w:val="Bibliography"/>
+      </w:pPr>
+      <w:r>
+        <w:rPr>
+          <w:b w:val="0"/>
+          <w:b/>
+        </w:rPr>
+        <w:t xml:space="preserve">McGregor I</w:t>
+      </w:r>
+      <w:r>
+        <w:rPr>
+          <w:b/>
+        </w:rPr>
+        <w:t xml:space="preserve">,</w:t>
+      </w:r>
+      <w:r>
+        <w:rPr>
+          <w:b/>
+        </w:rPr>
+        <w:t xml:space="preserve"> </w:t>
+      </w:r>
+      <w:r>
+        <w:rPr>
+          <w:b w:val="0"/>
+          <w:b/>
+        </w:rPr>
+        <w:t xml:space="preserve">Helcoski R</w:t>
+      </w:r>
+      <w:r>
+        <w:rPr>
+          <w:b/>
+        </w:rPr>
+        <w:t xml:space="preserve">,</w:t>
+      </w:r>
+      <w:r>
+        <w:rPr>
+          <w:b/>
+        </w:rPr>
+        <w:t xml:space="preserve"> </w:t>
+      </w:r>
+      <w:r>
+        <w:rPr>
+          <w:b w:val="0"/>
+          <w:b/>
+        </w:rPr>
+        <w:t xml:space="preserve">Kunert N</w:t>
+      </w:r>
+      <w:r>
+        <w:rPr>
+          <w:b/>
+        </w:rPr>
+        <w:t xml:space="preserve">,</w:t>
+      </w:r>
+      <w:r>
+        <w:rPr>
+          <w:b/>
+        </w:rPr>
+        <w:t xml:space="preserve"> </w:t>
+      </w:r>
+      <w:r>
+        <w:rPr>
+          <w:b w:val="0"/>
+          <w:b/>
+        </w:rPr>
+        <w:t xml:space="preserve">Tepley AJ</w:t>
+      </w:r>
+      <w:r>
+        <w:rPr>
+          <w:b/>
+        </w:rPr>
+        <w:t xml:space="preserve">,</w:t>
+      </w:r>
+      <w:r>
+        <w:rPr>
+          <w:b/>
+        </w:rPr>
+        <w:t xml:space="preserve"> </w:t>
+      </w:r>
+      <w:r>
+        <w:rPr>
+          <w:b w:val="0"/>
+          <w:b/>
+        </w:rPr>
+        <w:t xml:space="preserve">Gonzalez-Akre EB</w:t>
+      </w:r>
+      <w:r>
+        <w:rPr>
+          <w:b/>
+        </w:rPr>
+        <w:t xml:space="preserve">,</w:t>
+      </w:r>
+      <w:r>
+        <w:rPr>
+          <w:b/>
+        </w:rPr>
+        <w:t xml:space="preserve"> </w:t>
+      </w:r>
+      <w:r>
+        <w:rPr>
+          <w:b w:val="0"/>
+          <w:b/>
+        </w:rPr>
+        <w:t xml:space="preserve">Herrmann V</w:t>
+      </w:r>
+      <w:r>
+        <w:rPr>
+          <w:b/>
+        </w:rPr>
+        <w:t xml:space="preserve">,</w:t>
+      </w:r>
+      <w:r>
+        <w:rPr>
+          <w:b/>
+        </w:rPr>
+        <w:t xml:space="preserve"> </w:t>
+      </w:r>
+      <w:r>
+        <w:rPr>
+          <w:b w:val="0"/>
+          <w:b/>
+        </w:rPr>
+        <w:t xml:space="preserve">Zailaa J</w:t>
+      </w:r>
+      <w:r>
+        <w:rPr>
+          <w:b/>
+        </w:rPr>
+        <w:t xml:space="preserve">,</w:t>
+      </w:r>
+      <w:r>
+        <w:rPr>
+          <w:b/>
+        </w:rPr>
+        <w:t xml:space="preserve"> </w:t>
+      </w:r>
+      <w:r>
+        <w:rPr>
+          <w:b w:val="0"/>
+          <w:b/>
+        </w:rPr>
+        <w:t xml:space="preserve">Stovall AEL</w:t>
+      </w:r>
+      <w:r>
+        <w:rPr>
+          <w:b/>
+        </w:rPr>
+        <w:t xml:space="preserve">,</w:t>
+      </w:r>
+      <w:r>
+        <w:rPr>
+          <w:b/>
+        </w:rPr>
+        <w:t xml:space="preserve"> </w:t>
+      </w:r>
+      <w:r>
+        <w:rPr>
+          <w:b w:val="0"/>
+          <w:b/>
+        </w:rPr>
+        <w:t xml:space="preserve">Bourg NA</w:t>
+      </w:r>
+      <w:r>
+        <w:rPr>
+          <w:b/>
+        </w:rPr>
+        <w:t xml:space="preserve">,</w:t>
+      </w:r>
+      <w:r>
+        <w:rPr>
+          <w:b/>
+        </w:rPr>
+        <w:t xml:space="preserve"> </w:t>
+      </w:r>
+      <w:r>
+        <w:rPr>
+          <w:b w:val="0"/>
+          <w:b/>
+        </w:rPr>
+        <w:t xml:space="preserve">McShea WJ</w:t>
+      </w:r>
+      <w:r>
+        <w:rPr>
+          <w:b/>
+        </w:rPr>
+        <w:t xml:space="preserve"> </w:t>
+      </w:r>
+      <w:r>
+        <w:rPr>
+          <w:i/>
+          <w:b/>
+        </w:rPr>
+        <w:t xml:space="preserve">et al.</w:t>
+      </w:r>
+      <w:r>
+        <w:t xml:space="preserve"> </w:t>
+      </w:r>
+      <w:r>
+        <w:t xml:space="preserve">Tree height and drought tolerance traits shape growth responses across droughts in a temperate broadleaf forest.</w:t>
+      </w:r>
+      <w:r>
+        <w:t xml:space="preserve"> </w:t>
+      </w:r>
+      <w:r>
+        <w:rPr>
+          <w:i/>
+        </w:rPr>
+        <w:t xml:space="preserve">Target journal: New Phytologist</w:t>
+      </w:r>
+      <w:r>
+        <w:t xml:space="preserve">.</w:t>
+      </w:r>
+    </w:p>
+    <w:bookmarkEnd w:id="37"/>
+    <w:bookmarkStart w:id="38" w:name="ref-thom_effects_2020"/>
+    <w:p>
+      <w:pPr>
+        <w:pStyle w:val="Bibliography"/>
+      </w:pPr>
+      <w:r>
+        <w:rPr>
+          <w:b w:val="0"/>
+          <w:b/>
+        </w:rPr>
+        <w:t xml:space="preserve">Thom D</w:t>
+      </w:r>
+      <w:r>
+        <w:rPr>
+          <w:b/>
+        </w:rPr>
+        <w:t xml:space="preserve">,</w:t>
+      </w:r>
+      <w:r>
+        <w:rPr>
+          <w:b/>
+        </w:rPr>
+        <w:t xml:space="preserve"> </w:t>
+      </w:r>
+      <w:r>
+        <w:rPr>
+          <w:b w:val="0"/>
+          <w:b/>
+        </w:rPr>
+        <w:t xml:space="preserve">Sommerfeld A</w:t>
+      </w:r>
+      <w:r>
+        <w:rPr>
+          <w:b/>
+        </w:rPr>
+        <w:t xml:space="preserve">,</w:t>
+      </w:r>
+      <w:r>
+        <w:rPr>
+          <w:b/>
+        </w:rPr>
+        <w:t xml:space="preserve"> </w:t>
+      </w:r>
+      <w:r>
+        <w:rPr>
+          <w:b w:val="0"/>
+          <w:b/>
+        </w:rPr>
+        <w:t xml:space="preserve">Sebald J</w:t>
+      </w:r>
+      <w:r>
+        <w:rPr>
+          <w:b/>
+        </w:rPr>
+        <w:t xml:space="preserve">,</w:t>
+      </w:r>
+      <w:r>
+        <w:rPr>
+          <w:b/>
+        </w:rPr>
+        <w:t xml:space="preserve"> </w:t>
+      </w:r>
+      <w:r>
+        <w:rPr>
+          <w:b w:val="0"/>
+          <w:b/>
+        </w:rPr>
+        <w:t xml:space="preserve">Hagge J</w:t>
+      </w:r>
+      <w:r>
+        <w:rPr>
+          <w:b/>
+        </w:rPr>
+        <w:t xml:space="preserve">,</w:t>
+      </w:r>
+      <w:r>
+        <w:rPr>
+          <w:b/>
+        </w:rPr>
+        <w:t xml:space="preserve"> </w:t>
+      </w:r>
+      <w:r>
+        <w:rPr>
+          <w:b w:val="0"/>
+          <w:b/>
+        </w:rPr>
+        <w:t xml:space="preserve">Müller J</w:t>
+      </w:r>
+      <w:r>
+        <w:rPr>
+          <w:b/>
+        </w:rPr>
+        <w:t xml:space="preserve">,</w:t>
+      </w:r>
+      <w:r>
+        <w:rPr>
+          <w:b/>
+        </w:rPr>
+        <w:t xml:space="preserve"> </w:t>
+      </w:r>
+      <w:r>
+        <w:rPr>
+          <w:b w:val="0"/>
+          <w:b/>
+        </w:rPr>
+        <w:t xml:space="preserve">Seidl R</w:t>
+      </w:r>
+      <w:r>
+        <w:t xml:space="preserve">.</w:t>
+      </w:r>
+      <w:r>
+        <w:t xml:space="preserve"> </w:t>
+      </w:r>
+      <w:r>
+        <w:rPr>
+          <w:b/>
+        </w:rPr>
+        <w:t xml:space="preserve">2020</w:t>
+      </w:r>
+      <w:r>
+        <w:t xml:space="preserve">. Effects of disturbance patterns and deadwood on the microclimate in European beech forests.</w:t>
+      </w:r>
+      <w:r>
+        <w:t xml:space="preserve"> </w:t>
+      </w:r>
+      <w:r>
+        <w:rPr>
+          <w:i/>
+        </w:rPr>
+        <w:t xml:space="preserve">Agricultural and Forest Meteorology</w:t>
+      </w:r>
+      <w:r>
+        <w:t xml:space="preserve"> </w:t>
+      </w:r>
+      <w:r>
+        <w:rPr>
+          <w:b/>
+        </w:rPr>
+        <w:t xml:space="preserve">291</w:t>
+      </w:r>
+      <w:r>
+        <w:t xml:space="preserve">: 108066.</w:t>
+      </w:r>
+    </w:p>
+    <w:bookmarkEnd w:id="38"/>
+    <w:bookmarkStart w:id="39" w:name="ref-zellweger_seasonal_2019"/>
+    <w:p>
+      <w:pPr>
+        <w:pStyle w:val="Bibliography"/>
+      </w:pPr>
+      <w:r>
+        <w:rPr>
+          <w:b w:val="0"/>
+          <w:b/>
+        </w:rPr>
         <w:t xml:space="preserve">Zellweger F</w:t>
       </w:r>
       <w:r>
@@ -582,6 +2004,237 @@
           <w:b w:val="0"/>
           <w:b/>
         </w:rPr>
+        <w:t xml:space="preserve">Coomes D</w:t>
+      </w:r>
+      <w:r>
+        <w:rPr>
+          <w:b/>
+        </w:rPr>
+        <w:t xml:space="preserve">,</w:t>
+      </w:r>
+      <w:r>
+        <w:rPr>
+          <w:b/>
+        </w:rPr>
+        <w:t xml:space="preserve"> </w:t>
+      </w:r>
+      <w:r>
+        <w:rPr>
+          <w:b w:val="0"/>
+          <w:b/>
+        </w:rPr>
+        <w:t xml:space="preserve">Lenoir J</w:t>
+      </w:r>
+      <w:r>
+        <w:rPr>
+          <w:b/>
+        </w:rPr>
+        <w:t xml:space="preserve">,</w:t>
+      </w:r>
+      <w:r>
+        <w:rPr>
+          <w:b/>
+        </w:rPr>
+        <w:t xml:space="preserve"> </w:t>
+      </w:r>
+      <w:r>
+        <w:rPr>
+          <w:b w:val="0"/>
+          <w:b/>
+        </w:rPr>
+        <w:t xml:space="preserve">Depauw L</w:t>
+      </w:r>
+      <w:r>
+        <w:rPr>
+          <w:b/>
+        </w:rPr>
+        <w:t xml:space="preserve">,</w:t>
+      </w:r>
+      <w:r>
+        <w:rPr>
+          <w:b/>
+        </w:rPr>
+        <w:t xml:space="preserve"> </w:t>
+      </w:r>
+      <w:r>
+        <w:rPr>
+          <w:b w:val="0"/>
+          <w:b/>
+        </w:rPr>
+        <w:t xml:space="preserve">Maes SL</w:t>
+      </w:r>
+      <w:r>
+        <w:rPr>
+          <w:b/>
+        </w:rPr>
+        <w:t xml:space="preserve">,</w:t>
+      </w:r>
+      <w:r>
+        <w:rPr>
+          <w:b/>
+        </w:rPr>
+        <w:t xml:space="preserve"> </w:t>
+      </w:r>
+      <w:r>
+        <w:rPr>
+          <w:b w:val="0"/>
+          <w:b/>
+        </w:rPr>
+        <w:t xml:space="preserve">Wulf M</w:t>
+      </w:r>
+      <w:r>
+        <w:rPr>
+          <w:b/>
+        </w:rPr>
+        <w:t xml:space="preserve">,</w:t>
+      </w:r>
+      <w:r>
+        <w:rPr>
+          <w:b/>
+        </w:rPr>
+        <w:t xml:space="preserve"> </w:t>
+      </w:r>
+      <w:r>
+        <w:rPr>
+          <w:b w:val="0"/>
+          <w:b/>
+        </w:rPr>
+        <w:t xml:space="preserve">Kirby KJ</w:t>
+      </w:r>
+      <w:r>
+        <w:rPr>
+          <w:b/>
+        </w:rPr>
+        <w:t xml:space="preserve">,</w:t>
+      </w:r>
+      <w:r>
+        <w:rPr>
+          <w:b/>
+        </w:rPr>
+        <w:t xml:space="preserve"> </w:t>
+      </w:r>
+      <w:r>
+        <w:rPr>
+          <w:b w:val="0"/>
+          <w:b/>
+        </w:rPr>
+        <w:t xml:space="preserve">Brunet J</w:t>
+      </w:r>
+      <w:r>
+        <w:rPr>
+          <w:b/>
+        </w:rPr>
+        <w:t xml:space="preserve">,</w:t>
+      </w:r>
+      <w:r>
+        <w:rPr>
+          <w:b/>
+        </w:rPr>
+        <w:t xml:space="preserve"> </w:t>
+      </w:r>
+      <w:r>
+        <w:rPr>
+          <w:b w:val="0"/>
+          <w:b/>
+        </w:rPr>
+        <w:t xml:space="preserve">Kopecký M</w:t>
+      </w:r>
+      <w:r>
+        <w:rPr>
+          <w:b/>
+        </w:rPr>
+        <w:t xml:space="preserve">,</w:t>
+      </w:r>
+      <w:r>
+        <w:rPr>
+          <w:b/>
+        </w:rPr>
+        <w:t xml:space="preserve"> </w:t>
+      </w:r>
+      <w:r>
+        <w:rPr>
+          <w:b w:val="0"/>
+          <w:b/>
+        </w:rPr>
+        <w:t xml:space="preserve">Máliš F</w:t>
+      </w:r>
+      <w:r>
+        <w:rPr>
+          <w:b/>
+        </w:rPr>
+        <w:t xml:space="preserve"> </w:t>
+      </w:r>
+      <w:r>
+        <w:rPr>
+          <w:i/>
+          <w:b/>
+        </w:rPr>
+        <w:t xml:space="preserve">et al.</w:t>
+      </w:r>
+      <w:r>
+        <w:t xml:space="preserve"> </w:t>
+      </w:r>
+      <w:r>
+        <w:rPr>
+          <w:b/>
+        </w:rPr>
+        <w:t xml:space="preserve">2019</w:t>
+      </w:r>
+      <w:r>
+        <w:t xml:space="preserve">. Seasonal drivers of understorey temperature buffering in temperate deciduous forests across Europe (A Algar, Ed.).</w:t>
+      </w:r>
+      <w:r>
+        <w:t xml:space="preserve"> </w:t>
+      </w:r>
+      <w:r>
+        <w:rPr>
+          <w:i/>
+        </w:rPr>
+        <w:t xml:space="preserve">Global Ecology and Biogeography</w:t>
+      </w:r>
+      <w:r>
+        <w:t xml:space="preserve"> </w:t>
+      </w:r>
+      <w:r>
+        <w:rPr>
+          <w:b/>
+        </w:rPr>
+        <w:t xml:space="preserve">28</w:t>
+      </w:r>
+      <w:r>
+        <w:t xml:space="preserve">: 1774–1786.</w:t>
+      </w:r>
+    </w:p>
+    <w:bookmarkEnd w:id="39"/>
+    <w:bookmarkStart w:id="40" w:name="ref-zellweger_forest_2020"/>
+    <w:p>
+      <w:pPr>
+        <w:pStyle w:val="Bibliography"/>
+      </w:pPr>
+      <w:r>
+        <w:rPr>
+          <w:b w:val="0"/>
+          <w:b/>
+        </w:rPr>
+        <w:t xml:space="preserve">Zellweger F</w:t>
+      </w:r>
+      <w:r>
+        <w:rPr>
+          <w:b/>
+        </w:rPr>
+        <w:t xml:space="preserve">,</w:t>
+      </w:r>
+      <w:r>
+        <w:rPr>
+          <w:b/>
+        </w:rPr>
+        <w:t xml:space="preserve"> </w:t>
+      </w:r>
+      <w:r>
+        <w:rPr>
+          <w:b w:val="0"/>
+          <w:b/>
+        </w:rPr>
         <w:t xml:space="preserve">De Frenne P</w:t>
       </w:r>
       <w:r>
@@ -783,8 +2436,8 @@
         <w:t xml:space="preserve">: 772–775.</w:t>
       </w:r>
     </w:p>
-    <w:bookmarkEnd w:id="33"/>
-    <w:bookmarkEnd w:id="34"/>
+    <w:bookmarkEnd w:id="40"/>
+    <w:bookmarkEnd w:id="41"/>
     <w:sectPr/>
   </w:body>
 </w:document>
@@ -1030,111 +2683,8 @@
       </w:pPr>
     </w:lvl>
   </w:abstractNum>
-  <w:abstractNum w:abstractNumId="991">
+  <w:abstractNum w:abstractNumId="99511">
     <w:nsid w:val="71315dca"/>
-    <w:multiLevelType w:val="multilevel"/>
-    <w:lvl w:ilvl="0">
-      <w:numFmt w:val="bullet"/>
-      <w:lvlText w:val="•"/>
-      <w:lvlJc w:val="left"/>
-      <w:pPr>
-        <w:tabs>
-          <w:tab w:val="num" w:pos="0"/>
-        </w:tabs>
-        <w:ind w:left="480" w:hanging="480"/>
-      </w:pPr>
-    </w:lvl>
-    <w:lvl w:ilvl="1">
-      <w:numFmt w:val="bullet"/>
-      <w:lvlText w:val="–"/>
-      <w:lvlJc w:val="left"/>
-      <w:pPr>
-        <w:tabs>
-          <w:tab w:val="num" w:pos="720"/>
-        </w:tabs>
-        <w:ind w:left="1200" w:hanging="480"/>
-      </w:pPr>
-    </w:lvl>
-    <w:lvl w:ilvl="2">
-      <w:numFmt w:val="bullet"/>
-      <w:lvlText w:val="•"/>
-      <w:lvlJc w:val="left"/>
-      <w:pPr>
-        <w:tabs>
-          <w:tab w:val="num" w:pos="1440"/>
-        </w:tabs>
-        <w:ind w:left="1920" w:hanging="480"/>
-      </w:pPr>
-    </w:lvl>
-    <w:lvl w:ilvl="3">
-      <w:numFmt w:val="bullet"/>
-      <w:lvlText w:val="–"/>
-      <w:lvlJc w:val="left"/>
-      <w:pPr>
-        <w:tabs>
-          <w:tab w:val="num" w:pos="2160"/>
-        </w:tabs>
-        <w:ind w:left="2640" w:hanging="480"/>
-      </w:pPr>
-    </w:lvl>
-    <w:lvl w:ilvl="4">
-      <w:numFmt w:val="bullet"/>
-      <w:lvlText w:val="•"/>
-      <w:lvlJc w:val="left"/>
-      <w:pPr>
-        <w:tabs>
-          <w:tab w:val="num" w:pos="2880"/>
-        </w:tabs>
-        <w:ind w:left="3360" w:hanging="480"/>
-      </w:pPr>
-    </w:lvl>
-    <w:lvl w:ilvl="5">
-      <w:numFmt w:val="bullet"/>
-      <w:lvlText w:val="–"/>
-      <w:lvlJc w:val="left"/>
-      <w:pPr>
-        <w:tabs>
-          <w:tab w:val="num" w:pos="3600"/>
-        </w:tabs>
-        <w:ind w:left="4080" w:hanging="480"/>
-      </w:pPr>
-    </w:lvl>
-    <w:lvl w:ilvl="6">
-      <w:numFmt w:val="bullet"/>
-      <w:lvlText w:val="•"/>
-      <w:lvlJc w:val="left"/>
-      <w:pPr>
-        <w:tabs>
-          <w:tab w:val="num" w:pos="4320"/>
-        </w:tabs>
-        <w:ind w:left="4800" w:hanging="480"/>
-      </w:pPr>
-    </w:lvl>
-    <w:lvl w:ilvl="7">
-      <w:numFmt w:val="bullet"/>
-      <w:lvlText w:val="–"/>
-      <w:lvlJc w:val="left"/>
-      <w:pPr>
-        <w:tabs>
-          <w:tab w:val="num" w:pos="5040"/>
-        </w:tabs>
-        <w:ind w:left="5520" w:hanging="480"/>
-      </w:pPr>
-    </w:lvl>
-    <w:lvl w:ilvl="8">
-      <w:numFmt w:val="bullet"/>
-      <w:lvlText w:val="•"/>
-      <w:lvlJc w:val="left"/>
-      <w:pPr>
-        <w:tabs>
-          <w:tab w:val="num" w:pos="5760"/>
-        </w:tabs>
-        <w:ind w:left="6240" w:hanging="480"/>
-      </w:pPr>
-    </w:lvl>
-  </w:abstractNum>
-  <w:abstractNum w:abstractNumId="99511">
-    <w:nsid w:val="47261bad"/>
     <w:multiLevelType w:val="multilevel"/>
     <w:lvl w:ilvl="0">
       <w:start w:val="1"/>
@@ -1279,12 +2829,6 @@
     </w:lvlOverride>
   </w:num>
   <w:num w:numId="1002">
-    <w:abstractNumId w:val="991"/>
-  </w:num>
-  <w:num w:numId="1003">
-    <w:abstractNumId w:val="991"/>
-  </w:num>
-  <w:num w:numId="1004">
     <w:abstractNumId w:val="99511"/>
     <w:lvlOverride w:ilvl="0">
       <w:startOverride w:val="1"/>

</xml_diff>

<commit_message>
added a couple more lines
</commit_message>
<xml_diff>
--- a/vertical-thermal-review.docx
+++ b/vertical-thermal-review.docx
@@ -202,7 +202,7 @@
         <w:t xml:space="preserve"> </w:t>
       </w:r>
       <w:r>
-        <w:t xml:space="preserve">This is expected to have profound effects on forest biodiversity and ecosystem function (REFS), and the resulting feedbacks to the climate system (e.g., decreased C storage, altered albedo and hydrology) will have a critical influence on the future of trajectory of climate change (e.g., Bonan 2008).</w:t>
+        <w:t xml:space="preserve">This has increased the severity and frequency of heat waves (Perkins et al. 2012) which is expected to have profound effects on forest biodiversity and ecosystem function (Feeley et al. 2020,REFS), and the resulting feedbacks to the climate system (e.g., decreased C storage, altered albedo and hydrology) will have a critical influence on the future of trajectory of climate change (e.g., Bonan 2008).</w:t>
       </w:r>
       <w:r>
         <w:t xml:space="preserve"> </w:t>
@@ -293,7 +293,7 @@
         <w:t xml:space="preserve"> </w:t>
       </w:r>
       <w:r>
-        <w:t xml:space="preserve">Increasing mortality of large trees, sometimes coupled with reduced tree growth rates, is driving a global trend towards more disturbed forests with younger trees (Nate McDowell et al.2020?).</w:t>
+        <w:t xml:space="preserve">Increasing mortality of large trees, sometimes coupled with reduced tree growth rates, is driving a global trend towards more disturbed forests with younger trees (Nate McDowell et al.2020).</w:t>
       </w:r>
       <w:r>
         <w:t xml:space="preserve"> </w:t>
@@ -538,11 +538,31 @@
         </w:rPr>
         <w:t xml:space="preserve">).</w:t>
       </w:r>
-      <w:r>
-        <w:t xml:space="preserve"> </w:t>
-      </w:r>
-      <w:r>
-        <w:t xml:space="preserve">Most notably, solar radiation decreases along a vertical profile from the top of the canopy to the forest floor (Fig.</w:t>
+    </w:p>
+    <w:p>
+      <w:pPr>
+        <w:pStyle w:val="BodyText"/>
+      </w:pPr>
+      <w:r>
+        <w:t xml:space="preserve">Most notably, light conditions vary across the vertical gradient in trees due to the variation in foliage density that limit light to lower canopy and understory (Mau et. al 2018, Fauset et al. 2017, Niinemets et al.., REFS).</w:t>
+      </w:r>
+      <w:r>
+        <w:t xml:space="preserve"> </w:t>
+      </w:r>
+      <w:r>
+        <w:t xml:space="preserve">Solar radiation increases with canopy height (Mau et al. 2018, M.A. Caveleri et al , Niinemets, REFS) and decreases along a vertical profile from the top of the canopy to the forest floor such that the forest floor receives 1% of the above canopy values (Roberts et al. 1990)</w:t>
+      </w:r>
+      <w:r>
+        <w:t xml:space="preserve"> </w:t>
+      </w:r>
+      <w:r>
+        <w:t xml:space="preserve">Radiation is an important variable to determine differences in leaf traits and responses to temperature.(Mau et. al 2018, Fauset et al. 2017, Rey Sanchez et al. 2016, Doughty and Gouden 2008)</w:t>
+      </w:r>
+      <w:r>
+        <w:t xml:space="preserve"> </w:t>
+      </w:r>
+      <w:r>
+        <w:t xml:space="preserve">(Fig.</w:t>
       </w:r>
       <w:r>
         <w:t xml:space="preserve"> </w:t>
@@ -587,12 +607,6 @@
         <w:t xml:space="preserve"> </w:t>
       </w:r>
       <w:r>
-        <w:t xml:space="preserve">- (Mau et al. 2018?)</w:t>
-      </w:r>
-      <w:r>
-        <w:t xml:space="preserve"> </w:t>
-      </w:r>
-      <w:r>
         <w:t xml:space="preserve">- Sunflecks: Leaky et al. 2003?</w:t>
       </w:r>
     </w:p>
@@ -694,7 +708,7 @@
         <w:t xml:space="preserve">, 1999)</w:t>
       </w:r>
       <w:r>
-        <w:t xml:space="preserve">.</w:t>
+        <w:t xml:space="preserve">.(Roberts et al. 1990)</w:t>
       </w:r>
     </w:p>
     <w:p>

</xml_diff>

<commit_message>
bit of rearranging of content on species-level traits
</commit_message>
<xml_diff>
--- a/vertical-thermal-review.docx
+++ b/vertical-thermal-review.docx
@@ -1719,58 +1719,33 @@
         <w:t xml:space="preserve"> </w:t>
       </w:r>
       <w:r>
-        <w:t xml:space="preserve">- Emission as a species trait- Tyeen Taylor, Marielle Smith</w:t>
-      </w:r>
-      <w:r>
-        <w:t xml:space="preserve"> </w:t>
-      </w:r>
-      <w:r>
-        <w:t xml:space="preserve">- The high temperature carbon compensation point of sun leaves is higher in isoprene emitting species than in non-emitting species, so it is to be expected that other aspects of heat tolerance will be similarly affected by isoprenes (</w:t>
-      </w:r>
-      <w:hyperlink r:id="rId29">
-        <w:r>
-          <w:rPr>
-            <w:rStyle w:val="Hyperlink"/>
-          </w:rPr>
-          <w:t xml:space="preserve">https://doi.org/10.1111/pce.13564</w:t>
-        </w:r>
-      </w:hyperlink>
-      <w:r>
-        <w:t xml:space="preserve">)</w:t>
-      </w:r>
-      <w:r>
-        <w:t xml:space="preserve"> </w:t>
-      </w:r>
-      <w:r>
-        <w:t xml:space="preserve">- Within species, isporene production scales with light/ T</w:t>
-      </w:r>
-    </w:p>
-    <w:p>
-      <w:pPr>
-        <w:pStyle w:val="BodyText"/>
-      </w:pPr>
+        <w:t xml:space="preserve">- Isoprene production</w:t>
+      </w:r>
+      <w:r>
+        <w:t xml:space="preserve"> </w:t>
+      </w:r>
       <w:r>
         <w:rPr>
           <w:i/>
         </w:rPr>
-        <w:t xml:space="preserve">Deciduous leaf habit</w:t>
-      </w:r>
-      <w:r>
-        <w:t xml:space="preserve"> </w:t>
-      </w:r>
-      <w:r>
-        <w:t xml:space="preserve">- (Meakem et al. 2018) and refs therein</w:t>
+        <w:t xml:space="preserve">capability</w:t>
+      </w:r>
+      <w:r>
+        <w:t xml:space="preserve"> </w:t>
+      </w:r>
+      <w:r>
+        <w:t xml:space="preserve">as a trait (actual isoprene production is in section 4. I’m not sure whether Ty’s content belongs here or in that section)</w:t>
       </w:r>
     </w:p>
     <w:p>
       <w:pPr>
         <w:pStyle w:val="Heading2"/>
       </w:pPr>
-      <w:bookmarkStart w:id="30" w:name="leaf-temperature"/>
+      <w:bookmarkStart w:id="29" w:name="leaf-temperature"/>
       <w:r>
         <w:t xml:space="preserve">Leaf temperature</w:t>
       </w:r>
-      <w:bookmarkEnd w:id="30"/>
+      <w:bookmarkEnd w:id="29"/>
     </w:p>
     <w:p>
       <w:pPr>
@@ -2092,7 +2067,7 @@
                     </pic:cNvPicPr>
                   </pic:nvPicPr>
                   <pic:blipFill>
-                    <a:blip r:embed="rId31"/>
+                    <a:blip r:embed="rId30"/>
                     <a:stretch>
                       <a:fillRect/>
                     </a:stretch>
@@ -2147,7 +2122,7 @@
       <w:r>
         <w:t xml:space="preserve"> </w:t>
       </w:r>
-      <w:hyperlink r:id="rId32">
+      <w:hyperlink r:id="rId31">
         <w:r>
           <w:rPr>
             <w:rStyle w:val="Hyperlink"/>
@@ -2196,7 +2171,7 @@
       <w:r>
         <w:t xml:space="preserve"> </w:t>
       </w:r>
-      <w:hyperlink r:id="rId33">
+      <w:hyperlink r:id="rId32">
         <w:r>
           <w:rPr>
             <w:rStyle w:val="Hyperlink"/>
@@ -2473,11 +2448,11 @@
       <w:pPr>
         <w:pStyle w:val="Heading2"/>
       </w:pPr>
-      <w:bookmarkStart w:id="34" w:name="leaf-metabolism-and-thermal-responses"/>
+      <w:bookmarkStart w:id="33" w:name="leaf-metabolism-and-thermal-responses"/>
       <w:r>
         <w:t xml:space="preserve">Leaf metabolism and thermal responses</w:t>
       </w:r>
-      <w:bookmarkEnd w:id="34"/>
+      <w:bookmarkEnd w:id="33"/>
     </w:p>
     <w:p>
       <w:pPr>
@@ -2685,7 +2660,7 @@
         </w:rPr>
         <w:t xml:space="preserve"> </w:t>
       </w:r>
-      <w:hyperlink r:id="rId35">
+      <w:hyperlink r:id="rId34">
         <w:r>
           <w:rPr>
             <w:rStyle w:val="Hyperlink"/>
@@ -2742,7 +2717,7 @@
         </w:rPr>
         <w:t xml:space="preserve"> </w:t>
       </w:r>
-      <w:hyperlink r:id="rId35">
+      <w:hyperlink r:id="rId34">
         <w:r>
           <w:rPr>
             <w:rStyle w:val="Hyperlink"/>
@@ -2875,6 +2850,46 @@
         <w:rPr>
           <w:b/>
         </w:rPr>
+        <w:t xml:space="preserve">Isoprene production</w:t>
+      </w:r>
+      <w:r>
+        <w:t xml:space="preserve"> </w:t>
+      </w:r>
+      <w:r>
+        <w:t xml:space="preserve">- high emission rates occur in the mid-canopy, and even from very small statured trees and shrubs, at a site in the Brazilian Amazon (Taylor et al., in prep).</w:t>
+      </w:r>
+      <w:r>
+        <w:t xml:space="preserve"> </w:t>
+      </w:r>
+      <w:r>
+        <w:t xml:space="preserve">- The high temperature carbon compensation point of sun leaves is higher in isoprene emitting species than in non-emitting species, so it is to be expected that other aspects of heat tolerance will be similarly affected by isoprenes (</w:t>
+      </w:r>
+      <w:hyperlink r:id="rId35">
+        <w:r>
+          <w:rPr>
+            <w:rStyle w:val="Hyperlink"/>
+          </w:rPr>
+          <w:t xml:space="preserve">https://doi.org/10.1111/pce.13564</w:t>
+        </w:r>
+      </w:hyperlink>
+      <w:r>
+        <w:t xml:space="preserve">).</w:t>
+      </w:r>
+      <w:r>
+        <w:t xml:space="preserve"> </w:t>
+      </w:r>
+      <w:r>
+        <w:t xml:space="preserve">- Within species, isporene production scales with light/ T</w:t>
+      </w:r>
+    </w:p>
+    <w:p>
+      <w:pPr>
+        <w:pStyle w:val="BodyText"/>
+      </w:pPr>
+      <w:r>
+        <w:rPr>
+          <w:b/>
+        </w:rPr>
         <w:t xml:space="preserve">Leaf thermal tolerance (Tcrit/ T50)</w:t>
       </w:r>
       <w:r>
@@ -2890,9 +2905,18 @@
         <w:t xml:space="preserve">Typical values ~45-50</w:t>
       </w:r>
       <m:oMath>
-        <m:r>
-          <m:t>∘</m:t>
-        </m:r>
+        <m:sSup>
+          <m:e>
+            <m:r>
+              <m:t>​</m:t>
+            </m:r>
+          </m:e>
+          <m:sup>
+            <m:r>
+              <m:t>∘</m:t>
+            </m:r>
+          </m:sup>
+        </m:sSup>
       </m:oMath>
       <w:r>
         <w:t xml:space="preserve">C, varying somewhat</w:t>
@@ -3123,6 +3147,12 @@
           <w:i/>
         </w:rPr>
         <w:t xml:space="preserve">Among species that can be deciduous, greater proportion of deciduous individuals in larger size classes (Condit et al. 2000). One potential mechanism is lower temperature/hydraulic stress in understory</w:t>
+      </w:r>
+      <w:r>
+        <w:t xml:space="preserve"> </w:t>
+      </w:r>
+      <w:r>
+        <w:t xml:space="preserve">- something on isoprene production?</w:t>
       </w:r>
     </w:p>
     <w:p>

</xml_diff>

<commit_message>
bit of work on tables & manuscript
</commit_message>
<xml_diff>
--- a/vertical-thermal-review.docx
+++ b/vertical-thermal-review.docx
@@ -1563,29 +1563,64 @@
     </w:p>
     <w:p>
       <w:pPr>
-        <w:pStyle w:val="BodyText"/>
-      </w:pPr>
-      <w:r>
-        <w:rPr>
-          <w:b/>
-        </w:rPr>
-        <w:t xml:space="preserve">Table 1. Summary of observed variation in thermally-relevant leaf traits with canopy height and/or between sun and shade leaves</w:t>
-      </w:r>
-      <w:r>
-        <w:t xml:space="preserve"> </w:t>
-      </w:r>
+        <w:pStyle w:val="CaptionedFigure"/>
+      </w:pPr>
+      <w:r>
+        <w:drawing>
+          <wp:inline>
+            <wp:extent cx="5334000" cy="1849209"/>
+            <wp:effectExtent b="0" l="0" r="0" t="0"/>
+            <wp:docPr descr="(For latest version of table, see tables.pdf.)" title="" id="1" name="Picture"/>
+            <a:graphic>
+              <a:graphicData uri="http://schemas.openxmlformats.org/drawingml/2006/picture">
+                <pic:pic>
+                  <pic:nvPicPr>
+                    <pic:cNvPr descr="table1.png" id="0" name="Picture"/>
+                    <pic:cNvPicPr>
+                      <a:picLocks noChangeArrowheads="1" noChangeAspect="1"/>
+                    </pic:cNvPicPr>
+                  </pic:nvPicPr>
+                  <pic:blipFill>
+                    <a:blip r:embed="rId28"/>
+                    <a:stretch>
+                      <a:fillRect/>
+                    </a:stretch>
+                  </pic:blipFill>
+                  <pic:spPr bwMode="auto">
+                    <a:xfrm>
+                      <a:off x="0" y="0"/>
+                      <a:ext cx="5334000" cy="1849209"/>
+                    </a:xfrm>
+                    <a:prstGeom prst="rect">
+                      <a:avLst/>
+                    </a:prstGeom>
+                    <a:noFill/>
+                    <a:ln w="9525">
+                      <a:noFill/>
+                      <a:headEnd/>
+                      <a:tailEnd/>
+                    </a:ln>
+                  </pic:spPr>
+                </pic:pic>
+              </a:graphicData>
+            </a:graphic>
+          </wp:inline>
+        </w:drawing>
+      </w:r>
+    </w:p>
+    <w:p>
+      <w:pPr>
+        <w:pStyle w:val="ImageCaption"/>
+      </w:pPr>
       <w:r>
         <w:t xml:space="preserve">(</w:t>
       </w:r>
-      <w:hyperlink r:id="rId28">
-        <w:r>
-          <w:rPr>
-            <w:i/>
-            <w:rStyle w:val="Hyperlink"/>
-          </w:rPr>
-          <w:t xml:space="preserve">GitHub issue #9</w:t>
-        </w:r>
-      </w:hyperlink>
+      <w:r>
+        <w:rPr>
+          <w:i/>
+        </w:rPr>
+        <w:t xml:space="preserve">For latest version of table, see tables.pdf.</w:t>
+      </w:r>
       <w:r>
         <w:t xml:space="preserve">)</w:t>
       </w:r>
@@ -2494,31 +2529,88 @@
     </w:p>
     <w:p>
       <w:pPr>
+        <w:pStyle w:val="CaptionedFigure"/>
+      </w:pPr>
+      <w:r>
+        <w:drawing>
+          <wp:inline>
+            <wp:extent cx="5334000" cy="3066052"/>
+            <wp:effectExtent b="0" l="0" r="0" t="0"/>
+            <wp:docPr descr="(For latest version of table, see tables.pdf.)" title="" id="1" name="Picture"/>
+            <a:graphic>
+              <a:graphicData uri="http://schemas.openxmlformats.org/drawingml/2006/picture">
+                <pic:pic>
+                  <pic:nvPicPr>
+                    <pic:cNvPr descr="table2.png" id="0" name="Picture"/>
+                    <pic:cNvPicPr>
+                      <a:picLocks noChangeArrowheads="1" noChangeAspect="1"/>
+                    </pic:cNvPicPr>
+                  </pic:nvPicPr>
+                  <pic:blipFill>
+                    <a:blip r:embed="rId34"/>
+                    <a:stretch>
+                      <a:fillRect/>
+                    </a:stretch>
+                  </pic:blipFill>
+                  <pic:spPr bwMode="auto">
+                    <a:xfrm>
+                      <a:off x="0" y="0"/>
+                      <a:ext cx="5334000" cy="3066052"/>
+                    </a:xfrm>
+                    <a:prstGeom prst="rect">
+                      <a:avLst/>
+                    </a:prstGeom>
+                    <a:noFill/>
+                    <a:ln w="9525">
+                      <a:noFill/>
+                      <a:headEnd/>
+                      <a:tailEnd/>
+                    </a:ln>
+                  </pic:spPr>
+                </pic:pic>
+              </a:graphicData>
+            </a:graphic>
+          </wp:inline>
+        </w:drawing>
+      </w:r>
+    </w:p>
+    <w:p>
+      <w:pPr>
+        <w:pStyle w:val="ImageCaption"/>
+      </w:pPr>
+      <w:r>
+        <w:t xml:space="preserve">(</w:t>
+      </w:r>
+      <w:r>
+        <w:rPr>
+          <w:i/>
+        </w:rPr>
+        <w:t xml:space="preserve">For latest version of table, see tables.pdf.</w:t>
+      </w:r>
+      <w:r>
+        <w:t xml:space="preserve">)</w:t>
+      </w:r>
+    </w:p>
+    <w:p>
+      <w:pPr>
         <w:pStyle w:val="BodyText"/>
       </w:pPr>
       <w:r>
         <w:rPr>
-          <w:b/>
-        </w:rPr>
-        <w:t xml:space="preserve">Table 2. Summary of observed variation in leaf metabolism and thermal responses across the vertical gradient and/or between sun and shade leaves</w:t>
-      </w:r>
-      <w:r>
-        <w:t xml:space="preserve"> </w:t>
-      </w:r>
-      <w:r>
-        <w:t xml:space="preserve">(</w:t>
-      </w:r>
-      <w:hyperlink r:id="rId28">
-        <w:r>
-          <w:rPr>
-            <w:i/>
-            <w:rStyle w:val="Hyperlink"/>
-          </w:rPr>
-          <w:t xml:space="preserve">GitHub issue #9</w:t>
-        </w:r>
-      </w:hyperlink>
-      <w:r>
-        <w:t xml:space="preserve">)</w:t>
+          <w:i/>
+        </w:rPr>
+        <w:t xml:space="preserve">Stomatal conductance</w:t>
+      </w:r>
+    </w:p>
+    <w:p>
+      <w:pPr>
+        <w:pStyle w:val="BodyText"/>
+      </w:pPr>
+      <w:r>
+        <w:rPr>
+          <w:i/>
+        </w:rPr>
+        <w:t xml:space="preserve">Photosynthesis</w:t>
       </w:r>
     </w:p>
     <w:p>
@@ -2637,19 +2729,246 @@
         <w:rPr>
           <w:b/>
         </w:rPr>
+        <w:t xml:space="preserve">Leaf thermal tolerance (Tcrit/ T50)</w:t>
+      </w:r>
+      <w:r>
+        <w:t xml:space="preserve"> </w:t>
+      </w:r>
+      <w:r>
+        <w:t xml:space="preserve">- define.</w:t>
+      </w:r>
+      <w:r>
+        <w:t xml:space="preserve"> </w:t>
+      </w:r>
+      <w:r>
+        <w:t xml:space="preserve">Typical values ~45-50</w:t>
+      </w:r>
+      <m:oMath>
+        <m:sSup>
+          <m:e>
+            <m:r>
+              <m:t>​</m:t>
+            </m:r>
+          </m:e>
+          <m:sup>
+            <m:r>
+              <m:t>∘</m:t>
+            </m:r>
+          </m:sup>
+        </m:sSup>
+      </m:oMath>
+      <w:r>
+        <w:t xml:space="preserve">C, varying somewhat</w:t>
+      </w:r>
+      <w:r>
+        <w:t xml:space="preserve"> </w:t>
+      </w:r>
+      <w:r>
+        <w:t xml:space="preserve">across latitude/climate (O’sullivan et al. 2017),</w:t>
+      </w:r>
+      <w:r>
+        <w:t xml:space="preserve"> </w:t>
+      </w:r>
+      <w:r>
+        <w:t xml:space="preserve">with elevation [</w:t>
+      </w:r>
+      <w:r>
+        <w:t xml:space="preserve">Feeley</w:t>
+      </w:r>
+      <w:r>
+        <w:t xml:space="preserve"> </w:t>
+      </w:r>
+      <w:r>
+        <w:rPr>
+          <w:i/>
+        </w:rPr>
+        <w:t xml:space="preserve">et al.</w:t>
+      </w:r>
+      <w:r>
+        <w:t xml:space="preserve"> </w:t>
+      </w:r>
+      <w:r>
+        <w:t xml:space="preserve">(2020)</w:t>
+      </w:r>
+      <w:r>
+        <w:t xml:space="preserve">; Slot unpublished data],</w:t>
+      </w:r>
+      <w:r>
+        <w:t xml:space="preserve"> </w:t>
+      </w:r>
+      <w:r>
+        <w:t xml:space="preserve">with leaf traits</w:t>
+      </w:r>
+      <w:r>
+        <w:t xml:space="preserve"> </w:t>
+      </w:r>
+      <w:r>
+        <w:t xml:space="preserve">(Sastry et al. 2018, Zhang</w:t>
+      </w:r>
+      <w:r>
+        <w:t xml:space="preserve"> </w:t>
+      </w:r>
+      <w:r>
+        <w:rPr>
+          <w:i/>
+        </w:rPr>
+        <w:t xml:space="preserve">et al.</w:t>
+      </w:r>
+      <w:r>
+        <w:t xml:space="preserve">, 2012)</w:t>
+      </w:r>
+      <w:r>
+        <w:t xml:space="preserve">.</w:t>
+      </w:r>
+    </w:p>
+    <w:p>
+      <w:pPr>
+        <w:pStyle w:val="BodyText"/>
+      </w:pPr>
+      <w:r>
+        <w:rPr>
+          <w:b/>
+        </w:rPr>
+        <w:t xml:space="preserve">Thermal tolerance (e.g.,</w:t>
+      </w:r>
+      <w:r>
+        <w:rPr>
+          <w:b/>
+        </w:rPr>
+        <w:t xml:space="preserve"> </w:t>
+      </w:r>
+      <m:oMath>
+        <m:sSub>
+          <m:e>
+            <m:r>
+              <m:t>T</m:t>
+            </m:r>
+          </m:e>
+          <m:sub>
+            <m:r>
+              <m:t>50</m:t>
+            </m:r>
+          </m:sub>
+        </m:sSub>
+      </m:oMath>
+      <w:r>
+        <w:rPr>
+          <w:b/>
+        </w:rPr>
+        <w:t xml:space="preserve">) varies with exposure, but there are no studies isolating effect of height.</w:t>
+      </w:r>
+      <w:r>
+        <w:t xml:space="preserve"> </w:t>
+      </w:r>
+      <w:r>
+        <w:t xml:space="preserve">For two of three species studied in a tropical moist forest in Panama,</w:t>
+      </w:r>
+      <w:r>
+        <w:t xml:space="preserve"> </w:t>
+      </w:r>
+      <m:oMath>
+        <m:sSub>
+          <m:e>
+            <m:r>
+              <m:t>T</m:t>
+            </m:r>
+          </m:e>
+          <m:sub>
+            <m:r>
+              <m:t>50</m:t>
+            </m:r>
+          </m:sub>
+        </m:sSub>
+      </m:oMath>
+      <w:r>
+        <w:t xml:space="preserve"> </w:t>
+      </w:r>
+      <w:r>
+        <w:t xml:space="preserve">was slightly lower for shade than sun-exposed leaves, both measured near ground level (Slot et al. 2019).</w:t>
+      </w:r>
+      <w:r>
+        <w:t xml:space="preserve"> </w:t>
+      </w:r>
+      <w:r>
+        <w:t xml:space="preserve">Similarly, for</w:t>
+      </w:r>
+      <w:r>
+        <w:t xml:space="preserve"> </w:t>
+      </w:r>
+      <w:r>
+        <w:rPr>
+          <w:i/>
+        </w:rPr>
+        <w:t xml:space="preserve">Acacia Papyrocarpa</w:t>
+      </w:r>
+      <w:r>
+        <w:t xml:space="preserve"> </w:t>
+      </w:r>
+      <w:r>
+        <w:t xml:space="preserve">(Benth.) trees in an arid region of southern Australia, higher</w:t>
+      </w:r>
+      <w:r>
+        <w:t xml:space="preserve"> </w:t>
+      </w:r>
+      <m:oMath>
+        <m:sSub>
+          <m:e>
+            <m:r>
+              <m:t>T</m:t>
+            </m:r>
+          </m:e>
+          <m:sub>
+            <m:r>
+              <m:t>50</m:t>
+            </m:r>
+          </m:sub>
+        </m:sSub>
+      </m:oMath>
+      <w:r>
+        <w:t xml:space="preserve"> </w:t>
+      </w:r>
+      <w:r>
+        <w:t xml:space="preserve">was observed in more exposed (North-facing) canopy positions (Curtis et al. 2019).</w:t>
+      </w:r>
+      <w:r>
+        <w:t xml:space="preserve"> </w:t>
+      </w:r>
+      <w:r>
+        <w:t xml:space="preserve">We’re not aware of any other studies on this.</w:t>
+      </w:r>
+    </w:p>
+    <w:p>
+      <w:pPr>
+        <w:pStyle w:val="BodyText"/>
+      </w:pPr>
+      <w:r>
+        <w:rPr>
+          <w:i/>
+        </w:rPr>
+        <w:t xml:space="preserve">Respiration</w:t>
+      </w:r>
+    </w:p>
+    <w:p>
+      <w:pPr>
+        <w:pStyle w:val="BodyText"/>
+      </w:pPr>
+      <w:r>
+        <w:rPr>
+          <w:b/>
+        </w:rPr>
         <w:t xml:space="preserve">Similar to photosynthesis, respiration tends to higher in sun leaves, but its temperature sensitivity appears to be similar between between sun and shade leaves.</w:t>
       </w:r>
       <w:r>
         <w:t xml:space="preserve"> </w:t>
       </w:r>
       <w:r>
-        <w:t xml:space="preserve">(Bolstad et al. 1999) did a study at Coweeta, including elev gradient. Found</w:t>
-      </w:r>
-      <w:r>
-        <w:t xml:space="preserve"> </w:t>
-      </w:r>
-      <w:r>
-        <w:t xml:space="preserve">higher respiration (at reference T) in canopy leaves (</w:t>
+        <w:t xml:space="preserve">(Bolstad et al. 1999) did a study at Coweeta, including elev gradient.</w:t>
+      </w:r>
+      <w:r>
+        <w:t xml:space="preserve"> </w:t>
+      </w:r>
+      <w:r>
+        <w:t xml:space="preserve">Found higher respiration (at reference T) in canopy leaves (</w:t>
       </w:r>
       <w:r>
         <w:t xml:space="preserve">Bolstad</w:t>
@@ -2684,7 +3003,7 @@
         </w:rPr>
         <w:t xml:space="preserve"> </w:t>
       </w:r>
-      <w:hyperlink r:id="rId34">
+      <w:hyperlink r:id="rId35">
         <w:r>
           <w:rPr>
             <w:rStyle w:val="Hyperlink"/>
@@ -2741,7 +3060,7 @@
         </w:rPr>
         <w:t xml:space="preserve"> </w:t>
       </w:r>
-      <w:hyperlink r:id="rId34">
+      <w:hyperlink r:id="rId35">
         <w:r>
           <w:rPr>
             <w:rStyle w:val="Hyperlink"/>
@@ -2861,7 +3180,7 @@
       </w:pPr>
       <w:r>
         <w:rPr>
-          <w:b/>
+          <w:i/>
         </w:rPr>
         <w:t xml:space="preserve">VOC production</w:t>
       </w:r>
@@ -2888,7 +3207,7 @@
       <w:r>
         <w:t xml:space="preserve">- The high temperature carbon compensation point of sun leaves is higher in isoprene emitting species than in non-emitting species, so it is to be expected that other aspects of heat tolerance will be similarly affected by isoprenes (</w:t>
       </w:r>
-      <w:hyperlink r:id="rId35">
+      <w:hyperlink r:id="rId36">
         <w:r>
           <w:rPr>
             <w:rStyle w:val="Hyperlink"/>
@@ -2908,57 +3227,100 @@
     </w:p>
     <w:p>
       <w:pPr>
+        <w:pStyle w:val="Heading2"/>
+      </w:pPr>
+      <w:bookmarkStart w:id="37" w:name="ecology"/>
+      <w:r>
+        <w:t xml:space="preserve">Ecology</w:t>
+      </w:r>
+      <w:bookmarkEnd w:id="37"/>
+    </w:p>
+    <w:p>
+      <w:pPr>
+        <w:pStyle w:val="FirstParagraph"/>
+      </w:pPr>
+      <w:r>
+        <w:rPr>
+          <w:b/>
+        </w:rPr>
+        <w:t xml:space="preserve">Differences across forest vertical gradients in biophysical conditions, plant traits, and metabolism and its thermal responses scale up to affect whole-tree ecology in several ways.</w:t>
+      </w:r>
+      <w:r>
+        <w:t xml:space="preserve"> </w:t>
+      </w:r>
+      <w:r>
+        <w:t xml:space="preserve">First, vertical gradients in the biophysical environment shape which plant strategies, or sets of traits, are competitive in understory versus canopy conditions.</w:t>
+      </w:r>
+      <w:r>
+        <w:t xml:space="preserve"> </w:t>
+      </w:r>
+      <w:r>
+        <w:t xml:space="preserve">-</w:t>
+      </w:r>
+      <w:r>
+        <w:t xml:space="preserve"> </w:t>
+      </w:r>
+      <w:r>
+        <w:rPr>
+          <w:i/>
+        </w:rPr>
+        <w:t xml:space="preserve">Spring and fall leaf phenology in temperate deciduous forests (Augsburger). Mechanism: more moderate conditions (T, wind) in understory (REF).</w:t>
+      </w:r>
+      <w:r>
+        <w:t xml:space="preserve"> </w:t>
+      </w:r>
+      <w:r>
+        <w:rPr>
+          <w:i/>
+        </w:rPr>
+        <w:t xml:space="preserve">Among species that can be deciduous, greater proportion of deciduous individuals in larger size classes (Condit et al. 2000). One potential mechanism is lower temperature/hydraulic stress in understory</w:t>
+      </w:r>
+      <w:r>
+        <w:t xml:space="preserve"> </w:t>
+      </w:r>
+      <w:r>
+        <w:t xml:space="preserve">- something on isoprene production?</w:t>
+      </w:r>
+    </w:p>
+    <w:p>
+      <w:pPr>
         <w:pStyle w:val="BodyText"/>
       </w:pPr>
       <w:r>
         <w:rPr>
           <w:b/>
         </w:rPr>
-        <w:t xml:space="preserve">Leaf thermal tolerance (Tcrit/ T50)</w:t>
-      </w:r>
-      <w:r>
-        <w:t xml:space="preserve"> </w:t>
-      </w:r>
-      <w:r>
-        <w:t xml:space="preserve">- define.</w:t>
-      </w:r>
-      <w:r>
-        <w:t xml:space="preserve"> </w:t>
-      </w:r>
-      <w:r>
-        <w:t xml:space="preserve">Typical values ~45-50</w:t>
-      </w:r>
-      <m:oMath>
-        <m:sSup>
-          <m:e>
-            <m:r>
-              <m:t>​</m:t>
-            </m:r>
-          </m:e>
-          <m:sup>
-            <m:r>
-              <m:t>∘</m:t>
-            </m:r>
-          </m:sup>
-        </m:sSup>
-      </m:oMath>
-      <w:r>
-        <w:t xml:space="preserve">C, varying somewhat</w:t>
-      </w:r>
-      <w:r>
-        <w:t xml:space="preserve"> </w:t>
-      </w:r>
-      <w:r>
-        <w:t xml:space="preserve">across latitude/climate (O’sullivan et al. 2017),</w:t>
-      </w:r>
-      <w:r>
-        <w:t xml:space="preserve"> </w:t>
-      </w:r>
-      <w:r>
-        <w:t xml:space="preserve">with elevation [</w:t>
-      </w:r>
-      <w:r>
-        <w:t xml:space="preserve">Feeley</w:t>
+        <w:t xml:space="preserve">Vertical gradients also affect tree growth and survival, and how these respond to climatic variation.</w:t>
+      </w:r>
+      <w:r>
+        <w:t xml:space="preserve"> </w:t>
+      </w:r>
+      <w:r>
+        <w:t xml:space="preserve">There are numerous demographic differences between understory and canopy trees, which have been linked to both the physical environment and plant traits (e.g., REFS), and we will not attempt to review those here.</w:t>
+      </w:r>
+      <w:r>
+        <w:t xml:space="preserve"> </w:t>
+      </w:r>
+      <w:r>
+        <w:t xml:space="preserve">More interesting in this context is how these shape differences in the climatic sensitivity of growth and mortality.</w:t>
+      </w:r>
+      <w:r>
+        <w:t xml:space="preserve"> </w:t>
+      </w:r>
+      <w:r>
+        <w:t xml:space="preserve">Many observations of larger trees suffering more during drought (Bennett et al. 2015).</w:t>
+      </w:r>
+      <w:r>
+        <w:t xml:space="preserve"> </w:t>
+      </w:r>
+      <w:r>
+        <w:t xml:space="preserve">One likely mechanism behind this pattern is that the crowns of larger trees exist higher in the vertical profile and therefore are exposed to higher evaporative demand and solar radiation</w:t>
+      </w:r>
+      <w:r>
+        <w:t xml:space="preserve"> </w:t>
+      </w:r>
+      <w:r>
+        <w:t xml:space="preserve">(McGregor</w:t>
       </w:r>
       <w:r>
         <w:t xml:space="preserve"> </w:t>
@@ -2970,41 +3332,17 @@
         <w:t xml:space="preserve">et al.</w:t>
       </w:r>
       <w:r>
-        <w:t xml:space="preserve"> </w:t>
-      </w:r>
-      <w:r>
-        <w:t xml:space="preserve">(2020)</w:t>
-      </w:r>
-      <w:r>
-        <w:t xml:space="preserve">; Slot unpublished data],</w:t>
-      </w:r>
-      <w:r>
-        <w:t xml:space="preserve"> </w:t>
-      </w:r>
-      <w:r>
-        <w:t xml:space="preserve">with leaf traits</w:t>
-      </w:r>
-      <w:r>
-        <w:t xml:space="preserve"> </w:t>
-      </w:r>
-      <w:r>
-        <w:t xml:space="preserve">(Sastry et al. 2018, Zhang</w:t>
-      </w:r>
-      <w:r>
-        <w:t xml:space="preserve"> </w:t>
-      </w:r>
-      <w:r>
-        <w:rPr>
-          <w:i/>
-        </w:rPr>
-        <w:t xml:space="preserve">et al.</w:t>
-      </w:r>
-      <w:r>
-        <w:t xml:space="preserve">, 2012)</w:t>
+        <w:t xml:space="preserve">)</w:t>
       </w:r>
       <w:r>
         <w:t xml:space="preserve">.</w:t>
       </w:r>
+      <w:r>
+        <w:t xml:space="preserve"> </w:t>
+      </w:r>
+      <w:r>
+        <w:t xml:space="preserve">Although drought is primarily a hydraulic problem, lack of water –&gt; lower gs –&gt; higher leaf T, so leaves face tradeoffs of water loss vs potentially damaging leafT.</w:t>
+      </w:r>
     </w:p>
     <w:p>
       <w:pPr>
@@ -3014,7 +3352,7 @@
         <w:rPr>
           <w:b/>
         </w:rPr>
-        <w:t xml:space="preserve">Thermal tolerance (e.g.,</w:t>
+        <w:t xml:space="preserve">There is also recently emerging evidence that understory trees tend to exhibit greater growth declines with</w:t>
       </w:r>
       <w:r>
         <w:rPr>
@@ -3031,7 +3369,13 @@
           </m:e>
           <m:sub>
             <m:r>
-              <m:t>50</m:t>
+              <m:t>a</m:t>
+            </m:r>
+            <m:r>
+              <m:t>i</m:t>
+            </m:r>
+            <m:r>
+              <m:t>r</m:t>
             </m:r>
           </m:sub>
         </m:sSub>
@@ -3040,13 +3384,19 @@
         <w:rPr>
           <w:b/>
         </w:rPr>
-        <w:t xml:space="preserve">) varies with exposure, but there are no studies isolating effect of height.</w:t>
-      </w:r>
-      <w:r>
-        <w:t xml:space="preserve"> </w:t>
-      </w:r>
-      <w:r>
-        <w:t xml:space="preserve">For two of three species studied in a tropical moist forest in Panama,</w:t>
+        <w:t xml:space="preserve"> </w:t>
+      </w:r>
+      <w:r>
+        <w:rPr>
+          <w:b/>
+        </w:rPr>
+        <w:t xml:space="preserve">under mesic conditions.</w:t>
+      </w:r>
+      <w:r>
+        <w:t xml:space="preserve"> </w:t>
+      </w:r>
+      <w:r>
+        <w:t xml:space="preserve">In eight forests across the northeast United States, growth rates of understory trees declined sharply at higher</w:t>
       </w:r>
       <w:r>
         <w:t xml:space="preserve"> </w:t>
@@ -3060,7 +3410,13 @@
           </m:e>
           <m:sub>
             <m:r>
-              <m:t>50</m:t>
+              <m:t>a</m:t>
+            </m:r>
+            <m:r>
+              <m:t>i</m:t>
+            </m:r>
+            <m:r>
+              <m:t>r</m:t>
             </m:r>
           </m:sub>
         </m:sSub>
@@ -3069,28 +3425,13 @@
         <w:t xml:space="preserve"> </w:t>
       </w:r>
       <w:r>
-        <w:t xml:space="preserve">was slightly lower for shade than sun-exposed leaves, both measured near ground level (Slot et al. 2019).</w:t>
-      </w:r>
-      <w:r>
-        <w:t xml:space="preserve"> </w:t>
-      </w:r>
-      <w:r>
-        <w:t xml:space="preserve">Similarly, for</w:t>
-      </w:r>
-      <w:r>
-        <w:t xml:space="preserve"> </w:t>
-      </w:r>
-      <w:r>
-        <w:rPr>
-          <w:i/>
-        </w:rPr>
-        <w:t xml:space="preserve">Acacia Papyrocarpa</w:t>
-      </w:r>
-      <w:r>
-        <w:t xml:space="preserve"> </w:t>
-      </w:r>
-      <w:r>
-        <w:t xml:space="preserve">(Benth.) trees in an arid region of southern Australia, higher</w:t>
+        <w:t xml:space="preserve">(Rollinson et al., in review).</w:t>
+      </w:r>
+      <w:r>
+        <w:t xml:space="preserve"> </w:t>
+      </w:r>
+      <w:r>
+        <w:t xml:space="preserve">Similarly, our previously unpublished analysis shows that in a broadleaf deciduous forest in Virginia, understory trees in a Mid-Atlantic forest responded more negatively to warmer</w:t>
       </w:r>
       <w:r>
         <w:t xml:space="preserve"> </w:t>
@@ -3104,7 +3445,13 @@
           </m:e>
           <m:sub>
             <m:r>
-              <m:t>50</m:t>
+              <m:t>a</m:t>
+            </m:r>
+            <m:r>
+              <m:t>i</m:t>
+            </m:r>
+            <m:r>
+              <m:t>r</m:t>
             </m:r>
           </m:sub>
         </m:sSub>
@@ -3113,148 +3460,39 @@
         <w:t xml:space="preserve"> </w:t>
       </w:r>
       <w:r>
-        <w:t xml:space="preserve">was observed in more exposed (North-facing) canopy positions (Curtis et al. 2019).</w:t>
-      </w:r>
-      <w:r>
-        <w:t xml:space="preserve"> </w:t>
-      </w:r>
-      <w:r>
-        <w:t xml:space="preserve">We’re not aware of any other studies on this.</w:t>
-      </w:r>
-    </w:p>
-    <w:p>
-      <w:pPr>
-        <w:pStyle w:val="Heading2"/>
-      </w:pPr>
-      <w:bookmarkStart w:id="36" w:name="ecology"/>
-      <w:r>
-        <w:t xml:space="preserve">Ecology</w:t>
-      </w:r>
-      <w:bookmarkEnd w:id="36"/>
-    </w:p>
-    <w:p>
-      <w:pPr>
-        <w:pStyle w:val="FirstParagraph"/>
-      </w:pPr>
-      <w:r>
-        <w:rPr>
-          <w:b/>
-        </w:rPr>
-        <w:t xml:space="preserve">Differences across forest vertical gradients in biophysical conditions, plant traits, and metabolism and its thermal responses scale up to affect whole-tree ecology in several ways.</w:t>
-      </w:r>
-      <w:r>
-        <w:t xml:space="preserve"> </w:t>
-      </w:r>
-      <w:r>
-        <w:t xml:space="preserve">First, vertical gradients in the biophysical environment shape which plant strategies, or sets of traits, are competitive in understory versus canopy conditions.</w:t>
-      </w:r>
-      <w:r>
-        <w:t xml:space="preserve"> </w:t>
-      </w:r>
-      <w:r>
-        <w:t xml:space="preserve">-</w:t>
-      </w:r>
-      <w:r>
-        <w:t xml:space="preserve"> </w:t>
-      </w:r>
-      <w:r>
-        <w:rPr>
-          <w:i/>
-        </w:rPr>
-        <w:t xml:space="preserve">Spring and fall leaf phenology in temperate deciduous forests (Augsburger). Mechanism: more moderate conditions (T, wind) in understory (REF).</w:t>
-      </w:r>
-      <w:r>
-        <w:t xml:space="preserve"> </w:t>
-      </w:r>
-      <w:r>
-        <w:rPr>
-          <w:i/>
-        </w:rPr>
-        <w:t xml:space="preserve">Among species that can be deciduous, greater proportion of deciduous individuals in larger size classes (Condit et al. 2000). One potential mechanism is lower temperature/hydraulic stress in understory</w:t>
-      </w:r>
-      <w:r>
-        <w:t xml:space="preserve"> </w:t>
-      </w:r>
-      <w:r>
-        <w:t xml:space="preserve">- something on isoprene production?</w:t>
-      </w:r>
-    </w:p>
-    <w:p>
-      <w:pPr>
-        <w:pStyle w:val="BodyText"/>
-      </w:pPr>
-      <w:r>
-        <w:rPr>
-          <w:b/>
-        </w:rPr>
-        <w:t xml:space="preserve">Vertical gradients also affect tree growth and survival, and how these respond to climatic variation.</w:t>
-      </w:r>
-      <w:r>
-        <w:t xml:space="preserve"> </w:t>
-      </w:r>
-      <w:r>
-        <w:t xml:space="preserve">There are numerous demographic differences between understory and canopy trees, which have been linked to both the physical environment and plant traits (e.g., REFS), and we will not attempt to review those here.</w:t>
-      </w:r>
-      <w:r>
-        <w:t xml:space="preserve"> </w:t>
-      </w:r>
-      <w:r>
-        <w:t xml:space="preserve">More interesting in this context is how these shape differences in the climatic sensitivity of growth and mortality.</w:t>
-      </w:r>
-      <w:r>
-        <w:t xml:space="preserve"> </w:t>
-      </w:r>
-      <w:r>
-        <w:t xml:space="preserve">Many observations of larger trees suffering more during drought (Bennett et al. 2015).</w:t>
-      </w:r>
-      <w:r>
-        <w:t xml:space="preserve"> </w:t>
-      </w:r>
-      <w:r>
-        <w:t xml:space="preserve">One likely mechanism behind this pattern is that the crowns of larger trees exist higher in the vertical profile and therefore are exposed to higher evaporative demand and solar radiation</w:t>
-      </w:r>
-      <w:r>
-        <w:t xml:space="preserve"> </w:t>
-      </w:r>
-      <w:r>
-        <w:t xml:space="preserve">(McGregor</w:t>
-      </w:r>
-      <w:r>
-        <w:t xml:space="preserve"> </w:t>
-      </w:r>
-      <w:r>
-        <w:rPr>
-          <w:i/>
-        </w:rPr>
-        <w:t xml:space="preserve">et al.</w:t>
-      </w:r>
-      <w:r>
-        <w:t xml:space="preserve">)</w:t>
-      </w:r>
-      <w:r>
-        <w:t xml:space="preserve">.</w:t>
-      </w:r>
-      <w:r>
-        <w:t xml:space="preserve"> </w:t>
-      </w:r>
-      <w:r>
-        <w:t xml:space="preserve">Although drought is primarily a hydraulic problem, lack of water –&gt; lower gs –&gt; higher leaf T, so leaves face tradeoffs of water loss vs potentially damaging leafT.</w:t>
-      </w:r>
-    </w:p>
-    <w:p>
-      <w:pPr>
-        <w:pStyle w:val="BodyText"/>
-      </w:pPr>
-      <w:r>
-        <w:rPr>
-          <w:b/>
-        </w:rPr>
-        <w:t xml:space="preserve">There is also recently emerging evidence that understory trees tend to exhibit greater growth declines with</w:t>
-      </w:r>
-      <w:r>
-        <w:rPr>
-          <w:b/>
-        </w:rPr>
+        <w:t xml:space="preserve">than did canopy trees (Fig.</w:t>
+      </w:r>
+      <w:r>
+        <w:t xml:space="preserve"> </w:t>
+      </w:r>
+      <w:r>
+        <w:rPr>
+          <w:b/>
+        </w:rPr>
+        <w:t xml:space="preserve">4</w:t>
+      </w:r>
+      <w:r>
+        <w:t xml:space="preserve">; Appendix</w:t>
+      </w:r>
+      <w:r>
+        <w:t xml:space="preserve"> </w:t>
+      </w:r>
+      <w:r>
+        <w:rPr>
+          <w:b/>
+        </w:rPr>
+        <w:t xml:space="preserve">S3</w:t>
+      </w:r>
+      <w:r>
+        <w:t xml:space="preserve">).</w:t>
+      </w:r>
+      <w:r>
+        <w:t xml:space="preserve"> </w:t>
+      </w:r>
+      <w:r>
+        <w:t xml:space="preserve">This pattern is initially counter-intuitive in that sun-exposed leaves can experience greater elevation of</w:t>
+      </w:r>
+      <w:r>
         <w:t xml:space="preserve"> </w:t>
       </w:r>
       <m:oMath>
@@ -3266,34 +3504,25 @@
           </m:e>
           <m:sub>
             <m:r>
+              <m:t>l</m:t>
+            </m:r>
+            <m:r>
+              <m:t>e</m:t>
+            </m:r>
+            <m:r>
               <m:t>a</m:t>
             </m:r>
             <m:r>
-              <m:t>i</m:t>
-            </m:r>
-            <m:r>
-              <m:t>r</m:t>
+              <m:t>f</m:t>
             </m:r>
           </m:sub>
         </m:sSub>
       </m:oMath>
       <w:r>
-        <w:rPr>
-          <w:b/>
-        </w:rPr>
-        <w:t xml:space="preserve"> </w:t>
-      </w:r>
-      <w:r>
-        <w:rPr>
-          <w:b/>
-        </w:rPr>
-        <w:t xml:space="preserve">under mesic conditions.</w:t>
-      </w:r>
-      <w:r>
-        <w:t xml:space="preserve"> </w:t>
-      </w:r>
-      <w:r>
-        <w:t xml:space="preserve">In eight forests across the northeast United States, growth rates of understory trees declined sharply at higher</w:t>
+        <w:t xml:space="preserve"> </w:t>
+      </w:r>
+      <w:r>
+        <w:t xml:space="preserve">over</w:t>
       </w:r>
       <w:r>
         <w:t xml:space="preserve"> </w:t>
@@ -3322,13 +3551,25 @@
         <w:t xml:space="preserve"> </w:t>
       </w:r>
       <w:r>
-        <w:t xml:space="preserve">(Rollinson et al., in review).</w:t>
-      </w:r>
-      <w:r>
-        <w:t xml:space="preserve"> </w:t>
-      </w:r>
-      <w:r>
-        <w:t xml:space="preserve">Similarly, our previously unpublished analysis shows that in a broadleaf deciduous forest in Virginia, understory trees in a Mid-Atlantic forest responded more negatively to warmer</w:t>
+        <w:t xml:space="preserve">than shade leaves (Fig.</w:t>
+      </w:r>
+      <w:r>
+        <w:t xml:space="preserve"> </w:t>
+      </w:r>
+      <w:r>
+        <w:rPr>
+          <w:b/>
+        </w:rPr>
+        <w:t xml:space="preserve">3?</w:t>
+      </w:r>
+      <w:r>
+        <w:t xml:space="preserve">).</w:t>
+      </w:r>
+      <w:r>
+        <w:t xml:space="preserve"> </w:t>
+      </w:r>
+      <w:r>
+        <w:t xml:space="preserve">However, given adequate moisture to sustain high</w:t>
       </w:r>
       <w:r>
         <w:t xml:space="preserve"> </w:t>
@@ -3337,57 +3578,18 @@
         <m:sSub>
           <m:e>
             <m:r>
-              <m:t>T</m:t>
+              <m:t>g</m:t>
             </m:r>
           </m:e>
           <m:sub>
             <m:r>
-              <m:t>a</m:t>
-            </m:r>
-            <m:r>
-              <m:t>i</m:t>
-            </m:r>
-            <m:r>
-              <m:t>r</m:t>
+              <m:t>s</m:t>
             </m:r>
           </m:sub>
         </m:sSub>
       </m:oMath>
       <w:r>
-        <w:t xml:space="preserve"> </w:t>
-      </w:r>
-      <w:r>
-        <w:t xml:space="preserve">than did canopy trees (Fig.</w:t>
-      </w:r>
-      <w:r>
-        <w:t xml:space="preserve"> </w:t>
-      </w:r>
-      <w:r>
-        <w:rPr>
-          <w:b/>
-        </w:rPr>
-        <w:t xml:space="preserve">4</w:t>
-      </w:r>
-      <w:r>
-        <w:t xml:space="preserve">; Appendix</w:t>
-      </w:r>
-      <w:r>
-        <w:t xml:space="preserve"> </w:t>
-      </w:r>
-      <w:r>
-        <w:rPr>
-          <w:b/>
-        </w:rPr>
-        <w:t xml:space="preserve">S3</w:t>
-      </w:r>
-      <w:r>
-        <w:t xml:space="preserve">).</w:t>
-      </w:r>
-      <w:r>
-        <w:t xml:space="preserve"> </w:t>
-      </w:r>
-      <w:r>
-        <w:t xml:space="preserve">This pattern is initially counter-intuitive in that sun-exposed leaves can experience greater elevation of</w:t>
+        <w:t xml:space="preserve">, canopy leaves exposed to more wind and lower humidity should be more effective at cooling when</w:t>
       </w:r>
       <w:r>
         <w:t xml:space="preserve"> </w:t>
@@ -3401,16 +3603,13 @@
           </m:e>
           <m:sub>
             <m:r>
-              <m:t>l</m:t>
-            </m:r>
-            <m:r>
-              <m:t>e</m:t>
-            </m:r>
-            <m:r>
               <m:t>a</m:t>
             </m:r>
             <m:r>
-              <m:t>f</m:t>
+              <m:t>i</m:t>
+            </m:r>
+            <m:r>
+              <m:t>r</m:t>
             </m:r>
           </m:sub>
         </m:sSub>
@@ -3419,45 +3618,16 @@
         <w:t xml:space="preserve"> </w:t>
       </w:r>
       <w:r>
-        <w:t xml:space="preserve">over</w:t>
-      </w:r>
-      <w:r>
-        <w:t xml:space="preserve"> </w:t>
-      </w:r>
-      <m:oMath>
-        <m:sSub>
-          <m:e>
-            <m:r>
-              <m:t>T</m:t>
-            </m:r>
-          </m:e>
-          <m:sub>
-            <m:r>
-              <m:t>a</m:t>
-            </m:r>
-            <m:r>
-              <m:t>i</m:t>
-            </m:r>
-            <m:r>
-              <m:t>r</m:t>
-            </m:r>
-          </m:sub>
-        </m:sSub>
-      </m:oMath>
-      <w:r>
-        <w:t xml:space="preserve"> </w:t>
-      </w:r>
-      <w:r>
-        <w:t xml:space="preserve">than shade leaves (Fig.</w:t>
-      </w:r>
-      <w:r>
-        <w:t xml:space="preserve"> </w:t>
-      </w:r>
-      <w:r>
-        <w:rPr>
-          <w:b/>
-        </w:rPr>
-        <w:t xml:space="preserve">3?</w:t>
+        <w:t xml:space="preserve">exceeds physiological optima (Fig.</w:t>
+      </w:r>
+      <w:r>
+        <w:t xml:space="preserve"> </w:t>
+      </w:r>
+      <w:r>
+        <w:rPr>
+          <w:b/>
+        </w:rPr>
+        <w:t xml:space="preserve">3</w:t>
       </w:r>
       <w:r>
         <w:t xml:space="preserve">).</w:t>
@@ -3466,73 +3636,6 @@
         <w:t xml:space="preserve"> </w:t>
       </w:r>
       <w:r>
-        <w:t xml:space="preserve">However, given adequate moisture to sustain high</w:t>
-      </w:r>
-      <w:r>
-        <w:t xml:space="preserve"> </w:t>
-      </w:r>
-      <m:oMath>
-        <m:sSub>
-          <m:e>
-            <m:r>
-              <m:t>g</m:t>
-            </m:r>
-          </m:e>
-          <m:sub>
-            <m:r>
-              <m:t>s</m:t>
-            </m:r>
-          </m:sub>
-        </m:sSub>
-      </m:oMath>
-      <w:r>
-        <w:t xml:space="preserve">, canopy leaves exposed to more wind and lower humidity should be more effective at cooling when</w:t>
-      </w:r>
-      <w:r>
-        <w:t xml:space="preserve"> </w:t>
-      </w:r>
-      <m:oMath>
-        <m:sSub>
-          <m:e>
-            <m:r>
-              <m:t>T</m:t>
-            </m:r>
-          </m:e>
-          <m:sub>
-            <m:r>
-              <m:t>a</m:t>
-            </m:r>
-            <m:r>
-              <m:t>i</m:t>
-            </m:r>
-            <m:r>
-              <m:t>r</m:t>
-            </m:r>
-          </m:sub>
-        </m:sSub>
-      </m:oMath>
-      <w:r>
-        <w:t xml:space="preserve"> </w:t>
-      </w:r>
-      <w:r>
-        <w:t xml:space="preserve">exceeds physiological optima (Fig.</w:t>
-      </w:r>
-      <w:r>
-        <w:t xml:space="preserve"> </w:t>
-      </w:r>
-      <w:r>
-        <w:rPr>
-          <w:b/>
-        </w:rPr>
-        <w:t xml:space="preserve">3</w:t>
-      </w:r>
-      <w:r>
-        <w:t xml:space="preserve">).</w:t>
-      </w:r>
-      <w:r>
-        <w:t xml:space="preserve"> </w:t>
-      </w:r>
-      <w:r>
         <w:t xml:space="preserve">It is also possible that competition is accelerated under warmer temperatures.</w:t>
       </w:r>
     </w:p>
@@ -3549,7 +3652,7 @@
     </w:p>
     <w:p>
       <w:pPr>
-        <w:pStyle w:val="BodyText"/>
+        <w:pStyle w:val="CaptionedFigure"/>
       </w:pPr>
       <w:r>
         <w:drawing>
@@ -3567,7 +3670,7 @@
                     </pic:cNvPicPr>
                   </pic:nvPicPr>
                   <pic:blipFill>
-                    <a:blip r:embed="rId37"/>
+                    <a:blip r:embed="rId38"/>
                     <a:stretch>
                       <a:fillRect/>
                     </a:stretch>
@@ -3593,22 +3696,43 @@
           </wp:inline>
         </w:drawing>
       </w:r>
-      <w:r>
-        <w:t xml:space="preserve"> </w:t>
-      </w:r>
-      <w:r>
-        <w:t xml:space="preserve">## Implications for Modeling / Scaling</w:t>
+    </w:p>
+    <w:p>
+      <w:pPr>
+        <w:pStyle w:val="ImageCaption"/>
+      </w:pPr>
+      <w:r>
+        <w:rPr>
+          <w:b/>
+        </w:rPr>
+        <w:t xml:space="preserve">Figure 4. Temperature sensitivity of tree growth for understory versus canopy trees.</w:t>
+      </w:r>
+      <w:r>
+        <w:t xml:space="preserve"> </w:t>
+      </w:r>
+      <w:r>
+        <w:t xml:space="preserve">Analysis methods described in Appendix S3. Data from Helcoski et al. 2019.</w:t>
       </w:r>
     </w:p>
     <w:p>
       <w:pPr>
         <w:pStyle w:val="Heading2"/>
       </w:pPr>
-      <w:bookmarkStart w:id="38" w:name="future-questions"/>
+      <w:bookmarkStart w:id="39" w:name="implications-for-modeling-scaling"/>
+      <w:r>
+        <w:t xml:space="preserve">Implications for Modeling / Scaling</w:t>
+      </w:r>
+      <w:bookmarkEnd w:id="39"/>
+    </w:p>
+    <w:p>
+      <w:pPr>
+        <w:pStyle w:val="Heading2"/>
+      </w:pPr>
+      <w:bookmarkStart w:id="40" w:name="future-questions"/>
       <w:r>
         <w:t xml:space="preserve">Future Questions</w:t>
       </w:r>
-      <w:bookmarkEnd w:id="38"/>
+      <w:bookmarkEnd w:id="40"/>
     </w:p>
     <w:p>
       <w:pPr>
@@ -3636,21 +3760,21 @@
       <w:pPr>
         <w:pStyle w:val="Heading2"/>
       </w:pPr>
-      <w:bookmarkStart w:id="39" w:name="conclusions"/>
+      <w:bookmarkStart w:id="41" w:name="conclusions"/>
       <w:r>
         <w:t xml:space="preserve">Conclusions</w:t>
       </w:r>
-      <w:bookmarkEnd w:id="39"/>
+      <w:bookmarkEnd w:id="41"/>
     </w:p>
     <w:p>
       <w:pPr>
         <w:pStyle w:val="Heading2"/>
       </w:pPr>
-      <w:bookmarkStart w:id="40" w:name="si-files"/>
+      <w:bookmarkStart w:id="42" w:name="si-files"/>
       <w:r>
         <w:t xml:space="preserve">SI files</w:t>
       </w:r>
-      <w:bookmarkEnd w:id="40"/>
+      <w:bookmarkEnd w:id="42"/>
     </w:p>
     <w:p>
       <w:pPr>
@@ -3685,14 +3809,14 @@
       <w:pPr>
         <w:pStyle w:val="Heading2"/>
       </w:pPr>
-      <w:bookmarkStart w:id="41" w:name="references"/>
+      <w:bookmarkStart w:id="43" w:name="references"/>
       <w:r>
         <w:t xml:space="preserve">References</w:t>
       </w:r>
-      <w:bookmarkEnd w:id="41"/>
-    </w:p>
-    <w:bookmarkStart w:id="55" w:name="refs"/>
-    <w:bookmarkStart w:id="42" w:name="ref-bolstad_foliar_1999"/>
+      <w:bookmarkEnd w:id="43"/>
+    </w:p>
+    <w:bookmarkStart w:id="57" w:name="refs"/>
+    <w:bookmarkStart w:id="44" w:name="ref-bolstad_foliar_1999"/>
     <w:p>
       <w:pPr>
         <w:pStyle w:val="Bibliography"/>
@@ -3779,8 +3903,8 @@
         <w:t xml:space="preserve">: 871–878.</w:t>
       </w:r>
     </w:p>
-    <w:bookmarkEnd w:id="42"/>
-    <w:bookmarkStart w:id="43" w:name="ref-bonan_ecological_2016"/>
+    <w:bookmarkEnd w:id="44"/>
+    <w:bookmarkStart w:id="45" w:name="ref-bonan_ecological_2016"/>
     <w:p>
       <w:pPr>
         <w:pStyle w:val="Bibliography"/>
@@ -3820,8 +3944,8 @@
         <w:t xml:space="preserve">. New York, NY, USA: Cambridge University Press.</w:t>
       </w:r>
     </w:p>
-    <w:bookmarkEnd w:id="43"/>
-    <w:bookmarkStart w:id="44" w:name="ref-campbell_introduction_1998"/>
+    <w:bookmarkEnd w:id="45"/>
+    <w:bookmarkStart w:id="46" w:name="ref-campbell_introduction_1998"/>
     <w:p>
       <w:pPr>
         <w:pStyle w:val="Bibliography"/>
@@ -3880,8 +4004,8 @@
         <w:t xml:space="preserve">. New York: Springer.</w:t>
       </w:r>
     </w:p>
-    <w:bookmarkEnd w:id="44"/>
-    <w:bookmarkStart w:id="45" w:name="ref-davis_microclimatic_2019"/>
+    <w:bookmarkEnd w:id="46"/>
+    <w:bookmarkStart w:id="47" w:name="ref-davis_microclimatic_2019"/>
     <w:p>
       <w:pPr>
         <w:pStyle w:val="Bibliography"/>
@@ -4006,8 +4130,8 @@
         <w:t xml:space="preserve">: 1–11.</w:t>
       </w:r>
     </w:p>
-    <w:bookmarkEnd w:id="45"/>
-    <w:bookmarkStart w:id="46" w:name="ref-feeley_thermal_2020"/>
+    <w:bookmarkEnd w:id="47"/>
+    <w:bookmarkStart w:id="48" w:name="ref-feeley_thermal_2020"/>
     <w:p>
       <w:pPr>
         <w:pStyle w:val="Bibliography"/>
@@ -4151,8 +4275,8 @@
         <w:t xml:space="preserve">.</w:t>
       </w:r>
     </w:p>
-    <w:bookmarkEnd w:id="46"/>
-    <w:bookmarkStart w:id="47" w:name="ref-martin_boundary_1999"/>
+    <w:bookmarkEnd w:id="48"/>
+    <w:bookmarkStart w:id="49" w:name="ref-martin_boundary_1999"/>
     <w:p>
       <w:pPr>
         <w:pStyle w:val="Bibliography"/>
@@ -4258,8 +4382,8 @@
         <w:t xml:space="preserve">: 435–443.</w:t>
       </w:r>
     </w:p>
-    <w:bookmarkEnd w:id="47"/>
-    <w:bookmarkStart w:id="48" w:name="ref-mcgregor_tree_nodate"/>
+    <w:bookmarkEnd w:id="49"/>
+    <w:bookmarkStart w:id="50" w:name="ref-mcgregor_tree_nodate"/>
     <w:p>
       <w:pPr>
         <w:pStyle w:val="Bibliography"/>
@@ -4474,8 +4598,8 @@
         <w:t xml:space="preserve">.</w:t>
       </w:r>
     </w:p>
-    <w:bookmarkEnd w:id="48"/>
-    <w:bookmarkStart w:id="49" w:name="ref-muir_tealeaves_2019"/>
+    <w:bookmarkEnd w:id="50"/>
+    <w:bookmarkStart w:id="51" w:name="ref-muir_tealeaves_2019"/>
     <w:p>
       <w:pPr>
         <w:pStyle w:val="Bibliography"/>
@@ -4524,8 +4648,8 @@
         <w:t xml:space="preserve">.</w:t>
       </w:r>
     </w:p>
-    <w:bookmarkEnd w:id="49"/>
-    <w:bookmarkStart w:id="50" w:name="ref-thom_effects_2020"/>
+    <w:bookmarkEnd w:id="51"/>
+    <w:bookmarkStart w:id="52" w:name="ref-thom_effects_2020"/>
     <w:p>
       <w:pPr>
         <w:pStyle w:val="Bibliography"/>
@@ -4669,8 +4793,8 @@
         <w:t xml:space="preserve">: 108066.</w:t>
       </w:r>
     </w:p>
-    <w:bookmarkEnd w:id="50"/>
-    <w:bookmarkStart w:id="51" w:name="ref-yang_spatial_1999"/>
+    <w:bookmarkEnd w:id="52"/>
+    <w:bookmarkStart w:id="53" w:name="ref-yang_spatial_1999"/>
     <w:p>
       <w:pPr>
         <w:pStyle w:val="Bibliography"/>
@@ -4795,8 +4919,8 @@
         <w:t xml:space="preserve">: 27653–27661.</w:t>
       </w:r>
     </w:p>
-    <w:bookmarkEnd w:id="51"/>
-    <w:bookmarkStart w:id="52" w:name="ref-zellweger_seasonal_2019"/>
+    <w:bookmarkEnd w:id="53"/>
+    <w:bookmarkStart w:id="54" w:name="ref-zellweger_seasonal_2019"/>
     <w:p>
       <w:pPr>
         <w:pStyle w:val="Bibliography"/>
@@ -5026,8 +5150,8 @@
         <w:t xml:space="preserve">: 1774–1786.</w:t>
       </w:r>
     </w:p>
-    <w:bookmarkEnd w:id="52"/>
-    <w:bookmarkStart w:id="53" w:name="ref-zellweger_forest_2020"/>
+    <w:bookmarkEnd w:id="54"/>
+    <w:bookmarkStart w:id="55" w:name="ref-zellweger_forest_2020"/>
     <w:p>
       <w:pPr>
         <w:pStyle w:val="Bibliography"/>
@@ -5257,8 +5381,8 @@
         <w:t xml:space="preserve">: 772–775.</w:t>
       </w:r>
     </w:p>
-    <w:bookmarkEnd w:id="53"/>
-    <w:bookmarkStart w:id="54" w:name="ref-zhang_photosynthetic_2012"/>
+    <w:bookmarkEnd w:id="55"/>
+    <w:bookmarkStart w:id="56" w:name="ref-zhang_photosynthetic_2012"/>
     <w:p>
       <w:pPr>
         <w:pStyle w:val="Bibliography"/>
@@ -5364,8 +5488,8 @@
         <w:t xml:space="preserve">: 1027–1033.</w:t>
       </w:r>
     </w:p>
-    <w:bookmarkEnd w:id="54"/>
-    <w:bookmarkEnd w:id="55"/>
+    <w:bookmarkEnd w:id="56"/>
+    <w:bookmarkEnd w:id="57"/>
     <w:sectPr/>
   </w:body>
 </w:document>

</xml_diff>

<commit_message>
changed a little bit
</commit_message>
<xml_diff>
--- a/vertical-thermal-review.docx
+++ b/vertical-thermal-review.docx
@@ -267,39 +267,45 @@
         <w:rPr>
           <w:b/>
         </w:rPr>
-        <w:t xml:space="preserve">(</w:t>
-      </w:r>
-      <w:r>
-        <w:rPr>
-          <w:b/>
-          <w:b/>
-        </w:rPr>
-        <w:t xml:space="preserve">???</w:t>
-      </w:r>
-      <w:r>
-        <w:rPr>
-          <w:b/>
-        </w:rPr>
-        <w:t xml:space="preserve">;</w:t>
-      </w:r>
-      <w:r>
-        <w:rPr>
-          <w:b/>
-        </w:rPr>
-        <w:t xml:space="preserve"> </w:t>
-      </w:r>
-      <w:r>
-        <w:rPr>
-          <w:b/>
-          <w:b/>
-        </w:rPr>
-        <w:t xml:space="preserve">???</w:t>
-      </w:r>
-      <w:r>
-        <w:rPr>
-          <w:b/>
-        </w:rPr>
-        <w:t xml:space="preserve">)</w:t>
+        <w:t xml:space="preserve">(Davis</w:t>
+      </w:r>
+      <w:r>
+        <w:rPr>
+          <w:b/>
+        </w:rPr>
+        <w:t xml:space="preserve"> </w:t>
+      </w:r>
+      <w:r>
+        <w:rPr>
+          <w:i/>
+          <w:b/>
+        </w:rPr>
+        <w:t xml:space="preserve">et al.</w:t>
+      </w:r>
+      <w:r>
+        <w:rPr>
+          <w:b/>
+        </w:rPr>
+        <w:t xml:space="preserve">, 2019; Zellweger</w:t>
+      </w:r>
+      <w:r>
+        <w:rPr>
+          <w:b/>
+        </w:rPr>
+        <w:t xml:space="preserve"> </w:t>
+      </w:r>
+      <w:r>
+        <w:rPr>
+          <w:i/>
+          <w:b/>
+        </w:rPr>
+        <w:t xml:space="preserve">et al.</w:t>
+      </w:r>
+      <w:r>
+        <w:rPr>
+          <w:b/>
+        </w:rPr>
+        <w:t xml:space="preserve">, 2019)</w:t>
       </w:r>
       <w:r>
         <w:rPr>
@@ -343,16 +349,22 @@
         <w:t xml:space="preserve"> </w:t>
       </w:r>
       <w:r>
-        <w:t xml:space="preserve">(</w:t>
-      </w:r>
-      <w:r>
-        <w:rPr>
-          <w:b/>
-        </w:rPr>
-        <w:t xml:space="preserve">???</w:t>
-      </w:r>
-      <w:r>
-        <w:t xml:space="preserve">)</w:t>
+        <w:t xml:space="preserve">Zellweger</w:t>
+      </w:r>
+      <w:r>
+        <w:t xml:space="preserve"> </w:t>
+      </w:r>
+      <w:r>
+        <w:rPr>
+          <w:i/>
+        </w:rPr>
+        <w:t xml:space="preserve">et al.</w:t>
+      </w:r>
+      <w:r>
+        <w:t xml:space="preserve"> </w:t>
+      </w:r>
+      <w:r>
+        <w:t xml:space="preserve">(2020)</w:t>
       </w:r>
       <w:r>
         <w:t xml:space="preserve"> </w:t>
@@ -578,7 +590,7 @@
         <w:t xml:space="preserve"> </w:t>
       </w:r>
       <w:r>
-        <w:t xml:space="preserve">Solar radiation increases with canopy height (Mau et al. 2018, M.A. Caveleri et al , Niinemets, REFS) and decreases along a vertical profile from the top of the canopy to the forest floor such that the forest floor receives 1% of the above canopy values (Roberts et al. 1990).</w:t>
+        <w:t xml:space="preserve">Solar radiation increases with canopy height (Mau et al. 2018, M.A. Caveleri et al , Niinemets, REFS) and decreases along a vertical profile from the top of the canopy to the forest floor such that the forest floor receives 1% of the above canopy values (Roberts et al. 1990)</w:t>
       </w:r>
       <w:r>
         <w:t xml:space="preserve"> </w:t>
@@ -596,32 +608,84 @@
         <w:rPr>
           <w:i/>
         </w:rPr>
-        <w:t xml:space="preserve">(</w:t>
-      </w:r>
-      <w:r>
-        <w:rPr>
-          <w:b/>
-          <w:i/>
-        </w:rPr>
-        <w:t xml:space="preserve">???</w:t>
-      </w:r>
-      <w:r>
-        <w:rPr>
-          <w:i/>
-        </w:rPr>
+        <w:t xml:space="preserve">Bonan (2016)</w:t>
+      </w:r>
+      <w:r>
+        <w:rPr>
+          <w:i/>
+        </w:rPr>
+        <w:t xml:space="preserve"> </w:t>
+      </w:r>
+      <w:r>
+        <w:rPr>
+          <w:i/>
+        </w:rPr>
+        <w:t xml:space="preserve">reviews this and points to appropriate references</w:t>
+      </w:r>
+      <w:r>
         <w:t xml:space="preserve">)</w:t>
       </w:r>
       <w:r>
-        <w:rPr>
-          <w:i/>
-        </w:rPr>
-        <w:t xml:space="preserve"> </w:t>
-      </w:r>
-      <w:r>
-        <w:rPr>
-          <w:i/>
-        </w:rPr>
-        <w:t xml:space="preserve">reviews this and points to appropriate references</w:t>
+        <w:t xml:space="preserve"> </w:t>
+      </w:r>
+      <w:r>
+        <w:t xml:space="preserve">- Sunflecks: Leaky et al. 2003?</w:t>
+      </w:r>
+    </w:p>
+    <w:p>
+      <w:pPr>
+        <w:pStyle w:val="BodyText"/>
+      </w:pPr>
+      <w:r>
+        <w:rPr>
+          <w:b/>
+        </w:rPr>
+        <w:t xml:space="preserve">Wind speeds are also higher at the top of the canopy (Fig.</w:t>
+      </w:r>
+      <w:r>
+        <w:rPr>
+          <w:b/>
+        </w:rPr>
+        <w:t xml:space="preserve"> </w:t>
+      </w:r>
+      <w:r>
+        <w:t xml:space="preserve">2x</w:t>
+      </w:r>
+      <w:r>
+        <w:rPr>
+          <w:b/>
+        </w:rPr>
+        <w:t xml:space="preserve">).</w:t>
+      </w:r>
+      <w:r>
+        <w:t xml:space="preserve"> </w:t>
+      </w:r>
+      <w:r>
+        <w:rPr>
+          <w:i/>
+        </w:rPr>
+        <w:t xml:space="preserve">(fill in some specifics from the NEON analysis)</w:t>
+      </w:r>
+      <w:r>
+        <w:t xml:space="preserve"> </w:t>
+      </w:r>
+      <w:r>
+        <w:t xml:space="preserve">Consistent with the results from NEON sites, higher wind speed at greater heights within a forest have previously been observed in both closed canopy forests</w:t>
+      </w:r>
+      <w:r>
+        <w:t xml:space="preserve"> </w:t>
+      </w:r>
+      <w:r>
+        <w:t xml:space="preserve">(e.g., REFS; McGregor</w:t>
+      </w:r>
+      <w:r>
+        <w:t xml:space="preserve"> </w:t>
+      </w:r>
+      <w:r>
+        <w:rPr>
+          <w:i/>
+        </w:rPr>
+        <w:t xml:space="preserve">et al.</w:t>
       </w:r>
       <w:r>
         <w:t xml:space="preserve">)</w:t>
@@ -630,71 +694,6 @@
         <w:t xml:space="preserve"> </w:t>
       </w:r>
       <w:r>
-        <w:t xml:space="preserve">- Sunflecks: Leaky et al. 2003?</w:t>
-      </w:r>
-    </w:p>
-    <w:p>
-      <w:pPr>
-        <w:pStyle w:val="BodyText"/>
-      </w:pPr>
-      <w:r>
-        <w:rPr>
-          <w:b/>
-        </w:rPr>
-        <w:t xml:space="preserve">Wind speeds are also higher at the top of the canopy (Fig.</w:t>
-      </w:r>
-      <w:r>
-        <w:rPr>
-          <w:b/>
-        </w:rPr>
-        <w:t xml:space="preserve"> </w:t>
-      </w:r>
-      <w:r>
-        <w:t xml:space="preserve">2x</w:t>
-      </w:r>
-      <w:r>
-        <w:rPr>
-          <w:b/>
-        </w:rPr>
-        <w:t xml:space="preserve">).</w:t>
-      </w:r>
-      <w:r>
-        <w:t xml:space="preserve"> </w:t>
-      </w:r>
-      <w:r>
-        <w:rPr>
-          <w:i/>
-        </w:rPr>
-        <w:t xml:space="preserve">(fill in some specifics from the NEON analysis)</w:t>
-      </w:r>
-      <w:r>
-        <w:t xml:space="preserve"> </w:t>
-      </w:r>
-      <w:r>
-        <w:t xml:space="preserve">Consistent with the results from NEON sites, higher wind speed at greater heights within a forest have previously been observed in both closed canopy forests</w:t>
-      </w:r>
-      <w:r>
-        <w:t xml:space="preserve"> </w:t>
-      </w:r>
-      <w:r>
-        <w:t xml:space="preserve">(e.g., REFS;</w:t>
-      </w:r>
-      <w:r>
-        <w:t xml:space="preserve"> </w:t>
-      </w:r>
-      <w:r>
-        <w:rPr>
-          <w:b/>
-        </w:rPr>
-        <w:t xml:space="preserve">???</w:t>
-      </w:r>
-      <w:r>
-        <w:t xml:space="preserve">)</w:t>
-      </w:r>
-      <w:r>
-        <w:t xml:space="preserve"> </w:t>
-      </w:r>
-      <w:r>
         <w:t xml:space="preserve">and open savannas (Curtis et al. 2018).</w:t>
       </w:r>
       <w:r>
@@ -716,16 +715,22 @@
         <w:t xml:space="preserve">, for canopy leaves [</w:t>
       </w:r>
       <w:r>
-        <w:t xml:space="preserve">(</w:t>
-      </w:r>
-      <w:r>
-        <w:rPr>
-          <w:b/>
-        </w:rPr>
-        <w:t xml:space="preserve">???</w:t>
-      </w:r>
-      <w:r>
-        <w:t xml:space="preserve">)</w:t>
+        <w:t xml:space="preserve">Martin</w:t>
+      </w:r>
+      <w:r>
+        <w:t xml:space="preserve"> </w:t>
+      </w:r>
+      <w:r>
+        <w:rPr>
+          <w:i/>
+        </w:rPr>
+        <w:t xml:space="preserve">et al.</w:t>
+      </w:r>
+      <w:r>
+        <w:t xml:space="preserve"> </w:t>
+      </w:r>
+      <w:r>
+        <w:t xml:space="preserve">(1999)</w:t>
       </w:r>
       <w:r>
         <w:t xml:space="preserve">; Roberts et al. 1990].</w:t>
@@ -827,16 +832,19 @@
         <w:t xml:space="preserve"> </w:t>
       </w:r>
       <w:r>
-        <w:t xml:space="preserve">(</w:t>
-      </w:r>
-      <w:r>
-        <w:rPr>
-          <w:b/>
-        </w:rPr>
-        <w:t xml:space="preserve">???</w:t>
-      </w:r>
-      <w:r>
-        <w:t xml:space="preserve">)</w:t>
+        <w:t xml:space="preserve">(Zellweger</w:t>
+      </w:r>
+      <w:r>
+        <w:t xml:space="preserve"> </w:t>
+      </w:r>
+      <w:r>
+        <w:rPr>
+          <w:i/>
+        </w:rPr>
+        <w:t xml:space="preserve">et al.</w:t>
+      </w:r>
+      <w:r>
+        <w:t xml:space="preserve">, 2019)</w:t>
       </w:r>
       <w:r>
         <w:t xml:space="preserve"> </w:t>
@@ -848,16 +856,19 @@
         <w:t xml:space="preserve"> </w:t>
       </w:r>
       <w:r>
-        <w:t xml:space="preserve">(</w:t>
-      </w:r>
-      <w:r>
-        <w:rPr>
-          <w:b/>
-        </w:rPr>
-        <w:t xml:space="preserve">???</w:t>
-      </w:r>
-      <w:r>
-        <w:t xml:space="preserve">)</w:t>
+        <w:t xml:space="preserve">(Davis</w:t>
+      </w:r>
+      <w:r>
+        <w:t xml:space="preserve"> </w:t>
+      </w:r>
+      <w:r>
+        <w:rPr>
+          <w:i/>
+        </w:rPr>
+        <w:t xml:space="preserve">et al.</w:t>
+      </w:r>
+      <w:r>
+        <w:t xml:space="preserve">, 2019)</w:t>
       </w:r>
       <w:r>
         <w:t xml:space="preserve">.</w:t>
@@ -878,13 +889,16 @@
         <w:t xml:space="preserve"> </w:t>
       </w:r>
       <w:r>
-        <w:t xml:space="preserve">(</w:t>
-      </w:r>
-      <w:r>
-        <w:rPr>
-          <w:b/>
-        </w:rPr>
-        <w:t xml:space="preserve">???</w:t>
+        <w:t xml:space="preserve">(McGregor</w:t>
+      </w:r>
+      <w:r>
+        <w:t xml:space="preserve"> </w:t>
+      </w:r>
+      <w:r>
+        <w:rPr>
+          <w:i/>
+        </w:rPr>
+        <w:t xml:space="preserve">et al.</w:t>
       </w:r>
       <w:r>
         <w:t xml:space="preserve">)</w:t>
@@ -937,69 +951,78 @@
         <w:t xml:space="preserve"> </w:t>
       </w:r>
       <w:r>
-        <w:t xml:space="preserve">(</w:t>
-      </w:r>
-      <w:r>
-        <w:rPr>
-          <w:b/>
-        </w:rPr>
-        <w:t xml:space="preserve">???</w:t>
+        <w:t xml:space="preserve">(Zellweger</w:t>
+      </w:r>
+      <w:r>
+        <w:t xml:space="preserve"> </w:t>
+      </w:r>
+      <w:r>
+        <w:rPr>
+          <w:i/>
+        </w:rPr>
+        <w:t xml:space="preserve">et al.</w:t>
+      </w:r>
+      <w:r>
+        <w:t xml:space="preserve">, 2019)</w:t>
+      </w:r>
+      <w:r>
+        <w:t xml:space="preserve"> </w:t>
+      </w:r>
+      <w:r>
+        <w:t xml:space="preserve">and in the northwestern United States</w:t>
+      </w:r>
+      <w:r>
+        <w:t xml:space="preserve"> </w:t>
+      </w:r>
+      <w:r>
+        <w:t xml:space="preserve">(Davis</w:t>
+      </w:r>
+      <w:r>
+        <w:t xml:space="preserve"> </w:t>
+      </w:r>
+      <w:r>
+        <w:rPr>
+          <w:i/>
+        </w:rPr>
+        <w:t xml:space="preserve">et al.</w:t>
+      </w:r>
+      <w:r>
+        <w:t xml:space="preserve">, 2019)</w:t>
+      </w:r>
+      <w:r>
+        <w:t xml:space="preserve">.</w:t>
+      </w:r>
+      <w:r>
+        <w:t xml:space="preserve"> </w:t>
+      </w:r>
+      <w:r>
+        <w:t xml:space="preserve">However, similar minimum temperatures under forest canopies have been observed in tropical forests in Panama (Rey-Sánchez et al. 2016) and coastal Brazil (Fauset et al. 2018), as well as in a temperate deciduous forest in the eastern United States</w:t>
+      </w:r>
+      <w:r>
+        <w:t xml:space="preserve"> </w:t>
+      </w:r>
+      <w:r>
+        <w:t xml:space="preserve">(McGregor</w:t>
+      </w:r>
+      <w:r>
+        <w:t xml:space="preserve"> </w:t>
+      </w:r>
+      <w:r>
+        <w:rPr>
+          <w:i/>
+        </w:rPr>
+        <w:t xml:space="preserve">et al.</w:t>
       </w:r>
       <w:r>
         <w:t xml:space="preserve">)</w:t>
       </w:r>
       <w:r>
-        <w:t xml:space="preserve"> </w:t>
-      </w:r>
-      <w:r>
-        <w:t xml:space="preserve">and in the northwestern United States</w:t>
-      </w:r>
-      <w:r>
-        <w:t xml:space="preserve"> </w:t>
-      </w:r>
-      <w:r>
-        <w:t xml:space="preserve">(</w:t>
-      </w:r>
-      <w:r>
-        <w:rPr>
-          <w:b/>
-        </w:rPr>
-        <w:t xml:space="preserve">???</w:t>
-      </w:r>
-      <w:r>
-        <w:t xml:space="preserve">)</w:t>
-      </w:r>
-      <w:r>
         <w:t xml:space="preserve">.</w:t>
       </w:r>
       <w:r>
         <w:t xml:space="preserve"> </w:t>
       </w:r>
       <w:r>
-        <w:t xml:space="preserve">However, similar minimum temperatures under forest canopies have been observed in tropical forests in Panama (Rey-Sánchez et al. 2016) and coastal Brazil (Fauset et al. 2018), as well as in a temperate deciduous forest in the eastern United States</w:t>
-      </w:r>
-      <w:r>
-        <w:t xml:space="preserve"> </w:t>
-      </w:r>
-      <w:r>
-        <w:t xml:space="preserve">(</w:t>
-      </w:r>
-      <w:r>
-        <w:rPr>
-          <w:b/>
-        </w:rPr>
-        <w:t xml:space="preserve">???</w:t>
-      </w:r>
-      <w:r>
-        <w:t xml:space="preserve">)</w:t>
-      </w:r>
-      <w:r>
-        <w:t xml:space="preserve">.</w:t>
-      </w:r>
-      <w:r>
-        <w:t xml:space="preserve"> </w:t>
-      </w:r>
-      <w:r>
         <w:rPr>
           <w:i/>
         </w:rPr>
@@ -1047,16 +1070,16 @@
         <w:t xml:space="preserve"> </w:t>
       </w:r>
       <w:r>
-        <w:t xml:space="preserve">(</w:t>
-      </w:r>
-      <w:r>
-        <w:rPr>
-          <w:b/>
-        </w:rPr>
-        <w:t xml:space="preserve">???</w:t>
-      </w:r>
-      <w:r>
-        <w:t xml:space="preserve">)</w:t>
+        <w:t xml:space="preserve">McGregor</w:t>
+      </w:r>
+      <w:r>
+        <w:t xml:space="preserve"> </w:t>
+      </w:r>
+      <w:r>
+        <w:rPr>
+          <w:i/>
+        </w:rPr>
+        <w:t xml:space="preserve">et al.</w:t>
       </w:r>
       <w:r>
         <w:t xml:space="preserve"> </w:t>
@@ -1162,16 +1185,19 @@
         <w:t xml:space="preserve"> </w:t>
       </w:r>
       <w:r>
-        <w:t xml:space="preserve">(</w:t>
-      </w:r>
-      <w:r>
-        <w:rPr>
-          <w:b/>
-        </w:rPr>
-        <w:t xml:space="preserve">???</w:t>
-      </w:r>
-      <w:r>
-        <w:t xml:space="preserve">)</w:t>
+        <w:t xml:space="preserve">(Yang</w:t>
+      </w:r>
+      <w:r>
+        <w:t xml:space="preserve"> </w:t>
+      </w:r>
+      <w:r>
+        <w:rPr>
+          <w:i/>
+        </w:rPr>
+        <w:t xml:space="preserve">et al.</w:t>
+      </w:r>
+      <w:r>
+        <w:t xml:space="preserve">, 1999)</w:t>
       </w:r>
       <w:r>
         <w:t xml:space="preserve">.</w:t>
@@ -1305,16 +1331,19 @@
         <w:t xml:space="preserve"> </w:t>
       </w:r>
       <w:r>
-        <w:t xml:space="preserve">(</w:t>
-      </w:r>
-      <w:r>
-        <w:rPr>
-          <w:b/>
-        </w:rPr>
-        <w:t xml:space="preserve">???</w:t>
-      </w:r>
-      <w:r>
-        <w:t xml:space="preserve">)</w:t>
+        <w:t xml:space="preserve">(Davis</w:t>
+      </w:r>
+      <w:r>
+        <w:t xml:space="preserve"> </w:t>
+      </w:r>
+      <w:r>
+        <w:rPr>
+          <w:i/>
+        </w:rPr>
+        <w:t xml:space="preserve">et al.</w:t>
+      </w:r>
+      <w:r>
+        <w:t xml:space="preserve">, 2019)</w:t>
       </w:r>
       <w:r>
         <w:t xml:space="preserve"> </w:t>
@@ -1326,16 +1355,19 @@
         <w:t xml:space="preserve"> </w:t>
       </w:r>
       <w:r>
-        <w:t xml:space="preserve">(</w:t>
-      </w:r>
-      <w:r>
-        <w:rPr>
-          <w:b/>
-        </w:rPr>
-        <w:t xml:space="preserve">???</w:t>
-      </w:r>
-      <w:r>
-        <w:t xml:space="preserve">)</w:t>
+        <w:t xml:space="preserve">(Zellweger</w:t>
+      </w:r>
+      <w:r>
+        <w:t xml:space="preserve"> </w:t>
+      </w:r>
+      <w:r>
+        <w:rPr>
+          <w:i/>
+        </w:rPr>
+        <w:t xml:space="preserve">et al.</w:t>
+      </w:r>
+      <w:r>
+        <w:t xml:space="preserve">, 2019)</w:t>
       </w:r>
       <w:r>
         <w:t xml:space="preserve"> </w:t>
@@ -1347,16 +1379,19 @@
         <w:t xml:space="preserve"> </w:t>
       </w:r>
       <w:r>
-        <w:t xml:space="preserve">(</w:t>
-      </w:r>
-      <w:r>
-        <w:rPr>
-          <w:b/>
-        </w:rPr>
-        <w:t xml:space="preserve">???</w:t>
-      </w:r>
-      <w:r>
-        <w:t xml:space="preserve">)</w:t>
+        <w:t xml:space="preserve">(Thom</w:t>
+      </w:r>
+      <w:r>
+        <w:t xml:space="preserve"> </w:t>
+      </w:r>
+      <w:r>
+        <w:rPr>
+          <w:i/>
+        </w:rPr>
+        <w:t xml:space="preserve">et al.</w:t>
+      </w:r>
+      <w:r>
+        <w:t xml:space="preserve">, 2020)</w:t>
       </w:r>
       <w:r>
         <w:t xml:space="preserve"> </w:t>
@@ -1377,16 +1412,19 @@
         <w:t xml:space="preserve"> </w:t>
       </w:r>
       <w:r>
-        <w:t xml:space="preserve">(</w:t>
-      </w:r>
-      <w:r>
-        <w:rPr>
-          <w:b/>
-        </w:rPr>
-        <w:t xml:space="preserve">???</w:t>
-      </w:r>
-      <w:r>
-        <w:t xml:space="preserve">)</w:t>
+        <w:t xml:space="preserve">(Zellweger</w:t>
+      </w:r>
+      <w:r>
+        <w:t xml:space="preserve"> </w:t>
+      </w:r>
+      <w:r>
+        <w:rPr>
+          <w:i/>
+        </w:rPr>
+        <w:t xml:space="preserve">et al.</w:t>
+      </w:r>
+      <w:r>
+        <w:t xml:space="preserve">, 2019)</w:t>
       </w:r>
       <w:r>
         <w:t xml:space="preserve">.</w:t>
@@ -1401,16 +1439,19 @@
         <w:t xml:space="preserve"> </w:t>
       </w:r>
       <w:r>
-        <w:t xml:space="preserve">(</w:t>
-      </w:r>
-      <w:r>
-        <w:rPr>
-          <w:b/>
-        </w:rPr>
-        <w:t xml:space="preserve">???</w:t>
-      </w:r>
-      <w:r>
-        <w:t xml:space="preserve">)</w:t>
+        <w:t xml:space="preserve">(Zellweger</w:t>
+      </w:r>
+      <w:r>
+        <w:t xml:space="preserve"> </w:t>
+      </w:r>
+      <w:r>
+        <w:rPr>
+          <w:i/>
+        </w:rPr>
+        <w:t xml:space="preserve">et al.</w:t>
+      </w:r>
+      <w:r>
+        <w:t xml:space="preserve">, 2019)</w:t>
       </w:r>
       <w:r>
         <w:t xml:space="preserve"> </w:t>
@@ -1428,16 +1469,19 @@
         <w:t xml:space="preserve"> </w:t>
       </w:r>
       <w:r>
-        <w:t xml:space="preserve">(</w:t>
-      </w:r>
-      <w:r>
-        <w:rPr>
-          <w:b/>
-        </w:rPr>
-        <w:t xml:space="preserve">???</w:t>
-      </w:r>
-      <w:r>
-        <w:t xml:space="preserve">)</w:t>
+        <w:t xml:space="preserve">(Zellweger</w:t>
+      </w:r>
+      <w:r>
+        <w:t xml:space="preserve"> </w:t>
+      </w:r>
+      <w:r>
+        <w:rPr>
+          <w:i/>
+        </w:rPr>
+        <w:t xml:space="preserve">et al.</w:t>
+      </w:r>
+      <w:r>
+        <w:t xml:space="preserve">, 2019)</w:t>
       </w:r>
       <w:r>
         <w:t xml:space="preserve"> </w:t>
@@ -1449,16 +1493,19 @@
         <w:t xml:space="preserve"> </w:t>
       </w:r>
       <w:r>
-        <w:t xml:space="preserve">(</w:t>
-      </w:r>
-      <w:r>
-        <w:rPr>
-          <w:b/>
-        </w:rPr>
-        <w:t xml:space="preserve">???</w:t>
-      </w:r>
-      <w:r>
-        <w:t xml:space="preserve">)</w:t>
+        <w:t xml:space="preserve">(Davis</w:t>
+      </w:r>
+      <w:r>
+        <w:t xml:space="preserve"> </w:t>
+      </w:r>
+      <w:r>
+        <w:rPr>
+          <w:i/>
+        </w:rPr>
+        <w:t xml:space="preserve">et al.</w:t>
+      </w:r>
+      <w:r>
+        <w:t xml:space="preserve">, 2019)</w:t>
       </w:r>
     </w:p>
     <w:p>
@@ -1840,28 +1887,7 @@
         <w:t xml:space="preserve"> </w:t>
       </w:r>
       <w:r>
-        <w:t xml:space="preserve">(</w:t>
-      </w:r>
-      <w:r>
-        <w:rPr>
-          <w:b/>
-        </w:rPr>
-        <w:t xml:space="preserve">???</w:t>
-      </w:r>
-      <w:r>
-        <w:t xml:space="preserve">;</w:t>
-      </w:r>
-      <w:r>
-        <w:t xml:space="preserve"> </w:t>
-      </w:r>
-      <w:r>
-        <w:rPr>
-          <w:b/>
-        </w:rPr>
-        <w:t xml:space="preserve">???</w:t>
-      </w:r>
-      <w:r>
-        <w:t xml:space="preserve">)</w:t>
+        <w:t xml:space="preserve">(Campbell &amp; Norman, 1998; Muir, 2019)</w:t>
       </w:r>
       <w:r>
         <w:t xml:space="preserve"> </w:t>
@@ -2089,7 +2115,7 @@
           <wp:inline>
             <wp:extent cx="5334000" cy="2294092"/>
             <wp:effectExtent b="0" l="0" r="0" t="0"/>
-            <wp:docPr descr="Figure 3. Leaf temperature in response to (a) XXX, (b) XXX (key trait or environmental variables). Examples to be produced based on energy balance model using the tealeaves R package of (???): https://github.com/EcoClimLab/vertical-thermal-review/issues/6. Current placeholder shows figures from Campbell&amp;Norman." title="" id="1" name="Picture"/>
+            <wp:docPr descr="Figure 3. Leaf temperature in response to (a) XXX, (b) XXX (key trait or environmental variables). Examples to be produced based on energy balance model using the tealeaves R package of Muir (2019): https://github.com/EcoClimLab/vertical-thermal-review/issues/6. Current placeholder shows figures from Campbell&amp;Norman." title="" id="1" name="Picture"/>
             <a:graphic>
               <a:graphicData uri="http://schemas.openxmlformats.org/drawingml/2006/picture">
                 <pic:pic>
@@ -2147,16 +2173,7 @@
         <w:t xml:space="preserve"> </w:t>
       </w:r>
       <w:r>
-        <w:t xml:space="preserve">(</w:t>
-      </w:r>
-      <w:r>
-        <w:rPr>
-          <w:b/>
-        </w:rPr>
-        <w:t xml:space="preserve">???</w:t>
-      </w:r>
-      <w:r>
-        <w:t xml:space="preserve">)</w:t>
+        <w:t xml:space="preserve">Muir (2019)</w:t>
       </w:r>
       <w:r>
         <w:t xml:space="preserve">:</w:t>
@@ -2756,16 +2773,22 @@
         <w:t xml:space="preserve">with elevation [</w:t>
       </w:r>
       <w:r>
-        <w:t xml:space="preserve">(</w:t>
-      </w:r>
-      <w:r>
-        <w:rPr>
-          <w:b/>
-        </w:rPr>
-        <w:t xml:space="preserve">???</w:t>
-      </w:r>
-      <w:r>
-        <w:t xml:space="preserve">)</w:t>
+        <w:t xml:space="preserve">Feeley</w:t>
+      </w:r>
+      <w:r>
+        <w:t xml:space="preserve"> </w:t>
+      </w:r>
+      <w:r>
+        <w:rPr>
+          <w:i/>
+        </w:rPr>
+        <w:t xml:space="preserve">et al.</w:t>
+      </w:r>
+      <w:r>
+        <w:t xml:space="preserve"> </w:t>
+      </w:r>
+      <w:r>
+        <w:t xml:space="preserve">(2020)</w:t>
       </w:r>
       <w:r>
         <w:t xml:space="preserve">; Slot unpublished data],</w:t>
@@ -2780,19 +2803,19 @@
         <w:t xml:space="preserve"> </w:t>
       </w:r>
       <w:r>
-        <w:t xml:space="preserve">(Sastry et al. 2018,</w:t>
-      </w:r>
-      <w:r>
-        <w:t xml:space="preserve"> </w:t>
-      </w:r>
-      <w:r>
-        <w:rPr>
-          <w:b/>
-        </w:rPr>
-        <w:t xml:space="preserve">???</w:t>
-      </w:r>
-      <w:r>
-        <w:t xml:space="preserve">)</w:t>
+        <w:t xml:space="preserve">(Sastry et al. 2018, Zhang</w:t>
+      </w:r>
+      <w:r>
+        <w:t xml:space="preserve"> </w:t>
+      </w:r>
+      <w:r>
+        <w:rPr>
+          <w:i/>
+        </w:rPr>
+        <w:t xml:space="preserve">et al.</w:t>
+      </w:r>
+      <w:r>
+        <w:t xml:space="preserve">, 2012)</w:t>
       </w:r>
       <w:r>
         <w:t xml:space="preserve">.</w:t>
@@ -2948,16 +2971,22 @@
         <w:t xml:space="preserve">Found higher respiration (at reference T) in canopy leaves (</w:t>
       </w:r>
       <w:r>
-        <w:t xml:space="preserve">(</w:t>
-      </w:r>
-      <w:r>
-        <w:rPr>
-          <w:b/>
-        </w:rPr>
-        <w:t xml:space="preserve">???</w:t>
-      </w:r>
-      <w:r>
-        <w:t xml:space="preserve">)</w:t>
+        <w:t xml:space="preserve">Bolstad</w:t>
+      </w:r>
+      <w:r>
+        <w:t xml:space="preserve"> </w:t>
+      </w:r>
+      <w:r>
+        <w:rPr>
+          <w:i/>
+        </w:rPr>
+        <w:t xml:space="preserve">et al.</w:t>
+      </w:r>
+      <w:r>
+        <w:t xml:space="preserve"> </w:t>
+      </w:r>
+      <w:r>
+        <w:t xml:space="preserve">(1999)</w:t>
       </w:r>
       <w:r>
         <w:t xml:space="preserve">). (</w:t>
@@ -3002,16 +3031,19 @@
         <w:t xml:space="preserve"> </w:t>
       </w:r>
       <w:r>
-        <w:t xml:space="preserve">(</w:t>
-      </w:r>
-      <w:r>
-        <w:rPr>
-          <w:b/>
-        </w:rPr>
-        <w:t xml:space="preserve">???</w:t>
-      </w:r>
-      <w:r>
-        <w:t xml:space="preserve">)</w:t>
+        <w:t xml:space="preserve">(Bolstad</w:t>
+      </w:r>
+      <w:r>
+        <w:t xml:space="preserve"> </w:t>
+      </w:r>
+      <w:r>
+        <w:rPr>
+          <w:i/>
+        </w:rPr>
+        <w:t xml:space="preserve">et al.</w:t>
+      </w:r>
+      <w:r>
+        <w:t xml:space="preserve">, 1999)</w:t>
       </w:r>
       <w:r>
         <w:t xml:space="preserve">. (</w:t>
@@ -3076,16 +3108,22 @@
         <w:t xml:space="preserve"> </w:t>
       </w:r>
       <w:r>
-        <w:t xml:space="preserve">(</w:t>
-      </w:r>
-      <w:r>
-        <w:rPr>
-          <w:b/>
-        </w:rPr>
-        <w:t xml:space="preserve">???</w:t>
-      </w:r>
-      <w:r>
-        <w:t xml:space="preserve">)</w:t>
+        <w:t xml:space="preserve">Bolstad</w:t>
+      </w:r>
+      <w:r>
+        <w:t xml:space="preserve"> </w:t>
+      </w:r>
+      <w:r>
+        <w:rPr>
+          <w:i/>
+        </w:rPr>
+        <w:t xml:space="preserve">et al.</w:t>
+      </w:r>
+      <w:r>
+        <w:t xml:space="preserve"> </w:t>
+      </w:r>
+      <w:r>
+        <w:t xml:space="preserve">(1999)</w:t>
       </w:r>
       <w:r>
         <w:t xml:space="preserve"> </w:t>
@@ -3112,16 +3150,22 @@
         <w:t xml:space="preserve"> </w:t>
       </w:r>
       <w:r>
-        <w:t xml:space="preserve">(</w:t>
-      </w:r>
-      <w:r>
-        <w:rPr>
-          <w:b/>
-        </w:rPr>
-        <w:t xml:space="preserve">???</w:t>
-      </w:r>
-      <w:r>
-        <w:t xml:space="preserve">)</w:t>
+        <w:t xml:space="preserve">Bolstad</w:t>
+      </w:r>
+      <w:r>
+        <w:t xml:space="preserve"> </w:t>
+      </w:r>
+      <w:r>
+        <w:rPr>
+          <w:i/>
+        </w:rPr>
+        <w:t xml:space="preserve">et al.</w:t>
+      </w:r>
+      <w:r>
+        <w:t xml:space="preserve"> </w:t>
+      </w:r>
+      <w:r>
+        <w:t xml:space="preserve">(1999)</w:t>
       </w:r>
       <w:r>
         <w:t xml:space="preserve"> </w:t>
@@ -3276,13 +3320,16 @@
         <w:t xml:space="preserve"> </w:t>
       </w:r>
       <w:r>
-        <w:t xml:space="preserve">(</w:t>
-      </w:r>
-      <w:r>
-        <w:rPr>
-          <w:b/>
-        </w:rPr>
-        <w:t xml:space="preserve">???</w:t>
+        <w:t xml:space="preserve">(McGregor</w:t>
+      </w:r>
+      <w:r>
+        <w:t xml:space="preserve"> </w:t>
+      </w:r>
+      <w:r>
+        <w:rPr>
+          <w:i/>
+        </w:rPr>
+        <w:t xml:space="preserve">et al.</w:t>
       </w:r>
       <w:r>
         <w:t xml:space="preserve">)</w:t>
@@ -3768,6 +3815,1681 @@
       </w:r>
       <w:bookmarkEnd w:id="43"/>
     </w:p>
+    <w:bookmarkStart w:id="57" w:name="refs"/>
+    <w:bookmarkStart w:id="44" w:name="ref-bolstad_foliar_1999"/>
+    <w:p>
+      <w:pPr>
+        <w:pStyle w:val="Bibliography"/>
+      </w:pPr>
+      <w:r>
+        <w:rPr>
+          <w:b w:val="0"/>
+          <w:b/>
+        </w:rPr>
+        <w:t xml:space="preserve">Bolstad PV</w:t>
+      </w:r>
+      <w:r>
+        <w:rPr>
+          <w:b/>
+        </w:rPr>
+        <w:t xml:space="preserve">,</w:t>
+      </w:r>
+      <w:r>
+        <w:rPr>
+          <w:b/>
+        </w:rPr>
+        <w:t xml:space="preserve"> </w:t>
+      </w:r>
+      <w:r>
+        <w:rPr>
+          <w:b w:val="0"/>
+          <w:b/>
+        </w:rPr>
+        <w:t xml:space="preserve">Mitchell K</w:t>
+      </w:r>
+      <w:r>
+        <w:rPr>
+          <w:b/>
+        </w:rPr>
+        <w:t xml:space="preserve">,</w:t>
+      </w:r>
+      <w:r>
+        <w:rPr>
+          <w:b/>
+        </w:rPr>
+        <w:t xml:space="preserve"> </w:t>
+      </w:r>
+      <w:r>
+        <w:rPr>
+          <w:b w:val="0"/>
+          <w:b/>
+        </w:rPr>
+        <w:t xml:space="preserve">Vose JM</w:t>
+      </w:r>
+      <w:r>
+        <w:t xml:space="preserve">.</w:t>
+      </w:r>
+      <w:r>
+        <w:t xml:space="preserve"> </w:t>
+      </w:r>
+      <w:r>
+        <w:rPr>
+          <w:b/>
+        </w:rPr>
+        <w:t xml:space="preserve">1999</w:t>
+      </w:r>
+      <w:r>
+        <w:t xml:space="preserve">. Foliar temperature–respiration response functions for broad-leaved tree species in the southern Appalachians.</w:t>
+      </w:r>
+      <w:r>
+        <w:t xml:space="preserve"> </w:t>
+      </w:r>
+      <w:r>
+        <w:rPr>
+          <w:i/>
+        </w:rPr>
+        <w:t xml:space="preserve">Tree Physiology</w:t>
+      </w:r>
+      <w:r>
+        <w:t xml:space="preserve"> </w:t>
+      </w:r>
+      <w:r>
+        <w:rPr>
+          <w:b/>
+        </w:rPr>
+        <w:t xml:space="preserve">19</w:t>
+      </w:r>
+      <w:r>
+        <w:t xml:space="preserve">: 871–878.</w:t>
+      </w:r>
+    </w:p>
+    <w:bookmarkEnd w:id="44"/>
+    <w:bookmarkStart w:id="45" w:name="ref-bonan_ecological_2016"/>
+    <w:p>
+      <w:pPr>
+        <w:pStyle w:val="Bibliography"/>
+      </w:pPr>
+      <w:r>
+        <w:rPr>
+          <w:b w:val="0"/>
+          <w:b/>
+        </w:rPr>
+        <w:t xml:space="preserve">Bonan GB</w:t>
+      </w:r>
+      <w:r>
+        <w:t xml:space="preserve">.</w:t>
+      </w:r>
+      <w:r>
+        <w:t xml:space="preserve"> </w:t>
+      </w:r>
+      <w:r>
+        <w:rPr>
+          <w:b/>
+        </w:rPr>
+        <w:t xml:space="preserve">2016</w:t>
+      </w:r>
+      <w:r>
+        <w:t xml:space="preserve">.</w:t>
+      </w:r>
+      <w:r>
+        <w:t xml:space="preserve"> </w:t>
+      </w:r>
+      <w:r>
+        <w:rPr>
+          <w:i/>
+        </w:rPr>
+        <w:t xml:space="preserve">Ecological climatology: Concepts and applications</w:t>
+      </w:r>
+      <w:r>
+        <w:t xml:space="preserve">. New York, NY, USA: Cambridge University Press.</w:t>
+      </w:r>
+    </w:p>
+    <w:bookmarkEnd w:id="45"/>
+    <w:bookmarkStart w:id="46" w:name="ref-campbell_introduction_1998"/>
+    <w:p>
+      <w:pPr>
+        <w:pStyle w:val="Bibliography"/>
+      </w:pPr>
+      <w:r>
+        <w:rPr>
+          <w:b w:val="0"/>
+          <w:b/>
+        </w:rPr>
+        <w:t xml:space="preserve">Campbell G</w:t>
+      </w:r>
+      <w:r>
+        <w:rPr>
+          <w:b/>
+        </w:rPr>
+        <w:t xml:space="preserve">,</w:t>
+      </w:r>
+      <w:r>
+        <w:rPr>
+          <w:b/>
+        </w:rPr>
+        <w:t xml:space="preserve"> </w:t>
+      </w:r>
+      <w:r>
+        <w:rPr>
+          <w:b w:val="0"/>
+          <w:b/>
+        </w:rPr>
+        <w:t xml:space="preserve">Norman J</w:t>
+      </w:r>
+      <w:r>
+        <w:t xml:space="preserve">.</w:t>
+      </w:r>
+      <w:r>
+        <w:t xml:space="preserve"> </w:t>
+      </w:r>
+      <w:r>
+        <w:rPr>
+          <w:b/>
+        </w:rPr>
+        <w:t xml:space="preserve">1998</w:t>
+      </w:r>
+      <w:r>
+        <w:t xml:space="preserve">.</w:t>
+      </w:r>
+      <w:r>
+        <w:t xml:space="preserve"> </w:t>
+      </w:r>
+      <w:r>
+        <w:rPr>
+          <w:i/>
+        </w:rPr>
+        <w:t xml:space="preserve">An Introduction to Environmental Biophysics</w:t>
+      </w:r>
+      <w:r>
+        <w:t xml:space="preserve">. New York: Springer.</w:t>
+      </w:r>
+    </w:p>
+    <w:bookmarkEnd w:id="46"/>
+    <w:bookmarkStart w:id="47" w:name="ref-davis_microclimatic_2019"/>
+    <w:p>
+      <w:pPr>
+        <w:pStyle w:val="Bibliography"/>
+      </w:pPr>
+      <w:r>
+        <w:rPr>
+          <w:b w:val="0"/>
+          <w:b/>
+        </w:rPr>
+        <w:t xml:space="preserve">Davis KT</w:t>
+      </w:r>
+      <w:r>
+        <w:rPr>
+          <w:b/>
+        </w:rPr>
+        <w:t xml:space="preserve">,</w:t>
+      </w:r>
+      <w:r>
+        <w:rPr>
+          <w:b/>
+        </w:rPr>
+        <w:t xml:space="preserve"> </w:t>
+      </w:r>
+      <w:r>
+        <w:rPr>
+          <w:b w:val="0"/>
+          <w:b/>
+        </w:rPr>
+        <w:t xml:space="preserve">Dobrowski SZ</w:t>
+      </w:r>
+      <w:r>
+        <w:rPr>
+          <w:b/>
+        </w:rPr>
+        <w:t xml:space="preserve">,</w:t>
+      </w:r>
+      <w:r>
+        <w:rPr>
+          <w:b/>
+        </w:rPr>
+        <w:t xml:space="preserve"> </w:t>
+      </w:r>
+      <w:r>
+        <w:rPr>
+          <w:b w:val="0"/>
+          <w:b/>
+        </w:rPr>
+        <w:t xml:space="preserve">Holden ZA</w:t>
+      </w:r>
+      <w:r>
+        <w:rPr>
+          <w:b/>
+        </w:rPr>
+        <w:t xml:space="preserve">,</w:t>
+      </w:r>
+      <w:r>
+        <w:rPr>
+          <w:b/>
+        </w:rPr>
+        <w:t xml:space="preserve"> </w:t>
+      </w:r>
+      <w:r>
+        <w:rPr>
+          <w:b w:val="0"/>
+          <w:b/>
+        </w:rPr>
+        <w:t xml:space="preserve">Higuera PE</w:t>
+      </w:r>
+      <w:r>
+        <w:rPr>
+          <w:b/>
+        </w:rPr>
+        <w:t xml:space="preserve">,</w:t>
+      </w:r>
+      <w:r>
+        <w:rPr>
+          <w:b/>
+        </w:rPr>
+        <w:t xml:space="preserve"> </w:t>
+      </w:r>
+      <w:r>
+        <w:rPr>
+          <w:b w:val="0"/>
+          <w:b/>
+        </w:rPr>
+        <w:t xml:space="preserve">Abatzoglou JT</w:t>
+      </w:r>
+      <w:r>
+        <w:t xml:space="preserve">.</w:t>
+      </w:r>
+      <w:r>
+        <w:t xml:space="preserve"> </w:t>
+      </w:r>
+      <w:r>
+        <w:rPr>
+          <w:b/>
+        </w:rPr>
+        <w:t xml:space="preserve">2019</w:t>
+      </w:r>
+      <w:r>
+        <w:t xml:space="preserve">. Microclimatic buffering in forests of the future: The role of local water balance.</w:t>
+      </w:r>
+      <w:r>
+        <w:t xml:space="preserve"> </w:t>
+      </w:r>
+      <w:r>
+        <w:rPr>
+          <w:i/>
+        </w:rPr>
+        <w:t xml:space="preserve">Ecography</w:t>
+      </w:r>
+      <w:r>
+        <w:t xml:space="preserve"> </w:t>
+      </w:r>
+      <w:r>
+        <w:rPr>
+          <w:b/>
+        </w:rPr>
+        <w:t xml:space="preserve">42</w:t>
+      </w:r>
+      <w:r>
+        <w:t xml:space="preserve">: 1–11.</w:t>
+      </w:r>
+    </w:p>
+    <w:bookmarkEnd w:id="47"/>
+    <w:bookmarkStart w:id="48" w:name="ref-feeley_thermal_2020"/>
+    <w:p>
+      <w:pPr>
+        <w:pStyle w:val="Bibliography"/>
+      </w:pPr>
+      <w:r>
+        <w:rPr>
+          <w:b w:val="0"/>
+          <w:b/>
+        </w:rPr>
+        <w:t xml:space="preserve">Feeley K</w:t>
+      </w:r>
+      <w:r>
+        <w:rPr>
+          <w:b/>
+        </w:rPr>
+        <w:t xml:space="preserve">,</w:t>
+      </w:r>
+      <w:r>
+        <w:rPr>
+          <w:b/>
+        </w:rPr>
+        <w:t xml:space="preserve"> </w:t>
+      </w:r>
+      <w:r>
+        <w:rPr>
+          <w:b w:val="0"/>
+          <w:b/>
+        </w:rPr>
+        <w:t xml:space="preserve">Martinez-Villa J</w:t>
+      </w:r>
+      <w:r>
+        <w:rPr>
+          <w:b/>
+        </w:rPr>
+        <w:t xml:space="preserve">,</w:t>
+      </w:r>
+      <w:r>
+        <w:rPr>
+          <w:b/>
+        </w:rPr>
+        <w:t xml:space="preserve"> </w:t>
+      </w:r>
+      <w:r>
+        <w:rPr>
+          <w:b w:val="0"/>
+          <w:b/>
+        </w:rPr>
+        <w:t xml:space="preserve">Perez T</w:t>
+      </w:r>
+      <w:r>
+        <w:rPr>
+          <w:b/>
+        </w:rPr>
+        <w:t xml:space="preserve">,</w:t>
+      </w:r>
+      <w:r>
+        <w:rPr>
+          <w:b/>
+        </w:rPr>
+        <w:t xml:space="preserve"> </w:t>
+      </w:r>
+      <w:r>
+        <w:rPr>
+          <w:b w:val="0"/>
+          <w:b/>
+        </w:rPr>
+        <w:t xml:space="preserve">Silva Duque A</w:t>
+      </w:r>
+      <w:r>
+        <w:rPr>
+          <w:b/>
+        </w:rPr>
+        <w:t xml:space="preserve">,</w:t>
+      </w:r>
+      <w:r>
+        <w:rPr>
+          <w:b/>
+        </w:rPr>
+        <w:t xml:space="preserve"> </w:t>
+      </w:r>
+      <w:r>
+        <w:rPr>
+          <w:b w:val="0"/>
+          <w:b/>
+        </w:rPr>
+        <w:t xml:space="preserve">Triviño Gonzalez D</w:t>
+      </w:r>
+      <w:r>
+        <w:rPr>
+          <w:b/>
+        </w:rPr>
+        <w:t xml:space="preserve">,</w:t>
+      </w:r>
+      <w:r>
+        <w:rPr>
+          <w:b/>
+        </w:rPr>
+        <w:t xml:space="preserve"> </w:t>
+      </w:r>
+      <w:r>
+        <w:rPr>
+          <w:b w:val="0"/>
+          <w:b/>
+        </w:rPr>
+        <w:t xml:space="preserve">Duque A</w:t>
+      </w:r>
+      <w:r>
+        <w:t xml:space="preserve">.</w:t>
+      </w:r>
+      <w:r>
+        <w:t xml:space="preserve"> </w:t>
+      </w:r>
+      <w:r>
+        <w:rPr>
+          <w:b/>
+        </w:rPr>
+        <w:t xml:space="preserve">2020</w:t>
+      </w:r>
+      <w:r>
+        <w:t xml:space="preserve">. The Thermal Tolerances, Distributions, and Performances of Tropical Montane Tree Species.</w:t>
+      </w:r>
+      <w:r>
+        <w:t xml:space="preserve"> </w:t>
+      </w:r>
+      <w:r>
+        <w:rPr>
+          <w:i/>
+        </w:rPr>
+        <w:t xml:space="preserve">Frontiers in Forests and Global Change</w:t>
+      </w:r>
+      <w:r>
+        <w:t xml:space="preserve"> </w:t>
+      </w:r>
+      <w:r>
+        <w:rPr>
+          <w:b/>
+        </w:rPr>
+        <w:t xml:space="preserve">3</w:t>
+      </w:r>
+      <w:r>
+        <w:t xml:space="preserve">.</w:t>
+      </w:r>
+    </w:p>
+    <w:bookmarkEnd w:id="48"/>
+    <w:bookmarkStart w:id="49" w:name="ref-martin_boundary_1999"/>
+    <w:p>
+      <w:pPr>
+        <w:pStyle w:val="Bibliography"/>
+      </w:pPr>
+      <w:r>
+        <w:rPr>
+          <w:b w:val="0"/>
+          <w:b/>
+        </w:rPr>
+        <w:t xml:space="preserve">Martin TA</w:t>
+      </w:r>
+      <w:r>
+        <w:rPr>
+          <w:b/>
+        </w:rPr>
+        <w:t xml:space="preserve">,</w:t>
+      </w:r>
+      <w:r>
+        <w:rPr>
+          <w:b/>
+        </w:rPr>
+        <w:t xml:space="preserve"> </w:t>
+      </w:r>
+      <w:r>
+        <w:rPr>
+          <w:b w:val="0"/>
+          <w:b/>
+        </w:rPr>
+        <w:t xml:space="preserve">Hinckley TM</w:t>
+      </w:r>
+      <w:r>
+        <w:rPr>
+          <w:b/>
+        </w:rPr>
+        <w:t xml:space="preserve">,</w:t>
+      </w:r>
+      <w:r>
+        <w:rPr>
+          <w:b/>
+        </w:rPr>
+        <w:t xml:space="preserve"> </w:t>
+      </w:r>
+      <w:r>
+        <w:rPr>
+          <w:b w:val="0"/>
+          <w:b/>
+        </w:rPr>
+        <w:t xml:space="preserve">Meinzer FC</w:t>
+      </w:r>
+      <w:r>
+        <w:rPr>
+          <w:b/>
+        </w:rPr>
+        <w:t xml:space="preserve">,</w:t>
+      </w:r>
+      <w:r>
+        <w:rPr>
+          <w:b/>
+        </w:rPr>
+        <w:t xml:space="preserve"> </w:t>
+      </w:r>
+      <w:r>
+        <w:rPr>
+          <w:b w:val="0"/>
+          <w:b/>
+        </w:rPr>
+        <w:t xml:space="preserve">Sprugel DG</w:t>
+      </w:r>
+      <w:r>
+        <w:t xml:space="preserve">.</w:t>
+      </w:r>
+      <w:r>
+        <w:t xml:space="preserve"> </w:t>
+      </w:r>
+      <w:r>
+        <w:rPr>
+          <w:b/>
+        </w:rPr>
+        <w:t xml:space="preserve">1999</w:t>
+      </w:r>
+      <w:r>
+        <w:t xml:space="preserve">. Boundary layer conductance, leaf temperature and transpiration of Abies amabilis branches.</w:t>
+      </w:r>
+      <w:r>
+        <w:t xml:space="preserve"> </w:t>
+      </w:r>
+      <w:r>
+        <w:rPr>
+          <w:i/>
+        </w:rPr>
+        <w:t xml:space="preserve">Tree Physiology</w:t>
+      </w:r>
+      <w:r>
+        <w:t xml:space="preserve"> </w:t>
+      </w:r>
+      <w:r>
+        <w:rPr>
+          <w:b/>
+        </w:rPr>
+        <w:t xml:space="preserve">19</w:t>
+      </w:r>
+      <w:r>
+        <w:t xml:space="preserve">: 435–443.</w:t>
+      </w:r>
+    </w:p>
+    <w:bookmarkEnd w:id="49"/>
+    <w:bookmarkStart w:id="50" w:name="ref-mcgregor_tree_nodate"/>
+    <w:p>
+      <w:pPr>
+        <w:pStyle w:val="Bibliography"/>
+      </w:pPr>
+      <w:r>
+        <w:rPr>
+          <w:b w:val="0"/>
+          <w:b/>
+        </w:rPr>
+        <w:t xml:space="preserve">McGregor I</w:t>
+      </w:r>
+      <w:r>
+        <w:rPr>
+          <w:b/>
+        </w:rPr>
+        <w:t xml:space="preserve">,</w:t>
+      </w:r>
+      <w:r>
+        <w:rPr>
+          <w:b/>
+        </w:rPr>
+        <w:t xml:space="preserve"> </w:t>
+      </w:r>
+      <w:r>
+        <w:rPr>
+          <w:b w:val="0"/>
+          <w:b/>
+        </w:rPr>
+        <w:t xml:space="preserve">Helcoski R</w:t>
+      </w:r>
+      <w:r>
+        <w:rPr>
+          <w:b/>
+        </w:rPr>
+        <w:t xml:space="preserve">,</w:t>
+      </w:r>
+      <w:r>
+        <w:rPr>
+          <w:b/>
+        </w:rPr>
+        <w:t xml:space="preserve"> </w:t>
+      </w:r>
+      <w:r>
+        <w:rPr>
+          <w:b w:val="0"/>
+          <w:b/>
+        </w:rPr>
+        <w:t xml:space="preserve">Kunert N</w:t>
+      </w:r>
+      <w:r>
+        <w:rPr>
+          <w:b/>
+        </w:rPr>
+        <w:t xml:space="preserve">,</w:t>
+      </w:r>
+      <w:r>
+        <w:rPr>
+          <w:b/>
+        </w:rPr>
+        <w:t xml:space="preserve"> </w:t>
+      </w:r>
+      <w:r>
+        <w:rPr>
+          <w:b w:val="0"/>
+          <w:b/>
+        </w:rPr>
+        <w:t xml:space="preserve">Tepley AJ</w:t>
+      </w:r>
+      <w:r>
+        <w:rPr>
+          <w:b/>
+        </w:rPr>
+        <w:t xml:space="preserve">,</w:t>
+      </w:r>
+      <w:r>
+        <w:rPr>
+          <w:b/>
+        </w:rPr>
+        <w:t xml:space="preserve"> </w:t>
+      </w:r>
+      <w:r>
+        <w:rPr>
+          <w:b w:val="0"/>
+          <w:b/>
+        </w:rPr>
+        <w:t xml:space="preserve">Gonzalez-Akre EB</w:t>
+      </w:r>
+      <w:r>
+        <w:rPr>
+          <w:b/>
+        </w:rPr>
+        <w:t xml:space="preserve">,</w:t>
+      </w:r>
+      <w:r>
+        <w:rPr>
+          <w:b/>
+        </w:rPr>
+        <w:t xml:space="preserve"> </w:t>
+      </w:r>
+      <w:r>
+        <w:rPr>
+          <w:b w:val="0"/>
+          <w:b/>
+        </w:rPr>
+        <w:t xml:space="preserve">Herrmann V</w:t>
+      </w:r>
+      <w:r>
+        <w:rPr>
+          <w:b/>
+        </w:rPr>
+        <w:t xml:space="preserve">,</w:t>
+      </w:r>
+      <w:r>
+        <w:rPr>
+          <w:b/>
+        </w:rPr>
+        <w:t xml:space="preserve"> </w:t>
+      </w:r>
+      <w:r>
+        <w:rPr>
+          <w:b w:val="0"/>
+          <w:b/>
+        </w:rPr>
+        <w:t xml:space="preserve">Zailaa J</w:t>
+      </w:r>
+      <w:r>
+        <w:rPr>
+          <w:b/>
+        </w:rPr>
+        <w:t xml:space="preserve">,</w:t>
+      </w:r>
+      <w:r>
+        <w:rPr>
+          <w:b/>
+        </w:rPr>
+        <w:t xml:space="preserve"> </w:t>
+      </w:r>
+      <w:r>
+        <w:rPr>
+          <w:b w:val="0"/>
+          <w:b/>
+        </w:rPr>
+        <w:t xml:space="preserve">Stovall AEL</w:t>
+      </w:r>
+      <w:r>
+        <w:rPr>
+          <w:b/>
+        </w:rPr>
+        <w:t xml:space="preserve">,</w:t>
+      </w:r>
+      <w:r>
+        <w:rPr>
+          <w:b/>
+        </w:rPr>
+        <w:t xml:space="preserve"> </w:t>
+      </w:r>
+      <w:r>
+        <w:rPr>
+          <w:b w:val="0"/>
+          <w:b/>
+        </w:rPr>
+        <w:t xml:space="preserve">Bourg NA</w:t>
+      </w:r>
+      <w:r>
+        <w:rPr>
+          <w:b/>
+        </w:rPr>
+        <w:t xml:space="preserve">,</w:t>
+      </w:r>
+      <w:r>
+        <w:rPr>
+          <w:b/>
+        </w:rPr>
+        <w:t xml:space="preserve"> </w:t>
+      </w:r>
+      <w:r>
+        <w:rPr>
+          <w:b w:val="0"/>
+          <w:b/>
+        </w:rPr>
+        <w:t xml:space="preserve">McShea WJ</w:t>
+      </w:r>
+      <w:r>
+        <w:rPr>
+          <w:b/>
+        </w:rPr>
+        <w:t xml:space="preserve"> </w:t>
+      </w:r>
+      <w:r>
+        <w:rPr>
+          <w:i/>
+          <w:b/>
+        </w:rPr>
+        <w:t xml:space="preserve">et al.</w:t>
+      </w:r>
+      <w:r>
+        <w:t xml:space="preserve"> </w:t>
+      </w:r>
+      <w:r>
+        <w:t xml:space="preserve">Tree height and drought tolerance traits shape growth responses across droughts in a temperate broadleaf forest.</w:t>
+      </w:r>
+      <w:r>
+        <w:t xml:space="preserve"> </w:t>
+      </w:r>
+      <w:r>
+        <w:rPr>
+          <w:i/>
+        </w:rPr>
+        <w:t xml:space="preserve">Target journal: New Phytologist</w:t>
+      </w:r>
+      <w:r>
+        <w:t xml:space="preserve">.</w:t>
+      </w:r>
+    </w:p>
+    <w:bookmarkEnd w:id="50"/>
+    <w:bookmarkStart w:id="51" w:name="ref-muir_tealeaves_2019"/>
+    <w:p>
+      <w:pPr>
+        <w:pStyle w:val="Bibliography"/>
+      </w:pPr>
+      <w:r>
+        <w:rPr>
+          <w:b w:val="0"/>
+          <w:b/>
+        </w:rPr>
+        <w:t xml:space="preserve">Muir CD</w:t>
+      </w:r>
+      <w:r>
+        <w:t xml:space="preserve">.</w:t>
+      </w:r>
+      <w:r>
+        <w:t xml:space="preserve"> </w:t>
+      </w:r>
+      <w:r>
+        <w:rPr>
+          <w:b/>
+        </w:rPr>
+        <w:t xml:space="preserve">2019</w:t>
+      </w:r>
+      <w:r>
+        <w:t xml:space="preserve">. Tealeaves: An R package for modelling leaf temperature using energy budgets.</w:t>
+      </w:r>
+      <w:r>
+        <w:t xml:space="preserve"> </w:t>
+      </w:r>
+      <w:r>
+        <w:rPr>
+          <w:i/>
+        </w:rPr>
+        <w:t xml:space="preserve">AoB PLANTS</w:t>
+      </w:r>
+      <w:r>
+        <w:t xml:space="preserve"> </w:t>
+      </w:r>
+      <w:r>
+        <w:rPr>
+          <w:b/>
+        </w:rPr>
+        <w:t xml:space="preserve">11</w:t>
+      </w:r>
+      <w:r>
+        <w:t xml:space="preserve">.</w:t>
+      </w:r>
+    </w:p>
+    <w:bookmarkEnd w:id="51"/>
+    <w:bookmarkStart w:id="52" w:name="ref-thom_effects_2020"/>
+    <w:p>
+      <w:pPr>
+        <w:pStyle w:val="Bibliography"/>
+      </w:pPr>
+      <w:r>
+        <w:rPr>
+          <w:b w:val="0"/>
+          <w:b/>
+        </w:rPr>
+        <w:t xml:space="preserve">Thom D</w:t>
+      </w:r>
+      <w:r>
+        <w:rPr>
+          <w:b/>
+        </w:rPr>
+        <w:t xml:space="preserve">,</w:t>
+      </w:r>
+      <w:r>
+        <w:rPr>
+          <w:b/>
+        </w:rPr>
+        <w:t xml:space="preserve"> </w:t>
+      </w:r>
+      <w:r>
+        <w:rPr>
+          <w:b w:val="0"/>
+          <w:b/>
+        </w:rPr>
+        <w:t xml:space="preserve">Sommerfeld A</w:t>
+      </w:r>
+      <w:r>
+        <w:rPr>
+          <w:b/>
+        </w:rPr>
+        <w:t xml:space="preserve">,</w:t>
+      </w:r>
+      <w:r>
+        <w:rPr>
+          <w:b/>
+        </w:rPr>
+        <w:t xml:space="preserve"> </w:t>
+      </w:r>
+      <w:r>
+        <w:rPr>
+          <w:b w:val="0"/>
+          <w:b/>
+        </w:rPr>
+        <w:t xml:space="preserve">Sebald J</w:t>
+      </w:r>
+      <w:r>
+        <w:rPr>
+          <w:b/>
+        </w:rPr>
+        <w:t xml:space="preserve">,</w:t>
+      </w:r>
+      <w:r>
+        <w:rPr>
+          <w:b/>
+        </w:rPr>
+        <w:t xml:space="preserve"> </w:t>
+      </w:r>
+      <w:r>
+        <w:rPr>
+          <w:b w:val="0"/>
+          <w:b/>
+        </w:rPr>
+        <w:t xml:space="preserve">Hagge J</w:t>
+      </w:r>
+      <w:r>
+        <w:rPr>
+          <w:b/>
+        </w:rPr>
+        <w:t xml:space="preserve">,</w:t>
+      </w:r>
+      <w:r>
+        <w:rPr>
+          <w:b/>
+        </w:rPr>
+        <w:t xml:space="preserve"> </w:t>
+      </w:r>
+      <w:r>
+        <w:rPr>
+          <w:b w:val="0"/>
+          <w:b/>
+        </w:rPr>
+        <w:t xml:space="preserve">Müller J</w:t>
+      </w:r>
+      <w:r>
+        <w:rPr>
+          <w:b/>
+        </w:rPr>
+        <w:t xml:space="preserve">,</w:t>
+      </w:r>
+      <w:r>
+        <w:rPr>
+          <w:b/>
+        </w:rPr>
+        <w:t xml:space="preserve"> </w:t>
+      </w:r>
+      <w:r>
+        <w:rPr>
+          <w:b w:val="0"/>
+          <w:b/>
+        </w:rPr>
+        <w:t xml:space="preserve">Seidl R</w:t>
+      </w:r>
+      <w:r>
+        <w:t xml:space="preserve">.</w:t>
+      </w:r>
+      <w:r>
+        <w:t xml:space="preserve"> </w:t>
+      </w:r>
+      <w:r>
+        <w:rPr>
+          <w:b/>
+        </w:rPr>
+        <w:t xml:space="preserve">2020</w:t>
+      </w:r>
+      <w:r>
+        <w:t xml:space="preserve">. Effects of disturbance patterns and deadwood on the microclimate in European beech forests.</w:t>
+      </w:r>
+      <w:r>
+        <w:t xml:space="preserve"> </w:t>
+      </w:r>
+      <w:r>
+        <w:rPr>
+          <w:i/>
+        </w:rPr>
+        <w:t xml:space="preserve">Agricultural and Forest Meteorology</w:t>
+      </w:r>
+      <w:r>
+        <w:t xml:space="preserve"> </w:t>
+      </w:r>
+      <w:r>
+        <w:rPr>
+          <w:b/>
+        </w:rPr>
+        <w:t xml:space="preserve">291</w:t>
+      </w:r>
+      <w:r>
+        <w:t xml:space="preserve">: 108066.</w:t>
+      </w:r>
+    </w:p>
+    <w:bookmarkEnd w:id="52"/>
+    <w:bookmarkStart w:id="53" w:name="ref-yang_spatial_1999"/>
+    <w:p>
+      <w:pPr>
+        <w:pStyle w:val="Bibliography"/>
+      </w:pPr>
+      <w:r>
+        <w:rPr>
+          <w:b w:val="0"/>
+          <w:b/>
+        </w:rPr>
+        <w:t xml:space="preserve">Yang PC</w:t>
+      </w:r>
+      <w:r>
+        <w:rPr>
+          <w:b/>
+        </w:rPr>
+        <w:t xml:space="preserve">,</w:t>
+      </w:r>
+      <w:r>
+        <w:rPr>
+          <w:b/>
+        </w:rPr>
+        <w:t xml:space="preserve"> </w:t>
+      </w:r>
+      <w:r>
+        <w:rPr>
+          <w:b w:val="0"/>
+          <w:b/>
+        </w:rPr>
+        <w:t xml:space="preserve">Black TA</w:t>
+      </w:r>
+      <w:r>
+        <w:rPr>
+          <w:b/>
+        </w:rPr>
+        <w:t xml:space="preserve">,</w:t>
+      </w:r>
+      <w:r>
+        <w:rPr>
+          <w:b/>
+        </w:rPr>
+        <w:t xml:space="preserve"> </w:t>
+      </w:r>
+      <w:r>
+        <w:rPr>
+          <w:b w:val="0"/>
+          <w:b/>
+        </w:rPr>
+        <w:t xml:space="preserve">Neumann HH</w:t>
+      </w:r>
+      <w:r>
+        <w:rPr>
+          <w:b/>
+        </w:rPr>
+        <w:t xml:space="preserve">,</w:t>
+      </w:r>
+      <w:r>
+        <w:rPr>
+          <w:b/>
+        </w:rPr>
+        <w:t xml:space="preserve"> </w:t>
+      </w:r>
+      <w:r>
+        <w:rPr>
+          <w:b w:val="0"/>
+          <w:b/>
+        </w:rPr>
+        <w:t xml:space="preserve">Novak MD</w:t>
+      </w:r>
+      <w:r>
+        <w:rPr>
+          <w:b/>
+        </w:rPr>
+        <w:t xml:space="preserve">,</w:t>
+      </w:r>
+      <w:r>
+        <w:rPr>
+          <w:b/>
+        </w:rPr>
+        <w:t xml:space="preserve"> </w:t>
+      </w:r>
+      <w:r>
+        <w:rPr>
+          <w:b w:val="0"/>
+          <w:b/>
+        </w:rPr>
+        <w:t xml:space="preserve">Blanken PD</w:t>
+      </w:r>
+      <w:r>
+        <w:t xml:space="preserve">.</w:t>
+      </w:r>
+      <w:r>
+        <w:t xml:space="preserve"> </w:t>
+      </w:r>
+      <w:r>
+        <w:rPr>
+          <w:b/>
+        </w:rPr>
+        <w:t xml:space="preserve">1999</w:t>
+      </w:r>
+      <w:r>
+        <w:t xml:space="preserve">. Spatial and temporal variability of CO2 concentration and flux in a boreal aspen forest.</w:t>
+      </w:r>
+      <w:r>
+        <w:t xml:space="preserve"> </w:t>
+      </w:r>
+      <w:r>
+        <w:rPr>
+          <w:i/>
+        </w:rPr>
+        <w:t xml:space="preserve">Journal of Geophysical Research: Atmospheres</w:t>
+      </w:r>
+      <w:r>
+        <w:t xml:space="preserve"> </w:t>
+      </w:r>
+      <w:r>
+        <w:rPr>
+          <w:b/>
+        </w:rPr>
+        <w:t xml:space="preserve">104</w:t>
+      </w:r>
+      <w:r>
+        <w:t xml:space="preserve">: 27653–27661.</w:t>
+      </w:r>
+    </w:p>
+    <w:bookmarkEnd w:id="53"/>
+    <w:bookmarkStart w:id="54" w:name="ref-zellweger_seasonal_2019"/>
+    <w:p>
+      <w:pPr>
+        <w:pStyle w:val="Bibliography"/>
+      </w:pPr>
+      <w:r>
+        <w:rPr>
+          <w:b w:val="0"/>
+          <w:b/>
+        </w:rPr>
+        <w:t xml:space="preserve">Zellweger F</w:t>
+      </w:r>
+      <w:r>
+        <w:rPr>
+          <w:b/>
+        </w:rPr>
+        <w:t xml:space="preserve">,</w:t>
+      </w:r>
+      <w:r>
+        <w:rPr>
+          <w:b/>
+        </w:rPr>
+        <w:t xml:space="preserve"> </w:t>
+      </w:r>
+      <w:r>
+        <w:rPr>
+          <w:b w:val="0"/>
+          <w:b/>
+        </w:rPr>
+        <w:t xml:space="preserve">Coomes D</w:t>
+      </w:r>
+      <w:r>
+        <w:rPr>
+          <w:b/>
+        </w:rPr>
+        <w:t xml:space="preserve">,</w:t>
+      </w:r>
+      <w:r>
+        <w:rPr>
+          <w:b/>
+        </w:rPr>
+        <w:t xml:space="preserve"> </w:t>
+      </w:r>
+      <w:r>
+        <w:rPr>
+          <w:b w:val="0"/>
+          <w:b/>
+        </w:rPr>
+        <w:t xml:space="preserve">Lenoir J</w:t>
+      </w:r>
+      <w:r>
+        <w:rPr>
+          <w:b/>
+        </w:rPr>
+        <w:t xml:space="preserve">,</w:t>
+      </w:r>
+      <w:r>
+        <w:rPr>
+          <w:b/>
+        </w:rPr>
+        <w:t xml:space="preserve"> </w:t>
+      </w:r>
+      <w:r>
+        <w:rPr>
+          <w:b w:val="0"/>
+          <w:b/>
+        </w:rPr>
+        <w:t xml:space="preserve">Depauw L</w:t>
+      </w:r>
+      <w:r>
+        <w:rPr>
+          <w:b/>
+        </w:rPr>
+        <w:t xml:space="preserve">,</w:t>
+      </w:r>
+      <w:r>
+        <w:rPr>
+          <w:b/>
+        </w:rPr>
+        <w:t xml:space="preserve"> </w:t>
+      </w:r>
+      <w:r>
+        <w:rPr>
+          <w:b w:val="0"/>
+          <w:b/>
+        </w:rPr>
+        <w:t xml:space="preserve">Maes SL</w:t>
+      </w:r>
+      <w:r>
+        <w:rPr>
+          <w:b/>
+        </w:rPr>
+        <w:t xml:space="preserve">,</w:t>
+      </w:r>
+      <w:r>
+        <w:rPr>
+          <w:b/>
+        </w:rPr>
+        <w:t xml:space="preserve"> </w:t>
+      </w:r>
+      <w:r>
+        <w:rPr>
+          <w:b w:val="0"/>
+          <w:b/>
+        </w:rPr>
+        <w:t xml:space="preserve">Wulf M</w:t>
+      </w:r>
+      <w:r>
+        <w:rPr>
+          <w:b/>
+        </w:rPr>
+        <w:t xml:space="preserve">,</w:t>
+      </w:r>
+      <w:r>
+        <w:rPr>
+          <w:b/>
+        </w:rPr>
+        <w:t xml:space="preserve"> </w:t>
+      </w:r>
+      <w:r>
+        <w:rPr>
+          <w:b w:val="0"/>
+          <w:b/>
+        </w:rPr>
+        <w:t xml:space="preserve">Kirby KJ</w:t>
+      </w:r>
+      <w:r>
+        <w:rPr>
+          <w:b/>
+        </w:rPr>
+        <w:t xml:space="preserve">,</w:t>
+      </w:r>
+      <w:r>
+        <w:rPr>
+          <w:b/>
+        </w:rPr>
+        <w:t xml:space="preserve"> </w:t>
+      </w:r>
+      <w:r>
+        <w:rPr>
+          <w:b w:val="0"/>
+          <w:b/>
+        </w:rPr>
+        <w:t xml:space="preserve">Brunet J</w:t>
+      </w:r>
+      <w:r>
+        <w:rPr>
+          <w:b/>
+        </w:rPr>
+        <w:t xml:space="preserve">,</w:t>
+      </w:r>
+      <w:r>
+        <w:rPr>
+          <w:b/>
+        </w:rPr>
+        <w:t xml:space="preserve"> </w:t>
+      </w:r>
+      <w:r>
+        <w:rPr>
+          <w:b w:val="0"/>
+          <w:b/>
+        </w:rPr>
+        <w:t xml:space="preserve">Kopecký M</w:t>
+      </w:r>
+      <w:r>
+        <w:rPr>
+          <w:b/>
+        </w:rPr>
+        <w:t xml:space="preserve">,</w:t>
+      </w:r>
+      <w:r>
+        <w:rPr>
+          <w:b/>
+        </w:rPr>
+        <w:t xml:space="preserve"> </w:t>
+      </w:r>
+      <w:r>
+        <w:rPr>
+          <w:b w:val="0"/>
+          <w:b/>
+        </w:rPr>
+        <w:t xml:space="preserve">Máliš F</w:t>
+      </w:r>
+      <w:r>
+        <w:rPr>
+          <w:b/>
+        </w:rPr>
+        <w:t xml:space="preserve"> </w:t>
+      </w:r>
+      <w:r>
+        <w:rPr>
+          <w:i/>
+          <w:b/>
+        </w:rPr>
+        <w:t xml:space="preserve">et al.</w:t>
+      </w:r>
+      <w:r>
+        <w:t xml:space="preserve"> </w:t>
+      </w:r>
+      <w:r>
+        <w:rPr>
+          <w:b/>
+        </w:rPr>
+        <w:t xml:space="preserve">2019</w:t>
+      </w:r>
+      <w:r>
+        <w:t xml:space="preserve">. Seasonal drivers of understorey temperature buffering in temperate deciduous forests across Europe (A Algar, Ed.).</w:t>
+      </w:r>
+      <w:r>
+        <w:t xml:space="preserve"> </w:t>
+      </w:r>
+      <w:r>
+        <w:rPr>
+          <w:i/>
+        </w:rPr>
+        <w:t xml:space="preserve">Global Ecology and Biogeography</w:t>
+      </w:r>
+      <w:r>
+        <w:t xml:space="preserve"> </w:t>
+      </w:r>
+      <w:r>
+        <w:rPr>
+          <w:b/>
+        </w:rPr>
+        <w:t xml:space="preserve">28</w:t>
+      </w:r>
+      <w:r>
+        <w:t xml:space="preserve">: 1774–1786.</w:t>
+      </w:r>
+    </w:p>
+    <w:bookmarkEnd w:id="54"/>
+    <w:bookmarkStart w:id="55" w:name="ref-zellweger_forest_2020"/>
+    <w:p>
+      <w:pPr>
+        <w:pStyle w:val="Bibliography"/>
+      </w:pPr>
+      <w:r>
+        <w:rPr>
+          <w:b w:val="0"/>
+          <w:b/>
+        </w:rPr>
+        <w:t xml:space="preserve">Zellweger F</w:t>
+      </w:r>
+      <w:r>
+        <w:rPr>
+          <w:b/>
+        </w:rPr>
+        <w:t xml:space="preserve">,</w:t>
+      </w:r>
+      <w:r>
+        <w:rPr>
+          <w:b/>
+        </w:rPr>
+        <w:t xml:space="preserve"> </w:t>
+      </w:r>
+      <w:r>
+        <w:rPr>
+          <w:b w:val="0"/>
+          <w:b/>
+        </w:rPr>
+        <w:t xml:space="preserve">De Frenne P</w:t>
+      </w:r>
+      <w:r>
+        <w:rPr>
+          <w:b/>
+        </w:rPr>
+        <w:t xml:space="preserve">,</w:t>
+      </w:r>
+      <w:r>
+        <w:rPr>
+          <w:b/>
+        </w:rPr>
+        <w:t xml:space="preserve"> </w:t>
+      </w:r>
+      <w:r>
+        <w:rPr>
+          <w:b w:val="0"/>
+          <w:b/>
+        </w:rPr>
+        <w:t xml:space="preserve">Lenoir J</w:t>
+      </w:r>
+      <w:r>
+        <w:rPr>
+          <w:b/>
+        </w:rPr>
+        <w:t xml:space="preserve">,</w:t>
+      </w:r>
+      <w:r>
+        <w:rPr>
+          <w:b/>
+        </w:rPr>
+        <w:t xml:space="preserve"> </w:t>
+      </w:r>
+      <w:r>
+        <w:rPr>
+          <w:b w:val="0"/>
+          <w:b/>
+        </w:rPr>
+        <w:t xml:space="preserve">Vangansbeke P</w:t>
+      </w:r>
+      <w:r>
+        <w:rPr>
+          <w:b/>
+        </w:rPr>
+        <w:t xml:space="preserve">,</w:t>
+      </w:r>
+      <w:r>
+        <w:rPr>
+          <w:b/>
+        </w:rPr>
+        <w:t xml:space="preserve"> </w:t>
+      </w:r>
+      <w:r>
+        <w:rPr>
+          <w:b w:val="0"/>
+          <w:b/>
+        </w:rPr>
+        <w:t xml:space="preserve">Verheyen K</w:t>
+      </w:r>
+      <w:r>
+        <w:rPr>
+          <w:b/>
+        </w:rPr>
+        <w:t xml:space="preserve">,</w:t>
+      </w:r>
+      <w:r>
+        <w:rPr>
+          <w:b/>
+        </w:rPr>
+        <w:t xml:space="preserve"> </w:t>
+      </w:r>
+      <w:r>
+        <w:rPr>
+          <w:b w:val="0"/>
+          <w:b/>
+        </w:rPr>
+        <w:t xml:space="preserve">Bernhardt-Römermann M</w:t>
+      </w:r>
+      <w:r>
+        <w:rPr>
+          <w:b/>
+        </w:rPr>
+        <w:t xml:space="preserve">,</w:t>
+      </w:r>
+      <w:r>
+        <w:rPr>
+          <w:b/>
+        </w:rPr>
+        <w:t xml:space="preserve"> </w:t>
+      </w:r>
+      <w:r>
+        <w:rPr>
+          <w:b w:val="0"/>
+          <w:b/>
+        </w:rPr>
+        <w:t xml:space="preserve">Baeten L</w:t>
+      </w:r>
+      <w:r>
+        <w:rPr>
+          <w:b/>
+        </w:rPr>
+        <w:t xml:space="preserve">,</w:t>
+      </w:r>
+      <w:r>
+        <w:rPr>
+          <w:b/>
+        </w:rPr>
+        <w:t xml:space="preserve"> </w:t>
+      </w:r>
+      <w:r>
+        <w:rPr>
+          <w:b w:val="0"/>
+          <w:b/>
+        </w:rPr>
+        <w:t xml:space="preserve">Hédl R</w:t>
+      </w:r>
+      <w:r>
+        <w:rPr>
+          <w:b/>
+        </w:rPr>
+        <w:t xml:space="preserve">,</w:t>
+      </w:r>
+      <w:r>
+        <w:rPr>
+          <w:b/>
+        </w:rPr>
+        <w:t xml:space="preserve"> </w:t>
+      </w:r>
+      <w:r>
+        <w:rPr>
+          <w:b w:val="0"/>
+          <w:b/>
+        </w:rPr>
+        <w:t xml:space="preserve">Berki I</w:t>
+      </w:r>
+      <w:r>
+        <w:rPr>
+          <w:b/>
+        </w:rPr>
+        <w:t xml:space="preserve">,</w:t>
+      </w:r>
+      <w:r>
+        <w:rPr>
+          <w:b/>
+        </w:rPr>
+        <w:t xml:space="preserve"> </w:t>
+      </w:r>
+      <w:r>
+        <w:rPr>
+          <w:b w:val="0"/>
+          <w:b/>
+        </w:rPr>
+        <w:t xml:space="preserve">Brunet J</w:t>
+      </w:r>
+      <w:r>
+        <w:rPr>
+          <w:b/>
+        </w:rPr>
+        <w:t xml:space="preserve"> </w:t>
+      </w:r>
+      <w:r>
+        <w:rPr>
+          <w:i/>
+          <w:b/>
+        </w:rPr>
+        <w:t xml:space="preserve">et al.</w:t>
+      </w:r>
+      <w:r>
+        <w:t xml:space="preserve"> </w:t>
+      </w:r>
+      <w:r>
+        <w:rPr>
+          <w:b/>
+        </w:rPr>
+        <w:t xml:space="preserve">2020</w:t>
+      </w:r>
+      <w:r>
+        <w:t xml:space="preserve">. Forest microclimate dynamics drive plant responses to warming.</w:t>
+      </w:r>
+      <w:r>
+        <w:t xml:space="preserve"> </w:t>
+      </w:r>
+      <w:r>
+        <w:rPr>
+          <w:i/>
+        </w:rPr>
+        <w:t xml:space="preserve">Science</w:t>
+      </w:r>
+      <w:r>
+        <w:t xml:space="preserve"> </w:t>
+      </w:r>
+      <w:r>
+        <w:rPr>
+          <w:b/>
+        </w:rPr>
+        <w:t xml:space="preserve">368</w:t>
+      </w:r>
+      <w:r>
+        <w:t xml:space="preserve">: 772–775.</w:t>
+      </w:r>
+    </w:p>
+    <w:bookmarkEnd w:id="55"/>
+    <w:bookmarkStart w:id="56" w:name="ref-zhang_photosynthetic_2012"/>
+    <w:p>
+      <w:pPr>
+        <w:pStyle w:val="Bibliography"/>
+      </w:pPr>
+      <w:r>
+        <w:rPr>
+          <w:b w:val="0"/>
+          <w:b/>
+        </w:rPr>
+        <w:t xml:space="preserve">Zhang J-L</w:t>
+      </w:r>
+      <w:r>
+        <w:rPr>
+          <w:b/>
+        </w:rPr>
+        <w:t xml:space="preserve">,</w:t>
+      </w:r>
+      <w:r>
+        <w:rPr>
+          <w:b/>
+        </w:rPr>
+        <w:t xml:space="preserve"> </w:t>
+      </w:r>
+      <w:r>
+        <w:rPr>
+          <w:b w:val="0"/>
+          <w:b/>
+        </w:rPr>
+        <w:t xml:space="preserve">Poorter L</w:t>
+      </w:r>
+      <w:r>
+        <w:rPr>
+          <w:b/>
+        </w:rPr>
+        <w:t xml:space="preserve">,</w:t>
+      </w:r>
+      <w:r>
+        <w:rPr>
+          <w:b/>
+        </w:rPr>
+        <w:t xml:space="preserve"> </w:t>
+      </w:r>
+      <w:r>
+        <w:rPr>
+          <w:b w:val="0"/>
+          <w:b/>
+        </w:rPr>
+        <w:t xml:space="preserve">Hao G-Y</w:t>
+      </w:r>
+      <w:r>
+        <w:rPr>
+          <w:b/>
+        </w:rPr>
+        <w:t xml:space="preserve">,</w:t>
+      </w:r>
+      <w:r>
+        <w:rPr>
+          <w:b/>
+        </w:rPr>
+        <w:t xml:space="preserve"> </w:t>
+      </w:r>
+      <w:r>
+        <w:rPr>
+          <w:b w:val="0"/>
+          <w:b/>
+        </w:rPr>
+        <w:t xml:space="preserve">Cao K-F</w:t>
+      </w:r>
+      <w:r>
+        <w:t xml:space="preserve">.</w:t>
+      </w:r>
+      <w:r>
+        <w:t xml:space="preserve"> </w:t>
+      </w:r>
+      <w:r>
+        <w:rPr>
+          <w:b/>
+        </w:rPr>
+        <w:t xml:space="preserve">2012</w:t>
+      </w:r>
+      <w:r>
+        <w:t xml:space="preserve">. Photosynthetic thermotolerance of woody savanna species in China is correlated with leaf life span.</w:t>
+      </w:r>
+      <w:r>
+        <w:t xml:space="preserve"> </w:t>
+      </w:r>
+      <w:r>
+        <w:rPr>
+          <w:i/>
+        </w:rPr>
+        <w:t xml:space="preserve">Annals of Botany</w:t>
+      </w:r>
+      <w:r>
+        <w:t xml:space="preserve"> </w:t>
+      </w:r>
+      <w:r>
+        <w:rPr>
+          <w:b/>
+        </w:rPr>
+        <w:t xml:space="preserve">110</w:t>
+      </w:r>
+      <w:r>
+        <w:t xml:space="preserve">: 1027–1033.</w:t>
+      </w:r>
+    </w:p>
+    <w:bookmarkEnd w:id="56"/>
+    <w:bookmarkEnd w:id="57"/>
     <w:sectPr/>
   </w:body>
 </w:document>

</xml_diff>

<commit_message>
new tables in manuscript
</commit_message>
<xml_diff>
--- a/vertical-thermal-review.docx
+++ b/vertical-thermal-review.docx
@@ -1865,7 +1865,7 @@
       <w:r>
         <w:drawing>
           <wp:inline>
-            <wp:extent cx="5334000" cy="1849209"/>
+            <wp:extent cx="5334000" cy="6004807"/>
             <wp:effectExtent b="0" l="0" r="0" t="0"/>
             <wp:docPr descr="(For latest version of table, see tables.pdf.)" title="" id="1" name="Picture"/>
             <a:graphic>
@@ -1886,7 +1886,7 @@
                   <pic:spPr bwMode="auto">
                     <a:xfrm>
                       <a:off x="0" y="0"/>
-                      <a:ext cx="5334000" cy="1849209"/>
+                      <a:ext cx="5334000" cy="6004807"/>
                     </a:xfrm>
                     <a:prstGeom prst="rect">
                       <a:avLst/>
@@ -2831,7 +2831,7 @@
       <w:r>
         <w:drawing>
           <wp:inline>
-            <wp:extent cx="5334000" cy="3066052"/>
+            <wp:extent cx="5334000" cy="5833398"/>
             <wp:effectExtent b="0" l="0" r="0" t="0"/>
             <wp:docPr descr="(For latest version of table, see tables.pdf.)" title="" id="1" name="Picture"/>
             <a:graphic>
@@ -2852,7 +2852,7 @@
                   <pic:spPr bwMode="auto">
                     <a:xfrm>
                       <a:off x="0" y="0"/>
-                      <a:ext cx="5334000" cy="3066052"/>
+                      <a:ext cx="5334000" cy="5833398"/>
                     </a:xfrm>
                     <a:prstGeom prst="rect">
                       <a:avLst/>

</xml_diff>

<commit_message>
fixed zotero (needed pandoc installation)
</commit_message>
<xml_diff>
--- a/vertical-thermal-review.docx
+++ b/vertical-thermal-review.docx
@@ -536,13 +536,43 @@
         <w:t xml:space="preserve"> </w:t>
       </w:r>
       <w:r>
-        <w:t xml:space="preserve">This is expected to have profound effects on forest biodiversity and ecosystem function (REFS), and the resulting feedbacks to the climate system (e.g., decreased C storage, altered albedo and hydrology) will have a critical influence on the future of trajectory of climate change (e.g., Bonan 2008).</w:t>
-      </w:r>
-      <w:r>
-        <w:t xml:space="preserve"> </w:t>
-      </w:r>
-      <w:r>
-        <w:t xml:space="preserve">With increases in temperature, temperate and tropical forest canopies are already or will be soon functioning beyond their optimal photosynthetic threshold (Mau et al. 2020, Huang et al. 2019).</w:t>
+        <w:t xml:space="preserve">This is expected to have profound effects on forest biodiversity and ecosystem function (REFS), and the resulting feedbacks to the climate system (e.g., decreased C storage, altered albedo and hydrology) will have a critical influence on the future of trajectory of climate change</w:t>
+      </w:r>
+      <w:r>
+        <w:t xml:space="preserve"> </w:t>
+      </w:r>
+      <w:r>
+        <w:t xml:space="preserve">(Bonan, 2016, Bonan 2008)</w:t>
+      </w:r>
+      <w:r>
+        <w:t xml:space="preserve">.</w:t>
+      </w:r>
+      <w:r>
+        <w:t xml:space="preserve"> </w:t>
+      </w:r>
+      <w:r>
+        <w:t xml:space="preserve">With increases in temperature, temperate and tropical forest canopies are already or will be soon functioning beyond their optimal photosynthetic threshold</w:t>
+      </w:r>
+      <w:r>
+        <w:t xml:space="preserve"> </w:t>
+      </w:r>
+      <w:r>
+        <w:t xml:space="preserve">(Mau</w:t>
+      </w:r>
+      <w:r>
+        <w:t xml:space="preserve"> </w:t>
+      </w:r>
+      <w:r>
+        <w:rPr>
+          <w:i/>
+        </w:rPr>
+        <w:t xml:space="preserve">et al.</w:t>
+      </w:r>
+      <w:r>
+        <w:t xml:space="preserve">, 2018,Huang et al. 2019)</w:t>
+      </w:r>
+      <w:r>
+        <w:t xml:space="preserve">.</w:t>
       </w:r>
       <w:r>
         <w:t xml:space="preserve"> </w:t>
@@ -571,110 +601,146 @@
         <w:rPr>
           <w:b/>
         </w:rPr>
+        <w:t xml:space="preserve">(Davis</w:t>
+      </w:r>
+      <w:r>
+        <w:rPr>
+          <w:b/>
+        </w:rPr>
+        <w:t xml:space="preserve"> </w:t>
+      </w:r>
+      <w:r>
+        <w:rPr>
+          <w:i/>
+          <w:b/>
+        </w:rPr>
+        <w:t xml:space="preserve">et al.</w:t>
+      </w:r>
+      <w:r>
+        <w:rPr>
+          <w:b/>
+        </w:rPr>
+        <w:t xml:space="preserve">, 2019; Zellweger</w:t>
+      </w:r>
+      <w:r>
+        <w:rPr>
+          <w:b/>
+        </w:rPr>
+        <w:t xml:space="preserve"> </w:t>
+      </w:r>
+      <w:r>
+        <w:rPr>
+          <w:i/>
+          <w:b/>
+        </w:rPr>
+        <w:t xml:space="preserve">et al.</w:t>
+      </w:r>
+      <w:r>
+        <w:rPr>
+          <w:b/>
+        </w:rPr>
+        <w:t xml:space="preserve">, 2019)</w:t>
+      </w:r>
+      <w:r>
+        <w:rPr>
+          <w:b/>
+        </w:rPr>
+        <w:t xml:space="preserve">.</w:t>
+      </w:r>
+      <w:r>
+        <w:t xml:space="preserve"> </w:t>
+      </w:r>
+      <w:r>
+        <w:t xml:space="preserve">Globally, we’re seeing larger trees suffering more during drought</w:t>
+      </w:r>
+      <w:r>
+        <w:t xml:space="preserve"> </w:t>
+      </w:r>
+      <w:r>
+        <w:t xml:space="preserve">(Bennett</w:t>
+      </w:r>
+      <w:r>
+        <w:t xml:space="preserve"> </w:t>
+      </w:r>
+      <w:r>
+        <w:rPr>
+          <w:i/>
+        </w:rPr>
+        <w:t xml:space="preserve">et al.</w:t>
+      </w:r>
+      <w:r>
+        <w:t xml:space="preserve">, 2015, p. @stovallTreeHeightExplains2019)</w:t>
+      </w:r>
+      <w:r>
+        <w:t xml:space="preserve"> </w:t>
+      </w:r>
+      <w:r>
+        <w:t xml:space="preserve">Increasing mortality of large trees, sometimes coupled with reduced tree growth rates, is driving a global trend towards more disturbed forests with younger trees (Nate McDowell et al.2020).</w:t>
+      </w:r>
+      <w:r>
+        <w:t xml:space="preserve"> </w:t>
+      </w:r>
+      <w:r>
+        <w:t xml:space="preserve">Additionally, decrease in canopy cover or increase in canopy mortality as a result of increasing temperature [</w:t>
+      </w:r>
+      <w:r>
+        <w:t xml:space="preserve">(</w:t>
+      </w:r>
+      <w:r>
+        <w:rPr>
+          <w:b/>
+        </w:rPr>
+        <w:t xml:space="preserve">???</w:t>
+      </w:r>
+      <w:r>
+        <w:t xml:space="preserve">)</w:t>
+      </w:r>
+      <w:r>
+        <w:t xml:space="preserve"> </w:t>
+      </w:r>
+      <w:r>
+        <w:t xml:space="preserve">has shown to increase understory temperatures which raises concern for understory species and forest biodiversity</w:t>
+      </w:r>
+      <w:r>
+        <w:t xml:space="preserve"> </w:t>
+      </w:r>
+      <w:r>
+        <w:t xml:space="preserve">(</w:t>
+      </w:r>
+      <w:r>
+        <w:rPr>
+          <w:b/>
+        </w:rPr>
+        <w:t xml:space="preserve">???</w:t>
+      </w:r>
+      <w:r>
+        <w:t xml:space="preserve">)</w:t>
+      </w:r>
+    </w:p>
+    <w:p>
+      <w:pPr>
+        <w:pStyle w:val="BodyText"/>
+      </w:pPr>
+      <w:r>
+        <w:t xml:space="preserve">We’re seeing increasing evidence that this impacts the ecology, with potential feedbacks to climate change, especially in protecting cool-acclimated species</w:t>
+      </w:r>
+      <w:r>
+        <w:t xml:space="preserve"> </w:t>
+      </w:r>
+      <w:r>
         <w:t xml:space="preserve">(Zellweger</w:t>
       </w:r>
       <w:r>
-        <w:rPr>
-          <w:b/>
-        </w:rPr>
-        <w:t xml:space="preserve"> </w:t>
-      </w:r>
-      <w:r>
-        <w:rPr>
-          <w:i/>
-          <w:b/>
+        <w:t xml:space="preserve"> </w:t>
+      </w:r>
+      <w:r>
+        <w:rPr>
+          <w:i/>
         </w:rPr>
         <w:t xml:space="preserve">et al.</w:t>
       </w:r>
       <w:r>
-        <w:rPr>
-          <w:b/>
-        </w:rPr>
-        <w:t xml:space="preserve">, 2019; Davis</w:t>
-      </w:r>
-      <w:r>
-        <w:rPr>
-          <w:b/>
-        </w:rPr>
-        <w:t xml:space="preserve"> </w:t>
-      </w:r>
-      <w:r>
-        <w:rPr>
-          <w:i/>
-          <w:b/>
-        </w:rPr>
-        <w:t xml:space="preserve">et al.</w:t>
-      </w:r>
-      <w:r>
-        <w:rPr>
-          <w:b/>
-        </w:rPr>
-        <w:t xml:space="preserve">, 2019)</w:t>
-      </w:r>
-      <w:r>
-        <w:rPr>
-          <w:b/>
-        </w:rPr>
-        <w:t xml:space="preserve">.</w:t>
-      </w:r>
-      <w:r>
-        <w:t xml:space="preserve"> </w:t>
-      </w:r>
-      <w:r>
-        <w:t xml:space="preserve">Globally, we’re seeing larger trees suffering more during drought (Bennett et al. 2015; Stovall et al. 2019).</w:t>
-      </w:r>
-      <w:r>
-        <w:t xml:space="preserve"> </w:t>
-      </w:r>
-      <w:r>
-        <w:t xml:space="preserve">Increasing mortality of large trees, sometimes coupled with reduced tree growth rates, is driving a global trend towards more disturbed forests with younger trees (Nate McDowell et al.2020).</w:t>
-      </w:r>
-      <w:r>
-        <w:t xml:space="preserve"> </w:t>
-      </w:r>
-      <w:r>
-        <w:t xml:space="preserve">Additionally, decrease in canopy cover or increase in canopy mortality as a result of increasing temperature (Cornelius Senf et al. 2018) has shown to increase understory temperatures which raises concern for understory species and forest biodiversity (Zellweger et al. 2019, Defrenne et al. 2013).</w:t>
-      </w:r>
-    </w:p>
-    <w:p>
-      <w:pPr>
-        <w:pStyle w:val="BodyText"/>
-      </w:pPr>
-      <w:r>
-        <w:t xml:space="preserve">We’re seeing increasing evidence that this impacts the ecology, with potential feedbacks to climate change, especially in protecting cool-acclimated species (Suggitt et al. 2018, Scheffers et al. 2013, Defrenne et al. 2013).</w:t>
-      </w:r>
-      <w:r>
-        <w:t xml:space="preserve"> </w:t>
-      </w:r>
-      <w:r>
-        <w:t xml:space="preserve">-</w:t>
-      </w:r>
-      <w:r>
-        <w:t xml:space="preserve"> </w:t>
-      </w:r>
-      <w:r>
-        <w:t xml:space="preserve">Zellweger</w:t>
-      </w:r>
-      <w:r>
-        <w:t xml:space="preserve"> </w:t>
-      </w:r>
-      <w:r>
-        <w:rPr>
-          <w:i/>
-        </w:rPr>
-        <w:t xml:space="preserve">et al.</w:t>
-      </w:r>
-      <w:r>
-        <w:t xml:space="preserve"> </w:t>
-      </w:r>
-      <w:r>
-        <w:t xml:space="preserve">(2020)</w:t>
-      </w:r>
-      <w:r>
-        <w:t xml:space="preserve"> </w:t>
-      </w:r>
-      <w:r>
-        <w:t xml:space="preserve">- (Suggitt et al. 2018, Scheffers et. al 2014)</w:t>
+        <w:t xml:space="preserve">, 2020, pp. @suggittExtinctionRiskClimate2018, @scheffersMicrohabitatsReduceAnimal2013, @defrenneMicroclimateModeratesPlant2013)</w:t>
       </w:r>
     </w:p>
     <w:p>
@@ -863,6 +929,29 @@
         <w:pStyle w:val="FirstParagraph"/>
       </w:pPr>
       <w:r>
+        <w:t xml:space="preserve">Maybe we should start this section with a brief definition of what we mean by</w:t>
+      </w:r>
+      <w:r>
+        <w:t xml:space="preserve"> </w:t>
+      </w:r>
+      <w:r>
+        <w:t xml:space="preserve">“</w:t>
+      </w:r>
+      <w:r>
+        <w:t xml:space="preserve">biophysical</w:t>
+      </w:r>
+      <w:r>
+        <w:t xml:space="preserve">”</w:t>
+      </w:r>
+      <w:r>
+        <w:t xml:space="preserve">? E.g. the physical structure of the forest canopy (from understory to the canopy top) and associated microclimates, which are in large part determined by the structure of the forest itself. ]</w:t>
+      </w:r>
+    </w:p>
+    <w:p>
+      <w:pPr>
+        <w:pStyle w:val="BodyText"/>
+      </w:pPr>
+      <w:r>
         <w:rPr>
           <w:b/>
         </w:rPr>
@@ -889,7 +978,37 @@
         <w:pStyle w:val="BodyText"/>
       </w:pPr>
       <w:r>
-        <w:t xml:space="preserve">Most notably, availability of light decreases along a verticle profile from top of the canopy to the forest floor due to variation in foliage density,and increases with tree height (Mau et. al 2018, Poorter et al. 2019, Niinemets et al. 2015) (Fig.</w:t>
+        <w:t xml:space="preserve">Most notably, light conditions vary with canopy height due to cumulative layers of vegetation that limits light to lower canopy layers</w:t>
+      </w:r>
+      <w:r>
+        <w:t xml:space="preserve"> </w:t>
+      </w:r>
+      <w:r>
+        <w:t xml:space="preserve">(</w:t>
+      </w:r>
+      <w:r>
+        <w:rPr>
+          <w:b/>
+        </w:rPr>
+        <w:t xml:space="preserve">???</w:t>
+      </w:r>
+      <w:r>
+        <w:t xml:space="preserve">, Parker 1995,</w:t>
+      </w:r>
+      <w:r>
+        <w:t xml:space="preserve"> </w:t>
+      </w:r>
+      <w:r>
+        <w:t xml:space="preserve">@poorterMetaanalysisPlantResponses2019</w:t>
+      </w:r>
+      <w:r>
+        <w:t xml:space="preserve">)</w:t>
+      </w:r>
+      <w:r>
+        <w:t xml:space="preserve"> </w:t>
+      </w:r>
+      <w:r>
+        <w:t xml:space="preserve">(Fig.</w:t>
       </w:r>
       <w:r>
         <w:t xml:space="preserve"> </w:t>
@@ -901,43 +1020,155 @@
         <w:t xml:space="preserve">2x</w:t>
       </w:r>
       <w:r>
+        <w:t xml:space="preserve">)such that the forest floor of understory regions receive 1-2% of the light incident to the top of the canopy [</w:t>
+      </w:r>
+      <w:r>
+        <w:t xml:space="preserve">(</w:t>
+      </w:r>
+      <w:r>
+        <w:rPr>
+          <w:b/>
+        </w:rPr>
+        <w:t xml:space="preserve">???</w:t>
+      </w:r>
+      <w:r>
+        <w:t xml:space="preserve">)</w:t>
+      </w:r>
+      <w:r>
+        <w:t xml:space="preserve">, Chazdon &amp; Fetcher 1984; Parker et al. 2019]</w:t>
+      </w:r>
+      <w:r>
+        <w:t xml:space="preserve"> </w:t>
+      </w:r>
+      <w:r>
+        <w:t xml:space="preserve">In heterogeneous canopies [with high gap fractions], distance from the outer canopy is a better proxy for light environment than height (Parker 1995) and lower canopy light environments are highly variable, ranging from high light gap to deeply shaded understory regions (Chazdon &amp; Fetcher 1984; Tymen et al. 2017 ; Smith et al. 2019).</w:t>
+      </w:r>
+      <w:r>
+        <w:t xml:space="preserve"> </w:t>
+      </w:r>
+      <w:r>
+        <w:t xml:space="preserve">This difference in light regime is an important variable in determining leaf traits along the gradient and consequently their responses to temperature.</w:t>
+      </w:r>
+      <w:r>
+        <w:t xml:space="preserve">(</w:t>
+      </w:r>
+      <w:r>
+        <w:rPr>
+          <w:b/>
+        </w:rPr>
+        <w:t xml:space="preserve">???</w:t>
+      </w:r>
+      <w:r>
+        <w:t xml:space="preserve">, Doughty and Gouden 2008)</w:t>
+      </w:r>
+    </w:p>
+    <w:p>
+      <w:pPr>
+        <w:pStyle w:val="BodyText"/>
+      </w:pPr>
+      <w:r>
+        <w:t xml:space="preserve">In addition, the vertical structure and hence, microenvironments of forest canopies vary seasonally (Parker &amp; Tibbs 2004; Smith et al. 2019 ; Parker et al. 2019) and following disturbance (e.g., Parker et al. 2002 ; Almeida et al. 2016 ; Stark et al. 2020 in press).</w:t>
+      </w:r>
+      <w:r>
+        <w:t xml:space="preserve"> </w:t>
+      </w:r>
+      <w:r>
+        <w:t xml:space="preserve">- (</w:t>
+      </w:r>
+      <w:r>
+        <w:rPr>
+          <w:i/>
+        </w:rPr>
+        <w:t xml:space="preserve">Bonan (2016)</w:t>
+      </w:r>
+      <w:r>
+        <w:rPr>
+          <w:i/>
+        </w:rPr>
+        <w:t xml:space="preserve"> </w:t>
+      </w:r>
+      <w:r>
+        <w:rPr>
+          <w:i/>
+        </w:rPr>
+        <w:t xml:space="preserve">reviews this and points to appropriate references</w:t>
+      </w:r>
+      <w:r>
+        <w:t xml:space="preserve">)</w:t>
+      </w:r>
+      <w:r>
+        <w:t xml:space="preserve"> </w:t>
+      </w:r>
+      <w:r>
+        <w:t xml:space="preserve">- Sunflecks: Leaky et al. 2003–from Marielle,</w:t>
+      </w:r>
+      <w:r>
+        <w:t xml:space="preserve"> </w:t>
+      </w:r>
+      <w:r>
+        <w:t xml:space="preserve">“</w:t>
+      </w:r>
+      <w:r>
+        <w:t xml:space="preserve">This is another, higher resolution axis of the variability of microenvironments that is probably quite important to address. (Also see the papers by Robin Chazdon on temporal variability of light environments). Maybe we will want to add these sentences (above) and something about sunflecks to a separate section that specifically addresses sources of variation in forest structure &amp; microenvironments (e.g., vertical, horizontal, seasonal, diurnal, and with disturbance)?</w:t>
+      </w:r>
+      <w:r>
+        <w:t xml:space="preserve">”</w:t>
+      </w:r>
+    </w:p>
+    <w:p>
+      <w:pPr>
+        <w:pStyle w:val="BodyText"/>
+      </w:pPr>
+      <w:r>
+        <w:rPr>
+          <w:b/>
+        </w:rPr>
+        <w:t xml:space="preserve">Wind speeds are also higher at the top of the canopy (Fig.</w:t>
+      </w:r>
+      <w:r>
+        <w:rPr>
+          <w:b/>
+        </w:rPr>
+        <w:t xml:space="preserve"> </w:t>
+      </w:r>
+      <w:r>
+        <w:t xml:space="preserve">2x</w:t>
+      </w:r>
+      <w:r>
+        <w:rPr>
+          <w:b/>
+        </w:rPr>
         <w:t xml:space="preserve">).</w:t>
       </w:r>
       <w:r>
         <w:t xml:space="preserve"> </w:t>
       </w:r>
       <w:r>
-        <w:t xml:space="preserve">Light is more available above the canopy compared to the forest floor which receives as little as 1% of the above canopy values (Roberts et al. 1990)</w:t>
-      </w:r>
-      <w:r>
-        <w:t xml:space="preserve"> </w:t>
-      </w:r>
-      <w:r>
-        <w:t xml:space="preserve">This difference in light regime is an important variable in determining leaf traits along the gradient and consequently their responses to temperature.(Niinemets, 2010, Sack et al. 2016)</w:t>
-      </w:r>
-      <w:r>
-        <w:t xml:space="preserve"> </w:t>
-      </w:r>
-      <w:r>
-        <w:t xml:space="preserve">- (</w:t>
-      </w:r>
-      <w:r>
-        <w:rPr>
-          <w:i/>
-        </w:rPr>
-        <w:t xml:space="preserve">Bonan (2016)</w:t>
-      </w:r>
-      <w:r>
-        <w:rPr>
-          <w:i/>
-        </w:rPr>
-        <w:t xml:space="preserve"> </w:t>
-      </w:r>
-      <w:r>
-        <w:rPr>
-          <w:i/>
-        </w:rPr>
-        <w:t xml:space="preserve">reviews this and points to appropriate references</w:t>
+        <w:rPr>
+          <w:i/>
+        </w:rPr>
+        <w:t xml:space="preserve">(fill in some specifics from the NEON analysis)</w:t>
+      </w:r>
+      <w:r>
+        <w:t xml:space="preserve"> </w:t>
+      </w:r>
+      <w:r>
+        <w:t xml:space="preserve">Consistent with the results from NEON sites, higher wind speed at greater heights within a forest have previously been observed in both closed canopy forests</w:t>
+      </w:r>
+      <w:r>
+        <w:t xml:space="preserve"> </w:t>
+      </w:r>
+      <w:r>
+        <w:t xml:space="preserve">(e.g., REFS; McGregor</w:t>
+      </w:r>
+      <w:r>
+        <w:t xml:space="preserve"> </w:t>
+      </w:r>
+      <w:r>
+        <w:rPr>
+          <w:i/>
+        </w:rPr>
+        <w:t xml:space="preserve">et al.</w:t>
       </w:r>
       <w:r>
         <w:t xml:space="preserve">)</w:t>
@@ -946,71 +1177,6 @@
         <w:t xml:space="preserve"> </w:t>
       </w:r>
       <w:r>
-        <w:t xml:space="preserve">- Sunflecks: Leaky et al. 2003?</w:t>
-      </w:r>
-    </w:p>
-    <w:p>
-      <w:pPr>
-        <w:pStyle w:val="BodyText"/>
-      </w:pPr>
-      <w:r>
-        <w:rPr>
-          <w:b/>
-        </w:rPr>
-        <w:t xml:space="preserve">Wind speeds are also higher at the top of the canopy (Fig.</w:t>
-      </w:r>
-      <w:r>
-        <w:rPr>
-          <w:b/>
-        </w:rPr>
-        <w:t xml:space="preserve"> </w:t>
-      </w:r>
-      <w:r>
-        <w:t xml:space="preserve">2x</w:t>
-      </w:r>
-      <w:r>
-        <w:rPr>
-          <w:b/>
-        </w:rPr>
-        <w:t xml:space="preserve">).</w:t>
-      </w:r>
-      <w:r>
-        <w:t xml:space="preserve"> </w:t>
-      </w:r>
-      <w:r>
-        <w:rPr>
-          <w:i/>
-        </w:rPr>
-        <w:t xml:space="preserve">(fill in some specifics from the NEON analysis)</w:t>
-      </w:r>
-      <w:r>
-        <w:t xml:space="preserve"> </w:t>
-      </w:r>
-      <w:r>
-        <w:t xml:space="preserve">Consistent with the results from NEON sites, higher wind speed at greater heights within a forest have previously been observed in both closed canopy forests</w:t>
-      </w:r>
-      <w:r>
-        <w:t xml:space="preserve"> </w:t>
-      </w:r>
-      <w:r>
-        <w:t xml:space="preserve">(e.g., REFS; McGregor</w:t>
-      </w:r>
-      <w:r>
-        <w:t xml:space="preserve"> </w:t>
-      </w:r>
-      <w:r>
-        <w:rPr>
-          <w:i/>
-        </w:rPr>
-        <w:t xml:space="preserve">et al.</w:t>
-      </w:r>
-      <w:r>
-        <w:t xml:space="preserve">)</w:t>
-      </w:r>
-      <w:r>
-        <w:t xml:space="preserve"> </w:t>
-      </w:r>
-      <w:r>
         <w:t xml:space="preserve">and open savannas (Curtis et al. 2018).</w:t>
       </w:r>
       <w:r>
@@ -1035,19 +1201,16 @@
         <w:t xml:space="preserve"> </w:t>
       </w:r>
       <w:r>
-        <w:t xml:space="preserve">(Roberts</w:t>
-      </w:r>
-      <w:r>
-        <w:t xml:space="preserve"> </w:t>
-      </w:r>
-      <w:r>
-        <w:rPr>
-          <w:i/>
-        </w:rPr>
-        <w:t xml:space="preserve">et al.</w:t>
-      </w:r>
-      <w:r>
-        <w:t xml:space="preserve">, 1990; Martin</w:t>
+        <w:t xml:space="preserve">(</w:t>
+      </w:r>
+      <w:r>
+        <w:rPr>
+          <w:b/>
+        </w:rPr>
+        <w:t xml:space="preserve">???</w:t>
+      </w:r>
+      <w:r>
+        <w:t xml:space="preserve">; Martin</w:t>
       </w:r>
       <w:r>
         <w:t xml:space="preserve"> </w:t>
@@ -1248,10 +1411,19 @@
         <w:t xml:space="preserve">et al.</w:t>
       </w:r>
       <w:r>
-        <w:t xml:space="preserve">, 2018)</w:t>
-      </w:r>
-      <w:r>
-        <w:t xml:space="preserve">.</w:t>
+        <w:t xml:space="preserve">, 2018, Tymen et al. 2017)</w:t>
+      </w:r>
+      <w:r>
+        <w:t xml:space="preserve"> </w:t>
+      </w:r>
+      <w:r>
+        <w:t xml:space="preserve">“</w:t>
+      </w:r>
+      <w:r>
+        <w:t xml:space="preserve">max temps were higher and humidity lower in gaps vs understory regions (both at 1.5 m above the ground), see Fig. 4 - again illustrating buffering effect of the canopy</w:t>
+      </w:r>
+      <w:r>
+        <w:t xml:space="preserve">”</w:t>
       </w:r>
       <w:r>
         <w:t xml:space="preserve"> </w:t>
@@ -1586,7 +1758,7 @@
         <w:t xml:space="preserve">et al.</w:t>
       </w:r>
       <w:r>
-        <w:t xml:space="preserve">, 2018)</w:t>
+        <w:t xml:space="preserve">, 2018, Tymen et al. 2017)</w:t>
       </w:r>
       <w:r>
         <w:t xml:space="preserve"> </w:t>
@@ -1810,7 +1982,7 @@
         <w:t xml:space="preserve"> </w:t>
       </w:r>
       <w:r>
-        <w:t xml:space="preserve">* greater cover –&gt; lower max T</w:t>
+        <w:t xml:space="preserve">* greater cover –&gt; lower max T and light availability</w:t>
       </w:r>
       <w:r>
         <w:t xml:space="preserve"> </w:t>
@@ -1834,13 +2006,130 @@
         <w:t xml:space="preserve"> </w:t>
       </w:r>
       <w:r>
+        <w:t xml:space="preserve">* [</w:t>
+      </w:r>
+      <w:r>
+        <w:t xml:space="preserve">Thom</w:t>
+      </w:r>
+      <w:r>
+        <w:t xml:space="preserve"> </w:t>
+      </w:r>
+      <w:r>
+        <w:rPr>
+          <w:i/>
+        </w:rPr>
+        <w:t xml:space="preserve">et al.</w:t>
+      </w:r>
+      <w:r>
+        <w:t xml:space="preserve"> </w:t>
+      </w:r>
+      <w:r>
+        <w:t xml:space="preserve">(2020)</w:t>
+      </w:r>
+      <w:r>
+        <w:t xml:space="preserve">; Tymen et al. 2017 ; Jucker et al. 2018 ; Hardwick et al. 2015]</w:t>
+      </w:r>
+      <w:r>
+        <w:t xml:space="preserve"> </w:t>
+      </w:r>
+      <w:r>
+        <w:rPr>
+          <w:i/>
+        </w:rPr>
+        <w:t xml:space="preserve">Presumably, buffering would also be affected by canopy roughness, which affects turbulent air flow and the canopy boundary layer.</w:t>
+      </w:r>
+      <w:r>
+        <w:t xml:space="preserve"> </w:t>
+      </w:r>
+      <w:r>
+        <w:t xml:space="preserve">Taller trees don’t necessarily increase buffering</w:t>
+      </w:r>
+      <w:r>
+        <w:t xml:space="preserve"> </w:t>
+      </w:r>
+      <w:r>
+        <w:t xml:space="preserve">(Zellweger</w:t>
+      </w:r>
+      <w:r>
+        <w:t xml:space="preserve"> </w:t>
+      </w:r>
+      <w:r>
+        <w:rPr>
+          <w:i/>
+        </w:rPr>
+        <w:t xml:space="preserve">et al.</w:t>
+      </w:r>
+      <w:r>
+        <w:t xml:space="preserve">, 2019)</w:t>
+      </w:r>
+      <w:r>
+        <w:t xml:space="preserve">.</w:t>
+      </w:r>
+      <w:r>
+        <w:t xml:space="preserve"> </w:t>
+      </w:r>
+      <w:r>
+        <w:t xml:space="preserve">Species that have higher shade casting ability increase T buffering (Zelllweger et al. 2019)</w:t>
+      </w:r>
+      <w:r>
+        <w:t xml:space="preserve"> </w:t>
+      </w:r>
+      <w:r>
+        <w:t xml:space="preserve">(Zellweger</w:t>
+      </w:r>
+      <w:r>
+        <w:t xml:space="preserve"> </w:t>
+      </w:r>
+      <w:r>
+        <w:rPr>
+          <w:i/>
+        </w:rPr>
+        <w:t xml:space="preserve">et al.</w:t>
+      </w:r>
+      <w:r>
+        <w:t xml:space="preserve">, 2019)</w:t>
+      </w:r>
+      <w:r>
+        <w:t xml:space="preserve"> </w:t>
+      </w:r>
+      <w:r>
+        <w:t xml:space="preserve">The strength of buffering also varies with respect to geographic and climatic factors.</w:t>
+      </w:r>
+      <w:r>
+        <w:t xml:space="preserve"> </w:t>
+      </w:r>
+      <w:r>
+        <w:t xml:space="preserve">* Distance to coast, topographic position, elevation</w:t>
+      </w:r>
+      <w:r>
+        <w:t xml:space="preserve"> </w:t>
+      </w:r>
+      <w:r>
+        <w:t xml:space="preserve">(Zellweger</w:t>
+      </w:r>
+      <w:r>
+        <w:t xml:space="preserve"> </w:t>
+      </w:r>
+      <w:r>
+        <w:rPr>
+          <w:i/>
+        </w:rPr>
+        <w:t xml:space="preserve">et al.</w:t>
+      </w:r>
+      <w:r>
+        <w:t xml:space="preserve">, 2019)</w:t>
+      </w:r>
+      <w:r>
+        <w:t xml:space="preserve"> </w:t>
+      </w:r>
+      <w:r>
         <w:t xml:space="preserve">*</w:t>
       </w:r>
       <w:r>
         <w:t xml:space="preserve"> </w:t>
       </w:r>
       <w:r>
-        <w:t xml:space="preserve">(Thom</w:t>
+        <w:t xml:space="preserve">(Davis</w:t>
       </w:r>
       <w:r>
         <w:t xml:space="preserve"> </w:t>
@@ -1852,122 +2141,8 @@
         <w:t xml:space="preserve">et al.</w:t>
       </w:r>
       <w:r>
-        <w:t xml:space="preserve">, 2020)</w:t>
-      </w:r>
-      <w:r>
-        <w:t xml:space="preserve"> </w:t>
-      </w:r>
-      <w:r>
-        <w:rPr>
-          <w:i/>
-        </w:rPr>
-        <w:t xml:space="preserve">Presumably, buffering would also be affected by canopy roughness, which affects turbulent air flow and the canopy boundary layer.</w:t>
-      </w:r>
-      <w:r>
-        <w:t xml:space="preserve"> </w:t>
-      </w:r>
-      <w:r>
-        <w:t xml:space="preserve">Taller trees don’t necessarily increase buffering</w:t>
-      </w:r>
-      <w:r>
-        <w:t xml:space="preserve"> </w:t>
-      </w:r>
-      <w:r>
-        <w:t xml:space="preserve">(Zellweger</w:t>
-      </w:r>
-      <w:r>
-        <w:t xml:space="preserve"> </w:t>
-      </w:r>
-      <w:r>
-        <w:rPr>
-          <w:i/>
-        </w:rPr>
-        <w:t xml:space="preserve">et al.</w:t>
-      </w:r>
-      <w:r>
         <w:t xml:space="preserve">, 2019)</w:t>
       </w:r>
-      <w:r>
-        <w:t xml:space="preserve">.</w:t>
-      </w:r>
-      <w:r>
-        <w:t xml:space="preserve"> </w:t>
-      </w:r>
-      <w:r>
-        <w:t xml:space="preserve">SCA species increase T buffering (Zelllweger et al. 2019)</w:t>
-      </w:r>
-      <w:r>
-        <w:t xml:space="preserve"> </w:t>
-      </w:r>
-      <w:r>
-        <w:t xml:space="preserve">(Zellweger</w:t>
-      </w:r>
-      <w:r>
-        <w:t xml:space="preserve"> </w:t>
-      </w:r>
-      <w:r>
-        <w:rPr>
-          <w:i/>
-        </w:rPr>
-        <w:t xml:space="preserve">et al.</w:t>
-      </w:r>
-      <w:r>
-        <w:t xml:space="preserve">, 2019)</w:t>
-      </w:r>
-      <w:r>
-        <w:t xml:space="preserve"> </w:t>
-      </w:r>
-      <w:r>
-        <w:t xml:space="preserve">The strength of buffering also varies with respect to geographic and climatic factors.</w:t>
-      </w:r>
-      <w:r>
-        <w:t xml:space="preserve"> </w:t>
-      </w:r>
-      <w:r>
-        <w:t xml:space="preserve">* Distance to coast, topographic position, elevation</w:t>
-      </w:r>
-      <w:r>
-        <w:t xml:space="preserve"> </w:t>
-      </w:r>
-      <w:r>
-        <w:t xml:space="preserve">(Zellweger</w:t>
-      </w:r>
-      <w:r>
-        <w:t xml:space="preserve"> </w:t>
-      </w:r>
-      <w:r>
-        <w:rPr>
-          <w:i/>
-        </w:rPr>
-        <w:t xml:space="preserve">et al.</w:t>
-      </w:r>
-      <w:r>
-        <w:t xml:space="preserve">, 2019)</w:t>
-      </w:r>
-      <w:r>
-        <w:t xml:space="preserve"> </w:t>
-      </w:r>
-      <w:r>
-        <w:t xml:space="preserve">*</w:t>
-      </w:r>
-      <w:r>
-        <w:t xml:space="preserve"> </w:t>
-      </w:r>
-      <w:r>
-        <w:t xml:space="preserve">(Davis</w:t>
-      </w:r>
-      <w:r>
-        <w:t xml:space="preserve"> </w:t>
-      </w:r>
-      <w:r>
-        <w:rPr>
-          <w:i/>
-        </w:rPr>
-        <w:t xml:space="preserve">et al.</w:t>
-      </w:r>
-      <w:r>
-        <w:t xml:space="preserve">, 2019)</w:t>
-      </w:r>
     </w:p>
     <w:p>
       <w:pPr>
@@ -1982,6 +2157,32 @@
     <w:p>
       <w:pPr>
         <w:pStyle w:val="FirstParagraph"/>
+      </w:pPr>
+      <w:r>
+        <w:t xml:space="preserve">[Add something about how leaf traits along the vertical canopy profile are different than the expectation from leaf economic spectrum (LES)? Chen et al. 2020 is a good paper to help frame this . They make an important point in that paper that we may also want to make here: that the LES was</w:t>
+      </w:r>
+      <w:r>
+        <w:t xml:space="preserve"> </w:t>
+      </w:r>
+      <w:r>
+        <w:t xml:space="preserve">‘</w:t>
+      </w:r>
+      <w:r>
+        <w:t xml:space="preserve">built</w:t>
+      </w:r>
+      <w:r>
+        <w:t xml:space="preserve">’</w:t>
+      </w:r>
+      <w:r>
+        <w:t xml:space="preserve"> </w:t>
+      </w:r>
+      <w:r>
+        <w:t xml:space="preserve">using mainly sun (upper canopy) leaves; given the vastly different light environments at the bottom of the canopy (and that most leaves in the canopy are likely to be shade leaves) there is a strong research need to better characterise trait relationships and leaf responses through the whole vertical canopy - hence the importance of this review. Keenan &amp; Niinemets 2016 will also be helpful in making this point.]–M N. Smith</w:t>
+      </w:r>
+    </w:p>
+    <w:p>
+      <w:pPr>
+        <w:pStyle w:val="BodyText"/>
       </w:pPr>
       <w:r>
         <w:rPr>
@@ -2161,6 +2362,18 @@
       <w:r>
         <w:t xml:space="preserve">- Recent paper on influence on leaf size/shape in PCE – certain aspects of leaf shape were not as relevant as expected.</w:t>
       </w:r>
+      <w:r>
+        <w:t xml:space="preserve"> </w:t>
+      </w:r>
+      <w:r>
+        <w:t xml:space="preserve">- Max stomatal conductance - increases with canopy height (Kenzo et al. 2015).</w:t>
+      </w:r>
+      <w:r>
+        <w:t xml:space="preserve"> </w:t>
+      </w:r>
+      <w:r>
+        <w:t xml:space="preserve">Max transpiration rate - increases with canopy height (Kenzo et al. 2015).</w:t>
+      </w:r>
     </w:p>
     <w:p>
       <w:pPr>
@@ -3071,7 +3284,7 @@
         <w:rPr>
           <w:b/>
         </w:rPr>
-        <w:t xml:space="preserve">Photosynthesis is generally higher in sun leaves– a fact that is well-established (REFS) and observed in numerous field studies.</w:t>
+        <w:t xml:space="preserve">Photosynthesis is generally higher in sun leaves– a fact that is well-established (Niinemets 2007 ; Kenzo et al. 2015 ; Slot et al. 2019; Chen et al. 2020) and observed in numerous field studies.</w:t>
       </w:r>
       <w:r>
         <w:t xml:space="preserve"> </w:t>
@@ -3090,6 +3303,12 @@
       </w:r>
       <w:r>
         <w:t xml:space="preserve">The vertical gradient in photosythetic rates is also influenced by…</w:t>
+      </w:r>
+      <w:r>
+        <w:t xml:space="preserve"> </w:t>
+      </w:r>
+      <w:r>
+        <w:t xml:space="preserve">.[thoughts: plasticity vs change in tree species composition through the canopy; differences in variability of microenvironments through the profile - highest lower down in canopy?; life history / investment strategies and hence, leaf life spans at leaves at the top vs bottom of the canopy]– M N. Smith</w:t>
       </w:r>
     </w:p>
     <w:p>
@@ -3406,7 +3625,7 @@
         <w:rPr>
           <w:b/>
         </w:rPr>
-        <w:t xml:space="preserve">Similar to photosynthesis, respiration tends to higher in sun leaves, but its temperature sensitivity appears to be similar between between sun and shade leaves.</w:t>
+        <w:t xml:space="preserve">Similar to photosynthesis, respiration tends to be higher in sun leaves (Chen et al. 2020), but its temperature sensitivity appears to be similar between between sun and shade leaves.</w:t>
       </w:r>
       <w:r>
         <w:t xml:space="preserve"> </w:t>
@@ -4176,6 +4395,32 @@
     </w:p>
     <w:p>
       <w:pPr>
+        <w:pStyle w:val="FirstParagraph"/>
+      </w:pPr>
+      <w:r>
+        <w:t xml:space="preserve">E.g. see de Pury &amp; Farquhar, 1997 : though likely an improvement over</w:t>
+      </w:r>
+      <w:r>
+        <w:t xml:space="preserve"> </w:t>
+      </w:r>
+      <w:r>
+        <w:t xml:space="preserve">‘</w:t>
+      </w:r>
+      <w:r>
+        <w:t xml:space="preserve">big-leaf</w:t>
+      </w:r>
+      <w:r>
+        <w:t xml:space="preserve">’</w:t>
+      </w:r>
+      <w:r>
+        <w:t xml:space="preserve"> </w:t>
+      </w:r>
+      <w:r>
+        <w:t xml:space="preserve">models, models that separate the canopy into sunlit and shaded portions (sun/shade models) may not be able to capture important within-canopy variation in terms of leaf dynamics (e.g. seasonal shifts in vertical leaf area distributions, Smith et al. 2019) and functions (e.g. thermal responses, as we present in this paper). Hence, multi-layered ecosystem models may be necessary for accurately projecting future forest function.</w:t>
+      </w:r>
+    </w:p>
+    <w:p>
+      <w:pPr>
         <w:pStyle w:val="Heading2"/>
       </w:pPr>
       <w:bookmarkStart w:id="40" w:name="future-questions"/>
@@ -4208,6 +4453,17 @@
     </w:p>
     <w:p>
       <w:pPr>
+        <w:numPr>
+          <w:numId w:val="1003"/>
+          <w:ilvl w:val="0"/>
+        </w:numPr>
+      </w:pPr>
+      <w:r>
+        <w:t xml:space="preserve">Influence of increasing temperatures on species compositions and feedbacks to future forest microclimates and function?</w:t>
+      </w:r>
+    </w:p>
+    <w:p>
+      <w:pPr>
         <w:pStyle w:val="Heading2"/>
       </w:pPr>
       <w:bookmarkStart w:id="41" w:name="conclusions"/>
@@ -4265,8 +4521,8 @@
       </w:r>
       <w:bookmarkEnd w:id="43"/>
     </w:p>
-    <w:bookmarkStart w:id="61" w:name="refs"/>
-    <w:bookmarkStart w:id="44" w:name="ref-bolstad_foliar_1999"/>
+    <w:bookmarkStart w:id="66" w:name="refs"/>
+    <w:bookmarkStart w:id="44" w:name="ref-bennettLargerTreesSuffer2015"/>
     <w:p>
       <w:pPr>
         <w:pStyle w:val="Bibliography"/>
@@ -4276,6 +4532,113 @@
           <w:b w:val="0"/>
           <w:b/>
         </w:rPr>
+        <w:t xml:space="preserve">Bennett AC</w:t>
+      </w:r>
+      <w:r>
+        <w:rPr>
+          <w:b/>
+        </w:rPr>
+        <w:t xml:space="preserve">,</w:t>
+      </w:r>
+      <w:r>
+        <w:rPr>
+          <w:b/>
+        </w:rPr>
+        <w:t xml:space="preserve"> </w:t>
+      </w:r>
+      <w:r>
+        <w:rPr>
+          <w:b w:val="0"/>
+          <w:b/>
+        </w:rPr>
+        <w:t xml:space="preserve">McDowell NG</w:t>
+      </w:r>
+      <w:r>
+        <w:rPr>
+          <w:b/>
+        </w:rPr>
+        <w:t xml:space="preserve">,</w:t>
+      </w:r>
+      <w:r>
+        <w:rPr>
+          <w:b/>
+        </w:rPr>
+        <w:t xml:space="preserve"> </w:t>
+      </w:r>
+      <w:r>
+        <w:rPr>
+          <w:b w:val="0"/>
+          <w:b/>
+        </w:rPr>
+        <w:t xml:space="preserve">Allen CD</w:t>
+      </w:r>
+      <w:r>
+        <w:rPr>
+          <w:b/>
+        </w:rPr>
+        <w:t xml:space="preserve">,</w:t>
+      </w:r>
+      <w:r>
+        <w:rPr>
+          <w:b/>
+        </w:rPr>
+        <w:t xml:space="preserve"> </w:t>
+      </w:r>
+      <w:r>
+        <w:rPr>
+          <w:b w:val="0"/>
+          <w:b/>
+        </w:rPr>
+        <w:t xml:space="preserve">Anderson-Teixeira KJ</w:t>
+      </w:r>
+      <w:r>
+        <w:t xml:space="preserve">.</w:t>
+      </w:r>
+      <w:r>
+        <w:t xml:space="preserve"> </w:t>
+      </w:r>
+      <w:r>
+        <w:rPr>
+          <w:b/>
+        </w:rPr>
+        <w:t xml:space="preserve">2015</w:t>
+      </w:r>
+      <w:r>
+        <w:t xml:space="preserve">. Larger trees suffer most during drought in forests worldwide.</w:t>
+      </w:r>
+      <w:r>
+        <w:t xml:space="preserve"> </w:t>
+      </w:r>
+      <w:r>
+        <w:rPr>
+          <w:i/>
+        </w:rPr>
+        <w:t xml:space="preserve">Nature Plants</w:t>
+      </w:r>
+      <w:r>
+        <w:t xml:space="preserve"> </w:t>
+      </w:r>
+      <w:r>
+        <w:rPr>
+          <w:b/>
+        </w:rPr>
+        <w:t xml:space="preserve">1</w:t>
+      </w:r>
+      <w:r>
+        <w:t xml:space="preserve">: 15139.</w:t>
+      </w:r>
+    </w:p>
+    <w:bookmarkEnd w:id="44"/>
+    <w:bookmarkStart w:id="45" w:name="ref-bolstad_foliar_1999"/>
+    <w:p>
+      <w:pPr>
+        <w:pStyle w:val="Bibliography"/>
+      </w:pPr>
+      <w:r>
+        <w:rPr>
+          <w:b w:val="0"/>
+          <w:b/>
+        </w:rPr>
         <w:t xml:space="preserve">Bolstad PV</w:t>
       </w:r>
       <w:r>
@@ -4353,8 +4716,8 @@
         <w:t xml:space="preserve">: 871–878.</w:t>
       </w:r>
     </w:p>
-    <w:bookmarkEnd w:id="44"/>
-    <w:bookmarkStart w:id="45" w:name="ref-bonan_ecological_2016"/>
+    <w:bookmarkEnd w:id="45"/>
+    <w:bookmarkStart w:id="46" w:name="ref-bonan_ecological_2016"/>
     <w:p>
       <w:pPr>
         <w:pStyle w:val="Bibliography"/>
@@ -4394,8 +4757,8 @@
         <w:t xml:space="preserve">. New York, NY, USA: Cambridge University Press.</w:t>
       </w:r>
     </w:p>
-    <w:bookmarkEnd w:id="45"/>
-    <w:bookmarkStart w:id="46" w:name="ref-campbell_introduction_1998"/>
+    <w:bookmarkEnd w:id="46"/>
+    <w:bookmarkStart w:id="47" w:name="ref-campbell_introduction_1998"/>
     <w:p>
       <w:pPr>
         <w:pStyle w:val="Bibliography"/>
@@ -4454,8 +4817,8 @@
         <w:t xml:space="preserve">. New York: Springer.</w:t>
       </w:r>
     </w:p>
-    <w:bookmarkEnd w:id="46"/>
-    <w:bookmarkStart w:id="47" w:name="ref-davis_microclimatic_2019"/>
+    <w:bookmarkEnd w:id="47"/>
+    <w:bookmarkStart w:id="48" w:name="ref-davis_microclimatic_2019"/>
     <w:p>
       <w:pPr>
         <w:pStyle w:val="Bibliography"/>
@@ -4580,8 +4943,8 @@
         <w:t xml:space="preserve">: 1–11.</w:t>
       </w:r>
     </w:p>
-    <w:bookmarkEnd w:id="47"/>
-    <w:bookmarkStart w:id="48" w:name="ref-fauset_differences_2018"/>
+    <w:bookmarkEnd w:id="48"/>
+    <w:bookmarkStart w:id="49" w:name="Xd2c299c8b5fbd63690d7ff23e551e8a3e5b3e50"/>
     <w:p>
       <w:pPr>
         <w:pStyle w:val="Bibliography"/>
@@ -4591,6 +4954,237 @@
           <w:b w:val="0"/>
           <w:b/>
         </w:rPr>
+        <w:t xml:space="preserve">De Frenne P</w:t>
+      </w:r>
+      <w:r>
+        <w:rPr>
+          <w:b/>
+        </w:rPr>
+        <w:t xml:space="preserve">,</w:t>
+      </w:r>
+      <w:r>
+        <w:rPr>
+          <w:b/>
+        </w:rPr>
+        <w:t xml:space="preserve"> </w:t>
+      </w:r>
+      <w:r>
+        <w:rPr>
+          <w:b w:val="0"/>
+          <w:b/>
+        </w:rPr>
+        <w:t xml:space="preserve">Rodríguez-Sánchez F</w:t>
+      </w:r>
+      <w:r>
+        <w:rPr>
+          <w:b/>
+        </w:rPr>
+        <w:t xml:space="preserve">,</w:t>
+      </w:r>
+      <w:r>
+        <w:rPr>
+          <w:b/>
+        </w:rPr>
+        <w:t xml:space="preserve"> </w:t>
+      </w:r>
+      <w:r>
+        <w:rPr>
+          <w:b w:val="0"/>
+          <w:b/>
+        </w:rPr>
+        <w:t xml:space="preserve">Coomes DA</w:t>
+      </w:r>
+      <w:r>
+        <w:rPr>
+          <w:b/>
+        </w:rPr>
+        <w:t xml:space="preserve">,</w:t>
+      </w:r>
+      <w:r>
+        <w:rPr>
+          <w:b/>
+        </w:rPr>
+        <w:t xml:space="preserve"> </w:t>
+      </w:r>
+      <w:r>
+        <w:rPr>
+          <w:b w:val="0"/>
+          <w:b/>
+        </w:rPr>
+        <w:t xml:space="preserve">Baeten L</w:t>
+      </w:r>
+      <w:r>
+        <w:rPr>
+          <w:b/>
+        </w:rPr>
+        <w:t xml:space="preserve">,</w:t>
+      </w:r>
+      <w:r>
+        <w:rPr>
+          <w:b/>
+        </w:rPr>
+        <w:t xml:space="preserve"> </w:t>
+      </w:r>
+      <w:r>
+        <w:rPr>
+          <w:b w:val="0"/>
+          <w:b/>
+        </w:rPr>
+        <w:t xml:space="preserve">Verstraeten G</w:t>
+      </w:r>
+      <w:r>
+        <w:rPr>
+          <w:b/>
+        </w:rPr>
+        <w:t xml:space="preserve">,</w:t>
+      </w:r>
+      <w:r>
+        <w:rPr>
+          <w:b/>
+        </w:rPr>
+        <w:t xml:space="preserve"> </w:t>
+      </w:r>
+      <w:r>
+        <w:rPr>
+          <w:b w:val="0"/>
+          <w:b/>
+        </w:rPr>
+        <w:t xml:space="preserve">Vellend M</w:t>
+      </w:r>
+      <w:r>
+        <w:rPr>
+          <w:b/>
+        </w:rPr>
+        <w:t xml:space="preserve">,</w:t>
+      </w:r>
+      <w:r>
+        <w:rPr>
+          <w:b/>
+        </w:rPr>
+        <w:t xml:space="preserve"> </w:t>
+      </w:r>
+      <w:r>
+        <w:rPr>
+          <w:b w:val="0"/>
+          <w:b/>
+        </w:rPr>
+        <w:t xml:space="preserve">Bernhardt-Römermann M</w:t>
+      </w:r>
+      <w:r>
+        <w:rPr>
+          <w:b/>
+        </w:rPr>
+        <w:t xml:space="preserve">,</w:t>
+      </w:r>
+      <w:r>
+        <w:rPr>
+          <w:b/>
+        </w:rPr>
+        <w:t xml:space="preserve"> </w:t>
+      </w:r>
+      <w:r>
+        <w:rPr>
+          <w:b w:val="0"/>
+          <w:b/>
+        </w:rPr>
+        <w:t xml:space="preserve">Brown CD</w:t>
+      </w:r>
+      <w:r>
+        <w:rPr>
+          <w:b/>
+        </w:rPr>
+        <w:t xml:space="preserve">,</w:t>
+      </w:r>
+      <w:r>
+        <w:rPr>
+          <w:b/>
+        </w:rPr>
+        <w:t xml:space="preserve"> </w:t>
+      </w:r>
+      <w:r>
+        <w:rPr>
+          <w:b w:val="0"/>
+          <w:b/>
+        </w:rPr>
+        <w:t xml:space="preserve">Brunet J</w:t>
+      </w:r>
+      <w:r>
+        <w:rPr>
+          <w:b/>
+        </w:rPr>
+        <w:t xml:space="preserve">,</w:t>
+      </w:r>
+      <w:r>
+        <w:rPr>
+          <w:b/>
+        </w:rPr>
+        <w:t xml:space="preserve"> </w:t>
+      </w:r>
+      <w:r>
+        <w:rPr>
+          <w:b w:val="0"/>
+          <w:b/>
+        </w:rPr>
+        <w:t xml:space="preserve">Cornelis J</w:t>
+      </w:r>
+      <w:r>
+        <w:rPr>
+          <w:b/>
+        </w:rPr>
+        <w:t xml:space="preserve"> </w:t>
+      </w:r>
+      <w:r>
+        <w:rPr>
+          <w:i/>
+          <w:b/>
+        </w:rPr>
+        <w:t xml:space="preserve">et al.</w:t>
+      </w:r>
+      <w:r>
+        <w:t xml:space="preserve"> </w:t>
+      </w:r>
+      <w:r>
+        <w:rPr>
+          <w:b/>
+        </w:rPr>
+        <w:t xml:space="preserve">2013</w:t>
+      </w:r>
+      <w:r>
+        <w:t xml:space="preserve">. Microclimate moderates plant responses to macroclimate warming.</w:t>
+      </w:r>
+      <w:r>
+        <w:t xml:space="preserve"> </w:t>
+      </w:r>
+      <w:r>
+        <w:rPr>
+          <w:i/>
+        </w:rPr>
+        <w:t xml:space="preserve">Proc Natl Acad Sci U S A</w:t>
+      </w:r>
+      <w:r>
+        <w:t xml:space="preserve"> </w:t>
+      </w:r>
+      <w:r>
+        <w:rPr>
+          <w:b/>
+        </w:rPr>
+        <w:t xml:space="preserve">110</w:t>
+      </w:r>
+      <w:r>
+        <w:t xml:space="preserve">: 18561–18565.</w:t>
+      </w:r>
+    </w:p>
+    <w:bookmarkEnd w:id="49"/>
+    <w:bookmarkStart w:id="50" w:name="ref-fauset_differences_2018"/>
+    <w:p>
+      <w:pPr>
+        <w:pStyle w:val="Bibliography"/>
+      </w:pPr>
+      <w:r>
+        <w:rPr>
+          <w:b w:val="0"/>
+          <w:b/>
+        </w:rPr>
         <w:t xml:space="preserve">Fauset S</w:t>
       </w:r>
       <w:r>
@@ -4758,7 +5352,7 @@
         <w:t xml:space="preserve">2018</w:t>
       </w:r>
       <w:r>
-        <w:t xml:space="preserve">. Differences in leaf thermoregulation and water use strategies between three co-occurring Atlantic forest tree species: Leaf energy balance of Atlantic forest trees.</w:t>
+        <w:t xml:space="preserve">. Differences in leaf thermoregulation and water use strategies between three co-occurring Atlantic forest tree species.</w:t>
       </w:r>
       <w:r>
         <w:t xml:space="preserve"> </w:t>
@@ -4782,8 +5376,8 @@
         <w:t xml:space="preserve">: 1618–1631.</w:t>
       </w:r>
     </w:p>
-    <w:bookmarkEnd w:id="48"/>
-    <w:bookmarkStart w:id="49" w:name="ref-feeley_thermal_2020"/>
+    <w:bookmarkEnd w:id="50"/>
+    <w:bookmarkStart w:id="51" w:name="ref-feeley_thermal_2020"/>
     <w:p>
       <w:pPr>
         <w:pStyle w:val="Bibliography"/>
@@ -4924,11 +5518,11 @@
         <w:t xml:space="preserve">3</w:t>
       </w:r>
       <w:r>
-        <w:t xml:space="preserve">: 25.</w:t>
-      </w:r>
-    </w:p>
-    <w:bookmarkEnd w:id="49"/>
-    <w:bookmarkStart w:id="50" w:name="ref-martin_boundary_1999"/>
+        <w:t xml:space="preserve">.</w:t>
+      </w:r>
+    </w:p>
+    <w:bookmarkEnd w:id="51"/>
+    <w:bookmarkStart w:id="52" w:name="ref-martin_boundary_1999"/>
     <w:p>
       <w:pPr>
         <w:pStyle w:val="Bibliography"/>
@@ -5034,8 +5628,8 @@
         <w:t xml:space="preserve">: 435–443.</w:t>
       </w:r>
     </w:p>
-    <w:bookmarkEnd w:id="50"/>
-    <w:bookmarkStart w:id="51" w:name="ref-mau_temperate_2018"/>
+    <w:bookmarkEnd w:id="52"/>
+    <w:bookmarkStart w:id="53" w:name="ref-mau_temperate_2018"/>
     <w:p>
       <w:pPr>
         <w:pStyle w:val="Bibliography"/>
@@ -5141,8 +5735,8 @@
         <w:t xml:space="preserve">: 47.</w:t>
       </w:r>
     </w:p>
-    <w:bookmarkEnd w:id="51"/>
-    <w:bookmarkStart w:id="52" w:name="ref-mcgregor_tree_nodate"/>
+    <w:bookmarkEnd w:id="53"/>
+    <w:bookmarkStart w:id="54" w:name="ref-mcgregor_tree_nodate"/>
     <w:p>
       <w:pPr>
         <w:pStyle w:val="Bibliography"/>
@@ -5357,8 +5951,8 @@
         <w:t xml:space="preserve">.</w:t>
       </w:r>
     </w:p>
-    <w:bookmarkEnd w:id="52"/>
-    <w:bookmarkStart w:id="53" w:name="ref-muir_tealeaves_2019"/>
+    <w:bookmarkEnd w:id="54"/>
+    <w:bookmarkStart w:id="55" w:name="ref-muir_tealeaves_2019"/>
     <w:p>
       <w:pPr>
         <w:pStyle w:val="Bibliography"/>
@@ -5407,8 +6001,8 @@
         <w:t xml:space="preserve">.</w:t>
       </w:r>
     </w:p>
-    <w:bookmarkEnd w:id="53"/>
-    <w:bookmarkStart w:id="54" w:name="ref-rey-sanchez_spatial_2016"/>
+    <w:bookmarkEnd w:id="55"/>
+    <w:bookmarkStart w:id="56" w:name="Xf86eafbcc52a138d084848c2a4cf7c904cbb622"/>
     <w:p>
       <w:pPr>
         <w:pStyle w:val="Bibliography"/>
@@ -5418,6 +6012,54 @@
           <w:b w:val="0"/>
           <w:b/>
         </w:rPr>
+        <w:t xml:space="preserve">Niinemets Ü</w:t>
+      </w:r>
+      <w:r>
+        <w:rPr>
+          <w:b/>
+        </w:rPr>
+        <w:t xml:space="preserve">,</w:t>
+      </w:r>
+      <w:r>
+        <w:rPr>
+          <w:b/>
+        </w:rPr>
+        <w:t xml:space="preserve"> </w:t>
+      </w:r>
+      <w:r>
+        <w:rPr>
+          <w:b w:val="0"/>
+          <w:b/>
+        </w:rPr>
+        <w:t xml:space="preserve">Anten NPR</w:t>
+      </w:r>
+      <w:r>
+        <w:t xml:space="preserve">.</w:t>
+      </w:r>
+      <w:r>
+        <w:t xml:space="preserve"> </w:t>
+      </w:r>
+      <w:r>
+        <w:rPr>
+          <w:b/>
+        </w:rPr>
+        <w:t xml:space="preserve">2009</w:t>
+      </w:r>
+      <w:r>
+        <w:t xml:space="preserve">. Packing the Photosynthetic Machinery: From Leaf to Canopy. In: Laisk A, Nedbal L, Govindjee, eds. Advances in Photosynthesis and Respiration. Photosynthesis in silico: Understanding Complexity from Molecules to Ecosystems. Dordrecht: Springer Netherlands, 363–399.</w:t>
+      </w:r>
+    </w:p>
+    <w:bookmarkEnd w:id="56"/>
+    <w:bookmarkStart w:id="57" w:name="ref-rey-sanchez_spatial_2016"/>
+    <w:p>
+      <w:pPr>
+        <w:pStyle w:val="Bibliography"/>
+      </w:pPr>
+      <w:r>
+        <w:rPr>
+          <w:b w:val="0"/>
+          <w:b/>
+        </w:rPr>
         <w:t xml:space="preserve">Rey-Sánchez A</w:t>
       </w:r>
       <w:r>
@@ -5514,8 +6156,8 @@
         <w:t xml:space="preserve">: 75–89.</w:t>
       </w:r>
     </w:p>
-    <w:bookmarkEnd w:id="54"/>
-    <w:bookmarkStart w:id="55" w:name="ref-roberts_stomatal_1990"/>
+    <w:bookmarkEnd w:id="57"/>
+    <w:bookmarkStart w:id="58" w:name="ref-sackHowStrongIntracanopy2006"/>
     <w:p>
       <w:pPr>
         <w:pStyle w:val="Bibliography"/>
@@ -5525,45 +6167,83 @@
           <w:b w:val="0"/>
           <w:b/>
         </w:rPr>
-        <w:t xml:space="preserve">Roberts J</w:t>
-      </w:r>
-      <w:r>
-        <w:rPr>
-          <w:b/>
-        </w:rPr>
-        <w:t xml:space="preserve">,</w:t>
-      </w:r>
-      <w:r>
-        <w:rPr>
-          <w:b/>
-        </w:rPr>
-        <w:t xml:space="preserve"> </w:t>
-      </w:r>
-      <w:r>
-        <w:rPr>
-          <w:b w:val="0"/>
-          <w:b/>
-        </w:rPr>
-        <w:t xml:space="preserve">Cabral OMR</w:t>
-      </w:r>
-      <w:r>
-        <w:rPr>
-          <w:b/>
-        </w:rPr>
-        <w:t xml:space="preserve">,</w:t>
-      </w:r>
-      <w:r>
-        <w:rPr>
-          <w:b/>
-        </w:rPr>
-        <w:t xml:space="preserve"> </w:t>
-      </w:r>
-      <w:r>
-        <w:rPr>
-          <w:b w:val="0"/>
-          <w:b/>
-        </w:rPr>
-        <w:t xml:space="preserve">Aguiar LFD</w:t>
+        <w:t xml:space="preserve">Sack L</w:t>
+      </w:r>
+      <w:r>
+        <w:rPr>
+          <w:b/>
+        </w:rPr>
+        <w:t xml:space="preserve">,</w:t>
+      </w:r>
+      <w:r>
+        <w:rPr>
+          <w:b/>
+        </w:rPr>
+        <w:t xml:space="preserve"> </w:t>
+      </w:r>
+      <w:r>
+        <w:rPr>
+          <w:b w:val="0"/>
+          <w:b/>
+        </w:rPr>
+        <w:t xml:space="preserve">Melcher PJ</w:t>
+      </w:r>
+      <w:r>
+        <w:rPr>
+          <w:b/>
+        </w:rPr>
+        <w:t xml:space="preserve">,</w:t>
+      </w:r>
+      <w:r>
+        <w:rPr>
+          <w:b/>
+        </w:rPr>
+        <w:t xml:space="preserve"> </w:t>
+      </w:r>
+      <w:r>
+        <w:rPr>
+          <w:b w:val="0"/>
+          <w:b/>
+        </w:rPr>
+        <w:t xml:space="preserve">Liu WH</w:t>
+      </w:r>
+      <w:r>
+        <w:rPr>
+          <w:b/>
+        </w:rPr>
+        <w:t xml:space="preserve">,</w:t>
+      </w:r>
+      <w:r>
+        <w:rPr>
+          <w:b/>
+        </w:rPr>
+        <w:t xml:space="preserve"> </w:t>
+      </w:r>
+      <w:r>
+        <w:rPr>
+          <w:b w:val="0"/>
+          <w:b/>
+        </w:rPr>
+        <w:t xml:space="preserve">Middleton E</w:t>
+      </w:r>
+      <w:r>
+        <w:rPr>
+          <w:b/>
+        </w:rPr>
+        <w:t xml:space="preserve">,</w:t>
+      </w:r>
+      <w:r>
+        <w:rPr>
+          <w:b/>
+        </w:rPr>
+        <w:t xml:space="preserve"> </w:t>
+      </w:r>
+      <w:r>
+        <w:rPr>
+          <w:b w:val="0"/>
+          <w:b/>
+        </w:rPr>
+        <w:t xml:space="preserve">Pardee T</w:t>
       </w:r>
       <w:r>
         <w:t xml:space="preserve">.</w:t>
@@ -5575,35 +6255,35 @@
         <w:rPr>
           <w:b/>
         </w:rPr>
-        <w:t xml:space="preserve">1990</w:t>
-      </w:r>
-      <w:r>
-        <w:t xml:space="preserve">. Stomatal and Boundary-Layer Conductances in an Amazonian terra Firme Rain Forest.</w:t>
-      </w:r>
-      <w:r>
-        <w:t xml:space="preserve"> </w:t>
-      </w:r>
-      <w:r>
-        <w:rPr>
-          <w:i/>
-        </w:rPr>
-        <w:t xml:space="preserve">The Journal of Applied Ecology</w:t>
-      </w:r>
-      <w:r>
-        <w:t xml:space="preserve"> </w:t>
-      </w:r>
-      <w:r>
-        <w:rPr>
-          <w:b/>
-        </w:rPr>
-        <w:t xml:space="preserve">27</w:t>
-      </w:r>
-      <w:r>
-        <w:t xml:space="preserve">: 336.</w:t>
-      </w:r>
-    </w:p>
-    <w:bookmarkEnd w:id="55"/>
-    <w:bookmarkStart w:id="56" w:name="ref-thom_effects_2020"/>
+        <w:t xml:space="preserve">2006</w:t>
+      </w:r>
+      <w:r>
+        <w:t xml:space="preserve">. How strong is intracanopy leaf plasticity in temperate deciduous trees?</w:t>
+      </w:r>
+      <w:r>
+        <w:t xml:space="preserve"> </w:t>
+      </w:r>
+      <w:r>
+        <w:rPr>
+          <w:i/>
+        </w:rPr>
+        <w:t xml:space="preserve">American Journal of Botany</w:t>
+      </w:r>
+      <w:r>
+        <w:t xml:space="preserve"> </w:t>
+      </w:r>
+      <w:r>
+        <w:rPr>
+          <w:b/>
+        </w:rPr>
+        <w:t xml:space="preserve">93</w:t>
+      </w:r>
+      <w:r>
+        <w:t xml:space="preserve">: 829–839.</w:t>
+      </w:r>
+    </w:p>
+    <w:bookmarkEnd w:id="58"/>
+    <w:bookmarkStart w:id="59" w:name="X061215d47d955ee52290079797e51cf19e4092a"/>
     <w:p>
       <w:pPr>
         <w:pStyle w:val="Bibliography"/>
@@ -5613,6 +6293,363 @@
           <w:b w:val="0"/>
           <w:b/>
         </w:rPr>
+        <w:t xml:space="preserve">Scheffers B</w:t>
+      </w:r>
+      <w:r>
+        <w:rPr>
+          <w:b/>
+        </w:rPr>
+        <w:t xml:space="preserve">,</w:t>
+      </w:r>
+      <w:r>
+        <w:rPr>
+          <w:b/>
+        </w:rPr>
+        <w:t xml:space="preserve"> </w:t>
+      </w:r>
+      <w:r>
+        <w:rPr>
+          <w:b w:val="0"/>
+          <w:b/>
+        </w:rPr>
+        <w:t xml:space="preserve">Edwards D</w:t>
+      </w:r>
+      <w:r>
+        <w:rPr>
+          <w:b/>
+        </w:rPr>
+        <w:t xml:space="preserve">,</w:t>
+      </w:r>
+      <w:r>
+        <w:rPr>
+          <w:b/>
+        </w:rPr>
+        <w:t xml:space="preserve"> </w:t>
+      </w:r>
+      <w:r>
+        <w:rPr>
+          <w:b w:val="0"/>
+          <w:b/>
+        </w:rPr>
+        <w:t xml:space="preserve">Diesmos A</w:t>
+      </w:r>
+      <w:r>
+        <w:rPr>
+          <w:b/>
+        </w:rPr>
+        <w:t xml:space="preserve">,</w:t>
+      </w:r>
+      <w:r>
+        <w:rPr>
+          <w:b/>
+        </w:rPr>
+        <w:t xml:space="preserve"> </w:t>
+      </w:r>
+      <w:r>
+        <w:rPr>
+          <w:b w:val="0"/>
+          <w:b/>
+        </w:rPr>
+        <w:t xml:space="preserve">Williams S</w:t>
+      </w:r>
+      <w:r>
+        <w:rPr>
+          <w:b/>
+        </w:rPr>
+        <w:t xml:space="preserve">,</w:t>
+      </w:r>
+      <w:r>
+        <w:rPr>
+          <w:b/>
+        </w:rPr>
+        <w:t xml:space="preserve"> </w:t>
+      </w:r>
+      <w:r>
+        <w:rPr>
+          <w:b w:val="0"/>
+          <w:b/>
+        </w:rPr>
+        <w:t xml:space="preserve">Evans T</w:t>
+      </w:r>
+      <w:r>
+        <w:t xml:space="preserve">.</w:t>
+      </w:r>
+      <w:r>
+        <w:t xml:space="preserve"> </w:t>
+      </w:r>
+      <w:r>
+        <w:rPr>
+          <w:b/>
+        </w:rPr>
+        <w:t xml:space="preserve">2013</w:t>
+      </w:r>
+      <w:r>
+        <w:t xml:space="preserve">. Microhabitats reduce animal’s exposure to climate extremes.</w:t>
+      </w:r>
+      <w:r>
+        <w:t xml:space="preserve"> </w:t>
+      </w:r>
+      <w:r>
+        <w:rPr>
+          <w:i/>
+        </w:rPr>
+        <w:t xml:space="preserve">Global change biology</w:t>
+      </w:r>
+      <w:r>
+        <w:t xml:space="preserve"> </w:t>
+      </w:r>
+      <w:r>
+        <w:rPr>
+          <w:b/>
+        </w:rPr>
+        <w:t xml:space="preserve">20</w:t>
+      </w:r>
+      <w:r>
+        <w:t xml:space="preserve">.</w:t>
+      </w:r>
+    </w:p>
+    <w:bookmarkEnd w:id="59"/>
+    <w:bookmarkStart w:id="60" w:name="ref-suggittExtinctionRiskClimate2018"/>
+    <w:p>
+      <w:pPr>
+        <w:pStyle w:val="Bibliography"/>
+      </w:pPr>
+      <w:r>
+        <w:rPr>
+          <w:b w:val="0"/>
+          <w:b/>
+        </w:rPr>
+        <w:t xml:space="preserve">Suggitt A</w:t>
+      </w:r>
+      <w:r>
+        <w:rPr>
+          <w:b/>
+        </w:rPr>
+        <w:t xml:space="preserve">,</w:t>
+      </w:r>
+      <w:r>
+        <w:rPr>
+          <w:b/>
+        </w:rPr>
+        <w:t xml:space="preserve"> </w:t>
+      </w:r>
+      <w:r>
+        <w:rPr>
+          <w:b w:val="0"/>
+          <w:b/>
+        </w:rPr>
+        <w:t xml:space="preserve">Wilson R</w:t>
+      </w:r>
+      <w:r>
+        <w:rPr>
+          <w:b/>
+        </w:rPr>
+        <w:t xml:space="preserve">,</w:t>
+      </w:r>
+      <w:r>
+        <w:rPr>
+          <w:b/>
+        </w:rPr>
+        <w:t xml:space="preserve"> </w:t>
+      </w:r>
+      <w:r>
+        <w:rPr>
+          <w:b w:val="0"/>
+          <w:b/>
+        </w:rPr>
+        <w:t xml:space="preserve">Isaac N</w:t>
+      </w:r>
+      <w:r>
+        <w:rPr>
+          <w:b/>
+        </w:rPr>
+        <w:t xml:space="preserve">,</w:t>
+      </w:r>
+      <w:r>
+        <w:rPr>
+          <w:b/>
+        </w:rPr>
+        <w:t xml:space="preserve"> </w:t>
+      </w:r>
+      <w:r>
+        <w:rPr>
+          <w:b w:val="0"/>
+          <w:b/>
+        </w:rPr>
+        <w:t xml:space="preserve">Beale C</w:t>
+      </w:r>
+      <w:r>
+        <w:rPr>
+          <w:b/>
+        </w:rPr>
+        <w:t xml:space="preserve">,</w:t>
+      </w:r>
+      <w:r>
+        <w:rPr>
+          <w:b/>
+        </w:rPr>
+        <w:t xml:space="preserve"> </w:t>
+      </w:r>
+      <w:r>
+        <w:rPr>
+          <w:b w:val="0"/>
+          <w:b/>
+        </w:rPr>
+        <w:t xml:space="preserve">Auffret A</w:t>
+      </w:r>
+      <w:r>
+        <w:rPr>
+          <w:b/>
+        </w:rPr>
+        <w:t xml:space="preserve">,</w:t>
+      </w:r>
+      <w:r>
+        <w:rPr>
+          <w:b/>
+        </w:rPr>
+        <w:t xml:space="preserve"> </w:t>
+      </w:r>
+      <w:r>
+        <w:rPr>
+          <w:b w:val="0"/>
+          <w:b/>
+        </w:rPr>
+        <w:t xml:space="preserve">August T</w:t>
+      </w:r>
+      <w:r>
+        <w:rPr>
+          <w:b/>
+        </w:rPr>
+        <w:t xml:space="preserve">,</w:t>
+      </w:r>
+      <w:r>
+        <w:rPr>
+          <w:b/>
+        </w:rPr>
+        <w:t xml:space="preserve"> </w:t>
+      </w:r>
+      <w:r>
+        <w:rPr>
+          <w:b w:val="0"/>
+          <w:b/>
+        </w:rPr>
+        <w:t xml:space="preserve">Bennie J</w:t>
+      </w:r>
+      <w:r>
+        <w:rPr>
+          <w:b/>
+        </w:rPr>
+        <w:t xml:space="preserve">,</w:t>
+      </w:r>
+      <w:r>
+        <w:rPr>
+          <w:b/>
+        </w:rPr>
+        <w:t xml:space="preserve"> </w:t>
+      </w:r>
+      <w:r>
+        <w:rPr>
+          <w:b w:val="0"/>
+          <w:b/>
+        </w:rPr>
+        <w:t xml:space="preserve">Crick H</w:t>
+      </w:r>
+      <w:r>
+        <w:rPr>
+          <w:b/>
+        </w:rPr>
+        <w:t xml:space="preserve">,</w:t>
+      </w:r>
+      <w:r>
+        <w:rPr>
+          <w:b/>
+        </w:rPr>
+        <w:t xml:space="preserve"> </w:t>
+      </w:r>
+      <w:r>
+        <w:rPr>
+          <w:b w:val="0"/>
+          <w:b/>
+        </w:rPr>
+        <w:t xml:space="preserve">Duffield S</w:t>
+      </w:r>
+      <w:r>
+        <w:rPr>
+          <w:b/>
+        </w:rPr>
+        <w:t xml:space="preserve">,</w:t>
+      </w:r>
+      <w:r>
+        <w:rPr>
+          <w:b/>
+        </w:rPr>
+        <w:t xml:space="preserve"> </w:t>
+      </w:r>
+      <w:r>
+        <w:rPr>
+          <w:b w:val="0"/>
+          <w:b/>
+        </w:rPr>
+        <w:t xml:space="preserve">Fox R</w:t>
+      </w:r>
+      <w:r>
+        <w:rPr>
+          <w:b/>
+        </w:rPr>
+        <w:t xml:space="preserve"> </w:t>
+      </w:r>
+      <w:r>
+        <w:rPr>
+          <w:i/>
+          <w:b/>
+        </w:rPr>
+        <w:t xml:space="preserve">et al.</w:t>
+      </w:r>
+      <w:r>
+        <w:t xml:space="preserve"> </w:t>
+      </w:r>
+      <w:r>
+        <w:rPr>
+          <w:b/>
+        </w:rPr>
+        <w:t xml:space="preserve">2018</w:t>
+      </w:r>
+      <w:r>
+        <w:t xml:space="preserve">. Extinction risk from climate change is reduced by microclimatic buffering.</w:t>
+      </w:r>
+      <w:r>
+        <w:t xml:space="preserve"> </w:t>
+      </w:r>
+      <w:r>
+        <w:rPr>
+          <w:i/>
+        </w:rPr>
+        <w:t xml:space="preserve">Nature Climate Change</w:t>
+      </w:r>
+      <w:r>
+        <w:t xml:space="preserve"> </w:t>
+      </w:r>
+      <w:r>
+        <w:rPr>
+          <w:b/>
+        </w:rPr>
+        <w:t xml:space="preserve">8</w:t>
+      </w:r>
+      <w:r>
+        <w:t xml:space="preserve">.</w:t>
+      </w:r>
+    </w:p>
+    <w:bookmarkEnd w:id="60"/>
+    <w:bookmarkStart w:id="61" w:name="ref-thom_effects_2020"/>
+    <w:p>
+      <w:pPr>
+        <w:pStyle w:val="Bibliography"/>
+      </w:pPr>
+      <w:r>
+        <w:rPr>
+          <w:b w:val="0"/>
+          <w:b/>
+        </w:rPr>
         <w:t xml:space="preserve">Thom D</w:t>
       </w:r>
       <w:r>
@@ -5747,8 +6784,8 @@
         <w:t xml:space="preserve">: 108066.</w:t>
       </w:r>
     </w:p>
-    <w:bookmarkEnd w:id="56"/>
-    <w:bookmarkStart w:id="57" w:name="ref-yang_spatial_1999"/>
+    <w:bookmarkEnd w:id="61"/>
+    <w:bookmarkStart w:id="62" w:name="ref-yang_spatial_1999"/>
     <w:p>
       <w:pPr>
         <w:pStyle w:val="Bibliography"/>
@@ -5873,8 +6910,8 @@
         <w:t xml:space="preserve">: 27653–27661.</w:t>
       </w:r>
     </w:p>
-    <w:bookmarkEnd w:id="57"/>
-    <w:bookmarkStart w:id="58" w:name="ref-zellweger_seasonal_2019"/>
+    <w:bookmarkEnd w:id="62"/>
+    <w:bookmarkStart w:id="63" w:name="ref-zellweger_seasonal_2019"/>
     <w:p>
       <w:pPr>
         <w:pStyle w:val="Bibliography"/>
@@ -6080,7 +7117,7 @@
         <w:t xml:space="preserve">2019</w:t>
       </w:r>
       <w:r>
-        <w:t xml:space="preserve">. Seasonal drivers of understorey temperature buffering in temperate deciduous forests across Europe.</w:t>
+        <w:t xml:space="preserve">. Seasonal drivers of understorey temperature buffering in temperate deciduous forests across Europe (A Algar, Ed.).</w:t>
       </w:r>
       <w:r>
         <w:t xml:space="preserve"> </w:t>
@@ -6104,8 +7141,8 @@
         <w:t xml:space="preserve">: 1774–1786.</w:t>
       </w:r>
     </w:p>
-    <w:bookmarkEnd w:id="58"/>
-    <w:bookmarkStart w:id="59" w:name="ref-zellweger_forest_2020"/>
+    <w:bookmarkEnd w:id="63"/>
+    <w:bookmarkStart w:id="64" w:name="X75e30a46881438de8d94410bbe9f5cfc5e5e883"/>
     <w:p>
       <w:pPr>
         <w:pStyle w:val="Bibliography"/>
@@ -6335,8 +7372,8 @@
         <w:t xml:space="preserve">: 772–775.</w:t>
       </w:r>
     </w:p>
-    <w:bookmarkEnd w:id="59"/>
-    <w:bookmarkStart w:id="60" w:name="ref-zhang_photosynthetic_2012"/>
+    <w:bookmarkEnd w:id="64"/>
+    <w:bookmarkStart w:id="65" w:name="ref-zhang_photosynthetic_2012"/>
     <w:p>
       <w:pPr>
         <w:pStyle w:val="Bibliography"/>
@@ -6442,8 +7479,8 @@
         <w:t xml:space="preserve">: 1027–1033.</w:t>
       </w:r>
     </w:p>
-    <w:bookmarkEnd w:id="60"/>
-    <w:bookmarkEnd w:id="61"/>
+    <w:bookmarkEnd w:id="65"/>
+    <w:bookmarkEnd w:id="66"/>
     <w:sectPr/>
   </w:body>
 </w:document>

</xml_diff>

<commit_message>
added Lawren Sack to the author list
</commit_message>
<xml_diff>
--- a/vertical-thermal-review.docx
+++ b/vertical-thermal-review.docx
@@ -529,10 +529,13 @@
         <w:t xml:space="preserve"> </w:t>
       </w:r>
       <w:r>
-        <w:t xml:space="preserve">There is also increasing severity and frequency of heat waves (</w:t>
-      </w:r>
-      <w:r>
-        <w:t xml:space="preserve">Perkins</w:t>
+        <w:t xml:space="preserve">There is also increasing severity and frequency of heat waves</w:t>
+      </w:r>
+      <w:r>
+        <w:t xml:space="preserve"> </w:t>
+      </w:r>
+      <w:r>
+        <w:t xml:space="preserve">(Perkins</w:t>
       </w:r>
       <w:r>
         <w:t xml:space="preserve"> </w:t>
@@ -544,13 +547,10 @@
         <w:t xml:space="preserve">et al.</w:t>
       </w:r>
       <w:r>
-        <w:t xml:space="preserve"> </w:t>
-      </w:r>
-      <w:r>
-        <w:t xml:space="preserve">(2012)</w:t>
-      </w:r>
-      <w:r>
-        <w:t xml:space="preserve">).</w:t>
+        <w:t xml:space="preserve">, 2012)</w:t>
+      </w:r>
+      <w:r>
+        <w:t xml:space="preserve">.</w:t>
       </w:r>
       <w:r>
         <w:t xml:space="preserve"> </w:t>
@@ -665,7 +665,7 @@
         <w:t xml:space="preserve"> </w:t>
       </w:r>
       <w:r>
-        <w:t xml:space="preserve">Larger trees form canopies that maintain vertically-stratified forest ecosystems, and play a crucial role in regulating macro-microclimate. (Nakamura et al. 2017, Ozanne et al. 2003)</w:t>
+        <w:t xml:space="preserve">Taller trees form canopies that maintain vertically-stratified forest ecosystems, and play a crucial role in regulating macro-microclimate. (Nakamura et al. 2017, Ozanne et al. 2003)</w:t>
       </w:r>
       <w:r>
         <w:br/>
@@ -733,7 +733,7 @@
         <w:t xml:space="preserve">, 2018, p. @huangAirTemperatureOptima2019)</w:t>
       </w:r>
       <w:r>
-        <w:t xml:space="preserve">.Additionally, loss of canopy cover as a result of increasing temperature and related forest disturbances</w:t>
+        <w:t xml:space="preserve">.Loss of canopy cover as a result of increasing temperature and related forest disturbances</w:t>
       </w:r>
       <w:r>
         <w:t xml:space="preserve"> </w:t>

</xml_diff>

<commit_message>
incorporated some changes from group discussion
</commit_message>
<xml_diff>
--- a/vertical-thermal-review.docx
+++ b/vertical-thermal-review.docx
@@ -1111,18 +1111,16 @@
         </w:numPr>
       </w:pPr>
       <w:r>
-        <w:t xml:space="preserve">What are the implications of these patterns for the ecology and climate change responses of canopy versus understory trees?</w:t>
-      </w:r>
-    </w:p>
-    <w:p>
-      <w:pPr>
-        <w:numPr>
-          <w:numId w:val="1002"/>
-          <w:ilvl w:val="0"/>
-        </w:numPr>
-      </w:pPr>
-      <w:r>
-        <w:t xml:space="preserve">What are the implications for modeling/ scaling?</w:t>
+        <w:t xml:space="preserve">What are the implications of these patterns for the ecology and climate change responses of canopy versus understory trees? What are the implications for modeling/ scaling? (</w:t>
+      </w:r>
+      <w:r>
+        <w:rPr>
+          <w:i/>
+        </w:rPr>
+        <w:t xml:space="preserve">nerge these better</w:t>
+      </w:r>
+      <w:r>
+        <w:t xml:space="preserve">)</w:t>
       </w:r>
     </w:p>
     <w:p>
@@ -1274,19 +1272,46 @@
     </w:p>
     <w:p>
       <w:pPr>
-        <w:pStyle w:val="BodyText"/>
-      </w:pPr>
-      <w:r>
-        <w:rPr>
-          <w:i/>
-        </w:rPr>
-        <w:t xml:space="preserve">(paragraph on leaf area distribution, possibly including figure?</w:t>
-      </w:r>
-      <w:r>
-        <w:rPr>
-          <w:i/>
-        </w:rPr>
-        <w:t xml:space="preserve"> </w:t>
+        <w:pStyle w:val="Compact"/>
+        <w:numPr>
+          <w:numId w:val="1003"/>
+          <w:ilvl w:val="0"/>
+        </w:numPr>
+      </w:pPr>
+      <w:r>
+        <w:t xml:space="preserve">(</w:t>
+      </w:r>
+      <w:r>
+        <w:rPr>
+          <w:i/>
+        </w:rPr>
+        <w:t xml:space="preserve">Bonan (2016)</w:t>
+      </w:r>
+      <w:r>
+        <w:rPr>
+          <w:i/>
+        </w:rPr>
+        <w:t xml:space="preserve"> </w:t>
+      </w:r>
+      <w:r>
+        <w:rPr>
+          <w:i/>
+        </w:rPr>
+        <w:t xml:space="preserve">reviews this and points to appropriate references</w:t>
+      </w:r>
+      <w:r>
+        <w:t xml:space="preserve">)</w:t>
+      </w:r>
+    </w:p>
+    <w:p>
+      <w:pPr>
+        <w:pStyle w:val="FirstParagraph"/>
+      </w:pPr>
+      <w:r>
+        <w:rPr>
+          <w:i/>
+        </w:rPr>
+        <w:t xml:space="preserve">(paragraph on leaf area distribution, including figure (</w:t>
       </w:r>
       <w:hyperlink r:id="rId25">
         <w:r>
@@ -1294,7 +1319,7 @@
             <w:rStyle w:val="Hyperlink"/>
             <w:i/>
           </w:rPr>
-          <w:t xml:space="preserve">see GitHub issue #15</w:t>
+          <w:t xml:space="preserve">separate from or combined with current Fig. 2- see GitHub issue #15</w:t>
         </w:r>
       </w:hyperlink>
       <w:r>
@@ -1467,50 +1492,11 @@
       <w:r>
         <w:t xml:space="preserve">.</w:t>
       </w:r>
-    </w:p>
-    <w:p>
-      <w:pPr>
-        <w:pStyle w:val="Compact"/>
-        <w:numPr>
-          <w:numId w:val="1003"/>
-          <w:ilvl w:val="0"/>
-        </w:numPr>
-      </w:pPr>
-      <w:r>
-        <w:t xml:space="preserve">(</w:t>
-      </w:r>
-      <w:r>
-        <w:rPr>
-          <w:i/>
-        </w:rPr>
-        <w:t xml:space="preserve">Bonan (2016)</w:t>
-      </w:r>
-      <w:r>
-        <w:rPr>
-          <w:i/>
-        </w:rPr>
-        <w:t xml:space="preserve"> </w:t>
-      </w:r>
-      <w:r>
-        <w:rPr>
-          <w:i/>
-        </w:rPr>
-        <w:t xml:space="preserve">reviews this and points to appropriate references</w:t>
-      </w:r>
-      <w:r>
-        <w:t xml:space="preserve">)</w:t>
-      </w:r>
-    </w:p>
-    <w:p>
-      <w:pPr>
-        <w:pStyle w:val="Compact"/>
-        <w:numPr>
-          <w:numId w:val="1003"/>
-          <w:ilvl w:val="0"/>
-        </w:numPr>
-      </w:pPr>
-      <w:r>
-        <w:t xml:space="preserve">Sunflecks: Leaky et al. 2003–from Marielle,</w:t>
+      <w:r>
+        <w:t xml:space="preserve"> </w:t>
+      </w:r>
+      <w:r>
+        <w:t xml:space="preserve">- Sunflecks: Leaky et al. 2003–from Marielle,</w:t>
       </w:r>
       <w:r>
         <w:t xml:space="preserve"> </w:t>
@@ -1527,7 +1513,7 @@
     </w:p>
     <w:p>
       <w:pPr>
-        <w:pStyle w:val="FirstParagraph"/>
+        <w:pStyle w:val="BodyText"/>
       </w:pPr>
       <w:r>
         <w:rPr>
@@ -3383,11 +3369,26 @@
     </w:p>
     <w:p>
       <w:pPr>
+        <w:pStyle w:val="Compact"/>
+        <w:numPr>
+          <w:numId w:val="1004"/>
+          <w:ilvl w:val="0"/>
+        </w:numPr>
+      </w:pPr>
+      <w:r>
+        <w:rPr>
+          <w:i/>
+        </w:rPr>
+        <w:t xml:space="preserve">Are patterns (in traits, metabolism, ecology) driven by tree height or exposure?</w:t>
+      </w:r>
+    </w:p>
+    <w:p>
+      <w:pPr>
         <w:pStyle w:val="Heading2"/>
       </w:pPr>
-      <w:bookmarkStart w:id="31" w:name="leaf-temperature"/>
-      <w:r>
-        <w:t xml:space="preserve">Leaf temperature</w:t>
+      <w:bookmarkStart w:id="31" w:name="leaf-temperature-and-hydraulics"/>
+      <w:r>
+        <w:t xml:space="preserve">Leaf temperature and hydraulics</w:t>
       </w:r>
       <w:bookmarkEnd w:id="31"/>
     </w:p>
@@ -4105,6 +4106,17 @@
     </w:p>
     <w:p>
       <w:pPr>
+        <w:pStyle w:val="BodyText"/>
+      </w:pPr>
+      <w:r>
+        <w:rPr>
+          <w:i/>
+        </w:rPr>
+        <w:t xml:space="preserve">(Because hydraulics are key to leaf T, we should include some of that here–e.g., water on leaves and leaf water content)</w:t>
+      </w:r>
+    </w:p>
+    <w:p>
+      <w:pPr>
         <w:pStyle w:val="Heading2"/>
       </w:pPr>
       <w:bookmarkStart w:id="35" w:name="leaf-metabolism-and-thermal-responses"/>
@@ -5161,17 +5173,35 @@
       <w:pPr>
         <w:pStyle w:val="Heading2"/>
       </w:pPr>
-      <w:bookmarkStart w:id="39" w:name="ecology"/>
-      <w:r>
-        <w:t xml:space="preserve">Ecology</w:t>
+      <w:bookmarkStart w:id="39" w:name="scaling-implications"/>
+      <w:r>
+        <w:t xml:space="preserve">Scaling &amp; implications</w:t>
       </w:r>
       <w:bookmarkEnd w:id="39"/>
     </w:p>
     <w:p>
       <w:pPr>
+        <w:pStyle w:val="Heading3"/>
+      </w:pPr>
+      <w:bookmarkStart w:id="40" w:name="Xfca7b5d5f57f9c42b2cfea8cb30f97f1162f28a"/>
+      <w:r>
+        <w:t xml:space="preserve">Distribution of species and traits across the vertical profile</w:t>
+      </w:r>
+      <w:bookmarkEnd w:id="40"/>
+    </w:p>
+    <w:p>
+      <w:pPr>
         <w:pStyle w:val="FirstParagraph"/>
       </w:pPr>
       <w:r>
+        <w:t xml:space="preserve">*(This section should address inter-specific vs intra-specific variation, as Tables 1 and 2 refer to intra-specific variation, but most models will focus on trait variation across strata, regardless of species).</w:t>
+      </w:r>
+    </w:p>
+    <w:p>
+      <w:pPr>
+        <w:pStyle w:val="BodyText"/>
+      </w:pPr>
+      <w:r>
         <w:rPr>
           <w:b/>
         </w:rPr>
@@ -5217,6 +5247,27 @@
     <w:p>
       <w:pPr>
         <w:pStyle w:val="BodyText"/>
+      </w:pPr>
+      <w:r>
+        <w:rPr>
+          <w:b/>
+        </w:rPr>
+        <w:t xml:space="preserve">Appears to affect community change under warming (Zellweger et al. 2020).</w:t>
+      </w:r>
+    </w:p>
+    <w:p>
+      <w:pPr>
+        <w:pStyle w:val="Heading3"/>
+      </w:pPr>
+      <w:bookmarkStart w:id="41" w:name="scaling-to-tree-level-demography"/>
+      <w:r>
+        <w:t xml:space="preserve">Scaling to tree level: demography</w:t>
+      </w:r>
+      <w:bookmarkEnd w:id="41"/>
+    </w:p>
+    <w:p>
+      <w:pPr>
+        <w:pStyle w:val="FirstParagraph"/>
       </w:pPr>
       <w:r>
         <w:rPr>
@@ -5569,17 +5620,6 @@
       </w:r>
       <w:r>
         <w:t xml:space="preserve">It is also possible that competition is accelerated under warmer temperatures.</w:t>
-      </w:r>
-    </w:p>
-    <w:p>
-      <w:pPr>
-        <w:pStyle w:val="BodyText"/>
-      </w:pPr>
-      <w:r>
-        <w:rPr>
-          <w:b/>
-        </w:rPr>
-        <w:t xml:space="preserve">Appears to affect community change under warming (Zellweger et al. 2020).</w:t>
       </w:r>
     </w:p>
     <w:p>
@@ -5602,7 +5642,7 @@
                     </pic:cNvPicPr>
                   </pic:nvPicPr>
                   <pic:blipFill>
-                    <a:blip r:embed="rId40"/>
+                    <a:blip r:embed="rId42"/>
                     <a:stretch>
                       <a:fillRect/>
                     </a:stretch>
@@ -5648,13 +5688,13 @@
     </w:p>
     <w:p>
       <w:pPr>
-        <w:pStyle w:val="Heading2"/>
-      </w:pPr>
-      <w:bookmarkStart w:id="41" w:name="Xe60e3a61b7b2e9abd8fe6c494a36108b87bace1"/>
-      <w:r>
-        <w:t xml:space="preserve">Implications for Modeling / Scaling / Future Climate Projections</w:t>
-      </w:r>
-      <w:bookmarkEnd w:id="41"/>
+        <w:pStyle w:val="Heading3"/>
+      </w:pPr>
+      <w:bookmarkStart w:id="43" w:name="representation-in-models"/>
+      <w:r>
+        <w:t xml:space="preserve">Representation in models</w:t>
+      </w:r>
+      <w:bookmarkEnd w:id="43"/>
     </w:p>
     <w:p>
       <w:pPr>
@@ -5710,60 +5750,41 @@
         <w:pStyle w:val="BodyText"/>
       </w:pPr>
       <w:r>
-        <w:t xml:space="preserve">*(This section should address inter-specific vs intra-specific variation, as Tables 1 and 2 refer to intra-specific variation, but most models will focus on trait variation across strata, regardless of species).</w:t>
-      </w:r>
-    </w:p>
-    <w:p>
-      <w:pPr>
-        <w:pStyle w:val="Heading4"/>
-      </w:pPr>
-      <w:bookmarkStart w:id="42" w:name="future-questions"/>
-      <w:r>
-        <w:t xml:space="preserve">Future Questions</w:t>
-      </w:r>
-      <w:bookmarkEnd w:id="42"/>
-    </w:p>
-    <w:p>
-      <w:pPr>
-        <w:pStyle w:val="FirstParagraph"/>
-      </w:pPr>
-      <w:r>
-        <w:rPr>
-          <w:i/>
-        </w:rPr>
-        <w:t xml:space="preserve">(KAT thinks this section should probably be dropped/ content integrated elsewhere, most within the implications for modeling/ scaling section)</w:t>
-      </w:r>
+        <w:rPr>
+          <w:i/>
+        </w:rPr>
+        <w:t xml:space="preserve">(do we need a section on ecosystem function– e.g., transpiration, gpp?)</w:t>
+      </w:r>
+    </w:p>
+    <w:p>
+      <w:pPr>
+        <w:pStyle w:val="Heading3"/>
+      </w:pPr>
+      <w:bookmarkStart w:id="44" w:name="X81231cce53188fe35f6d56730db0dc994d0c1d7"/>
+      <w:r>
+        <w:t xml:space="preserve">Implications for climate change responses</w:t>
+      </w:r>
+      <w:bookmarkEnd w:id="44"/>
     </w:p>
     <w:p>
       <w:pPr>
         <w:numPr>
-          <w:numId w:val="1004"/>
+          <w:numId w:val="1005"/>
           <w:ilvl w:val="0"/>
         </w:numPr>
       </w:pPr>
       <w:r>
-        <w:t xml:space="preserve">Are patterns (in traits, metabolism, ecology) driven by tree height or exposure?</w:t>
+        <w:t xml:space="preserve">CO2 may lead to denser understory (Martijn)</w:t>
       </w:r>
     </w:p>
     <w:p>
       <w:pPr>
         <w:numPr>
-          <w:numId w:val="1004"/>
+          <w:numId w:val="1005"/>
           <w:ilvl w:val="0"/>
         </w:numPr>
       </w:pPr>
       <w:r>
-        <w:t xml:space="preserve">CO2 may lead to denser understory (Martijn)</w:t>
-      </w:r>
-    </w:p>
-    <w:p>
-      <w:pPr>
-        <w:numPr>
-          <w:numId w:val="1004"/>
-          <w:ilvl w:val="0"/>
-        </w:numPr>
-      </w:pPr>
-      <w:r>
         <w:t xml:space="preserve">Influence of increasing temperatures on species compositions and feedbacks to future forest microclimates and function?</w:t>
       </w:r>
     </w:p>
@@ -5771,21 +5792,21 @@
       <w:pPr>
         <w:pStyle w:val="Heading2"/>
       </w:pPr>
-      <w:bookmarkStart w:id="43" w:name="conclusions"/>
+      <w:bookmarkStart w:id="45" w:name="conclusions"/>
       <w:r>
         <w:t xml:space="preserve">Conclusions</w:t>
       </w:r>
-      <w:bookmarkEnd w:id="43"/>
+      <w:bookmarkEnd w:id="45"/>
     </w:p>
     <w:p>
       <w:pPr>
         <w:pStyle w:val="Heading2"/>
       </w:pPr>
-      <w:bookmarkStart w:id="44" w:name="si-files"/>
+      <w:bookmarkStart w:id="46" w:name="si-files"/>
       <w:r>
         <w:t xml:space="preserve">SI files</w:t>
       </w:r>
-      <w:bookmarkEnd w:id="44"/>
+      <w:bookmarkEnd w:id="46"/>
     </w:p>
     <w:p>
       <w:pPr>
@@ -5820,14 +5841,14 @@
       <w:pPr>
         <w:pStyle w:val="Heading2"/>
       </w:pPr>
-      <w:bookmarkStart w:id="45" w:name="references"/>
+      <w:bookmarkStart w:id="47" w:name="references"/>
       <w:r>
         <w:t xml:space="preserve">References</w:t>
       </w:r>
-      <w:bookmarkEnd w:id="45"/>
-    </w:p>
-    <w:bookmarkStart w:id="99" w:name="refs"/>
-    <w:bookmarkStart w:id="46" w:name="X305cba381754fa1b83ddb1e49b3d0f931a16182"/>
+      <w:bookmarkEnd w:id="47"/>
+    </w:p>
+    <w:bookmarkStart w:id="101" w:name="refs"/>
+    <w:bookmarkStart w:id="48" w:name="X305cba381754fa1b83ddb1e49b3d0f931a16182"/>
     <w:p>
       <w:pPr>
         <w:pStyle w:val="Bibliography"/>
@@ -5914,8 +5935,8 @@
         <w:t xml:space="preserve">: art129.</w:t>
       </w:r>
     </w:p>
-    <w:bookmarkEnd w:id="46"/>
-    <w:bookmarkStart w:id="47" w:name="ref-beaumontVerticalGradientsLeaf2009"/>
+    <w:bookmarkEnd w:id="48"/>
+    <w:bookmarkStart w:id="49" w:name="ref-beaumontVerticalGradientsLeaf2009"/>
     <w:p>
       <w:pPr>
         <w:pStyle w:val="Bibliography"/>
@@ -5983,8 +6004,8 @@
         <w:t xml:space="preserve">: 339–346.</w:t>
       </w:r>
     </w:p>
-    <w:bookmarkEnd w:id="47"/>
-    <w:bookmarkStart w:id="48" w:name="ref-bennettLargerTreesSuffer2015"/>
+    <w:bookmarkEnd w:id="49"/>
+    <w:bookmarkStart w:id="50" w:name="ref-bennettLargerTreesSuffer2015"/>
     <w:p>
       <w:pPr>
         <w:pStyle w:val="Bibliography"/>
@@ -6090,8 +6111,8 @@
         <w:t xml:space="preserve">: 15139.</w:t>
       </w:r>
     </w:p>
-    <w:bookmarkEnd w:id="48"/>
-    <w:bookmarkStart w:id="49" w:name="ref-bolstad_foliar_1999"/>
+    <w:bookmarkEnd w:id="50"/>
+    <w:bookmarkStart w:id="51" w:name="ref-bolstad_foliar_1999"/>
     <w:p>
       <w:pPr>
         <w:pStyle w:val="Bibliography"/>
@@ -6178,8 +6199,8 @@
         <w:t xml:space="preserve">: 871–878.</w:t>
       </w:r>
     </w:p>
-    <w:bookmarkEnd w:id="49"/>
-    <w:bookmarkStart w:id="50" w:name="ref-bonan_ecological_2016"/>
+    <w:bookmarkEnd w:id="51"/>
+    <w:bookmarkStart w:id="52" w:name="ref-bonan_ecological_2016"/>
     <w:p>
       <w:pPr>
         <w:pStyle w:val="Bibliography"/>
@@ -6219,8 +6240,8 @@
         <w:t xml:space="preserve">. New York, NY, USA: Cambridge University Press.</w:t>
       </w:r>
     </w:p>
-    <w:bookmarkEnd w:id="50"/>
-    <w:bookmarkStart w:id="51" w:name="ref-campbell_introduction_1998"/>
+    <w:bookmarkEnd w:id="52"/>
+    <w:bookmarkStart w:id="53" w:name="ref-campbell_introduction_1998"/>
     <w:p>
       <w:pPr>
         <w:pStyle w:val="Bibliography"/>
@@ -6279,8 +6300,8 @@
         <w:t xml:space="preserve">. New York: Springer.</w:t>
       </w:r>
     </w:p>
-    <w:bookmarkEnd w:id="51"/>
-    <w:bookmarkStart w:id="52" w:name="X20d0eb476e1832ff9e9aa4605a6e616325ec54c"/>
+    <w:bookmarkEnd w:id="53"/>
+    <w:bookmarkStart w:id="54" w:name="X20d0eb476e1832ff9e9aa4605a6e616325ec54c"/>
     <w:p>
       <w:pPr>
         <w:pStyle w:val="Bibliography"/>
@@ -6348,8 +6369,8 @@
         <w:t xml:space="preserve">: 553–564.</w:t>
       </w:r>
     </w:p>
-    <w:bookmarkEnd w:id="52"/>
-    <w:bookmarkStart w:id="53" w:name="ref-cobleHowVerticalPatterns2016a"/>
+    <w:bookmarkEnd w:id="54"/>
+    <w:bookmarkStart w:id="55" w:name="ref-cobleHowVerticalPatterns2016a"/>
     <w:p>
       <w:pPr>
         <w:pStyle w:val="Bibliography"/>
@@ -6455,8 +6476,8 @@
         <w:t xml:space="preserve">: 1077–1091.</w:t>
       </w:r>
     </w:p>
-    <w:bookmarkEnd w:id="53"/>
-    <w:bookmarkStart w:id="54" w:name="ref-davis_microclimatic_2019"/>
+    <w:bookmarkEnd w:id="55"/>
+    <w:bookmarkStart w:id="56" w:name="ref-davis_microclimatic_2019"/>
     <w:p>
       <w:pPr>
         <w:pStyle w:val="Bibliography"/>
@@ -6581,8 +6602,8 @@
         <w:t xml:space="preserve">: 1–11.</w:t>
       </w:r>
     </w:p>
-    <w:bookmarkEnd w:id="54"/>
-    <w:bookmarkStart w:id="55" w:name="Xd2c299c8b5fbd63690d7ff23e551e8a3e5b3e50"/>
+    <w:bookmarkEnd w:id="56"/>
+    <w:bookmarkStart w:id="57" w:name="Xd2c299c8b5fbd63690d7ff23e551e8a3e5b3e50"/>
     <w:p>
       <w:pPr>
         <w:pStyle w:val="Bibliography"/>
@@ -6812,8 +6833,8 @@
         <w:t xml:space="preserve">: 18561–18565.</w:t>
       </w:r>
     </w:p>
-    <w:bookmarkEnd w:id="55"/>
-    <w:bookmarkStart w:id="56" w:name="ref-doughtyAreTropicalForests2008"/>
+    <w:bookmarkEnd w:id="57"/>
+    <w:bookmarkStart w:id="58" w:name="ref-doughtyAreTropicalForests2008"/>
     <w:p>
       <w:pPr>
         <w:pStyle w:val="Bibliography"/>
@@ -6881,8 +6902,8 @@
         <w:t xml:space="preserve">.</w:t>
       </w:r>
     </w:p>
-    <w:bookmarkEnd w:id="56"/>
-    <w:bookmarkStart w:id="57" w:name="ref-duursmaVerticalCanopyGradients2006"/>
+    <w:bookmarkEnd w:id="58"/>
+    <w:bookmarkStart w:id="59" w:name="ref-duursmaVerticalCanopyGradients2006"/>
     <w:p>
       <w:pPr>
         <w:pStyle w:val="Bibliography"/>
@@ -6950,8 +6971,8 @@
         <w:t xml:space="preserve">: 496–506.</w:t>
       </w:r>
     </w:p>
-    <w:bookmarkEnd w:id="57"/>
-    <w:bookmarkStart w:id="58" w:name="ref-fauset_differences_2018"/>
+    <w:bookmarkEnd w:id="59"/>
+    <w:bookmarkStart w:id="60" w:name="ref-fauset_differences_2018"/>
     <w:p>
       <w:pPr>
         <w:pStyle w:val="Bibliography"/>
@@ -7152,8 +7173,8 @@
         <w:t xml:space="preserve">: 1618–1631.</w:t>
       </w:r>
     </w:p>
-    <w:bookmarkEnd w:id="58"/>
-    <w:bookmarkStart w:id="59" w:name="ref-feeley_thermal_2020"/>
+    <w:bookmarkEnd w:id="60"/>
+    <w:bookmarkStart w:id="61" w:name="ref-feeley_thermal_2020"/>
     <w:p>
       <w:pPr>
         <w:pStyle w:val="Bibliography"/>
@@ -7297,8 +7318,8 @@
         <w:t xml:space="preserve">.</w:t>
       </w:r>
     </w:p>
-    <w:bookmarkEnd w:id="59"/>
-    <w:bookmarkStart w:id="60" w:name="ref-harleyEffectsLightTemperature1996"/>
+    <w:bookmarkEnd w:id="61"/>
+    <w:bookmarkStart w:id="62" w:name="ref-harleyEffectsLightTemperature1996"/>
     <w:p>
       <w:pPr>
         <w:pStyle w:val="Bibliography"/>
@@ -7385,8 +7406,8 @@
         <w:t xml:space="preserve">: 25–32.</w:t>
       </w:r>
     </w:p>
-    <w:bookmarkEnd w:id="60"/>
-    <w:bookmarkStart w:id="61" w:name="ref-huangAirTemperatureOptima2019"/>
+    <w:bookmarkEnd w:id="62"/>
+    <w:bookmarkStart w:id="63" w:name="ref-huangAirTemperatureOptima2019"/>
     <w:p>
       <w:pPr>
         <w:pStyle w:val="Bibliography"/>
@@ -7616,8 +7637,8 @@
         <w:t xml:space="preserve">: 772–779.</w:t>
       </w:r>
     </w:p>
-    <w:bookmarkEnd w:id="61"/>
-    <w:bookmarkStart w:id="62" w:name="ref-kafutiFoliarWoodTraits2020"/>
+    <w:bookmarkEnd w:id="63"/>
+    <w:bookmarkStart w:id="64" w:name="ref-kafutiFoliarWoodTraits2020"/>
     <w:p>
       <w:pPr>
         <w:pStyle w:val="Bibliography"/>
@@ -7818,8 +7839,8 @@
         <w:t xml:space="preserve">: 35.</w:t>
       </w:r>
     </w:p>
-    <w:bookmarkEnd w:id="62"/>
-    <w:bookmarkStart w:id="63" w:name="Xef430a2acfc47025c34d7c69ed3d173d7460301"/>
+    <w:bookmarkEnd w:id="64"/>
+    <w:bookmarkStart w:id="65" w:name="Xef430a2acfc47025c34d7c69ed3d173d7460301"/>
     <w:p>
       <w:pPr>
         <w:pStyle w:val="Bibliography"/>
@@ -7887,8 +7908,8 @@
         <w:t xml:space="preserve">: 472–479.</w:t>
       </w:r>
     </w:p>
-    <w:bookmarkEnd w:id="63"/>
-    <w:bookmarkStart w:id="64" w:name="ref-martinCovarianceSunShade2020a"/>
+    <w:bookmarkEnd w:id="65"/>
+    <w:bookmarkStart w:id="66" w:name="ref-martinCovarianceSunShade2020a"/>
     <w:p>
       <w:pPr>
         <w:pStyle w:val="Bibliography"/>
@@ -8118,8 +8139,8 @@
         <w:t xml:space="preserve">: 1810.</w:t>
       </w:r>
     </w:p>
-    <w:bookmarkEnd w:id="64"/>
-    <w:bookmarkStart w:id="65" w:name="ref-martin_boundary_1999"/>
+    <w:bookmarkEnd w:id="66"/>
+    <w:bookmarkStart w:id="67" w:name="ref-martin_boundary_1999"/>
     <w:p>
       <w:pPr>
         <w:pStyle w:val="Bibliography"/>
@@ -8225,8 +8246,8 @@
         <w:t xml:space="preserve">: 435–443.</w:t>
       </w:r>
     </w:p>
-    <w:bookmarkEnd w:id="65"/>
-    <w:bookmarkStart w:id="66" w:name="ref-mau_temperate_2018"/>
+    <w:bookmarkEnd w:id="67"/>
+    <w:bookmarkStart w:id="68" w:name="ref-mau_temperate_2018"/>
     <w:p>
       <w:pPr>
         <w:pStyle w:val="Bibliography"/>
@@ -8332,8 +8353,8 @@
         <w:t xml:space="preserve">: 47.</w:t>
       </w:r>
     </w:p>
-    <w:bookmarkEnd w:id="66"/>
-    <w:bookmarkStart w:id="67" w:name="ref-mcdowellMechanismsPlantSurvival2008"/>
+    <w:bookmarkEnd w:id="68"/>
+    <w:bookmarkStart w:id="69" w:name="ref-mcdowellMechanismsPlantSurvival2008"/>
     <w:p>
       <w:pPr>
         <w:pStyle w:val="Bibliography"/>
@@ -8563,8 +8584,8 @@
         <w:t xml:space="preserve">: 719–739.</w:t>
       </w:r>
     </w:p>
-    <w:bookmarkEnd w:id="67"/>
-    <w:bookmarkStart w:id="68" w:name="ref-mcgregor_tree_nodate"/>
+    <w:bookmarkEnd w:id="69"/>
+    <w:bookmarkStart w:id="70" w:name="ref-mcgregor_tree_nodate"/>
     <w:p>
       <w:pPr>
         <w:pStyle w:val="Bibliography"/>
@@ -8779,8 +8800,8 @@
         <w:t xml:space="preserve">.</w:t>
       </w:r>
     </w:p>
-    <w:bookmarkEnd w:id="68"/>
-    <w:bookmarkStart w:id="69" w:name="ref-michaletzEnergeticCarbonEconomic2016"/>
+    <w:bookmarkEnd w:id="70"/>
+    <w:bookmarkStart w:id="71" w:name="ref-michaletzEnergeticCarbonEconomic2016"/>
     <w:p>
       <w:pPr>
         <w:pStyle w:val="Bibliography"/>
@@ -8943,8 +8964,8 @@
         <w:t xml:space="preserve">: 16129.</w:t>
       </w:r>
     </w:p>
-    <w:bookmarkEnd w:id="69"/>
-    <w:bookmarkStart w:id="70" w:name="ref-muir_tealeaves_2019"/>
+    <w:bookmarkEnd w:id="71"/>
+    <w:bookmarkStart w:id="72" w:name="ref-muir_tealeaves_2019"/>
     <w:p>
       <w:pPr>
         <w:pStyle w:val="Bibliography"/>
@@ -8993,8 +9014,8 @@
         <w:t xml:space="preserve">.</w:t>
       </w:r>
     </w:p>
-    <w:bookmarkEnd w:id="70"/>
-    <w:bookmarkStart w:id="71" w:name="ref-nakamuraForestsTheirCanopies2017"/>
+    <w:bookmarkEnd w:id="72"/>
+    <w:bookmarkStart w:id="73" w:name="ref-nakamuraForestsTheirCanopies2017"/>
     <w:p>
       <w:pPr>
         <w:pStyle w:val="Bibliography"/>
@@ -9224,8 +9245,8 @@
         <w:t xml:space="preserve">: 438–451.</w:t>
       </w:r>
     </w:p>
-    <w:bookmarkEnd w:id="71"/>
-    <w:bookmarkStart w:id="72" w:name="Xf86eafbcc52a138d084848c2a4cf7c904cbb622"/>
+    <w:bookmarkEnd w:id="73"/>
+    <w:bookmarkStart w:id="74" w:name="Xf86eafbcc52a138d084848c2a4cf7c904cbb622"/>
     <w:p>
       <w:pPr>
         <w:pStyle w:val="Bibliography"/>
@@ -9272,8 +9293,8 @@
         <w:t xml:space="preserve">. Packing the Photosynthetic Machinery: From Leaf to Canopy. In: Laisk A, Nedbal L, Govindjee, eds. Advances in Photosynthesis and Respiration. Photosynthesis in silico: Understanding Complexity from Molecules to Ecosystems. Dordrecht: Springer Netherlands, 363–399.</w:t>
       </w:r>
     </w:p>
-    <w:bookmarkEnd w:id="72"/>
-    <w:bookmarkStart w:id="73" w:name="X423affbf5f39a114486130c3c82faf24f36c63c"/>
+    <w:bookmarkEnd w:id="74"/>
+    <w:bookmarkStart w:id="75" w:name="X423affbf5f39a114486130c3c82faf24f36c63c"/>
     <w:p>
       <w:pPr>
         <w:pStyle w:val="Bibliography"/>
@@ -9360,8 +9381,8 @@
         <w:t xml:space="preserve">: 973–993.</w:t>
       </w:r>
     </w:p>
-    <w:bookmarkEnd w:id="73"/>
-    <w:bookmarkStart w:id="74" w:name="X6c8d3329dd9cc672dec5b93ec1c0d47cea031aa"/>
+    <w:bookmarkEnd w:id="75"/>
+    <w:bookmarkStart w:id="76" w:name="X6c8d3329dd9cc672dec5b93ec1c0d47cea031aa"/>
     <w:p>
       <w:pPr>
         <w:pStyle w:val="Bibliography"/>
@@ -9448,8 +9469,8 @@
         <w:t xml:space="preserve">: 293–313.</w:t>
       </w:r>
     </w:p>
-    <w:bookmarkEnd w:id="74"/>
-    <w:bookmarkStart w:id="75" w:name="Xa7956cfaddd5ce0161fd3d54f09b954da5ebbec"/>
+    <w:bookmarkEnd w:id="76"/>
+    <w:bookmarkStart w:id="77" w:name="Xa7956cfaddd5ce0161fd3d54f09b954da5ebbec"/>
     <w:p>
       <w:pPr>
         <w:pStyle w:val="Bibliography"/>
@@ -9517,8 +9538,8 @@
         <w:t xml:space="preserve">: 254–268.</w:t>
       </w:r>
     </w:p>
-    <w:bookmarkEnd w:id="75"/>
-    <w:bookmarkStart w:id="76" w:name="X5349a2a590687dae1d302b9d843e94191f30bb0"/>
+    <w:bookmarkEnd w:id="77"/>
+    <w:bookmarkStart w:id="78" w:name="X5349a2a590687dae1d302b9d843e94191f30bb0"/>
     <w:p>
       <w:pPr>
         <w:pStyle w:val="Bibliography"/>
@@ -9748,8 +9769,8 @@
         <w:t xml:space="preserve">: 183–186.</w:t>
       </w:r>
     </w:p>
-    <w:bookmarkEnd w:id="76"/>
-    <w:bookmarkStart w:id="77" w:name="X4b68950bc79607f0a8fd7df6ab095d40461b8c0"/>
+    <w:bookmarkEnd w:id="78"/>
+    <w:bookmarkStart w:id="79" w:name="X4b68950bc79607f0a8fd7df6ab095d40461b8c0"/>
     <w:p>
       <w:pPr>
         <w:pStyle w:val="Bibliography"/>
@@ -9836,8 +9857,8 @@
         <w:t xml:space="preserve">.</w:t>
       </w:r>
     </w:p>
-    <w:bookmarkEnd w:id="77"/>
-    <w:bookmarkStart w:id="78" w:name="X2dd73c0091dfefa3a223bc1baeb32eefff6ae93"/>
+    <w:bookmarkEnd w:id="79"/>
+    <w:bookmarkStart w:id="80" w:name="X2dd73c0091dfefa3a223bc1baeb32eefff6ae93"/>
     <w:p>
       <w:pPr>
         <w:pStyle w:val="Bibliography"/>
@@ -10000,8 +10021,8 @@
         <w:t xml:space="preserve">: 1073–1105.</w:t>
       </w:r>
     </w:p>
-    <w:bookmarkEnd w:id="78"/>
-    <w:bookmarkStart w:id="79" w:name="ref-rey-sanchez_spatial_2016"/>
+    <w:bookmarkEnd w:id="80"/>
+    <w:bookmarkStart w:id="81" w:name="ref-rey-sanchez_spatial_2016"/>
     <w:p>
       <w:pPr>
         <w:pStyle w:val="Bibliography"/>
@@ -10107,8 +10128,8 @@
         <w:t xml:space="preserve">: 75–89.</w:t>
       </w:r>
     </w:p>
-    <w:bookmarkEnd w:id="79"/>
-    <w:bookmarkStart w:id="80" w:name="X67948fac327461ee36c70bc89dd3e3472fe2ef7"/>
+    <w:bookmarkEnd w:id="81"/>
+    <w:bookmarkStart w:id="82" w:name="X67948fac327461ee36c70bc89dd3e3472fe2ef7"/>
     <w:p>
       <w:pPr>
         <w:pStyle w:val="Bibliography"/>
@@ -10195,8 +10216,8 @@
         <w:t xml:space="preserve">: 336.</w:t>
       </w:r>
     </w:p>
-    <w:bookmarkEnd w:id="80"/>
-    <w:bookmarkStart w:id="81" w:name="ref-sackHowStrongIntracanopy2006"/>
+    <w:bookmarkEnd w:id="82"/>
+    <w:bookmarkStart w:id="83" w:name="ref-sackHowStrongIntracanopy2006"/>
     <w:p>
       <w:pPr>
         <w:pStyle w:val="Bibliography"/>
@@ -10321,8 +10342,8 @@
         <w:t xml:space="preserve">: 829–839.</w:t>
       </w:r>
     </w:p>
-    <w:bookmarkEnd w:id="81"/>
-    <w:bookmarkStart w:id="82" w:name="X09ba62d06745595485000f6dbaffa1194d39fa2"/>
+    <w:bookmarkEnd w:id="83"/>
+    <w:bookmarkStart w:id="84" w:name="X09ba62d06745595485000f6dbaffa1194d39fa2"/>
     <w:p>
       <w:pPr>
         <w:pStyle w:val="Bibliography"/>
@@ -10447,8 +10468,8 @@
         <w:t xml:space="preserve">: 1060–1076.</w:t>
       </w:r>
     </w:p>
-    <w:bookmarkEnd w:id="82"/>
-    <w:bookmarkStart w:id="83" w:name="X061215d47d955ee52290079797e51cf19e4092a"/>
+    <w:bookmarkEnd w:id="84"/>
+    <w:bookmarkStart w:id="85" w:name="X061215d47d955ee52290079797e51cf19e4092a"/>
     <w:p>
       <w:pPr>
         <w:pStyle w:val="Bibliography"/>
@@ -10573,8 +10594,8 @@
         <w:t xml:space="preserve">.</w:t>
       </w:r>
     </w:p>
-    <w:bookmarkEnd w:id="83"/>
-    <w:bookmarkStart w:id="84" w:name="ref-senfCanopyMortalityHas2018a"/>
+    <w:bookmarkEnd w:id="85"/>
+    <w:bookmarkStart w:id="86" w:name="ref-senfCanopyMortalityHas2018a"/>
     <w:p>
       <w:pPr>
         <w:pStyle w:val="Bibliography"/>
@@ -10756,8 +10777,8 @@
         <w:t xml:space="preserve">: 4978.</w:t>
       </w:r>
     </w:p>
-    <w:bookmarkEnd w:id="84"/>
-    <w:bookmarkStart w:id="85" w:name="ref-senfMappingForestDisturbance2020"/>
+    <w:bookmarkEnd w:id="86"/>
+    <w:bookmarkStart w:id="87" w:name="ref-senfMappingForestDisturbance2020"/>
     <w:p>
       <w:pPr>
         <w:pStyle w:val="Bibliography"/>
@@ -10816,8 +10837,8 @@
         <w:t xml:space="preserve">: 1–8.</w:t>
       </w:r>
     </w:p>
-    <w:bookmarkEnd w:id="85"/>
-    <w:bookmarkStart w:id="86" w:name="X2431e27181524765370cc7f7345b0da9a6ffa47"/>
+    <w:bookmarkEnd w:id="87"/>
+    <w:bookmarkStart w:id="88" w:name="X2431e27181524765370cc7f7345b0da9a6ffa47"/>
     <w:p>
       <w:pPr>
         <w:pStyle w:val="Bibliography"/>
@@ -11047,8 +11068,8 @@
         <w:t xml:space="preserve">: 1284–1297.</w:t>
       </w:r>
     </w:p>
-    <w:bookmarkEnd w:id="86"/>
-    <w:bookmarkStart w:id="87" w:name="Xe9690ce09891863e171cd1c20e7c9a61a6225eb"/>
+    <w:bookmarkEnd w:id="88"/>
+    <w:bookmarkStart w:id="89" w:name="Xe9690ce09891863e171cd1c20e7c9a61a6225eb"/>
     <w:p>
       <w:pPr>
         <w:pStyle w:val="Bibliography"/>
@@ -11278,8 +11299,8 @@
         <w:t xml:space="preserve">: e03231.</w:t>
       </w:r>
     </w:p>
-    <w:bookmarkEnd w:id="87"/>
-    <w:bookmarkStart w:id="88" w:name="Xfa76203961b5427c4fc282acfc40a1d89068e51"/>
+    <w:bookmarkEnd w:id="89"/>
+    <w:bookmarkStart w:id="90" w:name="Xfa76203961b5427c4fc282acfc40a1d89068e51"/>
     <w:p>
       <w:pPr>
         <w:pStyle w:val="Bibliography"/>
@@ -11366,8 +11387,8 @@
         <w:t xml:space="preserve">: 5–1–5–16.</w:t>
       </w:r>
     </w:p>
-    <w:bookmarkEnd w:id="88"/>
-    <w:bookmarkStart w:id="89" w:name="ref-stovallTreeHeightExplains2019a"/>
+    <w:bookmarkEnd w:id="90"/>
+    <w:bookmarkStart w:id="91" w:name="ref-stovallTreeHeightExplains2019a"/>
     <w:p>
       <w:pPr>
         <w:pStyle w:val="Bibliography"/>
@@ -11454,8 +11475,8 @@
         <w:t xml:space="preserve">: 4385.</w:t>
       </w:r>
     </w:p>
-    <w:bookmarkEnd w:id="89"/>
-    <w:bookmarkStart w:id="90" w:name="ref-suggittExtinctionRiskClimate2018"/>
+    <w:bookmarkEnd w:id="91"/>
+    <w:bookmarkStart w:id="92" w:name="ref-suggittExtinctionRiskClimate2018"/>
     <w:p>
       <w:pPr>
         <w:pStyle w:val="Bibliography"/>
@@ -11685,8 +11706,8 @@
         <w:t xml:space="preserve">.</w:t>
       </w:r>
     </w:p>
-    <w:bookmarkEnd w:id="90"/>
-    <w:bookmarkStart w:id="91" w:name="ref-thom_effects_2020"/>
+    <w:bookmarkEnd w:id="92"/>
+    <w:bookmarkStart w:id="93" w:name="ref-thom_effects_2020"/>
     <w:p>
       <w:pPr>
         <w:pStyle w:val="Bibliography"/>
@@ -11830,8 +11851,8 @@
         <w:t xml:space="preserve">: 108066.</w:t>
       </w:r>
     </w:p>
-    <w:bookmarkEnd w:id="91"/>
-    <w:bookmarkStart w:id="92" w:name="Xe7481238d2c2f808363b8215d791d0c39194622"/>
+    <w:bookmarkEnd w:id="93"/>
+    <w:bookmarkStart w:id="94" w:name="Xe7481238d2c2f808363b8215d791d0c39194622"/>
     <w:p>
       <w:pPr>
         <w:pStyle w:val="Bibliography"/>
@@ -11994,8 +12015,8 @@
         <w:t xml:space="preserve">: 32.</w:t>
       </w:r>
     </w:p>
-    <w:bookmarkEnd w:id="92"/>
-    <w:bookmarkStart w:id="93" w:name="ref-valladaresShadeToleranceKey2008b"/>
+    <w:bookmarkEnd w:id="94"/>
+    <w:bookmarkStart w:id="95" w:name="ref-valladaresShadeToleranceKey2008b"/>
     <w:p>
       <w:pPr>
         <w:pStyle w:val="Bibliography"/>
@@ -12063,8 +12084,8 @@
         <w:t xml:space="preserve">: 237–257.</w:t>
       </w:r>
     </w:p>
-    <w:bookmarkEnd w:id="93"/>
-    <w:bookmarkStart w:id="94" w:name="X39daf62d0a69b2abbac01355652ed679db450f4"/>
+    <w:bookmarkEnd w:id="95"/>
+    <w:bookmarkStart w:id="96" w:name="X39daf62d0a69b2abbac01355652ed679db450f4"/>
     <w:p>
       <w:pPr>
         <w:pStyle w:val="Bibliography"/>
@@ -12189,8 +12210,8 @@
         <w:t xml:space="preserve">: 1427–1438.</w:t>
       </w:r>
     </w:p>
-    <w:bookmarkEnd w:id="94"/>
-    <w:bookmarkStart w:id="95" w:name="ref-yang_spatial_1999"/>
+    <w:bookmarkEnd w:id="96"/>
+    <w:bookmarkStart w:id="97" w:name="ref-yang_spatial_1999"/>
     <w:p>
       <w:pPr>
         <w:pStyle w:val="Bibliography"/>
@@ -12315,8 +12336,8 @@
         <w:t xml:space="preserve">: 27653–27661.</w:t>
       </w:r>
     </w:p>
-    <w:bookmarkEnd w:id="95"/>
-    <w:bookmarkStart w:id="96" w:name="ref-zellweger_seasonal_2019"/>
+    <w:bookmarkEnd w:id="97"/>
+    <w:bookmarkStart w:id="98" w:name="ref-zellweger_seasonal_2019"/>
     <w:p>
       <w:pPr>
         <w:pStyle w:val="Bibliography"/>
@@ -12546,8 +12567,8 @@
         <w:t xml:space="preserve">: 1774–1786.</w:t>
       </w:r>
     </w:p>
-    <w:bookmarkEnd w:id="96"/>
-    <w:bookmarkStart w:id="97" w:name="ref-zellweger_forest_2020"/>
+    <w:bookmarkEnd w:id="98"/>
+    <w:bookmarkStart w:id="99" w:name="ref-zellweger_forest_2020"/>
     <w:p>
       <w:pPr>
         <w:pStyle w:val="Bibliography"/>
@@ -12777,8 +12798,8 @@
         <w:t xml:space="preserve">: 772–775.</w:t>
       </w:r>
     </w:p>
-    <w:bookmarkEnd w:id="97"/>
-    <w:bookmarkStart w:id="98" w:name="ref-zhang_photosynthetic_2012"/>
+    <w:bookmarkEnd w:id="99"/>
+    <w:bookmarkStart w:id="100" w:name="ref-zhang_photosynthetic_2012"/>
     <w:p>
       <w:pPr>
         <w:pStyle w:val="Bibliography"/>
@@ -12884,8 +12905,8 @@
         <w:t xml:space="preserve">: 1027–1033.</w:t>
       </w:r>
     </w:p>
-    <w:bookmarkEnd w:id="98"/>
-    <w:bookmarkEnd w:id="99"/>
+    <w:bookmarkEnd w:id="100"/>
+    <w:bookmarkEnd w:id="101"/>
     <w:sectPr/>
   </w:body>
 </w:document>
@@ -13413,6 +13434,9 @@
     <w:abstractNumId w:val="991"/>
   </w:num>
   <w:num w:numId="1004">
+    <w:abstractNumId w:val="991"/>
+  </w:num>
+  <w:num w:numId="1005">
     <w:abstractNumId w:val="991"/>
   </w:num>
 </w:numbering>

</xml_diff>

<commit_message>
work on auto numbering of figures, appendices, plus some content on biophysical gradients
</commit_message>
<xml_diff>
--- a/vertical-thermal-review.docx
+++ b/vertical-thermal-review.docx
@@ -262,7 +262,7 @@
         <w:t xml:space="preserve"> </w:t>
       </w:r>
       <w:r>
-        <w:t xml:space="preserve">Strong vertical microclimatic gradients imply that canopy leaves are exposed to more solar radiation and higher evaporative demand than understory leaves.</w:t>
+        <w:t xml:space="preserve">Strong vertical microclimatic gradients imply that canopy leaves are exposed to more solar radiation and higher evaporative demand than understory leaves, particularly in forests with dense canopies.</w:t>
       </w:r>
       <w:r>
         <w:t xml:space="preserve"> </w:t>
@@ -329,7 +329,7 @@
         </m:sSub>
       </m:oMath>
       <w:r>
-        <w:t xml:space="preserve">’s generally track air temperature (</w:t>
+        <w:t xml:space="preserve">’s exceed air temperature (</w:t>
       </w:r>
       <m:oMath>
         <m:sSub>
@@ -352,7 +352,13 @@
         </m:sSub>
       </m:oMath>
       <w:r>
-        <w:t xml:space="preserve">) and do not vary dramatically across the vertical gradient, except when hydraulic limitations impede evaporative cooling such that</w:t>
+        <w:t xml:space="preserve">) under conditions of high solar radiation, low wind, and low stomatal conductance.</w:t>
+      </w:r>
+      <w:r>
+        <w:t xml:space="preserve"> </w:t>
+      </w:r>
+      <w:r>
+        <w:t xml:space="preserve">Differences are most pronounced when hydraulic limitations impede evaporative cooling such that</w:t>
       </w:r>
       <w:r>
         <w:t xml:space="preserve"> </w:t>
@@ -381,7 +387,7 @@
         </m:sSub>
       </m:oMath>
       <w:r>
-        <w:t xml:space="preserve">’s of sun-exposed canopy leaves become significantly elevated above both</w:t>
+        <w:t xml:space="preserve">’s of sun-exposed canopy leaves become dramatically elevated above both</w:t>
       </w:r>
       <w:r>
         <w:t xml:space="preserve"> </w:t>
@@ -445,7 +451,7 @@
         <w:t xml:space="preserve"> </w:t>
       </w:r>
       <w:r>
-        <w:t xml:space="preserve">Correspondingly, while leaf metabolism generally increases with height across the vertical gradient, differences in thermal sensitivity, optimal temperatures, and thermal damage thresholds are modest.</w:t>
+        <w:t xml:space="preserve">While leaf metabolism generally increases with height across the vertical gradient, differences in thermal sensitivity, optimal temperatures, and thermal damage thresholds are modest.</w:t>
       </w:r>
       <w:r>
         <w:t xml:space="preserve"> </w:t>
@@ -1064,7 +1070,26 @@
         <w:rPr>
           <w:b/>
         </w:rPr>
-        <w:t xml:space="preserve">However, we lack a systematic, up to date understanding of biophysical and biological patterns across this gradient, how these affect leaf-level processes, and in turn how it affects ecosystems (Fig. 1).</w:t>
+        <w:t xml:space="preserve">However, we lack a systematic, up to date understanding of biophysical and biological patterns across this gradient, how these affect leaf-level processes, and in turn how it affects ecosystems (Fig.</w:t>
+      </w:r>
+      <w:r>
+        <w:rPr>
+          <w:b/>
+        </w:rPr>
+        <w:t xml:space="preserve"> </w:t>
+      </w:r>
+      <w:r>
+        <w:rPr>
+          <w:rStyle w:val="VerbatimChar"/>
+          <w:b/>
+        </w:rPr>
+        <w:t xml:space="preserve">r fig_schematic</w:t>
+      </w:r>
+      <w:r>
+        <w:rPr>
+          <w:b/>
+        </w:rPr>
+        <w:t xml:space="preserve">).</w:t>
       </w:r>
     </w:p>
     <w:p>
@@ -1092,13 +1117,25 @@
         <w:t xml:space="preserve">“</w:t>
       </w:r>
       <w:r>
-        <w:t xml:space="preserve">What aspects of biophysical envt? Microclimate and vertical plant structure/phenology/etc (ok yes, see this in fig 1)</w:t>
+        <w:t xml:space="preserve">What aspects of biophysical envt? Microclimate and vertical plant structure/phenology/etc (ok yes, see this in fig</w:t>
+      </w:r>
+      <w:r>
+        <w:t xml:space="preserve"> </w:t>
+      </w:r>
+      <w:r>
+        <w:rPr>
+          <w:rStyle w:val="VerbatimChar"/>
+        </w:rPr>
+        <w:t xml:space="preserve">r fig_schematic</w:t>
+      </w:r>
+      <w:r>
+        <w:t xml:space="preserve">)</w:t>
       </w:r>
       <w:r>
         <w:t xml:space="preserve">”</w:t>
       </w:r>
       <w:r>
-        <w:t xml:space="preserve">?–Elsa</w:t>
+        <w:t xml:space="preserve">?–Elsa:</w:t>
       </w:r>
       <w:r>
         <w:t xml:space="preserve"> </w:t>
@@ -1297,25 +1334,21 @@
         <w:t xml:space="preserve"> </w:t>
       </w:r>
       <w:r>
+        <w:t xml:space="preserve">We supplement review of the existing literature with a new analysis of data on vegetation structure and vertical profiles in microclimate from the U.S. National Ecological Observatory Network [NEON; Appendix S1; Schimel et al. 2007].</w:t>
+      </w:r>
+    </w:p>
+    <w:p>
+      <w:pPr>
+        <w:pStyle w:val="BodyText"/>
+      </w:pPr>
+      <w:r>
         <w:t xml:space="preserve">Canopy foliage, which varies across forest types and seasonally, strongly shapes the understory light, wind, etc.</w:t>
       </w:r>
       <w:r>
         <w:t xml:space="preserve"> </w:t>
       </w:r>
       <w:r>
-        <w:t xml:space="preserve">Forest canopies have a buffering effect on multiple aspects of the understory climate (Fig.</w:t>
-      </w:r>
-      <w:r>
-        <w:t xml:space="preserve"> </w:t>
-      </w:r>
-      <w:r>
-        <w:rPr>
-          <w:b/>
-        </w:rPr>
-        <w:t xml:space="preserve">2</w:t>
-      </w:r>
-      <w:r>
-        <w:t xml:space="preserve">).</w:t>
+        <w:t xml:space="preserve">Forest canopies have a buffering effect on multiple aspects of the understory climate (Fig. 2).</w:t>
       </w:r>
     </w:p>
     <w:p>
@@ -1430,19 +1463,7 @@
         <w:t xml:space="preserve"> </w:t>
       </w:r>
       <w:r>
-        <w:t xml:space="preserve">(Fig.</w:t>
-      </w:r>
-      <w:r>
-        <w:t xml:space="preserve"> </w:t>
-      </w:r>
-      <w:r>
-        <w:rPr>
-          <w:b/>
-        </w:rPr>
-        <w:t xml:space="preserve">2x</w:t>
-      </w:r>
-      <w:r>
-        <w:t xml:space="preserve">), such that the forest floor of understory regions receive 1-2% of the light incident to the top of the canopy [</w:t>
+        <w:t xml:space="preserve">(Fig. 2), such that the forest floor of understory regions receive 1-2% of the light incident to the top of the canopy [</w:t>
       </w:r>
       <w:r>
         <w:t xml:space="preserve">Roberts</w:t>
@@ -1567,22 +1588,7 @@
         <w:rPr>
           <w:b/>
         </w:rPr>
-        <w:t xml:space="preserve">Wind speeds are also higher at the top of the canopy (Fig.</w:t>
-      </w:r>
-      <w:r>
-        <w:rPr>
-          <w:b/>
-        </w:rPr>
-        <w:t xml:space="preserve"> </w:t>
-      </w:r>
-      <w:r>
-        <w:t xml:space="preserve">2x</w:t>
-      </w:r>
-      <w:r>
-        <w:rPr>
-          <w:b/>
-        </w:rPr>
-        <w:t xml:space="preserve">).</w:t>
+        <w:t xml:space="preserve">Wind speeds are also higher at the top of the canopy (Fig. 2).</w:t>
       </w:r>
       <w:r>
         <w:t xml:space="preserve"> </w:t>
@@ -1818,22 +1824,7 @@
         <w:rPr>
           <w:b/>
         </w:rPr>
-        <w:t xml:space="preserve">, is sometimes significantly buffered by forest canopies (Fig.</w:t>
-      </w:r>
-      <w:r>
-        <w:rPr>
-          <w:b/>
-        </w:rPr>
-        <w:t xml:space="preserve"> </w:t>
-      </w:r>
-      <w:r>
-        <w:t xml:space="preserve">2x</w:t>
-      </w:r>
-      <w:r>
-        <w:rPr>
-          <w:b/>
-        </w:rPr>
-        <w:t xml:space="preserve">).</w:t>
+        <w:t xml:space="preserve">, is sometimes significantly buffered by forest canopies (Fig. 2).</w:t>
       </w:r>
       <w:r>
         <w:t xml:space="preserve"> </w:t>
@@ -2265,22 +2256,7 @@
         <w:rPr>
           <w:b/>
         </w:rPr>
-        <w:t xml:space="preserve">Humidity also varies across the forest vertical profile, being generally higher in the understory (Fig.</w:t>
-      </w:r>
-      <w:r>
-        <w:rPr>
-          <w:b/>
-        </w:rPr>
-        <w:t xml:space="preserve"> </w:t>
-      </w:r>
-      <w:r>
-        <w:t xml:space="preserve">2x</w:t>
-      </w:r>
-      <w:r>
-        <w:rPr>
-          <w:b/>
-        </w:rPr>
-        <w:t xml:space="preserve">).</w:t>
+        <w:t xml:space="preserve">Humidity also varies across the forest vertical profile, being generally higher in the understory (Fig. 2).</w:t>
       </w:r>
       <w:r>
         <w:t xml:space="preserve"> </w:t>
@@ -2592,25 +2568,20 @@
       </w:r>
     </w:p>
     <w:p>
-      <w:r>
-        <w:br w:type="page"/>
-      </w:r>
-    </w:p>
-    <w:p>
       <w:pPr>
         <w:pStyle w:val="CaptionedFigure"/>
       </w:pPr>
       <w:r>
         <w:drawing>
           <wp:inline>
-            <wp:extent cx="5334000" cy="2598615"/>
+            <wp:extent cx="5334000" cy="3333750"/>
             <wp:effectExtent b="0" l="0" r="0" t="0"/>
-            <wp:docPr descr="Figure 2. Vertical gradients in the biophysical environment, from NEON data. Current placeholder figure is old version from Ian McGregor’s in press paper, showing NEON data from SCBI. See issue 2: https://github.com/EcoClimLab/vertical-thermal-review/issues/2." title="" id="1" name="Picture"/>
+            <wp:docPr descr="Figure 2. Vertical gradients in the biophysical environment, from NEON data. Current placeholder figure is just one of several+ intended sites. See issue 2: https://github.com/EcoClimLab/vertical-thermal-review/issues/2." title="" id="1" name="Picture"/>
             <a:graphic>
               <a:graphicData uri="http://schemas.openxmlformats.org/drawingml/2006/picture">
                 <pic:pic>
                   <pic:nvPicPr>
-                    <pic:cNvPr descr="NEON_height_profiles/NEON_height_profile_temp.png" id="0" name="Picture"/>
+                    <pic:cNvPr descr="NEON_height_profiles/figures/profile_SCBI.png" id="0" name="Picture"/>
                     <pic:cNvPicPr>
                       <a:picLocks noChangeArrowheads="1" noChangeAspect="1"/>
                     </pic:cNvPicPr>
@@ -2624,7 +2595,7 @@
                   <pic:spPr bwMode="auto">
                     <a:xfrm>
                       <a:off x="0" y="0"/>
-                      <a:ext cx="5334000" cy="2598615"/>
+                      <a:ext cx="5334000" cy="3333750"/>
                     </a:xfrm>
                     <a:prstGeom prst="rect">
                       <a:avLst/>
@@ -2657,7 +2628,7 @@
         <w:t xml:space="preserve"> </w:t>
       </w:r>
       <w:r>
-        <w:t xml:space="preserve">Current placeholder figure is old version from Ian McGregor’s in press paper, showing NEON data from SCBI. See issue 2:</w:t>
+        <w:t xml:space="preserve">Current placeholder figure is just one of several+ intended sites. See issue 2:</w:t>
       </w:r>
       <w:r>
         <w:t xml:space="preserve"> </w:t>
@@ -2676,19 +2647,261 @@
     </w:p>
     <w:p>
       <w:pPr>
+        <w:pStyle w:val="BodyText"/>
+      </w:pPr>
+      <w:r>
+        <w:rPr>
+          <w:b/>
+        </w:rPr>
+        <w:t xml:space="preserve">The strength of this buffering varies across forests, being influenced by both forest characteristics (Fig. 3) and the biophysical environment.</w:t>
+      </w:r>
+      <w:r>
+        <w:t xml:space="preserve"> </w:t>
+      </w:r>
+      <w:r>
+        <w:t xml:space="preserve">First, buffering increases with canopy cover.</w:t>
+      </w:r>
+      <w:r>
+        <w:t xml:space="preserve"> </w:t>
+      </w:r>
+      <w:r>
+        <w:t xml:space="preserve">* greater cover –&gt; lower max T and VPD, higher minT</w:t>
+      </w:r>
+      <w:r>
+        <w:t xml:space="preserve"> </w:t>
+      </w:r>
+      <w:r>
+        <w:t xml:space="preserve">(Davis</w:t>
+      </w:r>
+      <w:r>
+        <w:t xml:space="preserve"> </w:t>
+      </w:r>
+      <w:r>
+        <w:rPr>
+          <w:i/>
+        </w:rPr>
+        <w:t xml:space="preserve">et al.</w:t>
+      </w:r>
+      <w:r>
+        <w:t xml:space="preserve">, 2019)</w:t>
+      </w:r>
+      <w:r>
+        <w:t xml:space="preserve"> </w:t>
+      </w:r>
+      <w:r>
+        <w:t xml:space="preserve">* greater cover –&gt; lower max T and light availability</w:t>
+      </w:r>
+      <w:r>
+        <w:t xml:space="preserve"> </w:t>
+      </w:r>
+      <w:r>
+        <w:t xml:space="preserve">(Zellweger</w:t>
+      </w:r>
+      <w:r>
+        <w:t xml:space="preserve"> </w:t>
+      </w:r>
+      <w:r>
+        <w:rPr>
+          <w:i/>
+        </w:rPr>
+        <w:t xml:space="preserve">et al.</w:t>
+      </w:r>
+      <w:r>
+        <w:t xml:space="preserve">, 2019)</w:t>
+      </w:r>
+      <w:r>
+        <w:t xml:space="preserve"> </w:t>
+      </w:r>
+      <w:r>
+        <w:t xml:space="preserve">* [</w:t>
+      </w:r>
+      <w:r>
+        <w:t xml:space="preserve">Thom</w:t>
+      </w:r>
+      <w:r>
+        <w:t xml:space="preserve"> </w:t>
+      </w:r>
+      <w:r>
+        <w:rPr>
+          <w:i/>
+        </w:rPr>
+        <w:t xml:space="preserve">et al.</w:t>
+      </w:r>
+      <w:r>
+        <w:t xml:space="preserve"> </w:t>
+      </w:r>
+      <w:r>
+        <w:t xml:space="preserve">(2020)</w:t>
+      </w:r>
+      <w:r>
+        <w:t xml:space="preserve">; Tymen et al. 2017 ; Jucker et al. 2018 ; Hardwick et al. 2015]</w:t>
+      </w:r>
+      <w:r>
+        <w:t xml:space="preserve"> </w:t>
+      </w:r>
+      <w:r>
+        <w:rPr>
+          <w:i/>
+        </w:rPr>
+        <w:t xml:space="preserve">Presumably, buffering would also be affected by canopy roughness, which affects turbulent air flow and the canopy boundary layer.</w:t>
+      </w:r>
+      <w:r>
+        <w:t xml:space="preserve"> </w:t>
+      </w:r>
+      <w:r>
+        <w:t xml:space="preserve">Taller trees don’t necessarily increase buffering</w:t>
+      </w:r>
+      <w:r>
+        <w:t xml:space="preserve"> </w:t>
+      </w:r>
+      <w:r>
+        <w:t xml:space="preserve">(Zellweger</w:t>
+      </w:r>
+      <w:r>
+        <w:t xml:space="preserve"> </w:t>
+      </w:r>
+      <w:r>
+        <w:rPr>
+          <w:i/>
+        </w:rPr>
+        <w:t xml:space="preserve">et al.</w:t>
+      </w:r>
+      <w:r>
+        <w:t xml:space="preserve">, 2019)</w:t>
+      </w:r>
+      <w:r>
+        <w:t xml:space="preserve">.</w:t>
+      </w:r>
+      <w:r>
+        <w:t xml:space="preserve"> </w:t>
+      </w:r>
+      <w:r>
+        <w:t xml:space="preserve">Species that have higher shade casting ability such as braodleaved trees increase T buffering</w:t>
+      </w:r>
+      <w:r>
+        <w:t xml:space="preserve"> </w:t>
+      </w:r>
+      <w:r>
+        <w:t xml:space="preserve">(Zellweger</w:t>
+      </w:r>
+      <w:r>
+        <w:t xml:space="preserve"> </w:t>
+      </w:r>
+      <w:r>
+        <w:rPr>
+          <w:i/>
+        </w:rPr>
+        <w:t xml:space="preserve">et al.</w:t>
+      </w:r>
+      <w:r>
+        <w:t xml:space="preserve">, 2019, p. @vonarxSpatiotemporalEffectsForest2012)</w:t>
+      </w:r>
+      <w:r>
+        <w:t xml:space="preserve"> </w:t>
+      </w:r>
+      <w:r>
+        <w:t xml:space="preserve">The strength of buffering also varies with respect to geographic and climatic factors.</w:t>
+      </w:r>
+      <w:r>
+        <w:t xml:space="preserve"> </w:t>
+      </w:r>
+      <w:r>
+        <w:t xml:space="preserve">* Distance to coast, topographic position, elevation</w:t>
+      </w:r>
+      <w:r>
+        <w:t xml:space="preserve"> </w:t>
+      </w:r>
+      <w:r>
+        <w:t xml:space="preserve">(Zellweger</w:t>
+      </w:r>
+      <w:r>
+        <w:t xml:space="preserve"> </w:t>
+      </w:r>
+      <w:r>
+        <w:rPr>
+          <w:i/>
+        </w:rPr>
+        <w:t xml:space="preserve">et al.</w:t>
+      </w:r>
+      <w:r>
+        <w:t xml:space="preserve">, 2019)</w:t>
+      </w:r>
+      <w:r>
+        <w:t xml:space="preserve"> </w:t>
+      </w:r>
+      <w:r>
+        <w:t xml:space="preserve">*</w:t>
+      </w:r>
+      <w:r>
+        <w:t xml:space="preserve"> </w:t>
+      </w:r>
+      <w:r>
+        <w:t xml:space="preserve">(Davis</w:t>
+      </w:r>
+      <w:r>
+        <w:t xml:space="preserve"> </w:t>
+      </w:r>
+      <w:r>
+        <w:rPr>
+          <w:i/>
+        </w:rPr>
+        <w:t xml:space="preserve">et al.</w:t>
+      </w:r>
+      <w:r>
+        <w:t xml:space="preserve">, 2019)</w:t>
+      </w:r>
+      <w:r>
+        <w:t xml:space="preserve"> </w:t>
+      </w:r>
+      <w:r>
+        <w:t xml:space="preserve">However vertical climate gradients within forests are known to be steeper than those driven by elevation and latitude</w:t>
+      </w:r>
+      <w:r>
+        <w:t xml:space="preserve"> </w:t>
+      </w:r>
+      <w:r>
+        <w:t xml:space="preserve">(Nakamura</w:t>
+      </w:r>
+      <w:r>
+        <w:t xml:space="preserve"> </w:t>
+      </w:r>
+      <w:r>
+        <w:rPr>
+          <w:i/>
+        </w:rPr>
+        <w:t xml:space="preserve">et al.</w:t>
+      </w:r>
+      <w:r>
+        <w:t xml:space="preserve">, 2017; Martin</w:t>
+      </w:r>
+      <w:r>
+        <w:t xml:space="preserve"> </w:t>
+      </w:r>
+      <w:r>
+        <w:rPr>
+          <w:i/>
+        </w:rPr>
+        <w:t xml:space="preserve">et al.</w:t>
+      </w:r>
+      <w:r>
+        <w:t xml:space="preserve">, 2020)</w:t>
+      </w:r>
+    </w:p>
+    <w:p>
+      <w:pPr>
         <w:pStyle w:val="CaptionedFigure"/>
       </w:pPr>
       <w:r>
         <w:drawing>
           <wp:inline>
-            <wp:extent cx="5334000" cy="3663975"/>
+            <wp:extent cx="5334000" cy="2752906"/>
             <wp:effectExtent b="0" l="0" r="0" t="0"/>
-            <wp:docPr descr="This is a draft illustration of contents for the intendend figure. We’ll pick out one variable-month combination per panel, and show it for all the forested NEON sites." title="" id="1" name="Picture"/>
+            <wp:docPr descr="Figure 3. Role of canopy permeability in shaping temperature buffering, from NEON data. Current placeholder figure is Nidhi’s first rough analysis. See issue 2: https://github.com/EcoClimLab/vertical-thermal-review/issues/2." title="" id="1" name="Picture"/>
             <a:graphic>
               <a:graphicData uri="http://schemas.openxmlformats.org/drawingml/2006/picture">
                 <pic:pic>
                   <pic:nvPicPr>
-                    <pic:cNvPr descr="NEON_height_profiles/NEON_height_profile_temp2.png" id="0" name="Picture"/>
+                    <pic:cNvPr descr="NEON_height_profiles/figures/differences_across_forests_temp.png" id="0" name="Picture"/>
                     <pic:cNvPicPr>
                       <a:picLocks noChangeArrowheads="1" noChangeAspect="1"/>
                     </pic:cNvPicPr>
@@ -2702,7 +2915,7 @@
                   <pic:spPr bwMode="auto">
                     <a:xfrm>
                       <a:off x="0" y="0"/>
-                      <a:ext cx="5334000" cy="3663975"/>
+                      <a:ext cx="5334000" cy="2752906"/>
                     </a:xfrm>
                     <a:prstGeom prst="rect">
                       <a:avLst/>
@@ -2726,254 +2939,30 @@
         <w:pStyle w:val="ImageCaption"/>
       </w:pPr>
       <w:r>
-        <w:t xml:space="preserve">This is a draft illustration of contents for the intendend figure. We’ll pick out one variable-month combination per panel, and show it for all the forested NEON sites.</w:t>
-      </w:r>
-    </w:p>
-    <w:p>
-      <w:r>
-        <w:br w:type="page"/>
-      </w:r>
-    </w:p>
-    <w:p>
-      <w:pPr>
-        <w:pStyle w:val="BodyText"/>
-      </w:pPr>
-      <w:r>
-        <w:rPr>
-          <w:b/>
-        </w:rPr>
-        <w:t xml:space="preserve">The strength of this buffering varies across forests, being influenced by both forest characteristics and the biophysical environment.</w:t>
-      </w:r>
-      <w:r>
-        <w:t xml:space="preserve"> </w:t>
-      </w:r>
-      <w:r>
-        <w:t xml:space="preserve">First, buffering increases with canopy cover.</w:t>
-      </w:r>
-      <w:r>
-        <w:t xml:space="preserve"> </w:t>
-      </w:r>
-      <w:r>
-        <w:t xml:space="preserve">* greater cover –&gt; lower max T and VPD, higher minT</w:t>
-      </w:r>
-      <w:r>
-        <w:t xml:space="preserve"> </w:t>
-      </w:r>
-      <w:r>
-        <w:t xml:space="preserve">(Davis</w:t>
-      </w:r>
-      <w:r>
-        <w:t xml:space="preserve"> </w:t>
-      </w:r>
-      <w:r>
-        <w:rPr>
-          <w:i/>
-        </w:rPr>
-        <w:t xml:space="preserve">et al.</w:t>
-      </w:r>
-      <w:r>
-        <w:t xml:space="preserve">, 2019)</w:t>
-      </w:r>
-      <w:r>
-        <w:t xml:space="preserve"> </w:t>
-      </w:r>
-      <w:r>
-        <w:t xml:space="preserve">* greater cover –&gt; lower max T and light availability</w:t>
-      </w:r>
-      <w:r>
-        <w:t xml:space="preserve"> </w:t>
-      </w:r>
-      <w:r>
-        <w:t xml:space="preserve">(Zellweger</w:t>
-      </w:r>
-      <w:r>
-        <w:t xml:space="preserve"> </w:t>
-      </w:r>
-      <w:r>
-        <w:rPr>
-          <w:i/>
-        </w:rPr>
-        <w:t xml:space="preserve">et al.</w:t>
-      </w:r>
-      <w:r>
-        <w:t xml:space="preserve">, 2019)</w:t>
-      </w:r>
-      <w:r>
-        <w:t xml:space="preserve"> </w:t>
-      </w:r>
-      <w:r>
-        <w:t xml:space="preserve">* [</w:t>
-      </w:r>
-      <w:r>
-        <w:t xml:space="preserve">Thom</w:t>
-      </w:r>
-      <w:r>
-        <w:t xml:space="preserve"> </w:t>
-      </w:r>
-      <w:r>
-        <w:rPr>
-          <w:i/>
-        </w:rPr>
-        <w:t xml:space="preserve">et al.</w:t>
-      </w:r>
-      <w:r>
-        <w:t xml:space="preserve"> </w:t>
-      </w:r>
-      <w:r>
-        <w:t xml:space="preserve">(2020)</w:t>
-      </w:r>
-      <w:r>
-        <w:t xml:space="preserve">; Tymen et al. 2017 ; Jucker et al. 2018 ; Hardwick et al. 2015]</w:t>
-      </w:r>
-      <w:r>
-        <w:t xml:space="preserve"> </w:t>
-      </w:r>
-      <w:r>
-        <w:rPr>
-          <w:i/>
-        </w:rPr>
-        <w:t xml:space="preserve">Presumably, buffering would also be affected by canopy roughness, which affects turbulent air flow and the canopy boundary layer.</w:t>
-      </w:r>
-      <w:r>
-        <w:t xml:space="preserve"> </w:t>
-      </w:r>
-      <w:r>
-        <w:t xml:space="preserve">Taller trees don’t necessarily increase buffering</w:t>
-      </w:r>
-      <w:r>
-        <w:t xml:space="preserve"> </w:t>
-      </w:r>
-      <w:r>
-        <w:t xml:space="preserve">(Zellweger</w:t>
-      </w:r>
-      <w:r>
-        <w:t xml:space="preserve"> </w:t>
-      </w:r>
-      <w:r>
-        <w:rPr>
-          <w:i/>
-        </w:rPr>
-        <w:t xml:space="preserve">et al.</w:t>
-      </w:r>
-      <w:r>
-        <w:t xml:space="preserve">, 2019)</w:t>
-      </w:r>
+        <w:rPr>
+          <w:b/>
+        </w:rPr>
+        <w:t xml:space="preserve">Figure 3. Role of canopy permeability in shaping temperature buffering, from NEON data.</w:t>
+      </w:r>
+      <w:r>
+        <w:t xml:space="preserve"> </w:t>
+      </w:r>
+      <w:r>
+        <w:t xml:space="preserve">Current placeholder figure is Nidhi’s first rough analysis. See issue 2:</w:t>
+      </w:r>
+      <w:r>
+        <w:t xml:space="preserve"> </w:t>
+      </w:r>
+      <w:hyperlink r:id="rId26">
+        <w:r>
+          <w:rPr>
+            <w:rStyle w:val="Hyperlink"/>
+          </w:rPr>
+          <w:t xml:space="preserve">https://github.com/EcoClimLab/vertical-thermal-review/issues/2</w:t>
+        </w:r>
+      </w:hyperlink>
       <w:r>
         <w:t xml:space="preserve">.</w:t>
-      </w:r>
-      <w:r>
-        <w:t xml:space="preserve"> </w:t>
-      </w:r>
-      <w:r>
-        <w:t xml:space="preserve">Species that have higher shade casting ability such as braodleaved trees increase T buffering</w:t>
-      </w:r>
-      <w:r>
-        <w:t xml:space="preserve"> </w:t>
-      </w:r>
-      <w:r>
-        <w:t xml:space="preserve">(Zellweger</w:t>
-      </w:r>
-      <w:r>
-        <w:t xml:space="preserve"> </w:t>
-      </w:r>
-      <w:r>
-        <w:rPr>
-          <w:i/>
-        </w:rPr>
-        <w:t xml:space="preserve">et al.</w:t>
-      </w:r>
-      <w:r>
-        <w:t xml:space="preserve">, 2019, p. @vonarxSpatiotemporalEffectsForest2012)</w:t>
-      </w:r>
-      <w:r>
-        <w:t xml:space="preserve"> </w:t>
-      </w:r>
-      <w:r>
-        <w:t xml:space="preserve">The strength of buffering also varies with respect to geographic and climatic factors.</w:t>
-      </w:r>
-      <w:r>
-        <w:t xml:space="preserve"> </w:t>
-      </w:r>
-      <w:r>
-        <w:t xml:space="preserve">* Distance to coast, topographic position, elevation</w:t>
-      </w:r>
-      <w:r>
-        <w:t xml:space="preserve"> </w:t>
-      </w:r>
-      <w:r>
-        <w:t xml:space="preserve">(Zellweger</w:t>
-      </w:r>
-      <w:r>
-        <w:t xml:space="preserve"> </w:t>
-      </w:r>
-      <w:r>
-        <w:rPr>
-          <w:i/>
-        </w:rPr>
-        <w:t xml:space="preserve">et al.</w:t>
-      </w:r>
-      <w:r>
-        <w:t xml:space="preserve">, 2019)</w:t>
-      </w:r>
-      <w:r>
-        <w:t xml:space="preserve"> </w:t>
-      </w:r>
-      <w:r>
-        <w:t xml:space="preserve">*</w:t>
-      </w:r>
-      <w:r>
-        <w:t xml:space="preserve"> </w:t>
-      </w:r>
-      <w:r>
-        <w:t xml:space="preserve">(Davis</w:t>
-      </w:r>
-      <w:r>
-        <w:t xml:space="preserve"> </w:t>
-      </w:r>
-      <w:r>
-        <w:rPr>
-          <w:i/>
-        </w:rPr>
-        <w:t xml:space="preserve">et al.</w:t>
-      </w:r>
-      <w:r>
-        <w:t xml:space="preserve">, 2019)</w:t>
-      </w:r>
-      <w:r>
-        <w:t xml:space="preserve"> </w:t>
-      </w:r>
-      <w:r>
-        <w:t xml:space="preserve">However vertical climate gradients within forests are known to be steeper than those driven by elevation and latitude</w:t>
-      </w:r>
-      <w:r>
-        <w:t xml:space="preserve"> </w:t>
-      </w:r>
-      <w:r>
-        <w:t xml:space="preserve">(Nakamura</w:t>
-      </w:r>
-      <w:r>
-        <w:t xml:space="preserve"> </w:t>
-      </w:r>
-      <w:r>
-        <w:rPr>
-          <w:i/>
-        </w:rPr>
-        <w:t xml:space="preserve">et al.</w:t>
-      </w:r>
-      <w:r>
-        <w:t xml:space="preserve">, 2017; Martin</w:t>
-      </w:r>
-      <w:r>
-        <w:t xml:space="preserve"> </w:t>
-      </w:r>
-      <w:r>
-        <w:rPr>
-          <w:i/>
-        </w:rPr>
-        <w:t xml:space="preserve">et al.</w:t>
-      </w:r>
-      <w:r>
-        <w:t xml:space="preserve">, 2020)</w:t>
       </w:r>
     </w:p>
     <w:bookmarkEnd w:id="28"/>
@@ -3039,7 +3028,7 @@
         <w:t xml:space="preserve"> </w:t>
       </w:r>
       <w:r>
-        <w:t xml:space="preserve">Increasing number of studies point towards the importance of incorporating vertical canopy leaf trait variation in modelling for leaf economic spectrum (LES) [Chen et al. 2020], leaf thermoregulation and thermal sensitivty which will provide a more accurate representation of within-canopy gradient response to increasing temperatures.[</w:t>
+        <w:t xml:space="preserve">Increasing number of studies point towards the importance of incorporating vertical canopy leaf trait variation in modelling for leaf economic spectrum (LES) [Chen et al. 2020], leaf thermoregulation and thermal sensitivity which will provide a more accurate representation of within-canopy gradient response to increasing temperatures.[</w:t>
       </w:r>
       <w:r>
         <w:t xml:space="preserve">Fauset</w:t>
@@ -3932,7 +3921,7 @@
         <w:rPr>
           <w:b/>
         </w:rPr>
-        <w:t xml:space="preserve">When vertical gradients in the biophysical environment and leaf traits combine to shape leaf energy budgets,</w:t>
+        <w:t xml:space="preserve">When vertical gradients in the biophysical environment and leaf traits combine to shape leaf energy budgets, under some conditions</w:t>
       </w:r>
       <w:r>
         <w:rPr>
@@ -3973,7 +3962,7 @@
         <w:rPr>
           <w:b/>
         </w:rPr>
-        <w:t xml:space="preserve">often differs little from</w:t>
+        <w:t xml:space="preserve">tracks</w:t>
       </w:r>
       <w:r>
         <w:rPr>
@@ -4011,7 +4000,7 @@
         <w:rPr>
           <w:b/>
         </w:rPr>
-        <w:t xml:space="preserve">and between understory and canopy (Fig.</w:t>
+        <w:t xml:space="preserve">and therefore differs little between understory and canopy (Fig.</w:t>
       </w:r>
       <w:r>
         <w:rPr>
@@ -4032,7 +4021,36 @@
         <w:t xml:space="preserve"> </w:t>
       </w:r>
       <w:r>
-        <w:t xml:space="preserve">For instance… (Bolstad et al. 1999).</w:t>
+        <w:t xml:space="preserve">In a broadleaf deciduous forest, nighttime</w:t>
+      </w:r>
+      <w:r>
+        <w:t xml:space="preserve"> </w:t>
+      </w:r>
+      <m:oMath>
+        <m:sSub>
+          <m:e>
+            <m:r>
+              <m:t>T</m:t>
+            </m:r>
+          </m:e>
+          <m:sub>
+            <m:r>
+              <m:t>l</m:t>
+            </m:r>
+            <m:r>
+              <m:t>e</m:t>
+            </m:r>
+            <m:r>
+              <m:t>a</m:t>
+            </m:r>
+            <m:r>
+              <m:t>f</m:t>
+            </m:r>
+          </m:sub>
+        </m:sSub>
+      </m:oMath>
+      <w:r>
+        <w:t xml:space="preserve">’s were similar in the canopy and understory (Bolstad et al. 1999).</w:t>
       </w:r>
       <w:r>
         <w:t xml:space="preserve"> </w:t>
@@ -4185,7 +4203,7 @@
         <w:t xml:space="preserve"> </w:t>
       </w:r>
       <w:r>
-        <w:t xml:space="preserve">more than shade leaves (Rey-Sánchez et al. 2016).</w:t>
+        <w:t xml:space="preserve">more than shade leaves (Rey-Sánchez et al. 2016). There’s some hint of this in Bolstad et al. 1999.</w:t>
       </w:r>
     </w:p>
     <w:p>
@@ -5538,19 +5556,7 @@
         <w:t xml:space="preserve">4</w:t>
       </w:r>
       <w:r>
-        <w:t xml:space="preserve">; Appendix</w:t>
-      </w:r>
-      <w:r>
-        <w:t xml:space="preserve"> </w:t>
-      </w:r>
-      <w:r>
-        <w:rPr>
-          <w:b/>
-        </w:rPr>
-        <w:t xml:space="preserve">S3</w:t>
-      </w:r>
-      <w:r>
-        <w:t xml:space="preserve">).</w:t>
+        <w:t xml:space="preserve">; Appendix S4).</w:t>
       </w:r>
       <w:r>
         <w:t xml:space="preserve"> </w:t>
@@ -5714,7 +5720,7 @@
           <wp:inline>
             <wp:extent cx="5334000" cy="4000500"/>
             <wp:effectExtent b="0" l="0" r="0" t="0"/>
-            <wp:docPr descr="Figure 4. Temperature sensitivity of tree growth (derived from tree rings) for understory versus canopy trees. THIS IS A ROUGH PLACEHOLDER– KAT WILL PLAY WITH POTENTIAL VERSIONS. IF OUR IN-PREP TREE RING ANALYSIS METHODS PAPER IS ACCEPTED AHEAD OF THIS, WE CAN HIGHLIGHT RESULTS FROM THAT, WHICH ARE MORE RELIABLE. Analysis methods described in Appendix S3. OUTLIER HERE IS SHADE-TOLERANT BEECH. Data from Helcoski et al. 2019." title="" id="1" name="Picture"/>
+            <wp:docPr descr="Figure 4. Temperature sensitivity of tree growth (derived from tree rings) for understory versus canopy trees. THIS IS A ROUGH PLACEHOLDER– KAT WILL PLAY WITH POTENTIAL VERSIONS. IF OUR IN-PREP TREE RING ANALYSIS METHODS PAPER IS ACCEPTED AHEAD OF THIS, WE CAN HIGHLIGHT RESULTS FROM THAT, WHICH ARE MORE RELIABLE. Analysis methods described in Appendix S4. OUTLIER HERE IS SHADE-TOLERANT BEECH. Data from Helcoski et al. 2019." title="" id="1" name="Picture"/>
             <a:graphic>
               <a:graphicData uri="http://schemas.openxmlformats.org/drawingml/2006/picture">
                 <pic:pic>
@@ -5766,7 +5772,7 @@
         <w:t xml:space="preserve"> </w:t>
       </w:r>
       <w:r>
-        <w:t xml:space="preserve">THIS IS A ROUGH PLACEHOLDER– KAT WILL PLAY WITH POTENTIAL VERSIONS. IF OUR IN-PREP TREE RING ANALYSIS METHODS PAPER IS ACCEPTED AHEAD OF THIS, WE CAN HIGHLIGHT RESULTS FROM THAT, WHICH ARE MORE RELIABLE. Analysis methods described in Appendix S3. OUTLIER HERE IS SHADE-TOLERANT BEECH. Data from Helcoski et al. 2019.</w:t>
+        <w:t xml:space="preserve">THIS IS A ROUGH PLACEHOLDER– KAT WILL PLAY WITH POTENTIAL VERSIONS. IF OUR IN-PREP TREE RING ANALYSIS METHODS PAPER IS ACCEPTED AHEAD OF THIS, WE CAN HIGHLIGHT RESULTS FROM THAT, WHICH ARE MORE RELIABLE. Analysis methods described in Appendix S4. OUTLIER HERE IS SHADE-TOLERANT BEECH. Data from Helcoski et al. 2019.</w:t>
       </w:r>
     </w:p>
     <w:bookmarkEnd w:id="41"/>
@@ -5945,7 +5951,7 @@
         <w:pStyle w:val="BodyText"/>
       </w:pPr>
       <w:r>
-        <w:t xml:space="preserve">Appendix S2. Methods for literature review</w:t>
+        <w:t xml:space="preserve">Appendix S2. Methods for leaf energy balance modeling</w:t>
       </w:r>
     </w:p>
     <w:p>
@@ -5953,7 +5959,15 @@
         <w:pStyle w:val="BodyText"/>
       </w:pPr>
       <w:r>
-        <w:t xml:space="preserve">Appendix S3. Methods for SCBI tree-ring analysis</w:t>
+        <w:t xml:space="preserve">Appendix S3. Methods for literature review</w:t>
+      </w:r>
+    </w:p>
+    <w:p>
+      <w:pPr>
+        <w:pStyle w:val="BodyText"/>
+      </w:pPr>
+      <w:r>
+        <w:t xml:space="preserve">Appendix S4. Methods for SCBI tree-ring analysis</w:t>
       </w:r>
     </w:p>
     <w:p>

</xml_diff>

<commit_message>
attempting to organize paragraphs
</commit_message>
<xml_diff>
--- a/vertical-thermal-review.docx
+++ b/vertical-thermal-review.docx
@@ -708,7 +708,7 @@
         <w:t xml:space="preserve"> </w:t>
       </w:r>
       <w:r>
-        <w:t xml:space="preserve">by buffering extreme temperatures along with other macroclimatic conditions in the understory. This creates a vertical stratification of biophysical environments such as temperature, light, wind, humidity and Co2 which influences leaf temperature and metabolism along the gradient.[Bertrand et al. 2011]</w:t>
+        <w:t xml:space="preserve">by buffering extreme temperatures along with other macroclimatic conditions in the understory. This creates a vertical stratification of biophysical environments such as temperature, light, wind, humidity and Co2 which influences leaf temperature and metabolism along the gradient, and in turn whole plant performance [Bertrand et al. 2011].</w:t>
       </w:r>
     </w:p>
     <w:p>
@@ -740,7 +740,25 @@
         <w:t xml:space="preserve"> </w:t>
       </w:r>
       <w:r>
-        <w:t xml:space="preserve">each of which is subjected to change through climate-driven disturbances such as drought, deforestation, fire and related disruptions.</w:t>
+        <w:t xml:space="preserve">each of which is subjected to change through climate-driven disturbances such as drought, deforestation, fire and related disruptions</w:t>
+      </w:r>
+      <w:r>
+        <w:t xml:space="preserve">(Senf</w:t>
+      </w:r>
+      <w:r>
+        <w:t xml:space="preserve"> </w:t>
+      </w:r>
+      <w:r>
+        <w:rPr>
+          <w:i/>
+        </w:rPr>
+        <w:t xml:space="preserve">et al.</w:t>
+      </w:r>
+      <w:r>
+        <w:t xml:space="preserve">, 2018)</w:t>
+      </w:r>
+      <w:r>
+        <w:t xml:space="preserve">.</w:t>
       </w:r>
       <w:r>
         <w:t xml:space="preserve"> </w:t>
@@ -833,7 +851,7 @@
         <w:t xml:space="preserve">, p. 2020)</w:t>
       </w:r>
       <w:r>
-        <w:t xml:space="preserve">. Evidence shows that larger trees suffer during drought [resulting in heat stressed canopy-leaves], which may contribute to increasing larger tree mortality in forests around the world should frequencies of drought continue to occur</w:t>
+        <w:t xml:space="preserve">. Evidence shows that larger trees suffer hydraulic stress during drought [resulting in heat stressed canopy-leaves], which may contribute to increasing larger tree mortality in forests around the world should frequencies of drought continue to increase</w:t>
       </w:r>
       <w:r>
         <w:t xml:space="preserve"> </w:t>
@@ -994,10 +1012,31 @@
         <w:t xml:space="preserve">et al.</w:t>
       </w:r>
       <w:r>
-        <w:t xml:space="preserve">, 2020)</w:t>
-      </w:r>
-      <w:r>
-        <w:t xml:space="preserve">. Since temperature sensitivity is directly linked with plant metabolic processes and growth, even around 1 degree of warming can lead to changes in plant species composition and growth [Bertrand et al.2011]. Tree-ring evidence shows reduced growth of understory trees relative to overstory with warming temperatures, in mesic temperate forests</w:t>
+        <w:t xml:space="preserve">, 2020; Niinemets, 2010)</w:t>
+      </w:r>
+      <w:r>
+        <w:t xml:space="preserve">. Since temperature sensitivity is directly linked with plant metabolic processes and growth, even around 1 degree of warming can lead to changes in plant species composition and growth</w:t>
+      </w:r>
+      <w:r>
+        <w:t xml:space="preserve"> </w:t>
+      </w:r>
+      <w:r>
+        <w:t xml:space="preserve">(Bertrand</w:t>
+      </w:r>
+      <w:r>
+        <w:t xml:space="preserve"> </w:t>
+      </w:r>
+      <w:r>
+        <w:rPr>
+          <w:i/>
+        </w:rPr>
+        <w:t xml:space="preserve">et al.</w:t>
+      </w:r>
+      <w:r>
+        <w:t xml:space="preserve">, 2011, 2020)</w:t>
+      </w:r>
+      <w:r>
+        <w:t xml:space="preserve">. Tree-ring evidence shows reduced growth of understory trees relative to overstory with warming temperatures, in mesic temperate forests</w:t>
       </w:r>
       <w:r>
         <w:t xml:space="preserve">(Rollinson</w:t>
@@ -1584,7 +1623,103 @@
         <w:t xml:space="preserve"> </w:t>
       </w:r>
       <w:r>
-        <w:t xml:space="preserve">The vertical structure and hence, microenvironments of forest canopies vary seasonally (Parker &amp; Tibbs 2004; Smith et al. 2019 ; Parker et al. 2019) and following disturbance (e.g., Parker et al. 2002 ; Almeida et al. 2016 ; Stark et al. 2020 in press).</w:t>
+        <w:t xml:space="preserve">The vertical structure and hence, microenvironments of forest canopies vary seasonally (Parker &amp; Tibbs 2004;</w:t>
+      </w:r>
+      <w:r>
+        <w:t xml:space="preserve"> </w:t>
+      </w:r>
+      <w:r>
+        <w:t xml:space="preserve">Smith</w:t>
+      </w:r>
+      <w:r>
+        <w:t xml:space="preserve"> </w:t>
+      </w:r>
+      <w:r>
+        <w:rPr>
+          <w:i/>
+        </w:rPr>
+        <w:t xml:space="preserve">et al.</w:t>
+      </w:r>
+      <w:r>
+        <w:t xml:space="preserve"> </w:t>
+      </w:r>
+      <w:r>
+        <w:t xml:space="preserve">(2019)</w:t>
+      </w:r>
+      <w:r>
+        <w:t xml:space="preserve"> </w:t>
+      </w:r>
+      <w:r>
+        <w:t xml:space="preserve">;</w:t>
+      </w:r>
+      <w:r>
+        <w:t xml:space="preserve"> </w:t>
+      </w:r>
+      <w:r>
+        <w:t xml:space="preserve">Parker</w:t>
+      </w:r>
+      <w:r>
+        <w:t xml:space="preserve"> </w:t>
+      </w:r>
+      <w:r>
+        <w:rPr>
+          <w:i/>
+        </w:rPr>
+        <w:t xml:space="preserve">et al.</w:t>
+      </w:r>
+      <w:r>
+        <w:t xml:space="preserve"> </w:t>
+      </w:r>
+      <w:r>
+        <w:t xml:space="preserve">(2019)</w:t>
+      </w:r>
+      <w:r>
+        <w:t xml:space="preserve">) and following disturbance</w:t>
+      </w:r>
+      <w:r>
+        <w:t xml:space="preserve"> </w:t>
+      </w:r>
+      <w:r>
+        <w:t xml:space="preserve">(e.g., Parker</w:t>
+      </w:r>
+      <w:r>
+        <w:t xml:space="preserve"> </w:t>
+      </w:r>
+      <w:r>
+        <w:rPr>
+          <w:i/>
+        </w:rPr>
+        <w:t xml:space="preserve">et al.</w:t>
+      </w:r>
+      <w:r>
+        <w:t xml:space="preserve">, 2002 ; Stark</w:t>
+      </w:r>
+      <w:r>
+        <w:t xml:space="preserve"> </w:t>
+      </w:r>
+      <w:r>
+        <w:rPr>
+          <w:i/>
+        </w:rPr>
+        <w:t xml:space="preserve">et al.</w:t>
+      </w:r>
+      <w:r>
+        <w:t xml:space="preserve">, 2020; Almeida</w:t>
+      </w:r>
+      <w:r>
+        <w:t xml:space="preserve"> </w:t>
+      </w:r>
+      <w:r>
+        <w:rPr>
+          <w:i/>
+        </w:rPr>
+        <w:t xml:space="preserve">et al.</w:t>
+      </w:r>
+      <w:r>
+        <w:t xml:space="preserve">, 2016 )</w:t>
+      </w:r>
+      <w:r>
+        <w:t xml:space="preserve">.</w:t>
       </w:r>
       <w:r>
         <w:t xml:space="preserve"> </w:t>
@@ -1598,7 +1733,7 @@
         <w:pStyle w:val="BodyText"/>
       </w:pPr>
       <w:r>
-        <w:t xml:space="preserve">Light conditions, specifically photosynthetically active radiation (PAR) varies along the vertical gradient with leaf area index (LAI), canopy height, canopy structure, across species and forest types due to cumulative layers of vegetation</w:t>
+        <w:t xml:space="preserve">Light conditions, specifically photosynthetically active radiation (PAR) varies along the vertical gradient with leaf area index (LAI), canopy height, canopy structure, across species and forest types</w:t>
       </w:r>
       <w:r>
         <w:t xml:space="preserve"> </w:t>
@@ -1622,7 +1757,7 @@
         <w:t xml:space="preserve">. Generally, upper canopies in dense forests are exposed to greater PAR values and limit light to canopy interiors, lower canopy layers and understories. Shaded regions under canopy cover experience lower values and quality of PAR [in ranges of blue, orange and red]. The gradient of light is more pronounced under broadleaved forests than conifers</w:t>
       </w:r>
       <w:r>
-        <w:t xml:space="preserve">(Niinemets &amp; Anten, 2009; Aussenac, 2000; Parker 1995; Poorter</w:t>
+        <w:t xml:space="preserve">(Niinemets &amp; Anten, 2009; Aussenac, 2000; Poorter</w:t>
       </w:r>
       <w:r>
         <w:t xml:space="preserve"> </w:t>
@@ -1634,25 +1769,98 @@
         <w:t xml:space="preserve">et al.</w:t>
       </w:r>
       <w:r>
+        <w:t xml:space="preserve">, 2019; Lowman &amp; Rinker, 1995)</w:t>
+      </w:r>
+      <w:r>
+        <w:t xml:space="preserve"> </w:t>
+      </w:r>
+      <w:r>
+        <w:t xml:space="preserve">(Fig. 2).</w:t>
+      </w:r>
+    </w:p>
+    <w:p>
+      <w:pPr>
+        <w:pStyle w:val="BodyText"/>
+      </w:pPr>
+      <w:r>
+        <w:t xml:space="preserve">In heterogeneous canopies [with high gap fractions], distance from the outer canopy is a better proxy for light environment than height (Parker 1995) and lower canopy light environments are highly variable, ranging from high light gap to deeply shaded understory regions</w:t>
+      </w:r>
+      <w:r>
+        <w:t xml:space="preserve"> </w:t>
+      </w:r>
+      <w:r>
+        <w:t xml:space="preserve">(Chazdon &amp; Fetcher, 1984; Smith</w:t>
+      </w:r>
+      <w:r>
+        <w:t xml:space="preserve"> </w:t>
+      </w:r>
+      <w:r>
+        <w:rPr>
+          <w:i/>
+        </w:rPr>
+        <w:t xml:space="preserve">et al.</w:t>
+      </w:r>
+      <w:r>
+        <w:t xml:space="preserve">, 2019; Tymen</w:t>
+      </w:r>
+      <w:r>
+        <w:t xml:space="preserve"> </w:t>
+      </w:r>
+      <w:r>
+        <w:rPr>
+          <w:i/>
+        </w:rPr>
+        <w:t xml:space="preserve">et al.</w:t>
+      </w:r>
+      <w:r>
+        <w:t xml:space="preserve">, 2017)</w:t>
+      </w:r>
+    </w:p>
+    <w:p>
+      <w:pPr>
+        <w:pStyle w:val="BodyText"/>
+      </w:pPr>
+      <w:r>
+        <w:t xml:space="preserve">Tropical forests with dense overstory limit light to understories and subsequent layers, where tropical forest floors receive approximately 1-2% of the light incident to the top of the canopy</w:t>
+      </w:r>
+      <w:r>
+        <w:t xml:space="preserve"> </w:t>
+      </w:r>
+      <w:r>
+        <w:t xml:space="preserve">(Chazdon &amp; Fetcher, 1984; Roberts</w:t>
+      </w:r>
+      <w:r>
+        <w:t xml:space="preserve"> </w:t>
+      </w:r>
+      <w:r>
+        <w:rPr>
+          <w:i/>
+        </w:rPr>
+        <w:t xml:space="preserve">et al.</w:t>
+      </w:r>
+      <w:r>
+        <w:t xml:space="preserve">, 1990; Parker</w:t>
+      </w:r>
+      <w:r>
+        <w:t xml:space="preserve"> </w:t>
+      </w:r>
+      <w:r>
+        <w:rPr>
+          <w:i/>
+        </w:rPr>
+        <w:t xml:space="preserve">et al.</w:t>
+      </w:r>
+      <w:r>
         <w:t xml:space="preserve">, 2019)</w:t>
       </w:r>
       <w:r>
-        <w:t xml:space="preserve"> </w:t>
-      </w:r>
-      <w:r>
-        <w:t xml:space="preserve">(Fig. 2).</w:t>
-      </w:r>
-      <w:r>
-        <w:t xml:space="preserve"> </w:t>
-      </w:r>
-      <w:r>
-        <w:t xml:space="preserve">In heterogeneous canopies [with high gap fractions], distance from the outer canopy is a better proxy for light environment than height (Parker 1995) and lower canopy light environments are highly variable, ranging from high light gap to deeply shaded understory regions</w:t>
-      </w:r>
-      <w:r>
-        <w:t xml:space="preserve"> </w:t>
-      </w:r>
-      <w:r>
-        <w:t xml:space="preserve">(Chazdon &amp; Fetcher, 1984; Smith</w:t>
+        <w:t xml:space="preserve">, whereas mixed-wood boreal and Northern temperate forest floors receive around 4-5% of full sunlight</w:t>
+      </w:r>
+      <w:r>
+        <w:t xml:space="preserve"> </w:t>
+      </w:r>
+      <w:r>
+        <w:t xml:space="preserve">(Bartemucci</w:t>
       </w:r>
       <w:r>
         <w:t xml:space="preserve"> </w:t>
@@ -1664,7 +1872,33 @@
         <w:t xml:space="preserve">et al.</w:t>
       </w:r>
       <w:r>
-        <w:t xml:space="preserve">, 2019; Tymen</w:t>
+        <w:t xml:space="preserve">, 2006)</w:t>
+      </w:r>
+      <w:r>
+        <w:t xml:space="preserve">. However, vertical canopy layers and forest floors also receive light permeating through canopy gaps and movements caused by wind speed called sunflecks that are often intermittent and breif. Sunflecks can provide 10-80% of photon flux density for photosynthesis in canopy layers and understory depending on canopy attributes such as foliage density, height and architecture [Way and Pearcy 2012, REF]</w:t>
+      </w:r>
+    </w:p>
+    <w:p>
+      <w:pPr>
+        <w:pStyle w:val="BodyText"/>
+      </w:pPr>
+      <w:r>
+        <w:t xml:space="preserve">This diffence in light regime along a vertical profile is an important driver of plasticity in leaf traits, leaf physiology, adaptation, and thermal sensitivity along the gradient. Leaves along a vertical intra-canopy gradient, as well as in inter-canopies, thus exhibit a variation in leaf trait adapaptions to a range of high light to shaded-ness</w:t>
+      </w:r>
+      <w:r>
+        <w:t xml:space="preserve"> </w:t>
+      </w:r>
+      <w:r>
+        <w:t xml:space="preserve">(</w:t>
+      </w:r>
+      <w:r>
+        <w:rPr>
+          <w:b/>
+        </w:rPr>
+        <w:t xml:space="preserve">???</w:t>
+      </w:r>
+      <w:r>
+        <w:t xml:space="preserve">; Doughty &amp; Goulden, 2008; Fauset</w:t>
       </w:r>
       <w:r>
         <w:t xml:space="preserve"> </w:t>
@@ -1676,174 +1910,22 @@
         <w:t xml:space="preserve">et al.</w:t>
       </w:r>
       <w:r>
-        <w:t xml:space="preserve">, 2017)</w:t>
+        <w:t xml:space="preserve">, 2018; Michaletz</w:t>
+      </w:r>
+      <w:r>
+        <w:t xml:space="preserve"> </w:t>
+      </w:r>
+      <w:r>
+        <w:rPr>
+          <w:i/>
+        </w:rPr>
+        <w:t xml:space="preserve">et al.</w:t>
+      </w:r>
+      <w:r>
+        <w:t xml:space="preserve">, 2016; Niinemets, 2006)</w:t>
       </w:r>
       <w:r>
         <w:t xml:space="preserve">.</w:t>
-      </w:r>
-    </w:p>
-    <w:p>
-      <w:pPr>
-        <w:pStyle w:val="BodyText"/>
-      </w:pPr>
-      <w:r>
-        <w:t xml:space="preserve">Tropical forests with dense overstory limit light to understories and subsequent layers, where tropical forest floors receive approximately 1-2% of the light incident to the top of the canopy</w:t>
-      </w:r>
-      <w:r>
-        <w:t xml:space="preserve"> </w:t>
-      </w:r>
-      <w:r>
-        <w:t xml:space="preserve">(Chazdon &amp; Fetcher, 1984; Roberts</w:t>
-      </w:r>
-      <w:r>
-        <w:t xml:space="preserve"> </w:t>
-      </w:r>
-      <w:r>
-        <w:rPr>
-          <w:i/>
-        </w:rPr>
-        <w:t xml:space="preserve">et al.</w:t>
-      </w:r>
-      <w:r>
-        <w:t xml:space="preserve">, 1990; Parker</w:t>
-      </w:r>
-      <w:r>
-        <w:t xml:space="preserve"> </w:t>
-      </w:r>
-      <w:r>
-        <w:rPr>
-          <w:i/>
-        </w:rPr>
-        <w:t xml:space="preserve">et al.</w:t>
-      </w:r>
-      <w:r>
-        <w:t xml:space="preserve">, 2019)</w:t>
-      </w:r>
-      <w:r>
-        <w:t xml:space="preserve">, whereas mixed-wood boreal and Northern temperate forest floors receive around 4-5% of full sunlight</w:t>
-      </w:r>
-      <w:r>
-        <w:t xml:space="preserve"> </w:t>
-      </w:r>
-      <w:r>
-        <w:t xml:space="preserve">(Bartemucci</w:t>
-      </w:r>
-      <w:r>
-        <w:t xml:space="preserve"> </w:t>
-      </w:r>
-      <w:r>
-        <w:rPr>
-          <w:i/>
-        </w:rPr>
-        <w:t xml:space="preserve">et al.</w:t>
-      </w:r>
-      <w:r>
-        <w:t xml:space="preserve">, 2006)</w:t>
-      </w:r>
-      <w:r>
-        <w:t xml:space="preserve">.</w:t>
-      </w:r>
-      <w:r>
-        <w:t xml:space="preserve"> </w:t>
-      </w:r>
-      <w:r>
-        <w:t xml:space="preserve">This difference in light regime along a vertical profile is an important driver of plasticity in leaf traits, leaf physiology, adaptation, and thermal sensitivity along the gradient. Leaves along a vertical intra-canopy gradient thus exhibit a variation in leaf trait adapaptions to a range of high light to shaded-ness [</w:t>
-      </w:r>
-      <w:r>
-        <w:t xml:space="preserve">Michaletz</w:t>
-      </w:r>
-      <w:r>
-        <w:t xml:space="preserve"> </w:t>
-      </w:r>
-      <w:r>
-        <w:rPr>
-          <w:i/>
-        </w:rPr>
-        <w:t xml:space="preserve">et al.</w:t>
-      </w:r>
-      <w:r>
-        <w:t xml:space="preserve"> </w:t>
-      </w:r>
-      <w:r>
-        <w:t xml:space="preserve">(2016)</w:t>
-      </w:r>
-      <w:r>
-        <w:t xml:space="preserve">;</w:t>
-      </w:r>
-      <w:r>
-        <w:t xml:space="preserve"> </w:t>
-      </w:r>
-      <w:r>
-        <w:t xml:space="preserve">Fauset</w:t>
-      </w:r>
-      <w:r>
-        <w:t xml:space="preserve"> </w:t>
-      </w:r>
-      <w:r>
-        <w:rPr>
-          <w:i/>
-        </w:rPr>
-        <w:t xml:space="preserve">et al.</w:t>
-      </w:r>
-      <w:r>
-        <w:t xml:space="preserve"> </w:t>
-      </w:r>
-      <w:r>
-        <w:t xml:space="preserve">(2018)</w:t>
-      </w:r>
-      <w:r>
-        <w:t xml:space="preserve">;</w:t>
-      </w:r>
-      <w:r>
-        <w:t xml:space="preserve"> </w:t>
-      </w:r>
-      <w:r>
-        <w:t xml:space="preserve">(</w:t>
-      </w:r>
-      <w:r>
-        <w:rPr>
-          <w:b/>
-        </w:rPr>
-        <w:t xml:space="preserve">???</w:t>
-      </w:r>
-      <w:r>
-        <w:t xml:space="preserve">)</w:t>
-      </w:r>
-      <w:r>
-        <w:t xml:space="preserve">,</w:t>
-      </w:r>
-      <w:r>
-        <w:t xml:space="preserve"> </w:t>
-      </w:r>
-      <w:r>
-        <w:t xml:space="preserve">Sack</w:t>
-      </w:r>
-      <w:r>
-        <w:t xml:space="preserve"> </w:t>
-      </w:r>
-      <w:r>
-        <w:rPr>
-          <w:i/>
-        </w:rPr>
-        <w:t xml:space="preserve">et al.</w:t>
-      </w:r>
-      <w:r>
-        <w:t xml:space="preserve"> </w:t>
-      </w:r>
-      <w:r>
-        <w:t xml:space="preserve">(2006)</w:t>
-      </w:r>
-      <w:r>
-        <w:t xml:space="preserve">;</w:t>
-      </w:r>
-      <w:r>
-        <w:t xml:space="preserve"> </w:t>
-      </w:r>
-      <w:r>
-        <w:t xml:space="preserve">Doughty &amp; Goulden (2008)</w:t>
-      </w:r>
-      <w:r>
-        <w:t xml:space="preserve">; Niinemets and Valladares 2006].</w:t>
       </w:r>
     </w:p>
     <w:p>
@@ -1949,7 +2031,7 @@
         <w:pStyle w:val="BodyText"/>
       </w:pPr>
       <w:r>
-        <w:t xml:space="preserve">Wind speed in the upper canopy of a semi-deciduous tropical forest has been observed to be higher in dry season of than in upper canopy wet season</w:t>
+        <w:t xml:space="preserve">Wind speed in the upper canopy of a semi-deciduous tropical forest has been observed to be higher in dry season than in upper canopy wet season</w:t>
       </w:r>
       <w:r>
         <w:t xml:space="preserve"> </w:t>
@@ -1970,7 +2052,10 @@
         <w:t xml:space="preserve">, 2016)</w:t>
       </w:r>
       <w:r>
-        <w:t xml:space="preserve">.[</w:t>
+        <w:t xml:space="preserve"> </w:t>
+      </w:r>
+      <w:r>
+        <w:t xml:space="preserve">[</w:t>
       </w:r>
       <w:r>
         <w:rPr>
@@ -1979,7 +2064,7 @@
         <w:t xml:space="preserve">double check</w:t>
       </w:r>
       <w:r>
-        <w:t xml:space="preserve">]</w:t>
+        <w:t xml:space="preserve">].</w:t>
       </w:r>
       <w:r>
         <w:t xml:space="preserve"> </w:t>
@@ -2002,7 +2087,7 @@
         </m:sSub>
       </m:oMath>
       <w:r>
-        <w:t xml:space="preserve">) for canopy leaves, which increases linearly with increase in wind velocity</w:t>
+        <w:t xml:space="preserve">) for canopy leaves, which increases linearly with wind velocity</w:t>
       </w:r>
       <w:r>
         <w:t xml:space="preserve"> </w:t>
@@ -2260,7 +2345,10 @@
         <w:t xml:space="preserve">, 2006)</w:t>
       </w:r>
       <w:r>
-        <w:t xml:space="preserve">.</w:t>
+        <w:t xml:space="preserve"> </w:t>
+      </w:r>
+      <w:r>
+        <w:t xml:space="preserve">this tends to be greater in the understory than canopy? [ref]</w:t>
       </w:r>
     </w:p>
     <w:p>
@@ -2466,7 +2554,7 @@
         <w:pStyle w:val="BodyText"/>
       </w:pPr>
       <w:r>
-        <w:t xml:space="preserve">Diurnal moderating capacity differs between forests with varying canopy structure, crown density, and seasons. Tropical, and temperate broadleaved and non-pine conifer forests maintain lower daytime maximum temperatures than pine and boreal forests. Increase in crown density and leaf area index decreases light and higher maximum temperature permeability into forest understory, thus maintaining greater lower maximum daytime temperature. Comparitively open forests such as pine forests have sparse stands resulting in decreased buffering capacity in understory and closer air temperatures to nearby clearings</w:t>
+        <w:t xml:space="preserve">Diurnal moderating capacity differs between forests with varying canopy structure, crown density, and seasons. Tropical, temperate broadleaved and non-pine conifer forests maintain lower daytime maximum temperatures than pine and boreal forests. Increase in crown density and leaf area index decreases light and higher maximum temperature permeability into forest understory, thus maintaining greater lower maximum daytime temperature. Comparitively open forests such as pine forests have sparse stands resulting in decreased buffering capacity in understory and closer air temperatures to nearby clearings</w:t>
       </w:r>
       <w:r>
         <w:t xml:space="preserve"> </w:t>
@@ -2522,7 +2610,7 @@
         <w:pStyle w:val="BodyText"/>
       </w:pPr>
       <w:r>
-        <w:t xml:space="preserve">Similarly, maximum air temperatures were higher above than below tropical forest canopies during wet seasons in Panama</w:t>
+        <w:t xml:space="preserve">Seasonally, maximum air temperatures were higher above than below tropical forest canopies during wet seasons in Panama</w:t>
       </w:r>
       <w:r>
         <w:t xml:space="preserve"> </w:t>
@@ -2588,24 +2676,7 @@
         <w:t xml:space="preserve">, 2018, Tymen et al. 2017)</w:t>
       </w:r>
       <w:r>
-        <w:t xml:space="preserve">.</w:t>
-      </w:r>
-    </w:p>
-    <w:p>
-      <w:pPr>
-        <w:pStyle w:val="BodyText"/>
-      </w:pPr>
-      <w:r>
-        <w:t xml:space="preserve">“</w:t>
-      </w:r>
-      <w:r>
-        <w:t xml:space="preserve">max temps were higher and humidity lower in gaps vs understory regions (both at 1.5 m above the ground), see Fig. 4 - again illustrating buffering effect of the canopy</w:t>
-      </w:r>
-      <w:r>
-        <w:t xml:space="preserve">”</w:t>
-      </w:r>
-      <w:r>
-        <w:t xml:space="preserve">.However, similar maximum temperatures have been observed during the dry season of a semi-deciduous tropical forest in Panama partially because in the dry season some canopy trees were leafless, resulting in more light reaching the sub-canopy, and more air movement between subcanopy and above-canopy air</w:t>
+        <w:t xml:space="preserve">.Similarly, maximum temps were higher and humidity lower in gaps vs understory regions (both at 1.5 m above the ground, see Fig. 4 - again illustrating buffering effect of the canopy).However, similar maximum temperatures have been observed during the dry season of a semi-deciduous tropical forest in Panama partially because in the dry season some canopy trees were leafless, resulting in more light reaching the sub-canopy, and more air movement between subcanopy and above-canopy air</w:t>
       </w:r>
       <w:r>
         <w:t xml:space="preserve">(Rey-Sánchez</w:t>
@@ -2924,79 +2995,6 @@
       </w:r>
       <w:r>
         <w:t xml:space="preserve">.</w:t>
-      </w:r>
-    </w:p>
-    <w:p>
-      <w:pPr>
-        <w:pStyle w:val="BodyText"/>
-      </w:pPr>
-      <w:r>
-        <w:t xml:space="preserve">With rising temperatures, this trend in maximum</w:t>
-      </w:r>
-      <w:r>
-        <w:t xml:space="preserve"> </w:t>
-      </w:r>
-      <m:oMath>
-        <m:sSub>
-          <m:e>
-            <m:r>
-              <m:t>T</m:t>
-            </m:r>
-          </m:e>
-          <m:sub>
-            <m:r>
-              <m:t>a</m:t>
-            </m:r>
-            <m:r>
-              <m:t>i</m:t>
-            </m:r>
-            <m:r>
-              <m:t>r</m:t>
-            </m:r>
-          </m:sub>
-        </m:sSub>
-      </m:oMath>
-      <w:r>
-        <w:t xml:space="preserve"> </w:t>
-      </w:r>
-      <w:r>
-        <w:t xml:space="preserve">and RH would have implications for understory seedling growth, especially in high altitude temperate pine forests and montane forests</w:t>
-      </w:r>
-      <w:r>
-        <w:t xml:space="preserve"> </w:t>
-      </w:r>
-      <w:r>
-        <w:t xml:space="preserve">(Fauset</w:t>
-      </w:r>
-      <w:r>
-        <w:t xml:space="preserve"> </w:t>
-      </w:r>
-      <w:r>
-        <w:rPr>
-          <w:i/>
-        </w:rPr>
-        <w:t xml:space="preserve">et al.</w:t>
-      </w:r>
-      <w:r>
-        <w:t xml:space="preserve">, 2018; von Arx</w:t>
-      </w:r>
-      <w:r>
-        <w:t xml:space="preserve"> </w:t>
-      </w:r>
-      <w:r>
-        <w:rPr>
-          <w:i/>
-        </w:rPr>
-        <w:t xml:space="preserve">et al.</w:t>
-      </w:r>
-      <w:r>
-        <w:t xml:space="preserve">, 2012)</w:t>
-      </w:r>
-      <w:r>
-        <w:t xml:space="preserve"> </w:t>
-      </w:r>
-      <w:r>
-        <w:t xml:space="preserve">(to clarify why? are these high elevation forests limited by low temperature and low rh?)</w:t>
       </w:r>
     </w:p>
     <w:p>
@@ -3202,7 +3200,10 @@
         </m:r>
       </m:oMath>
       <w:r>
-        <w:t xml:space="preserve">, whereas as understory was insensitive [</w:t>
+        <w:t xml:space="preserve">, whereas understory was insensitive</w:t>
+      </w:r>
+      <w:r>
+        <w:t xml:space="preserve"> </w:t>
       </w:r>
       <w:r>
         <w:t xml:space="preserve">(Rollinson</w:t>
@@ -3247,13 +3248,28 @@
         <w:t xml:space="preserve"> </w:t>
       </w:r>
       <w:r>
-        <w:t xml:space="preserve">- Higher in understory, particularly at dusk (Koike et al. 2001).</w:t>
-      </w:r>
-      <w:r>
-        <w:t xml:space="preserve"> </w:t>
-      </w:r>
-      <w:r>
-        <w:t xml:space="preserve">- Higher in the understory overnight; difference persists during the day but is very small</w:t>
+        <w:t xml:space="preserve">Higher in understory, particularly at dusk</w:t>
+      </w:r>
+      <w:r>
+        <w:t xml:space="preserve"> </w:t>
+      </w:r>
+      <w:r>
+        <w:t xml:space="preserve">(Koike</w:t>
+      </w:r>
+      <w:r>
+        <w:t xml:space="preserve"> </w:t>
+      </w:r>
+      <w:r>
+        <w:rPr>
+          <w:i/>
+        </w:rPr>
+        <w:t xml:space="preserve">et al.</w:t>
+      </w:r>
+      <w:r>
+        <w:t xml:space="preserve">, 2001)</w:t>
+      </w:r>
+      <w:r>
+        <w:t xml:space="preserve">. Higher in the understory overnight; difference persists during the day but is very small</w:t>
       </w:r>
       <w:r>
         <w:t xml:space="preserve"> </w:t>
@@ -3274,13 +3290,7 @@
         <w:t xml:space="preserve">, 1999)</w:t>
       </w:r>
       <w:r>
-        <w:t xml:space="preserve">.</w:t>
-      </w:r>
-      <w:r>
-        <w:t xml:space="preserve"> </w:t>
-      </w:r>
-      <w:r>
-        <w:t xml:space="preserve">- Differences in concentration are by far most pronounced near ground level, as well, concentrations of (CO</w:t>
+        <w:t xml:space="preserve">. Differences in concentration are by far most pronounced near ground level, as well, concentrations of (CO</w:t>
       </w:r>
       <w:r>
         <w:rPr>
@@ -3595,6 +3605,32 @@
         <w:t xml:space="preserve"> </w:t>
       </w:r>
       <w:r>
+        <w:t xml:space="preserve">“</w:t>
+      </w:r>
+      <w:r>
+        <w:t xml:space="preserve">They found that taller forests (which coincided with forests of higher LAI) had lower mean and max values of VPD and temperature</w:t>
+      </w:r>
+      <w:r>
+        <w:t xml:space="preserve">”</w:t>
+      </w:r>
+      <w:r>
+        <w:t xml:space="preserve"> </w:t>
+      </w:r>
+      <w:r>
+        <w:t xml:space="preserve">[Jucker, T., Hardwick, S.R., Both, S., Elias, D.M., Ewers, R.M., Milodowski, D.T., Swinfield, T. and Coomes, D.A., 2018. Canopy structure and topography jointly constrain the microclimate of human-modified tropical landscapes. Global change biology, 24(11), pp.5243-5258]</w:t>
+      </w:r>
+      <w:r>
+        <w:t xml:space="preserve"> </w:t>
+      </w:r>
+      <w:r>
+        <w:t xml:space="preserve">.See Jucker et al. 2018 - max height was highly correlated to both LAI and surface roughness</w:t>
+      </w:r>
+    </w:p>
+    <w:p>
+      <w:pPr>
+        <w:pStyle w:val="BodyText"/>
+      </w:pPr>
+      <w:r>
         <w:t xml:space="preserve">Species that have higher shade casting ability such as braodleaved trees increase T buffering</w:t>
       </w:r>
       <w:r>
@@ -3820,7 +3856,16 @@
         <w:pStyle w:val="FirstParagraph"/>
       </w:pPr>
       <w:r>
-        <w:t xml:space="preserve">Leaf traits are shaped by intra canopy light and height, and show intra-canopy foliar plasticity in accordance with the intensity and availability of light. Degrees of high irradiance gives rise to sun-leaf morphology compared to degrees of low irradiance characterized by shade shapes shade-leaf morphology [</w:t>
+        <w:t xml:space="preserve">Leaf traits are shaped on the basis of light and height in forest vertical strata, and show different degrees of foliar plasticity in accordance with the intensity and availability of light. After the formation of leaves to integrated light, it takes 30-60 days for traits to stabalize in woody species</w:t>
+      </w:r>
+      <w:r>
+        <w:t xml:space="preserve"> </w:t>
+      </w:r>
+      <w:r>
+        <w:t xml:space="preserve">(Niinemets, 2016)</w:t>
+      </w:r>
+      <w:r>
+        <w:t xml:space="preserve">. A network of phytohormones in leaves perceive the intensity of light falling on the surface and thus respond through receptors that enable acclimation or avoidance depending on the light scenario [Casal, 2013]. As a result, degrees of high irradiance gives rise to variations of sun-leaf morphology compared to degrees of low irradiance– characterized by shade– shapes variations of shade-leaf morphology [</w:t>
       </w:r>
       <w:r>
         <w:t xml:space="preserve">Poorter</w:t>
@@ -3841,13 +3886,10 @@
         <w:t xml:space="preserve">(2019)</w:t>
       </w:r>
       <w:r>
-        <w:t xml:space="preserve">; Sack et al 2006] within- and across species</w:t>
-      </w:r>
-      <w:r>
-        <w:t xml:space="preserve"> </w:t>
-      </w:r>
-      <w:r>
-        <w:t xml:space="preserve">(Ishii et al. 2018; Niinemets</w:t>
+        <w:t xml:space="preserve">; Sack et al 2006], which ultimately also shapes leaf structural, chemical and physiological traits as well [Keenan and Niinemets et al. 2016]. Increasing number of studies point towards the importance for incorporating sun and shade in modelling leaf economic spectrum (LES) within-canopy gradient</w:t>
+      </w:r>
+      <w:r>
+        <w:t xml:space="preserve">(Chen</w:t>
       </w:r>
       <w:r>
         <w:t xml:space="preserve"> </w:t>
@@ -3859,16 +3901,359 @@
         <w:t xml:space="preserve">et al.</w:t>
       </w:r>
       <w:r>
+        <w:t xml:space="preserve">, 2020)</w:t>
+      </w:r>
+      <w:r>
+        <w:t xml:space="preserve"> </w:t>
+      </w:r>
+      <w:r>
+        <w:t xml:space="preserve">because LES was</w:t>
+      </w:r>
+      <w:r>
+        <w:t xml:space="preserve"> </w:t>
+      </w:r>
+      <w:r>
+        <w:t xml:space="preserve">‘</w:t>
+      </w:r>
+      <w:r>
+        <w:t xml:space="preserve">built</w:t>
+      </w:r>
+      <w:r>
+        <w:t xml:space="preserve">’</w:t>
+      </w:r>
+      <w:r>
+        <w:t xml:space="preserve"> </w:t>
+      </w:r>
+      <w:r>
+        <w:t xml:space="preserve">using mainly sun (upper canopy) leaves; given the vastly different light environments at the bottom of the canopy (and that most leaves in the canopy are likely to be shade leaves) there is a strong research need to better characterise trait relationships and leaf responses through the whole vertical canopy [Keenan and Niinemets 2016]. However, there is also concern for ambiguity in simplified cateogorization of</w:t>
+      </w:r>
+      <w:r>
+        <w:t xml:space="preserve"> </w:t>
+      </w:r>
+      <w:r>
+        <w:t xml:space="preserve">‘</w:t>
+      </w:r>
+      <w:r>
+        <w:t xml:space="preserve">sun</w:t>
+      </w:r>
+      <w:r>
+        <w:t xml:space="preserve">’</w:t>
+      </w:r>
+      <w:r>
+        <w:t xml:space="preserve"> </w:t>
+      </w:r>
+      <w:r>
+        <w:t xml:space="preserve">and</w:t>
+      </w:r>
+      <w:r>
+        <w:t xml:space="preserve"> </w:t>
+      </w:r>
+      <w:r>
+        <w:t xml:space="preserve">‘</w:t>
+      </w:r>
+      <w:r>
+        <w:t xml:space="preserve">shade</w:t>
+      </w:r>
+      <w:r>
+        <w:t xml:space="preserve">’</w:t>
+      </w:r>
+      <w:r>
+        <w:t xml:space="preserve"> </w:t>
+      </w:r>
+      <w:r>
+        <w:t xml:space="preserve">leaves due to variation based on intensities of light within-canopy, across functional groups, in canopy gaps, height and ontogeny</w:t>
+      </w:r>
+      <w:r>
+        <w:t xml:space="preserve"> </w:t>
+      </w:r>
+      <w:r>
+        <w:t xml:space="preserve">(Niinemets</w:t>
+      </w:r>
+      <w:r>
+        <w:t xml:space="preserve"> </w:t>
+      </w:r>
+      <w:r>
+        <w:rPr>
+          <w:i/>
+        </w:rPr>
+        <w:t xml:space="preserve">et al.</w:t>
+      </w:r>
+      <w:r>
+        <w:t xml:space="preserve">, 2015; Ishii</w:t>
+      </w:r>
+      <w:r>
+        <w:t xml:space="preserve"> </w:t>
+      </w:r>
+      <w:r>
+        <w:rPr>
+          <w:i/>
+        </w:rPr>
+        <w:t xml:space="preserve">et al.</w:t>
+      </w:r>
+      <w:r>
+        <w:t xml:space="preserve">, 2018)</w:t>
+      </w:r>
+      <w:r>
+        <w:t xml:space="preserve"> </w:t>
+      </w:r>
+      <w:r>
+        <w:t xml:space="preserve">as well as geographically</w:t>
+      </w:r>
+      <w:r>
+        <w:t xml:space="preserve"> </w:t>
+      </w:r>
+      <w:r>
+        <w:t xml:space="preserve">(Ishii</w:t>
+      </w:r>
+      <w:r>
+        <w:t xml:space="preserve"> </w:t>
+      </w:r>
+      <w:r>
+        <w:rPr>
+          <w:i/>
+        </w:rPr>
+        <w:t xml:space="preserve">et al.</w:t>
+      </w:r>
+      <w:r>
+        <w:t xml:space="preserve">, 2018)</w:t>
+      </w:r>
+      <w:r>
+        <w:t xml:space="preserve">.</w:t>
+      </w:r>
+    </w:p>
+    <w:p>
+      <w:pPr>
+        <w:pStyle w:val="BodyText"/>
+      </w:pPr>
+      <w:r>
+        <w:rPr>
+          <w:b/>
+        </w:rPr>
+        <w:t xml:space="preserve">Inter-species vertical gradient leaf trait variation</w:t>
+      </w:r>
+    </w:p>
+    <w:p>
+      <w:pPr>
+        <w:pStyle w:val="BodyText"/>
+      </w:pPr>
+      <w:r>
+        <w:t xml:space="preserve">Taller trees in dense forests tend to be exposed to greater irradiance than lower canopy and shorter understory trees shaded by overstory. As a result the different combination of stressors taller trees with foliage exposed to greater PAR and</w:t>
+      </w:r>
+      <w:r>
+        <w:t xml:space="preserve"> </w:t>
+      </w:r>
+      <m:oMath>
+        <m:r>
+          <m:t>V</m:t>
+        </m:r>
+        <m:r>
+          <m:t>P</m:t>
+        </m:r>
+        <m:r>
+          <m:t>D</m:t>
+        </m:r>
+      </m:oMath>
+      <w:r>
+        <w:t xml:space="preserve"> </w:t>
+      </w:r>
+      <w:r>
+        <w:t xml:space="preserve">experience are different from the combination of stressors experienced by understory shorter trees with shaded/semi-shaded leaves</w:t>
+      </w:r>
+      <w:r>
+        <w:t xml:space="preserve"> </w:t>
+      </w:r>
+      <w:r>
+        <w:t xml:space="preserve">(Niinemets, 2010)</w:t>
+      </w:r>
+      <w:r>
+        <w:t xml:space="preserve"> </w:t>
+      </w:r>
+      <w:r>
+        <w:t xml:space="preserve">“</w:t>
+      </w:r>
+      <w:r>
+        <w:t xml:space="preserve">Spending their lifecycle in the shade means they have different pressures [such as competition for light or adapting leaf traits to maximum light capture and use efficiency] than plants that get the bulk of their carbon from sun-exposed leaves, but can maintain a few layers of shade leaves as well.</w:t>
+      </w:r>
+      <w:r>
+        <w:t xml:space="preserve">”</w:t>
+      </w:r>
+      <w:r>
+        <w:t xml:space="preserve">[-Martijn]</w:t>
+      </w:r>
+    </w:p>
+    <w:p>
+      <w:pPr>
+        <w:pStyle w:val="BodyText"/>
+      </w:pPr>
+      <w:r>
+        <w:t xml:space="preserve">Cateogorization of sun and shade tolerance from</w:t>
+      </w:r>
+      <w:r>
+        <w:t xml:space="preserve"> </w:t>
+      </w:r>
+      <w:r>
+        <w:t xml:space="preserve">Niinemets (2006)</w:t>
+      </w:r>
+      <w:r>
+        <w:t xml:space="preserve"> </w:t>
+      </w:r>
+      <w:r>
+        <w:t xml:space="preserve">are as follows:</w:t>
+      </w:r>
+      <w:r>
+        <w:t xml:space="preserve"> </w:t>
+      </w:r>
+      <w:r>
+        <w:t xml:space="preserve">“</w:t>
+      </w:r>
+      <w:r>
+        <w:t xml:space="preserve">The five-level scale used for shade tolerance (1,very intolerant; 2, intolerant; 3, moderately tolerant; 4,tolerant; 5, very tolerant) corresponds approximately to the following light availabilities expressed as percentage of full sunlight: 1,&gt;50%; 2, 25-50%; 3, 10-25%; 4, 5-10%; 5, 2-5%</w:t>
+      </w:r>
+      <w:r>
+        <w:t xml:space="preserve">”</w:t>
+      </w:r>
+      <w:r>
+        <w:t xml:space="preserve">.</w:t>
+      </w:r>
+    </w:p>
+    <w:p>
+      <w:pPr>
+        <w:pStyle w:val="BodyText"/>
+      </w:pPr>
+      <w:r>
+        <w:t xml:space="preserve">“</w:t>
+      </w:r>
+      <w:r>
+        <w:t xml:space="preserve">Additionally, shade leaves in the understory are of three categories; 1. shade leaves of canopy trees–top of the tree is sun exposed, bottom is shaded. 2. seedlings/saplings of canopy trees that will eventually, if they survive, reach the canopy. 3 understory plants that complete their lifecycle in the shaded understory. These groups are likely to have different traits, and if we expect’shade’ plants to have a different sensitivity to climate change than sun leaves, the consequences of climate change for demography and species community composition of the forest will depend strongly on the category of shade plants being considered</w:t>
+      </w:r>
+      <w:r>
+        <w:t xml:space="preserve">”</w:t>
+      </w:r>
+      <w:r>
+        <w:t xml:space="preserve">.[refs, -Martijn Slot]</w:t>
+      </w:r>
+    </w:p>
+    <w:p>
+      <w:pPr>
+        <w:pStyle w:val="BodyText"/>
+      </w:pPr>
+      <w:r>
+        <w:t xml:space="preserve">Leaf traits have been observed to exhibit greater plasticity on the basis of area than mass</w:t>
+      </w:r>
+      <w:r>
+        <w:t xml:space="preserve"> </w:t>
+      </w:r>
+      <w:r>
+        <w:t xml:space="preserve">within-canopy and across inter-canopies [Keenan and Niinemetes, 2016]</w:t>
+      </w:r>
+    </w:p>
+    <w:p>
+      <w:pPr>
+        <w:pStyle w:val="BodyText"/>
+      </w:pPr>
+      <w:r>
+        <w:rPr>
+          <w:b/>
+        </w:rPr>
+        <w:t xml:space="preserve">Inter-species ontogeny and height leaf trait variation</w:t>
+      </w:r>
+    </w:p>
+    <w:p>
+      <w:pPr>
+        <w:pStyle w:val="BodyText"/>
+      </w:pPr>
+      <w:r>
+        <w:t xml:space="preserve">The variation and quanitity of light falling on leaves is perceived through a network of phytohormones that regulate leaf acclimation to light conditions and consequential strategies to regulate growth and traits. Under conditions of low light, understory species may have conservative growth strategies because they are resource (light) limited which leads to insuffiencient production of ATP for carbon fixation and carbohydrate synthesis[Mathur et al. 2018].</w:t>
+      </w:r>
+    </w:p>
+    <w:p>
+      <w:pPr>
+        <w:pStyle w:val="BodyText"/>
+      </w:pPr>
+      <w:r>
+        <w:t xml:space="preserve">Additionally, increased exposure to light increases carbon reserve, plant height, foliage robustness, while also increasing evapotranspiration, decreasing hydraulic conductivity, increasing chances of photoinhibition in leaves should water availbility become limited, however with available water overall sensitivity to stress decreases. However, understory shaded/younger trees have comparitively less carbon reserve due to light limitation as a primary stressor [which differs among shade-tolerant/intolerant], decreased plant biomass, increased leaf biomass, and decreased evapotransition demands, with greater overall sensitivitty to stress. Larger carbon reserves in trees with greater light and water availability allows them to tolerate greater number of stressors compared to understory/younger trees that are able to tolerate only a fewer stressors making them overall more sensitive to stress [such as temperature]. Thus, overall stress sensitivity decreases with increasing height, light and age.</w:t>
+      </w:r>
+      <w:r>
+        <w:t xml:space="preserve">(Niinemets, 2010)</w:t>
+      </w:r>
+      <w:r>
+        <w:t xml:space="preserve"> </w:t>
+      </w:r>
+      <w:r>
+        <w:t xml:space="preserve">Their traits will be different from shade leaves of canopy trees as well. E.g.</w:t>
+      </w:r>
+      <w:r>
+        <w:t xml:space="preserve"> </w:t>
+      </w:r>
+      <w:r>
+        <w:t xml:space="preserve">They tend to have long-lived leaves with high LMA while shade leaves of canopy trees have large leaves with low LMA. Those differences in traits are likely to affect their thermal properties as well.</w:t>
+      </w:r>
+    </w:p>
+    <w:p>
+      <w:pPr>
+        <w:pStyle w:val="BodyText"/>
+      </w:pPr>
+      <w:r>
+        <w:rPr>
+          <w:b/>
+        </w:rPr>
+        <w:t xml:space="preserve">Intra-canopy on the same species leaf trait variation</w:t>
+      </w:r>
+    </w:p>
+    <w:p>
+      <w:pPr>
+        <w:pStyle w:val="BodyText"/>
+      </w:pPr>
+      <w:r>
+        <w:t xml:space="preserve">Several studies point towards common variations and differences in leaf trait plasticity within-species and at an intra-canopy gradient which shapes leaf structural and biochemical traits</w:t>
+      </w:r>
+      <w:r>
+        <w:t xml:space="preserve"> </w:t>
+      </w:r>
+      <w:r>
+        <w:t xml:space="preserve">(</w:t>
+      </w:r>
+      <w:r>
+        <w:rPr>
+          <w:b/>
+        </w:rPr>
+        <w:t xml:space="preserve">???</w:t>
+      </w:r>
+      <w:r>
+        <w:t xml:space="preserve">; Sack</w:t>
+      </w:r>
+      <w:r>
+        <w:t xml:space="preserve"> </w:t>
+      </w:r>
+      <w:r>
+        <w:rPr>
+          <w:i/>
+        </w:rPr>
+        <w:t xml:space="preserve">et al.</w:t>
+      </w:r>
+      <w:r>
+        <w:t xml:space="preserve">, 2006; Niinemets</w:t>
+      </w:r>
+      <w:r>
+        <w:t xml:space="preserve"> </w:t>
+      </w:r>
+      <w:r>
+        <w:rPr>
+          <w:i/>
+        </w:rPr>
+        <w:t xml:space="preserve">et al.</w:t>
+      </w:r>
+      <w:r>
         <w:t xml:space="preserve">, 2015)</w:t>
       </w:r>
       <w:r>
-        <w:t xml:space="preserve">. The degree of intra-canopy plasticity also varies across species and geographically</w:t>
-      </w:r>
-      <w:r>
-        <w:t xml:space="preserve"> </w:t>
-      </w:r>
-      <w:r>
-        <w:t xml:space="preserve">(Sack</w:t>
+        <w:t xml:space="preserve">. The differences among these traits contribute to leaf heat dissapation strategies and leaf temperature across the gradient</w:t>
+      </w:r>
+      <w:r>
+        <w:t xml:space="preserve"> </w:t>
+      </w:r>
+      <w:r>
+        <w:t xml:space="preserve">(Fauset</w:t>
       </w:r>
       <w:r>
         <w:t xml:space="preserve"> </w:t>
@@ -3880,7 +4265,7 @@
         <w:t xml:space="preserve">et al.</w:t>
       </w:r>
       <w:r>
-        <w:t xml:space="preserve">, 2006; Ishii</w:t>
+        <w:t xml:space="preserve">, 2018; Michaletz</w:t>
       </w:r>
       <w:r>
         <w:t xml:space="preserve"> </w:t>
@@ -3892,10 +4277,13 @@
         <w:t xml:space="preserve">et al.</w:t>
       </w:r>
       <w:r>
-        <w:t xml:space="preserve">, 2018)</w:t>
-      </w:r>
-      <w:r>
-        <w:t xml:space="preserve">.</w:t>
+        <w:t xml:space="preserve">, 2016)</w:t>
+      </w:r>
+      <w:r>
+        <w:t xml:space="preserve"> </w:t>
+      </w:r>
+      <w:r>
+        <w:t xml:space="preserve">Table 1. summaries relevant traits for thermal sensitivity.</w:t>
       </w:r>
     </w:p>
     <w:p>
@@ -3903,256 +4291,11 @@
         <w:pStyle w:val="BodyText"/>
       </w:pPr>
       <w:r>
-        <w:t xml:space="preserve">Adaptions of traits to ranges of sun-exposure or shaded-ness vary within a forest strata among trees of different sizes.</w:t>
-      </w:r>
-      <w:r>
-        <w:t xml:space="preserve"> </w:t>
-      </w:r>
-      <w:r>
-        <w:t xml:space="preserve">Cateogorization of sun and shade tolerance from</w:t>
-      </w:r>
-      <w:r>
-        <w:t xml:space="preserve"> </w:t>
-      </w:r>
-      <w:r>
-        <w:t xml:space="preserve">Niinemets (2006)</w:t>
-      </w:r>
-      <w:r>
-        <w:t xml:space="preserve"> </w:t>
-      </w:r>
-      <w:r>
-        <w:t xml:space="preserve">are as follows:</w:t>
-      </w:r>
-      <w:r>
-        <w:t xml:space="preserve"> </w:t>
-      </w:r>
-      <w:r>
-        <w:t xml:space="preserve">“</w:t>
-      </w:r>
-      <w:r>
-        <w:t xml:space="preserve">The five-level scale used for shade tolerance (1,very intolerant; 2, intolerant; 3, moderately tolerant; 4,tolerant; 5, very tolerant) corresponds approximately to the following light availabilities expressed as percentage of full sunlight: 1,&gt;50%; 2, 25-50%; 3, 10-25%; 4, 5-10%; 5, 2-5%</w:t>
-      </w:r>
-      <w:r>
-        <w:t xml:space="preserve">”</w:t>
-      </w:r>
-      <w:r>
-        <w:t xml:space="preserve">. Additionally, shade leaves in the understory are of three categories; 1. shade leaves of canopy trees–top of the tree is sun exposed, bottom is shaded. 2. seedlings/saplings of canopy trees that will eventually, if they survive, reach the canopy. 3 understory plants that complete their lifecycle in the shaded understory. These groups are likely to have different traits, and if we expect</w:t>
-      </w:r>
-      <w:r>
-        <w:t xml:space="preserve"> </w:t>
-      </w:r>
-      <w:r>
-        <w:t xml:space="preserve">‘</w:t>
-      </w:r>
-      <w:r>
-        <w:t xml:space="preserve">shade</w:t>
-      </w:r>
-      <w:r>
-        <w:t xml:space="preserve">’</w:t>
-      </w:r>
-      <w:r>
-        <w:t xml:space="preserve"> </w:t>
-      </w:r>
-      <w:r>
-        <w:t xml:space="preserve">plants to have a different sensitivity to climate change than sun leaves, the consequences of climate change for demography and species community composition of the forest will depend strongly on the category of shade plants being considered.[refs, -Martijn Slot]</w:t>
-      </w:r>
-    </w:p>
-    <w:p>
-      <w:pPr>
-        <w:pStyle w:val="BodyText"/>
-      </w:pPr>
-      <w:r>
-        <w:t xml:space="preserve">The variation and quanitity of light falling on leaves is perceived through a network of phytohormones that regulate leaf acclimation to light conditions and consequential strategies to regulate growth [Mathur et al. 2018]. Under conditions of low light, understory species may have conservative growth strategies because they are resource (light) limited which leads to insuffiencient production of ATP for carbon fixation and carbohydrate synthesis.</w:t>
-      </w:r>
-    </w:p>
-    <w:p>
-      <w:pPr>
-        <w:pStyle w:val="BodyText"/>
-      </w:pPr>
-      <w:r>
-        <w:t xml:space="preserve">Taller trees in dense forests tend to be exposed to greater irradiance than lower canopy and shorter understory trees shaded by overstory.As a result the different combination of stressors experienced by taller trees with foliage exposed to greater PAR are different from the combination of stressors experienced by understory shorter trees with shaded/semi-shaded leaves [Niinemetes et al. 2010]</w:t>
-      </w:r>
-      <w:r>
-        <w:t xml:space="preserve"> </w:t>
-      </w:r>
-      <w:r>
-        <w:t xml:space="preserve">“</w:t>
-      </w:r>
-      <w:r>
-        <w:t xml:space="preserve">Spending their lifecycle in the shade means they have different pressures [such as competition for light or adapting leaf traits to maximum light capture and use efficiency] than plants that get the bulk of their carbon from sun-exposed leaves, but can maintain a few layers of shade leaves as well.</w:t>
-      </w:r>
-      <w:r>
-        <w:t xml:space="preserve">”</w:t>
-      </w:r>
-      <w:r>
-        <w:t xml:space="preserve">[-Martijn]</w:t>
-      </w:r>
-      <w:r>
-        <w:t xml:space="preserve"> </w:t>
-      </w:r>
-      <w:r>
-        <w:t xml:space="preserve">Additionally, increased exposure to light increases the carbon reserve, plant height, foliage robustness, while also increasing evapotranspiration, decreasing hydraulic conductivity, increasing chances of photoinhibition in leaves should water availbility become limited. However, understory shaded/younger trees have comparitively less carbon reserve due to light limitation as a primary stressor, decreased plant biomass, increased leaf biomass, and drecreased evapotransition demands. Larger carbon reserves in trees with greater light and water availability allows them to tolerate greater number of stressors compared to understory/younger trees that are able to tolerate only a fewer stressors making them more overall more sensitive to stress [such as temperature]. Thus, overall stress sensitivity decreasing with increasing height, light and age.</w:t>
-      </w:r>
-      <w:r>
-        <w:t xml:space="preserve">(Niinemets, 2010)</w:t>
-      </w:r>
-    </w:p>
-    <w:p>
-      <w:pPr>
-        <w:pStyle w:val="BodyText"/>
-      </w:pPr>
-      <w:r>
-        <w:t xml:space="preserve">Their traits will be different from shade leaves of canopy trees as well. E.g.</w:t>
-      </w:r>
-      <w:r>
-        <w:t xml:space="preserve"> </w:t>
-      </w:r>
-      <w:r>
-        <w:t xml:space="preserve">They tend to have long-lived leaves with high LMA while shade leaves of canopy trees have large leaves with low LMA. Those differences in traits are likely to affect their thermal properties as well.</w:t>
-      </w:r>
-    </w:p>
-    <w:p>
-      <w:pPr>
-        <w:pStyle w:val="BodyText"/>
-      </w:pPr>
-      <w:r>
-        <w:t xml:space="preserve">Passing light called sunflecks in the forest understory often caused by over-canopy vegetation gaps and wind speed cause a different type of morphological adaptation in shaded leaves [characterized by low LMA and greater effective leaf width] that make them efficient in capturing &gt;50% of light through sunflecks for photosynthesis</w:t>
-      </w:r>
-      <w:r>
-        <w:t xml:space="preserve"> </w:t>
-      </w:r>
-      <w:r>
-        <w:t xml:space="preserve">(Chazdon &amp; Fetcher, 1984)</w:t>
-      </w:r>
-    </w:p>
-    <w:p>
-      <w:pPr>
-        <w:pStyle w:val="BodyText"/>
-      </w:pPr>
-      <w:r>
         <w:t xml:space="preserve">[I think that this distinction should be addressed throughout the manuscript, so that it is always clear that the reader knows whether the cited references are about inter- or intra-specific variation, and that we address the different trait axes (Marielle made a comment on this earlier as well, that within species patterns may not follow leaf economics spectrum expectations). Ideally we would address the different categories, but if lack of information forces us to focus on just within species or just across species, this should still be made clear. photosynthesis, and canopy-level carbon uptake. They don’t have to be treated separately, but it should always be clear which is being referred to. And in the consequences for scaling section this is of course also relevant.]</w:t>
       </w:r>
-    </w:p>
-    <w:p>
-      <w:pPr>
-        <w:pStyle w:val="BodyText"/>
-      </w:pPr>
-      <w:r>
-        <w:t xml:space="preserve">Increasing number of studies point towards the importance of incorporating vertical canopy leaf trait variation in modelling for leaf economic spectrum (LES)</w:t>
-      </w:r>
-      <w:r>
-        <w:t xml:space="preserve"> </w:t>
-      </w:r>
-      <w:r>
-        <w:t xml:space="preserve">(Chen</w:t>
-      </w:r>
-      <w:r>
-        <w:t xml:space="preserve"> </w:t>
-      </w:r>
-      <w:r>
-        <w:rPr>
-          <w:i/>
-        </w:rPr>
-        <w:t xml:space="preserve">et al.</w:t>
-      </w:r>
-      <w:r>
-        <w:t xml:space="preserve">, 2020)</w:t>
-      </w:r>
-      <w:r>
-        <w:t xml:space="preserve">, leaf thermoregulation and thermal sensitivity which will provide a more accurate representation of within-canopy gradient response to increasing temperatures.[</w:t>
-      </w:r>
-      <w:r>
-        <w:t xml:space="preserve">Fauset</w:t>
-      </w:r>
-      <w:r>
-        <w:t xml:space="preserve"> </w:t>
-      </w:r>
-      <w:r>
-        <w:rPr>
-          <w:i/>
-        </w:rPr>
-        <w:t xml:space="preserve">et al.</w:t>
-      </w:r>
-      <w:r>
-        <w:t xml:space="preserve"> </w:t>
-      </w:r>
-      <w:r>
-        <w:t xml:space="preserve">(2018)</w:t>
-      </w:r>
-      <w:r>
-        <w:t xml:space="preserve">;</w:t>
-      </w:r>
-      <w:r>
-        <w:t xml:space="preserve"> </w:t>
-      </w:r>
-      <w:r>
-        <w:t xml:space="preserve">Michaletz</w:t>
-      </w:r>
-      <w:r>
-        <w:t xml:space="preserve"> </w:t>
-      </w:r>
-      <w:r>
-        <w:rPr>
-          <w:i/>
-        </w:rPr>
-        <w:t xml:space="preserve">et al.</w:t>
-      </w:r>
-      <w:r>
-        <w:t xml:space="preserve"> </w:t>
-      </w:r>
-      <w:r>
-        <w:t xml:space="preserve">(2016)</w:t>
-      </w:r>
-      <w:r>
-        <w:t xml:space="preserve">;</w:t>
-      </w:r>
-      <w:r>
-        <w:t xml:space="preserve"> </w:t>
-      </w:r>
-      <w:r>
-        <w:t xml:space="preserve">Niinemets</w:t>
-      </w:r>
-      <w:r>
-        <w:t xml:space="preserve"> </w:t>
-      </w:r>
-      <w:r>
-        <w:rPr>
-          <w:i/>
-        </w:rPr>
-        <w:t xml:space="preserve">et al.</w:t>
-      </w:r>
-      <w:r>
-        <w:t xml:space="preserve"> </w:t>
-      </w:r>
-      <w:r>
-        <w:t xml:space="preserve">(2015)</w:t>
-      </w:r>
-      <w:r>
-        <w:t xml:space="preserve">,</w:t>
-      </w:r>
-      <w:r>
-        <w:t xml:space="preserve"> </w:t>
-      </w:r>
-      <w:r>
-        <w:t xml:space="preserve">(</w:t>
-      </w:r>
-      <w:r>
-        <w:rPr>
-          <w:b/>
-        </w:rPr>
-        <w:t xml:space="preserve">???</w:t>
-      </w:r>
-      <w:r>
-        <w:t xml:space="preserve">)</w:t>
-      </w:r>
-      <w:r>
-        <w:t xml:space="preserve">, REFS)</w:t>
-      </w:r>
-    </w:p>
-    <w:p>
-      <w:pPr>
-        <w:pStyle w:val="BodyText"/>
-      </w:pPr>
+      <w:r>
+        <w:t xml:space="preserve"> </w:t>
+      </w:r>
       <w:r>
         <w:t xml:space="preserve">[Add something about how leaf traits along the vertical canopy profile are different than the expectation from leaf economic spectrum (LES)? Chen et al. 2020 is a good paper to help frame this . They make an important point in that paper that we may also want to make here: that the LES was</w:t>
       </w:r>
@@ -7380,7 +7523,7 @@
       </w:r>
     </w:p>
     <w:bookmarkEnd w:id="48"/>
-    <w:bookmarkStart w:id="123" w:name="references"/>
+    <w:bookmarkStart w:id="128" w:name="references"/>
     <w:p>
       <w:pPr>
         <w:pStyle w:val="Heading2"/>
@@ -7389,7 +7532,7 @@
         <w:t xml:space="preserve">References</w:t>
       </w:r>
     </w:p>
-    <w:bookmarkStart w:id="122" w:name="refs"/>
+    <w:bookmarkStart w:id="127" w:name="refs"/>
     <w:bookmarkStart w:id="49" w:name="X305cba381754fa1b83ddb1e49b3d0f931a16182"/>
     <w:p>
       <w:pPr>
@@ -7478,7 +7621,7 @@
       </w:r>
     </w:p>
     <w:bookmarkEnd w:id="49"/>
-    <w:bookmarkStart w:id="50" w:name="Xb80dc2797b61807e7e6bf1384102bc049c37c57"/>
+    <w:bookmarkStart w:id="50" w:name="ref-almeidaContrastingFireDamage2016"/>
     <w:p>
       <w:pPr>
         <w:pStyle w:val="Bibliography"/>
@@ -7488,6 +7631,170 @@
           <w:b w:val="0"/>
           <w:b/>
         </w:rPr>
+        <w:t xml:space="preserve">Almeida DRA de</w:t>
+      </w:r>
+      <w:r>
+        <w:rPr>
+          <w:b/>
+        </w:rPr>
+        <w:t xml:space="preserve">,</w:t>
+      </w:r>
+      <w:r>
+        <w:rPr>
+          <w:b/>
+        </w:rPr>
+        <w:t xml:space="preserve"> </w:t>
+      </w:r>
+      <w:r>
+        <w:rPr>
+          <w:b w:val="0"/>
+          <w:b/>
+        </w:rPr>
+        <w:t xml:space="preserve">Nelson BW</w:t>
+      </w:r>
+      <w:r>
+        <w:rPr>
+          <w:b/>
+        </w:rPr>
+        <w:t xml:space="preserve">,</w:t>
+      </w:r>
+      <w:r>
+        <w:rPr>
+          <w:b/>
+        </w:rPr>
+        <w:t xml:space="preserve"> </w:t>
+      </w:r>
+      <w:r>
+        <w:rPr>
+          <w:b w:val="0"/>
+          <w:b/>
+        </w:rPr>
+        <w:t xml:space="preserve">Schietti J</w:t>
+      </w:r>
+      <w:r>
+        <w:rPr>
+          <w:b/>
+        </w:rPr>
+        <w:t xml:space="preserve">,</w:t>
+      </w:r>
+      <w:r>
+        <w:rPr>
+          <w:b/>
+        </w:rPr>
+        <w:t xml:space="preserve"> </w:t>
+      </w:r>
+      <w:r>
+        <w:rPr>
+          <w:b w:val="0"/>
+          <w:b/>
+        </w:rPr>
+        <w:t xml:space="preserve">Gorgens EB</w:t>
+      </w:r>
+      <w:r>
+        <w:rPr>
+          <w:b/>
+        </w:rPr>
+        <w:t xml:space="preserve">,</w:t>
+      </w:r>
+      <w:r>
+        <w:rPr>
+          <w:b/>
+        </w:rPr>
+        <w:t xml:space="preserve"> </w:t>
+      </w:r>
+      <w:r>
+        <w:rPr>
+          <w:b w:val="0"/>
+          <w:b/>
+        </w:rPr>
+        <w:t xml:space="preserve">Resende AF</w:t>
+      </w:r>
+      <w:r>
+        <w:rPr>
+          <w:b/>
+        </w:rPr>
+        <w:t xml:space="preserve">,</w:t>
+      </w:r>
+      <w:r>
+        <w:rPr>
+          <w:b/>
+        </w:rPr>
+        <w:t xml:space="preserve"> </w:t>
+      </w:r>
+      <w:r>
+        <w:rPr>
+          <w:b w:val="0"/>
+          <w:b/>
+        </w:rPr>
+        <w:t xml:space="preserve">Stark SC</w:t>
+      </w:r>
+      <w:r>
+        <w:rPr>
+          <w:b/>
+        </w:rPr>
+        <w:t xml:space="preserve">,</w:t>
+      </w:r>
+      <w:r>
+        <w:rPr>
+          <w:b/>
+        </w:rPr>
+        <w:t xml:space="preserve"> </w:t>
+      </w:r>
+      <w:r>
+        <w:rPr>
+          <w:b w:val="0"/>
+          <w:b/>
+        </w:rPr>
+        <w:t xml:space="preserve">Valbuena R</w:t>
+      </w:r>
+      <w:r>
+        <w:t xml:space="preserve">.</w:t>
+      </w:r>
+      <w:r>
+        <w:t xml:space="preserve"> </w:t>
+      </w:r>
+      <w:r>
+        <w:rPr>
+          <w:b/>
+        </w:rPr>
+        <w:t xml:space="preserve">2016</w:t>
+      </w:r>
+      <w:r>
+        <w:t xml:space="preserve">. Contrasting fire damage and fire susceptibility between seasonally flooded forest and upland forest in the Central Amazon using portable profiling LiDAR.</w:t>
+      </w:r>
+      <w:r>
+        <w:t xml:space="preserve"> </w:t>
+      </w:r>
+      <w:r>
+        <w:rPr>
+          <w:i/>
+        </w:rPr>
+        <w:t xml:space="preserve">Remote Sensing of Environment</w:t>
+      </w:r>
+      <w:r>
+        <w:t xml:space="preserve"> </w:t>
+      </w:r>
+      <w:r>
+        <w:rPr>
+          <w:b/>
+        </w:rPr>
+        <w:t xml:space="preserve">184</w:t>
+      </w:r>
+      <w:r>
+        <w:t xml:space="preserve">: 153–160.</w:t>
+      </w:r>
+    </w:p>
+    <w:bookmarkEnd w:id="50"/>
+    <w:bookmarkStart w:id="51" w:name="Xb80dc2797b61807e7e6bf1384102bc049c37c57"/>
+    <w:p>
+      <w:pPr>
+        <w:pStyle w:val="Bibliography"/>
+      </w:pPr>
+      <w:r>
+        <w:rPr>
+          <w:b w:val="0"/>
+          <w:b/>
+        </w:rPr>
         <w:t xml:space="preserve">Aussenac G</w:t>
       </w:r>
       <w:r>
@@ -7527,8 +7834,8 @@
         <w:t xml:space="preserve">: 287–301.</w:t>
       </w:r>
     </w:p>
-    <w:bookmarkEnd w:id="50"/>
-    <w:bookmarkStart w:id="51" w:name="ref-barnardSeasonalVariationCanopy2016a"/>
+    <w:bookmarkEnd w:id="51"/>
+    <w:bookmarkStart w:id="52" w:name="ref-barnardSeasonalVariationCanopy2016a"/>
     <w:p>
       <w:pPr>
         <w:pStyle w:val="Bibliography"/>
@@ -7596,8 +7903,8 @@
         <w:t xml:space="preserve">: 3029–3043.</w:t>
       </w:r>
     </w:p>
-    <w:bookmarkEnd w:id="51"/>
-    <w:bookmarkStart w:id="52" w:name="Xa2e84d4c1e02fd1bd65b546bba5cacc0d2b0f1a"/>
+    <w:bookmarkEnd w:id="52"/>
+    <w:bookmarkStart w:id="53" w:name="Xa2e84d4c1e02fd1bd65b546bba5cacc0d2b0f1a"/>
     <w:p>
       <w:pPr>
         <w:pStyle w:val="Bibliography"/>
@@ -7684,8 +7991,8 @@
         <w:t xml:space="preserve">: 2065–2079.</w:t>
       </w:r>
     </w:p>
-    <w:bookmarkEnd w:id="52"/>
-    <w:bookmarkStart w:id="53" w:name="ref-bartholomewSmallTropicalForest2020"/>
+    <w:bookmarkEnd w:id="53"/>
+    <w:bookmarkStart w:id="54" w:name="ref-bartholomewSmallTropicalForest2020"/>
     <w:p>
       <w:pPr>
         <w:pStyle w:val="Bibliography"/>
@@ -7915,8 +8222,8 @@
         <w:t xml:space="preserve">: 2380–2393.</w:t>
       </w:r>
     </w:p>
-    <w:bookmarkEnd w:id="53"/>
-    <w:bookmarkStart w:id="54" w:name="X9a20bbe12683ef5a535b64d02a92d43fde568b4"/>
+    <w:bookmarkEnd w:id="54"/>
+    <w:bookmarkStart w:id="55" w:name="X9a20bbe12683ef5a535b64d02a92d43fde568b4"/>
     <w:p>
       <w:pPr>
         <w:pStyle w:val="Bibliography"/>
@@ -7984,8 +8291,8 @@
         <w:t xml:space="preserve">: 4295–4307.</w:t>
       </w:r>
     </w:p>
-    <w:bookmarkEnd w:id="54"/>
-    <w:bookmarkStart w:id="55" w:name="ref-bennettLargerTreesSuffer2015"/>
+    <w:bookmarkEnd w:id="55"/>
+    <w:bookmarkStart w:id="56" w:name="ref-bennettLargerTreesSuffer2015"/>
     <w:p>
       <w:pPr>
         <w:pStyle w:val="Bibliography"/>
@@ -8091,8 +8398,8 @@
         <w:t xml:space="preserve">: 15139.</w:t>
       </w:r>
     </w:p>
-    <w:bookmarkEnd w:id="55"/>
-    <w:bookmarkStart w:id="56" w:name="X5c5ed859eb0cbc9f9f8e5975ee7f5fb823964ec"/>
+    <w:bookmarkEnd w:id="56"/>
+    <w:bookmarkStart w:id="57" w:name="X5c5ed859eb0cbc9f9f8e5975ee7f5fb823964ec"/>
     <w:p>
       <w:pPr>
         <w:pStyle w:val="Bibliography"/>
@@ -8217,8 +8524,8 @@
         <w:t xml:space="preserve">.</w:t>
       </w:r>
     </w:p>
-    <w:bookmarkEnd w:id="56"/>
-    <w:bookmarkStart w:id="57" w:name="ref-bolstad_foliar_1999"/>
+    <w:bookmarkEnd w:id="57"/>
+    <w:bookmarkStart w:id="58" w:name="ref-bertrandChangesPlantCommunity2011"/>
     <w:p>
       <w:pPr>
         <w:pStyle w:val="Bibliography"/>
@@ -8228,6 +8535,189 @@
           <w:b w:val="0"/>
           <w:b/>
         </w:rPr>
+        <w:t xml:space="preserve">Bertrand R</w:t>
+      </w:r>
+      <w:r>
+        <w:rPr>
+          <w:b/>
+        </w:rPr>
+        <w:t xml:space="preserve">,</w:t>
+      </w:r>
+      <w:r>
+        <w:rPr>
+          <w:b/>
+        </w:rPr>
+        <w:t xml:space="preserve"> </w:t>
+      </w:r>
+      <w:r>
+        <w:rPr>
+          <w:b w:val="0"/>
+          <w:b/>
+        </w:rPr>
+        <w:t xml:space="preserve">Lenoir J</w:t>
+      </w:r>
+      <w:r>
+        <w:rPr>
+          <w:b/>
+        </w:rPr>
+        <w:t xml:space="preserve">,</w:t>
+      </w:r>
+      <w:r>
+        <w:rPr>
+          <w:b/>
+        </w:rPr>
+        <w:t xml:space="preserve"> </w:t>
+      </w:r>
+      <w:r>
+        <w:rPr>
+          <w:b w:val="0"/>
+          <w:b/>
+        </w:rPr>
+        <w:t xml:space="preserve">Piedallu C</w:t>
+      </w:r>
+      <w:r>
+        <w:rPr>
+          <w:b/>
+        </w:rPr>
+        <w:t xml:space="preserve">,</w:t>
+      </w:r>
+      <w:r>
+        <w:rPr>
+          <w:b/>
+        </w:rPr>
+        <w:t xml:space="preserve"> </w:t>
+      </w:r>
+      <w:r>
+        <w:rPr>
+          <w:b w:val="0"/>
+          <w:b/>
+        </w:rPr>
+        <w:t xml:space="preserve">Riofrío-Dillon G</w:t>
+      </w:r>
+      <w:r>
+        <w:rPr>
+          <w:b/>
+        </w:rPr>
+        <w:t xml:space="preserve">,</w:t>
+      </w:r>
+      <w:r>
+        <w:rPr>
+          <w:b/>
+        </w:rPr>
+        <w:t xml:space="preserve"> </w:t>
+      </w:r>
+      <w:r>
+        <w:rPr>
+          <w:b w:val="0"/>
+          <w:b/>
+        </w:rPr>
+        <w:t xml:space="preserve">de Ruffray P</w:t>
+      </w:r>
+      <w:r>
+        <w:rPr>
+          <w:b/>
+        </w:rPr>
+        <w:t xml:space="preserve">,</w:t>
+      </w:r>
+      <w:r>
+        <w:rPr>
+          <w:b/>
+        </w:rPr>
+        <w:t xml:space="preserve"> </w:t>
+      </w:r>
+      <w:r>
+        <w:rPr>
+          <w:b w:val="0"/>
+          <w:b/>
+        </w:rPr>
+        <w:t xml:space="preserve">Vidal C</w:t>
+      </w:r>
+      <w:r>
+        <w:rPr>
+          <w:b/>
+        </w:rPr>
+        <w:t xml:space="preserve">,</w:t>
+      </w:r>
+      <w:r>
+        <w:rPr>
+          <w:b/>
+        </w:rPr>
+        <w:t xml:space="preserve"> </w:t>
+      </w:r>
+      <w:r>
+        <w:rPr>
+          <w:b w:val="0"/>
+          <w:b/>
+        </w:rPr>
+        <w:t xml:space="preserve">Pierrat J-C</w:t>
+      </w:r>
+      <w:r>
+        <w:rPr>
+          <w:b/>
+        </w:rPr>
+        <w:t xml:space="preserve">,</w:t>
+      </w:r>
+      <w:r>
+        <w:rPr>
+          <w:b/>
+        </w:rPr>
+        <w:t xml:space="preserve"> </w:t>
+      </w:r>
+      <w:r>
+        <w:rPr>
+          <w:b w:val="0"/>
+          <w:b/>
+        </w:rPr>
+        <w:t xml:space="preserve">Gégout J-C</w:t>
+      </w:r>
+      <w:r>
+        <w:t xml:space="preserve">.</w:t>
+      </w:r>
+      <w:r>
+        <w:t xml:space="preserve"> </w:t>
+      </w:r>
+      <w:r>
+        <w:rPr>
+          <w:b/>
+        </w:rPr>
+        <w:t xml:space="preserve">2011</w:t>
+      </w:r>
+      <w:r>
+        <w:t xml:space="preserve">. Changes in plant community composition lag behind climate warming in lowland forests.</w:t>
+      </w:r>
+      <w:r>
+        <w:t xml:space="preserve"> </w:t>
+      </w:r>
+      <w:r>
+        <w:rPr>
+          <w:i/>
+        </w:rPr>
+        <w:t xml:space="preserve">Nature</w:t>
+      </w:r>
+      <w:r>
+        <w:t xml:space="preserve"> </w:t>
+      </w:r>
+      <w:r>
+        <w:rPr>
+          <w:b/>
+        </w:rPr>
+        <w:t xml:space="preserve">479</w:t>
+      </w:r>
+      <w:r>
+        <w:t xml:space="preserve">: 517–520.</w:t>
+      </w:r>
+    </w:p>
+    <w:bookmarkEnd w:id="58"/>
+    <w:bookmarkStart w:id="59" w:name="ref-bolstad_foliar_1999"/>
+    <w:p>
+      <w:pPr>
+        <w:pStyle w:val="Bibliography"/>
+      </w:pPr>
+      <w:r>
+        <w:rPr>
+          <w:b w:val="0"/>
+          <w:b/>
+        </w:rPr>
         <w:t xml:space="preserve">Bolstad PV</w:t>
       </w:r>
       <w:r>
@@ -8305,8 +8795,8 @@
         <w:t xml:space="preserve">: 871–878.</w:t>
       </w:r>
     </w:p>
-    <w:bookmarkEnd w:id="57"/>
-    <w:bookmarkStart w:id="58" w:name="ref-bonan_ecological_2016"/>
+    <w:bookmarkEnd w:id="59"/>
+    <w:bookmarkStart w:id="60" w:name="ref-bonan_ecological_2016"/>
     <w:p>
       <w:pPr>
         <w:pStyle w:val="Bibliography"/>
@@ -8346,8 +8836,8 @@
         <w:t xml:space="preserve">. New York, NY, USA: Cambridge University Press.</w:t>
       </w:r>
     </w:p>
-    <w:bookmarkEnd w:id="58"/>
-    <w:bookmarkStart w:id="59" w:name="ref-campbell_introduction_1998"/>
+    <w:bookmarkEnd w:id="60"/>
+    <w:bookmarkStart w:id="61" w:name="ref-campbell_introduction_1998"/>
     <w:p>
       <w:pPr>
         <w:pStyle w:val="Bibliography"/>
@@ -8406,8 +8896,8 @@
         <w:t xml:space="preserve">. New York: Springer.</w:t>
       </w:r>
     </w:p>
-    <w:bookmarkEnd w:id="59"/>
-    <w:bookmarkStart w:id="60" w:name="ref-cavaleri_foliar_2008"/>
+    <w:bookmarkEnd w:id="61"/>
+    <w:bookmarkStart w:id="62" w:name="ref-cavaleri_foliar_2008"/>
     <w:p>
       <w:pPr>
         <w:pStyle w:val="Bibliography"/>
@@ -8494,8 +8984,8 @@
         <w:t xml:space="preserve">: 473–483.</w:t>
       </w:r>
     </w:p>
-    <w:bookmarkEnd w:id="60"/>
-    <w:bookmarkStart w:id="61" w:name="X20d0eb476e1832ff9e9aa4605a6e616325ec54c"/>
+    <w:bookmarkEnd w:id="62"/>
+    <w:bookmarkStart w:id="63" w:name="X20d0eb476e1832ff9e9aa4605a6e616325ec54c"/>
     <w:p>
       <w:pPr>
         <w:pStyle w:val="Bibliography"/>
@@ -8563,8 +9053,8 @@
         <w:t xml:space="preserve">: 553–564.</w:t>
       </w:r>
     </w:p>
-    <w:bookmarkEnd w:id="61"/>
-    <w:bookmarkStart w:id="62" w:name="ref-chenLeafEconomicsSpectrum2020a"/>
+    <w:bookmarkEnd w:id="63"/>
+    <w:bookmarkStart w:id="64" w:name="ref-chenLeafEconomicsSpectrum2020a"/>
     <w:p>
       <w:pPr>
         <w:pStyle w:val="Bibliography"/>
@@ -8746,8 +9236,8 @@
         <w:t xml:space="preserve">.</w:t>
       </w:r>
     </w:p>
-    <w:bookmarkEnd w:id="62"/>
-    <w:bookmarkStart w:id="63" w:name="ref-curtis_intracanopy_2019"/>
+    <w:bookmarkEnd w:id="64"/>
+    <w:bookmarkStart w:id="65" w:name="ref-curtis_intracanopy_2019"/>
     <w:p>
       <w:pPr>
         <w:pStyle w:val="Bibliography"/>
@@ -8834,8 +9324,8 @@
         <w:t xml:space="preserve">: 37–46.</w:t>
       </w:r>
     </w:p>
-    <w:bookmarkEnd w:id="63"/>
-    <w:bookmarkStart w:id="64" w:name="ref-daudetWindSpeedLeaf1999a"/>
+    <w:bookmarkEnd w:id="65"/>
+    <w:bookmarkStart w:id="66" w:name="ref-daudetWindSpeedLeaf1999a"/>
     <w:p>
       <w:pPr>
         <w:pStyle w:val="Bibliography"/>
@@ -8941,8 +9431,8 @@
         <w:t xml:space="preserve">: 171–185.</w:t>
       </w:r>
     </w:p>
-    <w:bookmarkEnd w:id="64"/>
-    <w:bookmarkStart w:id="65" w:name="ref-davis_microclimatic_2019"/>
+    <w:bookmarkEnd w:id="66"/>
+    <w:bookmarkStart w:id="67" w:name="ref-davis_microclimatic_2019"/>
     <w:p>
       <w:pPr>
         <w:pStyle w:val="Bibliography"/>
@@ -9067,8 +9557,8 @@
         <w:t xml:space="preserve">: 1–11.</w:t>
       </w:r>
     </w:p>
-    <w:bookmarkEnd w:id="65"/>
-    <w:bookmarkStart w:id="66" w:name="Xd2c299c8b5fbd63690d7ff23e551e8a3e5b3e50"/>
+    <w:bookmarkEnd w:id="67"/>
+    <w:bookmarkStart w:id="68" w:name="Xd2c299c8b5fbd63690d7ff23e551e8a3e5b3e50"/>
     <w:p>
       <w:pPr>
         <w:pStyle w:val="Bibliography"/>
@@ -9298,8 +9788,8 @@
         <w:t xml:space="preserve">: 18561–18565.</w:t>
       </w:r>
     </w:p>
-    <w:bookmarkEnd w:id="66"/>
-    <w:bookmarkStart w:id="67" w:name="Xb5cd92ee10db8a3d14a410a6c77bd63daa52e24"/>
+    <w:bookmarkEnd w:id="68"/>
+    <w:bookmarkStart w:id="69" w:name="Xb5cd92ee10db8a3d14a410a6c77bd63daa52e24"/>
     <w:p>
       <w:pPr>
         <w:pStyle w:val="Bibliography"/>
@@ -9500,8 +9990,8 @@
         <w:t xml:space="preserve">: 744–749.</w:t>
       </w:r>
     </w:p>
-    <w:bookmarkEnd w:id="67"/>
-    <w:bookmarkStart w:id="68" w:name="ref-doughtyAreTropicalForests2008"/>
+    <w:bookmarkEnd w:id="69"/>
+    <w:bookmarkStart w:id="70" w:name="ref-doughtyAreTropicalForests2008"/>
     <w:p>
       <w:pPr>
         <w:pStyle w:val="Bibliography"/>
@@ -9569,8 +10059,8 @@
         <w:t xml:space="preserve">.</w:t>
       </w:r>
     </w:p>
-    <w:bookmarkEnd w:id="68"/>
-    <w:bookmarkStart w:id="69" w:name="ref-fauset_differences_2018"/>
+    <w:bookmarkEnd w:id="70"/>
+    <w:bookmarkStart w:id="71" w:name="ref-fauset_differences_2018"/>
     <w:p>
       <w:pPr>
         <w:pStyle w:val="Bibliography"/>
@@ -9771,8 +10261,8 @@
         <w:t xml:space="preserve">: 1618–1631.</w:t>
       </w:r>
     </w:p>
-    <w:bookmarkEnd w:id="69"/>
-    <w:bookmarkStart w:id="70" w:name="ref-feeley_thermal_2020"/>
+    <w:bookmarkEnd w:id="71"/>
+    <w:bookmarkStart w:id="72" w:name="ref-feeley_thermal_2020"/>
     <w:p>
       <w:pPr>
         <w:pStyle w:val="Bibliography"/>
@@ -9916,8 +10406,8 @@
         <w:t xml:space="preserve">.</w:t>
       </w:r>
     </w:p>
-    <w:bookmarkEnd w:id="70"/>
-    <w:bookmarkStart w:id="71" w:name="ref-harleyEffectsLightTemperature1996"/>
+    <w:bookmarkEnd w:id="72"/>
+    <w:bookmarkStart w:id="73" w:name="ref-harleyEffectsLightTemperature1996"/>
     <w:p>
       <w:pPr>
         <w:pStyle w:val="Bibliography"/>
@@ -10004,8 +10494,8 @@
         <w:t xml:space="preserve">: 25–32.</w:t>
       </w:r>
     </w:p>
-    <w:bookmarkEnd w:id="71"/>
-    <w:bookmarkStart w:id="72" w:name="X4a4787bd88cd8955b7cee124ab160c67705270b"/>
+    <w:bookmarkEnd w:id="73"/>
+    <w:bookmarkStart w:id="74" w:name="X4a4787bd88cd8955b7cee124ab160c67705270b"/>
     <w:p>
       <w:pPr>
         <w:pStyle w:val="Bibliography"/>
@@ -10092,8 +10582,8 @@
         <w:t xml:space="preserve">: 637–651.</w:t>
       </w:r>
     </w:p>
-    <w:bookmarkEnd w:id="72"/>
-    <w:bookmarkStart w:id="73" w:name="ref-huangAirTemperatureOptima2019"/>
+    <w:bookmarkEnd w:id="74"/>
+    <w:bookmarkStart w:id="75" w:name="ref-huangAirTemperatureOptima2019"/>
     <w:p>
       <w:pPr>
         <w:pStyle w:val="Bibliography"/>
@@ -10323,8 +10813,8 @@
         <w:t xml:space="preserve">: 772–779.</w:t>
       </w:r>
     </w:p>
-    <w:bookmarkEnd w:id="73"/>
-    <w:bookmarkStart w:id="74" w:name="ref-ishiiVariationIntracrownLeaf2018"/>
+    <w:bookmarkEnd w:id="75"/>
+    <w:bookmarkStart w:id="76" w:name="ref-ishiiVariationIntracrownLeaf2018"/>
     <w:p>
       <w:pPr>
         <w:pStyle w:val="Bibliography"/>
@@ -10430,8 +10920,8 @@
         <w:t xml:space="preserve">: 437–448.</w:t>
       </w:r>
     </w:p>
-    <w:bookmarkEnd w:id="74"/>
-    <w:bookmarkStart w:id="75" w:name="ref-kafutiFoliarWoodTraits2020"/>
+    <w:bookmarkEnd w:id="76"/>
+    <w:bookmarkStart w:id="77" w:name="ref-kafutiFoliarWoodTraits2020"/>
     <w:p>
       <w:pPr>
         <w:pStyle w:val="Bibliography"/>
@@ -10632,8 +11122,8 @@
         <w:t xml:space="preserve">: 35.</w:t>
       </w:r>
     </w:p>
-    <w:bookmarkEnd w:id="75"/>
-    <w:bookmarkStart w:id="76" w:name="ref-koike_leaf_2001"/>
+    <w:bookmarkEnd w:id="77"/>
+    <w:bookmarkStart w:id="78" w:name="ref-koike_leaf_2001"/>
     <w:p>
       <w:pPr>
         <w:pStyle w:val="Bibliography"/>
@@ -10758,8 +11248,8 @@
         <w:t xml:space="preserve">: 951–958.</w:t>
       </w:r>
     </w:p>
-    <w:bookmarkEnd w:id="76"/>
-    <w:bookmarkStart w:id="77" w:name="ref-kusiPlasticLeafMorphology2020"/>
+    <w:bookmarkEnd w:id="78"/>
+    <w:bookmarkStart w:id="79" w:name="ref-kusiPlasticLeafMorphology2020"/>
     <w:p>
       <w:pPr>
         <w:pStyle w:val="Bibliography"/>
@@ -10827,8 +11317,8 @@
         <w:t xml:space="preserve">: 24–37.</w:t>
       </w:r>
     </w:p>
-    <w:bookmarkEnd w:id="77"/>
-    <w:bookmarkStart w:id="78" w:name="ref-leighInfluenceLeafSize2017"/>
+    <w:bookmarkEnd w:id="79"/>
+    <w:bookmarkStart w:id="80" w:name="ref-leighInfluenceLeafSize2017"/>
     <w:p>
       <w:pPr>
         <w:pStyle w:val="Bibliography"/>
@@ -10934,8 +11424,8 @@
         <w:t xml:space="preserve">: 237–248.</w:t>
       </w:r>
     </w:p>
-    <w:bookmarkEnd w:id="78"/>
-    <w:bookmarkStart w:id="79" w:name="ref-martinCovarianceSunShade2020a"/>
+    <w:bookmarkEnd w:id="80"/>
+    <w:bookmarkStart w:id="81" w:name="ref-lowmanForestCanopies1995"/>
     <w:p>
       <w:pPr>
         <w:pStyle w:val="Bibliography"/>
@@ -10945,6 +11435,54 @@
           <w:b w:val="0"/>
           <w:b/>
         </w:rPr>
+        <w:t xml:space="preserve">Lowman M</w:t>
+      </w:r>
+      <w:r>
+        <w:rPr>
+          <w:b/>
+        </w:rPr>
+        <w:t xml:space="preserve">,</w:t>
+      </w:r>
+      <w:r>
+        <w:rPr>
+          <w:b/>
+        </w:rPr>
+        <w:t xml:space="preserve"> </w:t>
+      </w:r>
+      <w:r>
+        <w:rPr>
+          <w:b w:val="0"/>
+          <w:b/>
+        </w:rPr>
+        <w:t xml:space="preserve">Rinker HB</w:t>
+      </w:r>
+      <w:r>
+        <w:t xml:space="preserve">.</w:t>
+      </w:r>
+      <w:r>
+        <w:t xml:space="preserve"> </w:t>
+      </w:r>
+      <w:r>
+        <w:rPr>
+          <w:b/>
+        </w:rPr>
+        <w:t xml:space="preserve">1995</w:t>
+      </w:r>
+      <w:r>
+        <w:t xml:space="preserve">. Forest Canopies. In: Endeavour.</w:t>
+      </w:r>
+    </w:p>
+    <w:bookmarkEnd w:id="81"/>
+    <w:bookmarkStart w:id="82" w:name="ref-martinCovarianceSunShade2020a"/>
+    <w:p>
+      <w:pPr>
+        <w:pStyle w:val="Bibliography"/>
+      </w:pPr>
+      <w:r>
+        <w:rPr>
+          <w:b w:val="0"/>
+          <w:b/>
+        </w:rPr>
         <w:t xml:space="preserve">Martin RE</w:t>
       </w:r>
       <w:r>
@@ -11165,8 +11703,8 @@
         <w:t xml:space="preserve">: 1810.</w:t>
       </w:r>
     </w:p>
-    <w:bookmarkEnd w:id="79"/>
-    <w:bookmarkStart w:id="80" w:name="ref-martin_boundary_1999"/>
+    <w:bookmarkEnd w:id="82"/>
+    <w:bookmarkStart w:id="83" w:name="ref-martin_boundary_1999"/>
     <w:p>
       <w:pPr>
         <w:pStyle w:val="Bibliography"/>
@@ -11272,8 +11810,8 @@
         <w:t xml:space="preserve">: 435–443.</w:t>
       </w:r>
     </w:p>
-    <w:bookmarkEnd w:id="80"/>
-    <w:bookmarkStart w:id="81" w:name="ref-mau_temperate_2018"/>
+    <w:bookmarkEnd w:id="83"/>
+    <w:bookmarkStart w:id="84" w:name="ref-mau_temperate_2018"/>
     <w:p>
       <w:pPr>
         <w:pStyle w:val="Bibliography"/>
@@ -11379,8 +11917,8 @@
         <w:t xml:space="preserve">: 47.</w:t>
       </w:r>
     </w:p>
-    <w:bookmarkEnd w:id="81"/>
-    <w:bookmarkStart w:id="82" w:name="ref-mauTemperateTropicalForest2018a"/>
+    <w:bookmarkEnd w:id="84"/>
+    <w:bookmarkStart w:id="85" w:name="ref-mauTemperateTropicalForest2018a"/>
     <w:p>
       <w:pPr>
         <w:pStyle w:val="Bibliography"/>
@@ -11486,8 +12024,8 @@
         <w:t xml:space="preserve">: 47.</w:t>
       </w:r>
     </w:p>
-    <w:bookmarkEnd w:id="82"/>
-    <w:bookmarkStart w:id="83" w:name="ref-mcdowellPervasiveShiftsForest2020"/>
+    <w:bookmarkEnd w:id="85"/>
+    <w:bookmarkStart w:id="86" w:name="ref-mcdowellPervasiveShiftsForest2020"/>
     <w:p>
       <w:pPr>
         <w:pStyle w:val="Bibliography"/>
@@ -11717,8 +12255,8 @@
         <w:t xml:space="preserve">: eaaz9463.</w:t>
       </w:r>
     </w:p>
-    <w:bookmarkEnd w:id="83"/>
-    <w:bookmarkStart w:id="84" w:name="ref-mcdowellMechanismsPlantSurvival2008"/>
+    <w:bookmarkEnd w:id="86"/>
+    <w:bookmarkStart w:id="87" w:name="ref-mcdowellMechanismsPlantSurvival2008"/>
     <w:p>
       <w:pPr>
         <w:pStyle w:val="Bibliography"/>
@@ -11948,8 +12486,8 @@
         <w:t xml:space="preserve">: 719–739.</w:t>
       </w:r>
     </w:p>
-    <w:bookmarkEnd w:id="84"/>
-    <w:bookmarkStart w:id="85" w:name="ref-mcgregor_tree_nodate"/>
+    <w:bookmarkEnd w:id="87"/>
+    <w:bookmarkStart w:id="88" w:name="ref-mcgregor_tree_nodate"/>
     <w:p>
       <w:pPr>
         <w:pStyle w:val="Bibliography"/>
@@ -12164,8 +12702,8 @@
         <w:t xml:space="preserve">.</w:t>
       </w:r>
     </w:p>
-    <w:bookmarkEnd w:id="85"/>
-    <w:bookmarkStart w:id="86" w:name="ref-michaletzEnergeticCarbonEconomic2016"/>
+    <w:bookmarkEnd w:id="88"/>
+    <w:bookmarkStart w:id="89" w:name="ref-michaletzEnergeticCarbonEconomic2016"/>
     <w:p>
       <w:pPr>
         <w:pStyle w:val="Bibliography"/>
@@ -12328,8 +12866,8 @@
         <w:t xml:space="preserve">: 16129.</w:t>
       </w:r>
     </w:p>
-    <w:bookmarkEnd w:id="86"/>
-    <w:bookmarkStart w:id="87" w:name="X271950285751bf115fde6248782e251cb55acd4"/>
+    <w:bookmarkEnd w:id="89"/>
+    <w:bookmarkStart w:id="90" w:name="X271950285751bf115fde6248782e251cb55acd4"/>
     <w:p>
       <w:pPr>
         <w:pStyle w:val="Bibliography"/>
@@ -12473,8 +13011,8 @@
         <w:t xml:space="preserve">: 714–724.</w:t>
       </w:r>
     </w:p>
-    <w:bookmarkEnd w:id="87"/>
-    <w:bookmarkStart w:id="88" w:name="ref-muir_tealeaves_2019"/>
+    <w:bookmarkEnd w:id="90"/>
+    <w:bookmarkStart w:id="91" w:name="ref-muir_tealeaves_2019"/>
     <w:p>
       <w:pPr>
         <w:pStyle w:val="Bibliography"/>
@@ -12523,8 +13061,8 @@
         <w:t xml:space="preserve">.</w:t>
       </w:r>
     </w:p>
-    <w:bookmarkEnd w:id="88"/>
-    <w:bookmarkStart w:id="89" w:name="ref-nakamuraForestsTheirCanopies2017"/>
+    <w:bookmarkEnd w:id="91"/>
+    <w:bookmarkStart w:id="92" w:name="ref-nakamuraForestsTheirCanopies2017"/>
     <w:p>
       <w:pPr>
         <w:pStyle w:val="Bibliography"/>
@@ -12754,8 +13292,8 @@
         <w:t xml:space="preserve">: 438–451.</w:t>
       </w:r>
     </w:p>
-    <w:bookmarkEnd w:id="89"/>
-    <w:bookmarkStart w:id="90" w:name="ref-niinemetsResponsesForestTrees2010a"/>
+    <w:bookmarkEnd w:id="92"/>
+    <w:bookmarkStart w:id="93" w:name="ref-niinemetsResponsesForestTrees2010a"/>
     <w:p>
       <w:pPr>
         <w:pStyle w:val="Bibliography"/>
@@ -12804,8 +13342,8 @@
         <w:t xml:space="preserve">: 1623–1639.</w:t>
       </w:r>
     </w:p>
-    <w:bookmarkEnd w:id="90"/>
-    <w:bookmarkStart w:id="91" w:name="X83d4c1eaf417472651bdc1a3ba0bfb2550d4f0e"/>
+    <w:bookmarkEnd w:id="93"/>
+    <w:bookmarkStart w:id="94" w:name="ref-niinemetsLeafAgeDependent2016a"/>
     <w:p>
       <w:pPr>
         <w:pStyle w:val="Bibliography"/>
@@ -12827,6 +13365,56 @@
         <w:rPr>
           <w:b/>
         </w:rPr>
+        <w:t xml:space="preserve">2016</w:t>
+      </w:r>
+      <w:r>
+        <w:t xml:space="preserve">. Leaf age dependent changes in within-canopy variation in leaf functional traits: A meta-analysis.</w:t>
+      </w:r>
+      <w:r>
+        <w:t xml:space="preserve"> </w:t>
+      </w:r>
+      <w:r>
+        <w:rPr>
+          <w:i/>
+        </w:rPr>
+        <w:t xml:space="preserve">J Plant Res</w:t>
+      </w:r>
+      <w:r>
+        <w:t xml:space="preserve"> </w:t>
+      </w:r>
+      <w:r>
+        <w:rPr>
+          <w:b/>
+        </w:rPr>
+        <w:t xml:space="preserve">129</w:t>
+      </w:r>
+      <w:r>
+        <w:t xml:space="preserve">: 313–338.</w:t>
+      </w:r>
+    </w:p>
+    <w:bookmarkEnd w:id="94"/>
+    <w:bookmarkStart w:id="95" w:name="X83d4c1eaf417472651bdc1a3ba0bfb2550d4f0e"/>
+    <w:p>
+      <w:pPr>
+        <w:pStyle w:val="Bibliography"/>
+      </w:pPr>
+      <w:r>
+        <w:rPr>
+          <w:b w:val="0"/>
+          <w:b/>
+        </w:rPr>
+        <w:t xml:space="preserve">Niinemets Ü</w:t>
+      </w:r>
+      <w:r>
+        <w:t xml:space="preserve">.</w:t>
+      </w:r>
+      <w:r>
+        <w:t xml:space="preserve"> </w:t>
+      </w:r>
+      <w:r>
+        <w:rPr>
+          <w:b/>
+        </w:rPr>
         <w:t xml:space="preserve">2006</w:t>
       </w:r>
       <w:r>
@@ -12854,8 +13442,8 @@
         <w:t xml:space="preserve">: 464–470.</w:t>
       </w:r>
     </w:p>
-    <w:bookmarkEnd w:id="91"/>
-    <w:bookmarkStart w:id="92" w:name="Xf86eafbcc52a138d084848c2a4cf7c904cbb622"/>
+    <w:bookmarkEnd w:id="95"/>
+    <w:bookmarkStart w:id="96" w:name="Xf86eafbcc52a138d084848c2a4cf7c904cbb622"/>
     <w:p>
       <w:pPr>
         <w:pStyle w:val="Bibliography"/>
@@ -12902,8 +13490,8 @@
         <w:t xml:space="preserve">. Packing the Photosynthetic Machinery: From Leaf to Canopy. In: Laisk A, Nedbal L, Govindjee, eds. Advances in Photosynthesis and Respiration. Photosynthesis in silico: Understanding Complexity from Molecules to Ecosystems. Dordrecht: Springer Netherlands, 363–399.</w:t>
       </w:r>
     </w:p>
-    <w:bookmarkEnd w:id="92"/>
-    <w:bookmarkStart w:id="93" w:name="X423affbf5f39a114486130c3c82faf24f36c63c"/>
+    <w:bookmarkEnd w:id="96"/>
+    <w:bookmarkStart w:id="97" w:name="X423affbf5f39a114486130c3c82faf24f36c63c"/>
     <w:p>
       <w:pPr>
         <w:pStyle w:val="Bibliography"/>
@@ -12990,8 +13578,8 @@
         <w:t xml:space="preserve">: 973–993.</w:t>
       </w:r>
     </w:p>
-    <w:bookmarkEnd w:id="93"/>
-    <w:bookmarkStart w:id="94" w:name="X6c8d3329dd9cc672dec5b93ec1c0d47cea031aa"/>
+    <w:bookmarkEnd w:id="97"/>
+    <w:bookmarkStart w:id="98" w:name="X6c8d3329dd9cc672dec5b93ec1c0d47cea031aa"/>
     <w:p>
       <w:pPr>
         <w:pStyle w:val="Bibliography"/>
@@ -13078,8 +13666,8 @@
         <w:t xml:space="preserve">: 293–313.</w:t>
       </w:r>
     </w:p>
-    <w:bookmarkEnd w:id="94"/>
-    <w:bookmarkStart w:id="95" w:name="ref-niinemetsHowLightTemperature2015"/>
+    <w:bookmarkEnd w:id="98"/>
+    <w:bookmarkStart w:id="99" w:name="ref-niinemetsHowLightTemperature2015"/>
     <w:p>
       <w:pPr>
         <w:pStyle w:val="Bibliography"/>
@@ -13147,8 +13735,8 @@
         <w:t xml:space="preserve">: 841–851.</w:t>
       </w:r>
     </w:p>
-    <w:bookmarkEnd w:id="95"/>
-    <w:bookmarkStart w:id="96" w:name="X5349a2a590687dae1d302b9d843e94191f30bb0"/>
+    <w:bookmarkEnd w:id="99"/>
+    <w:bookmarkStart w:id="100" w:name="X5349a2a590687dae1d302b9d843e94191f30bb0"/>
     <w:p>
       <w:pPr>
         <w:pStyle w:val="Bibliography"/>
@@ -13378,8 +13966,8 @@
         <w:t xml:space="preserve">: 183–186.</w:t>
       </w:r>
     </w:p>
-    <w:bookmarkEnd w:id="96"/>
-    <w:bookmarkStart w:id="97" w:name="X4d2953009f091dbd10cf581df3453e1bbdedf64"/>
+    <w:bookmarkEnd w:id="100"/>
+    <w:bookmarkStart w:id="101" w:name="ref-parkerCanopyLightTransmittance2002"/>
     <w:p>
       <w:pPr>
         <w:pStyle w:val="Bibliography"/>
@@ -13408,6 +13996,94 @@
           <w:b w:val="0"/>
           <w:b/>
         </w:rPr>
+        <w:t xml:space="preserve">Davis MM</w:t>
+      </w:r>
+      <w:r>
+        <w:rPr>
+          <w:b/>
+        </w:rPr>
+        <w:t xml:space="preserve">,</w:t>
+      </w:r>
+      <w:r>
+        <w:rPr>
+          <w:b/>
+        </w:rPr>
+        <w:t xml:space="preserve"> </w:t>
+      </w:r>
+      <w:r>
+        <w:rPr>
+          <w:b w:val="0"/>
+          <w:b/>
+        </w:rPr>
+        <w:t xml:space="preserve">Chapotin SM</w:t>
+      </w:r>
+      <w:r>
+        <w:t xml:space="preserve">.</w:t>
+      </w:r>
+      <w:r>
+        <w:t xml:space="preserve"> </w:t>
+      </w:r>
+      <w:r>
+        <w:rPr>
+          <w:b/>
+        </w:rPr>
+        <w:t xml:space="preserve">2002</w:t>
+      </w:r>
+      <w:r>
+        <w:t xml:space="preserve">. Canopy light transmittance in Douglas-fir–western hemlock stands.</w:t>
+      </w:r>
+      <w:r>
+        <w:t xml:space="preserve"> </w:t>
+      </w:r>
+      <w:r>
+        <w:rPr>
+          <w:i/>
+        </w:rPr>
+        <w:t xml:space="preserve">Tree Physiol</w:t>
+      </w:r>
+      <w:r>
+        <w:t xml:space="preserve"> </w:t>
+      </w:r>
+      <w:r>
+        <w:rPr>
+          <w:b/>
+        </w:rPr>
+        <w:t xml:space="preserve">22</w:t>
+      </w:r>
+      <w:r>
+        <w:t xml:space="preserve">: 147–157.</w:t>
+      </w:r>
+    </w:p>
+    <w:bookmarkEnd w:id="101"/>
+    <w:bookmarkStart w:id="102" w:name="X4d2953009f091dbd10cf581df3453e1bbdedf64"/>
+    <w:p>
+      <w:pPr>
+        <w:pStyle w:val="Bibliography"/>
+      </w:pPr>
+      <w:r>
+        <w:rPr>
+          <w:b w:val="0"/>
+          <w:b/>
+        </w:rPr>
+        <w:t xml:space="preserve">Parker GG</w:t>
+      </w:r>
+      <w:r>
+        <w:rPr>
+          <w:b/>
+        </w:rPr>
+        <w:t xml:space="preserve">,</w:t>
+      </w:r>
+      <w:r>
+        <w:rPr>
+          <w:b/>
+        </w:rPr>
+        <w:t xml:space="preserve"> </w:t>
+      </w:r>
+      <w:r>
+        <w:rPr>
+          <w:b w:val="0"/>
+          <w:b/>
+        </w:rPr>
         <w:t xml:space="preserve">Fitzjarrald DR</w:t>
       </w:r>
       <w:r>
@@ -13466,8 +14142,8 @@
         <w:t xml:space="preserve">: 107661.</w:t>
       </w:r>
     </w:p>
-    <w:bookmarkEnd w:id="97"/>
-    <w:bookmarkStart w:id="98" w:name="X4b68950bc79607f0a8fd7df6ab095d40461b8c0"/>
+    <w:bookmarkEnd w:id="102"/>
+    <w:bookmarkStart w:id="103" w:name="X4b68950bc79607f0a8fd7df6ab095d40461b8c0"/>
     <w:p>
       <w:pPr>
         <w:pStyle w:val="Bibliography"/>
@@ -13554,8 +14230,8 @@
         <w:t xml:space="preserve">.</w:t>
       </w:r>
     </w:p>
-    <w:bookmarkEnd w:id="98"/>
-    <w:bookmarkStart w:id="99" w:name="X2dd73c0091dfefa3a223bc1baeb32eefff6ae93"/>
+    <w:bookmarkEnd w:id="103"/>
+    <w:bookmarkStart w:id="104" w:name="X2dd73c0091dfefa3a223bc1baeb32eefff6ae93"/>
     <w:p>
       <w:pPr>
         <w:pStyle w:val="Bibliography"/>
@@ -13718,8 +14394,8 @@
         <w:t xml:space="preserve">: 1073–1105.</w:t>
       </w:r>
     </w:p>
-    <w:bookmarkEnd w:id="99"/>
-    <w:bookmarkStart w:id="100" w:name="ref-rey-sanchez_spatial_2016"/>
+    <w:bookmarkEnd w:id="104"/>
+    <w:bookmarkStart w:id="105" w:name="ref-rey-sanchez_spatial_2016"/>
     <w:p>
       <w:pPr>
         <w:pStyle w:val="Bibliography"/>
@@ -13825,8 +14501,8 @@
         <w:t xml:space="preserve">: 75–89.</w:t>
       </w:r>
     </w:p>
-    <w:bookmarkEnd w:id="100"/>
-    <w:bookmarkStart w:id="101" w:name="X67948fac327461ee36c70bc89dd3e3472fe2ef7"/>
+    <w:bookmarkEnd w:id="105"/>
+    <w:bookmarkStart w:id="106" w:name="X67948fac327461ee36c70bc89dd3e3472fe2ef7"/>
     <w:p>
       <w:pPr>
         <w:pStyle w:val="Bibliography"/>
@@ -13913,8 +14589,8 @@
         <w:t xml:space="preserve">: 336.</w:t>
       </w:r>
     </w:p>
-    <w:bookmarkEnd w:id="101"/>
-    <w:bookmarkStart w:id="102" w:name="X7683ede13b217c9fff452f04598a44c8708e9f9"/>
+    <w:bookmarkEnd w:id="106"/>
+    <w:bookmarkStart w:id="107" w:name="X7683ede13b217c9fff452f04598a44c8708e9f9"/>
     <w:p>
       <w:pPr>
         <w:pStyle w:val="Bibliography"/>
@@ -14046,8 +14722,8 @@
         <w:t xml:space="preserve">: e03264.</w:t>
       </w:r>
     </w:p>
-    <w:bookmarkEnd w:id="102"/>
-    <w:bookmarkStart w:id="103" w:name="ref-sackHowStrongIntracanopy2006"/>
+    <w:bookmarkEnd w:id="107"/>
+    <w:bookmarkStart w:id="108" w:name="ref-sackHowStrongIntracanopy2006"/>
     <w:p>
       <w:pPr>
         <w:pStyle w:val="Bibliography"/>
@@ -14172,8 +14848,8 @@
         <w:t xml:space="preserve">: 829–839.</w:t>
       </w:r>
     </w:p>
-    <w:bookmarkEnd w:id="103"/>
-    <w:bookmarkStart w:id="104" w:name="ref-sastry_leaf_2018"/>
+    <w:bookmarkEnd w:id="108"/>
+    <w:bookmarkStart w:id="109" w:name="ref-sastry_leaf_2018"/>
     <w:p>
       <w:pPr>
         <w:pStyle w:val="Bibliography"/>
@@ -14260,8 +14936,8 @@
         <w:t xml:space="preserve">.</w:t>
       </w:r>
     </w:p>
-    <w:bookmarkEnd w:id="104"/>
-    <w:bookmarkStart w:id="105" w:name="X061215d47d955ee52290079797e51cf19e4092a"/>
+    <w:bookmarkEnd w:id="109"/>
+    <w:bookmarkStart w:id="110" w:name="X061215d47d955ee52290079797e51cf19e4092a"/>
     <w:p>
       <w:pPr>
         <w:pStyle w:val="Bibliography"/>
@@ -14386,8 +15062,8 @@
         <w:t xml:space="preserve">.</w:t>
       </w:r>
     </w:p>
-    <w:bookmarkEnd w:id="105"/>
-    <w:bookmarkStart w:id="106" w:name="ref-senfCanopyMortalityHas2018a"/>
+    <w:bookmarkEnd w:id="110"/>
+    <w:bookmarkStart w:id="111" w:name="ref-senfCanopyMortalityHas2018a"/>
     <w:p>
       <w:pPr>
         <w:pStyle w:val="Bibliography"/>
@@ -14569,8 +15245,8 @@
         <w:t xml:space="preserve">: 4978.</w:t>
       </w:r>
     </w:p>
-    <w:bookmarkEnd w:id="106"/>
-    <w:bookmarkStart w:id="107" w:name="ref-senfMappingForestDisturbance2020"/>
+    <w:bookmarkEnd w:id="111"/>
+    <w:bookmarkStart w:id="112" w:name="ref-senfMappingForestDisturbance2020"/>
     <w:p>
       <w:pPr>
         <w:pStyle w:val="Bibliography"/>
@@ -14629,8 +15305,8 @@
         <w:t xml:space="preserve">: 1–8.</w:t>
       </w:r>
     </w:p>
-    <w:bookmarkEnd w:id="107"/>
-    <w:bookmarkStart w:id="108" w:name="ref-sharkeyFutureIsopreneEmission2014b"/>
+    <w:bookmarkEnd w:id="112"/>
+    <w:bookmarkStart w:id="113" w:name="ref-sharkeyFutureIsopreneEmission2014b"/>
     <w:p>
       <w:pPr>
         <w:pStyle w:val="Bibliography"/>
@@ -14698,8 +15374,8 @@
         <w:t xml:space="preserve">: 1727–1740.</w:t>
       </w:r>
     </w:p>
-    <w:bookmarkEnd w:id="108"/>
-    <w:bookmarkStart w:id="109" w:name="X2431e27181524765370cc7f7345b0da9a6ffa47"/>
+    <w:bookmarkEnd w:id="113"/>
+    <w:bookmarkStart w:id="114" w:name="X2431e27181524765370cc7f7345b0da9a6ffa47"/>
     <w:p>
       <w:pPr>
         <w:pStyle w:val="Bibliography"/>
@@ -14929,8 +15605,8 @@
         <w:t xml:space="preserve">: 1284–1297.</w:t>
       </w:r>
     </w:p>
-    <w:bookmarkEnd w:id="109"/>
-    <w:bookmarkStart w:id="110" w:name="Xe9690ce09891863e171cd1c20e7c9a61a6225eb"/>
+    <w:bookmarkEnd w:id="114"/>
+    <w:bookmarkStart w:id="115" w:name="Xe9690ce09891863e171cd1c20e7c9a61a6225eb"/>
     <w:p>
       <w:pPr>
         <w:pStyle w:val="Bibliography"/>
@@ -15160,8 +15836,8 @@
         <w:t xml:space="preserve">: e03231.</w:t>
       </w:r>
     </w:p>
-    <w:bookmarkEnd w:id="110"/>
-    <w:bookmarkStart w:id="111" w:name="ref-stokesBoundaryLayerConductance2006"/>
+    <w:bookmarkEnd w:id="115"/>
+    <w:bookmarkStart w:id="116" w:name="ref-stokesBoundaryLayerConductance2006"/>
     <w:p>
       <w:pPr>
         <w:pStyle w:val="Bibliography"/>
@@ -15248,8 +15924,8 @@
         <w:t xml:space="preserve">: 40–54.</w:t>
       </w:r>
     </w:p>
-    <w:bookmarkEnd w:id="111"/>
-    <w:bookmarkStart w:id="112" w:name="ref-stovallTreeHeightExplains2019a"/>
+    <w:bookmarkEnd w:id="116"/>
+    <w:bookmarkStart w:id="117" w:name="ref-stovallTreeHeightExplains2019a"/>
     <w:p>
       <w:pPr>
         <w:pStyle w:val="Bibliography"/>
@@ -15336,8 +16012,8 @@
         <w:t xml:space="preserve">: 4385.</w:t>
       </w:r>
     </w:p>
-    <w:bookmarkEnd w:id="112"/>
-    <w:bookmarkStart w:id="113" w:name="ref-suggittExtinctionRiskClimate2018"/>
+    <w:bookmarkEnd w:id="117"/>
+    <w:bookmarkStart w:id="118" w:name="ref-suggittExtinctionRiskClimate2018"/>
     <w:p>
       <w:pPr>
         <w:pStyle w:val="Bibliography"/>
@@ -15567,8 +16243,8 @@
         <w:t xml:space="preserve">.</w:t>
       </w:r>
     </w:p>
-    <w:bookmarkEnd w:id="113"/>
-    <w:bookmarkStart w:id="114" w:name="ref-thom_effects_2020"/>
+    <w:bookmarkEnd w:id="118"/>
+    <w:bookmarkStart w:id="119" w:name="ref-thom_effects_2020"/>
     <w:p>
       <w:pPr>
         <w:pStyle w:val="Bibliography"/>
@@ -15712,8 +16388,8 @@
         <w:t xml:space="preserve">: 108066.</w:t>
       </w:r>
     </w:p>
-    <w:bookmarkEnd w:id="114"/>
-    <w:bookmarkStart w:id="115" w:name="Xe7481238d2c2f808363b8215d791d0c39194622"/>
+    <w:bookmarkEnd w:id="119"/>
+    <w:bookmarkStart w:id="120" w:name="Xe7481238d2c2f808363b8215d791d0c39194622"/>
     <w:p>
       <w:pPr>
         <w:pStyle w:val="Bibliography"/>
@@ -15876,8 +16552,8 @@
         <w:t xml:space="preserve">: 32.</w:t>
       </w:r>
     </w:p>
-    <w:bookmarkEnd w:id="115"/>
-    <w:bookmarkStart w:id="116" w:name="X3bd3b318df1d5b9388c7c5e2925c695efb76aec"/>
+    <w:bookmarkEnd w:id="120"/>
+    <w:bookmarkStart w:id="121" w:name="X3bd3b318df1d5b9388c7c5e2925c695efb76aec"/>
     <w:p>
       <w:pPr>
         <w:pStyle w:val="Bibliography"/>
@@ -15964,8 +16640,8 @@
         <w:t xml:space="preserve">: 144–155.</w:t>
       </w:r>
     </w:p>
-    <w:bookmarkEnd w:id="116"/>
-    <w:bookmarkStart w:id="117" w:name="ref-yang_spatial_1999"/>
+    <w:bookmarkEnd w:id="121"/>
+    <w:bookmarkStart w:id="122" w:name="ref-yang_spatial_1999"/>
     <w:p>
       <w:pPr>
         <w:pStyle w:val="Bibliography"/>
@@ -16090,8 +16766,8 @@
         <w:t xml:space="preserve">: 27653–27661.</w:t>
       </w:r>
     </w:p>
-    <w:bookmarkEnd w:id="117"/>
-    <w:bookmarkStart w:id="118" w:name="ref-zellweger_seasonal_2019"/>
+    <w:bookmarkEnd w:id="122"/>
+    <w:bookmarkStart w:id="123" w:name="ref-zellweger_seasonal_2019"/>
     <w:p>
       <w:pPr>
         <w:pStyle w:val="Bibliography"/>
@@ -16321,8 +16997,8 @@
         <w:t xml:space="preserve">: 1774–1786.</w:t>
       </w:r>
     </w:p>
-    <w:bookmarkEnd w:id="118"/>
-    <w:bookmarkStart w:id="119" w:name="ref-zellweger_forest_2020"/>
+    <w:bookmarkEnd w:id="123"/>
+    <w:bookmarkStart w:id="124" w:name="ref-zellweger_forest_2020"/>
     <w:p>
       <w:pPr>
         <w:pStyle w:val="Bibliography"/>
@@ -16552,8 +17228,8 @@
         <w:t xml:space="preserve">: 772–775.</w:t>
       </w:r>
     </w:p>
-    <w:bookmarkEnd w:id="119"/>
-    <w:bookmarkStart w:id="120" w:name="ref-zellwegerResponseCommentForest2020"/>
+    <w:bookmarkEnd w:id="124"/>
+    <w:bookmarkStart w:id="125" w:name="ref-zellwegerResponseCommentForest2020"/>
     <w:p>
       <w:pPr>
         <w:pStyle w:val="Bibliography"/>
@@ -16783,8 +17459,8 @@
         <w:t xml:space="preserve">.</w:t>
       </w:r>
     </w:p>
-    <w:bookmarkEnd w:id="120"/>
-    <w:bookmarkStart w:id="121" w:name="ref-zhang_photosynthetic_2012"/>
+    <w:bookmarkEnd w:id="125"/>
+    <w:bookmarkStart w:id="126" w:name="ref-zhang_photosynthetic_2012"/>
     <w:p>
       <w:pPr>
         <w:pStyle w:val="Bibliography"/>
@@ -16890,9 +17566,9 @@
         <w:t xml:space="preserve">: 1027–1033.</w:t>
       </w:r>
     </w:p>
-    <w:bookmarkEnd w:id="121"/>
-    <w:bookmarkEnd w:id="122"/>
-    <w:bookmarkEnd w:id="123"/>
+    <w:bookmarkEnd w:id="126"/>
+    <w:bookmarkEnd w:id="127"/>
+    <w:bookmarkEnd w:id="128"/>
     <w:sectPr/>
   </w:body>
 </w:document>

</xml_diff>

<commit_message>
taking stock of/ organizing/ updating figures, including auto numbering
#28 , #29
</commit_message>
<xml_diff>
--- a/vertical-thermal-review.docx
+++ b/vertical-thermal-review.docx
@@ -504,7 +504,7 @@
       </w:r>
     </w:p>
     <w:bookmarkEnd w:id="21"/>
-    <w:bookmarkStart w:id="23" w:name="introduction"/>
+    <w:bookmarkStart w:id="24" w:name="introduction"/>
     <w:p>
       <w:pPr>
         <w:pStyle w:val="Heading2"/>
@@ -1316,26 +1316,7 @@
         <w:rPr>
           <w:b/>
         </w:rPr>
-        <w:t xml:space="preserve">We lack a systematic, up to date understanding of biophysical and biological patterns across the vertical canopy gradient in forests, how this gradient affects leaf-level processes, and in turn how it affects ecosystems (Fig.</w:t>
-      </w:r>
-      <w:r>
-        <w:rPr>
-          <w:b/>
-        </w:rPr>
-        <w:t xml:space="preserve"> </w:t>
-      </w:r>
-      <w:r>
-        <w:rPr>
-          <w:rStyle w:val="VerbatimChar"/>
-          <w:b/>
-        </w:rPr>
-        <w:t xml:space="preserve">r fig_schematic</w:t>
-      </w:r>
-      <w:r>
-        <w:rPr>
-          <w:b/>
-        </w:rPr>
-        <w:t xml:space="preserve">).</w:t>
+        <w:t xml:space="preserve">We lack a systematic, up to date understanding of biophysical and biological patterns across the vertical canopy gradient in forests, how this gradient affects leaf-level processes, and in turn how it affects ecosystems (Fig. 1).</w:t>
       </w:r>
     </w:p>
     <w:p>
@@ -1444,7 +1425,7 @@
           <wp:inline>
             <wp:extent cx="5334000" cy="3988486"/>
             <wp:effectExtent b="0" l="0" r="0" t="0"/>
-            <wp:docPr descr="Figure 1. DRAFT schematic of a forest summarizing most important gradients–sort of a “graphical abstract”. ." title="" id="1" name="Picture"/>
+            <wp:docPr descr="Figure 1. DRAFT schematic of a forest summarizing most important gradients–sort of a “graphical abstract”. Issue #27." title="" id="1" name="Picture"/>
             <a:graphic>
               <a:graphicData uri="http://schemas.openxmlformats.org/drawingml/2006/picture">
                 <pic:pic>
@@ -1525,12 +1506,20 @@
       <w:r>
         <w:t xml:space="preserve"> </w:t>
       </w:r>
+      <w:hyperlink r:id="rId23">
+        <w:r>
+          <w:rPr>
+            <w:rStyle w:val="Hyperlink"/>
+          </w:rPr>
+          <w:t xml:space="preserve">Issue #27</w:t>
+        </w:r>
+      </w:hyperlink>
       <w:r>
         <w:t xml:space="preserve">.</w:t>
       </w:r>
     </w:p>
-    <w:bookmarkEnd w:id="23"/>
-    <w:bookmarkStart w:id="29" w:name="the-biophysical-environment"/>
+    <w:bookmarkEnd w:id="24"/>
+    <w:bookmarkStart w:id="31" w:name="the-biophysical-environment"/>
     <w:p>
       <w:pPr>
         <w:pStyle w:val="Heading2"/>
@@ -1610,13 +1599,13 @@
         </w:rPr>
         <w:t xml:space="preserve">(paragraph on leaf area distribution, including figure (</w:t>
       </w:r>
-      <w:hyperlink r:id="rId24">
+      <w:hyperlink r:id="rId25">
         <w:r>
           <w:rPr>
             <w:rStyle w:val="Hyperlink"/>
             <w:i/>
           </w:rPr>
-          <w:t xml:space="preserve">separate from or combined with current Fig. 2- see GitHub issue #15</w:t>
+          <w:t xml:space="preserve">GitHub issue #15</w:t>
         </w:r>
       </w:hyperlink>
       <w:r>
@@ -2747,7 +2736,7 @@
         <w:t xml:space="preserve">, 2018, Tymen et al. 2017)</w:t>
       </w:r>
       <w:r>
-        <w:t xml:space="preserve">. Similarly, in these studies, maximum temperatures were higher while humidity was lower in gaps compared to understory regions (both at 1.5 m above the ground, see Fig. 4 - again illustrating buffering effect of the canopy). However, similar maximum temperatures have been observed during the dry season of a semi-deciduous tropical forest in Panama, partially because in the dry season some canopy trees were leafless, resulting in more light reaching the sub-canopy, and more boundary layer turbulence</w:t>
+        <w:t xml:space="preserve">. Similarly, in these studies, maximum temperatures were higher while humidity was lower in gaps compared to understory regions (both at 1.5 m above the ground, see their Fig. 4 - again illustrating buffering effect of the canopy). However, similar maximum temperatures have been observed during the dry season of a semi-deciduous tropical forest in Panama, partially because in the dry season some canopy trees were leafless, resulting in more light reaching the sub-canopy, and more boundary layer turbulence</w:t>
       </w:r>
       <w:r>
         <w:t xml:space="preserve"> </w:t>
@@ -3509,18 +3498,18 @@
           <wp:inline>
             <wp:extent cx="5334000" cy="3333750"/>
             <wp:effectExtent b="0" l="0" r="0" t="0"/>
-            <wp:docPr descr="Figure 2. Vertical gradients in the biophysical environment, from NEON data. Current placeholder figure is just one of several+ intended sites. See issue 2: https://github.com/EcoClimLab/vertical-thermal-review/issues/2." title="" id="1" name="Picture"/>
+            <wp:docPr descr="Figure 2. Vertical gradients in the biophysical environment, from NEON data. Current placeholder figure is just one of several+ intended sites. See issue 2 and issue 20." title="" id="1" name="Picture"/>
             <a:graphic>
               <a:graphicData uri="http://schemas.openxmlformats.org/drawingml/2006/picture">
                 <pic:pic>
                   <pic:nvPicPr>
-                    <pic:cNvPr descr="NEON_height_profiles/figures/profile_SCBI.png" id="0" name="Picture"/>
+                    <pic:cNvPr descr="NEON_height_profiles/figures/profile_all.png" id="0" name="Picture"/>
                     <pic:cNvPicPr>
                       <a:picLocks noChangeArrowheads="1" noChangeAspect="1"/>
                     </pic:cNvPicPr>
                   </pic:nvPicPr>
                   <pic:blipFill>
-                    <a:blip r:embed="rId25"/>
+                    <a:blip r:embed="rId26"/>
                     <a:stretch>
                       <a:fillRect/>
                     </a:stretch>
@@ -3561,20 +3550,37 @@
         <w:t xml:space="preserve"> </w:t>
       </w:r>
       <w:r>
-        <w:t xml:space="preserve">Current placeholder figure is just one of several+ intended sites. See issue 2:</w:t>
-      </w:r>
-      <w:r>
-        <w:t xml:space="preserve"> </w:t>
-      </w:r>
-      <w:hyperlink r:id="rId26">
+        <w:t xml:space="preserve">Current placeholder figure is just one of several+ intended sites. See</w:t>
+      </w:r>
+      <w:r>
+        <w:t xml:space="preserve"> </w:t>
+      </w:r>
+      <w:hyperlink r:id="rId27">
         <w:r>
           <w:rPr>
             <w:rStyle w:val="Hyperlink"/>
           </w:rPr>
-          <w:t xml:space="preserve">https://github.com/EcoClimLab/vertical-thermal-review/issues/2</w:t>
+          <w:t xml:space="preserve">issue 2</w:t>
         </w:r>
       </w:hyperlink>
       <w:r>
+        <w:t xml:space="preserve"> </w:t>
+      </w:r>
+      <w:r>
+        <w:t xml:space="preserve">and</w:t>
+      </w:r>
+      <w:r>
+        <w:t xml:space="preserve"> </w:t>
+      </w:r>
+      <w:hyperlink r:id="rId28">
+        <w:r>
+          <w:rPr>
+            <w:rStyle w:val="Hyperlink"/>
+          </w:rPr>
+          <w:t xml:space="preserve">issue 20</w:t>
+        </w:r>
+      </w:hyperlink>
+      <w:r>
         <w:t xml:space="preserve">.</w:t>
       </w:r>
     </w:p>
@@ -3710,7 +3716,7 @@
       <w:pPr>
         <w:pStyle w:val="BodyText"/>
       </w:pPr>
-      <w:hyperlink r:id="rId27">
+      <w:hyperlink r:id="rId29">
         <w:r>
           <w:rPr>
             <w:rStyle w:val="Hyperlink"/>
@@ -3927,7 +3933,7 @@
           <wp:inline>
             <wp:extent cx="5334000" cy="2752906"/>
             <wp:effectExtent b="0" l="0" r="0" t="0"/>
-            <wp:docPr descr="Figure 3. Role of canopy permeability in shaping temperature buffering, from NEON data. Current placeholder figure is Nidhi’s first rough analysis. See issue 2: https://github.com/EcoClimLab/vertical-thermal-review/issues/2." title="" id="1" name="Picture"/>
+            <wp:docPr descr="Figure 3. Role of canopy permeability in shaping temperature buffering, from NEON data. Current placeholder figure is Nidhi’s first rough analysis. See issue 2." title="" id="1" name="Picture"/>
             <a:graphic>
               <a:graphicData uri="http://schemas.openxmlformats.org/drawingml/2006/picture">
                 <pic:pic>
@@ -3938,7 +3944,7 @@
                     </pic:cNvPicPr>
                   </pic:nvPicPr>
                   <pic:blipFill>
-                    <a:blip r:embed="rId28"/>
+                    <a:blip r:embed="rId30"/>
                     <a:stretch>
                       <a:fillRect/>
                     </a:stretch>
@@ -3979,25 +3985,25 @@
         <w:t xml:space="preserve"> </w:t>
       </w:r>
       <w:r>
-        <w:t xml:space="preserve">Current placeholder figure is Nidhi’s first rough analysis. See issue 2:</w:t>
-      </w:r>
-      <w:r>
-        <w:t xml:space="preserve"> </w:t>
-      </w:r>
-      <w:hyperlink r:id="rId26">
+        <w:t xml:space="preserve">Current placeholder figure is Nidhi’s first rough analysis. See</w:t>
+      </w:r>
+      <w:r>
+        <w:t xml:space="preserve"> </w:t>
+      </w:r>
+      <w:hyperlink r:id="rId27">
         <w:r>
           <w:rPr>
             <w:rStyle w:val="Hyperlink"/>
           </w:rPr>
-          <w:t xml:space="preserve">https://github.com/EcoClimLab/vertical-thermal-review/issues/2</w:t>
+          <w:t xml:space="preserve">issue 2</w:t>
         </w:r>
       </w:hyperlink>
       <w:r>
         <w:t xml:space="preserve">.</w:t>
       </w:r>
     </w:p>
-    <w:bookmarkEnd w:id="29"/>
-    <w:bookmarkStart w:id="32" w:name="trait-variation"/>
+    <w:bookmarkEnd w:id="31"/>
+    <w:bookmarkStart w:id="34" w:name="trait-variation"/>
     <w:p>
       <w:pPr>
         <w:pStyle w:val="Heading2"/>
@@ -4602,7 +4608,7 @@
         <w:t xml:space="preserve"> </w:t>
       </w:r>
       <w:r>
-        <w:t xml:space="preserve">Table 1. summarizes relevant traits for thermal sensitivity.</w:t>
+        <w:t xml:space="preserve">Table 1 summarizes relevant traits for thermal sensitivity.</w:t>
       </w:r>
     </w:p>
     <w:p>
@@ -4689,7 +4695,7 @@
           <wp:inline>
             <wp:extent cx="5334000" cy="6305620"/>
             <wp:effectExtent b="0" l="0" r="0" t="0"/>
-            <wp:docPr descr="(For latest version of table, see tables.pdf.)" title="" id="1" name="Picture"/>
+            <wp:docPr descr="Table 1. (For latest version of table, see tables.pdf.)" title="" id="1" name="Picture"/>
             <a:graphic>
               <a:graphicData uri="http://schemas.openxmlformats.org/drawingml/2006/picture">
                 <pic:pic>
@@ -4700,7 +4706,7 @@
                     </pic:cNvPicPr>
                   </pic:nvPicPr>
                   <pic:blipFill>
-                    <a:blip r:embed="rId30"/>
+                    <a:blip r:embed="rId32"/>
                     <a:stretch>
                       <a:fillRect/>
                     </a:stretch>
@@ -4732,7 +4738,7 @@
         <w:pStyle w:val="ImageCaption"/>
       </w:pPr>
       <w:r>
-        <w:t xml:space="preserve">(</w:t>
+        <w:t xml:space="preserve">Table 1. (</w:t>
       </w:r>
       <w:r>
         <w:rPr>
@@ -4943,7 +4949,7 @@
       <w:r>
         <w:t xml:space="preserve"> </w:t>
       </w:r>
-      <w:hyperlink r:id="rId31">
+      <w:hyperlink r:id="rId33">
         <w:r>
           <w:rPr>
             <w:rStyle w:val="Hyperlink"/>
@@ -5562,8 +5568,8 @@
         <w:t xml:space="preserve">Are patterns (in traits, metabolism, ecology) driven by tree height or exposure?</w:t>
       </w:r>
     </w:p>
-    <w:bookmarkEnd w:id="32"/>
-    <w:bookmarkStart w:id="36" w:name="leaf-temperature-and-hydraulics"/>
+    <w:bookmarkEnd w:id="34"/>
+    <w:bookmarkStart w:id="38" w:name="leaf-temperature-and-hydraulics"/>
     <w:p>
       <w:pPr>
         <w:pStyle w:val="Heading2"/>
@@ -5671,7 +5677,7 @@
         <w:t xml:space="preserve"> </w:t>
       </w:r>
       <w:r>
-        <w:t xml:space="preserve">(Fig. 3).</w:t>
+        <w:t xml:space="preserve">(Fig. 4).</w:t>
       </w:r>
       <w:r>
         <w:t xml:space="preserve"> </w:t>
@@ -5919,7 +5925,7 @@
         </m:sSub>
       </m:oMath>
       <w:r>
-        <w:t xml:space="preserve">, with coolest leaves at intermediate sizes (~10mm). Shaded understory leaves should tend to maintain cooler daytime leaf temperatures for any given level of stomatal conductance. However, counteracting this, lower wind speed in understory would reduce latent heat loss. Under hot conditions, canopy leaves exposed to higher wind speeds would be most effective at cooling when sufficient water is available to maintain high stomatal conductance. However, increase in air temperature typically also increases VPD, decrease in stomatal conductance during midday lead to a decrease in leaf CO2, and consequentlly increasing leaf temperature in upper canopy</w:t>
+        <w:t xml:space="preserve">, with coolest leaves at intermediate sizes (~10mm). Shaded understory leaves should tend to maintain cooler daytime leaf temperatures for any given level of stomatal conductance. However, counteracting this, lower wind speed in understory would reduce latent heat loss. Under hot conditions, canopy leaves exposed to higher wind speeds would be most effective at cooling when sufficient water is available to maintain high stomatal conductance. However, increase in air temperature typically also increases VPD, decrease in stomatal conductance during midday lead to a decrease in leaf CO2, and consequently increasing leaf temperature in upper canopy</w:t>
       </w:r>
       <w:r>
         <w:t xml:space="preserve"> </w:t>
@@ -6013,7 +6019,7 @@
           <wp:inline>
             <wp:extent cx="5334000" cy="2294092"/>
             <wp:effectExtent b="0" l="0" r="0" t="0"/>
-            <wp:docPr descr="Figure 3. Leaf temperature in response to (a) XXX, (b) XXX (key trait or environmental variables). Examples to be produced based on energy balance model using the tealeaves R package of Muir (2019): https://github.com/EcoClimLab/vertical-thermal-review/issues/6. Current placeholder shows figures from Campbell&amp;Norman." title="" id="1" name="Picture"/>
+            <wp:docPr descr="Figure 4. Leaf temperature in response to (a) XXX, (b) XXX (key trait or environmental variables). Examples to be produced based on energy balance model using the tealeaves R package of Muir (2019): https://github.com/EcoClimLab/vertical-thermal-review/issues/6. Current placeholder shows figures from Campbell&amp;Norman." title="" id="1" name="Picture"/>
             <a:graphic>
               <a:graphicData uri="http://schemas.openxmlformats.org/drawingml/2006/picture">
                 <pic:pic>
@@ -6024,7 +6030,7 @@
                     </pic:cNvPicPr>
                   </pic:nvPicPr>
                   <pic:blipFill>
-                    <a:blip r:embed="rId33"/>
+                    <a:blip r:embed="rId35"/>
                     <a:stretch>
                       <a:fillRect/>
                     </a:stretch>
@@ -6059,7 +6065,7 @@
         <w:rPr>
           <w:b/>
         </w:rPr>
-        <w:t xml:space="preserve">Figure 3. Leaf temperature in response to (a) XXX, (b) XXX (key trait or environmental variables).</w:t>
+        <w:t xml:space="preserve">Figure 4. Leaf temperature in response to (a) XXX, (b) XXX (key trait or environmental variables).</w:t>
       </w:r>
       <w:r>
         <w:t xml:space="preserve"> </w:t>
@@ -6079,7 +6085,7 @@
       <w:r>
         <w:t xml:space="preserve"> </w:t>
       </w:r>
-      <w:hyperlink r:id="rId34">
+      <w:hyperlink r:id="rId36">
         <w:r>
           <w:rPr>
             <w:rStyle w:val="Hyperlink"/>
@@ -6160,7 +6166,7 @@
       <w:r>
         <w:t xml:space="preserve"> </w:t>
       </w:r>
-      <w:hyperlink r:id="rId35">
+      <w:hyperlink r:id="rId37">
         <w:r>
           <w:rPr>
             <w:rStyle w:val="Hyperlink"/>
@@ -6256,22 +6262,7 @@
         <w:rPr>
           <w:b/>
         </w:rPr>
-        <w:t xml:space="preserve">and therefore differs little between understory and canopy (Fig.</w:t>
-      </w:r>
-      <w:r>
-        <w:rPr>
-          <w:b/>
-        </w:rPr>
-        <w:t xml:space="preserve"> </w:t>
-      </w:r>
-      <w:r>
-        <w:t xml:space="preserve">2?</w:t>
-      </w:r>
-      <w:r>
-        <w:rPr>
-          <w:b/>
-        </w:rPr>
-        <w:t xml:space="preserve">).</w:t>
+        <w:t xml:space="preserve">and therefore differs little between understory and canopy (Fig. 2).</w:t>
       </w:r>
       <w:r>
         <w:t xml:space="preserve"> </w:t>
@@ -6858,8 +6849,8 @@
         <w:t xml:space="preserve">Sellin, A. and Lubenets, K., 2010. Variation of transpiration within a canopy of silver birch: effect of canopy position and daily versus nightly water loss. Ecohydrology, 3(4), pp.467-477.</w:t>
       </w:r>
     </w:p>
-    <w:bookmarkEnd w:id="36"/>
-    <w:bookmarkStart w:id="40" w:name="leaf-metabolism-and-thermal-responses"/>
+    <w:bookmarkEnd w:id="38"/>
+    <w:bookmarkStart w:id="42" w:name="leaf-metabolism-and-thermal-responses"/>
     <w:p>
       <w:pPr>
         <w:pStyle w:val="Heading2"/>
@@ -6891,7 +6882,7 @@
           <wp:inline>
             <wp:extent cx="5334000" cy="5997038"/>
             <wp:effectExtent b="0" l="0" r="0" t="0"/>
-            <wp:docPr descr="(For latest version of table, see tables.pdf.)" title="" id="1" name="Picture"/>
+            <wp:docPr descr="Table 2. (For latest version of table, see tables.pdf.)" title="" id="1" name="Picture"/>
             <a:graphic>
               <a:graphicData uri="http://schemas.openxmlformats.org/drawingml/2006/picture">
                 <pic:pic>
@@ -6902,7 +6893,7 @@
                     </pic:cNvPicPr>
                   </pic:nvPicPr>
                   <pic:blipFill>
-                    <a:blip r:embed="rId37"/>
+                    <a:blip r:embed="rId39"/>
                     <a:stretch>
                       <a:fillRect/>
                     </a:stretch>
@@ -6934,7 +6925,7 @@
         <w:pStyle w:val="ImageCaption"/>
       </w:pPr>
       <w:r>
-        <w:t xml:space="preserve">(</w:t>
+        <w:t xml:space="preserve">Table 2. (</w:t>
       </w:r>
       <w:r>
         <w:rPr>
@@ -7958,7 +7949,7 @@
         </w:rPr>
         <w:t xml:space="preserve"> </w:t>
       </w:r>
-      <w:hyperlink r:id="rId38">
+      <w:hyperlink r:id="rId40">
         <w:r>
           <w:rPr>
             <w:rStyle w:val="Hyperlink"/>
@@ -8015,7 +8006,7 @@
         </w:rPr>
         <w:t xml:space="preserve"> </w:t>
       </w:r>
-      <w:hyperlink r:id="rId38">
+      <w:hyperlink r:id="rId40">
         <w:r>
           <w:rPr>
             <w:rStyle w:val="Hyperlink"/>
@@ -8226,7 +8217,7 @@
       <w:r>
         <w:t xml:space="preserve">- The high temperature carbon compensation point of sun leaves is higher in isoprene emitting species than in non-emitting species, so it is to be expected that other aspects of heat tolerance will be similarly affected by isoprenes (</w:t>
       </w:r>
-      <w:hyperlink r:id="rId39">
+      <w:hyperlink r:id="rId41">
         <w:r>
           <w:rPr>
             <w:rStyle w:val="Hyperlink"/>
@@ -8244,8 +8235,8 @@
         <w:t xml:space="preserve">- Within species, isporene production scales with light/ T; however regarless of light, isoprene emission increases with T such as in understory shaded leaves?</w:t>
       </w:r>
     </w:p>
-    <w:bookmarkEnd w:id="40"/>
-    <w:bookmarkStart w:id="44" w:name="ecosystem-scaling-implications"/>
+    <w:bookmarkEnd w:id="42"/>
+    <w:bookmarkStart w:id="47" w:name="ecosystem-scaling-implications"/>
     <w:p>
       <w:pPr>
         <w:pStyle w:val="Heading2"/>
@@ -8254,7 +8245,7 @@
         <w:t xml:space="preserve">Ecosystem Scaling &amp; implications</w:t>
       </w:r>
     </w:p>
-    <w:bookmarkStart w:id="41" w:name="Xfca7b5d5f57f9c42b2cfea8cb30f97f1162f28a"/>
+    <w:bookmarkStart w:id="43" w:name="Xfca7b5d5f57f9c42b2cfea8cb30f97f1162f28a"/>
     <w:p>
       <w:pPr>
         <w:pStyle w:val="Heading3"/>
@@ -8329,8 +8320,8 @@
         <w:t xml:space="preserve">Appears to affect community change under warming (Zellweger et al. 2020).</w:t>
       </w:r>
     </w:p>
-    <w:bookmarkEnd w:id="41"/>
-    <w:bookmarkStart w:id="43" w:name="scaling-to-tree-level-demography"/>
+    <w:bookmarkEnd w:id="43"/>
+    <w:bookmarkStart w:id="46" w:name="scaling-to-tree-level-demography"/>
     <w:p>
       <w:pPr>
         <w:pStyle w:val="Heading3"/>
@@ -8482,13 +8473,25 @@
         <w:t xml:space="preserve"> </w:t>
       </w:r>
       <w:r>
-        <w:t xml:space="preserve">(Rollinson et al., in review).</w:t>
-      </w:r>
-      <w:r>
-        <w:t xml:space="preserve"> </w:t>
-      </w:r>
-      <w:r>
-        <w:t xml:space="preserve">Similarly, our previously unpublished analysis shows that in a broadleaf deciduous forest in Virginia, understory trees in a Mid-Atlantic forest responded more negatively to warmer</w:t>
+        <w:t xml:space="preserve">[Fig 5</w:t>
+      </w:r>
+      <w:r>
+        <w:t xml:space="preserve"> </w:t>
+      </w:r>
+      <w:r>
+        <w:rPr>
+          <w:b/>
+        </w:rPr>
+        <w:t xml:space="preserve">???</w:t>
+      </w:r>
+      <w:r>
+        <w:t xml:space="preserve">; Rollinson et al., in press].</w:t>
+      </w:r>
+      <w:r>
+        <w:t xml:space="preserve"> </w:t>
+      </w:r>
+      <w:r>
+        <w:t xml:space="preserve">This pattern is initially counter-intuitive in that sun-exposed leaves can experience greater elevation of</w:t>
       </w:r>
       <w:r>
         <w:t xml:space="preserve"> </w:t>
@@ -8502,13 +8505,16 @@
           </m:e>
           <m:sub>
             <m:r>
+              <m:t>l</m:t>
+            </m:r>
+            <m:r>
+              <m:t>e</m:t>
+            </m:r>
+            <m:r>
               <m:t>a</m:t>
             </m:r>
             <m:r>
-              <m:t>i</m:t>
-            </m:r>
-            <m:r>
-              <m:t>r</m:t>
+              <m:t>f</m:t>
             </m:r>
           </m:sub>
         </m:sSub>
@@ -8517,25 +8523,7 @@
         <w:t xml:space="preserve"> </w:t>
       </w:r>
       <w:r>
-        <w:t xml:space="preserve">than did canopy trees (Fig.</w:t>
-      </w:r>
-      <w:r>
-        <w:t xml:space="preserve"> </w:t>
-      </w:r>
-      <w:r>
-        <w:rPr>
-          <w:b/>
-        </w:rPr>
-        <w:t xml:space="preserve">4</w:t>
-      </w:r>
-      <w:r>
-        <w:t xml:space="preserve">; Appendix S4).</w:t>
-      </w:r>
-      <w:r>
-        <w:t xml:space="preserve"> </w:t>
-      </w:r>
-      <w:r>
-        <w:t xml:space="preserve">This pattern is initially counter-intuitive in that sun-exposed leaves can experience greater elevation of</w:t>
+        <w:t xml:space="preserve">over</w:t>
       </w:r>
       <w:r>
         <w:t xml:space="preserve"> </w:t>
@@ -8549,16 +8537,13 @@
           </m:e>
           <m:sub>
             <m:r>
-              <m:t>l</m:t>
-            </m:r>
-            <m:r>
-              <m:t>e</m:t>
-            </m:r>
-            <m:r>
               <m:t>a</m:t>
             </m:r>
             <m:r>
-              <m:t>f</m:t>
+              <m:t>i</m:t>
+            </m:r>
+            <m:r>
+              <m:t>r</m:t>
             </m:r>
           </m:sub>
         </m:sSub>
@@ -8567,7 +8552,25 @@
         <w:t xml:space="preserve"> </w:t>
       </w:r>
       <w:r>
-        <w:t xml:space="preserve">over</w:t>
+        <w:t xml:space="preserve">than shade leaves (Fig. 4</w:t>
+      </w:r>
+      <w:r>
+        <w:t xml:space="preserve"> </w:t>
+      </w:r>
+      <w:r>
+        <w:rPr>
+          <w:b/>
+        </w:rPr>
+        <w:t xml:space="preserve">???</w:t>
+      </w:r>
+      <w:r>
+        <w:t xml:space="preserve">).</w:t>
+      </w:r>
+      <w:r>
+        <w:t xml:space="preserve"> </w:t>
+      </w:r>
+      <w:r>
+        <w:t xml:space="preserve">However, given adequate moisture to sustain high</w:t>
       </w:r>
       <w:r>
         <w:t xml:space="preserve"> </w:t>
@@ -8576,45 +8579,18 @@
         <m:sSub>
           <m:e>
             <m:r>
-              <m:t>T</m:t>
+              <m:t>g</m:t>
             </m:r>
           </m:e>
           <m:sub>
             <m:r>
-              <m:t>a</m:t>
-            </m:r>
-            <m:r>
-              <m:t>i</m:t>
-            </m:r>
-            <m:r>
-              <m:t>r</m:t>
+              <m:t>s</m:t>
             </m:r>
           </m:sub>
         </m:sSub>
       </m:oMath>
       <w:r>
-        <w:t xml:space="preserve"> </w:t>
-      </w:r>
-      <w:r>
-        <w:t xml:space="preserve">than shade leaves (Fig.</w:t>
-      </w:r>
-      <w:r>
-        <w:t xml:space="preserve"> </w:t>
-      </w:r>
-      <w:r>
-        <w:rPr>
-          <w:b/>
-        </w:rPr>
-        <w:t xml:space="preserve">3?</w:t>
-      </w:r>
-      <w:r>
-        <w:t xml:space="preserve">).</w:t>
-      </w:r>
-      <w:r>
-        <w:t xml:space="preserve"> </w:t>
-      </w:r>
-      <w:r>
-        <w:t xml:space="preserve">However, given adequate moisture to sustain high</w:t>
+        <w:t xml:space="preserve">, canopy leaves exposed to more wind and lower humidity should be more effective at cooling when</w:t>
       </w:r>
       <w:r>
         <w:t xml:space="preserve"> </w:t>
@@ -8623,59 +8599,27 @@
         <m:sSub>
           <m:e>
             <m:r>
-              <m:t>g</m:t>
+              <m:t>T</m:t>
             </m:r>
           </m:e>
           <m:sub>
             <m:r>
-              <m:t>s</m:t>
+              <m:t>a</m:t>
+            </m:r>
+            <m:r>
+              <m:t>i</m:t>
+            </m:r>
+            <m:r>
+              <m:t>r</m:t>
             </m:r>
           </m:sub>
         </m:sSub>
       </m:oMath>
       <w:r>
-        <w:t xml:space="preserve">, canopy leaves exposed to more wind and lower humidity should be more effective at cooling when</w:t>
-      </w:r>
-      <w:r>
-        <w:t xml:space="preserve"> </w:t>
-      </w:r>
-      <m:oMath>
-        <m:sSub>
-          <m:e>
-            <m:r>
-              <m:t>T</m:t>
-            </m:r>
-          </m:e>
-          <m:sub>
-            <m:r>
-              <m:t>a</m:t>
-            </m:r>
-            <m:r>
-              <m:t>i</m:t>
-            </m:r>
-            <m:r>
-              <m:t>r</m:t>
-            </m:r>
-          </m:sub>
-        </m:sSub>
-      </m:oMath>
-      <w:r>
-        <w:t xml:space="preserve"> </w:t>
-      </w:r>
-      <w:r>
-        <w:t xml:space="preserve">exceeds physiological optima (Fig.</w:t>
-      </w:r>
-      <w:r>
-        <w:t xml:space="preserve"> </w:t>
-      </w:r>
-      <w:r>
-        <w:rPr>
-          <w:b/>
-        </w:rPr>
-        <w:t xml:space="preserve">3</w:t>
-      </w:r>
-      <w:r>
-        <w:t xml:space="preserve">).</w:t>
+        <w:t xml:space="preserve"> </w:t>
+      </w:r>
+      <w:r>
+        <w:t xml:space="preserve">exceeds physiological optima (Fig. 4).</w:t>
       </w:r>
       <w:r>
         <w:t xml:space="preserve"> </w:t>
@@ -8689,7 +8633,7 @@
         <w:pStyle w:val="BodyText"/>
       </w:pPr>
       <w:r>
-        <w:t xml:space="preserve">Additionally, increased exposure to light increases non structural carbon reserve (NSC), plant height, foliage robustness, while also increasing evapotranspiration, decreasing hydraulic conductivity, increasing chances of photoinhibition in leaves should water availbility become limited, however with available water overall sensitivity to stress decreases. Understory shaded/younger trees have comparitively less NSC reserve due to light limitation as a primary stressor [which differs among shade-tolerant/intolerant], decreased plant biomass, increased leaf biomass, and decreased evapotransition demands, as well as greater investment in light harvesting than in photosynthesis–with greater overall sensitivity to stress and reduced tolerance. Larger NSC reserves in trees with greater light and water availability allows them to tolerate greater number of stressors compared to understory/younger trees that are able to tolerate only a fewer stressors making them overall more sensitive to stress [such as temperature]. Thus, overall stress sensitivity decreases and tolerance increases with increasing height, light and age.</w:t>
+        <w:t xml:space="preserve">Additionally, increased exposure to light increases non structural carbon reserve (NSC), plant height, foliage robustness, while also increasing evapotranspiration, decreasing hydraulic conductivity, increasing chances of photoinhibition in leaves should water availability become limited, however with available water overall sensitivity to stress decreases. Understory shaded/younger trees have comparatively less NSC reserve due to light limitation as a primary stressor [which differs among shade-tolerant/intolerant], decreased plant biomass, increased leaf biomass, and decreased evapotranpiration demands, as well as greater investment in light harvesting than in photosynthesis–with greater overall sensitivity to stress and reduced tolerance. Larger NSC reserves in trees with greater light and water availability allows them to tolerate greater number of stressors compared to understory/younger trees that are able to tolerate only a fewer stressors making them overall more sensitive to stress [such as temperature]. Thus, overall stress sensitivity decreases and tolerance increases with increasing height, light and age.</w:t>
       </w:r>
       <w:r>
         <w:t xml:space="preserve">(Niinemets, 2010)</w:t>
@@ -8714,7 +8658,7 @@
         <w:pStyle w:val="BodyText"/>
       </w:pPr>
       <w:r>
-        <w:t xml:space="preserve">Interaction between degrees of shade x ontogeny x height with rising temperature needs more scietific attention because a huge part of understory vegetation lies within variations of light and shade spatio-temporal gradient.</w:t>
+        <w:t xml:space="preserve">Interaction between degrees of shade x ontogeny x height with rising temperature needs more scientific attention because a huge part of understory vegetation lies within variations of light and shade spatio-temporal gradient.</w:t>
       </w:r>
     </w:p>
     <w:p>
@@ -8724,20 +8668,20 @@
       <w:r>
         <w:drawing>
           <wp:inline>
-            <wp:extent cx="5334000" cy="4000500"/>
+            <wp:extent cx="5334000" cy="4715256"/>
             <wp:effectExtent b="0" l="0" r="0" t="0"/>
-            <wp:docPr descr="Figure 4. Temperature sensitivity of tree growth (derived from tree rings) for understory versus canopy trees. THIS IS A ROUGH PLACEHOLDER– KAT WILL PLAY WITH POTENTIAL VERSIONS. IF OUR IN-PREP TREE RING ANALYSIS METHODS PAPER IS ACCEPTED AHEAD OF THIS, WE CAN HIGHLIGHT RESULTS FROM THAT, WHICH ARE MORE RELIABLE. Analysis methods described in Appendix S4. OUTLIER HERE IS SHADE-TOLERANT BEECH. Data from Helcoski et al. 2019." title="" id="1" name="Picture"/>
+            <wp:docPr descr="**Figure 5. DRAFT tree-rings figure. Current figure shows (a) drought responses as a function of height in a temperate broadleaf forest (SCBI), from McGregor et al. 2020; (b) responses to growing season temperature in eight New England forests, from Rollinson et al. 2020. I’M NOT SURE THIS IS WHAT WE WANT, BUT I THINK SOME SORT OF TREE-RING FIGURE WOULD BE GOOD. ISSUE # 29." title="" id="1" name="Picture"/>
             <a:graphic>
               <a:graphicData uri="http://schemas.openxmlformats.org/drawingml/2006/picture">
                 <pic:pic>
                   <pic:nvPicPr>
-                    <pic:cNvPr descr="SCBI_tree_rings/SCBIfig.png" id="0" name="Picture"/>
+                    <pic:cNvPr descr="tree_rings/tree_rings_draft.png" id="0" name="Picture"/>
                     <pic:cNvPicPr>
                       <a:picLocks noChangeArrowheads="1" noChangeAspect="1"/>
                     </pic:cNvPicPr>
                   </pic:nvPicPr>
                   <pic:blipFill>
-                    <a:blip r:embed="rId42"/>
+                    <a:blip r:embed="rId44"/>
                     <a:stretch>
                       <a:fillRect/>
                     </a:stretch>
@@ -8745,7 +8689,7 @@
                   <pic:spPr bwMode="auto">
                     <a:xfrm>
                       <a:off x="0" y="0"/>
-                      <a:ext cx="5334000" cy="4000500"/>
+                      <a:ext cx="5334000" cy="4715256"/>
                     </a:xfrm>
                     <a:prstGeom prst="rect">
                       <a:avLst/>
@@ -8769,21 +8713,26 @@
         <w:pStyle w:val="ImageCaption"/>
       </w:pPr>
       <w:r>
-        <w:rPr>
-          <w:b/>
-        </w:rPr>
-        <w:t xml:space="preserve">Figure 4. Temperature sensitivity of tree growth (derived from tree rings) for understory versus canopy trees.</w:t>
-      </w:r>
-      <w:r>
-        <w:t xml:space="preserve"> </w:t>
-      </w:r>
-      <w:r>
-        <w:t xml:space="preserve">THIS IS A ROUGH PLACEHOLDER– KAT WILL PLAY WITH POTENTIAL VERSIONS. IF OUR IN-PREP TREE RING ANALYSIS METHODS PAPER IS ACCEPTED AHEAD OF THIS, WE CAN HIGHLIGHT RESULTS FROM THAT, WHICH ARE MORE RELIABLE. Analysis methods described in Appendix S4. OUTLIER HERE IS SHADE-TOLERANT BEECH. Data from Helcoski et al. 2019.</w:t>
-      </w:r>
-    </w:p>
-    <w:bookmarkEnd w:id="43"/>
-    <w:bookmarkEnd w:id="44"/>
-    <w:bookmarkStart w:id="46" w:name="Xe60e3a61b7b2e9abd8fe6c494a36108b87bace1"/>
+        <w:t xml:space="preserve">**Figure 5. DRAFT tree-rings figure. Current figure shows (a) drought responses as a function of height in a temperate broadleaf forest (SCBI), from McGregor et al. 2020; (b) responses to growing season temperature in eight New England forests, from Rollinson et al. 2020. I’M NOT SURE THIS IS WHAT WE WANT, BUT I THINK SOME SORT OF TREE-RING FIGURE WOULD BE GOOD.</w:t>
+      </w:r>
+      <w:r>
+        <w:t xml:space="preserve"> </w:t>
+      </w:r>
+      <w:hyperlink r:id="rId45">
+        <w:r>
+          <w:rPr>
+            <w:rStyle w:val="Hyperlink"/>
+          </w:rPr>
+          <w:t xml:space="preserve">ISSUE # 29</w:t>
+        </w:r>
+      </w:hyperlink>
+      <w:r>
+        <w:t xml:space="preserve">.</w:t>
+      </w:r>
+    </w:p>
+    <w:bookmarkEnd w:id="46"/>
+    <w:bookmarkEnd w:id="47"/>
+    <w:bookmarkStart w:id="49" w:name="Xe60e3a61b7b2e9abd8fe6c494a36108b87bace1"/>
     <w:p>
       <w:pPr>
         <w:pStyle w:val="Heading2"/>
@@ -9020,7 +8969,7 @@
         <w:t xml:space="preserve">- Not sure where this section should go</w:t>
       </w:r>
     </w:p>
-    <w:bookmarkStart w:id="45" w:name="X81231cce53188fe35f6d56730db0dc994d0c1d7"/>
+    <w:bookmarkStart w:id="48" w:name="X81231cce53188fe35f6d56730db0dc994d0c1d7"/>
     <w:p>
       <w:pPr>
         <w:pStyle w:val="Heading3"/>
@@ -9059,9 +9008,9 @@
         <w:t xml:space="preserve">–Variation across horizontal biophysical gradients (climate, soils, etc.)(E.O)</w:t>
       </w:r>
     </w:p>
-    <w:bookmarkEnd w:id="45"/>
-    <w:bookmarkEnd w:id="46"/>
-    <w:bookmarkStart w:id="47" w:name="conclusions"/>
+    <w:bookmarkEnd w:id="48"/>
+    <w:bookmarkEnd w:id="49"/>
+    <w:bookmarkStart w:id="50" w:name="conclusions"/>
     <w:p>
       <w:pPr>
         <w:pStyle w:val="Heading2"/>
@@ -9070,8 +9019,8 @@
         <w:t xml:space="preserve">Conclusions</w:t>
       </w:r>
     </w:p>
-    <w:bookmarkEnd w:id="47"/>
-    <w:bookmarkStart w:id="48" w:name="si-files"/>
+    <w:bookmarkEnd w:id="50"/>
+    <w:bookmarkStart w:id="51" w:name="si-files"/>
     <w:p>
       <w:pPr>
         <w:pStyle w:val="Heading2"/>
@@ -9105,20 +9054,12 @@
       </w:r>
     </w:p>
     <w:p>
-      <w:pPr>
-        <w:pStyle w:val="BodyText"/>
-      </w:pPr>
-      <w:r>
-        <w:t xml:space="preserve">Appendix S4. Methods for SCBI tree-ring analysis</w:t>
-      </w:r>
-    </w:p>
-    <w:p>
       <w:r>
         <w:br w:type="page"/>
       </w:r>
     </w:p>
-    <w:bookmarkEnd w:id="48"/>
-    <w:bookmarkStart w:id="143" w:name="references"/>
+    <w:bookmarkEnd w:id="51"/>
+    <w:bookmarkStart w:id="146" w:name="references"/>
     <w:p>
       <w:pPr>
         <w:pStyle w:val="Heading2"/>
@@ -9127,8 +9068,8 @@
         <w:t xml:space="preserve">References</w:t>
       </w:r>
     </w:p>
-    <w:bookmarkStart w:id="142" w:name="refs"/>
-    <w:bookmarkStart w:id="49" w:name="ref-almeidaContrastingFireDamage2016"/>
+    <w:bookmarkStart w:id="145" w:name="refs"/>
+    <w:bookmarkStart w:id="52" w:name="ref-almeidaContrastingFireDamage2016"/>
     <w:p>
       <w:pPr>
         <w:pStyle w:val="Bibliography"/>
@@ -9291,8 +9232,8 @@
         <w:t xml:space="preserve">: 153–160.</w:t>
       </w:r>
     </w:p>
-    <w:bookmarkEnd w:id="49"/>
-    <w:bookmarkStart w:id="50" w:name="Xb80dc2797b61807e7e6bf1384102bc049c37c57"/>
+    <w:bookmarkEnd w:id="52"/>
+    <w:bookmarkStart w:id="53" w:name="Xb80dc2797b61807e7e6bf1384102bc049c37c57"/>
     <w:p>
       <w:pPr>
         <w:pStyle w:val="Bibliography"/>
@@ -9341,8 +9282,8 @@
         <w:t xml:space="preserve">: 287–301.</w:t>
       </w:r>
     </w:p>
-    <w:bookmarkEnd w:id="50"/>
-    <w:bookmarkStart w:id="51" w:name="ref-barnardSeasonalVariationCanopy2016a"/>
+    <w:bookmarkEnd w:id="53"/>
+    <w:bookmarkStart w:id="54" w:name="ref-barnardSeasonalVariationCanopy2016a"/>
     <w:p>
       <w:pPr>
         <w:pStyle w:val="Bibliography"/>
@@ -9410,8 +9351,8 @@
         <w:t xml:space="preserve">: 3029–3043.</w:t>
       </w:r>
     </w:p>
-    <w:bookmarkEnd w:id="51"/>
-    <w:bookmarkStart w:id="52" w:name="Xa2e84d4c1e02fd1bd65b546bba5cacc0d2b0f1a"/>
+    <w:bookmarkEnd w:id="54"/>
+    <w:bookmarkStart w:id="55" w:name="Xa2e84d4c1e02fd1bd65b546bba5cacc0d2b0f1a"/>
     <w:p>
       <w:pPr>
         <w:pStyle w:val="Bibliography"/>
@@ -9498,8 +9439,8 @@
         <w:t xml:space="preserve">: 2065–2079.</w:t>
       </w:r>
     </w:p>
-    <w:bookmarkEnd w:id="52"/>
-    <w:bookmarkStart w:id="53" w:name="ref-bartholomewSmallTropicalForest2020"/>
+    <w:bookmarkEnd w:id="55"/>
+    <w:bookmarkStart w:id="56" w:name="ref-bartholomewSmallTropicalForest2020"/>
     <w:p>
       <w:pPr>
         <w:pStyle w:val="Bibliography"/>
@@ -9729,8 +9670,8 @@
         <w:t xml:space="preserve">: 2380–2393.</w:t>
       </w:r>
     </w:p>
-    <w:bookmarkEnd w:id="53"/>
-    <w:bookmarkStart w:id="54" w:name="X9a20bbe12683ef5a535b64d02a92d43fde568b4"/>
+    <w:bookmarkEnd w:id="56"/>
+    <w:bookmarkStart w:id="57" w:name="X9a20bbe12683ef5a535b64d02a92d43fde568b4"/>
     <w:p>
       <w:pPr>
         <w:pStyle w:val="Bibliography"/>
@@ -9798,8 +9739,8 @@
         <w:t xml:space="preserve">: 4295–4307.</w:t>
       </w:r>
     </w:p>
-    <w:bookmarkEnd w:id="54"/>
-    <w:bookmarkStart w:id="55" w:name="ref-bennettLargerTreesSuffer2015"/>
+    <w:bookmarkEnd w:id="57"/>
+    <w:bookmarkStart w:id="58" w:name="ref-bennettLargerTreesSuffer2015"/>
     <w:p>
       <w:pPr>
         <w:pStyle w:val="Bibliography"/>
@@ -9905,8 +9846,8 @@
         <w:t xml:space="preserve">: 15139.</w:t>
       </w:r>
     </w:p>
-    <w:bookmarkEnd w:id="55"/>
-    <w:bookmarkStart w:id="56" w:name="X5c5ed859eb0cbc9f9f8e5975ee7f5fb823964ec"/>
+    <w:bookmarkEnd w:id="58"/>
+    <w:bookmarkStart w:id="59" w:name="X5c5ed859eb0cbc9f9f8e5975ee7f5fb823964ec"/>
     <w:p>
       <w:pPr>
         <w:pStyle w:val="Bibliography"/>
@@ -10031,8 +9972,8 @@
         <w:t xml:space="preserve">.</w:t>
       </w:r>
     </w:p>
-    <w:bookmarkEnd w:id="56"/>
-    <w:bookmarkStart w:id="57" w:name="ref-bertrandChangesPlantCommunity2011"/>
+    <w:bookmarkEnd w:id="59"/>
+    <w:bookmarkStart w:id="60" w:name="ref-bertrandChangesPlantCommunity2011"/>
     <w:p>
       <w:pPr>
         <w:pStyle w:val="Bibliography"/>
@@ -10214,8 +10155,8 @@
         <w:t xml:space="preserve">: 517–520.</w:t>
       </w:r>
     </w:p>
-    <w:bookmarkEnd w:id="57"/>
-    <w:bookmarkStart w:id="58" w:name="ref-bolstad_foliar_1999"/>
+    <w:bookmarkEnd w:id="60"/>
+    <w:bookmarkStart w:id="61" w:name="ref-bolstad_foliar_1999"/>
     <w:p>
       <w:pPr>
         <w:pStyle w:val="Bibliography"/>
@@ -10302,8 +10243,8 @@
         <w:t xml:space="preserve">: 871–878.</w:t>
       </w:r>
     </w:p>
-    <w:bookmarkEnd w:id="58"/>
-    <w:bookmarkStart w:id="59" w:name="ref-bonan_ecological_2016"/>
+    <w:bookmarkEnd w:id="61"/>
+    <w:bookmarkStart w:id="62" w:name="ref-bonan_ecological_2016"/>
     <w:p>
       <w:pPr>
         <w:pStyle w:val="Bibliography"/>
@@ -10343,8 +10284,8 @@
         <w:t xml:space="preserve">. New York, NY, USA: Cambridge University Press.</w:t>
       </w:r>
     </w:p>
-    <w:bookmarkEnd w:id="59"/>
-    <w:bookmarkStart w:id="60" w:name="ref-campbell_introduction_1998"/>
+    <w:bookmarkEnd w:id="62"/>
+    <w:bookmarkStart w:id="63" w:name="ref-campbell_introduction_1998"/>
     <w:p>
       <w:pPr>
         <w:pStyle w:val="Bibliography"/>
@@ -10403,8 +10344,8 @@
         <w:t xml:space="preserve">. New York: Springer.</w:t>
       </w:r>
     </w:p>
-    <w:bookmarkEnd w:id="60"/>
-    <w:bookmarkStart w:id="61" w:name="X45a07c3ca58587d3e80ae472e9c9e6f5136e04c"/>
+    <w:bookmarkEnd w:id="63"/>
+    <w:bookmarkStart w:id="64" w:name="X45a07c3ca58587d3e80ae472e9c9e6f5136e04c"/>
     <w:p>
       <w:pPr>
         <w:pStyle w:val="Bibliography"/>
@@ -10453,8 +10394,8 @@
         <w:t xml:space="preserve">: 403–427.</w:t>
       </w:r>
     </w:p>
-    <w:bookmarkEnd w:id="61"/>
-    <w:bookmarkStart w:id="62" w:name="ref-cavaleri_foliar_2008"/>
+    <w:bookmarkEnd w:id="64"/>
+    <w:bookmarkStart w:id="65" w:name="ref-cavaleri_foliar_2008"/>
     <w:p>
       <w:pPr>
         <w:pStyle w:val="Bibliography"/>
@@ -10541,8 +10482,8 @@
         <w:t xml:space="preserve">: 473–483.</w:t>
       </w:r>
     </w:p>
-    <w:bookmarkEnd w:id="62"/>
-    <w:bookmarkStart w:id="63" w:name="X20d0eb476e1832ff9e9aa4605a6e616325ec54c"/>
+    <w:bookmarkEnd w:id="65"/>
+    <w:bookmarkStart w:id="66" w:name="X20d0eb476e1832ff9e9aa4605a6e616325ec54c"/>
     <w:p>
       <w:pPr>
         <w:pStyle w:val="Bibliography"/>
@@ -10610,8 +10551,8 @@
         <w:t xml:space="preserve">: 553–564.</w:t>
       </w:r>
     </w:p>
-    <w:bookmarkEnd w:id="63"/>
-    <w:bookmarkStart w:id="64" w:name="ref-chenLeafEconomicsSpectrum2020a"/>
+    <w:bookmarkEnd w:id="66"/>
+    <w:bookmarkStart w:id="67" w:name="ref-chenLeafEconomicsSpectrum2020a"/>
     <w:p>
       <w:pPr>
         <w:pStyle w:val="Bibliography"/>
@@ -10793,8 +10734,8 @@
         <w:t xml:space="preserve">.</w:t>
       </w:r>
     </w:p>
-    <w:bookmarkEnd w:id="64"/>
-    <w:bookmarkStart w:id="65" w:name="ref-cobleLightAcclimationOptimizes2015"/>
+    <w:bookmarkEnd w:id="67"/>
+    <w:bookmarkStart w:id="68" w:name="ref-cobleLightAcclimationOptimizes2015"/>
     <w:p>
       <w:pPr>
         <w:pStyle w:val="Bibliography"/>
@@ -10862,8 +10803,8 @@
         <w:t xml:space="preserve">: 1131–1143.</w:t>
       </w:r>
     </w:p>
-    <w:bookmarkEnd w:id="65"/>
-    <w:bookmarkStart w:id="66" w:name="ref-cobleLightDrivesVertical2014a"/>
+    <w:bookmarkEnd w:id="68"/>
+    <w:bookmarkStart w:id="69" w:name="ref-cobleLightDrivesVertical2014a"/>
     <w:p>
       <w:pPr>
         <w:pStyle w:val="Bibliography"/>
@@ -10931,8 +10872,8 @@
         <w:t xml:space="preserve">: 146–158.</w:t>
       </w:r>
     </w:p>
-    <w:bookmarkEnd w:id="66"/>
-    <w:bookmarkStart w:id="67" w:name="ref-cobleHowVerticalPatterns2016"/>
+    <w:bookmarkEnd w:id="69"/>
+    <w:bookmarkStart w:id="70" w:name="ref-cobleHowVerticalPatterns2016"/>
     <w:p>
       <w:pPr>
         <w:pStyle w:val="Bibliography"/>
@@ -11038,8 +10979,8 @@
         <w:t xml:space="preserve">: 1077–1091.</w:t>
       </w:r>
     </w:p>
-    <w:bookmarkEnd w:id="67"/>
-    <w:bookmarkStart w:id="68" w:name="ref-curtis_intracanopy_2019"/>
+    <w:bookmarkEnd w:id="70"/>
+    <w:bookmarkStart w:id="71" w:name="ref-curtis_intracanopy_2019"/>
     <w:p>
       <w:pPr>
         <w:pStyle w:val="Bibliography"/>
@@ -11126,8 +11067,8 @@
         <w:t xml:space="preserve">: 37–46.</w:t>
       </w:r>
     </w:p>
-    <w:bookmarkEnd w:id="68"/>
-    <w:bookmarkStart w:id="69" w:name="ref-daudetWindSpeedLeaf1999a"/>
+    <w:bookmarkEnd w:id="71"/>
+    <w:bookmarkStart w:id="72" w:name="ref-daudetWindSpeedLeaf1999a"/>
     <w:p>
       <w:pPr>
         <w:pStyle w:val="Bibliography"/>
@@ -11233,8 +11174,8 @@
         <w:t xml:space="preserve">: 171–185.</w:t>
       </w:r>
     </w:p>
-    <w:bookmarkEnd w:id="69"/>
-    <w:bookmarkStart w:id="70" w:name="ref-davis_microclimatic_2019"/>
+    <w:bookmarkEnd w:id="72"/>
+    <w:bookmarkStart w:id="73" w:name="ref-davis_microclimatic_2019"/>
     <w:p>
       <w:pPr>
         <w:pStyle w:val="Bibliography"/>
@@ -11359,8 +11300,8 @@
         <w:t xml:space="preserve">: 1–11.</w:t>
       </w:r>
     </w:p>
-    <w:bookmarkEnd w:id="70"/>
-    <w:bookmarkStart w:id="71" w:name="Xd2c299c8b5fbd63690d7ff23e551e8a3e5b3e50"/>
+    <w:bookmarkEnd w:id="73"/>
+    <w:bookmarkStart w:id="74" w:name="Xd2c299c8b5fbd63690d7ff23e551e8a3e5b3e50"/>
     <w:p>
       <w:pPr>
         <w:pStyle w:val="Bibliography"/>
@@ -11590,8 +11531,8 @@
         <w:t xml:space="preserve">: 18561–18565.</w:t>
       </w:r>
     </w:p>
-    <w:bookmarkEnd w:id="71"/>
-    <w:bookmarkStart w:id="72" w:name="Xb5cd92ee10db8a3d14a410a6c77bd63daa52e24"/>
+    <w:bookmarkEnd w:id="74"/>
+    <w:bookmarkStart w:id="75" w:name="Xb5cd92ee10db8a3d14a410a6c77bd63daa52e24"/>
     <w:p>
       <w:pPr>
         <w:pStyle w:val="Bibliography"/>
@@ -11792,8 +11733,8 @@
         <w:t xml:space="preserve">: 744–749.</w:t>
       </w:r>
     </w:p>
-    <w:bookmarkEnd w:id="72"/>
-    <w:bookmarkStart w:id="73" w:name="X88e9c09771b0ff27c14f9db4a1ae10fcb743536"/>
+    <w:bookmarkEnd w:id="75"/>
+    <w:bookmarkStart w:id="76" w:name="X88e9c09771b0ff27c14f9db4a1ae10fcb743536"/>
     <w:p>
       <w:pPr>
         <w:pStyle w:val="Bibliography"/>
@@ -11880,8 +11821,8 @@
         <w:t xml:space="preserve">: 10744–10749.</w:t>
       </w:r>
     </w:p>
-    <w:bookmarkEnd w:id="73"/>
-    <w:bookmarkStart w:id="74" w:name="ref-fauset_differences_2018"/>
+    <w:bookmarkEnd w:id="76"/>
+    <w:bookmarkStart w:id="77" w:name="ref-fauset_differences_2018"/>
     <w:p>
       <w:pPr>
         <w:pStyle w:val="Bibliography"/>
@@ -12082,8 +12023,8 @@
         <w:t xml:space="preserve">: 1618–1631.</w:t>
       </w:r>
     </w:p>
-    <w:bookmarkEnd w:id="74"/>
-    <w:bookmarkStart w:id="75" w:name="ref-feeley_thermal_2020"/>
+    <w:bookmarkEnd w:id="77"/>
+    <w:bookmarkStart w:id="78" w:name="ref-feeley_thermal_2020"/>
     <w:p>
       <w:pPr>
         <w:pStyle w:val="Bibliography"/>
@@ -12227,8 +12168,8 @@
         <w:t xml:space="preserve">.</w:t>
       </w:r>
     </w:p>
-    <w:bookmarkEnd w:id="75"/>
-    <w:bookmarkStart w:id="76" w:name="ref-harleyEffectsLightTemperature1996"/>
+    <w:bookmarkEnd w:id="78"/>
+    <w:bookmarkStart w:id="79" w:name="ref-harleyEffectsLightTemperature1996"/>
     <w:p>
       <w:pPr>
         <w:pStyle w:val="Bibliography"/>
@@ -12315,8 +12256,8 @@
         <w:t xml:space="preserve">: 25–32.</w:t>
       </w:r>
     </w:p>
-    <w:bookmarkEnd w:id="76"/>
-    <w:bookmarkStart w:id="77" w:name="X4a4787bd88cd8955b7cee124ab160c67705270b"/>
+    <w:bookmarkEnd w:id="79"/>
+    <w:bookmarkStart w:id="80" w:name="X4a4787bd88cd8955b7cee124ab160c67705270b"/>
     <w:p>
       <w:pPr>
         <w:pStyle w:val="Bibliography"/>
@@ -12403,8 +12344,8 @@
         <w:t xml:space="preserve">: 637–651.</w:t>
       </w:r>
     </w:p>
-    <w:bookmarkEnd w:id="77"/>
-    <w:bookmarkStart w:id="78" w:name="ref-huangAirTemperatureOptima2019"/>
+    <w:bookmarkEnd w:id="80"/>
+    <w:bookmarkStart w:id="81" w:name="ref-huangAirTemperatureOptima2019"/>
     <w:p>
       <w:pPr>
         <w:pStyle w:val="Bibliography"/>
@@ -12634,8 +12575,8 @@
         <w:t xml:space="preserve">: 772–779.</w:t>
       </w:r>
     </w:p>
-    <w:bookmarkEnd w:id="78"/>
-    <w:bookmarkStart w:id="79" w:name="ref-ishiiVariationIntracrownLeaf2018"/>
+    <w:bookmarkEnd w:id="81"/>
+    <w:bookmarkStart w:id="82" w:name="ref-ishiiVariationIntracrownLeaf2018"/>
     <w:p>
       <w:pPr>
         <w:pStyle w:val="Bibliography"/>
@@ -12741,8 +12682,8 @@
         <w:t xml:space="preserve">: 437–448.</w:t>
       </w:r>
     </w:p>
-    <w:bookmarkEnd w:id="79"/>
-    <w:bookmarkStart w:id="80" w:name="ref-kafutiFoliarWoodTraits2020"/>
+    <w:bookmarkEnd w:id="82"/>
+    <w:bookmarkStart w:id="83" w:name="ref-kafutiFoliarWoodTraits2020"/>
     <w:p>
       <w:pPr>
         <w:pStyle w:val="Bibliography"/>
@@ -12943,8 +12884,8 @@
         <w:t xml:space="preserve">: 35.</w:t>
       </w:r>
     </w:p>
-    <w:bookmarkEnd w:id="80"/>
-    <w:bookmarkStart w:id="81" w:name="ref-keenanGlobalLeafTrait2016"/>
+    <w:bookmarkEnd w:id="83"/>
+    <w:bookmarkStart w:id="84" w:name="ref-keenanGlobalLeafTrait2016"/>
     <w:p>
       <w:pPr>
         <w:pStyle w:val="Bibliography"/>
@@ -13012,8 +12953,8 @@
         <w:t xml:space="preserve">: 1–6.</w:t>
       </w:r>
     </w:p>
-    <w:bookmarkEnd w:id="81"/>
-    <w:bookmarkStart w:id="82" w:name="ref-koike_leaf_2001"/>
+    <w:bookmarkEnd w:id="84"/>
+    <w:bookmarkStart w:id="85" w:name="ref-koike_leaf_2001"/>
     <w:p>
       <w:pPr>
         <w:pStyle w:val="Bibliography"/>
@@ -13138,8 +13079,8 @@
         <w:t xml:space="preserve">: 951–958.</w:t>
       </w:r>
     </w:p>
-    <w:bookmarkEnd w:id="82"/>
-    <w:bookmarkStart w:id="83" w:name="ref-kusiPlasticLeafMorphology2020"/>
+    <w:bookmarkEnd w:id="85"/>
+    <w:bookmarkStart w:id="86" w:name="ref-kusiPlasticLeafMorphology2020"/>
     <w:p>
       <w:pPr>
         <w:pStyle w:val="Bibliography"/>
@@ -13207,8 +13148,8 @@
         <w:t xml:space="preserve">: 24–37.</w:t>
       </w:r>
     </w:p>
-    <w:bookmarkEnd w:id="83"/>
-    <w:bookmarkStart w:id="84" w:name="ref-leighInfluenceLeafSize2017"/>
+    <w:bookmarkEnd w:id="86"/>
+    <w:bookmarkStart w:id="87" w:name="ref-leighInfluenceLeafSize2017"/>
     <w:p>
       <w:pPr>
         <w:pStyle w:val="Bibliography"/>
@@ -13314,8 +13255,8 @@
         <w:t xml:space="preserve">: 237–248.</w:t>
       </w:r>
     </w:p>
-    <w:bookmarkEnd w:id="84"/>
-    <w:bookmarkStart w:id="85" w:name="ref-lowmanForestCanopies1995"/>
+    <w:bookmarkEnd w:id="87"/>
+    <w:bookmarkStart w:id="88" w:name="ref-lowmanForestCanopies1995"/>
     <w:p>
       <w:pPr>
         <w:pStyle w:val="Bibliography"/>
@@ -13362,8 +13303,8 @@
         <w:t xml:space="preserve">. Forest Canopies. In: Endeavour.</w:t>
       </w:r>
     </w:p>
-    <w:bookmarkEnd w:id="85"/>
-    <w:bookmarkStart w:id="86" w:name="ref-martinCovarianceSunShade2020a"/>
+    <w:bookmarkEnd w:id="88"/>
+    <w:bookmarkStart w:id="89" w:name="ref-martinCovarianceSunShade2020a"/>
     <w:p>
       <w:pPr>
         <w:pStyle w:val="Bibliography"/>
@@ -13593,8 +13534,8 @@
         <w:t xml:space="preserve">: 1810.</w:t>
       </w:r>
     </w:p>
-    <w:bookmarkEnd w:id="86"/>
-    <w:bookmarkStart w:id="87" w:name="ref-martin_boundary_1999"/>
+    <w:bookmarkEnd w:id="89"/>
+    <w:bookmarkStart w:id="90" w:name="ref-martin_boundary_1999"/>
     <w:p>
       <w:pPr>
         <w:pStyle w:val="Bibliography"/>
@@ -13700,8 +13641,8 @@
         <w:t xml:space="preserve">: 435–443.</w:t>
       </w:r>
     </w:p>
-    <w:bookmarkEnd w:id="87"/>
-    <w:bookmarkStart w:id="88" w:name="Xf3ea554f25ac6d965f2c36dce0e401d8f80642d"/>
+    <w:bookmarkEnd w:id="90"/>
+    <w:bookmarkStart w:id="91" w:name="Xf3ea554f25ac6d965f2c36dce0e401d8f80642d"/>
     <w:p>
       <w:pPr>
         <w:pStyle w:val="Bibliography"/>
@@ -13788,8 +13729,8 @@
         <w:t xml:space="preserve">: 354–365.</w:t>
       </w:r>
     </w:p>
-    <w:bookmarkEnd w:id="88"/>
-    <w:bookmarkStart w:id="89" w:name="ref-mau_temperate_2018"/>
+    <w:bookmarkEnd w:id="91"/>
+    <w:bookmarkStart w:id="92" w:name="ref-mau_temperate_2018"/>
     <w:p>
       <w:pPr>
         <w:pStyle w:val="Bibliography"/>
@@ -13895,8 +13836,8 @@
         <w:t xml:space="preserve">: 47.</w:t>
       </w:r>
     </w:p>
-    <w:bookmarkEnd w:id="89"/>
-    <w:bookmarkStart w:id="90" w:name="ref-mauTemperateTropicalForest2018a"/>
+    <w:bookmarkEnd w:id="92"/>
+    <w:bookmarkStart w:id="93" w:name="ref-mauTemperateTropicalForest2018a"/>
     <w:p>
       <w:pPr>
         <w:pStyle w:val="Bibliography"/>
@@ -14002,8 +13943,8 @@
         <w:t xml:space="preserve">: 47.</w:t>
       </w:r>
     </w:p>
-    <w:bookmarkEnd w:id="90"/>
-    <w:bookmarkStart w:id="91" w:name="ref-mcdowellPervasiveShiftsForest2020"/>
+    <w:bookmarkEnd w:id="93"/>
+    <w:bookmarkStart w:id="94" w:name="ref-mcdowellPervasiveShiftsForest2020"/>
     <w:p>
       <w:pPr>
         <w:pStyle w:val="Bibliography"/>
@@ -14233,8 +14174,8 @@
         <w:t xml:space="preserve">: eaaz9463.</w:t>
       </w:r>
     </w:p>
-    <w:bookmarkEnd w:id="91"/>
-    <w:bookmarkStart w:id="92" w:name="ref-mcdowellMechanismsPlantSurvival2008"/>
+    <w:bookmarkEnd w:id="94"/>
+    <w:bookmarkStart w:id="95" w:name="ref-mcdowellMechanismsPlantSurvival2008"/>
     <w:p>
       <w:pPr>
         <w:pStyle w:val="Bibliography"/>
@@ -14464,8 +14405,8 @@
         <w:t xml:space="preserve">: 719–739.</w:t>
       </w:r>
     </w:p>
-    <w:bookmarkEnd w:id="92"/>
-    <w:bookmarkStart w:id="93" w:name="ref-mcgregor_tree_nodate"/>
+    <w:bookmarkEnd w:id="95"/>
+    <w:bookmarkStart w:id="96" w:name="ref-mcgregor_tree_nodate"/>
     <w:p>
       <w:pPr>
         <w:pStyle w:val="Bibliography"/>
@@ -14680,8 +14621,8 @@
         <w:t xml:space="preserve">.</w:t>
       </w:r>
     </w:p>
-    <w:bookmarkEnd w:id="93"/>
-    <w:bookmarkStart w:id="94" w:name="ref-michaletzEnergeticCarbonEconomic2016"/>
+    <w:bookmarkEnd w:id="96"/>
+    <w:bookmarkStart w:id="97" w:name="ref-michaletzEnergeticCarbonEconomic2016"/>
     <w:p>
       <w:pPr>
         <w:pStyle w:val="Bibliography"/>
@@ -14844,8 +14785,8 @@
         <w:t xml:space="preserve">: 16129.</w:t>
       </w:r>
     </w:p>
-    <w:bookmarkEnd w:id="94"/>
-    <w:bookmarkStart w:id="95" w:name="X271950285751bf115fde6248782e251cb55acd4"/>
+    <w:bookmarkEnd w:id="97"/>
+    <w:bookmarkStart w:id="98" w:name="X271950285751bf115fde6248782e251cb55acd4"/>
     <w:p>
       <w:pPr>
         <w:pStyle w:val="Bibliography"/>
@@ -14989,8 +14930,8 @@
         <w:t xml:space="preserve">: 714–724.</w:t>
       </w:r>
     </w:p>
-    <w:bookmarkEnd w:id="95"/>
-    <w:bookmarkStart w:id="96" w:name="ref-muir_tealeaves_2019"/>
+    <w:bookmarkEnd w:id="98"/>
+    <w:bookmarkStart w:id="99" w:name="ref-muir_tealeaves_2019"/>
     <w:p>
       <w:pPr>
         <w:pStyle w:val="Bibliography"/>
@@ -15039,8 +14980,8 @@
         <w:t xml:space="preserve">.</w:t>
       </w:r>
     </w:p>
-    <w:bookmarkEnd w:id="96"/>
-    <w:bookmarkStart w:id="97" w:name="ref-nakamuraForestsTheirCanopies2017"/>
+    <w:bookmarkEnd w:id="99"/>
+    <w:bookmarkStart w:id="100" w:name="ref-nakamuraForestsTheirCanopies2017"/>
     <w:p>
       <w:pPr>
         <w:pStyle w:val="Bibliography"/>
@@ -15270,8 +15211,8 @@
         <w:t xml:space="preserve">: 438–451.</w:t>
       </w:r>
     </w:p>
-    <w:bookmarkEnd w:id="97"/>
-    <w:bookmarkStart w:id="98" w:name="ref-niinemetsResponsesForestTrees2010a"/>
+    <w:bookmarkEnd w:id="100"/>
+    <w:bookmarkStart w:id="101" w:name="ref-niinemetsResponsesForestTrees2010a"/>
     <w:p>
       <w:pPr>
         <w:pStyle w:val="Bibliography"/>
@@ -15320,8 +15261,8 @@
         <w:t xml:space="preserve">: 1623–1639.</w:t>
       </w:r>
     </w:p>
-    <w:bookmarkEnd w:id="98"/>
-    <w:bookmarkStart w:id="99" w:name="ref-niinemetsLeafAgeDependent2016a"/>
+    <w:bookmarkEnd w:id="101"/>
+    <w:bookmarkStart w:id="102" w:name="ref-niinemetsLeafAgeDependent2016a"/>
     <w:p>
       <w:pPr>
         <w:pStyle w:val="Bibliography"/>
@@ -15370,8 +15311,8 @@
         <w:t xml:space="preserve">: 313–338.</w:t>
       </w:r>
     </w:p>
-    <w:bookmarkEnd w:id="99"/>
-    <w:bookmarkStart w:id="100" w:name="X83d4c1eaf417472651bdc1a3ba0bfb2550d4f0e"/>
+    <w:bookmarkEnd w:id="102"/>
+    <w:bookmarkStart w:id="103" w:name="X83d4c1eaf417472651bdc1a3ba0bfb2550d4f0e"/>
     <w:p>
       <w:pPr>
         <w:pStyle w:val="Bibliography"/>
@@ -15420,8 +15361,8 @@
         <w:t xml:space="preserve">: 464–470.</w:t>
       </w:r>
     </w:p>
-    <w:bookmarkEnd w:id="100"/>
-    <w:bookmarkStart w:id="101" w:name="Xf86eafbcc52a138d084848c2a4cf7c904cbb622"/>
+    <w:bookmarkEnd w:id="103"/>
+    <w:bookmarkStart w:id="104" w:name="Xf86eafbcc52a138d084848c2a4cf7c904cbb622"/>
     <w:p>
       <w:pPr>
         <w:pStyle w:val="Bibliography"/>
@@ -15468,8 +15409,8 @@
         <w:t xml:space="preserve">. Packing the Photosynthetic Machinery: From Leaf to Canopy. In: Laisk A, Nedbal L, Govindjee, eds. Advances in Photosynthesis and Respiration. Photosynthesis in silico: Understanding Complexity from Molecules to Ecosystems. Dordrecht: Springer Netherlands, 363–399.</w:t>
       </w:r>
     </w:p>
-    <w:bookmarkEnd w:id="101"/>
-    <w:bookmarkStart w:id="102" w:name="Xfd0febf23c03b23729080c56b674b637e8fc795"/>
+    <w:bookmarkEnd w:id="104"/>
+    <w:bookmarkStart w:id="105" w:name="Xfd0febf23c03b23729080c56b674b637e8fc795"/>
     <w:p>
       <w:pPr>
         <w:pStyle w:val="Bibliography"/>
@@ -15575,8 +15516,8 @@
         <w:t xml:space="preserve">: 1205–1218.</w:t>
       </w:r>
     </w:p>
-    <w:bookmarkEnd w:id="102"/>
-    <w:bookmarkStart w:id="103" w:name="X423affbf5f39a114486130c3c82faf24f36c63c"/>
+    <w:bookmarkEnd w:id="105"/>
+    <w:bookmarkStart w:id="106" w:name="X423affbf5f39a114486130c3c82faf24f36c63c"/>
     <w:p>
       <w:pPr>
         <w:pStyle w:val="Bibliography"/>
@@ -15663,8 +15604,8 @@
         <w:t xml:space="preserve">: 973–993.</w:t>
       </w:r>
     </w:p>
-    <w:bookmarkEnd w:id="103"/>
-    <w:bookmarkStart w:id="104" w:name="X6c8d3329dd9cc672dec5b93ec1c0d47cea031aa"/>
+    <w:bookmarkEnd w:id="106"/>
+    <w:bookmarkStart w:id="107" w:name="X6c8d3329dd9cc672dec5b93ec1c0d47cea031aa"/>
     <w:p>
       <w:pPr>
         <w:pStyle w:val="Bibliography"/>
@@ -15751,8 +15692,8 @@
         <w:t xml:space="preserve">: 293–313.</w:t>
       </w:r>
     </w:p>
-    <w:bookmarkEnd w:id="104"/>
-    <w:bookmarkStart w:id="105" w:name="ref-niinemetsHowLightTemperature2015"/>
+    <w:bookmarkEnd w:id="107"/>
+    <w:bookmarkStart w:id="108" w:name="ref-niinemetsHowLightTemperature2015"/>
     <w:p>
       <w:pPr>
         <w:pStyle w:val="Bibliography"/>
@@ -15820,8 +15761,8 @@
         <w:t xml:space="preserve">: 841–851.</w:t>
       </w:r>
     </w:p>
-    <w:bookmarkEnd w:id="105"/>
-    <w:bookmarkStart w:id="106" w:name="Xfe69ba79bbcee6d86d08282dc60d8b38950360d"/>
+    <w:bookmarkEnd w:id="108"/>
+    <w:bookmarkStart w:id="109" w:name="Xfe69ba79bbcee6d86d08282dc60d8b38950360d"/>
     <w:p>
       <w:pPr>
         <w:pStyle w:val="Bibliography"/>
@@ -15889,8 +15830,8 @@
         <w:t xml:space="preserve">: 254–268.</w:t>
       </w:r>
     </w:p>
-    <w:bookmarkEnd w:id="106"/>
-    <w:bookmarkStart w:id="107" w:name="X5349a2a590687dae1d302b9d843e94191f30bb0"/>
+    <w:bookmarkEnd w:id="109"/>
+    <w:bookmarkStart w:id="110" w:name="X5349a2a590687dae1d302b9d843e94191f30bb0"/>
     <w:p>
       <w:pPr>
         <w:pStyle w:val="Bibliography"/>
@@ -16120,8 +16061,8 @@
         <w:t xml:space="preserve">: 183–186.</w:t>
       </w:r>
     </w:p>
-    <w:bookmarkEnd w:id="107"/>
-    <w:bookmarkStart w:id="108" w:name="ref-parkerCanopyLightTransmittance2002"/>
+    <w:bookmarkEnd w:id="110"/>
+    <w:bookmarkStart w:id="111" w:name="ref-parkerCanopyLightTransmittance2002"/>
     <w:p>
       <w:pPr>
         <w:pStyle w:val="Bibliography"/>
@@ -16208,8 +16149,8 @@
         <w:t xml:space="preserve">: 147–157.</w:t>
       </w:r>
     </w:p>
-    <w:bookmarkEnd w:id="108"/>
-    <w:bookmarkStart w:id="109" w:name="X4d2953009f091dbd10cf581df3453e1bbdedf64"/>
+    <w:bookmarkEnd w:id="111"/>
+    <w:bookmarkStart w:id="112" w:name="X4d2953009f091dbd10cf581df3453e1bbdedf64"/>
     <w:p>
       <w:pPr>
         <w:pStyle w:val="Bibliography"/>
@@ -16296,8 +16237,8 @@
         <w:t xml:space="preserve">: 107661.</w:t>
       </w:r>
     </w:p>
-    <w:bookmarkEnd w:id="109"/>
-    <w:bookmarkStart w:id="110" w:name="X3f5cd2491510a094669682339d5db6ec2aea137"/>
+    <w:bookmarkEnd w:id="112"/>
+    <w:bookmarkStart w:id="113" w:name="X3f5cd2491510a094669682339d5db6ec2aea137"/>
     <w:p>
       <w:pPr>
         <w:pStyle w:val="Bibliography"/>
@@ -16365,8 +16306,8 @@
         <w:t xml:space="preserve">: 2236–2245.</w:t>
       </w:r>
     </w:p>
-    <w:bookmarkEnd w:id="110"/>
-    <w:bookmarkStart w:id="111" w:name="ref-perezIncreasingHumidityThreatens2018"/>
+    <w:bookmarkEnd w:id="113"/>
+    <w:bookmarkStart w:id="114" w:name="ref-perezIncreasingHumidityThreatens2018"/>
     <w:p>
       <w:pPr>
         <w:pStyle w:val="Bibliography"/>
@@ -16434,8 +16375,8 @@
         <w:t xml:space="preserve">: 68.</w:t>
       </w:r>
     </w:p>
-    <w:bookmarkEnd w:id="111"/>
-    <w:bookmarkStart w:id="112" w:name="ref-perezPSIIHeatTolerances2020"/>
+    <w:bookmarkEnd w:id="114"/>
+    <w:bookmarkStart w:id="115" w:name="ref-perezPSIIHeatTolerances2020"/>
     <w:p>
       <w:pPr>
         <w:pStyle w:val="Bibliography"/>
@@ -16547,8 +16488,8 @@
         <w:t xml:space="preserve">: pce.13990.</w:t>
       </w:r>
     </w:p>
-    <w:bookmarkEnd w:id="112"/>
-    <w:bookmarkStart w:id="113" w:name="X4b68950bc79607f0a8fd7df6ab095d40461b8c0"/>
+    <w:bookmarkEnd w:id="115"/>
+    <w:bookmarkStart w:id="116" w:name="X4b68950bc79607f0a8fd7df6ab095d40461b8c0"/>
     <w:p>
       <w:pPr>
         <w:pStyle w:val="Bibliography"/>
@@ -16635,8 +16576,8 @@
         <w:t xml:space="preserve">.</w:t>
       </w:r>
     </w:p>
-    <w:bookmarkEnd w:id="113"/>
-    <w:bookmarkStart w:id="114" w:name="X2dd73c0091dfefa3a223bc1baeb32eefff6ae93"/>
+    <w:bookmarkEnd w:id="116"/>
+    <w:bookmarkStart w:id="117" w:name="X2dd73c0091dfefa3a223bc1baeb32eefff6ae93"/>
     <w:p>
       <w:pPr>
         <w:pStyle w:val="Bibliography"/>
@@ -16799,8 +16740,8 @@
         <w:t xml:space="preserve">: 1073–1105.</w:t>
       </w:r>
     </w:p>
-    <w:bookmarkEnd w:id="114"/>
-    <w:bookmarkStart w:id="115" w:name="ref-rey-sanchez_spatial_2016"/>
+    <w:bookmarkEnd w:id="117"/>
+    <w:bookmarkStart w:id="118" w:name="ref-rey-sanchez_spatial_2016"/>
     <w:p>
       <w:pPr>
         <w:pStyle w:val="Bibliography"/>
@@ -16906,8 +16847,8 @@
         <w:t xml:space="preserve">: 75–89.</w:t>
       </w:r>
     </w:p>
-    <w:bookmarkEnd w:id="115"/>
-    <w:bookmarkStart w:id="116" w:name="X67948fac327461ee36c70bc89dd3e3472fe2ef7"/>
+    <w:bookmarkEnd w:id="118"/>
+    <w:bookmarkStart w:id="119" w:name="X67948fac327461ee36c70bc89dd3e3472fe2ef7"/>
     <w:p>
       <w:pPr>
         <w:pStyle w:val="Bibliography"/>
@@ -16994,8 +16935,8 @@
         <w:t xml:space="preserve">: 336.</w:t>
       </w:r>
     </w:p>
-    <w:bookmarkEnd w:id="116"/>
-    <w:bookmarkStart w:id="117" w:name="X7683ede13b217c9fff452f04598a44c8708e9f9"/>
+    <w:bookmarkEnd w:id="119"/>
+    <w:bookmarkStart w:id="120" w:name="X7683ede13b217c9fff452f04598a44c8708e9f9"/>
     <w:p>
       <w:pPr>
         <w:pStyle w:val="Bibliography"/>
@@ -17127,8 +17068,8 @@
         <w:t xml:space="preserve">: e03264.</w:t>
       </w:r>
     </w:p>
-    <w:bookmarkEnd w:id="117"/>
-    <w:bookmarkStart w:id="118" w:name="ref-rozendaalPlasticityLeafTraits2006"/>
+    <w:bookmarkEnd w:id="120"/>
+    <w:bookmarkStart w:id="121" w:name="ref-rozendaalPlasticityLeafTraits2006"/>
     <w:p>
       <w:pPr>
         <w:pStyle w:val="Bibliography"/>
@@ -17215,8 +17156,8 @@
         <w:t xml:space="preserve">: 207–216.</w:t>
       </w:r>
     </w:p>
-    <w:bookmarkEnd w:id="118"/>
-    <w:bookmarkStart w:id="119" w:name="ref-sackHowStrongIntracanopy2006"/>
+    <w:bookmarkEnd w:id="121"/>
+    <w:bookmarkStart w:id="122" w:name="ref-sackHowStrongIntracanopy2006"/>
     <w:p>
       <w:pPr>
         <w:pStyle w:val="Bibliography"/>
@@ -17341,8 +17282,8 @@
         <w:t xml:space="preserve">: 829–839.</w:t>
       </w:r>
     </w:p>
-    <w:bookmarkEnd w:id="119"/>
-    <w:bookmarkStart w:id="120" w:name="ref-sastry_leaf_2018"/>
+    <w:bookmarkEnd w:id="122"/>
+    <w:bookmarkStart w:id="123" w:name="ref-sastry_leaf_2018"/>
     <w:p>
       <w:pPr>
         <w:pStyle w:val="Bibliography"/>
@@ -17429,8 +17370,8 @@
         <w:t xml:space="preserve">.</w:t>
       </w:r>
     </w:p>
-    <w:bookmarkEnd w:id="120"/>
-    <w:bookmarkStart w:id="121" w:name="ref-schueppTansleyReviewNo1993"/>
+    <w:bookmarkEnd w:id="123"/>
+    <w:bookmarkStart w:id="124" w:name="ref-schueppTansleyReviewNo1993"/>
     <w:p>
       <w:pPr>
         <w:pStyle w:val="Bibliography"/>
@@ -17479,8 +17420,8 @@
         <w:t xml:space="preserve">: 477–507.</w:t>
       </w:r>
     </w:p>
-    <w:bookmarkEnd w:id="121"/>
-    <w:bookmarkStart w:id="122" w:name="ref-senfCanopyMortalityHas2018a"/>
+    <w:bookmarkEnd w:id="124"/>
+    <w:bookmarkStart w:id="125" w:name="ref-senfCanopyMortalityHas2018a"/>
     <w:p>
       <w:pPr>
         <w:pStyle w:val="Bibliography"/>
@@ -17662,8 +17603,8 @@
         <w:t xml:space="preserve">: 4978.</w:t>
       </w:r>
     </w:p>
-    <w:bookmarkEnd w:id="122"/>
-    <w:bookmarkStart w:id="123" w:name="ref-senfMappingForestDisturbance2020"/>
+    <w:bookmarkEnd w:id="125"/>
+    <w:bookmarkStart w:id="126" w:name="ref-senfMappingForestDisturbance2020"/>
     <w:p>
       <w:pPr>
         <w:pStyle w:val="Bibliography"/>
@@ -17722,8 +17663,8 @@
         <w:t xml:space="preserve">: 1–8.</w:t>
       </w:r>
     </w:p>
-    <w:bookmarkEnd w:id="123"/>
-    <w:bookmarkStart w:id="124" w:name="ref-sharkeyFutureIsopreneEmission2014b"/>
+    <w:bookmarkEnd w:id="126"/>
+    <w:bookmarkStart w:id="127" w:name="ref-sharkeyFutureIsopreneEmission2014b"/>
     <w:p>
       <w:pPr>
         <w:pStyle w:val="Bibliography"/>
@@ -17791,8 +17732,8 @@
         <w:t xml:space="preserve">: 1727–1740.</w:t>
       </w:r>
     </w:p>
-    <w:bookmarkEnd w:id="124"/>
-    <w:bookmarkStart w:id="125" w:name="X2431e27181524765370cc7f7345b0da9a6ffa47"/>
+    <w:bookmarkEnd w:id="127"/>
+    <w:bookmarkStart w:id="128" w:name="X2431e27181524765370cc7f7345b0da9a6ffa47"/>
     <w:p>
       <w:pPr>
         <w:pStyle w:val="Bibliography"/>
@@ -18022,8 +17963,8 @@
         <w:t xml:space="preserve">: 1284–1297.</w:t>
       </w:r>
     </w:p>
-    <w:bookmarkEnd w:id="125"/>
-    <w:bookmarkStart w:id="126" w:name="Xe9690ce09891863e171cd1c20e7c9a61a6225eb"/>
+    <w:bookmarkEnd w:id="128"/>
+    <w:bookmarkStart w:id="129" w:name="Xe9690ce09891863e171cd1c20e7c9a61a6225eb"/>
     <w:p>
       <w:pPr>
         <w:pStyle w:val="Bibliography"/>
@@ -18253,8 +18194,8 @@
         <w:t xml:space="preserve">: e03231.</w:t>
       </w:r>
     </w:p>
-    <w:bookmarkEnd w:id="126"/>
-    <w:bookmarkStart w:id="127" w:name="ref-stokesBoundaryLayerConductance2006"/>
+    <w:bookmarkEnd w:id="129"/>
+    <w:bookmarkStart w:id="130" w:name="ref-stokesBoundaryLayerConductance2006"/>
     <w:p>
       <w:pPr>
         <w:pStyle w:val="Bibliography"/>
@@ -18341,8 +18282,8 @@
         <w:t xml:space="preserve">: 40–54.</w:t>
       </w:r>
     </w:p>
-    <w:bookmarkEnd w:id="127"/>
-    <w:bookmarkStart w:id="128" w:name="ref-stovallTreeHeightExplains2019a"/>
+    <w:bookmarkEnd w:id="130"/>
+    <w:bookmarkStart w:id="131" w:name="ref-stovallTreeHeightExplains2019a"/>
     <w:p>
       <w:pPr>
         <w:pStyle w:val="Bibliography"/>
@@ -18429,8 +18370,8 @@
         <w:t xml:space="preserve">: 4385.</w:t>
       </w:r>
     </w:p>
-    <w:bookmarkEnd w:id="128"/>
-    <w:bookmarkStart w:id="129" w:name="X5eb1944230255a4dc8f5e03fbac6c36fd70b268"/>
+    <w:bookmarkEnd w:id="131"/>
+    <w:bookmarkStart w:id="132" w:name="X5eb1944230255a4dc8f5e03fbac6c36fd70b268"/>
     <w:p>
       <w:pPr>
         <w:pStyle w:val="Bibliography"/>
@@ -18660,8 +18601,8 @@
         <w:t xml:space="preserve">: 869–874.</w:t>
       </w:r>
     </w:p>
-    <w:bookmarkEnd w:id="129"/>
-    <w:bookmarkStart w:id="130" w:name="ref-thom_effects_2020"/>
+    <w:bookmarkEnd w:id="132"/>
+    <w:bookmarkStart w:id="133" w:name="ref-thom_effects_2020"/>
     <w:p>
       <w:pPr>
         <w:pStyle w:val="Bibliography"/>
@@ -18805,8 +18746,8 @@
         <w:t xml:space="preserve">: 108066.</w:t>
       </w:r>
     </w:p>
-    <w:bookmarkEnd w:id="130"/>
-    <w:bookmarkStart w:id="131" w:name="ref-tibbittsHumidityPlants1979"/>
+    <w:bookmarkEnd w:id="133"/>
+    <w:bookmarkStart w:id="134" w:name="ref-tibbittsHumidityPlants1979"/>
     <w:p>
       <w:pPr>
         <w:pStyle w:val="Bibliography"/>
@@ -18855,8 +18796,8 @@
         <w:t xml:space="preserve">: 358–363.</w:t>
       </w:r>
     </w:p>
-    <w:bookmarkEnd w:id="131"/>
-    <w:bookmarkStart w:id="132" w:name="Xe7481238d2c2f808363b8215d791d0c39194622"/>
+    <w:bookmarkEnd w:id="134"/>
+    <w:bookmarkStart w:id="135" w:name="Xe7481238d2c2f808363b8215d791d0c39194622"/>
     <w:p>
       <w:pPr>
         <w:pStyle w:val="Bibliography"/>
@@ -19019,8 +18960,8 @@
         <w:t xml:space="preserve">: 32.</w:t>
       </w:r>
     </w:p>
-    <w:bookmarkEnd w:id="132"/>
-    <w:bookmarkStart w:id="133" w:name="ref-vogelConvectiveCoolingLow1970"/>
+    <w:bookmarkEnd w:id="135"/>
+    <w:bookmarkStart w:id="136" w:name="ref-vogelConvectiveCoolingLow1970"/>
     <w:p>
       <w:pPr>
         <w:pStyle w:val="Bibliography"/>
@@ -19069,8 +19010,8 @@
         <w:t xml:space="preserve">: 91–101.</w:t>
       </w:r>
     </w:p>
-    <w:bookmarkEnd w:id="133"/>
-    <w:bookmarkStart w:id="134" w:name="X3bd3b318df1d5b9388c7c5e2925c695efb76aec"/>
+    <w:bookmarkEnd w:id="136"/>
+    <w:bookmarkStart w:id="137" w:name="X3bd3b318df1d5b9388c7c5e2925c695efb76aec"/>
     <w:p>
       <w:pPr>
         <w:pStyle w:val="Bibliography"/>
@@ -19157,8 +19098,8 @@
         <w:t xml:space="preserve">: 144–155.</w:t>
       </w:r>
     </w:p>
-    <w:bookmarkEnd w:id="134"/>
-    <w:bookmarkStart w:id="135" w:name="ref-waySunflecksTreesForests2012"/>
+    <w:bookmarkEnd w:id="137"/>
+    <w:bookmarkStart w:id="138" w:name="ref-waySunflecksTreesForests2012"/>
     <w:p>
       <w:pPr>
         <w:pStyle w:val="Bibliography"/>
@@ -19226,8 +19167,8 @@
         <w:t xml:space="preserve">: 1066–1081.</w:t>
       </w:r>
     </w:p>
-    <w:bookmarkEnd w:id="135"/>
-    <w:bookmarkStart w:id="136" w:name="ref-yang_spatial_1999"/>
+    <w:bookmarkEnd w:id="138"/>
+    <w:bookmarkStart w:id="139" w:name="ref-yang_spatial_1999"/>
     <w:p>
       <w:pPr>
         <w:pStyle w:val="Bibliography"/>
@@ -19352,8 +19293,8 @@
         <w:t xml:space="preserve">: 27653–27661.</w:t>
       </w:r>
     </w:p>
-    <w:bookmarkEnd w:id="136"/>
-    <w:bookmarkStart w:id="137" w:name="ref-zellweger_seasonal_2019"/>
+    <w:bookmarkEnd w:id="139"/>
+    <w:bookmarkStart w:id="140" w:name="ref-zellweger_seasonal_2019"/>
     <w:p>
       <w:pPr>
         <w:pStyle w:val="Bibliography"/>
@@ -19583,8 +19524,8 @@
         <w:t xml:space="preserve">: 1774–1786.</w:t>
       </w:r>
     </w:p>
-    <w:bookmarkEnd w:id="137"/>
-    <w:bookmarkStart w:id="138" w:name="ref-zellweger_forest_2020"/>
+    <w:bookmarkEnd w:id="140"/>
+    <w:bookmarkStart w:id="141" w:name="ref-zellweger_forest_2020"/>
     <w:p>
       <w:pPr>
         <w:pStyle w:val="Bibliography"/>
@@ -19814,8 +19755,8 @@
         <w:t xml:space="preserve">: 772–775.</w:t>
       </w:r>
     </w:p>
-    <w:bookmarkEnd w:id="138"/>
-    <w:bookmarkStart w:id="139" w:name="ref-zellwegerResponseCommentForest2020"/>
+    <w:bookmarkEnd w:id="141"/>
+    <w:bookmarkStart w:id="142" w:name="ref-zellwegerResponseCommentForest2020"/>
     <w:p>
       <w:pPr>
         <w:pStyle w:val="Bibliography"/>
@@ -20045,8 +19986,8 @@
         <w:t xml:space="preserve">.</w:t>
       </w:r>
     </w:p>
-    <w:bookmarkEnd w:id="139"/>
-    <w:bookmarkStart w:id="140" w:name="ref-zhang_photosynthetic_2012"/>
+    <w:bookmarkEnd w:id="142"/>
+    <w:bookmarkStart w:id="143" w:name="ref-zhang_photosynthetic_2012"/>
     <w:p>
       <w:pPr>
         <w:pStyle w:val="Bibliography"/>
@@ -20152,8 +20093,8 @@
         <w:t xml:space="preserve">: 1027–1033.</w:t>
       </w:r>
     </w:p>
-    <w:bookmarkEnd w:id="140"/>
-    <w:bookmarkStart w:id="141" w:name="ref-zohnerOngoingSeasonallyUneven2019"/>
+    <w:bookmarkEnd w:id="143"/>
+    <w:bookmarkStart w:id="144" w:name="ref-zohnerOngoingSeasonallyUneven2019"/>
     <w:p>
       <w:pPr>
         <w:pStyle w:val="Bibliography"/>
@@ -20221,9 +20162,9 @@
         <w:t xml:space="preserve">: 549–561.</w:t>
       </w:r>
     </w:p>
-    <w:bookmarkEnd w:id="141"/>
-    <w:bookmarkEnd w:id="142"/>
-    <w:bookmarkEnd w:id="143"/>
+    <w:bookmarkEnd w:id="144"/>
+    <w:bookmarkEnd w:id="145"/>
+    <w:bookmarkEnd w:id="146"/>
     <w:sectPr/>
   </w:body>
 </w:document>

</xml_diff>

<commit_message>
review of leaf temperature section
</commit_message>
<xml_diff>
--- a/vertical-thermal-review.docx
+++ b/vertical-thermal-review.docx
@@ -6445,13 +6445,22 @@
     </w:p>
     <w:bookmarkEnd w:id="40"/>
     <w:bookmarkEnd w:id="41"/>
-    <w:bookmarkStart w:id="45" w:name="leaf-temperature-and-hydraulics"/>
+    <w:bookmarkStart w:id="47" w:name="leaf-temperature"/>
     <w:p>
       <w:pPr>
         <w:pStyle w:val="Heading2"/>
       </w:pPr>
       <w:r>
-        <w:t xml:space="preserve">Leaf temperature and hydraulics</w:t>
+        <w:t xml:space="preserve">Leaf temperature</w:t>
+      </w:r>
+    </w:p>
+    <w:bookmarkStart w:id="44" w:name="biophysical-drivers"/>
+    <w:p>
+      <w:pPr>
+        <w:pStyle w:val="Heading3"/>
+      </w:pPr>
+      <w:r>
+        <w:t xml:space="preserve">Biophysical drivers</w:t>
       </w:r>
     </w:p>
     <w:p>
@@ -6638,7 +6647,7 @@
         <w:pStyle w:val="BodyText"/>
       </w:pPr>
       <w:r>
-        <w:t xml:space="preserve">In addition, leaf size impacts leaf temperature. While small leaves remain within a few degrees of</w:t>
+        <w:t xml:space="preserve">In addition, leaf size, which itself varies with height (Table 1), impacts leaf temperature. While small leaves remain within a few degrees of</w:t>
       </w:r>
       <w:r>
         <w:t xml:space="preserve"> </w:t>
@@ -7072,33 +7081,31 @@
         <w:t xml:space="preserve">.</w:t>
       </w:r>
     </w:p>
-    <w:p>
-      <w:pPr>
-        <w:pStyle w:val="BodyText"/>
-      </w:pPr>
-      <w:r>
-        <w:rPr>
-          <w:b/>
-        </w:rPr>
-        <w:t xml:space="preserve">Aligning with biophysical expectations, field observations have shown that leaf temperatures are influenced by the biophysical environment and leaf traits.</w:t>
-      </w:r>
-      <w:r>
-        <w:t xml:space="preserve"> </w:t>
-      </w:r>
-      <w:r>
-        <w:t xml:space="preserve">1. Air T</w:t>
-      </w:r>
-      <w:r>
-        <w:t xml:space="preserve"> </w:t>
-      </w:r>
-      <w:r>
-        <w:t xml:space="preserve">2. Solar radiation</w:t>
-      </w:r>
-      <w:r>
-        <w:t xml:space="preserve"> </w:t>
-      </w:r>
-      <w:r>
-        <w:t xml:space="preserve">3. Leaf traits</w:t>
+    <w:bookmarkEnd w:id="44"/>
+    <w:bookmarkStart w:id="46" w:name="in-situ-observations"/>
+    <w:p>
+      <w:pPr>
+        <w:pStyle w:val="Heading3"/>
+      </w:pPr>
+      <w:r>
+        <w:t xml:space="preserve">In-situ observations</w:t>
+      </w:r>
+    </w:p>
+    <w:p>
+      <w:pPr>
+        <w:pStyle w:val="FirstParagraph"/>
+      </w:pPr>
+      <w:r>
+        <w:rPr>
+          <w:b/>
+        </w:rPr>
+        <w:t xml:space="preserve">Vertical profiles in microclimate (Fig. 2) and leaf traits (Table 1) together shape in-situ leaf temperatures according to the principles outlined above.</w:t>
+      </w:r>
+      <w:r>
+        <w:t xml:space="preserve"> </w:t>
+      </w:r>
+      <w:r>
+        <w:t xml:space="preserve">The net effect….</w:t>
       </w:r>
     </w:p>
     <w:p>
@@ -7141,7 +7148,7 @@
       <w:r>
         <w:t xml:space="preserve"> </w:t>
       </w:r>
-      <w:hyperlink r:id="rId44">
+      <w:hyperlink r:id="rId45">
         <w:r>
           <w:rPr>
             <w:rStyle w:val="Hyperlink"/>
@@ -7824,8 +7831,9 @@
         <w:t xml:space="preserve">Sellin, A. and Lubenets, K., 2010. Variation of transpiration within a canopy of silver birch: effect of canopy position and daily versus nightly water loss. Ecohydrology, 3(4), pp.467-477.</w:t>
       </w:r>
     </w:p>
-    <w:bookmarkEnd w:id="45"/>
-    <w:bookmarkStart w:id="49" w:name="leaf-metabolism-and-thermal-responses"/>
+    <w:bookmarkEnd w:id="46"/>
+    <w:bookmarkEnd w:id="47"/>
+    <w:bookmarkStart w:id="51" w:name="leaf-metabolism-and-thermal-responses"/>
     <w:p>
       <w:pPr>
         <w:pStyle w:val="Heading2"/>
@@ -7868,7 +7876,7 @@
                     </pic:cNvPicPr>
                   </pic:nvPicPr>
                   <pic:blipFill>
-                    <a:blip r:embed="rId46"/>
+                    <a:blip r:embed="rId48"/>
                     <a:stretch>
                       <a:fillRect/>
                     </a:stretch>
@@ -8924,7 +8932,7 @@
         </w:rPr>
         <w:t xml:space="preserve"> </w:t>
       </w:r>
-      <w:hyperlink r:id="rId47">
+      <w:hyperlink r:id="rId49">
         <w:r>
           <w:rPr>
             <w:rStyle w:val="Hyperlink"/>
@@ -8981,7 +8989,7 @@
         </w:rPr>
         <w:t xml:space="preserve"> </w:t>
       </w:r>
-      <w:hyperlink r:id="rId47">
+      <w:hyperlink r:id="rId49">
         <w:r>
           <w:rPr>
             <w:rStyle w:val="Hyperlink"/>
@@ -9192,7 +9200,7 @@
       <w:r>
         <w:t xml:space="preserve">- The high temperature carbon compensation point of sun leaves is higher in isoprene emitting species than in non-emitting species, so it is to be expected that other aspects of heat tolerance will be similarly affected by isoprenes (</w:t>
       </w:r>
-      <w:hyperlink r:id="rId48">
+      <w:hyperlink r:id="rId50">
         <w:r>
           <w:rPr>
             <w:rStyle w:val="Hyperlink"/>
@@ -9210,8 +9218,8 @@
         <w:t xml:space="preserve">- Within species, isporene production scales with light/ T; however regardless of light, isoprene emission increases with T such as in understory shaded leaves?</w:t>
       </w:r>
     </w:p>
-    <w:bookmarkEnd w:id="49"/>
-    <w:bookmarkStart w:id="54" w:name="implications-for-ecology-demography"/>
+    <w:bookmarkEnd w:id="51"/>
+    <w:bookmarkStart w:id="56" w:name="implications-for-ecology-demography"/>
     <w:p>
       <w:pPr>
         <w:pStyle w:val="Heading2"/>
@@ -9220,7 +9228,7 @@
         <w:t xml:space="preserve">Implications for ecology/ demography</w:t>
       </w:r>
     </w:p>
-    <w:bookmarkStart w:id="50" w:name="Xfca7b5d5f57f9c42b2cfea8cb30f97f1162f28a"/>
+    <w:bookmarkStart w:id="52" w:name="Xfca7b5d5f57f9c42b2cfea8cb30f97f1162f28a"/>
     <w:p>
       <w:pPr>
         <w:pStyle w:val="Heading3"/>
@@ -9295,8 +9303,8 @@
         <w:t xml:space="preserve">Appears to affect community change under warming (Zellweger et al. 2020).</w:t>
       </w:r>
     </w:p>
-    <w:bookmarkEnd w:id="50"/>
-    <w:bookmarkStart w:id="53" w:name="scaling-to-tree-level-demography"/>
+    <w:bookmarkEnd w:id="52"/>
+    <w:bookmarkStart w:id="55" w:name="scaling-to-tree-level-demography"/>
     <w:p>
       <w:pPr>
         <w:pStyle w:val="Heading3"/>
@@ -9656,7 +9664,7 @@
                     </pic:cNvPicPr>
                   </pic:nvPicPr>
                   <pic:blipFill>
-                    <a:blip r:embed="rId51"/>
+                    <a:blip r:embed="rId53"/>
                     <a:stretch>
                       <a:fillRect/>
                     </a:stretch>
@@ -9693,7 +9701,7 @@
       <w:r>
         <w:t xml:space="preserve"> </w:t>
       </w:r>
-      <w:hyperlink r:id="rId52">
+      <w:hyperlink r:id="rId54">
         <w:r>
           <w:rPr>
             <w:rStyle w:val="Hyperlink"/>
@@ -9705,9 +9713,9 @@
         <w:t xml:space="preserve">.</w:t>
       </w:r>
     </w:p>
-    <w:bookmarkEnd w:id="53"/>
-    <w:bookmarkEnd w:id="54"/>
-    <w:bookmarkStart w:id="56" w:name="Xe60e3a61b7b2e9abd8fe6c494a36108b87bace1"/>
+    <w:bookmarkEnd w:id="55"/>
+    <w:bookmarkEnd w:id="56"/>
+    <w:bookmarkStart w:id="58" w:name="Xe60e3a61b7b2e9abd8fe6c494a36108b87bace1"/>
     <w:p>
       <w:pPr>
         <w:pStyle w:val="Heading2"/>
@@ -9944,7 +9952,7 @@
         <w:t xml:space="preserve">- Not sure where this section should go</w:t>
       </w:r>
     </w:p>
-    <w:bookmarkStart w:id="55" w:name="X81231cce53188fe35f6d56730db0dc994d0c1d7"/>
+    <w:bookmarkStart w:id="57" w:name="X81231cce53188fe35f6d56730db0dc994d0c1d7"/>
     <w:p>
       <w:pPr>
         <w:pStyle w:val="Heading3"/>
@@ -9983,9 +9991,9 @@
         <w:t xml:space="preserve">–Variation across horizontal biophysical gradients (climate, soils, etc.)(E.O)</w:t>
       </w:r>
     </w:p>
-    <w:bookmarkEnd w:id="55"/>
-    <w:bookmarkEnd w:id="56"/>
-    <w:bookmarkStart w:id="57" w:name="conclusions"/>
+    <w:bookmarkEnd w:id="57"/>
+    <w:bookmarkEnd w:id="58"/>
+    <w:bookmarkStart w:id="59" w:name="conclusions"/>
     <w:p>
       <w:pPr>
         <w:pStyle w:val="Heading2"/>
@@ -9994,8 +10002,8 @@
         <w:t xml:space="preserve">Conclusions</w:t>
       </w:r>
     </w:p>
-    <w:bookmarkEnd w:id="57"/>
-    <w:bookmarkStart w:id="58" w:name="si-files"/>
+    <w:bookmarkEnd w:id="59"/>
+    <w:bookmarkStart w:id="60" w:name="si-files"/>
     <w:p>
       <w:pPr>
         <w:pStyle w:val="Heading2"/>
@@ -10033,8 +10041,8 @@
         <w:br w:type="page"/>
       </w:r>
     </w:p>
-    <w:bookmarkEnd w:id="58"/>
-    <w:bookmarkStart w:id="153" w:name="references"/>
+    <w:bookmarkEnd w:id="60"/>
+    <w:bookmarkStart w:id="155" w:name="references"/>
     <w:p>
       <w:pPr>
         <w:pStyle w:val="Heading2"/>
@@ -10043,8 +10051,8 @@
         <w:t xml:space="preserve">References</w:t>
       </w:r>
     </w:p>
-    <w:bookmarkStart w:id="152" w:name="refs"/>
-    <w:bookmarkStart w:id="59" w:name="ref-almeidaContrastingFireDamage2016"/>
+    <w:bookmarkStart w:id="154" w:name="refs"/>
+    <w:bookmarkStart w:id="61" w:name="ref-almeidaContrastingFireDamage2016"/>
     <w:p>
       <w:pPr>
         <w:pStyle w:val="Bibliography"/>
@@ -10207,8 +10215,8 @@
         <w:t xml:space="preserve">: 153–160.</w:t>
       </w:r>
     </w:p>
-    <w:bookmarkEnd w:id="59"/>
-    <w:bookmarkStart w:id="60" w:name="Xb80dc2797b61807e7e6bf1384102bc049c37c57"/>
+    <w:bookmarkEnd w:id="61"/>
+    <w:bookmarkStart w:id="62" w:name="Xb80dc2797b61807e7e6bf1384102bc049c37c57"/>
     <w:p>
       <w:pPr>
         <w:pStyle w:val="Bibliography"/>
@@ -10257,8 +10265,8 @@
         <w:t xml:space="preserve">: 287–301.</w:t>
       </w:r>
     </w:p>
-    <w:bookmarkEnd w:id="60"/>
-    <w:bookmarkStart w:id="61" w:name="ref-barnardSeasonalVariationCanopy2016a"/>
+    <w:bookmarkEnd w:id="62"/>
+    <w:bookmarkStart w:id="63" w:name="ref-barnardSeasonalVariationCanopy2016a"/>
     <w:p>
       <w:pPr>
         <w:pStyle w:val="Bibliography"/>
@@ -10326,8 +10334,8 @@
         <w:t xml:space="preserve">: 3029–3043.</w:t>
       </w:r>
     </w:p>
-    <w:bookmarkEnd w:id="61"/>
-    <w:bookmarkStart w:id="62" w:name="Xa2e84d4c1e02fd1bd65b546bba5cacc0d2b0f1a"/>
+    <w:bookmarkEnd w:id="63"/>
+    <w:bookmarkStart w:id="64" w:name="Xa2e84d4c1e02fd1bd65b546bba5cacc0d2b0f1a"/>
     <w:p>
       <w:pPr>
         <w:pStyle w:val="Bibliography"/>
@@ -10414,8 +10422,8 @@
         <w:t xml:space="preserve">: 2065–2079.</w:t>
       </w:r>
     </w:p>
-    <w:bookmarkEnd w:id="62"/>
-    <w:bookmarkStart w:id="63" w:name="ref-bartholomewSmallTropicalForest2020"/>
+    <w:bookmarkEnd w:id="64"/>
+    <w:bookmarkStart w:id="65" w:name="ref-bartholomewSmallTropicalForest2020"/>
     <w:p>
       <w:pPr>
         <w:pStyle w:val="Bibliography"/>
@@ -10645,8 +10653,8 @@
         <w:t xml:space="preserve">: 2380–2393.</w:t>
       </w:r>
     </w:p>
-    <w:bookmarkEnd w:id="63"/>
-    <w:bookmarkStart w:id="64" w:name="X9a20bbe12683ef5a535b64d02a92d43fde568b4"/>
+    <w:bookmarkEnd w:id="65"/>
+    <w:bookmarkStart w:id="66" w:name="X9a20bbe12683ef5a535b64d02a92d43fde568b4"/>
     <w:p>
       <w:pPr>
         <w:pStyle w:val="Bibliography"/>
@@ -10714,8 +10722,8 @@
         <w:t xml:space="preserve">: 4295–4307.</w:t>
       </w:r>
     </w:p>
-    <w:bookmarkEnd w:id="64"/>
-    <w:bookmarkStart w:id="65" w:name="ref-bennettLargerTreesSuffer2015"/>
+    <w:bookmarkEnd w:id="66"/>
+    <w:bookmarkStart w:id="67" w:name="ref-bennettLargerTreesSuffer2015"/>
     <w:p>
       <w:pPr>
         <w:pStyle w:val="Bibliography"/>
@@ -10821,8 +10829,8 @@
         <w:t xml:space="preserve">: 15139.</w:t>
       </w:r>
     </w:p>
-    <w:bookmarkEnd w:id="65"/>
-    <w:bookmarkStart w:id="66" w:name="X5c5ed859eb0cbc9f9f8e5975ee7f5fb823964ec"/>
+    <w:bookmarkEnd w:id="67"/>
+    <w:bookmarkStart w:id="68" w:name="X5c5ed859eb0cbc9f9f8e5975ee7f5fb823964ec"/>
     <w:p>
       <w:pPr>
         <w:pStyle w:val="Bibliography"/>
@@ -10947,8 +10955,8 @@
         <w:t xml:space="preserve">.</w:t>
       </w:r>
     </w:p>
-    <w:bookmarkEnd w:id="66"/>
-    <w:bookmarkStart w:id="67" w:name="ref-bertrandChangesPlantCommunity2011"/>
+    <w:bookmarkEnd w:id="68"/>
+    <w:bookmarkStart w:id="69" w:name="ref-bertrandChangesPlantCommunity2011"/>
     <w:p>
       <w:pPr>
         <w:pStyle w:val="Bibliography"/>
@@ -11130,8 +11138,8 @@
         <w:t xml:space="preserve">: 517–520.</w:t>
       </w:r>
     </w:p>
-    <w:bookmarkEnd w:id="67"/>
-    <w:bookmarkStart w:id="68" w:name="ref-bolstad_foliar_1999"/>
+    <w:bookmarkEnd w:id="69"/>
+    <w:bookmarkStart w:id="70" w:name="ref-bolstad_foliar_1999"/>
     <w:p>
       <w:pPr>
         <w:pStyle w:val="Bibliography"/>
@@ -11218,8 +11226,8 @@
         <w:t xml:space="preserve">: 871–878.</w:t>
       </w:r>
     </w:p>
-    <w:bookmarkEnd w:id="68"/>
-    <w:bookmarkStart w:id="69" w:name="ref-bonan_ecological_2016"/>
+    <w:bookmarkEnd w:id="70"/>
+    <w:bookmarkStart w:id="71" w:name="ref-bonan_ecological_2016"/>
     <w:p>
       <w:pPr>
         <w:pStyle w:val="Bibliography"/>
@@ -11259,8 +11267,8 @@
         <w:t xml:space="preserve">. New York, NY, USA: Cambridge University Press.</w:t>
       </w:r>
     </w:p>
-    <w:bookmarkEnd w:id="69"/>
-    <w:bookmarkStart w:id="70" w:name="ref-campbell_introduction_1998"/>
+    <w:bookmarkEnd w:id="71"/>
+    <w:bookmarkStart w:id="72" w:name="ref-campbell_introduction_1998"/>
     <w:p>
       <w:pPr>
         <w:pStyle w:val="Bibliography"/>
@@ -11319,8 +11327,8 @@
         <w:t xml:space="preserve">. New York: Springer.</w:t>
       </w:r>
     </w:p>
-    <w:bookmarkEnd w:id="70"/>
-    <w:bookmarkStart w:id="71" w:name="X45a07c3ca58587d3e80ae472e9c9e6f5136e04c"/>
+    <w:bookmarkEnd w:id="72"/>
+    <w:bookmarkStart w:id="73" w:name="X45a07c3ca58587d3e80ae472e9c9e6f5136e04c"/>
     <w:p>
       <w:pPr>
         <w:pStyle w:val="Bibliography"/>
@@ -11369,8 +11377,8 @@
         <w:t xml:space="preserve">: 403–427.</w:t>
       </w:r>
     </w:p>
-    <w:bookmarkEnd w:id="71"/>
-    <w:bookmarkStart w:id="72" w:name="ref-cavaleri_foliar_2008"/>
+    <w:bookmarkEnd w:id="73"/>
+    <w:bookmarkStart w:id="74" w:name="ref-cavaleri_foliar_2008"/>
     <w:p>
       <w:pPr>
         <w:pStyle w:val="Bibliography"/>
@@ -11457,8 +11465,8 @@
         <w:t xml:space="preserve">: 473–483.</w:t>
       </w:r>
     </w:p>
-    <w:bookmarkEnd w:id="72"/>
-    <w:bookmarkStart w:id="73" w:name="X20d0eb476e1832ff9e9aa4605a6e616325ec54c"/>
+    <w:bookmarkEnd w:id="74"/>
+    <w:bookmarkStart w:id="75" w:name="X20d0eb476e1832ff9e9aa4605a6e616325ec54c"/>
     <w:p>
       <w:pPr>
         <w:pStyle w:val="Bibliography"/>
@@ -11526,8 +11534,8 @@
         <w:t xml:space="preserve">: 553–564.</w:t>
       </w:r>
     </w:p>
-    <w:bookmarkEnd w:id="73"/>
-    <w:bookmarkStart w:id="74" w:name="ref-chenLeafEconomicsSpectrum2020a"/>
+    <w:bookmarkEnd w:id="75"/>
+    <w:bookmarkStart w:id="76" w:name="ref-chenLeafEconomicsSpectrum2020a"/>
     <w:p>
       <w:pPr>
         <w:pStyle w:val="Bibliography"/>
@@ -11709,8 +11717,8 @@
         <w:t xml:space="preserve">.</w:t>
       </w:r>
     </w:p>
-    <w:bookmarkEnd w:id="74"/>
-    <w:bookmarkStart w:id="75" w:name="ref-cobleLightAcclimationOptimizes2015"/>
+    <w:bookmarkEnd w:id="76"/>
+    <w:bookmarkStart w:id="77" w:name="ref-cobleLightAcclimationOptimizes2015"/>
     <w:p>
       <w:pPr>
         <w:pStyle w:val="Bibliography"/>
@@ -11778,8 +11786,8 @@
         <w:t xml:space="preserve">: 1131–1143.</w:t>
       </w:r>
     </w:p>
-    <w:bookmarkEnd w:id="75"/>
-    <w:bookmarkStart w:id="76" w:name="ref-cobleLightDrivesVertical2014a"/>
+    <w:bookmarkEnd w:id="77"/>
+    <w:bookmarkStart w:id="78" w:name="ref-cobleLightDrivesVertical2014a"/>
     <w:p>
       <w:pPr>
         <w:pStyle w:val="Bibliography"/>
@@ -11847,8 +11855,8 @@
         <w:t xml:space="preserve">: 146–158.</w:t>
       </w:r>
     </w:p>
-    <w:bookmarkEnd w:id="76"/>
-    <w:bookmarkStart w:id="77" w:name="ref-cobleHowVerticalPatterns2016"/>
+    <w:bookmarkEnd w:id="78"/>
+    <w:bookmarkStart w:id="79" w:name="ref-cobleHowVerticalPatterns2016"/>
     <w:p>
       <w:pPr>
         <w:pStyle w:val="Bibliography"/>
@@ -11954,8 +11962,8 @@
         <w:t xml:space="preserve">: 1077–1091.</w:t>
       </w:r>
     </w:p>
-    <w:bookmarkEnd w:id="77"/>
-    <w:bookmarkStart w:id="78" w:name="ref-curtis_intracanopy_2019"/>
+    <w:bookmarkEnd w:id="79"/>
+    <w:bookmarkStart w:id="80" w:name="ref-curtis_intracanopy_2019"/>
     <w:p>
       <w:pPr>
         <w:pStyle w:val="Bibliography"/>
@@ -12042,8 +12050,8 @@
         <w:t xml:space="preserve">: 37–46.</w:t>
       </w:r>
     </w:p>
-    <w:bookmarkEnd w:id="78"/>
-    <w:bookmarkStart w:id="79" w:name="ref-daudetWindSpeedLeaf1999a"/>
+    <w:bookmarkEnd w:id="80"/>
+    <w:bookmarkStart w:id="81" w:name="ref-daudetWindSpeedLeaf1999a"/>
     <w:p>
       <w:pPr>
         <w:pStyle w:val="Bibliography"/>
@@ -12149,8 +12157,8 @@
         <w:t xml:space="preserve">: 171–185.</w:t>
       </w:r>
     </w:p>
-    <w:bookmarkEnd w:id="79"/>
-    <w:bookmarkStart w:id="80" w:name="ref-davis_microclimatic_2019"/>
+    <w:bookmarkEnd w:id="81"/>
+    <w:bookmarkStart w:id="82" w:name="ref-davis_microclimatic_2019"/>
     <w:p>
       <w:pPr>
         <w:pStyle w:val="Bibliography"/>
@@ -12275,8 +12283,8 @@
         <w:t xml:space="preserve">: 1–11.</w:t>
       </w:r>
     </w:p>
-    <w:bookmarkEnd w:id="80"/>
-    <w:bookmarkStart w:id="81" w:name="Xd2c299c8b5fbd63690d7ff23e551e8a3e5b3e50"/>
+    <w:bookmarkEnd w:id="82"/>
+    <w:bookmarkStart w:id="83" w:name="Xd2c299c8b5fbd63690d7ff23e551e8a3e5b3e50"/>
     <w:p>
       <w:pPr>
         <w:pStyle w:val="Bibliography"/>
@@ -12506,8 +12514,8 @@
         <w:t xml:space="preserve">: 18561–18565.</w:t>
       </w:r>
     </w:p>
-    <w:bookmarkEnd w:id="81"/>
-    <w:bookmarkStart w:id="82" w:name="Xb5cd92ee10db8a3d14a410a6c77bd63daa52e24"/>
+    <w:bookmarkEnd w:id="83"/>
+    <w:bookmarkStart w:id="84" w:name="Xb5cd92ee10db8a3d14a410a6c77bd63daa52e24"/>
     <w:p>
       <w:pPr>
         <w:pStyle w:val="Bibliography"/>
@@ -12708,8 +12716,8 @@
         <w:t xml:space="preserve">: 744–749.</w:t>
       </w:r>
     </w:p>
-    <w:bookmarkEnd w:id="82"/>
-    <w:bookmarkStart w:id="83" w:name="X88e9c09771b0ff27c14f9db4a1ae10fcb743536"/>
+    <w:bookmarkEnd w:id="84"/>
+    <w:bookmarkStart w:id="85" w:name="X88e9c09771b0ff27c14f9db4a1ae10fcb743536"/>
     <w:p>
       <w:pPr>
         <w:pStyle w:val="Bibliography"/>
@@ -12796,8 +12804,8 @@
         <w:t xml:space="preserve">: 10744–10749.</w:t>
       </w:r>
     </w:p>
-    <w:bookmarkEnd w:id="83"/>
-    <w:bookmarkStart w:id="84" w:name="ref-fauset_differences_2018"/>
+    <w:bookmarkEnd w:id="85"/>
+    <w:bookmarkStart w:id="86" w:name="ref-fauset_differences_2018"/>
     <w:p>
       <w:pPr>
         <w:pStyle w:val="Bibliography"/>
@@ -12998,8 +13006,8 @@
         <w:t xml:space="preserve">: 1618–1631.</w:t>
       </w:r>
     </w:p>
-    <w:bookmarkEnd w:id="84"/>
-    <w:bookmarkStart w:id="85" w:name="ref-feeley_thermal_2020"/>
+    <w:bookmarkEnd w:id="86"/>
+    <w:bookmarkStart w:id="87" w:name="ref-feeley_thermal_2020"/>
     <w:p>
       <w:pPr>
         <w:pStyle w:val="Bibliography"/>
@@ -13143,8 +13151,8 @@
         <w:t xml:space="preserve">.</w:t>
       </w:r>
     </w:p>
-    <w:bookmarkEnd w:id="85"/>
-    <w:bookmarkStart w:id="86" w:name="ref-harleyEffectsLightTemperature1996"/>
+    <w:bookmarkEnd w:id="87"/>
+    <w:bookmarkStart w:id="88" w:name="ref-harleyEffectsLightTemperature1996"/>
     <w:p>
       <w:pPr>
         <w:pStyle w:val="Bibliography"/>
@@ -13231,8 +13239,8 @@
         <w:t xml:space="preserve">: 25–32.</w:t>
       </w:r>
     </w:p>
-    <w:bookmarkEnd w:id="86"/>
-    <w:bookmarkStart w:id="87" w:name="X4a4787bd88cd8955b7cee124ab160c67705270b"/>
+    <w:bookmarkEnd w:id="88"/>
+    <w:bookmarkStart w:id="89" w:name="X4a4787bd88cd8955b7cee124ab160c67705270b"/>
     <w:p>
       <w:pPr>
         <w:pStyle w:val="Bibliography"/>
@@ -13319,8 +13327,8 @@
         <w:t xml:space="preserve">: 637–651.</w:t>
       </w:r>
     </w:p>
-    <w:bookmarkEnd w:id="87"/>
-    <w:bookmarkStart w:id="88" w:name="ref-huangAirTemperatureOptima2019"/>
+    <w:bookmarkEnd w:id="89"/>
+    <w:bookmarkStart w:id="90" w:name="ref-huangAirTemperatureOptima2019"/>
     <w:p>
       <w:pPr>
         <w:pStyle w:val="Bibliography"/>
@@ -13550,8 +13558,8 @@
         <w:t xml:space="preserve">: 772–779.</w:t>
       </w:r>
     </w:p>
-    <w:bookmarkEnd w:id="88"/>
-    <w:bookmarkStart w:id="89" w:name="ref-ishiiVariationIntracrownLeaf2018"/>
+    <w:bookmarkEnd w:id="90"/>
+    <w:bookmarkStart w:id="91" w:name="ref-ishiiVariationIntracrownLeaf2018"/>
     <w:p>
       <w:pPr>
         <w:pStyle w:val="Bibliography"/>
@@ -13657,8 +13665,8 @@
         <w:t xml:space="preserve">: 437–448.</w:t>
       </w:r>
     </w:p>
-    <w:bookmarkEnd w:id="89"/>
-    <w:bookmarkStart w:id="90" w:name="ref-kafutiFoliarWoodTraits2020"/>
+    <w:bookmarkEnd w:id="91"/>
+    <w:bookmarkStart w:id="92" w:name="ref-kafutiFoliarWoodTraits2020"/>
     <w:p>
       <w:pPr>
         <w:pStyle w:val="Bibliography"/>
@@ -13859,8 +13867,8 @@
         <w:t xml:space="preserve">: 35.</w:t>
       </w:r>
     </w:p>
-    <w:bookmarkEnd w:id="90"/>
-    <w:bookmarkStart w:id="91" w:name="ref-keenanGlobalLeafTrait2016"/>
+    <w:bookmarkEnd w:id="92"/>
+    <w:bookmarkStart w:id="93" w:name="ref-keenanGlobalLeafTrait2016"/>
     <w:p>
       <w:pPr>
         <w:pStyle w:val="Bibliography"/>
@@ -13928,8 +13936,8 @@
         <w:t xml:space="preserve">: 1–6.</w:t>
       </w:r>
     </w:p>
-    <w:bookmarkEnd w:id="91"/>
-    <w:bookmarkStart w:id="92" w:name="ref-koike_leaf_2001"/>
+    <w:bookmarkEnd w:id="93"/>
+    <w:bookmarkStart w:id="94" w:name="ref-koike_leaf_2001"/>
     <w:p>
       <w:pPr>
         <w:pStyle w:val="Bibliography"/>
@@ -14054,8 +14062,8 @@
         <w:t xml:space="preserve">: 951–958.</w:t>
       </w:r>
     </w:p>
-    <w:bookmarkEnd w:id="92"/>
-    <w:bookmarkStart w:id="93" w:name="ref-kusiPlasticLeafMorphology2020"/>
+    <w:bookmarkEnd w:id="94"/>
+    <w:bookmarkStart w:id="95" w:name="ref-kusiPlasticLeafMorphology2020"/>
     <w:p>
       <w:pPr>
         <w:pStyle w:val="Bibliography"/>
@@ -14123,8 +14131,8 @@
         <w:t xml:space="preserve">: 24–37.</w:t>
       </w:r>
     </w:p>
-    <w:bookmarkEnd w:id="93"/>
-    <w:bookmarkStart w:id="94" w:name="ref-leighInfluenceLeafSize2017"/>
+    <w:bookmarkEnd w:id="95"/>
+    <w:bookmarkStart w:id="96" w:name="ref-leighInfluenceLeafSize2017"/>
     <w:p>
       <w:pPr>
         <w:pStyle w:val="Bibliography"/>
@@ -14230,8 +14238,8 @@
         <w:t xml:space="preserve">: 237–248.</w:t>
       </w:r>
     </w:p>
-    <w:bookmarkEnd w:id="94"/>
-    <w:bookmarkStart w:id="95" w:name="ref-lowmanForestCanopies1995"/>
+    <w:bookmarkEnd w:id="96"/>
+    <w:bookmarkStart w:id="97" w:name="ref-lowmanForestCanopies1995"/>
     <w:p>
       <w:pPr>
         <w:pStyle w:val="Bibliography"/>
@@ -14278,8 +14286,8 @@
         <w:t xml:space="preserve">. Forest Canopies. In: Endeavour.</w:t>
       </w:r>
     </w:p>
-    <w:bookmarkEnd w:id="95"/>
-    <w:bookmarkStart w:id="96" w:name="ref-martinCovarianceSunShade2020a"/>
+    <w:bookmarkEnd w:id="97"/>
+    <w:bookmarkStart w:id="98" w:name="ref-martinCovarianceSunShade2020a"/>
     <w:p>
       <w:pPr>
         <w:pStyle w:val="Bibliography"/>
@@ -14509,8 +14517,8 @@
         <w:t xml:space="preserve">: 1810.</w:t>
       </w:r>
     </w:p>
-    <w:bookmarkEnd w:id="96"/>
-    <w:bookmarkStart w:id="97" w:name="ref-martin_boundary_1999"/>
+    <w:bookmarkEnd w:id="98"/>
+    <w:bookmarkStart w:id="99" w:name="ref-martin_boundary_1999"/>
     <w:p>
       <w:pPr>
         <w:pStyle w:val="Bibliography"/>
@@ -14616,8 +14624,8 @@
         <w:t xml:space="preserve">: 435–443.</w:t>
       </w:r>
     </w:p>
-    <w:bookmarkEnd w:id="97"/>
-    <w:bookmarkStart w:id="98" w:name="Xf3ea554f25ac6d965f2c36dce0e401d8f80642d"/>
+    <w:bookmarkEnd w:id="99"/>
+    <w:bookmarkStart w:id="100" w:name="Xf3ea554f25ac6d965f2c36dce0e401d8f80642d"/>
     <w:p>
       <w:pPr>
         <w:pStyle w:val="Bibliography"/>
@@ -14704,8 +14712,8 @@
         <w:t xml:space="preserve">: 354–365.</w:t>
       </w:r>
     </w:p>
-    <w:bookmarkEnd w:id="98"/>
-    <w:bookmarkStart w:id="99" w:name="ref-mau_temperate_2018"/>
+    <w:bookmarkEnd w:id="100"/>
+    <w:bookmarkStart w:id="101" w:name="ref-mau_temperate_2018"/>
     <w:p>
       <w:pPr>
         <w:pStyle w:val="Bibliography"/>
@@ -14811,8 +14819,8 @@
         <w:t xml:space="preserve">: 47.</w:t>
       </w:r>
     </w:p>
-    <w:bookmarkEnd w:id="99"/>
-    <w:bookmarkStart w:id="100" w:name="ref-mauTemperateTropicalForest2018a"/>
+    <w:bookmarkEnd w:id="101"/>
+    <w:bookmarkStart w:id="102" w:name="ref-mauTemperateTropicalForest2018a"/>
     <w:p>
       <w:pPr>
         <w:pStyle w:val="Bibliography"/>
@@ -14918,8 +14926,8 @@
         <w:t xml:space="preserve">: 47.</w:t>
       </w:r>
     </w:p>
-    <w:bookmarkEnd w:id="100"/>
-    <w:bookmarkStart w:id="101" w:name="ref-mcdowellPervasiveShiftsForest2020"/>
+    <w:bookmarkEnd w:id="102"/>
+    <w:bookmarkStart w:id="103" w:name="ref-mcdowellPervasiveShiftsForest2020"/>
     <w:p>
       <w:pPr>
         <w:pStyle w:val="Bibliography"/>
@@ -15149,8 +15157,8 @@
         <w:t xml:space="preserve">: eaaz9463.</w:t>
       </w:r>
     </w:p>
-    <w:bookmarkEnd w:id="101"/>
-    <w:bookmarkStart w:id="102" w:name="ref-mcdowellMechanismsPlantSurvival2008"/>
+    <w:bookmarkEnd w:id="103"/>
+    <w:bookmarkStart w:id="104" w:name="ref-mcdowellMechanismsPlantSurvival2008"/>
     <w:p>
       <w:pPr>
         <w:pStyle w:val="Bibliography"/>
@@ -15380,8 +15388,8 @@
         <w:t xml:space="preserve">: 719–739.</w:t>
       </w:r>
     </w:p>
-    <w:bookmarkEnd w:id="102"/>
-    <w:bookmarkStart w:id="103" w:name="ref-mcgregor_tree_nodate"/>
+    <w:bookmarkEnd w:id="104"/>
+    <w:bookmarkStart w:id="105" w:name="ref-mcgregor_tree_nodate"/>
     <w:p>
       <w:pPr>
         <w:pStyle w:val="Bibliography"/>
@@ -15596,8 +15604,8 @@
         <w:t xml:space="preserve">.</w:t>
       </w:r>
     </w:p>
-    <w:bookmarkEnd w:id="103"/>
-    <w:bookmarkStart w:id="104" w:name="ref-michaletzEnergeticCarbonEconomic2016"/>
+    <w:bookmarkEnd w:id="105"/>
+    <w:bookmarkStart w:id="106" w:name="ref-michaletzEnergeticCarbonEconomic2016"/>
     <w:p>
       <w:pPr>
         <w:pStyle w:val="Bibliography"/>
@@ -15760,8 +15768,8 @@
         <w:t xml:space="preserve">: 16129.</w:t>
       </w:r>
     </w:p>
-    <w:bookmarkEnd w:id="104"/>
-    <w:bookmarkStart w:id="105" w:name="X271950285751bf115fde6248782e251cb55acd4"/>
+    <w:bookmarkEnd w:id="106"/>
+    <w:bookmarkStart w:id="107" w:name="X271950285751bf115fde6248782e251cb55acd4"/>
     <w:p>
       <w:pPr>
         <w:pStyle w:val="Bibliography"/>
@@ -15905,8 +15913,8 @@
         <w:t xml:space="preserve">: 714–724.</w:t>
       </w:r>
     </w:p>
-    <w:bookmarkEnd w:id="105"/>
-    <w:bookmarkStart w:id="106" w:name="ref-muir_tealeaves_2019"/>
+    <w:bookmarkEnd w:id="107"/>
+    <w:bookmarkStart w:id="108" w:name="ref-muir_tealeaves_2019"/>
     <w:p>
       <w:pPr>
         <w:pStyle w:val="Bibliography"/>
@@ -15955,8 +15963,8 @@
         <w:t xml:space="preserve">.</w:t>
       </w:r>
     </w:p>
-    <w:bookmarkEnd w:id="106"/>
-    <w:bookmarkStart w:id="107" w:name="ref-nakamuraForestsTheirCanopies2017"/>
+    <w:bookmarkEnd w:id="108"/>
+    <w:bookmarkStart w:id="109" w:name="ref-nakamuraForestsTheirCanopies2017"/>
     <w:p>
       <w:pPr>
         <w:pStyle w:val="Bibliography"/>
@@ -16186,8 +16194,8 @@
         <w:t xml:space="preserve">: 438–451.</w:t>
       </w:r>
     </w:p>
-    <w:bookmarkEnd w:id="107"/>
-    <w:bookmarkStart w:id="108" w:name="ref-niinemetsResponsesForestTrees2010a"/>
+    <w:bookmarkEnd w:id="109"/>
+    <w:bookmarkStart w:id="110" w:name="ref-niinemetsResponsesForestTrees2010a"/>
     <w:p>
       <w:pPr>
         <w:pStyle w:val="Bibliography"/>
@@ -16236,8 +16244,8 @@
         <w:t xml:space="preserve">: 1623–1639.</w:t>
       </w:r>
     </w:p>
-    <w:bookmarkEnd w:id="108"/>
-    <w:bookmarkStart w:id="109" w:name="ref-niinemetsLeafAgeDependent2016a"/>
+    <w:bookmarkEnd w:id="110"/>
+    <w:bookmarkStart w:id="111" w:name="ref-niinemetsLeafAgeDependent2016a"/>
     <w:p>
       <w:pPr>
         <w:pStyle w:val="Bibliography"/>
@@ -16286,8 +16294,8 @@
         <w:t xml:space="preserve">: 313–338.</w:t>
       </w:r>
     </w:p>
-    <w:bookmarkEnd w:id="109"/>
-    <w:bookmarkStart w:id="110" w:name="X83d4c1eaf417472651bdc1a3ba0bfb2550d4f0e"/>
+    <w:bookmarkEnd w:id="111"/>
+    <w:bookmarkStart w:id="112" w:name="X83d4c1eaf417472651bdc1a3ba0bfb2550d4f0e"/>
     <w:p>
       <w:pPr>
         <w:pStyle w:val="Bibliography"/>
@@ -16336,8 +16344,8 @@
         <w:t xml:space="preserve">: 464–470.</w:t>
       </w:r>
     </w:p>
-    <w:bookmarkEnd w:id="110"/>
-    <w:bookmarkStart w:id="111" w:name="Xf86eafbcc52a138d084848c2a4cf7c904cbb622"/>
+    <w:bookmarkEnd w:id="112"/>
+    <w:bookmarkStart w:id="113" w:name="Xf86eafbcc52a138d084848c2a4cf7c904cbb622"/>
     <w:p>
       <w:pPr>
         <w:pStyle w:val="Bibliography"/>
@@ -16384,8 +16392,8 @@
         <w:t xml:space="preserve">. Packing the Photosynthetic Machinery: From Leaf to Canopy. In: Laisk A, Nedbal L, Govindjee, eds. Advances in Photosynthesis and Respiration. Photosynthesis in silico: Understanding Complexity from Molecules to Ecosystems. Dordrecht: Springer Netherlands, 363–399.</w:t>
       </w:r>
     </w:p>
-    <w:bookmarkEnd w:id="111"/>
-    <w:bookmarkStart w:id="112" w:name="Xfd0febf23c03b23729080c56b674b637e8fc795"/>
+    <w:bookmarkEnd w:id="113"/>
+    <w:bookmarkStart w:id="114" w:name="Xfd0febf23c03b23729080c56b674b637e8fc795"/>
     <w:p>
       <w:pPr>
         <w:pStyle w:val="Bibliography"/>
@@ -16491,8 +16499,8 @@
         <w:t xml:space="preserve">: 1205–1218.</w:t>
       </w:r>
     </w:p>
-    <w:bookmarkEnd w:id="112"/>
-    <w:bookmarkStart w:id="113" w:name="X423affbf5f39a114486130c3c82faf24f36c63c"/>
+    <w:bookmarkEnd w:id="114"/>
+    <w:bookmarkStart w:id="115" w:name="X423affbf5f39a114486130c3c82faf24f36c63c"/>
     <w:p>
       <w:pPr>
         <w:pStyle w:val="Bibliography"/>
@@ -16579,8 +16587,8 @@
         <w:t xml:space="preserve">: 973–993.</w:t>
       </w:r>
     </w:p>
-    <w:bookmarkEnd w:id="113"/>
-    <w:bookmarkStart w:id="114" w:name="X6c8d3329dd9cc672dec5b93ec1c0d47cea031aa"/>
+    <w:bookmarkEnd w:id="115"/>
+    <w:bookmarkStart w:id="116" w:name="X6c8d3329dd9cc672dec5b93ec1c0d47cea031aa"/>
     <w:p>
       <w:pPr>
         <w:pStyle w:val="Bibliography"/>
@@ -16667,8 +16675,8 @@
         <w:t xml:space="preserve">: 293–313.</w:t>
       </w:r>
     </w:p>
-    <w:bookmarkEnd w:id="114"/>
-    <w:bookmarkStart w:id="115" w:name="ref-niinemetsHowLightTemperature2015"/>
+    <w:bookmarkEnd w:id="116"/>
+    <w:bookmarkStart w:id="117" w:name="ref-niinemetsHowLightTemperature2015"/>
     <w:p>
       <w:pPr>
         <w:pStyle w:val="Bibliography"/>
@@ -16736,8 +16744,8 @@
         <w:t xml:space="preserve">: 841–851.</w:t>
       </w:r>
     </w:p>
-    <w:bookmarkEnd w:id="115"/>
-    <w:bookmarkStart w:id="116" w:name="Xfe69ba79bbcee6d86d08282dc60d8b38950360d"/>
+    <w:bookmarkEnd w:id="117"/>
+    <w:bookmarkStart w:id="118" w:name="Xfe69ba79bbcee6d86d08282dc60d8b38950360d"/>
     <w:p>
       <w:pPr>
         <w:pStyle w:val="Bibliography"/>
@@ -16805,8 +16813,8 @@
         <w:t xml:space="preserve">: 254–268.</w:t>
       </w:r>
     </w:p>
-    <w:bookmarkEnd w:id="116"/>
-    <w:bookmarkStart w:id="117" w:name="X5349a2a590687dae1d302b9d843e94191f30bb0"/>
+    <w:bookmarkEnd w:id="118"/>
+    <w:bookmarkStart w:id="119" w:name="X5349a2a590687dae1d302b9d843e94191f30bb0"/>
     <w:p>
       <w:pPr>
         <w:pStyle w:val="Bibliography"/>
@@ -17036,8 +17044,8 @@
         <w:t xml:space="preserve">: 183–186.</w:t>
       </w:r>
     </w:p>
-    <w:bookmarkEnd w:id="117"/>
-    <w:bookmarkStart w:id="118" w:name="ref-parkerCanopyLightTransmittance2002"/>
+    <w:bookmarkEnd w:id="119"/>
+    <w:bookmarkStart w:id="120" w:name="ref-parkerCanopyLightTransmittance2002"/>
     <w:p>
       <w:pPr>
         <w:pStyle w:val="Bibliography"/>
@@ -17124,8 +17132,8 @@
         <w:t xml:space="preserve">: 147–157.</w:t>
       </w:r>
     </w:p>
-    <w:bookmarkEnd w:id="118"/>
-    <w:bookmarkStart w:id="119" w:name="X4d2953009f091dbd10cf581df3453e1bbdedf64"/>
+    <w:bookmarkEnd w:id="120"/>
+    <w:bookmarkStart w:id="121" w:name="X4d2953009f091dbd10cf581df3453e1bbdedf64"/>
     <w:p>
       <w:pPr>
         <w:pStyle w:val="Bibliography"/>
@@ -17212,8 +17220,8 @@
         <w:t xml:space="preserve">: 107661.</w:t>
       </w:r>
     </w:p>
-    <w:bookmarkEnd w:id="119"/>
-    <w:bookmarkStart w:id="120" w:name="X3f5cd2491510a094669682339d5db6ec2aea137"/>
+    <w:bookmarkEnd w:id="121"/>
+    <w:bookmarkStart w:id="122" w:name="X3f5cd2491510a094669682339d5db6ec2aea137"/>
     <w:p>
       <w:pPr>
         <w:pStyle w:val="Bibliography"/>
@@ -17281,8 +17289,8 @@
         <w:t xml:space="preserve">: 2236–2245.</w:t>
       </w:r>
     </w:p>
-    <w:bookmarkEnd w:id="120"/>
-    <w:bookmarkStart w:id="121" w:name="ref-perezIncreasingHumidityThreatens2018"/>
+    <w:bookmarkEnd w:id="122"/>
+    <w:bookmarkStart w:id="123" w:name="ref-perezIncreasingHumidityThreatens2018"/>
     <w:p>
       <w:pPr>
         <w:pStyle w:val="Bibliography"/>
@@ -17350,8 +17358,8 @@
         <w:t xml:space="preserve">: 68.</w:t>
       </w:r>
     </w:p>
-    <w:bookmarkEnd w:id="121"/>
-    <w:bookmarkStart w:id="122" w:name="ref-perezPSIIHeatTolerances2020"/>
+    <w:bookmarkEnd w:id="123"/>
+    <w:bookmarkStart w:id="124" w:name="ref-perezPSIIHeatTolerances2020"/>
     <w:p>
       <w:pPr>
         <w:pStyle w:val="Bibliography"/>
@@ -17463,8 +17471,8 @@
         <w:t xml:space="preserve">: pce.13990.</w:t>
       </w:r>
     </w:p>
-    <w:bookmarkEnd w:id="122"/>
-    <w:bookmarkStart w:id="123" w:name="X4b68950bc79607f0a8fd7df6ab095d40461b8c0"/>
+    <w:bookmarkEnd w:id="124"/>
+    <w:bookmarkStart w:id="125" w:name="X4b68950bc79607f0a8fd7df6ab095d40461b8c0"/>
     <w:p>
       <w:pPr>
         <w:pStyle w:val="Bibliography"/>
@@ -17551,8 +17559,8 @@
         <w:t xml:space="preserve">.</w:t>
       </w:r>
     </w:p>
-    <w:bookmarkEnd w:id="123"/>
-    <w:bookmarkStart w:id="124" w:name="X2dd73c0091dfefa3a223bc1baeb32eefff6ae93"/>
+    <w:bookmarkEnd w:id="125"/>
+    <w:bookmarkStart w:id="126" w:name="X2dd73c0091dfefa3a223bc1baeb32eefff6ae93"/>
     <w:p>
       <w:pPr>
         <w:pStyle w:val="Bibliography"/>
@@ -17715,8 +17723,8 @@
         <w:t xml:space="preserve">: 1073–1105.</w:t>
       </w:r>
     </w:p>
-    <w:bookmarkEnd w:id="124"/>
-    <w:bookmarkStart w:id="125" w:name="ref-rey-sanchez_spatial_2016"/>
+    <w:bookmarkEnd w:id="126"/>
+    <w:bookmarkStart w:id="127" w:name="ref-rey-sanchez_spatial_2016"/>
     <w:p>
       <w:pPr>
         <w:pStyle w:val="Bibliography"/>
@@ -17822,8 +17830,8 @@
         <w:t xml:space="preserve">: 75–89.</w:t>
       </w:r>
     </w:p>
-    <w:bookmarkEnd w:id="125"/>
-    <w:bookmarkStart w:id="126" w:name="X67948fac327461ee36c70bc89dd3e3472fe2ef7"/>
+    <w:bookmarkEnd w:id="127"/>
+    <w:bookmarkStart w:id="128" w:name="X67948fac327461ee36c70bc89dd3e3472fe2ef7"/>
     <w:p>
       <w:pPr>
         <w:pStyle w:val="Bibliography"/>
@@ -17910,8 +17918,8 @@
         <w:t xml:space="preserve">: 336.</w:t>
       </w:r>
     </w:p>
-    <w:bookmarkEnd w:id="126"/>
-    <w:bookmarkStart w:id="127" w:name="X7683ede13b217c9fff452f04598a44c8708e9f9"/>
+    <w:bookmarkEnd w:id="128"/>
+    <w:bookmarkStart w:id="129" w:name="X7683ede13b217c9fff452f04598a44c8708e9f9"/>
     <w:p>
       <w:pPr>
         <w:pStyle w:val="Bibliography"/>
@@ -18043,8 +18051,8 @@
         <w:t xml:space="preserve">: e03264.</w:t>
       </w:r>
     </w:p>
-    <w:bookmarkEnd w:id="127"/>
-    <w:bookmarkStart w:id="128" w:name="ref-rozendaalPlasticityLeafTraits2006"/>
+    <w:bookmarkEnd w:id="129"/>
+    <w:bookmarkStart w:id="130" w:name="ref-rozendaalPlasticityLeafTraits2006"/>
     <w:p>
       <w:pPr>
         <w:pStyle w:val="Bibliography"/>
@@ -18131,8 +18139,8 @@
         <w:t xml:space="preserve">: 207–216.</w:t>
       </w:r>
     </w:p>
-    <w:bookmarkEnd w:id="128"/>
-    <w:bookmarkStart w:id="129" w:name="ref-sackHowStrongIntracanopy2006"/>
+    <w:bookmarkEnd w:id="130"/>
+    <w:bookmarkStart w:id="131" w:name="ref-sackHowStrongIntracanopy2006"/>
     <w:p>
       <w:pPr>
         <w:pStyle w:val="Bibliography"/>
@@ -18257,8 +18265,8 @@
         <w:t xml:space="preserve">: 829–839.</w:t>
       </w:r>
     </w:p>
-    <w:bookmarkEnd w:id="129"/>
-    <w:bookmarkStart w:id="130" w:name="ref-sastry_leaf_2018"/>
+    <w:bookmarkEnd w:id="131"/>
+    <w:bookmarkStart w:id="132" w:name="ref-sastry_leaf_2018"/>
     <w:p>
       <w:pPr>
         <w:pStyle w:val="Bibliography"/>
@@ -18345,8 +18353,8 @@
         <w:t xml:space="preserve">.</w:t>
       </w:r>
     </w:p>
-    <w:bookmarkEnd w:id="130"/>
-    <w:bookmarkStart w:id="131" w:name="ref-schueppTansleyReviewNo1993"/>
+    <w:bookmarkEnd w:id="132"/>
+    <w:bookmarkStart w:id="133" w:name="ref-schueppTansleyReviewNo1993"/>
     <w:p>
       <w:pPr>
         <w:pStyle w:val="Bibliography"/>
@@ -18395,8 +18403,8 @@
         <w:t xml:space="preserve">: 477–507.</w:t>
       </w:r>
     </w:p>
-    <w:bookmarkEnd w:id="131"/>
-    <w:bookmarkStart w:id="132" w:name="ref-senfCanopyMortalityHas2018a"/>
+    <w:bookmarkEnd w:id="133"/>
+    <w:bookmarkStart w:id="134" w:name="ref-senfCanopyMortalityHas2018a"/>
     <w:p>
       <w:pPr>
         <w:pStyle w:val="Bibliography"/>
@@ -18578,8 +18586,8 @@
         <w:t xml:space="preserve">: 4978.</w:t>
       </w:r>
     </w:p>
-    <w:bookmarkEnd w:id="132"/>
-    <w:bookmarkStart w:id="133" w:name="ref-senfMappingForestDisturbance2020"/>
+    <w:bookmarkEnd w:id="134"/>
+    <w:bookmarkStart w:id="135" w:name="ref-senfMappingForestDisturbance2020"/>
     <w:p>
       <w:pPr>
         <w:pStyle w:val="Bibliography"/>
@@ -18638,8 +18646,8 @@
         <w:t xml:space="preserve">: 1–8.</w:t>
       </w:r>
     </w:p>
-    <w:bookmarkEnd w:id="133"/>
-    <w:bookmarkStart w:id="134" w:name="ref-sharkeyFutureIsopreneEmission2014b"/>
+    <w:bookmarkEnd w:id="135"/>
+    <w:bookmarkStart w:id="136" w:name="ref-sharkeyFutureIsopreneEmission2014b"/>
     <w:p>
       <w:pPr>
         <w:pStyle w:val="Bibliography"/>
@@ -18707,8 +18715,8 @@
         <w:t xml:space="preserve">: 1727–1740.</w:t>
       </w:r>
     </w:p>
-    <w:bookmarkEnd w:id="134"/>
-    <w:bookmarkStart w:id="135" w:name="X2431e27181524765370cc7f7345b0da9a6ffa47"/>
+    <w:bookmarkEnd w:id="136"/>
+    <w:bookmarkStart w:id="137" w:name="X2431e27181524765370cc7f7345b0da9a6ffa47"/>
     <w:p>
       <w:pPr>
         <w:pStyle w:val="Bibliography"/>
@@ -18938,8 +18946,8 @@
         <w:t xml:space="preserve">: 1284–1297.</w:t>
       </w:r>
     </w:p>
-    <w:bookmarkEnd w:id="135"/>
-    <w:bookmarkStart w:id="136" w:name="Xe9690ce09891863e171cd1c20e7c9a61a6225eb"/>
+    <w:bookmarkEnd w:id="137"/>
+    <w:bookmarkStart w:id="138" w:name="Xe9690ce09891863e171cd1c20e7c9a61a6225eb"/>
     <w:p>
       <w:pPr>
         <w:pStyle w:val="Bibliography"/>
@@ -19169,8 +19177,8 @@
         <w:t xml:space="preserve">: e03231.</w:t>
       </w:r>
     </w:p>
-    <w:bookmarkEnd w:id="136"/>
-    <w:bookmarkStart w:id="137" w:name="ref-stokesBoundaryLayerConductance2006"/>
+    <w:bookmarkEnd w:id="138"/>
+    <w:bookmarkStart w:id="139" w:name="ref-stokesBoundaryLayerConductance2006"/>
     <w:p>
       <w:pPr>
         <w:pStyle w:val="Bibliography"/>
@@ -19257,8 +19265,8 @@
         <w:t xml:space="preserve">: 40–54.</w:t>
       </w:r>
     </w:p>
-    <w:bookmarkEnd w:id="137"/>
-    <w:bookmarkStart w:id="138" w:name="ref-stovallTreeHeightExplains2019a"/>
+    <w:bookmarkEnd w:id="139"/>
+    <w:bookmarkStart w:id="140" w:name="ref-stovallTreeHeightExplains2019a"/>
     <w:p>
       <w:pPr>
         <w:pStyle w:val="Bibliography"/>
@@ -19345,8 +19353,8 @@
         <w:t xml:space="preserve">: 4385.</w:t>
       </w:r>
     </w:p>
-    <w:bookmarkEnd w:id="138"/>
-    <w:bookmarkStart w:id="139" w:name="X5eb1944230255a4dc8f5e03fbac6c36fd70b268"/>
+    <w:bookmarkEnd w:id="140"/>
+    <w:bookmarkStart w:id="141" w:name="X5eb1944230255a4dc8f5e03fbac6c36fd70b268"/>
     <w:p>
       <w:pPr>
         <w:pStyle w:val="Bibliography"/>
@@ -19576,8 +19584,8 @@
         <w:t xml:space="preserve">: 869–874.</w:t>
       </w:r>
     </w:p>
-    <w:bookmarkEnd w:id="139"/>
-    <w:bookmarkStart w:id="140" w:name="ref-thom_effects_2020"/>
+    <w:bookmarkEnd w:id="141"/>
+    <w:bookmarkStart w:id="142" w:name="ref-thom_effects_2020"/>
     <w:p>
       <w:pPr>
         <w:pStyle w:val="Bibliography"/>
@@ -19721,8 +19729,8 @@
         <w:t xml:space="preserve">: 108066.</w:t>
       </w:r>
     </w:p>
-    <w:bookmarkEnd w:id="140"/>
-    <w:bookmarkStart w:id="141" w:name="ref-tibbittsHumidityPlants1979"/>
+    <w:bookmarkEnd w:id="142"/>
+    <w:bookmarkStart w:id="143" w:name="ref-tibbittsHumidityPlants1979"/>
     <w:p>
       <w:pPr>
         <w:pStyle w:val="Bibliography"/>
@@ -19771,8 +19779,8 @@
         <w:t xml:space="preserve">: 358–363.</w:t>
       </w:r>
     </w:p>
-    <w:bookmarkEnd w:id="141"/>
-    <w:bookmarkStart w:id="142" w:name="Xe7481238d2c2f808363b8215d791d0c39194622"/>
+    <w:bookmarkEnd w:id="143"/>
+    <w:bookmarkStart w:id="144" w:name="Xe7481238d2c2f808363b8215d791d0c39194622"/>
     <w:p>
       <w:pPr>
         <w:pStyle w:val="Bibliography"/>
@@ -19935,8 +19943,8 @@
         <w:t xml:space="preserve">: 32.</w:t>
       </w:r>
     </w:p>
-    <w:bookmarkEnd w:id="142"/>
-    <w:bookmarkStart w:id="143" w:name="ref-vogelConvectiveCoolingLow1970"/>
+    <w:bookmarkEnd w:id="144"/>
+    <w:bookmarkStart w:id="145" w:name="ref-vogelConvectiveCoolingLow1970"/>
     <w:p>
       <w:pPr>
         <w:pStyle w:val="Bibliography"/>
@@ -19985,8 +19993,8 @@
         <w:t xml:space="preserve">: 91–101.</w:t>
       </w:r>
     </w:p>
-    <w:bookmarkEnd w:id="143"/>
-    <w:bookmarkStart w:id="144" w:name="X3bd3b318df1d5b9388c7c5e2925c695efb76aec"/>
+    <w:bookmarkEnd w:id="145"/>
+    <w:bookmarkStart w:id="146" w:name="X3bd3b318df1d5b9388c7c5e2925c695efb76aec"/>
     <w:p>
       <w:pPr>
         <w:pStyle w:val="Bibliography"/>
@@ -20073,8 +20081,8 @@
         <w:t xml:space="preserve">: 144–155.</w:t>
       </w:r>
     </w:p>
-    <w:bookmarkEnd w:id="144"/>
-    <w:bookmarkStart w:id="145" w:name="ref-waySunflecksTreesForests2012"/>
+    <w:bookmarkEnd w:id="146"/>
+    <w:bookmarkStart w:id="147" w:name="ref-waySunflecksTreesForests2012"/>
     <w:p>
       <w:pPr>
         <w:pStyle w:val="Bibliography"/>
@@ -20142,8 +20150,8 @@
         <w:t xml:space="preserve">: 1066–1081.</w:t>
       </w:r>
     </w:p>
-    <w:bookmarkEnd w:id="145"/>
-    <w:bookmarkStart w:id="146" w:name="ref-yang_spatial_1999"/>
+    <w:bookmarkEnd w:id="147"/>
+    <w:bookmarkStart w:id="148" w:name="ref-yang_spatial_1999"/>
     <w:p>
       <w:pPr>
         <w:pStyle w:val="Bibliography"/>
@@ -20268,8 +20276,8 @@
         <w:t xml:space="preserve">: 27653–27661.</w:t>
       </w:r>
     </w:p>
-    <w:bookmarkEnd w:id="146"/>
-    <w:bookmarkStart w:id="147" w:name="ref-zellweger_seasonal_2019"/>
+    <w:bookmarkEnd w:id="148"/>
+    <w:bookmarkStart w:id="149" w:name="ref-zellweger_seasonal_2019"/>
     <w:p>
       <w:pPr>
         <w:pStyle w:val="Bibliography"/>
@@ -20499,8 +20507,8 @@
         <w:t xml:space="preserve">: 1774–1786.</w:t>
       </w:r>
     </w:p>
-    <w:bookmarkEnd w:id="147"/>
-    <w:bookmarkStart w:id="148" w:name="ref-zellweger_forest_2020"/>
+    <w:bookmarkEnd w:id="149"/>
+    <w:bookmarkStart w:id="150" w:name="ref-zellweger_forest_2020"/>
     <w:p>
       <w:pPr>
         <w:pStyle w:val="Bibliography"/>
@@ -20730,8 +20738,8 @@
         <w:t xml:space="preserve">: 772–775.</w:t>
       </w:r>
     </w:p>
-    <w:bookmarkEnd w:id="148"/>
-    <w:bookmarkStart w:id="149" w:name="ref-zellwegerResponseCommentForest2020"/>
+    <w:bookmarkEnd w:id="150"/>
+    <w:bookmarkStart w:id="151" w:name="ref-zellwegerResponseCommentForest2020"/>
     <w:p>
       <w:pPr>
         <w:pStyle w:val="Bibliography"/>
@@ -20961,8 +20969,8 @@
         <w:t xml:space="preserve">.</w:t>
       </w:r>
     </w:p>
-    <w:bookmarkEnd w:id="149"/>
-    <w:bookmarkStart w:id="150" w:name="ref-zhang_photosynthetic_2012"/>
+    <w:bookmarkEnd w:id="151"/>
+    <w:bookmarkStart w:id="152" w:name="ref-zhang_photosynthetic_2012"/>
     <w:p>
       <w:pPr>
         <w:pStyle w:val="Bibliography"/>
@@ -21068,8 +21076,8 @@
         <w:t xml:space="preserve">: 1027–1033.</w:t>
       </w:r>
     </w:p>
-    <w:bookmarkEnd w:id="150"/>
-    <w:bookmarkStart w:id="151" w:name="ref-zohnerOngoingSeasonallyUneven2019"/>
+    <w:bookmarkEnd w:id="152"/>
+    <w:bookmarkStart w:id="153" w:name="ref-zohnerOngoingSeasonallyUneven2019"/>
     <w:p>
       <w:pPr>
         <w:pStyle w:val="Bibliography"/>
@@ -21137,9 +21145,9 @@
         <w:t xml:space="preserve">: 549–561.</w:t>
       </w:r>
     </w:p>
-    <w:bookmarkEnd w:id="151"/>
-    <w:bookmarkEnd w:id="152"/>
     <w:bookmarkEnd w:id="153"/>
+    <w:bookmarkEnd w:id="154"/>
+    <w:bookmarkEnd w:id="155"/>
     <w:sectPr/>
   </w:body>
 </w:document>

</xml_diff>

<commit_message>
review of modelling section
#33
</commit_message>
<xml_diff>
--- a/vertical-thermal-review.docx
+++ b/vertical-thermal-review.docx
@@ -9187,13 +9187,13 @@
     </w:p>
     <w:bookmarkEnd w:id="54"/>
     <w:bookmarkEnd w:id="55"/>
-    <w:bookmarkStart w:id="60" w:name="X4ffebbd8792dc3bd9f893fd7c404aa346c3a6a0"/>
+    <w:bookmarkStart w:id="61" w:name="ecological-implications"/>
     <w:p>
       <w:pPr>
         <w:pStyle w:val="Heading2"/>
       </w:pPr>
       <w:r>
-        <w:t xml:space="preserve">Implications for demography and species distributions</w:t>
+        <w:t xml:space="preserve">Ecological implications</w:t>
       </w:r>
     </w:p>
     <w:p>
@@ -9696,14 +9696,120 @@
       </w:r>
     </w:p>
     <w:bookmarkEnd w:id="59"/>
+    <w:bookmarkStart w:id="60" w:name="ecosystem-scale-implications"/>
+    <w:p>
+      <w:pPr>
+        <w:pStyle w:val="Heading3"/>
+      </w:pPr>
+      <w:r>
+        <w:t xml:space="preserve">Ecosystem Scale Implications</w:t>
+      </w:r>
+    </w:p>
+    <w:p>
+      <w:pPr>
+        <w:pStyle w:val="FirstParagraph"/>
+      </w:pPr>
+      <w:r>
+        <w:t xml:space="preserve">Leaf-scale properties and processes aggregate non-linearly in vertical and horizontal space, influencing stand-level ecosystem processes, and in turn biosphere-atmosphere exchanges of water, carbon, energy, and trace gases. As described above, variation in temperature across vertical gradients can interact with local light conditions and other vertically varying meteorological conditions to affect species composition (e.g., see</w:t>
+      </w:r>
+      <w:r>
+        <w:t xml:space="preserve"> </w:t>
+      </w:r>
+      <w:r>
+        <w:t xml:space="preserve">Nakamura</w:t>
+      </w:r>
+      <w:r>
+        <w:t xml:space="preserve"> </w:t>
+      </w:r>
+      <w:r>
+        <w:rPr>
+          <w:i/>
+        </w:rPr>
+        <w:t xml:space="preserve">et al.</w:t>
+      </w:r>
+      <w:r>
+        <w:t xml:space="preserve"> </w:t>
+      </w:r>
+      <w:r>
+        <w:t xml:space="preserve">(2017)</w:t>
+      </w:r>
+      <w:r>
+        <w:t xml:space="preserve">), leaf traits, and photosynthesis . Linked to this local biophysical variation is the partitioning of evapotranspiration (ET) into soil evaporation, canopy evaporation, and transpiration, which occur across varying spatiotemporal scales depending on light availability, water stress, stomatal physiology, and turbulent transfer (Lawrence et al. 2007, Staudt et al. 2011). Vertical microclimate gradients interact with vertical variation in foliage density, influencing not only the location of evapotranspiration in the canopy, but also differences in rates and net gross primary productivity (GPP, Banerjee &amp; Linn 2018). It has been demonstrated that net carbon assimilation and transpiration can vary substantially for forest canopies with the same LAI but different leaf area density distributions (e.g., Katul et al 2004 , Banerjee &amp; Linn 2018). Further, although transpiration tends to be the dominant component of ET, partitioning is more complex in open canopies where soil evaporation can become more dominant (Baldocchi et al. 2004, Ma et al. 2020), likely affecting vertical thermal gradients. In other words, it matters whether foliage is dense or sparse, and whether it is concentrated higher in the canopy, lower in the canopy, or evenly distributed throughout.</w:t>
+      </w:r>
+    </w:p>
+    <w:p>
+      <w:pPr>
+        <w:pStyle w:val="BodyText"/>
+      </w:pPr>
+      <w:r>
+        <w:t xml:space="preserve">Still, partitioning ET into its constituent components, let alone vertically partitioning transpiration rates in the canopy, remains a challenge. Eddy covariance techniques, sap flow measurements, and stable isotope analysis offer useful tools, although errors can be large (Williams et al 2004, Herbst et al. 1996). To date, empirical analyses of ET vertical partitioning and interactions with temperature and vegetation structure have be concentrated in midlatitude ecosystems (e.g. Haverd et al 2009, 2011, Staudt et al. 2011, Ringgaard et al. 2014)</w:t>
+      </w:r>
+      <w:r>
+        <w:t xml:space="preserve"> </w:t>
+      </w:r>
+      <w:r>
+        <w:rPr>
+          <w:i/>
+        </w:rPr>
+        <w:t xml:space="preserve">(KAT: but see Kunert et al. 2017 -not sure if this is equivalent)</w:t>
+      </w:r>
+      <w:r>
+        <w:t xml:space="preserve">. With respect to changing temperatures, the net effect of leaf- and plant-level thermal responses remains an active area of research, including both how vertical variation in thermal sensitivity influences forest ecosystem dynamics and biosphere-atmosphere interactions.</w:t>
+      </w:r>
+    </w:p>
+    <w:p>
+      <w:pPr>
+        <w:pStyle w:val="BodyText"/>
+      </w:pPr>
+      <w:r>
+        <w:t xml:space="preserve">[Elsa: do we want a section about research opportunities using remote sensing or is that outside the scope of this review?]</w:t>
+      </w:r>
+      <w:r>
+        <w:t xml:space="preserve"> </w:t>
+      </w:r>
+      <w:r>
+        <w:t xml:space="preserve">An increasing availability of airborne and spaceborne LiDAR remote sensing data offers a promising opportunity for mapping vertical thermal gradients and vegetation structure. [Drone based FLIR cams, tower thermal cams (Pau et al 2018), ECOSTRESS]. To evaluate large-scale ecosystem patterns, high resolution vertically resolved vegetation structure from LiDAR data can be analyzed in combination with collocated field measurements collected using towers (FluxNet REF), canopy cranes (</w:t>
+      </w:r>
+      <w:r>
+        <w:t xml:space="preserve">Nakamura</w:t>
+      </w:r>
+      <w:r>
+        <w:t xml:space="preserve"> </w:t>
+      </w:r>
+      <w:r>
+        <w:rPr>
+          <w:i/>
+        </w:rPr>
+        <w:t xml:space="preserve">et al.</w:t>
+      </w:r>
+      <w:r>
+        <w:t xml:space="preserve"> </w:t>
+      </w:r>
+      <w:r>
+        <w:t xml:space="preserve">(2017)</w:t>
+      </w:r>
+      <w:r>
+        <w:t xml:space="preserve">), or by tree climbing (REF – e.g. Asner papers, Shenkin et al – Unding Jami’s work). Existing research efforts have already revealed incredibly heterogeneity in vegetation structure, diversity, traits, and properties both within and across ecosystems (REFS – Stovall, Schneider, …others).</w:t>
+      </w:r>
+    </w:p>
     <w:bookmarkEnd w:id="60"/>
-    <w:bookmarkStart w:id="62" w:name="Xe60e3a61b7b2e9abd8fe6c494a36108b87bace1"/>
+    <w:bookmarkEnd w:id="61"/>
+    <w:bookmarkStart w:id="64" w:name="Xfd4d97ab6e36a975d4e25d51ca7027d9db6923d"/>
     <w:p>
       <w:pPr>
         <w:pStyle w:val="Heading2"/>
       </w:pPr>
       <w:r>
-        <w:t xml:space="preserve">Implications for Modeling / Scaling / Future Climate Projections</w:t>
+        <w:t xml:space="preserve">Implications for Modeling and projecting climate change responses</w:t>
+      </w:r>
+    </w:p>
+    <w:bookmarkStart w:id="62" w:name="X68d2420bbac0f497c7bc5bf40a0c8098f6400b1"/>
+    <w:p>
+      <w:pPr>
+        <w:pStyle w:val="Heading3"/>
+      </w:pPr>
+      <w:r>
+        <w:t xml:space="preserve">Representing Vertical Gradients in Models</w:t>
       </w:r>
     </w:p>
     <w:p>
@@ -9714,13 +9820,75 @@
         <w:rPr>
           <w:i/>
         </w:rPr>
-        <w:t xml:space="preserve">Ecosystem Scale Implications</w:t>
-      </w:r>
-      <w:r>
-        <w:t xml:space="preserve"> </w:t>
-      </w:r>
-      <w:r>
-        <w:t xml:space="preserve">(Elsa: I included info on ecosystem function here – e.g., transpiration, gpp)</w:t>
+        <w:t xml:space="preserve">(</w:t>
+      </w:r>
+      <w:r>
+        <w:rPr>
+          <w:i/>
+        </w:rPr>
+        <w:t xml:space="preserve">(</w:t>
+      </w:r>
+      <w:r>
+        <w:rPr>
+          <w:b/>
+          <w:i/>
+        </w:rPr>
+        <w:t xml:space="preserve">???</w:t>
+      </w:r>
+      <w:r>
+        <w:rPr>
+          <w:i/>
+        </w:rPr>
+        <w:t xml:space="preserve">)</w:t>
+      </w:r>
+      <w:r>
+        <w:rPr>
+          <w:i/>
+        </w:rPr>
+        <w:t xml:space="preserve"> </w:t>
+      </w:r>
+      <w:r>
+        <w:rPr>
+          <w:i/>
+        </w:rPr>
+        <w:t xml:space="preserve">&amp;</w:t>
+      </w:r>
+      <w:r>
+        <w:rPr>
+          <w:i/>
+        </w:rPr>
+        <w:t xml:space="preserve"> </w:t>
+      </w:r>
+      <w:r>
+        <w:rPr>
+          <w:i/>
+        </w:rPr>
+        <w:t xml:space="preserve">(</w:t>
+      </w:r>
+      <w:r>
+        <w:rPr>
+          <w:b/>
+          <w:i/>
+        </w:rPr>
+        <w:t xml:space="preserve">???</w:t>
+      </w:r>
+      <w:r>
+        <w:rPr>
+          <w:i/>
+        </w:rPr>
+        <w:t xml:space="preserve">)</w:t>
+      </w:r>
+      <w:r>
+        <w:rPr>
+          <w:i/>
+        </w:rPr>
+        <w:t xml:space="preserve">, feel free to edit/remove any of the above text. I’m adding more text than we’ll want in the end, but I want to air on the side of more rather than less so that you can make decisions about what content you think best fits the goal of this review. At some point, perhaps we should discuss this section further and I can revise based on that.)</w:t>
+      </w:r>
+      <w:r>
+        <w:rPr>
+          <w:i/>
+        </w:rPr>
+        <w:t xml:space="preserve"> </w:t>
       </w:r>
     </w:p>
     <w:p>
@@ -9728,31 +9896,7 @@
         <w:pStyle w:val="BodyText"/>
       </w:pPr>
       <w:r>
-        <w:t xml:space="preserve">Leaf-scale properties and processes aggregate non-linearly in vertical and horizontal space, influencing stand-level ecosystem processes, and in turn biosphere-atmosphere exchanges of water, carbon, energy, and trace gases. As described above, variation in temperature across vertical gradients can interact with local light conditions and other vertically varying meteorological conditions to affect species composition (e.g., see</w:t>
-      </w:r>
-      <w:r>
-        <w:t xml:space="preserve"> </w:t>
-      </w:r>
-      <w:r>
-        <w:t xml:space="preserve">Nakamura</w:t>
-      </w:r>
-      <w:r>
-        <w:t xml:space="preserve"> </w:t>
-      </w:r>
-      <w:r>
-        <w:rPr>
-          <w:i/>
-        </w:rPr>
-        <w:t xml:space="preserve">et al.</w:t>
-      </w:r>
-      <w:r>
-        <w:t xml:space="preserve"> </w:t>
-      </w:r>
-      <w:r>
-        <w:t xml:space="preserve">(2017)</w:t>
-      </w:r>
-      <w:r>
-        <w:t xml:space="preserve">), leaf traits, and photosynthesis . Linked to this local biophysical variation is the partitioning of evapotranspiration (ET) into soil evaporation, canopy evaporation, and transpiration, which occur across varying spatiotemporal scales depending on light availability, water stress, stomatal physiology, and turbulent transfer (Lawrence et al. 2007, Staudt et al. 2011). Vertical microclimate gradients interact with vertical variation in foliage density, influencing not only the location of evapotranspiration in the canopy, but also differences in rates and net gross primary productivity (GPP, Banerjee &amp; Linn 2018). It has been demonstrated that net carbon assimilation and transpiration can vary substantially for forest canopies with the same LAI but different leaf area density distributions (e.g., Katul et al 2004 , Banerjee &amp; Linn 2018). Further, although transpiration tends to be the dominant component of ET, partitioning is more complex in open canopies where soil evaporation can become more dominant (Baldocchi et al. 2004, Ma et al. 2020), likely affecting vertical thermal gradients. In other words, it matters whether foliage is dense or sparse, and whether it is concentrated higher in the canopy, lower in the canopy, or evenly distributed throughout.</w:t>
+        <w:t xml:space="preserve">Models representing ecosystem dynamics related to carbon, energy, and water fluxes operate at a range of scales and have varying degrees of complexity , and include offline models and models that can be fully coupled with Earth System Models (ESMs). Dynamic global vegetation models (DGVMs) comprise the land surface models in ESMs used to predict the global distribution of vegetation types and biosphere-atmosphere feedbacks (Cao &amp; Woodward, 1998; Foley et al., 1996; Sitch et al., 2003; Woodward &amp; Lomas, 2004). Improved representation of vegetation demographic processes in ESMs, specifically including forest canopy architectural variation in both horizontal and vertical directions, has repeatedly been identified as a critical step toward reduced uncertainty and more accurate characterization of biologically mediated feedbacks (Banerjee &amp; Linn 2018, Evans, 2012; Moorcroft, 2006; Moorcroft, Hurtt, &amp; Pacala, 2001; Purves &amp; Pacala, 2008; Thomas, Brookshire, &amp; Gerber, 2015). Still, as models increase in complexity, model developments and improvements have direct tradeoffs with increased computational cost and potentially decreased interpretability of model output.</w:t>
       </w:r>
     </w:p>
     <w:p>
@@ -9760,7 +9904,7 @@
         <w:pStyle w:val="BodyText"/>
       </w:pPr>
       <w:r>
-        <w:t xml:space="preserve">Still, partitioning ET into its constituent components, let alone vertically partitioning transpiration rates in the canopy, remains a challenge. Eddy covariance techniques, sap flow measurements, and stable isotope analysis offer useful tools, although errors can be large (Williams et al 2004, Herbst et al. 1996). To date, empirical analyses of ET vertical partitioning and interactions with temperature and vegetation structure have be concentrated in midlatitude ecosystems (e.g. Haverd et al 2009, 2011, Staudt et al. 2011, Ringgaard et al. 2014). With respect to changing temperatures, the net effect of leaf- and plant-level thermal responses remains an active area of research, including both how vertical variation in thermal sensitivity influences forest ecosystem dynamics and biosphere-atmosphere interactions.</w:t>
+        <w:t xml:space="preserve">In general, DGVMs range from Individual Based Models (IBMs) on one end of the complexity and scale spectrum to big-leaf models on the other end. Most climate models incorporate vegetation dynamics using big-leaf models, which include many first generation DGVMs that reduce 3D vegetation structure across the entire biosphere into a single vegetation layer. This simplification results in greater computational efficiency and thus easier integration into ESMs (Arora &amp; Boer, 2010; Bonan et al. 2003; Cox, 2001; Krinner et al., 2005), although it comes at a cost of a lack of representation of important demographic processes, canopy gap formation, vertical light competition, competitive exclusion, and successional recovery from disturbance (Feeley et al., 2007; Hurtt et al. 1998; Moorcroft et al., 2001; Smith et al. 2001; Stark et al., 2012). On the other end of the spectrum are IBMs, also referred to as forest gap models, representing vegetation at the level of individual plants (Christoffersen et al., 2016; Fischer et al., 2016; Fyllas et al., 2014; Sato et al. 2007; Shuman et al. 2014; Smith et al., 2001; Bugmann, 2001; Dietze &amp; Latimer, 2011). These models are often stochastic and spatially explicit, capturing spatial variability in the light environment and microclimates at high vertical and horizontal resolution. As a result, however, IBMs are computationally expensive and tend to be run at very local scales.</w:t>
       </w:r>
     </w:p>
     <w:p>
@@ -9768,34 +9912,7 @@
         <w:pStyle w:val="BodyText"/>
       </w:pPr>
       <w:r>
-        <w:t xml:space="preserve">[Elsa: do we want a section about research opportunities using remote sensing or is that outside the scope of this review?]</w:t>
-      </w:r>
-      <w:r>
-        <w:t xml:space="preserve"> </w:t>
-      </w:r>
-      <w:r>
-        <w:t xml:space="preserve">An increasing availability of airborne and spaceborne LiDAR remote sensing data offers a promising opportunity for mapping vertical thermal gradients and vegetation structure. [Drone based FLIR cams, tower thermal cams (Pau et al 2018), ECOSTRESS]. To evaluate large-scale ecosystem patterns, high resolution vertically resolved vegetation structure from LiDAR data can be analyzed in combination with collocated field measurements collected using towers (FluxNet REF), canopy cranes (</w:t>
-      </w:r>
-      <w:r>
-        <w:t xml:space="preserve">Nakamura</w:t>
-      </w:r>
-      <w:r>
-        <w:t xml:space="preserve"> </w:t>
-      </w:r>
-      <w:r>
-        <w:rPr>
-          <w:i/>
-        </w:rPr>
-        <w:t xml:space="preserve">et al.</w:t>
-      </w:r>
-      <w:r>
-        <w:t xml:space="preserve"> </w:t>
-      </w:r>
-      <w:r>
-        <w:t xml:space="preserve">(2017)</w:t>
-      </w:r>
-      <w:r>
-        <w:t xml:space="preserve">), or by tree climbing (REF – e.g. Asner papers, Shenkin et al – Unding Jami’s work). Existing research efforts have already revealed incredibly heterogeneity in vegetation structure, diversity, traits, and properties both within and across ecosystems (REFS – Stovall, Schneider, …others).</w:t>
+        <w:t xml:space="preserve">Cohort-based models (CBMs) sit in the middle of this continuum, between the oversimplified vegetation dynamics in big-leaf models and the computational expense of IBMs. CBMs represent vegetation as cohorts of individual plants, grouped together based on properties including size, age, and functional type (Haverd et al., 2013; Hurtt et al., 1998; Lischke et al. 2006; Medvigy et al. 2009; Moorcroft et al., 2001; Scherstjanoi et al. 2014; Smith et al., 2014; Weng et al., 2015). Although this cohort approach serves as a compromise that incurs lower computational costs than IBMs while capturing many of the same dynamics, CBMs do not incorporate the stochastic processes of IBMs that typically allow for greater representation of functional diversity (Fisher et al., 2010).</w:t>
       </w:r>
     </w:p>
     <w:p>
@@ -9803,58 +9920,7 @@
         <w:pStyle w:val="BodyText"/>
       </w:pPr>
       <w:r>
-        <w:rPr>
-          <w:i/>
-        </w:rPr>
-        <w:t xml:space="preserve">Representing Vertical Gradients in Models</w:t>
-      </w:r>
-      <w:r>
-        <w:t xml:space="preserve"> </w:t>
-      </w:r>
-      <w:r>
-        <w:t xml:space="preserve">[How do models currently integrate or not integrate these concepts and dynamics]</w:t>
-      </w:r>
-      <w:r>
-        <w:t xml:space="preserve"> </w:t>
-      </w:r>
-      <w:r>
-        <w:t xml:space="preserve">(</w:t>
-      </w:r>
-      <w:r>
-        <w:t xml:space="preserve">(</w:t>
-      </w:r>
-      <w:r>
-        <w:rPr>
-          <w:b/>
-        </w:rPr>
-        <w:t xml:space="preserve">???</w:t>
-      </w:r>
-      <w:r>
-        <w:t xml:space="preserve">)</w:t>
-      </w:r>
-      <w:r>
-        <w:t xml:space="preserve"> </w:t>
-      </w:r>
-      <w:r>
-        <w:t xml:space="preserve">&amp;</w:t>
-      </w:r>
-      <w:r>
-        <w:t xml:space="preserve"> </w:t>
-      </w:r>
-      <w:r>
-        <w:t xml:space="preserve">(</w:t>
-      </w:r>
-      <w:r>
-        <w:rPr>
-          <w:b/>
-        </w:rPr>
-        <w:t xml:space="preserve">???</w:t>
-      </w:r>
-      <w:r>
-        <w:t xml:space="preserve">)</w:t>
-      </w:r>
-      <w:r>
-        <w:t xml:space="preserve">, feel free to edit/remove any of the above text. I’m adding more text than we’ll want in the end, but I want to air on the side of more rather than less so that you can make decisions about what content you think best fits the goal of this review. At some point, perhaps we should discuss this section further and I can revise based on that.)</w:t>
+        <w:t xml:space="preserve">To review the vertical light environment and thermodynamics of CBMs in more detail, we focus here on the Ecosystem Demography model version 2 (ED2), a model that is actively undergoing continued development and application across a range of ecosystems and landscapes (Moorcroft et al. 2001, Longo et al 2019 Pt 1 &amp; pt 2). ED2 is also the progenitor of the Functionally Assembled Terrestrial Ecosystem Simulator (FATES), the DGVM coupled with the Energy Exascale Earth System Model (E3SM) (Xu &amp; Christoffersen 2017 ) . In ED2, cohorts are tracked across multiple size-classes or individuals within the same plant functional type (PFT). Each cohort can encounter multiple light environments within a single climatic grid cell depending on patch-level disturbance history and vertical light competition that modulates interactions between plant traits and resource acquisition. Heterogeneity in the light environment and canopy structure across patches within a grid cell gives rise to varying horizontal and vertical micro-environments that differ in temperature, humidity, soil moisture, and soil nutrient conditions (Fisher et al 2018). The energy, water, and carbon dioxide cycles are solved separately for each patch in ED2, while fluxes and storage associated with individual plants are solved for each cohort within patches (Longo et al 2019). As a result, vegetation structure and functional distributions are emergent properties in the model that depend on plant functional traits and their interactions with abiotic environmental conditions. Each plant perceives a unique environment, including incident light, temperature, and vapor pressure deficit that varies across local scales in association with the horizontal and vertical position of each cohort relative to other cohorts, in addition to patch level differences in topographic and edaphic conditions. Coexistence of different vegetation types emerges from different environmental niches, either along a successional gradient of light availability or vertical position in the canopy (Moorcroft et al., 2001; Smith et al., 2001; Purves &amp; Pacala, 2008).</w:t>
       </w:r>
     </w:p>
     <w:p>
@@ -9862,7 +9928,7 @@
         <w:pStyle w:val="BodyText"/>
       </w:pPr>
       <w:r>
-        <w:t xml:space="preserve">Models representing ecosystem dynamics related to carbon, energy, and water fluxes operate at a range of scales and have varying degrees of complexity , and include offline models and models that can be fully coupled with Earth System Models (ESMs). Dynamic global vegetation models (DGVMs) comprise the land surface models in ESMs used to predict the global distribution of vegetation types and biosphere-atmosphere feedbacks (Cao &amp; Woodward, 1998; Foley et al., 1996; Sitch et al., 2003; Woodward &amp; Lomas, 2004). Improved representation of vegetation demographic processes in ESMs, specifically including forest canopy architectural variation in both horizontal and vertical directions, has repeatedly been identified as a critical step toward reduced uncertainty and more accurate characterization of biologically mediated feedbacks (Banerjee &amp; Linn 2018, Evans, 2012; Moorcroft, 2006; Moorcroft, Hurtt, &amp; Pacala, 2001; Purves &amp; Pacala, 2008; Thomas, Brookshire, &amp; Gerber, 2015). Still, as models increase in complexity, model developments and improvements have direct tradeoffs with increased computational cost and potentially decreased interpretability of model output.</w:t>
+        <w:t xml:space="preserve">Temperature is an atmospheric boundary condition driving the ED2 model (Longo et al 2019). Each patch in each grid cell is defined by a thermodynamic envelope, comprised of distinct thermodynamic systems for each soil layer, temporary surface water or snow layer, the aboveground component of each cohort, and the canopy air space (Longo et al 2019). The atmosphere above and outside of the canopy air space is referred to as free air and is determined directly from boundary conditions in ED2. Patches exchange heat and mass with the free air and lose water and associated energy through surface and sub-surface runoff. The net enthalpy flux of soil, temporary surface water, and vegetation thermodynamic systems in ED2 are exclusively due to associated water fluxes, whereas the eddy flux between the free air and the canopy air space includes both water transport and flux associated with the mixing of air with different temperatures between the canopy air space and free air (Longo et al 2019).</w:t>
       </w:r>
     </w:p>
     <w:p>
@@ -9870,71 +9936,11 @@
         <w:pStyle w:val="BodyText"/>
       </w:pPr>
       <w:r>
-        <w:t xml:space="preserve">In general, DGVMs range from Individual Based Models (IBMs) on one end of the complexity and scale spectrum to big-leaf models on the other end. Most climate models incorporate vegetation dynamics using big-leaf models, which include many first generation DGVMs that reduce 3D vegetation structure across the entire biosphere into a single vegetation layer. This simplification results in greater computational efficiency and thus easier integration into ESMs (Arora &amp; Boer, 2010; Bonan et al. 2003; Cox, 2001; Krinner et al., 2005), although it comes at a cost of a lack of representation of important demographic processes, canopy gap formation, vertical light competition, competitive exclusion, and successional recovery from disturbance (Feeley et al., 2007; Hurtt et al. 1998; Moorcroft et al., 2001; Smith et al. 2001; Stark et al., 2012). On the other end of the spectrum are IBMs, also referred to as forest gap models, representing vegetation at the level of individual plants (Christoffersen et al., 2016; Fischer et al., 2016; Fyllas et al., 2014; Sato et al. 2007; Shuman et al. 2014; Smith et al., 2001; Bugmann, 2001; Dietze &amp; Latimer, 2011). These models are often stochastic and spatially explicit, capturing spatial variability in the light environment and microclimates at high vertical and horizontal resolution. As a result, however, IBMs are computationally expensive and tend to be run at very local scales.</w:t>
-      </w:r>
-    </w:p>
-    <w:p>
-      <w:pPr>
-        <w:pStyle w:val="BodyText"/>
-      </w:pPr>
-      <w:r>
-        <w:t xml:space="preserve">Cohort-based models (CBMs) sit in the middle of this continuum, between the oversimplified vegetation dynamics in big-leaf models and the computational expense of IBMs. CBMs represent vegetation as cohorts of individual plants, grouped together based on properties including size, age, and functional type (Haverd et al., 2013; Hurtt et al., 1998; Lischke et al. 2006; Medvigy et al. 2009; Moorcroft et al., 2001; Scherstjanoi et al. 2014; Smith et al., 2014; Weng et al., 2015). Although this cohort approach serves as a compromise that incurs lower computational costs than IBMs while capturing many of the same dynamics, CBMs do not incorporate the stochastic processes of IBMs that typically allow for greater representation of functional diversity (Fisher et al., 2010).</w:t>
-      </w:r>
-    </w:p>
-    <w:p>
-      <w:pPr>
-        <w:pStyle w:val="BodyText"/>
-      </w:pPr>
-      <w:r>
-        <w:t xml:space="preserve">To review the vertical light environment and thermodynamics of CBMs in more detail, we focus here on the Ecosystem Demography model version 2 (ED2), a model that is actively undergoing continued development and application across a range of ecosystems and landscapes (Moorcroft et al. 2001, Longo et al 2019 Pt 1 &amp; pt 2). ED2 is also the progenitor of the Functionally Assembled Terrestrial Ecosystem Simulator (FATES), the DGVM coupled with the Energy Exascale Earth System Model (E3SM) (Xu &amp; Christoffersen 2017 ) . In ED2, cohorts are tracked across multiple size-classes or individuals within the same plant functional type (PFT). Each cohort can encounter multiple light environments within a single climatic grid cell depending on patch-level disturbance history and vertical light competition that modulates interactions between plant traits and resource acquisition. Heterogeneity in the light environment and canopy structure across patches within a grid cell gives rise to varying horizontal and vertical micro-environments that differ in temperature, humidity, soil moisture, and soil nutrient conditions (Fisher et al 2018). The energy, water, and carbon dioxide cycles are solved separately for each patch in ED2, while fluxes and storage associated with individual plants are solved for each cohort within patches (Longo et al 2019). As a result, vegetation structure and functional distributions are emergent properties in the model that depend on plant functional traits and their interactions with abiotic environmental conditions. Each plant perceives a unique environment, including incident light, temperature, and vapor pressure deficit that varies across local scales in association with the horizontal and vertical position of each cohort relative to other cohorts, in addition to patch level differences in topographic and edaphic conditions. Coexistence of different vegetation types emerges from different environmental niches, either along a successional gradient of light availability or vertical position in the canopy (Moorcroft et al., 2001; Smith et al., 2001; Purves &amp; Pacala, 2008).</w:t>
-      </w:r>
-    </w:p>
-    <w:p>
-      <w:pPr>
-        <w:pStyle w:val="BodyText"/>
-      </w:pPr>
-      <w:r>
-        <w:t xml:space="preserve">Temperature is an atmospheric boundary condition driving the ED2 model (Longo et al 2019). Each patch in each grid cell is defined by a thermodynamic envelope, comprised of distinct thermodynamic systems for each soil layer, temporary surface water or snow layer, the aboveground component of each cohort, and the canopy air space (Longo et al 2019). The atmosphere above and outside of the canopy air space is referred to as free air and is determined directly from boundary conditions in ED2. Patches exchange heat and mass with the free air and lose water and associated energy through surface and sub-surface runoff. The net enthalpy flux of soil, temporary surface water, and vegetation thermodynamic systems in ED2 are exclusively due to associated water fluxes, whereas the eddy flux between the free air and the canopy air space includes both water transport and flux associated with the mixing of air with different temperatures between the canopy air space and free air (Longo et al 2019).</w:t>
-      </w:r>
-    </w:p>
-    <w:p>
-      <w:pPr>
-        <w:pStyle w:val="BodyText"/>
-      </w:pPr>
-      <w:r>
-        <w:t xml:space="preserve">Because most CBMs are spatially implicit within grid cells, direct and diffuse photosynthetically active radiation (PAR) is distributed to cohorts of differing heights using radiative transfer models that depend on designated rules associated with how crown architecture is represented, rather than via direct spatial competition determined by spatially explicit crown locations (Fisher et al. 2010?). The flat-top crown method used in ED and ED2 stacks cohort-layers vertically, and a radiative transfer model is used to determine radiation absorbed by each layer at its midpoint, meaning that each cohort is shaded by all taller cohorts. This is distinct from other models that represent crown architecture using a perfect plasticity approximation (PPA) approach, which assumes that tree crowns completely fill canopy gaps through phototropism (stem leaning) and crown filling (Strigul et al. 2008). Discrete canopy layers are comprised of self-organizing crowns that all receive the same incoming radiation. Once the canopy layer is filled with tree crowns, successive shorter trees inhabit the subsequent understory layer and are shaded by the trees in the canopy (Fisher et al 2010/2018?). Models using the PPA approach differ in number of understory layers (e.g. some only have one) (Fisher et al 2018). Though an improvement over big-leaf models, models that separate the canopy into only two layers (e.g., sunlit and shaded portions) may not be able to capture important within-canopy variation in terms of leaf dynamics (e.g., seasonal shifts in vertical leaf area distributions, Smith et al. 2019) and functions (e.g. thermal responses, as we present in this paper). Hence, multi-layered ecosystem models may be necessary for accurately projecting future forest function. (E.g. see de Pury &amp; Farquhar, 1997)</w:t>
-      </w:r>
-    </w:p>
-    <w:p>
-      <w:pPr>
-        <w:pStyle w:val="BodyText"/>
-      </w:pPr>
-      <w:r>
-        <w:rPr>
-          <w:i/>
-        </w:rPr>
-        <w:t xml:space="preserve">Knowledge Gaps &amp; Future Research</w:t>
-      </w:r>
-      <w:r>
-        <w:t xml:space="preserve"> </w:t>
-      </w:r>
-      <w:r>
-        <w:t xml:space="preserve">- What do [current model abilities or inabilities to integrate these concepts] mean for about ability to predict/understand how forest ecosystems will respond in the future?</w:t>
-      </w:r>
-      <w:r>
-        <w:t xml:space="preserve"> </w:t>
-      </w:r>
-      <w:r>
-        <w:t xml:space="preserve">- What major gaps in knowledge and/or important questions emerge from this review (i.e. a lot of focus on droughts justifiably, but understanding heterogeneous impacts of temperature increases on forest ecosystems, particularly at vertically resolved scales is also important.)</w:t>
-      </w:r>
-      <w:r>
-        <w:t xml:space="preserve"> </w:t>
-      </w:r>
-      <w:r>
-        <w:t xml:space="preserve">- Not sure where this section should go</w:t>
-      </w:r>
-    </w:p>
-    <w:bookmarkStart w:id="61" w:name="X81231cce53188fe35f6d56730db0dc994d0c1d7"/>
+        <w:t xml:space="preserve">Because most CBMs are spatially implicit within grid cells, direct and diffuse photosynthetically active radiation (PAR) is distributed to cohorts of differing heights using radiative transfer models that depend on designated rules associated with how crown architecture is represented, rather than via direct spatial competition determined by spatially explicit crown locations (Fisher et al. 2010?). The flat-top crown method used in ED and ED2 stacks cohort-layers vertically, and a radiative transfer model is used to determine radiation absorbed by each layer at its midpoint, meaning that each cohort is shaded by all taller cohorts. This is distinct from other models that represent crown architecture using a perfect plasticity approximation (PPA) approach, which assumes that tree crowns completely fill canopy gaps through phototropism (stem leaning) and crown filling (Strigul et al. 2008). Discrete canopy layers are comprised of self-organizing crowns that all receive the same incoming radiation. Once the canopy layer is filled with tree crowns, successive shorter trees inhabit the subsequent understory layer and are shaded by the trees in the canopy (Fisher et al 2010/2018?). Models using the PPA approach differ in number of understory layers (e.g. some only have one) (Fisher et al 2018). Though an improvement over big-leaf models, models that separate the canopy into only two layers (e.g., sunlit and shaded portions) may not be able to capture important within-canopy variation in terms of leaf dynamics (e.g., seasonal shifts in vertical leaf area distributions, Smith et al. 2019) and functions (e.g. thermal responses, as we present in this paper). Hence, multi-layered ecosystem models may be necessary for accurately projecting future forest function. (E.g. see de Pury &amp; Farquhar, 1997).</w:t>
+      </w:r>
+    </w:p>
+    <w:bookmarkEnd w:id="62"/>
+    <w:bookmarkStart w:id="63" w:name="X81231cce53188fe35f6d56730db0dc994d0c1d7"/>
     <w:p>
       <w:pPr>
         <w:pStyle w:val="Heading3"/>
@@ -9973,9 +9979,9 @@
         <w:t xml:space="preserve">–Variation across horizontal biophysical gradients (climate, soils, etc.)(E.O)</w:t>
       </w:r>
     </w:p>
-    <w:bookmarkEnd w:id="61"/>
-    <w:bookmarkEnd w:id="62"/>
-    <w:bookmarkStart w:id="63" w:name="conclusions"/>
+    <w:bookmarkEnd w:id="63"/>
+    <w:bookmarkEnd w:id="64"/>
+    <w:bookmarkStart w:id="65" w:name="conclusions"/>
     <w:p>
       <w:pPr>
         <w:pStyle w:val="Heading2"/>
@@ -9984,8 +9990,19 @@
         <w:t xml:space="preserve">Conclusions</w:t>
       </w:r>
     </w:p>
-    <w:bookmarkEnd w:id="63"/>
-    <w:bookmarkStart w:id="64" w:name="si-files"/>
+    <w:p>
+      <w:pPr>
+        <w:pStyle w:val="FirstParagraph"/>
+      </w:pPr>
+      <w:r>
+        <w:rPr>
+          <w:i/>
+        </w:rPr>
+        <w:t xml:space="preserve">Where we seem to end up is that we really know very little about differences in temperature responses of metabolism and woody growth across the strata– there are only a small number of studies, often showing insignificant differences or mixed results.</w:t>
+      </w:r>
+    </w:p>
+    <w:bookmarkEnd w:id="65"/>
+    <w:bookmarkStart w:id="66" w:name="si-files"/>
     <w:p>
       <w:pPr>
         <w:pStyle w:val="Heading2"/>
@@ -10023,8 +10040,8 @@
         <w:br w:type="page"/>
       </w:r>
     </w:p>
-    <w:bookmarkEnd w:id="64"/>
-    <w:bookmarkStart w:id="159" w:name="references"/>
+    <w:bookmarkEnd w:id="66"/>
+    <w:bookmarkStart w:id="161" w:name="references"/>
     <w:p>
       <w:pPr>
         <w:pStyle w:val="Heading2"/>
@@ -10033,8 +10050,8 @@
         <w:t xml:space="preserve">References</w:t>
       </w:r>
     </w:p>
-    <w:bookmarkStart w:id="158" w:name="refs"/>
-    <w:bookmarkStart w:id="65" w:name="ref-almeidaContrastingFireDamage2016"/>
+    <w:bookmarkStart w:id="160" w:name="refs"/>
+    <w:bookmarkStart w:id="67" w:name="ref-almeidaContrastingFireDamage2016"/>
     <w:p>
       <w:pPr>
         <w:pStyle w:val="Bibliography"/>
@@ -10197,8 +10214,8 @@
         <w:t xml:space="preserve">: 153–160.</w:t>
       </w:r>
     </w:p>
-    <w:bookmarkEnd w:id="65"/>
-    <w:bookmarkStart w:id="66" w:name="Xb80dc2797b61807e7e6bf1384102bc049c37c57"/>
+    <w:bookmarkEnd w:id="67"/>
+    <w:bookmarkStart w:id="68" w:name="Xb80dc2797b61807e7e6bf1384102bc049c37c57"/>
     <w:p>
       <w:pPr>
         <w:pStyle w:val="Bibliography"/>
@@ -10247,8 +10264,8 @@
         <w:t xml:space="preserve">: 287–301.</w:t>
       </w:r>
     </w:p>
-    <w:bookmarkEnd w:id="66"/>
-    <w:bookmarkStart w:id="67" w:name="ref-barnardSeasonalVariationCanopy2016a"/>
+    <w:bookmarkEnd w:id="68"/>
+    <w:bookmarkStart w:id="69" w:name="ref-barnardSeasonalVariationCanopy2016a"/>
     <w:p>
       <w:pPr>
         <w:pStyle w:val="Bibliography"/>
@@ -10316,8 +10333,8 @@
         <w:t xml:space="preserve">: 3029–3043.</w:t>
       </w:r>
     </w:p>
-    <w:bookmarkEnd w:id="67"/>
-    <w:bookmarkStart w:id="68" w:name="Xa2e84d4c1e02fd1bd65b546bba5cacc0d2b0f1a"/>
+    <w:bookmarkEnd w:id="69"/>
+    <w:bookmarkStart w:id="70" w:name="Xa2e84d4c1e02fd1bd65b546bba5cacc0d2b0f1a"/>
     <w:p>
       <w:pPr>
         <w:pStyle w:val="Bibliography"/>
@@ -10404,8 +10421,8 @@
         <w:t xml:space="preserve">: 2065–2079.</w:t>
       </w:r>
     </w:p>
-    <w:bookmarkEnd w:id="68"/>
-    <w:bookmarkStart w:id="69" w:name="ref-bartholomewSmallTropicalForest2020"/>
+    <w:bookmarkEnd w:id="70"/>
+    <w:bookmarkStart w:id="71" w:name="ref-bartholomewSmallTropicalForest2020"/>
     <w:p>
       <w:pPr>
         <w:pStyle w:val="Bibliography"/>
@@ -10635,8 +10652,8 @@
         <w:t xml:space="preserve">: 2380–2393.</w:t>
       </w:r>
     </w:p>
-    <w:bookmarkEnd w:id="69"/>
-    <w:bookmarkStart w:id="70" w:name="X9a20bbe12683ef5a535b64d02a92d43fde568b4"/>
+    <w:bookmarkEnd w:id="71"/>
+    <w:bookmarkStart w:id="72" w:name="X9a20bbe12683ef5a535b64d02a92d43fde568b4"/>
     <w:p>
       <w:pPr>
         <w:pStyle w:val="Bibliography"/>
@@ -10704,8 +10721,8 @@
         <w:t xml:space="preserve">: 4295–4307.</w:t>
       </w:r>
     </w:p>
-    <w:bookmarkEnd w:id="70"/>
-    <w:bookmarkStart w:id="71" w:name="ref-bennettLargerTreesSuffer2015"/>
+    <w:bookmarkEnd w:id="72"/>
+    <w:bookmarkStart w:id="73" w:name="ref-bennettLargerTreesSuffer2015"/>
     <w:p>
       <w:pPr>
         <w:pStyle w:val="Bibliography"/>
@@ -10811,8 +10828,8 @@
         <w:t xml:space="preserve">: 15139.</w:t>
       </w:r>
     </w:p>
-    <w:bookmarkEnd w:id="71"/>
-    <w:bookmarkStart w:id="72" w:name="X5c5ed859eb0cbc9f9f8e5975ee7f5fb823964ec"/>
+    <w:bookmarkEnd w:id="73"/>
+    <w:bookmarkStart w:id="74" w:name="X5c5ed859eb0cbc9f9f8e5975ee7f5fb823964ec"/>
     <w:p>
       <w:pPr>
         <w:pStyle w:val="Bibliography"/>
@@ -10937,8 +10954,8 @@
         <w:t xml:space="preserve">.</w:t>
       </w:r>
     </w:p>
-    <w:bookmarkEnd w:id="72"/>
-    <w:bookmarkStart w:id="73" w:name="ref-bertrandChangesPlantCommunity2011"/>
+    <w:bookmarkEnd w:id="74"/>
+    <w:bookmarkStart w:id="75" w:name="ref-bertrandChangesPlantCommunity2011"/>
     <w:p>
       <w:pPr>
         <w:pStyle w:val="Bibliography"/>
@@ -11120,8 +11137,8 @@
         <w:t xml:space="preserve">: 517–520.</w:t>
       </w:r>
     </w:p>
-    <w:bookmarkEnd w:id="73"/>
-    <w:bookmarkStart w:id="74" w:name="ref-bolstad_foliar_1999"/>
+    <w:bookmarkEnd w:id="75"/>
+    <w:bookmarkStart w:id="76" w:name="ref-bolstad_foliar_1999"/>
     <w:p>
       <w:pPr>
         <w:pStyle w:val="Bibliography"/>
@@ -11208,8 +11225,8 @@
         <w:t xml:space="preserve">: 871–878.</w:t>
       </w:r>
     </w:p>
-    <w:bookmarkEnd w:id="74"/>
-    <w:bookmarkStart w:id="75" w:name="ref-bonan_ecological_2016"/>
+    <w:bookmarkEnd w:id="76"/>
+    <w:bookmarkStart w:id="77" w:name="ref-bonan_ecological_2016"/>
     <w:p>
       <w:pPr>
         <w:pStyle w:val="Bibliography"/>
@@ -11249,8 +11266,8 @@
         <w:t xml:space="preserve">. New York, NY, USA: Cambridge University Press.</w:t>
       </w:r>
     </w:p>
-    <w:bookmarkEnd w:id="75"/>
-    <w:bookmarkStart w:id="76" w:name="ref-campbell_introduction_1998"/>
+    <w:bookmarkEnd w:id="77"/>
+    <w:bookmarkStart w:id="78" w:name="ref-campbell_introduction_1998"/>
     <w:p>
       <w:pPr>
         <w:pStyle w:val="Bibliography"/>
@@ -11309,8 +11326,8 @@
         <w:t xml:space="preserve">. New York: Springer.</w:t>
       </w:r>
     </w:p>
-    <w:bookmarkEnd w:id="76"/>
-    <w:bookmarkStart w:id="77" w:name="X45a07c3ca58587d3e80ae472e9c9e6f5136e04c"/>
+    <w:bookmarkEnd w:id="78"/>
+    <w:bookmarkStart w:id="79" w:name="X45a07c3ca58587d3e80ae472e9c9e6f5136e04c"/>
     <w:p>
       <w:pPr>
         <w:pStyle w:val="Bibliography"/>
@@ -11359,8 +11376,8 @@
         <w:t xml:space="preserve">: 403–427.</w:t>
       </w:r>
     </w:p>
-    <w:bookmarkEnd w:id="77"/>
-    <w:bookmarkStart w:id="78" w:name="ref-cavaleri_foliar_2008"/>
+    <w:bookmarkEnd w:id="79"/>
+    <w:bookmarkStart w:id="80" w:name="ref-cavaleri_foliar_2008"/>
     <w:p>
       <w:pPr>
         <w:pStyle w:val="Bibliography"/>
@@ -11447,8 +11464,8 @@
         <w:t xml:space="preserve">: 473–483.</w:t>
       </w:r>
     </w:p>
-    <w:bookmarkEnd w:id="78"/>
-    <w:bookmarkStart w:id="79" w:name="X20d0eb476e1832ff9e9aa4605a6e616325ec54c"/>
+    <w:bookmarkEnd w:id="80"/>
+    <w:bookmarkStart w:id="81" w:name="X20d0eb476e1832ff9e9aa4605a6e616325ec54c"/>
     <w:p>
       <w:pPr>
         <w:pStyle w:val="Bibliography"/>
@@ -11516,8 +11533,8 @@
         <w:t xml:space="preserve">: 553–564.</w:t>
       </w:r>
     </w:p>
-    <w:bookmarkEnd w:id="79"/>
-    <w:bookmarkStart w:id="80" w:name="ref-chenLeafEconomicsSpectrum2020a"/>
+    <w:bookmarkEnd w:id="81"/>
+    <w:bookmarkStart w:id="82" w:name="ref-chenLeafEconomicsSpectrum2020a"/>
     <w:p>
       <w:pPr>
         <w:pStyle w:val="Bibliography"/>
@@ -11699,8 +11716,8 @@
         <w:t xml:space="preserve">.</w:t>
       </w:r>
     </w:p>
-    <w:bookmarkEnd w:id="80"/>
-    <w:bookmarkStart w:id="81" w:name="ref-cobleLightAcclimationOptimizes2015"/>
+    <w:bookmarkEnd w:id="82"/>
+    <w:bookmarkStart w:id="83" w:name="ref-cobleLightAcclimationOptimizes2015"/>
     <w:p>
       <w:pPr>
         <w:pStyle w:val="Bibliography"/>
@@ -11768,8 +11785,8 @@
         <w:t xml:space="preserve">: 1131–1143.</w:t>
       </w:r>
     </w:p>
-    <w:bookmarkEnd w:id="81"/>
-    <w:bookmarkStart w:id="82" w:name="ref-cobleLightDrivesVertical2014a"/>
+    <w:bookmarkEnd w:id="83"/>
+    <w:bookmarkStart w:id="84" w:name="ref-cobleLightDrivesVertical2014a"/>
     <w:p>
       <w:pPr>
         <w:pStyle w:val="Bibliography"/>
@@ -11837,8 +11854,8 @@
         <w:t xml:space="preserve">: 146–158.</w:t>
       </w:r>
     </w:p>
-    <w:bookmarkEnd w:id="82"/>
-    <w:bookmarkStart w:id="83" w:name="ref-cobleHowVerticalPatterns2016"/>
+    <w:bookmarkEnd w:id="84"/>
+    <w:bookmarkStart w:id="85" w:name="ref-cobleHowVerticalPatterns2016"/>
     <w:p>
       <w:pPr>
         <w:pStyle w:val="Bibliography"/>
@@ -11944,8 +11961,8 @@
         <w:t xml:space="preserve">: 1077–1091.</w:t>
       </w:r>
     </w:p>
-    <w:bookmarkEnd w:id="83"/>
-    <w:bookmarkStart w:id="84" w:name="ref-curtis_intracanopy_2019"/>
+    <w:bookmarkEnd w:id="85"/>
+    <w:bookmarkStart w:id="86" w:name="ref-curtis_intracanopy_2019"/>
     <w:p>
       <w:pPr>
         <w:pStyle w:val="Bibliography"/>
@@ -12032,8 +12049,8 @@
         <w:t xml:space="preserve">: 37–46.</w:t>
       </w:r>
     </w:p>
-    <w:bookmarkEnd w:id="84"/>
-    <w:bookmarkStart w:id="85" w:name="ref-daudetWindSpeedLeaf1999a"/>
+    <w:bookmarkEnd w:id="86"/>
+    <w:bookmarkStart w:id="87" w:name="ref-daudetWindSpeedLeaf1999a"/>
     <w:p>
       <w:pPr>
         <w:pStyle w:val="Bibliography"/>
@@ -12139,8 +12156,8 @@
         <w:t xml:space="preserve">: 171–185.</w:t>
       </w:r>
     </w:p>
-    <w:bookmarkEnd w:id="85"/>
-    <w:bookmarkStart w:id="86" w:name="ref-davis_microclimatic_2019"/>
+    <w:bookmarkEnd w:id="87"/>
+    <w:bookmarkStart w:id="88" w:name="ref-davis_microclimatic_2019"/>
     <w:p>
       <w:pPr>
         <w:pStyle w:val="Bibliography"/>
@@ -12265,8 +12282,8 @@
         <w:t xml:space="preserve">: 1–11.</w:t>
       </w:r>
     </w:p>
-    <w:bookmarkEnd w:id="86"/>
-    <w:bookmarkStart w:id="87" w:name="Xd2c299c8b5fbd63690d7ff23e551e8a3e5b3e50"/>
+    <w:bookmarkEnd w:id="88"/>
+    <w:bookmarkStart w:id="89" w:name="Xd2c299c8b5fbd63690d7ff23e551e8a3e5b3e50"/>
     <w:p>
       <w:pPr>
         <w:pStyle w:val="Bibliography"/>
@@ -12496,8 +12513,8 @@
         <w:t xml:space="preserve">: 18561–18565.</w:t>
       </w:r>
     </w:p>
-    <w:bookmarkEnd w:id="87"/>
-    <w:bookmarkStart w:id="88" w:name="Xb5cd92ee10db8a3d14a410a6c77bd63daa52e24"/>
+    <w:bookmarkEnd w:id="89"/>
+    <w:bookmarkStart w:id="90" w:name="Xb5cd92ee10db8a3d14a410a6c77bd63daa52e24"/>
     <w:p>
       <w:pPr>
         <w:pStyle w:val="Bibliography"/>
@@ -12698,8 +12715,8 @@
         <w:t xml:space="preserve">: 744–749.</w:t>
       </w:r>
     </w:p>
-    <w:bookmarkEnd w:id="88"/>
-    <w:bookmarkStart w:id="89" w:name="X88e9c09771b0ff27c14f9db4a1ae10fcb743536"/>
+    <w:bookmarkEnd w:id="90"/>
+    <w:bookmarkStart w:id="91" w:name="X88e9c09771b0ff27c14f9db4a1ae10fcb743536"/>
     <w:p>
       <w:pPr>
         <w:pStyle w:val="Bibliography"/>
@@ -12786,8 +12803,8 @@
         <w:t xml:space="preserve">: 10744–10749.</w:t>
       </w:r>
     </w:p>
-    <w:bookmarkEnd w:id="89"/>
-    <w:bookmarkStart w:id="90" w:name="ref-fauset_differences_2018"/>
+    <w:bookmarkEnd w:id="91"/>
+    <w:bookmarkStart w:id="92" w:name="ref-fauset_differences_2018"/>
     <w:p>
       <w:pPr>
         <w:pStyle w:val="Bibliography"/>
@@ -12988,8 +13005,8 @@
         <w:t xml:space="preserve">: 1618–1631.</w:t>
       </w:r>
     </w:p>
-    <w:bookmarkEnd w:id="90"/>
-    <w:bookmarkStart w:id="91" w:name="ref-feeley_thermal_2020"/>
+    <w:bookmarkEnd w:id="92"/>
+    <w:bookmarkStart w:id="93" w:name="ref-feeley_thermal_2020"/>
     <w:p>
       <w:pPr>
         <w:pStyle w:val="Bibliography"/>
@@ -13133,8 +13150,8 @@
         <w:t xml:space="preserve">.</w:t>
       </w:r>
     </w:p>
-    <w:bookmarkEnd w:id="91"/>
-    <w:bookmarkStart w:id="92" w:name="ref-harleyEffectsLightTemperature1996"/>
+    <w:bookmarkEnd w:id="93"/>
+    <w:bookmarkStart w:id="94" w:name="ref-harleyEffectsLightTemperature1996"/>
     <w:p>
       <w:pPr>
         <w:pStyle w:val="Bibliography"/>
@@ -13221,8 +13238,8 @@
         <w:t xml:space="preserve">: 25–32.</w:t>
       </w:r>
     </w:p>
-    <w:bookmarkEnd w:id="92"/>
-    <w:bookmarkStart w:id="93" w:name="X4a4787bd88cd8955b7cee124ab160c67705270b"/>
+    <w:bookmarkEnd w:id="94"/>
+    <w:bookmarkStart w:id="95" w:name="X4a4787bd88cd8955b7cee124ab160c67705270b"/>
     <w:p>
       <w:pPr>
         <w:pStyle w:val="Bibliography"/>
@@ -13309,8 +13326,8 @@
         <w:t xml:space="preserve">: 637–651.</w:t>
       </w:r>
     </w:p>
-    <w:bookmarkEnd w:id="93"/>
-    <w:bookmarkStart w:id="94" w:name="ref-huangAirTemperatureOptima2019"/>
+    <w:bookmarkEnd w:id="95"/>
+    <w:bookmarkStart w:id="96" w:name="ref-huangAirTemperatureOptima2019"/>
     <w:p>
       <w:pPr>
         <w:pStyle w:val="Bibliography"/>
@@ -13540,8 +13557,8 @@
         <w:t xml:space="preserve">: 772–779.</w:t>
       </w:r>
     </w:p>
-    <w:bookmarkEnd w:id="94"/>
-    <w:bookmarkStart w:id="95" w:name="ref-ishiiVariationIntracrownLeaf2018"/>
+    <w:bookmarkEnd w:id="96"/>
+    <w:bookmarkStart w:id="97" w:name="ref-ishiiVariationIntracrownLeaf2018"/>
     <w:p>
       <w:pPr>
         <w:pStyle w:val="Bibliography"/>
@@ -13647,8 +13664,8 @@
         <w:t xml:space="preserve">: 437–448.</w:t>
       </w:r>
     </w:p>
-    <w:bookmarkEnd w:id="95"/>
-    <w:bookmarkStart w:id="96" w:name="ref-kafutiFoliarWoodTraits2020"/>
+    <w:bookmarkEnd w:id="97"/>
+    <w:bookmarkStart w:id="98" w:name="ref-kafutiFoliarWoodTraits2020"/>
     <w:p>
       <w:pPr>
         <w:pStyle w:val="Bibliography"/>
@@ -13849,8 +13866,8 @@
         <w:t xml:space="preserve">: 35.</w:t>
       </w:r>
     </w:p>
-    <w:bookmarkEnd w:id="96"/>
-    <w:bookmarkStart w:id="97" w:name="ref-keenanGlobalLeafTrait2016"/>
+    <w:bookmarkEnd w:id="98"/>
+    <w:bookmarkStart w:id="99" w:name="ref-keenanGlobalLeafTrait2016"/>
     <w:p>
       <w:pPr>
         <w:pStyle w:val="Bibliography"/>
@@ -13918,8 +13935,8 @@
         <w:t xml:space="preserve">: 1–6.</w:t>
       </w:r>
     </w:p>
-    <w:bookmarkEnd w:id="97"/>
-    <w:bookmarkStart w:id="98" w:name="ref-koike_leaf_2001"/>
+    <w:bookmarkEnd w:id="99"/>
+    <w:bookmarkStart w:id="100" w:name="ref-koike_leaf_2001"/>
     <w:p>
       <w:pPr>
         <w:pStyle w:val="Bibliography"/>
@@ -14044,8 +14061,8 @@
         <w:t xml:space="preserve">: 951–958.</w:t>
       </w:r>
     </w:p>
-    <w:bookmarkEnd w:id="98"/>
-    <w:bookmarkStart w:id="99" w:name="ref-kusiPlasticLeafMorphology2020"/>
+    <w:bookmarkEnd w:id="100"/>
+    <w:bookmarkStart w:id="101" w:name="ref-kusiPlasticLeafMorphology2020"/>
     <w:p>
       <w:pPr>
         <w:pStyle w:val="Bibliography"/>
@@ -14113,8 +14130,8 @@
         <w:t xml:space="preserve">: 24–37.</w:t>
       </w:r>
     </w:p>
-    <w:bookmarkEnd w:id="99"/>
-    <w:bookmarkStart w:id="100" w:name="ref-leighInfluenceLeafSize2017"/>
+    <w:bookmarkEnd w:id="101"/>
+    <w:bookmarkStart w:id="102" w:name="ref-leighInfluenceLeafSize2017"/>
     <w:p>
       <w:pPr>
         <w:pStyle w:val="Bibliography"/>
@@ -14220,8 +14237,8 @@
         <w:t xml:space="preserve">: 237–248.</w:t>
       </w:r>
     </w:p>
-    <w:bookmarkEnd w:id="100"/>
-    <w:bookmarkStart w:id="101" w:name="ref-lowmanForestCanopies1995"/>
+    <w:bookmarkEnd w:id="102"/>
+    <w:bookmarkStart w:id="103" w:name="ref-lowmanForestCanopies1995"/>
     <w:p>
       <w:pPr>
         <w:pStyle w:val="Bibliography"/>
@@ -14268,8 +14285,8 @@
         <w:t xml:space="preserve">. Forest Canopies. In: Endeavour.</w:t>
       </w:r>
     </w:p>
-    <w:bookmarkEnd w:id="101"/>
-    <w:bookmarkStart w:id="102" w:name="ref-martinCovarianceSunShade2020a"/>
+    <w:bookmarkEnd w:id="103"/>
+    <w:bookmarkStart w:id="104" w:name="ref-martinCovarianceSunShade2020a"/>
     <w:p>
       <w:pPr>
         <w:pStyle w:val="Bibliography"/>
@@ -14499,8 +14516,8 @@
         <w:t xml:space="preserve">: 1810.</w:t>
       </w:r>
     </w:p>
-    <w:bookmarkEnd w:id="102"/>
-    <w:bookmarkStart w:id="103" w:name="ref-martin_boundary_1999"/>
+    <w:bookmarkEnd w:id="104"/>
+    <w:bookmarkStart w:id="105" w:name="ref-martin_boundary_1999"/>
     <w:p>
       <w:pPr>
         <w:pStyle w:val="Bibliography"/>
@@ -14606,8 +14623,8 @@
         <w:t xml:space="preserve">: 435–443.</w:t>
       </w:r>
     </w:p>
-    <w:bookmarkEnd w:id="103"/>
-    <w:bookmarkStart w:id="104" w:name="Xf3ea554f25ac6d965f2c36dce0e401d8f80642d"/>
+    <w:bookmarkEnd w:id="105"/>
+    <w:bookmarkStart w:id="106" w:name="Xf3ea554f25ac6d965f2c36dce0e401d8f80642d"/>
     <w:p>
       <w:pPr>
         <w:pStyle w:val="Bibliography"/>
@@ -14694,8 +14711,8 @@
         <w:t xml:space="preserve">: 354–365.</w:t>
       </w:r>
     </w:p>
-    <w:bookmarkEnd w:id="104"/>
-    <w:bookmarkStart w:id="105" w:name="ref-mau_temperate_2018"/>
+    <w:bookmarkEnd w:id="106"/>
+    <w:bookmarkStart w:id="107" w:name="ref-mau_temperate_2018"/>
     <w:p>
       <w:pPr>
         <w:pStyle w:val="Bibliography"/>
@@ -14801,8 +14818,8 @@
         <w:t xml:space="preserve">: 47.</w:t>
       </w:r>
     </w:p>
-    <w:bookmarkEnd w:id="105"/>
-    <w:bookmarkStart w:id="106" w:name="ref-mauTemperateTropicalForest2018a"/>
+    <w:bookmarkEnd w:id="107"/>
+    <w:bookmarkStart w:id="108" w:name="ref-mauTemperateTropicalForest2018a"/>
     <w:p>
       <w:pPr>
         <w:pStyle w:val="Bibliography"/>
@@ -14908,8 +14925,8 @@
         <w:t xml:space="preserve">: 47.</w:t>
       </w:r>
     </w:p>
-    <w:bookmarkEnd w:id="106"/>
-    <w:bookmarkStart w:id="107" w:name="ref-mcdowellPervasiveShiftsForest2020"/>
+    <w:bookmarkEnd w:id="108"/>
+    <w:bookmarkStart w:id="109" w:name="ref-mcdowellPervasiveShiftsForest2020"/>
     <w:p>
       <w:pPr>
         <w:pStyle w:val="Bibliography"/>
@@ -15139,8 +15156,8 @@
         <w:t xml:space="preserve">: eaaz9463.</w:t>
       </w:r>
     </w:p>
-    <w:bookmarkEnd w:id="107"/>
-    <w:bookmarkStart w:id="108" w:name="ref-mcdowellMechanismsPlantSurvival2008"/>
+    <w:bookmarkEnd w:id="109"/>
+    <w:bookmarkStart w:id="110" w:name="ref-mcdowellMechanismsPlantSurvival2008"/>
     <w:p>
       <w:pPr>
         <w:pStyle w:val="Bibliography"/>
@@ -15370,8 +15387,8 @@
         <w:t xml:space="preserve">: 719–739.</w:t>
       </w:r>
     </w:p>
-    <w:bookmarkEnd w:id="108"/>
-    <w:bookmarkStart w:id="109" w:name="ref-mcgregor_tree_nodate"/>
+    <w:bookmarkEnd w:id="110"/>
+    <w:bookmarkStart w:id="111" w:name="ref-mcgregor_tree_nodate"/>
     <w:p>
       <w:pPr>
         <w:pStyle w:val="Bibliography"/>
@@ -15586,8 +15603,8 @@
         <w:t xml:space="preserve">.</w:t>
       </w:r>
     </w:p>
-    <w:bookmarkEnd w:id="109"/>
-    <w:bookmarkStart w:id="110" w:name="ref-michaletzEnergeticCarbonEconomic2016"/>
+    <w:bookmarkEnd w:id="111"/>
+    <w:bookmarkStart w:id="112" w:name="ref-michaletzEnergeticCarbonEconomic2016"/>
     <w:p>
       <w:pPr>
         <w:pStyle w:val="Bibliography"/>
@@ -15750,8 +15767,8 @@
         <w:t xml:space="preserve">: 16129.</w:t>
       </w:r>
     </w:p>
-    <w:bookmarkEnd w:id="110"/>
-    <w:bookmarkStart w:id="111" w:name="X271950285751bf115fde6248782e251cb55acd4"/>
+    <w:bookmarkEnd w:id="112"/>
+    <w:bookmarkStart w:id="113" w:name="X271950285751bf115fde6248782e251cb55acd4"/>
     <w:p>
       <w:pPr>
         <w:pStyle w:val="Bibliography"/>
@@ -15895,8 +15912,8 @@
         <w:t xml:space="preserve">: 714–724.</w:t>
       </w:r>
     </w:p>
-    <w:bookmarkEnd w:id="111"/>
-    <w:bookmarkStart w:id="112" w:name="ref-muir_tealeaves_2019"/>
+    <w:bookmarkEnd w:id="113"/>
+    <w:bookmarkStart w:id="114" w:name="ref-muir_tealeaves_2019"/>
     <w:p>
       <w:pPr>
         <w:pStyle w:val="Bibliography"/>
@@ -15945,8 +15962,8 @@
         <w:t xml:space="preserve">.</w:t>
       </w:r>
     </w:p>
-    <w:bookmarkEnd w:id="112"/>
-    <w:bookmarkStart w:id="113" w:name="ref-nakamuraForestsTheirCanopies2017"/>
+    <w:bookmarkEnd w:id="114"/>
+    <w:bookmarkStart w:id="115" w:name="ref-nakamuraForestsTheirCanopies2017"/>
     <w:p>
       <w:pPr>
         <w:pStyle w:val="Bibliography"/>
@@ -16176,8 +16193,8 @@
         <w:t xml:space="preserve">: 438–451.</w:t>
       </w:r>
     </w:p>
-    <w:bookmarkEnd w:id="113"/>
-    <w:bookmarkStart w:id="114" w:name="ref-niinemetsResponsesForestTrees2010a"/>
+    <w:bookmarkEnd w:id="115"/>
+    <w:bookmarkStart w:id="116" w:name="ref-niinemetsResponsesForestTrees2010a"/>
     <w:p>
       <w:pPr>
         <w:pStyle w:val="Bibliography"/>
@@ -16226,8 +16243,8 @@
         <w:t xml:space="preserve">: 1623–1639.</w:t>
       </w:r>
     </w:p>
-    <w:bookmarkEnd w:id="114"/>
-    <w:bookmarkStart w:id="115" w:name="ref-niinemetsLeafAgeDependent2016a"/>
+    <w:bookmarkEnd w:id="116"/>
+    <w:bookmarkStart w:id="117" w:name="ref-niinemetsLeafAgeDependent2016a"/>
     <w:p>
       <w:pPr>
         <w:pStyle w:val="Bibliography"/>
@@ -16276,8 +16293,8 @@
         <w:t xml:space="preserve">: 313–338.</w:t>
       </w:r>
     </w:p>
-    <w:bookmarkEnd w:id="115"/>
-    <w:bookmarkStart w:id="116" w:name="X83d4c1eaf417472651bdc1a3ba0bfb2550d4f0e"/>
+    <w:bookmarkEnd w:id="117"/>
+    <w:bookmarkStart w:id="118" w:name="X83d4c1eaf417472651bdc1a3ba0bfb2550d4f0e"/>
     <w:p>
       <w:pPr>
         <w:pStyle w:val="Bibliography"/>
@@ -16326,8 +16343,8 @@
         <w:t xml:space="preserve">: 464–470.</w:t>
       </w:r>
     </w:p>
-    <w:bookmarkEnd w:id="116"/>
-    <w:bookmarkStart w:id="117" w:name="Xf86eafbcc52a138d084848c2a4cf7c904cbb622"/>
+    <w:bookmarkEnd w:id="118"/>
+    <w:bookmarkStart w:id="119" w:name="Xf86eafbcc52a138d084848c2a4cf7c904cbb622"/>
     <w:p>
       <w:pPr>
         <w:pStyle w:val="Bibliography"/>
@@ -16374,8 +16391,8 @@
         <w:t xml:space="preserve">. Packing the Photosynthetic Machinery: From Leaf to Canopy. In: Laisk A, Nedbal L, Govindjee, eds. Advances in Photosynthesis and Respiration. Photosynthesis in silico: Understanding Complexity from Molecules to Ecosystems. Dordrecht: Springer Netherlands, 363–399.</w:t>
       </w:r>
     </w:p>
-    <w:bookmarkEnd w:id="117"/>
-    <w:bookmarkStart w:id="118" w:name="Xfd0febf23c03b23729080c56b674b637e8fc795"/>
+    <w:bookmarkEnd w:id="119"/>
+    <w:bookmarkStart w:id="120" w:name="Xfd0febf23c03b23729080c56b674b637e8fc795"/>
     <w:p>
       <w:pPr>
         <w:pStyle w:val="Bibliography"/>
@@ -16481,8 +16498,8 @@
         <w:t xml:space="preserve">: 1205–1218.</w:t>
       </w:r>
     </w:p>
-    <w:bookmarkEnd w:id="118"/>
-    <w:bookmarkStart w:id="119" w:name="X423affbf5f39a114486130c3c82faf24f36c63c"/>
+    <w:bookmarkEnd w:id="120"/>
+    <w:bookmarkStart w:id="121" w:name="X423affbf5f39a114486130c3c82faf24f36c63c"/>
     <w:p>
       <w:pPr>
         <w:pStyle w:val="Bibliography"/>
@@ -16569,8 +16586,8 @@
         <w:t xml:space="preserve">: 973–993.</w:t>
       </w:r>
     </w:p>
-    <w:bookmarkEnd w:id="119"/>
-    <w:bookmarkStart w:id="120" w:name="X6c8d3329dd9cc672dec5b93ec1c0d47cea031aa"/>
+    <w:bookmarkEnd w:id="121"/>
+    <w:bookmarkStart w:id="122" w:name="X6c8d3329dd9cc672dec5b93ec1c0d47cea031aa"/>
     <w:p>
       <w:pPr>
         <w:pStyle w:val="Bibliography"/>
@@ -16657,8 +16674,8 @@
         <w:t xml:space="preserve">: 293–313.</w:t>
       </w:r>
     </w:p>
-    <w:bookmarkEnd w:id="120"/>
-    <w:bookmarkStart w:id="121" w:name="ref-niinemetsHowLightTemperature2015"/>
+    <w:bookmarkEnd w:id="122"/>
+    <w:bookmarkStart w:id="123" w:name="ref-niinemetsHowLightTemperature2015"/>
     <w:p>
       <w:pPr>
         <w:pStyle w:val="Bibliography"/>
@@ -16726,8 +16743,8 @@
         <w:t xml:space="preserve">: 841–851.</w:t>
       </w:r>
     </w:p>
-    <w:bookmarkEnd w:id="121"/>
-    <w:bookmarkStart w:id="122" w:name="Xfe69ba79bbcee6d86d08282dc60d8b38950360d"/>
+    <w:bookmarkEnd w:id="123"/>
+    <w:bookmarkStart w:id="124" w:name="Xfe69ba79bbcee6d86d08282dc60d8b38950360d"/>
     <w:p>
       <w:pPr>
         <w:pStyle w:val="Bibliography"/>
@@ -16795,8 +16812,8 @@
         <w:t xml:space="preserve">: 254–268.</w:t>
       </w:r>
     </w:p>
-    <w:bookmarkEnd w:id="122"/>
-    <w:bookmarkStart w:id="123" w:name="X5349a2a590687dae1d302b9d843e94191f30bb0"/>
+    <w:bookmarkEnd w:id="124"/>
+    <w:bookmarkStart w:id="125" w:name="X5349a2a590687dae1d302b9d843e94191f30bb0"/>
     <w:p>
       <w:pPr>
         <w:pStyle w:val="Bibliography"/>
@@ -17026,8 +17043,8 @@
         <w:t xml:space="preserve">: 183–186.</w:t>
       </w:r>
     </w:p>
-    <w:bookmarkEnd w:id="123"/>
-    <w:bookmarkStart w:id="124" w:name="ref-parkerCanopyLightTransmittance2002"/>
+    <w:bookmarkEnd w:id="125"/>
+    <w:bookmarkStart w:id="126" w:name="ref-parkerCanopyLightTransmittance2002"/>
     <w:p>
       <w:pPr>
         <w:pStyle w:val="Bibliography"/>
@@ -17114,8 +17131,8 @@
         <w:t xml:space="preserve">: 147–157.</w:t>
       </w:r>
     </w:p>
-    <w:bookmarkEnd w:id="124"/>
-    <w:bookmarkStart w:id="125" w:name="X4d2953009f091dbd10cf581df3453e1bbdedf64"/>
+    <w:bookmarkEnd w:id="126"/>
+    <w:bookmarkStart w:id="127" w:name="X4d2953009f091dbd10cf581df3453e1bbdedf64"/>
     <w:p>
       <w:pPr>
         <w:pStyle w:val="Bibliography"/>
@@ -17202,8 +17219,8 @@
         <w:t xml:space="preserve">: 107661.</w:t>
       </w:r>
     </w:p>
-    <w:bookmarkEnd w:id="125"/>
-    <w:bookmarkStart w:id="126" w:name="X3f5cd2491510a094669682339d5db6ec2aea137"/>
+    <w:bookmarkEnd w:id="127"/>
+    <w:bookmarkStart w:id="128" w:name="X3f5cd2491510a094669682339d5db6ec2aea137"/>
     <w:p>
       <w:pPr>
         <w:pStyle w:val="Bibliography"/>
@@ -17271,8 +17288,8 @@
         <w:t xml:space="preserve">: 2236–2245.</w:t>
       </w:r>
     </w:p>
-    <w:bookmarkEnd w:id="126"/>
-    <w:bookmarkStart w:id="127" w:name="ref-perezIncreasingHumidityThreatens2018"/>
+    <w:bookmarkEnd w:id="128"/>
+    <w:bookmarkStart w:id="129" w:name="ref-perezIncreasingHumidityThreatens2018"/>
     <w:p>
       <w:pPr>
         <w:pStyle w:val="Bibliography"/>
@@ -17340,8 +17357,8 @@
         <w:t xml:space="preserve">: 68.</w:t>
       </w:r>
     </w:p>
-    <w:bookmarkEnd w:id="127"/>
-    <w:bookmarkStart w:id="128" w:name="ref-perezPSIIHeatTolerances2020"/>
+    <w:bookmarkEnd w:id="129"/>
+    <w:bookmarkStart w:id="130" w:name="ref-perezPSIIHeatTolerances2020"/>
     <w:p>
       <w:pPr>
         <w:pStyle w:val="Bibliography"/>
@@ -17453,8 +17470,8 @@
         <w:t xml:space="preserve">: pce.13990.</w:t>
       </w:r>
     </w:p>
-    <w:bookmarkEnd w:id="128"/>
-    <w:bookmarkStart w:id="129" w:name="X4b68950bc79607f0a8fd7df6ab095d40461b8c0"/>
+    <w:bookmarkEnd w:id="130"/>
+    <w:bookmarkStart w:id="131" w:name="X4b68950bc79607f0a8fd7df6ab095d40461b8c0"/>
     <w:p>
       <w:pPr>
         <w:pStyle w:val="Bibliography"/>
@@ -17541,8 +17558,8 @@
         <w:t xml:space="preserve">.</w:t>
       </w:r>
     </w:p>
-    <w:bookmarkEnd w:id="129"/>
-    <w:bookmarkStart w:id="130" w:name="X2dd73c0091dfefa3a223bc1baeb32eefff6ae93"/>
+    <w:bookmarkEnd w:id="131"/>
+    <w:bookmarkStart w:id="132" w:name="X2dd73c0091dfefa3a223bc1baeb32eefff6ae93"/>
     <w:p>
       <w:pPr>
         <w:pStyle w:val="Bibliography"/>
@@ -17705,8 +17722,8 @@
         <w:t xml:space="preserve">: 1073–1105.</w:t>
       </w:r>
     </w:p>
-    <w:bookmarkEnd w:id="130"/>
-    <w:bookmarkStart w:id="131" w:name="ref-rey-sanchez_spatial_2016"/>
+    <w:bookmarkEnd w:id="132"/>
+    <w:bookmarkStart w:id="133" w:name="ref-rey-sanchez_spatial_2016"/>
     <w:p>
       <w:pPr>
         <w:pStyle w:val="Bibliography"/>
@@ -17812,8 +17829,8 @@
         <w:t xml:space="preserve">: 75–89.</w:t>
       </w:r>
     </w:p>
-    <w:bookmarkEnd w:id="131"/>
-    <w:bookmarkStart w:id="132" w:name="X67948fac327461ee36c70bc89dd3e3472fe2ef7"/>
+    <w:bookmarkEnd w:id="133"/>
+    <w:bookmarkStart w:id="134" w:name="X67948fac327461ee36c70bc89dd3e3472fe2ef7"/>
     <w:p>
       <w:pPr>
         <w:pStyle w:val="Bibliography"/>
@@ -17900,8 +17917,8 @@
         <w:t xml:space="preserve">: 336.</w:t>
       </w:r>
     </w:p>
-    <w:bookmarkEnd w:id="132"/>
-    <w:bookmarkStart w:id="133" w:name="X7683ede13b217c9fff452f04598a44c8708e9f9"/>
+    <w:bookmarkEnd w:id="134"/>
+    <w:bookmarkStart w:id="135" w:name="X7683ede13b217c9fff452f04598a44c8708e9f9"/>
     <w:p>
       <w:pPr>
         <w:pStyle w:val="Bibliography"/>
@@ -18033,8 +18050,8 @@
         <w:t xml:space="preserve">: e03264.</w:t>
       </w:r>
     </w:p>
-    <w:bookmarkEnd w:id="133"/>
-    <w:bookmarkStart w:id="134" w:name="ref-rozendaalPlasticityLeafTraits2006"/>
+    <w:bookmarkEnd w:id="135"/>
+    <w:bookmarkStart w:id="136" w:name="ref-rozendaalPlasticityLeafTraits2006"/>
     <w:p>
       <w:pPr>
         <w:pStyle w:val="Bibliography"/>
@@ -18121,8 +18138,8 @@
         <w:t xml:space="preserve">: 207–216.</w:t>
       </w:r>
     </w:p>
-    <w:bookmarkEnd w:id="134"/>
-    <w:bookmarkStart w:id="135" w:name="ref-sackHowStrongIntracanopy2006"/>
+    <w:bookmarkEnd w:id="136"/>
+    <w:bookmarkStart w:id="137" w:name="ref-sackHowStrongIntracanopy2006"/>
     <w:p>
       <w:pPr>
         <w:pStyle w:val="Bibliography"/>
@@ -18247,8 +18264,8 @@
         <w:t xml:space="preserve">: 829–839.</w:t>
       </w:r>
     </w:p>
-    <w:bookmarkEnd w:id="135"/>
-    <w:bookmarkStart w:id="136" w:name="ref-sastry_leaf_2018"/>
+    <w:bookmarkEnd w:id="137"/>
+    <w:bookmarkStart w:id="138" w:name="ref-sastry_leaf_2018"/>
     <w:p>
       <w:pPr>
         <w:pStyle w:val="Bibliography"/>
@@ -18335,8 +18352,8 @@
         <w:t xml:space="preserve">.</w:t>
       </w:r>
     </w:p>
-    <w:bookmarkEnd w:id="136"/>
-    <w:bookmarkStart w:id="137" w:name="ref-schueppTansleyReviewNo1993"/>
+    <w:bookmarkEnd w:id="138"/>
+    <w:bookmarkStart w:id="139" w:name="ref-schueppTansleyReviewNo1993"/>
     <w:p>
       <w:pPr>
         <w:pStyle w:val="Bibliography"/>
@@ -18385,8 +18402,8 @@
         <w:t xml:space="preserve">: 477–507.</w:t>
       </w:r>
     </w:p>
-    <w:bookmarkEnd w:id="137"/>
-    <w:bookmarkStart w:id="138" w:name="ref-senfCanopyMortalityHas2018a"/>
+    <w:bookmarkEnd w:id="139"/>
+    <w:bookmarkStart w:id="140" w:name="ref-senfCanopyMortalityHas2018a"/>
     <w:p>
       <w:pPr>
         <w:pStyle w:val="Bibliography"/>
@@ -18568,8 +18585,8 @@
         <w:t xml:space="preserve">: 4978.</w:t>
       </w:r>
     </w:p>
-    <w:bookmarkEnd w:id="138"/>
-    <w:bookmarkStart w:id="139" w:name="ref-senfMappingForestDisturbance2020"/>
+    <w:bookmarkEnd w:id="140"/>
+    <w:bookmarkStart w:id="141" w:name="ref-senfMappingForestDisturbance2020"/>
     <w:p>
       <w:pPr>
         <w:pStyle w:val="Bibliography"/>
@@ -18628,8 +18645,8 @@
         <w:t xml:space="preserve">: 1–8.</w:t>
       </w:r>
     </w:p>
-    <w:bookmarkEnd w:id="139"/>
-    <w:bookmarkStart w:id="140" w:name="ref-sharkeyFutureIsopreneEmission2014b"/>
+    <w:bookmarkEnd w:id="141"/>
+    <w:bookmarkStart w:id="142" w:name="ref-sharkeyFutureIsopreneEmission2014b"/>
     <w:p>
       <w:pPr>
         <w:pStyle w:val="Bibliography"/>
@@ -18697,8 +18714,8 @@
         <w:t xml:space="preserve">: 1727–1740.</w:t>
       </w:r>
     </w:p>
-    <w:bookmarkEnd w:id="140"/>
-    <w:bookmarkStart w:id="141" w:name="X2431e27181524765370cc7f7345b0da9a6ffa47"/>
+    <w:bookmarkEnd w:id="142"/>
+    <w:bookmarkStart w:id="143" w:name="X2431e27181524765370cc7f7345b0da9a6ffa47"/>
     <w:p>
       <w:pPr>
         <w:pStyle w:val="Bibliography"/>
@@ -18928,8 +18945,8 @@
         <w:t xml:space="preserve">: 1284–1297.</w:t>
       </w:r>
     </w:p>
-    <w:bookmarkEnd w:id="141"/>
-    <w:bookmarkStart w:id="142" w:name="Xe9690ce09891863e171cd1c20e7c9a61a6225eb"/>
+    <w:bookmarkEnd w:id="143"/>
+    <w:bookmarkStart w:id="144" w:name="Xe9690ce09891863e171cd1c20e7c9a61a6225eb"/>
     <w:p>
       <w:pPr>
         <w:pStyle w:val="Bibliography"/>
@@ -19159,8 +19176,8 @@
         <w:t xml:space="preserve">: e03231.</w:t>
       </w:r>
     </w:p>
-    <w:bookmarkEnd w:id="142"/>
-    <w:bookmarkStart w:id="143" w:name="ref-stokesBoundaryLayerConductance2006"/>
+    <w:bookmarkEnd w:id="144"/>
+    <w:bookmarkStart w:id="145" w:name="ref-stokesBoundaryLayerConductance2006"/>
     <w:p>
       <w:pPr>
         <w:pStyle w:val="Bibliography"/>
@@ -19247,8 +19264,8 @@
         <w:t xml:space="preserve">: 40–54.</w:t>
       </w:r>
     </w:p>
-    <w:bookmarkEnd w:id="143"/>
-    <w:bookmarkStart w:id="144" w:name="ref-stovallTreeHeightExplains2019a"/>
+    <w:bookmarkEnd w:id="145"/>
+    <w:bookmarkStart w:id="146" w:name="ref-stovallTreeHeightExplains2019a"/>
     <w:p>
       <w:pPr>
         <w:pStyle w:val="Bibliography"/>
@@ -19335,8 +19352,8 @@
         <w:t xml:space="preserve">: 4385.</w:t>
       </w:r>
     </w:p>
-    <w:bookmarkEnd w:id="144"/>
-    <w:bookmarkStart w:id="145" w:name="X5eb1944230255a4dc8f5e03fbac6c36fd70b268"/>
+    <w:bookmarkEnd w:id="146"/>
+    <w:bookmarkStart w:id="147" w:name="X5eb1944230255a4dc8f5e03fbac6c36fd70b268"/>
     <w:p>
       <w:pPr>
         <w:pStyle w:val="Bibliography"/>
@@ -19566,8 +19583,8 @@
         <w:t xml:space="preserve">: 869–874.</w:t>
       </w:r>
     </w:p>
-    <w:bookmarkEnd w:id="145"/>
-    <w:bookmarkStart w:id="146" w:name="ref-thom_effects_2020"/>
+    <w:bookmarkEnd w:id="147"/>
+    <w:bookmarkStart w:id="148" w:name="ref-thom_effects_2020"/>
     <w:p>
       <w:pPr>
         <w:pStyle w:val="Bibliography"/>
@@ -19711,8 +19728,8 @@
         <w:t xml:space="preserve">: 108066.</w:t>
       </w:r>
     </w:p>
-    <w:bookmarkEnd w:id="146"/>
-    <w:bookmarkStart w:id="147" w:name="ref-tibbittsHumidityPlants1979"/>
+    <w:bookmarkEnd w:id="148"/>
+    <w:bookmarkStart w:id="149" w:name="ref-tibbittsHumidityPlants1979"/>
     <w:p>
       <w:pPr>
         <w:pStyle w:val="Bibliography"/>
@@ -19761,8 +19778,8 @@
         <w:t xml:space="preserve">: 358–363.</w:t>
       </w:r>
     </w:p>
-    <w:bookmarkEnd w:id="147"/>
-    <w:bookmarkStart w:id="148" w:name="Xe7481238d2c2f808363b8215d791d0c39194622"/>
+    <w:bookmarkEnd w:id="149"/>
+    <w:bookmarkStart w:id="150" w:name="Xe7481238d2c2f808363b8215d791d0c39194622"/>
     <w:p>
       <w:pPr>
         <w:pStyle w:val="Bibliography"/>
@@ -19925,8 +19942,8 @@
         <w:t xml:space="preserve">: 32.</w:t>
       </w:r>
     </w:p>
-    <w:bookmarkEnd w:id="148"/>
-    <w:bookmarkStart w:id="149" w:name="ref-vogelConvectiveCoolingLow1970"/>
+    <w:bookmarkEnd w:id="150"/>
+    <w:bookmarkStart w:id="151" w:name="ref-vogelConvectiveCoolingLow1970"/>
     <w:p>
       <w:pPr>
         <w:pStyle w:val="Bibliography"/>
@@ -19975,8 +19992,8 @@
         <w:t xml:space="preserve">: 91–101.</w:t>
       </w:r>
     </w:p>
-    <w:bookmarkEnd w:id="149"/>
-    <w:bookmarkStart w:id="150" w:name="X3bd3b318df1d5b9388c7c5e2925c695efb76aec"/>
+    <w:bookmarkEnd w:id="151"/>
+    <w:bookmarkStart w:id="152" w:name="X3bd3b318df1d5b9388c7c5e2925c695efb76aec"/>
     <w:p>
       <w:pPr>
         <w:pStyle w:val="Bibliography"/>
@@ -20063,8 +20080,8 @@
         <w:t xml:space="preserve">: 144–155.</w:t>
       </w:r>
     </w:p>
-    <w:bookmarkEnd w:id="150"/>
-    <w:bookmarkStart w:id="151" w:name="ref-waySunflecksTreesForests2012"/>
+    <w:bookmarkEnd w:id="152"/>
+    <w:bookmarkStart w:id="153" w:name="ref-waySunflecksTreesForests2012"/>
     <w:p>
       <w:pPr>
         <w:pStyle w:val="Bibliography"/>
@@ -20132,8 +20149,8 @@
         <w:t xml:space="preserve">: 1066–1081.</w:t>
       </w:r>
     </w:p>
-    <w:bookmarkEnd w:id="151"/>
-    <w:bookmarkStart w:id="152" w:name="ref-yang_spatial_1999"/>
+    <w:bookmarkEnd w:id="153"/>
+    <w:bookmarkStart w:id="154" w:name="ref-yang_spatial_1999"/>
     <w:p>
       <w:pPr>
         <w:pStyle w:val="Bibliography"/>
@@ -20258,8 +20275,8 @@
         <w:t xml:space="preserve">: 27653–27661.</w:t>
       </w:r>
     </w:p>
-    <w:bookmarkEnd w:id="152"/>
-    <w:bookmarkStart w:id="153" w:name="ref-zellweger_seasonal_2019"/>
+    <w:bookmarkEnd w:id="154"/>
+    <w:bookmarkStart w:id="155" w:name="ref-zellweger_seasonal_2019"/>
     <w:p>
       <w:pPr>
         <w:pStyle w:val="Bibliography"/>
@@ -20489,8 +20506,8 @@
         <w:t xml:space="preserve">: 1774–1786.</w:t>
       </w:r>
     </w:p>
-    <w:bookmarkEnd w:id="153"/>
-    <w:bookmarkStart w:id="154" w:name="ref-zellweger_forest_2020"/>
+    <w:bookmarkEnd w:id="155"/>
+    <w:bookmarkStart w:id="156" w:name="ref-zellweger_forest_2020"/>
     <w:p>
       <w:pPr>
         <w:pStyle w:val="Bibliography"/>
@@ -20720,8 +20737,8 @@
         <w:t xml:space="preserve">: 772–775.</w:t>
       </w:r>
     </w:p>
-    <w:bookmarkEnd w:id="154"/>
-    <w:bookmarkStart w:id="155" w:name="ref-zellwegerResponseCommentForest2020"/>
+    <w:bookmarkEnd w:id="156"/>
+    <w:bookmarkStart w:id="157" w:name="ref-zellwegerResponseCommentForest2020"/>
     <w:p>
       <w:pPr>
         <w:pStyle w:val="Bibliography"/>
@@ -20951,8 +20968,8 @@
         <w:t xml:space="preserve">.</w:t>
       </w:r>
     </w:p>
-    <w:bookmarkEnd w:id="155"/>
-    <w:bookmarkStart w:id="156" w:name="ref-zhang_photosynthetic_2012"/>
+    <w:bookmarkEnd w:id="157"/>
+    <w:bookmarkStart w:id="158" w:name="ref-zhang_photosynthetic_2012"/>
     <w:p>
       <w:pPr>
         <w:pStyle w:val="Bibliography"/>
@@ -21058,8 +21075,8 @@
         <w:t xml:space="preserve">: 1027–1033.</w:t>
       </w:r>
     </w:p>
-    <w:bookmarkEnd w:id="156"/>
-    <w:bookmarkStart w:id="157" w:name="ref-zohnerOngoingSeasonallyUneven2019"/>
+    <w:bookmarkEnd w:id="158"/>
+    <w:bookmarkStart w:id="159" w:name="ref-zohnerOngoingSeasonallyUneven2019"/>
     <w:p>
       <w:pPr>
         <w:pStyle w:val="Bibliography"/>
@@ -21127,9 +21144,9 @@
         <w:t xml:space="preserve">: 549–561.</w:t>
       </w:r>
     </w:p>
-    <w:bookmarkEnd w:id="157"/>
-    <w:bookmarkEnd w:id="158"/>
     <w:bookmarkEnd w:id="159"/>
+    <w:bookmarkEnd w:id="160"/>
+    <w:bookmarkEnd w:id="161"/>
     <w:sectPr/>
   </w:body>
 </w:document>

</xml_diff>

<commit_message>
organization/ writing/ added draft modeling schematic
#41 , #33 , #42
</commit_message>
<xml_diff>
--- a/vertical-thermal-review.docx
+++ b/vertical-thermal-review.docx
@@ -966,7 +966,7 @@
         <w:rPr>
           <w:i/>
         </w:rPr>
-        <w:t xml:space="preserve">We then consider the implications for scaling across space and time, and understanding forest responses to global change.</w:t>
+        <w:t xml:space="preserve">We then consider the implications for understanding forest responses to global change, including scaling across space and time.</w:t>
       </w:r>
     </w:p>
     <w:p>
@@ -983,7 +983,7 @@
               <a:graphicData uri="http://schemas.openxmlformats.org/drawingml/2006/picture">
                 <pic:pic>
                   <pic:nvPicPr>
-                    <pic:cNvPr descr="schematic/vertical%20thermal%20sensitivity%20image.png" id="0" name="Picture"/>
+                    <pic:cNvPr descr="schematics/vertical%20thermal%20sensitivity%20image.png" id="0" name="Picture"/>
                     <pic:cNvPicPr>
                       <a:picLocks noChangeArrowheads="1" noChangeAspect="1"/>
                     </pic:cNvPicPr>
@@ -9239,7 +9239,7 @@
     <w:bookmarkEnd w:id="65"/>
     <w:bookmarkEnd w:id="66"/>
     <w:bookmarkEnd w:id="67"/>
-    <w:bookmarkStart w:id="171" w:name="implications"/>
+    <w:bookmarkStart w:id="173" w:name="implications"/>
     <w:p>
       <w:pPr>
         <w:pStyle w:val="Heading1"/>
@@ -9248,134 +9248,24 @@
         <w:t xml:space="preserve">Implications</w:t>
       </w:r>
     </w:p>
-    <w:bookmarkStart w:id="70" w:name="scaling-across-space-and-time"/>
+    <w:p>
+      <w:pPr>
+        <w:pStyle w:val="FirstParagraph"/>
+      </w:pPr>
+      <w:r>
+        <w:t xml:space="preserve">Having established how physical conditions and biological form and function vary across vertical gradients, we now turn attention to the implications of these patterns for our understanding of how forest ecosystems may be impacted by global change, and our ability to project this across space and time.</w:t>
+      </w:r>
+    </w:p>
+    <w:bookmarkStart w:id="70" w:name="global-change-responses"/>
     <w:p>
       <w:pPr>
         <w:pStyle w:val="Heading2"/>
       </w:pPr>
       <w:r>
-        <w:t xml:space="preserve">Scaling across space and time</w:t>
-      </w:r>
-    </w:p>
-    <w:p>
-      <w:pPr>
-        <w:pStyle w:val="FirstParagraph"/>
-      </w:pPr>
-      <w:r>
-        <w:rPr>
-          <w:i/>
-        </w:rPr>
-        <w:t xml:space="preserve">(In this section, we consider implications of the patterns reviewed above for our understanding of the future of forests–both how we model them and what sorts of responses we can expect under climate change.)</w:t>
-      </w:r>
-    </w:p>
-    <w:bookmarkStart w:id="68" w:name="remote-sensing"/>
-    <w:p>
-      <w:pPr>
-        <w:pStyle w:val="Heading3"/>
-      </w:pPr>
-      <w:r>
-        <w:t xml:space="preserve">Remote sensing</w:t>
-      </w:r>
-    </w:p>
-    <w:p>
-      <w:pPr>
-        <w:pStyle w:val="FirstParagraph"/>
-      </w:pPr>
-      <w:r>
-        <w:t xml:space="preserve">An increasing availability of airborne and spaceborne LiDAR remote sensing data offers a promising opportunity for mapping vertical thermal gradients and vegetation structure. [Drone based FLIR cams, tower thermal cams (Pau et al 2018), ECOSTRESS]. To evaluate large-scale ecosystem patterns, high resolution vertically resolved vegetation structure from LiDAR data can be analyzed in combination with collocated field measurements collected using towers (FluxNet REF), canopy cranes (</w:t>
-      </w:r>
-      <w:r>
-        <w:t xml:space="preserve">Nakamura</w:t>
-      </w:r>
-      <w:r>
-        <w:t xml:space="preserve"> </w:t>
-      </w:r>
-      <w:r>
-        <w:rPr>
-          <w:i/>
-        </w:rPr>
-        <w:t xml:space="preserve">et al.</w:t>
-      </w:r>
-      <w:r>
-        <w:t xml:space="preserve"> </w:t>
-      </w:r>
-      <w:r>
-        <w:t xml:space="preserve">(2017)</w:t>
-      </w:r>
-      <w:r>
-        <w:t xml:space="preserve">), or by tree climbing (REF – e.g. Asner papers, Shenkin et al – Unding Jami’s work). Existing research efforts have already revealed incredibly heterogeneity in vegetation structure, diversity, traits, and properties both within and across ecosystems (REFS – Stovall, Schneider, …others).</w:t>
-      </w:r>
-    </w:p>
-    <w:bookmarkEnd w:id="68"/>
-    <w:bookmarkStart w:id="69" w:name="X68d2420bbac0f497c7bc5bf40a0c8098f6400b1"/>
-    <w:p>
-      <w:pPr>
-        <w:pStyle w:val="Heading3"/>
-      </w:pPr>
-      <w:r>
-        <w:t xml:space="preserve">Representing Vertical Gradients in Models</w:t>
-      </w:r>
-    </w:p>
-    <w:p>
-      <w:pPr>
-        <w:pStyle w:val="FirstParagraph"/>
-      </w:pPr>
-      <w:r>
-        <w:t xml:space="preserve">Models representing ecosystem dynamics related to carbon, energy, and water fluxes operate at a range of scales and have varying degrees of complexity , and include offline models and models that can be fully coupled with Earth System Models (ESMs). Dynamic global vegetation models (DGVMs) comprise the land surface models in ESMs used to predict the global distribution of vegetation types and biosphere-atmosphere feedbacks (Cao &amp; Woodward, 1998; Foley et al., 1996; Sitch et al., 2003; Woodward &amp; Lomas, 2004). Improved representation of vegetation demographic processes in ESMs, specifically including forest canopy architectural variation in both horizontal and vertical directions, has repeatedly been identified as a critical step toward reduced uncertainty and more accurate characterization of biologically mediated feedbacks (Banerjee &amp; Linn 2018, Evans, 2012; Moorcroft, 2006; Moorcroft, Hurtt, &amp; Pacala, 2001; Purves &amp; Pacala, 2008; Thomas, Brookshire, &amp; Gerber, 2015). Still, as models increase in complexity, model developments and improvements have direct tradeoffs with increased computational cost and potentially decreased interpretability of model output.</w:t>
-      </w:r>
-    </w:p>
-    <w:p>
-      <w:pPr>
-        <w:pStyle w:val="BodyText"/>
-      </w:pPr>
-      <w:r>
-        <w:t xml:space="preserve">In general, DGVMs range from Individual Based Models (IBMs) on one end of the complexity and scale spectrum to big-leaf models on the other end. Most climate models incorporate vegetation dynamics using big-leaf models, which include many first generation DGVMs that reduce 3D vegetation structure across the entire biosphere into a single vegetation layer. This simplification results in greater computational efficiency and thus easier integration into ESMs (Arora &amp; Boer, 2010; Bonan et al. 2003; Cox, 2001; Krinner et al., 2005), although it comes at a cost of a lack of representation of important demographic processes, canopy gap formation, vertical light competition, competitive exclusion, and successional recovery from disturbance (Feeley et al., 2007; Hurtt et al. 1998; Moorcroft et al., 2001; Smith et al. 2001; Stark et al., 2012). On the other end of the spectrum are IBMs, also referred to as forest gap models, representing vegetation at the level of individual plants (Christoffersen et al., 2016; Fischer et al., 2016; Fyllas et al., 2014; Sato et al. 2007; Shuman et al. 2014; Smith et al., 2001; Bugmann, 2001; Dietze &amp; Latimer, 2011). These models are often stochastic and spatially explicit, capturing spatial variability in the light environment and microclimates at high vertical and horizontal resolution. As a result, however, IBMs are computationally expensive and tend to be run at very local scales.</w:t>
-      </w:r>
-    </w:p>
-    <w:p>
-      <w:pPr>
-        <w:pStyle w:val="BodyText"/>
-      </w:pPr>
-      <w:r>
-        <w:t xml:space="preserve">Cohort-based models (CBMs) sit in the middle of this continuum, between the oversimplified vegetation dynamics in big-leaf models and the computational expense of IBMs. CBMs represent vegetation as cohorts of individual plants, grouped together based on properties including size, age, and functional type (Haverd et al., 2013; Hurtt et al., 1998; Lischke et al. 2006; Medvigy et al. 2009; Moorcroft et al., 2001; Scherstjanoi et al. 2014; Smith et al., 2014; Weng et al., 2015). Although this cohort approach serves as a compromise that incurs lower computational costs than IBMs while capturing many of the same dynamics, CBMs do not incorporate the stochastic processes of IBMs that typically allow for greater representation of functional diversity (Fisher et al., 2010).</w:t>
-      </w:r>
-    </w:p>
-    <w:p>
-      <w:pPr>
-        <w:pStyle w:val="BodyText"/>
-      </w:pPr>
-      <w:r>
-        <w:t xml:space="preserve">To review the vertical light environment and thermodynamics of CBMs in more detail, we focus here on the Ecosystem Demography model version 2 (ED2), a model that is actively undergoing continued development and application across a range of ecosystems and landscapes (Moorcroft et al. 2001, Longo et al 2019 Pt 1 &amp; pt 2). ED2 is also the progenitor of the Functionally Assembled Terrestrial Ecosystem Simulator (FATES), the DGVM coupled with the Energy Exascale Earth System Model (E3SM) (Xu &amp; Christoffersen 2017 ) . In ED2, cohorts are tracked across multiple size-classes or individuals within the same plant functional type (PFT). Each cohort can encounter multiple light environments within a single climatic grid cell depending on patch-level disturbance history and vertical light competition that modulates interactions between plant traits and resource acquisition. Heterogeneity in the light environment and canopy structure across patches within a grid cell gives rise to varying horizontal and vertical micro-environments that differ in temperature, humidity, soil moisture, and soil nutrient conditions (Fisher et al 2018). The energy, water, and carbon dioxide cycles are solved separately for each patch in ED2, while fluxes and storage associated with individual plants are solved for each cohort within patches (Longo et al 2019). As a result, vegetation structure and functional distributions are emergent properties in the model that depend on plant functional traits and their interactions with abiotic environmental conditions. Each plant perceives a unique environment, including incident light, temperature, and vapor pressure deficit that varies across local scales in association with the horizontal and vertical position of each cohort relative to other cohorts, in addition to patch level differences in topographic and edaphic conditions. Coexistence of different vegetation types emerges from different environmental niches, either along a successional gradient of light availability or vertical position in the canopy (Moorcroft et al., 2001; Smith et al., 2001; Purves &amp; Pacala, 2008).</w:t>
-      </w:r>
-    </w:p>
-    <w:p>
-      <w:pPr>
-        <w:pStyle w:val="BodyText"/>
-      </w:pPr>
-      <w:r>
-        <w:t xml:space="preserve">Temperature is an atmospheric boundary condition driving the ED2 model (Longo et al 2019). Each patch in each grid cell is defined by a thermodynamic envelope, comprised of distinct thermodynamic systems for each soil layer, temporary surface water or snow layer, the aboveground component of each cohort, and the canopy air space (Longo et al 2019). The atmosphere above and outside of the canopy air space is referred to as free air and is determined directly from boundary conditions in ED2. Patches exchange heat and mass with the free air and lose water and associated energy through surface and sub-surface runoff. The net enthalpy flux of soil, temporary surface water, and vegetation thermodynamic systems in ED2 are exclusively due to associated water fluxes, whereas the eddy flux between the free air and the canopy air space includes both water transport and flux associated with the mixing of air with different temperatures between the canopy air space and free air (Longo et al 2019).</w:t>
-      </w:r>
-    </w:p>
-    <w:p>
-      <w:pPr>
-        <w:pStyle w:val="BodyText"/>
-      </w:pPr>
-      <w:r>
-        <w:t xml:space="preserve">Because most CBMs are spatially implicit within grid cells, direct and diffuse photosynthetically active radiation (PAR) is distributed to cohorts of differing heights using radiative transfer models that depend on designated rules associated with how crown architecture is represented, rather than via direct spatial competition determined by spatially explicit crown locations (Fisher et al. 2010?). The flat-top crown method used in ED and ED2 stacks cohort-layers vertically, and a radiative transfer model is used to determine radiation absorbed by each layer at its midpoint, meaning that each cohort is shaded by all taller cohorts. This is distinct from other models that represent crown architecture using a perfect plasticity approximation (PPA) approach, which assumes that tree crowns completely fill canopy gaps through phototropism (stem leaning) and crown filling (Strigul et al. 2008). Discrete canopy layers are comprised of self-organizing crowns that all receive the same incoming radiation. Once the canopy layer is filled with tree crowns, successive shorter trees inhabit the subsequent understory layer and are shaded by the trees in the canopy (Fisher et al 2010/2018?). Models using the PPA approach differ in number of understory layers (e.g. some only have one) (Fisher et al 2018). Though an improvement over big-leaf models, models that separate the canopy into only two layers (e.g., sunlit and shaded portions) may not be able to capture important within-canopy variation in terms of leaf dynamics (e.g., seasonal shifts in vertical leaf area distributions, Smith et al. 2019) and functions (e.g. thermal responses, as we present in this paper). Hence, multi-layered ecosystem models may be necessary for accurately projecting future forest function. (E.g. see de Pury &amp; Farquhar, 1997).</w:t>
-      </w:r>
-    </w:p>
-    <w:bookmarkEnd w:id="69"/>
-    <w:bookmarkEnd w:id="70"/>
-    <w:bookmarkStart w:id="73" w:name="global-change-responses"/>
-    <w:p>
-      <w:pPr>
-        <w:pStyle w:val="Heading2"/>
-      </w:pPr>
-      <w:r>
         <w:t xml:space="preserve">Global change responses</w:t>
       </w:r>
     </w:p>
-    <w:bookmarkStart w:id="71" w:name="warming"/>
+    <w:bookmarkStart w:id="68" w:name="warming"/>
     <w:p>
       <w:pPr>
         <w:pStyle w:val="Heading3"/>
@@ -9401,6 +9291,754 @@
         <w:pStyle w:val="FirstParagraph"/>
       </w:pPr>
       <w:r>
+        <w:rPr>
+          <w:i/>
+        </w:rPr>
+        <w:t xml:space="preserve">Frequent drought-related hydraulic limitation in forests alters species thermoregulation</w:t>
+      </w:r>
+      <w:r>
+        <w:rPr>
+          <w:i/>
+        </w:rPr>
+        <w:t xml:space="preserve"> </w:t>
+      </w:r>
+      <w:r>
+        <w:rPr>
+          <w:i/>
+        </w:rPr>
+        <w:t xml:space="preserve">(Sastry</w:t>
+      </w:r>
+      <w:r>
+        <w:rPr>
+          <w:i/>
+        </w:rPr>
+        <w:t xml:space="preserve"> </w:t>
+      </w:r>
+      <w:r>
+        <w:rPr>
+          <w:i/>
+          <w:i/>
+        </w:rPr>
+        <w:t xml:space="preserve">et al.</w:t>
+      </w:r>
+      <w:r>
+        <w:rPr>
+          <w:i/>
+        </w:rPr>
+        <w:t xml:space="preserve">, 2018)</w:t>
+      </w:r>
+      <w:r>
+        <w:rPr>
+          <w:i/>
+        </w:rPr>
+        <w:t xml:space="preserve">, and also decreases tree canopy circumference</w:t>
+      </w:r>
+      <w:r>
+        <w:rPr>
+          <w:i/>
+        </w:rPr>
+        <w:t xml:space="preserve"> </w:t>
+      </w:r>
+      <w:r>
+        <w:rPr>
+          <w:i/>
+        </w:rPr>
+        <w:t xml:space="preserve">(Aussenac, 2000)</w:t>
+      </w:r>
+      <w:r>
+        <w:rPr>
+          <w:i/>
+        </w:rPr>
+        <w:t xml:space="preserve"> </w:t>
+      </w:r>
+      <w:r>
+        <w:rPr>
+          <w:i/>
+        </w:rPr>
+        <w:t xml:space="preserve">due to sensitivity of overstory trees to variability in water availability and precipitation</w:t>
+      </w:r>
+      <w:r>
+        <w:rPr>
+          <w:i/>
+        </w:rPr>
+        <w:t xml:space="preserve"> </w:t>
+      </w:r>
+      <w:r>
+        <w:rPr>
+          <w:i/>
+        </w:rPr>
+        <w:t xml:space="preserve">(Rollinson</w:t>
+      </w:r>
+      <w:r>
+        <w:rPr>
+          <w:i/>
+        </w:rPr>
+        <w:t xml:space="preserve"> </w:t>
+      </w:r>
+      <w:r>
+        <w:rPr>
+          <w:i/>
+          <w:i/>
+        </w:rPr>
+        <w:t xml:space="preserve">et al.</w:t>
+      </w:r>
+      <w:r>
+        <w:rPr>
+          <w:i/>
+        </w:rPr>
+        <w:t xml:space="preserve">, p. 2020)</w:t>
+      </w:r>
+      <w:r>
+        <w:rPr>
+          <w:i/>
+        </w:rPr>
+        <w:t xml:space="preserve">. Larger trees suffer disproportionally greater hydraulic stress during drought [resulting in heat stressed canopy-leaves], which may contribute to increasing larger tree mortality in forests around the world should frequencies of drought continue to increase</w:t>
+      </w:r>
+      <w:r>
+        <w:rPr>
+          <w:i/>
+        </w:rPr>
+        <w:t xml:space="preserve"> </w:t>
+      </w:r>
+      <w:r>
+        <w:rPr>
+          <w:i/>
+        </w:rPr>
+        <w:t xml:space="preserve">(McDowell</w:t>
+      </w:r>
+      <w:r>
+        <w:rPr>
+          <w:i/>
+        </w:rPr>
+        <w:t xml:space="preserve"> </w:t>
+      </w:r>
+      <w:r>
+        <w:rPr>
+          <w:i/>
+          <w:i/>
+        </w:rPr>
+        <w:t xml:space="preserve">et al.</w:t>
+      </w:r>
+      <w:r>
+        <w:rPr>
+          <w:i/>
+        </w:rPr>
+        <w:t xml:space="preserve">, 2008; Brienen et al. 2015; Bennett</w:t>
+      </w:r>
+      <w:r>
+        <w:rPr>
+          <w:i/>
+        </w:rPr>
+        <w:t xml:space="preserve"> </w:t>
+      </w:r>
+      <w:r>
+        <w:rPr>
+          <w:i/>
+          <w:i/>
+        </w:rPr>
+        <w:t xml:space="preserve">et al.</w:t>
+      </w:r>
+      <w:r>
+        <w:rPr>
+          <w:i/>
+        </w:rPr>
+        <w:t xml:space="preserve">, 2015; Stovall</w:t>
+      </w:r>
+      <w:r>
+        <w:rPr>
+          <w:i/>
+        </w:rPr>
+        <w:t xml:space="preserve"> </w:t>
+      </w:r>
+      <w:r>
+        <w:rPr>
+          <w:i/>
+          <w:i/>
+        </w:rPr>
+        <w:t xml:space="preserve">et al.</w:t>
+      </w:r>
+      <w:r>
+        <w:rPr>
+          <w:i/>
+        </w:rPr>
+        <w:t xml:space="preserve">, 2019)</w:t>
+      </w:r>
+      <w:r>
+        <w:rPr>
+          <w:i/>
+        </w:rPr>
+        <w:t xml:space="preserve">. Increases in loss of canopy cover</w:t>
+      </w:r>
+      <w:r>
+        <w:rPr>
+          <w:i/>
+        </w:rPr>
+        <w:t xml:space="preserve"> </w:t>
+      </w:r>
+      <w:r>
+        <w:rPr>
+          <w:i/>
+        </w:rPr>
+        <w:t xml:space="preserve">(Senf</w:t>
+      </w:r>
+      <w:r>
+        <w:rPr>
+          <w:i/>
+        </w:rPr>
+        <w:t xml:space="preserve"> </w:t>
+      </w:r>
+      <w:r>
+        <w:rPr>
+          <w:i/>
+          <w:i/>
+        </w:rPr>
+        <w:t xml:space="preserve">et al.</w:t>
+      </w:r>
+      <w:r>
+        <w:rPr>
+          <w:i/>
+        </w:rPr>
+        <w:t xml:space="preserve">, 2018; Senf &amp; Seidl, 2020)</w:t>
+      </w:r>
+      <w:r>
+        <w:rPr>
+          <w:i/>
+        </w:rPr>
+        <w:t xml:space="preserve"> </w:t>
+      </w:r>
+      <w:r>
+        <w:rPr>
+          <w:i/>
+        </w:rPr>
+        <w:t xml:space="preserve">are also associated with reduced canopy structural complexity, altering microclimates with local heating effects and surface energy balance components</w:t>
+      </w:r>
+      <w:r>
+        <w:rPr>
+          <w:i/>
+        </w:rPr>
+        <w:t xml:space="preserve"> </w:t>
+      </w:r>
+      <w:r>
+        <w:rPr>
+          <w:i/>
+        </w:rPr>
+        <w:t xml:space="preserve">(Stark</w:t>
+      </w:r>
+      <w:r>
+        <w:rPr>
+          <w:i/>
+        </w:rPr>
+        <w:t xml:space="preserve"> </w:t>
+      </w:r>
+      <w:r>
+        <w:rPr>
+          <w:i/>
+          <w:i/>
+        </w:rPr>
+        <w:t xml:space="preserve">et al.</w:t>
+      </w:r>
+      <w:r>
+        <w:rPr>
+          <w:i/>
+        </w:rPr>
+        <w:t xml:space="preserve">, 2020; Zellweger</w:t>
+      </w:r>
+      <w:r>
+        <w:rPr>
+          <w:i/>
+        </w:rPr>
+        <w:t xml:space="preserve"> </w:t>
+      </w:r>
+      <w:r>
+        <w:rPr>
+          <w:i/>
+          <w:i/>
+        </w:rPr>
+        <w:t xml:space="preserve">et al.</w:t>
+      </w:r>
+      <w:r>
+        <w:rPr>
+          <w:i/>
+        </w:rPr>
+        <w:t xml:space="preserve">, 2020a)</w:t>
+      </w:r>
+      <w:r>
+        <w:rPr>
+          <w:i/>
+        </w:rPr>
+        <w:t xml:space="preserve">. However, in mesic forest conditions, availability of soil water enables canopies with suitable foliar traits to remain cool through continuous evapotranspiration even during increasing air temperature, thereby buffering understory microclimates, unless relative humidity is so high as to reduce rate of evapotranspiration</w:t>
+      </w:r>
+      <w:r>
+        <w:rPr>
+          <w:i/>
+        </w:rPr>
+        <w:t xml:space="preserve"> </w:t>
+      </w:r>
+      <w:r>
+        <w:rPr>
+          <w:i/>
+        </w:rPr>
+        <w:t xml:space="preserve">(Perez &amp; Feeley, 2018)</w:t>
+      </w:r>
+      <w:r>
+        <w:rPr>
+          <w:i/>
+        </w:rPr>
+        <w:t xml:space="preserve">.</w:t>
+      </w:r>
+    </w:p>
+    <w:p>
+      <w:pPr>
+        <w:pStyle w:val="BodyText"/>
+      </w:pPr>
+      <w:r>
+        <w:rPr>
+          <w:i/>
+        </w:rPr>
+        <w:t xml:space="preserve">While forest microclimates are insulated from macroclimatic extremes, they are still subjected to warming trends</w:t>
+      </w:r>
+      <w:r>
+        <w:rPr>
+          <w:i/>
+        </w:rPr>
+        <w:t xml:space="preserve"> </w:t>
+      </w:r>
+      <w:r>
+        <w:rPr>
+          <w:i/>
+        </w:rPr>
+        <w:t xml:space="preserve">(Bertrand</w:t>
+      </w:r>
+      <w:r>
+        <w:rPr>
+          <w:i/>
+        </w:rPr>
+        <w:t xml:space="preserve"> </w:t>
+      </w:r>
+      <w:r>
+        <w:rPr>
+          <w:i/>
+          <w:i/>
+        </w:rPr>
+        <w:t xml:space="preserve">et al.</w:t>
+      </w:r>
+      <w:r>
+        <w:rPr>
+          <w:i/>
+        </w:rPr>
+        <w:t xml:space="preserve">, 2020)</w:t>
+      </w:r>
+      <w:r>
+        <w:rPr>
+          <w:i/>
+        </w:rPr>
+        <w:t xml:space="preserve">. Understories experience a distinct set of pressures as microclimatic warming combines with conditions of limited light and related foliar traits, inter-species resource competition, and herbivory</w:t>
+      </w:r>
+      <w:r>
+        <w:rPr>
+          <w:i/>
+        </w:rPr>
+        <w:t xml:space="preserve"> </w:t>
+      </w:r>
+      <w:r>
+        <w:rPr>
+          <w:i/>
+        </w:rPr>
+        <w:t xml:space="preserve">(Bartholomew</w:t>
+      </w:r>
+      <w:r>
+        <w:rPr>
+          <w:i/>
+        </w:rPr>
+        <w:t xml:space="preserve"> </w:t>
+      </w:r>
+      <w:r>
+        <w:rPr>
+          <w:i/>
+          <w:i/>
+        </w:rPr>
+        <w:t xml:space="preserve">et al.</w:t>
+      </w:r>
+      <w:r>
+        <w:rPr>
+          <w:i/>
+        </w:rPr>
+        <w:t xml:space="preserve">, 2020; Niinemets, 2010)</w:t>
+      </w:r>
+      <w:r>
+        <w:rPr>
+          <w:i/>
+        </w:rPr>
+        <w:t xml:space="preserve">. Since temperature sensitivity is directly linked with plant metabolic processes and performance, even around 1 degree of warming can lead to changes in plant species composition and growth</w:t>
+      </w:r>
+      <w:r>
+        <w:rPr>
+          <w:i/>
+        </w:rPr>
+        <w:t xml:space="preserve"> </w:t>
+      </w:r>
+      <w:r>
+        <w:rPr>
+          <w:i/>
+        </w:rPr>
+        <w:t xml:space="preserve">(Bertrand</w:t>
+      </w:r>
+      <w:r>
+        <w:rPr>
+          <w:i/>
+        </w:rPr>
+        <w:t xml:space="preserve"> </w:t>
+      </w:r>
+      <w:r>
+        <w:rPr>
+          <w:i/>
+          <w:i/>
+        </w:rPr>
+        <w:t xml:space="preserve">et al.</w:t>
+      </w:r>
+      <w:r>
+        <w:rPr>
+          <w:i/>
+        </w:rPr>
+        <w:t xml:space="preserve">, 2011, 2020)</w:t>
+      </w:r>
+      <w:r>
+        <w:rPr>
+          <w:i/>
+        </w:rPr>
+        <w:t xml:space="preserve">. Plant communities in forest microclimates are already undergoing thermophilization</w:t>
+      </w:r>
+      <w:r>
+        <w:rPr>
+          <w:i/>
+        </w:rPr>
+        <w:t xml:space="preserve"> </w:t>
+      </w:r>
+      <w:r>
+        <w:rPr>
+          <w:i/>
+        </w:rPr>
+        <w:t xml:space="preserve">(Zellweger</w:t>
+      </w:r>
+      <w:r>
+        <w:rPr>
+          <w:i/>
+        </w:rPr>
+        <w:t xml:space="preserve"> </w:t>
+      </w:r>
+      <w:r>
+        <w:rPr>
+          <w:i/>
+          <w:i/>
+        </w:rPr>
+        <w:t xml:space="preserve">et al.</w:t>
+      </w:r>
+      <w:r>
+        <w:rPr>
+          <w:i/>
+        </w:rPr>
+        <w:t xml:space="preserve">, 2019, 2020a; De Frenne</w:t>
+      </w:r>
+      <w:r>
+        <w:rPr>
+          <w:i/>
+        </w:rPr>
+        <w:t xml:space="preserve"> </w:t>
+      </w:r>
+      <w:r>
+        <w:rPr>
+          <w:i/>
+          <w:i/>
+        </w:rPr>
+        <w:t xml:space="preserve">et al.</w:t>
+      </w:r>
+      <w:r>
+        <w:rPr>
+          <w:i/>
+        </w:rPr>
+        <w:t xml:space="preserve">, 2013; Duque</w:t>
+      </w:r>
+      <w:r>
+        <w:rPr>
+          <w:i/>
+        </w:rPr>
+        <w:t xml:space="preserve"> </w:t>
+      </w:r>
+      <w:r>
+        <w:rPr>
+          <w:i/>
+          <w:i/>
+        </w:rPr>
+        <w:t xml:space="preserve">et al.</w:t>
+      </w:r>
+      <w:r>
+        <w:rPr>
+          <w:i/>
+        </w:rPr>
+        <w:t xml:space="preserve">, 2015)</w:t>
+      </w:r>
+      <w:r>
+        <w:rPr>
+          <w:i/>
+        </w:rPr>
+        <w:t xml:space="preserve">. Tree-ring analysis in mesic temperate forests shows reduced growth of understory trees relative to overstory with warming temperatures</w:t>
+      </w:r>
+      <w:r>
+        <w:rPr>
+          <w:i/>
+        </w:rPr>
+        <w:t xml:space="preserve"> </w:t>
+      </w:r>
+      <w:r>
+        <w:rPr>
+          <w:i/>
+        </w:rPr>
+        <w:t xml:space="preserve">(Rollinson</w:t>
+      </w:r>
+      <w:r>
+        <w:rPr>
+          <w:i/>
+        </w:rPr>
+        <w:t xml:space="preserve"> </w:t>
+      </w:r>
+      <w:r>
+        <w:rPr>
+          <w:i/>
+          <w:i/>
+        </w:rPr>
+        <w:t xml:space="preserve">et al.</w:t>
+      </w:r>
+      <w:r>
+        <w:rPr>
+          <w:i/>
+        </w:rPr>
+        <w:t xml:space="preserve">, p. 2020)</w:t>
+      </w:r>
+      <w:r>
+        <w:rPr>
+          <w:i/>
+        </w:rPr>
+        <w:t xml:space="preserve">. In addition, understory growth phenology is more sensitive to warming than canopy– showing earlier spring onset and later autumn senescense</w:t>
+      </w:r>
+      <w:r>
+        <w:rPr>
+          <w:i/>
+        </w:rPr>
+        <w:t xml:space="preserve"> </w:t>
+      </w:r>
+      <w:r>
+        <w:rPr>
+          <w:i/>
+        </w:rPr>
+        <w:t xml:space="preserve">(Zohner &amp; Renner, 2019)</w:t>
+      </w:r>
+      <w:r>
+        <w:rPr>
+          <w:i/>
+        </w:rPr>
+        <w:t xml:space="preserve">.</w:t>
+      </w:r>
+    </w:p>
+    <w:p>
+      <w:pPr>
+        <w:pStyle w:val="BodyText"/>
+      </w:pPr>
+      <w:r>
+        <w:rPr>
+          <w:i/>
+        </w:rPr>
+        <w:t xml:space="preserve">The capacity of buffering largely depends on canopy cover and water availability</w:t>
+      </w:r>
+      <w:r>
+        <w:rPr>
+          <w:i/>
+        </w:rPr>
+        <w:t xml:space="preserve"> </w:t>
+      </w:r>
+      <w:r>
+        <w:rPr>
+          <w:i/>
+        </w:rPr>
+        <w:t xml:space="preserve">(Davis</w:t>
+      </w:r>
+      <w:r>
+        <w:rPr>
+          <w:i/>
+        </w:rPr>
+        <w:t xml:space="preserve"> </w:t>
+      </w:r>
+      <w:r>
+        <w:rPr>
+          <w:i/>
+          <w:i/>
+        </w:rPr>
+        <w:t xml:space="preserve">et al.</w:t>
+      </w:r>
+      <w:r>
+        <w:rPr>
+          <w:i/>
+        </w:rPr>
+        <w:t xml:space="preserve">, 2019)</w:t>
+      </w:r>
+      <w:r>
+        <w:rPr>
+          <w:i/>
+        </w:rPr>
+        <w:t xml:space="preserve">, each of which is subjected to change through climate-driven disturbances such as drought, deforestation, fire and related disruptions</w:t>
+      </w:r>
+      <w:r>
+        <w:rPr>
+          <w:i/>
+        </w:rPr>
+        <w:t xml:space="preserve"> </w:t>
+      </w:r>
+      <w:r>
+        <w:rPr>
+          <w:i/>
+        </w:rPr>
+        <w:t xml:space="preserve">(Senf</w:t>
+      </w:r>
+      <w:r>
+        <w:rPr>
+          <w:i/>
+        </w:rPr>
+        <w:t xml:space="preserve"> </w:t>
+      </w:r>
+      <w:r>
+        <w:rPr>
+          <w:i/>
+          <w:i/>
+        </w:rPr>
+        <w:t xml:space="preserve">et al.</w:t>
+      </w:r>
+      <w:r>
+        <w:rPr>
+          <w:i/>
+        </w:rPr>
+        <w:t xml:space="preserve">, 2018)</w:t>
+      </w:r>
+      <w:r>
+        <w:rPr>
+          <w:i/>
+        </w:rPr>
+        <w:t xml:space="preserve">. Increasing global temperatures can increase canopy leaf temperatures sometimes above ambient temperature when transpiration is low, leading to temperate and tropical forest canopies functioning beyond or close to their optimal photosynthetic threshold</w:t>
+      </w:r>
+      <w:r>
+        <w:rPr>
+          <w:i/>
+        </w:rPr>
+        <w:t xml:space="preserve"> </w:t>
+      </w:r>
+      <w:r>
+        <w:rPr>
+          <w:i/>
+        </w:rPr>
+        <w:t xml:space="preserve">(Mau</w:t>
+      </w:r>
+      <w:r>
+        <w:rPr>
+          <w:i/>
+        </w:rPr>
+        <w:t xml:space="preserve"> </w:t>
+      </w:r>
+      <w:r>
+        <w:rPr>
+          <w:i/>
+          <w:i/>
+        </w:rPr>
+        <w:t xml:space="preserve">et al.</w:t>
+      </w:r>
+      <w:r>
+        <w:rPr>
+          <w:i/>
+        </w:rPr>
+        <w:t xml:space="preserve">, 2018a; Huang</w:t>
+      </w:r>
+      <w:r>
+        <w:rPr>
+          <w:i/>
+        </w:rPr>
+        <w:t xml:space="preserve"> </w:t>
+      </w:r>
+      <w:r>
+        <w:rPr>
+          <w:i/>
+          <w:i/>
+        </w:rPr>
+        <w:t xml:space="preserve">et al.</w:t>
+      </w:r>
+      <w:r>
+        <w:rPr>
+          <w:i/>
+        </w:rPr>
+        <w:t xml:space="preserve">, 2019)</w:t>
+      </w:r>
+      <w:r>
+        <w:rPr>
+          <w:i/>
+        </w:rPr>
+        <w:t xml:space="preserve">. In wetter conditions, available water facilitates leaf transpiration through open stomata; however increased relative humidity in tropical regions indirectly caused by increased temperature reduces transpiration, leading to high leaf temperatures in the canopy</w:t>
+      </w:r>
+      <w:r>
+        <w:rPr>
+          <w:i/>
+        </w:rPr>
+        <w:t xml:space="preserve"> </w:t>
+      </w:r>
+      <w:r>
+        <w:rPr>
+          <w:i/>
+        </w:rPr>
+        <w:t xml:space="preserve">(Tibbitts, 1979; Perez &amp; Feeley, 2018)</w:t>
+      </w:r>
+      <w:r>
+        <w:rPr>
+          <w:i/>
+        </w:rPr>
+        <w:t xml:space="preserve">.</w:t>
+      </w:r>
+    </w:p>
+    <w:p>
+      <w:pPr>
+        <w:pStyle w:val="BodyText"/>
+      </w:pPr>
+      <w:r>
+        <w:t xml:space="preserve">if we expect</w:t>
+      </w:r>
+      <w:r>
+        <w:t xml:space="preserve"> </w:t>
+      </w:r>
+      <w:r>
+        <w:t xml:space="preserve">‘</w:t>
+      </w:r>
+      <w:r>
+        <w:t xml:space="preserve">shade</w:t>
+      </w:r>
+      <w:r>
+        <w:t xml:space="preserve">’</w:t>
+      </w:r>
+      <w:r>
+        <w:t xml:space="preserve"> </w:t>
+      </w:r>
+      <w:r>
+        <w:t xml:space="preserve">plants to have a different sensitivity to climate change than sun leaves, the consequences of climate change for demography and species community composition of the forest will depend strongly on the category of shade plants being considered</w:t>
+      </w:r>
+    </w:p>
+    <w:bookmarkEnd w:id="68"/>
+    <w:bookmarkStart w:id="69" w:name="canopy-disturbance"/>
+    <w:p>
+      <w:pPr>
+        <w:pStyle w:val="Heading3"/>
+      </w:pPr>
+      <w:r>
+        <w:t xml:space="preserve">canopy disturbance</w:t>
+      </w:r>
+    </w:p>
+    <w:p>
+      <w:pPr>
+        <w:pStyle w:val="FirstParagraph"/>
+      </w:pPr>
+      <w:r>
         <w:t xml:space="preserve">–Variation across horizontal biophysical gradients (climate, soils, etc.)(E.O)</w:t>
       </w:r>
     </w:p>
@@ -9412,296 +10050,322 @@
         <w:rPr>
           <w:i/>
         </w:rPr>
-        <w:t xml:space="preserve">Frequent drought-related hydraulic limitation in forests alters species thermoregulation</w:t>
-      </w:r>
-      <w:r>
-        <w:rPr>
-          <w:i/>
-        </w:rPr>
-        <w:t xml:space="preserve"> </w:t>
-      </w:r>
-      <w:r>
-        <w:rPr>
-          <w:i/>
-        </w:rPr>
-        <w:t xml:space="preserve">(Sastry</w:t>
-      </w:r>
-      <w:r>
-        <w:rPr>
-          <w:i/>
-        </w:rPr>
-        <w:t xml:space="preserve"> </w:t>
-      </w:r>
-      <w:r>
-        <w:rPr>
-          <w:i/>
+        <w:t xml:space="preserve">(there’s a lot of literature on canopy disturbance impacts–tap into that in this section)</w:t>
+      </w:r>
+    </w:p>
+    <w:p>
+      <w:pPr>
+        <w:pStyle w:val="BodyText"/>
+      </w:pPr>
+      <w:r>
+        <w:t xml:space="preserve">Microclimate warming has implications for forest regeneration</w:t>
+      </w:r>
+      <w:r>
+        <w:t xml:space="preserve"> </w:t>
+      </w:r>
+      <w:r>
+        <w:t xml:space="preserve">(von Arx</w:t>
+      </w:r>
+      <w:r>
+        <w:t xml:space="preserve"> </w:t>
+      </w:r>
+      <w:r>
+        <w:rPr>
           <w:i/>
         </w:rPr>
         <w:t xml:space="preserve">et al.</w:t>
       </w:r>
       <w:r>
-        <w:rPr>
-          <w:i/>
-        </w:rPr>
-        <w:t xml:space="preserve">, 2018)</w:t>
-      </w:r>
-      <w:r>
-        <w:rPr>
-          <w:i/>
-        </w:rPr>
-        <w:t xml:space="preserve">, and also decreases tree canopy circumference</w:t>
-      </w:r>
-      <w:r>
-        <w:rPr>
-          <w:i/>
-        </w:rPr>
-        <w:t xml:space="preserve"> </w:t>
-      </w:r>
-      <w:r>
-        <w:rPr>
-          <w:i/>
-        </w:rPr>
-        <w:t xml:space="preserve">(Aussenac, 2000)</w:t>
-      </w:r>
-      <w:r>
-        <w:rPr>
-          <w:i/>
-        </w:rPr>
-        <w:t xml:space="preserve"> </w:t>
-      </w:r>
-      <w:r>
-        <w:rPr>
-          <w:i/>
-        </w:rPr>
-        <w:t xml:space="preserve">due to sensitivity of overstory trees to variability in water availability and precipitation</w:t>
-      </w:r>
-      <w:r>
-        <w:rPr>
-          <w:i/>
-        </w:rPr>
-        <w:t xml:space="preserve"> </w:t>
-      </w:r>
-      <w:r>
-        <w:rPr>
-          <w:i/>
-        </w:rPr>
-        <w:t xml:space="preserve">(Rollinson</w:t>
-      </w:r>
-      <w:r>
-        <w:rPr>
-          <w:i/>
-        </w:rPr>
-        <w:t xml:space="preserve"> </w:t>
-      </w:r>
-      <w:r>
-        <w:rPr>
-          <w:i/>
+        <w:t xml:space="preserve">, 2012)</w:t>
+      </w:r>
+      <w:r>
+        <w:t xml:space="preserve">. Temperature driven photosynthesis limitation is reducing tree growth rates, accompanying a global trend towards more frequently disturbed forests dominated by younger trees</w:t>
+      </w:r>
+      <w:r>
+        <w:t xml:space="preserve"> </w:t>
+      </w:r>
+      <w:r>
+        <w:t xml:space="preserve">(McDowell</w:t>
+      </w:r>
+      <w:r>
+        <w:t xml:space="preserve"> </w:t>
+      </w:r>
+      <w:r>
+        <w:rPr>
           <w:i/>
         </w:rPr>
         <w:t xml:space="preserve">et al.</w:t>
       </w:r>
       <w:r>
-        <w:rPr>
-          <w:i/>
-        </w:rPr>
-        <w:t xml:space="preserve">, p. 2020)</w:t>
-      </w:r>
-      <w:r>
-        <w:rPr>
-          <w:i/>
-        </w:rPr>
-        <w:t xml:space="preserve">. Larger trees suffer disproportionally greater hydraulic stress during drought [resulting in heat stressed canopy-leaves], which may contribute to increasing larger tree mortality in forests around the world should frequencies of drought continue to increase</w:t>
-      </w:r>
-      <w:r>
-        <w:rPr>
-          <w:i/>
-        </w:rPr>
-        <w:t xml:space="preserve"> </w:t>
-      </w:r>
-      <w:r>
-        <w:rPr>
-          <w:i/>
-        </w:rPr>
-        <w:t xml:space="preserve">(McDowell</w:t>
-      </w:r>
-      <w:r>
-        <w:rPr>
-          <w:i/>
-        </w:rPr>
-        <w:t xml:space="preserve"> </w:t>
-      </w:r>
-      <w:r>
-        <w:rPr>
-          <w:i/>
+        <w:t xml:space="preserve">, 2020)</w:t>
+      </w:r>
+      <w:r>
+        <w:t xml:space="preserve">. Reductions in canopy cover can lead to non-linear threshold responses, causing dramatic shifts from one forest state to another (e.g., transition from forest to savanna-like vegetation in tropical forest regions through</w:t>
+      </w:r>
+      <w:r>
+        <w:t xml:space="preserve"> </w:t>
+      </w:r>
+      <w:r>
+        <w:t xml:space="preserve">“</w:t>
+      </w:r>
+      <w:r>
+        <w:t xml:space="preserve">savannization</w:t>
+      </w:r>
+      <w:r>
+        <w:t xml:space="preserve">”</w:t>
+      </w:r>
+      <w:r>
+        <w:t xml:space="preserve">), with energy balance impacts and implications for forest-atmosphere interactions</w:t>
+      </w:r>
+      <w:r>
+        <w:t xml:space="preserve"> </w:t>
+      </w:r>
+      <w:r>
+        <w:t xml:space="preserve">(Stark</w:t>
+      </w:r>
+      <w:r>
+        <w:t xml:space="preserve"> </w:t>
+      </w:r>
+      <w:r>
+        <w:rPr>
           <w:i/>
         </w:rPr>
         <w:t xml:space="preserve">et al.</w:t>
       </w:r>
       <w:r>
-        <w:rPr>
-          <w:i/>
-        </w:rPr>
-        <w:t xml:space="preserve">, 2008; Brienen et al. 2015; Bennett</w:t>
-      </w:r>
-      <w:r>
-        <w:rPr>
-          <w:i/>
-        </w:rPr>
-        <w:t xml:space="preserve"> </w:t>
-      </w:r>
-      <w:r>
-        <w:rPr>
-          <w:i/>
+        <w:t xml:space="preserve">, 2020)</w:t>
+      </w:r>
+      <w:r>
+        <w:t xml:space="preserve">. Each of these changes have potential feedbacks to climate change.</w:t>
+      </w:r>
+    </w:p>
+    <w:p>
+      <w:pPr>
+        <w:pStyle w:val="BodyText"/>
+      </w:pPr>
+      <w:r>
+        <w:t xml:space="preserve">increases in mortality of big trees (e.g. </w:t>
+      </w:r>
+      <w:r>
+        <w:t xml:space="preserve">Senf</w:t>
+      </w:r>
+      <w:r>
+        <w:t xml:space="preserve"> </w:t>
+      </w:r>
+      <w:r>
+        <w:rPr>
           <w:i/>
         </w:rPr>
         <w:t xml:space="preserve">et al.</w:t>
       </w:r>
       <w:r>
-        <w:rPr>
-          <w:i/>
-        </w:rPr>
-        <w:t xml:space="preserve">, 2015; Stovall</w:t>
-      </w:r>
-      <w:r>
-        <w:rPr>
-          <w:i/>
-        </w:rPr>
-        <w:t xml:space="preserve"> </w:t>
-      </w:r>
-      <w:r>
-        <w:rPr>
-          <w:i/>
+        <w:t xml:space="preserve"> </w:t>
+      </w:r>
+      <w:r>
+        <w:t xml:space="preserve">(2018)</w:t>
+      </w:r>
+      <w:r>
+        <w:t xml:space="preserve">) would increase canopy roughness</w:t>
+      </w:r>
+    </w:p>
+    <w:bookmarkEnd w:id="69"/>
+    <w:bookmarkEnd w:id="70"/>
+    <w:bookmarkStart w:id="75" w:name="scaling-across-space-and-time"/>
+    <w:p>
+      <w:pPr>
+        <w:pStyle w:val="Heading2"/>
+      </w:pPr>
+      <w:r>
+        <w:t xml:space="preserve">Scaling across space and time</w:t>
+      </w:r>
+    </w:p>
+    <w:p>
+      <w:pPr>
+        <w:pStyle w:val="FirstParagraph"/>
+      </w:pPr>
+      <w:r>
+        <w:rPr>
+          <w:i/>
+        </w:rPr>
+        <w:t xml:space="preserve">Scaling our understanding across space and time requires remote sensing and models.</w:t>
+      </w:r>
+    </w:p>
+    <w:bookmarkStart w:id="71" w:name="remote-sensing"/>
+    <w:p>
+      <w:pPr>
+        <w:pStyle w:val="Heading3"/>
+      </w:pPr>
+      <w:r>
+        <w:t xml:space="preserve">Remote sensing</w:t>
+      </w:r>
+    </w:p>
+    <w:p>
+      <w:pPr>
+        <w:pStyle w:val="FirstParagraph"/>
+      </w:pPr>
+      <w:r>
+        <w:t xml:space="preserve">An increasing availability of airborne and spaceborne LiDAR remote sensing data offers a promising opportunity for mapping vertical thermal gradients and vegetation structure. [Drone based FLIR cams, tower thermal cams (Pau et al 2018), ECOSTRESS]. To evaluate large-scale ecosystem patterns, high resolution vertically resolved vegetation structure from LiDAR data can be analyzed in combination with collocated field measurements collected using towers (FluxNet REF), canopy cranes (</w:t>
+      </w:r>
+      <w:r>
+        <w:t xml:space="preserve">Nakamura</w:t>
+      </w:r>
+      <w:r>
+        <w:t xml:space="preserve"> </w:t>
+      </w:r>
+      <w:r>
+        <w:rPr>
           <w:i/>
         </w:rPr>
         <w:t xml:space="preserve">et al.</w:t>
       </w:r>
       <w:r>
-        <w:rPr>
-          <w:i/>
-        </w:rPr>
-        <w:t xml:space="preserve">, 2019)</w:t>
-      </w:r>
-      <w:r>
-        <w:rPr>
-          <w:i/>
-        </w:rPr>
-        <w:t xml:space="preserve">. Increases in loss of canopy cover</w:t>
-      </w:r>
-      <w:r>
-        <w:rPr>
-          <w:i/>
-        </w:rPr>
-        <w:t xml:space="preserve"> </w:t>
-      </w:r>
-      <w:r>
-        <w:rPr>
-          <w:i/>
-        </w:rPr>
-        <w:t xml:space="preserve">(Senf</w:t>
-      </w:r>
-      <w:r>
-        <w:rPr>
-          <w:i/>
-        </w:rPr>
-        <w:t xml:space="preserve"> </w:t>
-      </w:r>
-      <w:r>
-        <w:rPr>
-          <w:i/>
-          <w:i/>
-        </w:rPr>
-        <w:t xml:space="preserve">et al.</w:t>
-      </w:r>
-      <w:r>
-        <w:rPr>
-          <w:i/>
-        </w:rPr>
-        <w:t xml:space="preserve">, 2018; Senf &amp; Seidl, 2020)</w:t>
-      </w:r>
-      <w:r>
-        <w:rPr>
-          <w:i/>
-        </w:rPr>
-        <w:t xml:space="preserve"> </w:t>
-      </w:r>
-      <w:r>
-        <w:rPr>
-          <w:i/>
-        </w:rPr>
-        <w:t xml:space="preserve">are also associated with reduced canopy structural complexity, altering microclimates with local heating effects and surface energy balance components</w:t>
-      </w:r>
-      <w:r>
-        <w:rPr>
-          <w:i/>
-        </w:rPr>
-        <w:t xml:space="preserve"> </w:t>
-      </w:r>
-      <w:r>
-        <w:rPr>
-          <w:i/>
-        </w:rPr>
-        <w:t xml:space="preserve">(Stark</w:t>
-      </w:r>
-      <w:r>
-        <w:rPr>
-          <w:i/>
-        </w:rPr>
-        <w:t xml:space="preserve"> </w:t>
-      </w:r>
-      <w:r>
-        <w:rPr>
-          <w:i/>
-          <w:i/>
-        </w:rPr>
-        <w:t xml:space="preserve">et al.</w:t>
-      </w:r>
-      <w:r>
-        <w:rPr>
-          <w:i/>
-        </w:rPr>
-        <w:t xml:space="preserve">, 2020; Zellweger</w:t>
-      </w:r>
-      <w:r>
-        <w:rPr>
-          <w:i/>
-        </w:rPr>
-        <w:t xml:space="preserve"> </w:t>
-      </w:r>
-      <w:r>
-        <w:rPr>
-          <w:i/>
-          <w:i/>
-        </w:rPr>
-        <w:t xml:space="preserve">et al.</w:t>
-      </w:r>
-      <w:r>
-        <w:rPr>
-          <w:i/>
-        </w:rPr>
-        <w:t xml:space="preserve">, 2020a)</w:t>
-      </w:r>
-      <w:r>
-        <w:rPr>
-          <w:i/>
-        </w:rPr>
-        <w:t xml:space="preserve">. However, in mesic forest conditions, availability of soil water enables canopies with suitable foliar traits to remain cool through continuous evapotranspiration even during increasing air temperature, thereby buffering understory microclimates, unless relative humidity is so high as to reduce rate of evapotranspiration</w:t>
-      </w:r>
-      <w:r>
-        <w:rPr>
-          <w:i/>
-        </w:rPr>
-        <w:t xml:space="preserve"> </w:t>
-      </w:r>
-      <w:r>
-        <w:rPr>
-          <w:i/>
-        </w:rPr>
-        <w:t xml:space="preserve">(Perez &amp; Feeley, 2018)</w:t>
-      </w:r>
-      <w:r>
-        <w:rPr>
-          <w:i/>
-        </w:rPr>
+        <w:t xml:space="preserve"> </w:t>
+      </w:r>
+      <w:r>
+        <w:t xml:space="preserve">(2017)</w:t>
+      </w:r>
+      <w:r>
+        <w:t xml:space="preserve">), or by tree climbing (REF – e.g. Asner papers, Shenkin et al – Unding Jami’s work). Existing research efforts have already revealed incredibly heterogeneity in vegetation structure, diversity, traits, and properties both within and across ecosystems (REFS – Stovall, Schneider, …others).</w:t>
+      </w:r>
+    </w:p>
+    <w:bookmarkEnd w:id="71"/>
+    <w:bookmarkStart w:id="74" w:name="X68d2420bbac0f497c7bc5bf40a0c8098f6400b1"/>
+    <w:p>
+      <w:pPr>
+        <w:pStyle w:val="Heading3"/>
+      </w:pPr>
+      <w:r>
+        <w:t xml:space="preserve">Representing Vertical Gradients in Models</w:t>
+      </w:r>
+    </w:p>
+    <w:p>
+      <w:pPr>
+        <w:pStyle w:val="FirstParagraph"/>
+      </w:pPr>
+      <w:r>
+        <w:t xml:space="preserve">Models are needed to predict future ecosystem dynamics, which remain one of the largest sources of uncertainty in Earth System Model (ESM) projections of the future of global carbon cycling and climate change (</w:t>
+      </w:r>
+      <w:r>
+        <w:rPr>
+          <w:i/>
+        </w:rPr>
+        <w:t xml:space="preserve">Friedlingstein et al. 2006</w:t>
+      </w:r>
+      <w:r>
+        <w:t xml:space="preserve">).</w:t>
+      </w:r>
+      <w:r>
+        <w:t xml:space="preserve"> </w:t>
+      </w:r>
+      <w:r>
+        <w:t xml:space="preserve">Dynamic global vegetation models (DGVMs) comprise the land surface models in ESMs used to predict the global distribution of vegetation types and biosphere-atmosphere feedbacks (Cao &amp; Woodward, 1998; Foley et al., 1996; Sitch et al., 2003; Woodward &amp; Lomas, 2004).</w:t>
+      </w:r>
+      <w:r>
+        <w:t xml:space="preserve"> </w:t>
+      </w:r>
+      <w:r>
+        <w:t xml:space="preserve">DGVMs operate at a range of scales and have varying degrees of complexity, ranging from detailed individual-based models (</w:t>
+      </w:r>
+      <w:r>
+        <w:rPr>
+          <w:i/>
+        </w:rPr>
+        <w:t xml:space="preserve">a.k.a.</w:t>
+      </w:r>
+      <w:r>
+        <w:t xml:space="preserve"> </w:t>
+      </w:r>
+      <w:r>
+        <w:t xml:space="preserve">forest gap models), which represent vegetation at the level of individual plants, capturing spatial variability in the light environment and microclimates at high vertical and horizontal resolution (Christoffersen et al., 2016; Fischer et al., 2016; Fyllas et al., 2014; Sato et al. 2007; Shuman et al. 2014; Smith et al., 2001; Bugmann, 2001; Dietze &amp; Latimer, 2011), to big-leaf models that reduce 3D vegetation structure across the entire biosphere into a single vegetation layer (Fig. 5).</w:t>
+      </w:r>
+      <w:r>
+        <w:t xml:space="preserve"> </w:t>
+      </w:r>
+      <w:r>
+        <w:t xml:space="preserve">This simplification results in greater computational efficiency and thus easier integration into ESMs (Arora &amp; Boer, 2010; Bonan et al. 2003; Cox, 2001; Krinner et al., 2005), although it comes at a cost of a lack of representation of important demographic processes, canopy gap formation, vertical light competition, competitive exclusion, and successional recovery from disturbance (Feeley et al., 2007; Hurtt et al. 1998; Moorcroft et al., 2001; Smith et al. 2001; Stark et al., 2012).</w:t>
+      </w:r>
+      <w:r>
+        <w:t xml:space="preserve"> </w:t>
+      </w:r>
+      <w:r>
+        <w:t xml:space="preserve">Improved representation of vegetation demographic processes in ESMs, specifically including forest canopy architectural variation in both horizontal and vertical directions, has repeatedly been identified as a critical step toward reduced uncertainty and more accurate characterization of biologically mediated feedbacks (Banerjee &amp; Linn 2018, Evans, 2012; Moorcroft, 2006; Moorcroft, Hurtt, &amp; Pacala, 2001; Purves &amp; Pacala, 2008; Thomas, Brookshire, &amp; Gerber, 2015).</w:t>
+      </w:r>
+      <w:r>
+        <w:t xml:space="preserve"> </w:t>
+      </w:r>
+      <w:r>
+        <w:t xml:space="preserve">Still, as models increase in complexity, model developments and improvements have direct tradeoffs with increased computational cost and potentially decreased interpretability of model output, highlighting the need to identify and parsimoniously represent the most essential drivers of forest ecosystem function.</w:t>
+      </w:r>
+    </w:p>
+    <w:p>
+      <w:pPr>
+        <w:pStyle w:val="CaptionedFigure"/>
+      </w:pPr>
+      <w:r>
+        <w:drawing>
+          <wp:inline>
+            <wp:extent cx="5334000" cy="3011540"/>
+            <wp:effectExtent b="0" l="0" r="0" t="0"/>
+            <wp:docPr descr="Figure 5. DRAFT. Enrich this by showing 3-4 carefully selected scenarios (e.g., baseline, warming-mesic, warming-drought, canopy disturbance), and maybe a few key processes/ consequences (leaf T, C balance). Issue #42." title="" id="1" name="Picture"/>
+            <a:graphic>
+              <a:graphicData uri="http://schemas.openxmlformats.org/drawingml/2006/picture">
+                <pic:pic>
+                  <pic:nvPicPr>
+                    <pic:cNvPr descr="schematics/model_schematic.png" id="0" name="Picture"/>
+                    <pic:cNvPicPr>
+                      <a:picLocks noChangeArrowheads="1" noChangeAspect="1"/>
+                    </pic:cNvPicPr>
+                  </pic:nvPicPr>
+                  <pic:blipFill>
+                    <a:blip r:embed="rId72"/>
+                    <a:stretch>
+                      <a:fillRect/>
+                    </a:stretch>
+                  </pic:blipFill>
+                  <pic:spPr bwMode="auto">
+                    <a:xfrm>
+                      <a:off x="0" y="0"/>
+                      <a:ext cx="5334000" cy="3011540"/>
+                    </a:xfrm>
+                    <a:prstGeom prst="rect">
+                      <a:avLst/>
+                    </a:prstGeom>
+                    <a:noFill/>
+                    <a:ln w="9525">
+                      <a:noFill/>
+                      <a:headEnd/>
+                      <a:tailEnd/>
+                    </a:ln>
+                  </pic:spPr>
+                </pic:pic>
+              </a:graphicData>
+            </a:graphic>
+          </wp:inline>
+        </w:drawing>
+      </w:r>
+    </w:p>
+    <w:p>
+      <w:pPr>
+        <w:pStyle w:val="ImageCaption"/>
+      </w:pPr>
+      <w:r>
+        <w:rPr>
+          <w:b/>
+        </w:rPr>
+        <w:t xml:space="preserve">Figure 5. DRAFT. Enrich this by showing 3-4 carefully selected scenarios (e.g., baseline, warming-mesic, warming-drought, canopy disturbance), and maybe a few key processes/ consequences (leaf T, C balance).</w:t>
+      </w:r>
+      <w:r>
+        <w:t xml:space="preserve"> </w:t>
+      </w:r>
+      <w:hyperlink r:id="rId73">
+        <w:r>
+          <w:rPr>
+            <w:rStyle w:val="Hyperlink"/>
+          </w:rPr>
+          <w:t xml:space="preserve">Issue #42</w:t>
+        </w:r>
+      </w:hyperlink>
+      <w:r>
         <w:t xml:space="preserve">.</w:t>
       </w:r>
     </w:p>
@@ -9711,250 +10375,18 @@
       </w:pPr>
       <w:r>
         <w:rPr>
-          <w:i/>
-        </w:rPr>
-        <w:t xml:space="preserve">While forest microclimates are insulated from macroclimatic extremes, they are still subjected to warming trends</w:t>
-      </w:r>
-      <w:r>
-        <w:rPr>
-          <w:i/>
-        </w:rPr>
-        <w:t xml:space="preserve"> </w:t>
-      </w:r>
-      <w:r>
-        <w:rPr>
-          <w:i/>
-        </w:rPr>
-        <w:t xml:space="preserve">(Bertrand</w:t>
-      </w:r>
-      <w:r>
-        <w:rPr>
-          <w:i/>
-        </w:rPr>
-        <w:t xml:space="preserve"> </w:t>
-      </w:r>
-      <w:r>
-        <w:rPr>
-          <w:i/>
-          <w:i/>
-        </w:rPr>
-        <w:t xml:space="preserve">et al.</w:t>
-      </w:r>
-      <w:r>
-        <w:rPr>
-          <w:i/>
-        </w:rPr>
-        <w:t xml:space="preserve">, 2020)</w:t>
-      </w:r>
-      <w:r>
-        <w:rPr>
-          <w:i/>
-        </w:rPr>
-        <w:t xml:space="preserve">. Understories experience a distinct set of pressures as microclimatic warming combines with conditions of limited light and related foliar traits, inter-species resource competition, and herbivory</w:t>
-      </w:r>
-      <w:r>
-        <w:rPr>
-          <w:i/>
-        </w:rPr>
-        <w:t xml:space="preserve"> </w:t>
-      </w:r>
-      <w:r>
-        <w:rPr>
-          <w:i/>
-        </w:rPr>
-        <w:t xml:space="preserve">(Bartholomew</w:t>
-      </w:r>
-      <w:r>
-        <w:rPr>
-          <w:i/>
-        </w:rPr>
-        <w:t xml:space="preserve"> </w:t>
-      </w:r>
-      <w:r>
-        <w:rPr>
-          <w:i/>
-          <w:i/>
-        </w:rPr>
-        <w:t xml:space="preserve">et al.</w:t>
-      </w:r>
-      <w:r>
-        <w:rPr>
-          <w:i/>
-        </w:rPr>
-        <w:t xml:space="preserve">, 2020; Niinemets, 2010)</w:t>
-      </w:r>
-      <w:r>
-        <w:rPr>
-          <w:i/>
-        </w:rPr>
-        <w:t xml:space="preserve">. Since temperature sensitivity is directly linked with plant metabolic processes and performance, even around 1 degree of warming can lead to changes in plant species composition and growth</w:t>
-      </w:r>
-      <w:r>
-        <w:rPr>
-          <w:i/>
-        </w:rPr>
-        <w:t xml:space="preserve"> </w:t>
-      </w:r>
-      <w:r>
-        <w:rPr>
-          <w:i/>
-        </w:rPr>
-        <w:t xml:space="preserve">(Bertrand</w:t>
-      </w:r>
-      <w:r>
-        <w:rPr>
-          <w:i/>
-        </w:rPr>
-        <w:t xml:space="preserve"> </w:t>
-      </w:r>
-      <w:r>
-        <w:rPr>
-          <w:i/>
-          <w:i/>
-        </w:rPr>
-        <w:t xml:space="preserve">et al.</w:t>
-      </w:r>
-      <w:r>
-        <w:rPr>
-          <w:i/>
-        </w:rPr>
-        <w:t xml:space="preserve">, 2011, 2020)</w:t>
-      </w:r>
-      <w:r>
-        <w:rPr>
-          <w:i/>
-        </w:rPr>
-        <w:t xml:space="preserve">. Plant communities in forest microclimates are already undergoing thermophilization</w:t>
-      </w:r>
-      <w:r>
-        <w:rPr>
-          <w:i/>
-        </w:rPr>
-        <w:t xml:space="preserve"> </w:t>
-      </w:r>
-      <w:r>
-        <w:rPr>
-          <w:i/>
-        </w:rPr>
-        <w:t xml:space="preserve">(Zellweger</w:t>
-      </w:r>
-      <w:r>
-        <w:rPr>
-          <w:i/>
-        </w:rPr>
-        <w:t xml:space="preserve"> </w:t>
-      </w:r>
-      <w:r>
-        <w:rPr>
-          <w:i/>
-          <w:i/>
-        </w:rPr>
-        <w:t xml:space="preserve">et al.</w:t>
-      </w:r>
-      <w:r>
-        <w:rPr>
-          <w:i/>
-        </w:rPr>
-        <w:t xml:space="preserve">, 2019, 2020a; De Frenne</w:t>
-      </w:r>
-      <w:r>
-        <w:rPr>
-          <w:i/>
-        </w:rPr>
-        <w:t xml:space="preserve"> </w:t>
-      </w:r>
-      <w:r>
-        <w:rPr>
-          <w:i/>
-          <w:i/>
-        </w:rPr>
-        <w:t xml:space="preserve">et al.</w:t>
-      </w:r>
-      <w:r>
-        <w:rPr>
-          <w:i/>
-        </w:rPr>
-        <w:t xml:space="preserve">, 2013; Duque</w:t>
-      </w:r>
-      <w:r>
-        <w:rPr>
-          <w:i/>
-        </w:rPr>
-        <w:t xml:space="preserve"> </w:t>
-      </w:r>
-      <w:r>
-        <w:rPr>
-          <w:i/>
-          <w:i/>
-        </w:rPr>
-        <w:t xml:space="preserve">et al.</w:t>
-      </w:r>
-      <w:r>
-        <w:rPr>
-          <w:i/>
-        </w:rPr>
-        <w:t xml:space="preserve">, 2015)</w:t>
-      </w:r>
-      <w:r>
-        <w:rPr>
-          <w:i/>
-        </w:rPr>
-        <w:t xml:space="preserve">. Tree-ring analysis in mesic temperate forests shows reduced growth of understory trees relative to overstory with warming temperatures</w:t>
-      </w:r>
-      <w:r>
-        <w:rPr>
-          <w:i/>
-        </w:rPr>
-        <w:t xml:space="preserve"> </w:t>
-      </w:r>
-      <w:r>
-        <w:rPr>
-          <w:i/>
-        </w:rPr>
-        <w:t xml:space="preserve">(Rollinson</w:t>
-      </w:r>
-      <w:r>
-        <w:rPr>
-          <w:i/>
-        </w:rPr>
-        <w:t xml:space="preserve"> </w:t>
-      </w:r>
-      <w:r>
-        <w:rPr>
-          <w:i/>
-          <w:i/>
-        </w:rPr>
-        <w:t xml:space="preserve">et al.</w:t>
-      </w:r>
-      <w:r>
-        <w:rPr>
-          <w:i/>
-        </w:rPr>
-        <w:t xml:space="preserve">, p. 2020)</w:t>
-      </w:r>
-      <w:r>
-        <w:rPr>
-          <w:i/>
-        </w:rPr>
-        <w:t xml:space="preserve">. In addition, understory growth phenology is more sensitive to warming than canopy– showing earlier spring onset and later autumn senescense</w:t>
-      </w:r>
-      <w:r>
-        <w:rPr>
-          <w:i/>
-        </w:rPr>
-        <w:t xml:space="preserve"> </w:t>
-      </w:r>
-      <w:r>
-        <w:rPr>
-          <w:i/>
-        </w:rPr>
-        <w:t xml:space="preserve">(Zohner &amp; Renner, 2019)</w:t>
-      </w:r>
-      <w:r>
-        <w:rPr>
-          <w:i/>
-        </w:rPr>
-        <w:t xml:space="preserve">.</w:t>
+          <w:b/>
+        </w:rPr>
+        <w:t xml:space="preserve">The findings of this review reinforce the notion that representing vertical structuring is essential to capturing forest dynamics under global change.</w:t>
+      </w:r>
+      <w:r>
+        <w:t xml:space="preserve"> </w:t>
+      </w:r>
+      <w:r>
+        <w:rPr>
+          <w:i/>
+        </w:rPr>
+        <w:t xml:space="preserve">[how?]</w:t>
       </w:r>
     </w:p>
     <w:p>
@@ -9963,157 +10395,9 @@
       </w:pPr>
       <w:r>
         <w:rPr>
-          <w:i/>
-        </w:rPr>
-        <w:t xml:space="preserve">The capacity of buffering largely depends on canopy cover and water availability</w:t>
-      </w:r>
-      <w:r>
-        <w:rPr>
-          <w:i/>
-        </w:rPr>
-        <w:t xml:space="preserve"> </w:t>
-      </w:r>
-      <w:r>
-        <w:rPr>
-          <w:i/>
-        </w:rPr>
-        <w:t xml:space="preserve">(Davis</w:t>
-      </w:r>
-      <w:r>
-        <w:rPr>
-          <w:i/>
-        </w:rPr>
-        <w:t xml:space="preserve"> </w:t>
-      </w:r>
-      <w:r>
-        <w:rPr>
-          <w:i/>
-          <w:i/>
-        </w:rPr>
-        <w:t xml:space="preserve">et al.</w:t>
-      </w:r>
-      <w:r>
-        <w:rPr>
-          <w:i/>
-        </w:rPr>
-        <w:t xml:space="preserve">, 2019)</w:t>
-      </w:r>
-      <w:r>
-        <w:rPr>
-          <w:i/>
-        </w:rPr>
-        <w:t xml:space="preserve">, each of which is subjected to change through climate-driven disturbances such as drought, deforestation, fire and related disruptions</w:t>
-      </w:r>
-      <w:r>
-        <w:rPr>
-          <w:i/>
-        </w:rPr>
-        <w:t xml:space="preserve"> </w:t>
-      </w:r>
-      <w:r>
-        <w:rPr>
-          <w:i/>
-        </w:rPr>
-        <w:t xml:space="preserve">(Senf</w:t>
-      </w:r>
-      <w:r>
-        <w:rPr>
-          <w:i/>
-        </w:rPr>
-        <w:t xml:space="preserve"> </w:t>
-      </w:r>
-      <w:r>
-        <w:rPr>
-          <w:i/>
-          <w:i/>
-        </w:rPr>
-        <w:t xml:space="preserve">et al.</w:t>
-      </w:r>
-      <w:r>
-        <w:rPr>
-          <w:i/>
-        </w:rPr>
-        <w:t xml:space="preserve">, 2018)</w:t>
-      </w:r>
-      <w:r>
-        <w:rPr>
-          <w:i/>
-        </w:rPr>
-        <w:t xml:space="preserve">. Increasing global temperatures can increase canopy leaf temperatures sometimes above ambient temperature when transpiration is low, leading to temperate and tropical forest canopies functioning beyond or close to their optimal photosynthetic threshold</w:t>
-      </w:r>
-      <w:r>
-        <w:rPr>
-          <w:i/>
-        </w:rPr>
-        <w:t xml:space="preserve"> </w:t>
-      </w:r>
-      <w:r>
-        <w:rPr>
-          <w:i/>
-        </w:rPr>
-        <w:t xml:space="preserve">(Mau</w:t>
-      </w:r>
-      <w:r>
-        <w:rPr>
-          <w:i/>
-        </w:rPr>
-        <w:t xml:space="preserve"> </w:t>
-      </w:r>
-      <w:r>
-        <w:rPr>
-          <w:i/>
-          <w:i/>
-        </w:rPr>
-        <w:t xml:space="preserve">et al.</w:t>
-      </w:r>
-      <w:r>
-        <w:rPr>
-          <w:i/>
-        </w:rPr>
-        <w:t xml:space="preserve">, 2018a; Huang</w:t>
-      </w:r>
-      <w:r>
-        <w:rPr>
-          <w:i/>
-        </w:rPr>
-        <w:t xml:space="preserve"> </w:t>
-      </w:r>
-      <w:r>
-        <w:rPr>
-          <w:i/>
-          <w:i/>
-        </w:rPr>
-        <w:t xml:space="preserve">et al.</w:t>
-      </w:r>
-      <w:r>
-        <w:rPr>
-          <w:i/>
-        </w:rPr>
-        <w:t xml:space="preserve">, 2019)</w:t>
-      </w:r>
-      <w:r>
-        <w:rPr>
-          <w:i/>
-        </w:rPr>
-        <w:t xml:space="preserve">. In wetter conditions, available water facilitates leaf transpiration through open stomata; however increased relative humidity in tropical regions indirectly caused by increased temperature reduces transpiration, leading to high leaf temperatures in the canopy</w:t>
-      </w:r>
-      <w:r>
-        <w:rPr>
-          <w:i/>
-        </w:rPr>
-        <w:t xml:space="preserve"> </w:t>
-      </w:r>
-      <w:r>
-        <w:rPr>
-          <w:i/>
-        </w:rPr>
-        <w:t xml:space="preserve">(Tibbitts, 1979; Perez &amp; Feeley, 2018)</w:t>
-      </w:r>
-      <w:r>
-        <w:rPr>
-          <w:i/>
-        </w:rPr>
-        <w:t xml:space="preserve">.</w:t>
+          <w:strike/>
+        </w:rPr>
+        <w:t xml:space="preserve">In general, DGVMs range from Individual Based Models (IBMs) on one end of the complexity and scale spectrum to big-leaf models on the other end. Most climate models incorporate vegetation dynamics using big-leaf models, which include many first generation DGVMs that reduce 3D vegetation structure across the entire biosphere into a single vegetation layer. This simplification results in greater computational efficiency and thus easier integration into ESMs (Arora &amp; Boer, 2010; Bonan et al. 2003; Cox, 2001; Krinner et al., 2005), although it comes at a cost of a lack of representation of important demographic processes, canopy gap formation, vertical light competition, competitive exclusion, and successional recovery from disturbance (Feeley et al., 2007; Hurtt et al. 1998; Moorcroft et al., 2001; Smith et al. 2001; Stark et al., 2012). On the other end of the spectrum are IBMs, also referred to as forest gap models, representing vegetation at the level of individual plants (Christoffersen et al., 2016; Fischer et al., 2016; Fyllas et al., 2014; Sato et al. 2007; Shuman et al. 2014; Smith et al., 2001; Bugmann, 2001; Dietze &amp; Latimer, 2011). These models are often stochastic and spatially explicit, capturing spatial variability in the light environment and microclimates at high vertical and horizontal resolution. As a result, however, IBMs are computationally expensive and tend to be run at very local scales.</w:t>
       </w:r>
     </w:p>
     <w:p>
@@ -10121,121 +10405,25 @@
         <w:pStyle w:val="BodyText"/>
       </w:pPr>
       <w:r>
-        <w:t xml:space="preserve">if we expect</w:t>
-      </w:r>
-      <w:r>
-        <w:t xml:space="preserve"> </w:t>
-      </w:r>
-      <w:r>
-        <w:t xml:space="preserve">‘</w:t>
-      </w:r>
-      <w:r>
-        <w:t xml:space="preserve">shade</w:t>
-      </w:r>
-      <w:r>
-        <w:t xml:space="preserve">’</w:t>
-      </w:r>
-      <w:r>
-        <w:t xml:space="preserve"> </w:t>
-      </w:r>
-      <w:r>
-        <w:t xml:space="preserve">plants to have a different sensitivity to climate change than sun leaves, the consequences of climate change for demography and species community composition of the forest will depend strongly on the category of shade plants being considered</w:t>
-      </w:r>
-    </w:p>
-    <w:bookmarkEnd w:id="71"/>
-    <w:bookmarkStart w:id="72" w:name="canopy-disturbance"/>
-    <w:p>
-      <w:pPr>
-        <w:pStyle w:val="Heading3"/>
-      </w:pPr>
-      <w:r>
-        <w:t xml:space="preserve">canopy disturbance</w:t>
-      </w:r>
-    </w:p>
-    <w:p>
-      <w:pPr>
-        <w:pStyle w:val="FirstParagraph"/>
-      </w:pPr>
-      <w:r>
-        <w:t xml:space="preserve">Microclimate warming has implications for forest regeneration</w:t>
-      </w:r>
-      <w:r>
-        <w:t xml:space="preserve"> </w:t>
-      </w:r>
-      <w:r>
-        <w:t xml:space="preserve">(von Arx</w:t>
-      </w:r>
-      <w:r>
-        <w:t xml:space="preserve"> </w:t>
-      </w:r>
-      <w:r>
-        <w:rPr>
-          <w:i/>
-        </w:rPr>
-        <w:t xml:space="preserve">et al.</w:t>
-      </w:r>
-      <w:r>
-        <w:t xml:space="preserve">, 2012)</w:t>
-      </w:r>
-      <w:r>
-        <w:t xml:space="preserve">. Temperature driven photosynthesis limitation is reducing tree growth rates, accompanying a global trend towards more frequently disturbed forests dominated by younger trees</w:t>
-      </w:r>
-      <w:r>
-        <w:t xml:space="preserve"> </w:t>
-      </w:r>
-      <w:r>
-        <w:t xml:space="preserve">(McDowell</w:t>
-      </w:r>
-      <w:r>
-        <w:t xml:space="preserve"> </w:t>
-      </w:r>
-      <w:r>
-        <w:rPr>
-          <w:i/>
-        </w:rPr>
-        <w:t xml:space="preserve">et al.</w:t>
-      </w:r>
-      <w:r>
-        <w:t xml:space="preserve">, 2020)</w:t>
-      </w:r>
-      <w:r>
-        <w:t xml:space="preserve">. Reductions in canopy cover can lead to non-linear threshold responses, causing dramatic shifts from one forest state to another (e.g., transition from forest to savanna-like vegetation in tropical forest regions through</w:t>
-      </w:r>
-      <w:r>
-        <w:t xml:space="preserve"> </w:t>
-      </w:r>
-      <w:r>
-        <w:t xml:space="preserve">“</w:t>
-      </w:r>
-      <w:r>
-        <w:t xml:space="preserve">savannization</w:t>
-      </w:r>
-      <w:r>
-        <w:t xml:space="preserve">”</w:t>
-      </w:r>
-      <w:r>
-        <w:t xml:space="preserve">), with energy balance impacts and implications for forest-atmosphere interactions</w:t>
-      </w:r>
-      <w:r>
-        <w:t xml:space="preserve"> </w:t>
-      </w:r>
-      <w:r>
-        <w:t xml:space="preserve">(Stark</w:t>
-      </w:r>
-      <w:r>
-        <w:t xml:space="preserve"> </w:t>
-      </w:r>
-      <w:r>
-        <w:rPr>
-          <w:i/>
-        </w:rPr>
-        <w:t xml:space="preserve">et al.</w:t>
-      </w:r>
-      <w:r>
-        <w:t xml:space="preserve">, 2020)</w:t>
-      </w:r>
-      <w:r>
-        <w:t xml:space="preserve">. Each of these changes have potential feedbacks to climate change.</w:t>
+        <w:rPr>
+          <w:b/>
+        </w:rPr>
+        <w:t xml:space="preserve">The computationally feasible approach to representing vertical structuring in DVGMs lies in Cohort-based models (CBMs), which sit in the middle of this continuum between the oversimplified vegetation dynamics in big-leaf models and the computational expense of individual-based models.</w:t>
+      </w:r>
+      <w:r>
+        <w:t xml:space="preserve"> </w:t>
+      </w:r>
+      <w:r>
+        <w:t xml:space="preserve">CBMs represent vegetation as cohorts of individual plants, grouped together based on properties including size, age, and functional type (Haverd et al., 2013; Hurtt et al., 1998; Lischke et al. 2006; Medvigy et al. 2009; Moorcroft et al., 2001; Scherstjanoi et al. 2014; Smith et al., 2014; Weng et al., 2015).</w:t>
+      </w:r>
+      <w:r>
+        <w:t xml:space="preserve"> </w:t>
+      </w:r>
+      <w:r>
+        <w:rPr>
+          <w:strike/>
+        </w:rPr>
+        <w:t xml:space="preserve">Although this cohort approach serves as a compromise that incurs lower computational costs than IBMs while capturing many of the same dynamics, CBMs do not incorporate the stochastic processes of IBMs that typically allow for greater representation of functional diversity (Fisher et al., 2010).</w:t>
       </w:r>
     </w:p>
     <w:p>
@@ -10243,33 +10431,39 @@
         <w:pStyle w:val="BodyText"/>
       </w:pPr>
       <w:r>
-        <w:t xml:space="preserve">increases in mortality of big trees (e.g. </w:t>
-      </w:r>
-      <w:r>
-        <w:t xml:space="preserve">Senf</w:t>
-      </w:r>
-      <w:r>
-        <w:t xml:space="preserve"> </w:t>
-      </w:r>
-      <w:r>
-        <w:rPr>
-          <w:i/>
-        </w:rPr>
-        <w:t xml:space="preserve">et al.</w:t>
-      </w:r>
-      <w:r>
-        <w:t xml:space="preserve"> </w:t>
-      </w:r>
-      <w:r>
-        <w:t xml:space="preserve">(2018)</w:t>
-      </w:r>
-      <w:r>
-        <w:t xml:space="preserve">) would increase canopy roughness</w:t>
-      </w:r>
-    </w:p>
-    <w:bookmarkEnd w:id="72"/>
-    <w:bookmarkEnd w:id="73"/>
-    <w:bookmarkStart w:id="74" w:name="conclusions"/>
+        <w:rPr>
+          <w:i/>
+        </w:rPr>
+        <w:t xml:space="preserve">(KAT: I think all of the following content is great, but probably needs to be heavily tightened:)</w:t>
+      </w:r>
+    </w:p>
+    <w:p>
+      <w:pPr>
+        <w:pStyle w:val="BodyText"/>
+      </w:pPr>
+      <w:r>
+        <w:t xml:space="preserve">To review the vertical light environment and thermodynamics of CBMs in more detail, we focus here on the Ecosystem Demography model version 2 (ED2), a model that is actively undergoing continued development and application across a range of ecosystems and landscapes (Moorcroft et al. 2001, Longo et al 2019 Pt 1 &amp; pt 2). ED2 is also the progenitor of the Functionally Assembled Terrestrial Ecosystem Simulator (FATES), the DGVM coupled with the Energy Exascale Earth System Model (E3SM) (Xu &amp; Christoffersen 2017 ) . In ED2, cohorts are tracked across multiple size-classes or individuals within the same plant functional type (PFT). Each cohort can encounter multiple light environments within a single climatic grid cell depending on patch-level disturbance history and vertical light competition that modulates interactions between plant traits and resource acquisition. Heterogeneity in the light environment and canopy structure across patches within a grid cell gives rise to varying horizontal and vertical micro-environments that differ in temperature, humidity, soil moisture, and soil nutrient conditions (Fisher et al 2018). The energy, water, and carbon dioxide cycles are solved separately for each patch in ED2, while fluxes and storage associated with individual plants are solved for each cohort within patches (Longo et al 2019). As a result, vegetation structure and functional distributions are emergent properties in the model that depend on plant functional traits and their interactions with abiotic environmental conditions. Each plant perceives a unique environment, including incident light, temperature, and vapor pressure deficit that varies across local scales in association with the horizontal and vertical position of each cohort relative to other cohorts, in addition to patch level differences in topographic and edaphic conditions. Coexistence of different vegetation types emerges from different environmental niches, either along a successional gradient of light availability or vertical position in the canopy (Moorcroft et al., 2001; Smith et al., 2001; Purves &amp; Pacala, 2008).</w:t>
+      </w:r>
+    </w:p>
+    <w:p>
+      <w:pPr>
+        <w:pStyle w:val="BodyText"/>
+      </w:pPr>
+      <w:r>
+        <w:t xml:space="preserve">Temperature is an atmospheric boundary condition driving the ED2 model (Longo et al 2019). Each patch in each grid cell is defined by a thermodynamic envelope, comprised of distinct thermodynamic systems for each soil layer, temporary surface water or snow layer, the aboveground component of each cohort, and the canopy air space (Longo et al 2019). The atmosphere above and outside of the canopy air space is referred to as free air and is determined directly from boundary conditions in ED2. Patches exchange heat and mass with the free air and lose water and associated energy through surface and sub-surface runoff. The net enthalpy flux of soil, temporary surface water, and vegetation thermodynamic systems in ED2 are exclusively due to associated water fluxes, whereas the eddy flux between the free air and the canopy air space includes both water transport and flux associated with the mixing of air with different temperatures between the canopy air space and free air (Longo et al 2019).</w:t>
+      </w:r>
+    </w:p>
+    <w:p>
+      <w:pPr>
+        <w:pStyle w:val="BodyText"/>
+      </w:pPr>
+      <w:r>
+        <w:t xml:space="preserve">Because most CBMs are spatially implicit within grid cells, direct and diffuse photosynthetically active radiation (PAR) is distributed to cohorts of differing heights using radiative transfer models that depend on designated rules associated with how crown architecture is represented, rather than via direct spatial competition determined by spatially explicit crown locations (Fisher et al. 2010?). The flat-top crown method used in ED and ED2 stacks cohort-layers vertically, and a radiative transfer model is used to determine radiation absorbed by each layer at its midpoint, meaning that each cohort is shaded by all taller cohorts. This is distinct from other models that represent crown architecture using a perfect plasticity approximation (PPA) approach, which assumes that tree crowns completely fill canopy gaps through phototropism (stem leaning) and crown filling (Strigul et al. 2008). Discrete canopy layers are comprised of self-organizing crowns that all receive the same incoming radiation. Once the canopy layer is filled with tree crowns, successive shorter trees inhabit the subsequent understory layer and are shaded by the trees in the canopy (Fisher et al 2010/2018?). Models using the PPA approach differ in number of understory layers (e.g. some only have one) (Fisher et al 2018). Though an improvement over big-leaf models, models that separate the canopy into only two layers (e.g., sunlit and shaded portions) may not be able to capture important within-canopy variation in terms of leaf dynamics (e.g., seasonal shifts in vertical leaf area distributions, Smith et al. 2019) and functions (e.g. thermal responses, as we present in this paper). Hence, multi-layered ecosystem models may be necessary for accurately projecting future forest function. (E.g. see de Pury &amp; Farquhar, 1997).</w:t>
+      </w:r>
+    </w:p>
+    <w:bookmarkEnd w:id="74"/>
+    <w:bookmarkEnd w:id="75"/>
+    <w:bookmarkStart w:id="76" w:name="conclusions"/>
     <w:p>
       <w:pPr>
         <w:pStyle w:val="Heading2"/>
@@ -10338,8 +10532,8 @@
         <w:t xml:space="preserve">Critically, change to the vertical gradient–e.g., through increased mortality of canopy trees–will change processses across forest strata, with potentially dramatic consequences. (some of the literature on forest degredation or fragmentation could inform what happens when those gradients change)</w:t>
       </w:r>
     </w:p>
-    <w:bookmarkEnd w:id="74"/>
-    <w:bookmarkStart w:id="75" w:name="si-files"/>
+    <w:bookmarkEnd w:id="76"/>
+    <w:bookmarkStart w:id="77" w:name="si-files"/>
     <w:p>
       <w:pPr>
         <w:pStyle w:val="Heading2"/>
@@ -10377,8 +10571,8 @@
         <w:br w:type="page"/>
       </w:r>
     </w:p>
-    <w:bookmarkEnd w:id="75"/>
-    <w:bookmarkStart w:id="170" w:name="references"/>
+    <w:bookmarkEnd w:id="77"/>
+    <w:bookmarkStart w:id="172" w:name="references"/>
     <w:p>
       <w:pPr>
         <w:pStyle w:val="Heading2"/>
@@ -10387,8 +10581,8 @@
         <w:t xml:space="preserve">References</w:t>
       </w:r>
     </w:p>
-    <w:bookmarkStart w:id="169" w:name="refs"/>
-    <w:bookmarkStart w:id="76" w:name="ref-almeidaContrastingFireDamage2016"/>
+    <w:bookmarkStart w:id="171" w:name="refs"/>
+    <w:bookmarkStart w:id="78" w:name="ref-almeidaContrastingFireDamage2016"/>
     <w:p>
       <w:pPr>
         <w:pStyle w:val="Bibliography"/>
@@ -10551,8 +10745,8 @@
         <w:t xml:space="preserve">: 153–160.</w:t>
       </w:r>
     </w:p>
-    <w:bookmarkEnd w:id="76"/>
-    <w:bookmarkStart w:id="77" w:name="Xb80dc2797b61807e7e6bf1384102bc049c37c57"/>
+    <w:bookmarkEnd w:id="78"/>
+    <w:bookmarkStart w:id="79" w:name="Xb80dc2797b61807e7e6bf1384102bc049c37c57"/>
     <w:p>
       <w:pPr>
         <w:pStyle w:val="Bibliography"/>
@@ -10601,8 +10795,8 @@
         <w:t xml:space="preserve">: 287–301.</w:t>
       </w:r>
     </w:p>
-    <w:bookmarkEnd w:id="77"/>
-    <w:bookmarkStart w:id="78" w:name="ref-barnardSeasonalVariationCanopy2016a"/>
+    <w:bookmarkEnd w:id="79"/>
+    <w:bookmarkStart w:id="80" w:name="ref-barnardSeasonalVariationCanopy2016a"/>
     <w:p>
       <w:pPr>
         <w:pStyle w:val="Bibliography"/>
@@ -10670,8 +10864,8 @@
         <w:t xml:space="preserve">: 3029–3043.</w:t>
       </w:r>
     </w:p>
-    <w:bookmarkEnd w:id="78"/>
-    <w:bookmarkStart w:id="79" w:name="Xa2e84d4c1e02fd1bd65b546bba5cacc0d2b0f1a"/>
+    <w:bookmarkEnd w:id="80"/>
+    <w:bookmarkStart w:id="81" w:name="Xa2e84d4c1e02fd1bd65b546bba5cacc0d2b0f1a"/>
     <w:p>
       <w:pPr>
         <w:pStyle w:val="Bibliography"/>
@@ -10758,8 +10952,8 @@
         <w:t xml:space="preserve">: 2065–2079.</w:t>
       </w:r>
     </w:p>
-    <w:bookmarkEnd w:id="79"/>
-    <w:bookmarkStart w:id="80" w:name="ref-bartholomewSmallTropicalForest2020"/>
+    <w:bookmarkEnd w:id="81"/>
+    <w:bookmarkStart w:id="82" w:name="ref-bartholomewSmallTropicalForest2020"/>
     <w:p>
       <w:pPr>
         <w:pStyle w:val="Bibliography"/>
@@ -10989,8 +11183,8 @@
         <w:t xml:space="preserve">: 2380–2393.</w:t>
       </w:r>
     </w:p>
-    <w:bookmarkEnd w:id="80"/>
-    <w:bookmarkStart w:id="81" w:name="X9a20bbe12683ef5a535b64d02a92d43fde568b4"/>
+    <w:bookmarkEnd w:id="82"/>
+    <w:bookmarkStart w:id="83" w:name="X9a20bbe12683ef5a535b64d02a92d43fde568b4"/>
     <w:p>
       <w:pPr>
         <w:pStyle w:val="Bibliography"/>
@@ -11058,8 +11252,8 @@
         <w:t xml:space="preserve">: 4295–4307.</w:t>
       </w:r>
     </w:p>
-    <w:bookmarkEnd w:id="81"/>
-    <w:bookmarkStart w:id="82" w:name="ref-bennettLargerTreesSuffer2015"/>
+    <w:bookmarkEnd w:id="83"/>
+    <w:bookmarkStart w:id="84" w:name="ref-bennettLargerTreesSuffer2015"/>
     <w:p>
       <w:pPr>
         <w:pStyle w:val="Bibliography"/>
@@ -11165,8 +11359,8 @@
         <w:t xml:space="preserve">: 15139.</w:t>
       </w:r>
     </w:p>
-    <w:bookmarkEnd w:id="82"/>
-    <w:bookmarkStart w:id="83" w:name="X5c5ed859eb0cbc9f9f8e5975ee7f5fb823964ec"/>
+    <w:bookmarkEnd w:id="84"/>
+    <w:bookmarkStart w:id="85" w:name="X5c5ed859eb0cbc9f9f8e5975ee7f5fb823964ec"/>
     <w:p>
       <w:pPr>
         <w:pStyle w:val="Bibliography"/>
@@ -11291,8 +11485,8 @@
         <w:t xml:space="preserve">.</w:t>
       </w:r>
     </w:p>
-    <w:bookmarkEnd w:id="83"/>
-    <w:bookmarkStart w:id="84" w:name="ref-bertrandChangesPlantCommunity2011"/>
+    <w:bookmarkEnd w:id="85"/>
+    <w:bookmarkStart w:id="86" w:name="ref-bertrandChangesPlantCommunity2011"/>
     <w:p>
       <w:pPr>
         <w:pStyle w:val="Bibliography"/>
@@ -11474,8 +11668,8 @@
         <w:t xml:space="preserve">: 517–520.</w:t>
       </w:r>
     </w:p>
-    <w:bookmarkEnd w:id="84"/>
-    <w:bookmarkStart w:id="85" w:name="ref-bolstad_foliar_1999"/>
+    <w:bookmarkEnd w:id="86"/>
+    <w:bookmarkStart w:id="87" w:name="ref-bolstad_foliar_1999"/>
     <w:p>
       <w:pPr>
         <w:pStyle w:val="Bibliography"/>
@@ -11562,8 +11756,8 @@
         <w:t xml:space="preserve">: 871–878.</w:t>
       </w:r>
     </w:p>
-    <w:bookmarkEnd w:id="85"/>
-    <w:bookmarkStart w:id="86" w:name="ref-bonan_ecological_2016"/>
+    <w:bookmarkEnd w:id="87"/>
+    <w:bookmarkStart w:id="88" w:name="ref-bonan_ecological_2016"/>
     <w:p>
       <w:pPr>
         <w:pStyle w:val="Bibliography"/>
@@ -11603,8 +11797,8 @@
         <w:t xml:space="preserve">. New York, NY, USA: Cambridge University Press.</w:t>
       </w:r>
     </w:p>
-    <w:bookmarkEnd w:id="86"/>
-    <w:bookmarkStart w:id="87" w:name="ref-campbell_introduction_1998"/>
+    <w:bookmarkEnd w:id="88"/>
+    <w:bookmarkStart w:id="89" w:name="ref-campbell_introduction_1998"/>
     <w:p>
       <w:pPr>
         <w:pStyle w:val="Bibliography"/>
@@ -11663,8 +11857,8 @@
         <w:t xml:space="preserve">. New York: Springer.</w:t>
       </w:r>
     </w:p>
-    <w:bookmarkEnd w:id="87"/>
-    <w:bookmarkStart w:id="88" w:name="X45a07c3ca58587d3e80ae472e9c9e6f5136e04c"/>
+    <w:bookmarkEnd w:id="89"/>
+    <w:bookmarkStart w:id="90" w:name="X45a07c3ca58587d3e80ae472e9c9e6f5136e04c"/>
     <w:p>
       <w:pPr>
         <w:pStyle w:val="Bibliography"/>
@@ -11713,8 +11907,8 @@
         <w:t xml:space="preserve">: 403–427.</w:t>
       </w:r>
     </w:p>
-    <w:bookmarkEnd w:id="88"/>
-    <w:bookmarkStart w:id="89" w:name="ref-cavaleri_foliar_2008"/>
+    <w:bookmarkEnd w:id="90"/>
+    <w:bookmarkStart w:id="91" w:name="ref-cavaleri_foliar_2008"/>
     <w:p>
       <w:pPr>
         <w:pStyle w:val="Bibliography"/>
@@ -11801,8 +11995,8 @@
         <w:t xml:space="preserve">: 473–483.</w:t>
       </w:r>
     </w:p>
-    <w:bookmarkEnd w:id="89"/>
-    <w:bookmarkStart w:id="90" w:name="X20d0eb476e1832ff9e9aa4605a6e616325ec54c"/>
+    <w:bookmarkEnd w:id="91"/>
+    <w:bookmarkStart w:id="92" w:name="X20d0eb476e1832ff9e9aa4605a6e616325ec54c"/>
     <w:p>
       <w:pPr>
         <w:pStyle w:val="Bibliography"/>
@@ -11870,8 +12064,8 @@
         <w:t xml:space="preserve">: 553–564.</w:t>
       </w:r>
     </w:p>
-    <w:bookmarkEnd w:id="90"/>
-    <w:bookmarkStart w:id="91" w:name="ref-chenLeafEconomicsSpectrum2020a"/>
+    <w:bookmarkEnd w:id="92"/>
+    <w:bookmarkStart w:id="93" w:name="ref-chenLeafEconomicsSpectrum2020a"/>
     <w:p>
       <w:pPr>
         <w:pStyle w:val="Bibliography"/>
@@ -12053,8 +12247,8 @@
         <w:t xml:space="preserve">.</w:t>
       </w:r>
     </w:p>
-    <w:bookmarkEnd w:id="91"/>
-    <w:bookmarkStart w:id="92" w:name="ref-cobleLightAcclimationOptimizes2015"/>
+    <w:bookmarkEnd w:id="93"/>
+    <w:bookmarkStart w:id="94" w:name="ref-cobleLightAcclimationOptimizes2015"/>
     <w:p>
       <w:pPr>
         <w:pStyle w:val="Bibliography"/>
@@ -12122,8 +12316,8 @@
         <w:t xml:space="preserve">: 1131–1143.</w:t>
       </w:r>
     </w:p>
-    <w:bookmarkEnd w:id="92"/>
-    <w:bookmarkStart w:id="93" w:name="ref-cobleLightDrivesVertical2014a"/>
+    <w:bookmarkEnd w:id="94"/>
+    <w:bookmarkStart w:id="95" w:name="ref-cobleLightDrivesVertical2014a"/>
     <w:p>
       <w:pPr>
         <w:pStyle w:val="Bibliography"/>
@@ -12191,8 +12385,8 @@
         <w:t xml:space="preserve">: 146–158.</w:t>
       </w:r>
     </w:p>
-    <w:bookmarkEnd w:id="93"/>
-    <w:bookmarkStart w:id="94" w:name="ref-cobleHowVerticalPatterns2016"/>
+    <w:bookmarkEnd w:id="95"/>
+    <w:bookmarkStart w:id="96" w:name="ref-cobleHowVerticalPatterns2016"/>
     <w:p>
       <w:pPr>
         <w:pStyle w:val="Bibliography"/>
@@ -12298,8 +12492,8 @@
         <w:t xml:space="preserve">: 1077–1091.</w:t>
       </w:r>
     </w:p>
-    <w:bookmarkEnd w:id="94"/>
-    <w:bookmarkStart w:id="95" w:name="ref-curtis_intracanopy_2019"/>
+    <w:bookmarkEnd w:id="96"/>
+    <w:bookmarkStart w:id="97" w:name="ref-curtis_intracanopy_2019"/>
     <w:p>
       <w:pPr>
         <w:pStyle w:val="Bibliography"/>
@@ -12386,8 +12580,8 @@
         <w:t xml:space="preserve">: 37–46.</w:t>
       </w:r>
     </w:p>
-    <w:bookmarkEnd w:id="95"/>
-    <w:bookmarkStart w:id="96" w:name="ref-daudetWindSpeedLeaf1999a"/>
+    <w:bookmarkEnd w:id="97"/>
+    <w:bookmarkStart w:id="98" w:name="ref-daudetWindSpeedLeaf1999a"/>
     <w:p>
       <w:pPr>
         <w:pStyle w:val="Bibliography"/>
@@ -12493,8 +12687,8 @@
         <w:t xml:space="preserve">: 171–185.</w:t>
       </w:r>
     </w:p>
-    <w:bookmarkEnd w:id="96"/>
-    <w:bookmarkStart w:id="97" w:name="ref-davis_microclimatic_2019"/>
+    <w:bookmarkEnd w:id="98"/>
+    <w:bookmarkStart w:id="99" w:name="ref-davis_microclimatic_2019"/>
     <w:p>
       <w:pPr>
         <w:pStyle w:val="Bibliography"/>
@@ -12619,8 +12813,8 @@
         <w:t xml:space="preserve">: 1–11.</w:t>
       </w:r>
     </w:p>
-    <w:bookmarkEnd w:id="97"/>
-    <w:bookmarkStart w:id="98" w:name="Xd2c299c8b5fbd63690d7ff23e551e8a3e5b3e50"/>
+    <w:bookmarkEnd w:id="99"/>
+    <w:bookmarkStart w:id="100" w:name="Xd2c299c8b5fbd63690d7ff23e551e8a3e5b3e50"/>
     <w:p>
       <w:pPr>
         <w:pStyle w:val="Bibliography"/>
@@ -12850,8 +13044,8 @@
         <w:t xml:space="preserve">: 18561–18565.</w:t>
       </w:r>
     </w:p>
-    <w:bookmarkEnd w:id="98"/>
-    <w:bookmarkStart w:id="99" w:name="Xb5cd92ee10db8a3d14a410a6c77bd63daa52e24"/>
+    <w:bookmarkEnd w:id="100"/>
+    <w:bookmarkStart w:id="101" w:name="Xb5cd92ee10db8a3d14a410a6c77bd63daa52e24"/>
     <w:p>
       <w:pPr>
         <w:pStyle w:val="Bibliography"/>
@@ -13052,8 +13246,8 @@
         <w:t xml:space="preserve">: 744–749.</w:t>
       </w:r>
     </w:p>
-    <w:bookmarkEnd w:id="99"/>
-    <w:bookmarkStart w:id="100" w:name="X88e9c09771b0ff27c14f9db4a1ae10fcb743536"/>
+    <w:bookmarkEnd w:id="101"/>
+    <w:bookmarkStart w:id="102" w:name="X88e9c09771b0ff27c14f9db4a1ae10fcb743536"/>
     <w:p>
       <w:pPr>
         <w:pStyle w:val="Bibliography"/>
@@ -13140,8 +13334,8 @@
         <w:t xml:space="preserve">: 10744–10749.</w:t>
       </w:r>
     </w:p>
-    <w:bookmarkEnd w:id="100"/>
-    <w:bookmarkStart w:id="101" w:name="ref-fauset_differences_2018"/>
+    <w:bookmarkEnd w:id="102"/>
+    <w:bookmarkStart w:id="103" w:name="ref-fauset_differences_2018"/>
     <w:p>
       <w:pPr>
         <w:pStyle w:val="Bibliography"/>
@@ -13342,8 +13536,8 @@
         <w:t xml:space="preserve">: 1618–1631.</w:t>
       </w:r>
     </w:p>
-    <w:bookmarkEnd w:id="101"/>
-    <w:bookmarkStart w:id="102" w:name="ref-feeley_thermal_2020"/>
+    <w:bookmarkEnd w:id="103"/>
+    <w:bookmarkStart w:id="104" w:name="ref-feeley_thermal_2020"/>
     <w:p>
       <w:pPr>
         <w:pStyle w:val="Bibliography"/>
@@ -13487,8 +13681,8 @@
         <w:t xml:space="preserve">.</w:t>
       </w:r>
     </w:p>
-    <w:bookmarkEnd w:id="102"/>
-    <w:bookmarkStart w:id="103" w:name="ref-harleyEffectsLightTemperature1996"/>
+    <w:bookmarkEnd w:id="104"/>
+    <w:bookmarkStart w:id="105" w:name="ref-harleyEffectsLightTemperature1996"/>
     <w:p>
       <w:pPr>
         <w:pStyle w:val="Bibliography"/>
@@ -13575,8 +13769,8 @@
         <w:t xml:space="preserve">: 25–32.</w:t>
       </w:r>
     </w:p>
-    <w:bookmarkEnd w:id="103"/>
-    <w:bookmarkStart w:id="104" w:name="X4a4787bd88cd8955b7cee124ab160c67705270b"/>
+    <w:bookmarkEnd w:id="105"/>
+    <w:bookmarkStart w:id="106" w:name="X4a4787bd88cd8955b7cee124ab160c67705270b"/>
     <w:p>
       <w:pPr>
         <w:pStyle w:val="Bibliography"/>
@@ -13663,8 +13857,8 @@
         <w:t xml:space="preserve">: 637–651.</w:t>
       </w:r>
     </w:p>
-    <w:bookmarkEnd w:id="104"/>
-    <w:bookmarkStart w:id="105" w:name="ref-huangAirTemperatureOptima2019"/>
+    <w:bookmarkEnd w:id="106"/>
+    <w:bookmarkStart w:id="107" w:name="ref-huangAirTemperatureOptima2019"/>
     <w:p>
       <w:pPr>
         <w:pStyle w:val="Bibliography"/>
@@ -13894,8 +14088,8 @@
         <w:t xml:space="preserve">: 772–779.</w:t>
       </w:r>
     </w:p>
-    <w:bookmarkEnd w:id="105"/>
-    <w:bookmarkStart w:id="106" w:name="ref-ishiiVariationIntracrownLeaf2018"/>
+    <w:bookmarkEnd w:id="107"/>
+    <w:bookmarkStart w:id="108" w:name="ref-ishiiVariationIntracrownLeaf2018"/>
     <w:p>
       <w:pPr>
         <w:pStyle w:val="Bibliography"/>
@@ -14001,8 +14195,8 @@
         <w:t xml:space="preserve">: 437–448.</w:t>
       </w:r>
     </w:p>
-    <w:bookmarkEnd w:id="106"/>
-    <w:bookmarkStart w:id="107" w:name="ref-kafutiFoliarWoodTraits2020"/>
+    <w:bookmarkEnd w:id="108"/>
+    <w:bookmarkStart w:id="109" w:name="ref-kafutiFoliarWoodTraits2020"/>
     <w:p>
       <w:pPr>
         <w:pStyle w:val="Bibliography"/>
@@ -14203,8 +14397,8 @@
         <w:t xml:space="preserve">: 35.</w:t>
       </w:r>
     </w:p>
-    <w:bookmarkEnd w:id="107"/>
-    <w:bookmarkStart w:id="108" w:name="ref-keenanGlobalLeafTrait2016"/>
+    <w:bookmarkEnd w:id="109"/>
+    <w:bookmarkStart w:id="110" w:name="ref-keenanGlobalLeafTrait2016"/>
     <w:p>
       <w:pPr>
         <w:pStyle w:val="Bibliography"/>
@@ -14272,8 +14466,8 @@
         <w:t xml:space="preserve">: 1–6.</w:t>
       </w:r>
     </w:p>
-    <w:bookmarkEnd w:id="108"/>
-    <w:bookmarkStart w:id="109" w:name="ref-koike_leaf_2001"/>
+    <w:bookmarkEnd w:id="110"/>
+    <w:bookmarkStart w:id="111" w:name="ref-koike_leaf_2001"/>
     <w:p>
       <w:pPr>
         <w:pStyle w:val="Bibliography"/>
@@ -14398,8 +14592,8 @@
         <w:t xml:space="preserve">: 951–958.</w:t>
       </w:r>
     </w:p>
-    <w:bookmarkEnd w:id="109"/>
-    <w:bookmarkStart w:id="110" w:name="ref-kusiPlasticLeafMorphology2020"/>
+    <w:bookmarkEnd w:id="111"/>
+    <w:bookmarkStart w:id="112" w:name="ref-kusiPlasticLeafMorphology2020"/>
     <w:p>
       <w:pPr>
         <w:pStyle w:val="Bibliography"/>
@@ -14467,8 +14661,8 @@
         <w:t xml:space="preserve">: 24–37.</w:t>
       </w:r>
     </w:p>
-    <w:bookmarkEnd w:id="110"/>
-    <w:bookmarkStart w:id="111" w:name="ref-leighInfluenceLeafSize2017"/>
+    <w:bookmarkEnd w:id="112"/>
+    <w:bookmarkStart w:id="113" w:name="ref-leighInfluenceLeafSize2017"/>
     <w:p>
       <w:pPr>
         <w:pStyle w:val="Bibliography"/>
@@ -14574,8 +14768,8 @@
         <w:t xml:space="preserve">: 237–248.</w:t>
       </w:r>
     </w:p>
-    <w:bookmarkEnd w:id="111"/>
-    <w:bookmarkStart w:id="112" w:name="ref-lowmanForestCanopies1995"/>
+    <w:bookmarkEnd w:id="113"/>
+    <w:bookmarkStart w:id="114" w:name="ref-lowmanForestCanopies1995"/>
     <w:p>
       <w:pPr>
         <w:pStyle w:val="Bibliography"/>
@@ -14622,8 +14816,8 @@
         <w:t xml:space="preserve">. Forest Canopies. In: Endeavour.</w:t>
       </w:r>
     </w:p>
-    <w:bookmarkEnd w:id="112"/>
-    <w:bookmarkStart w:id="113" w:name="ref-martinCovarianceSunShade2020a"/>
+    <w:bookmarkEnd w:id="114"/>
+    <w:bookmarkStart w:id="115" w:name="ref-martinCovarianceSunShade2020a"/>
     <w:p>
       <w:pPr>
         <w:pStyle w:val="Bibliography"/>
@@ -14853,8 +15047,8 @@
         <w:t xml:space="preserve">: 1810.</w:t>
       </w:r>
     </w:p>
-    <w:bookmarkEnd w:id="113"/>
-    <w:bookmarkStart w:id="114" w:name="ref-martin_boundary_1999"/>
+    <w:bookmarkEnd w:id="115"/>
+    <w:bookmarkStart w:id="116" w:name="ref-martin_boundary_1999"/>
     <w:p>
       <w:pPr>
         <w:pStyle w:val="Bibliography"/>
@@ -14960,8 +15154,8 @@
         <w:t xml:space="preserve">: 435–443.</w:t>
       </w:r>
     </w:p>
-    <w:bookmarkEnd w:id="114"/>
-    <w:bookmarkStart w:id="115" w:name="Xf3ea554f25ac6d965f2c36dce0e401d8f80642d"/>
+    <w:bookmarkEnd w:id="116"/>
+    <w:bookmarkStart w:id="117" w:name="Xf3ea554f25ac6d965f2c36dce0e401d8f80642d"/>
     <w:p>
       <w:pPr>
         <w:pStyle w:val="Bibliography"/>
@@ -15048,8 +15242,8 @@
         <w:t xml:space="preserve">: 354–365.</w:t>
       </w:r>
     </w:p>
-    <w:bookmarkEnd w:id="115"/>
-    <w:bookmarkStart w:id="116" w:name="ref-mau_temperate_2018"/>
+    <w:bookmarkEnd w:id="117"/>
+    <w:bookmarkStart w:id="118" w:name="ref-mau_temperate_2018"/>
     <w:p>
       <w:pPr>
         <w:pStyle w:val="Bibliography"/>
@@ -15155,8 +15349,8 @@
         <w:t xml:space="preserve">: 47.</w:t>
       </w:r>
     </w:p>
-    <w:bookmarkEnd w:id="116"/>
-    <w:bookmarkStart w:id="117" w:name="ref-mauTemperateTropicalForest2018a"/>
+    <w:bookmarkEnd w:id="118"/>
+    <w:bookmarkStart w:id="119" w:name="ref-mauTemperateTropicalForest2018a"/>
     <w:p>
       <w:pPr>
         <w:pStyle w:val="Bibliography"/>
@@ -15262,8 +15456,8 @@
         <w:t xml:space="preserve">: 47.</w:t>
       </w:r>
     </w:p>
-    <w:bookmarkEnd w:id="117"/>
-    <w:bookmarkStart w:id="118" w:name="ref-mcdowellPervasiveShiftsForest2020"/>
+    <w:bookmarkEnd w:id="119"/>
+    <w:bookmarkStart w:id="120" w:name="ref-mcdowellPervasiveShiftsForest2020"/>
     <w:p>
       <w:pPr>
         <w:pStyle w:val="Bibliography"/>
@@ -15493,8 +15687,8 @@
         <w:t xml:space="preserve">: eaaz9463.</w:t>
       </w:r>
     </w:p>
-    <w:bookmarkEnd w:id="118"/>
-    <w:bookmarkStart w:id="119" w:name="ref-mcdowellMechanismsPlantSurvival2008"/>
+    <w:bookmarkEnd w:id="120"/>
+    <w:bookmarkStart w:id="121" w:name="ref-mcdowellMechanismsPlantSurvival2008"/>
     <w:p>
       <w:pPr>
         <w:pStyle w:val="Bibliography"/>
@@ -15724,8 +15918,8 @@
         <w:t xml:space="preserve">: 719–739.</w:t>
       </w:r>
     </w:p>
-    <w:bookmarkEnd w:id="119"/>
-    <w:bookmarkStart w:id="120" w:name="ref-mcgregor_tree_nodate"/>
+    <w:bookmarkEnd w:id="121"/>
+    <w:bookmarkStart w:id="122" w:name="ref-mcgregor_tree_nodate"/>
     <w:p>
       <w:pPr>
         <w:pStyle w:val="Bibliography"/>
@@ -15940,8 +16134,8 @@
         <w:t xml:space="preserve">.</w:t>
       </w:r>
     </w:p>
-    <w:bookmarkEnd w:id="120"/>
-    <w:bookmarkStart w:id="121" w:name="ref-michaletzEnergeticCarbonEconomic2016"/>
+    <w:bookmarkEnd w:id="122"/>
+    <w:bookmarkStart w:id="123" w:name="ref-michaletzEnergeticCarbonEconomic2016"/>
     <w:p>
       <w:pPr>
         <w:pStyle w:val="Bibliography"/>
@@ -16104,8 +16298,8 @@
         <w:t xml:space="preserve">: 16129.</w:t>
       </w:r>
     </w:p>
-    <w:bookmarkEnd w:id="121"/>
-    <w:bookmarkStart w:id="122" w:name="X271950285751bf115fde6248782e251cb55acd4"/>
+    <w:bookmarkEnd w:id="123"/>
+    <w:bookmarkStart w:id="124" w:name="X271950285751bf115fde6248782e251cb55acd4"/>
     <w:p>
       <w:pPr>
         <w:pStyle w:val="Bibliography"/>
@@ -16249,8 +16443,8 @@
         <w:t xml:space="preserve">: 714–724.</w:t>
       </w:r>
     </w:p>
-    <w:bookmarkEnd w:id="122"/>
-    <w:bookmarkStart w:id="123" w:name="ref-muir_tealeaves_2019"/>
+    <w:bookmarkEnd w:id="124"/>
+    <w:bookmarkStart w:id="125" w:name="ref-muir_tealeaves_2019"/>
     <w:p>
       <w:pPr>
         <w:pStyle w:val="Bibliography"/>
@@ -16299,8 +16493,8 @@
         <w:t xml:space="preserve">.</w:t>
       </w:r>
     </w:p>
-    <w:bookmarkEnd w:id="123"/>
-    <w:bookmarkStart w:id="124" w:name="ref-nakamuraForestsTheirCanopies2017"/>
+    <w:bookmarkEnd w:id="125"/>
+    <w:bookmarkStart w:id="126" w:name="ref-nakamuraForestsTheirCanopies2017"/>
     <w:p>
       <w:pPr>
         <w:pStyle w:val="Bibliography"/>
@@ -16530,8 +16724,8 @@
         <w:t xml:space="preserve">: 438–451.</w:t>
       </w:r>
     </w:p>
-    <w:bookmarkEnd w:id="124"/>
-    <w:bookmarkStart w:id="125" w:name="ref-niinemetsResponsesForestTrees2010a"/>
+    <w:bookmarkEnd w:id="126"/>
+    <w:bookmarkStart w:id="127" w:name="ref-niinemetsResponsesForestTrees2010a"/>
     <w:p>
       <w:pPr>
         <w:pStyle w:val="Bibliography"/>
@@ -16580,8 +16774,8 @@
         <w:t xml:space="preserve">: 1623–1639.</w:t>
       </w:r>
     </w:p>
-    <w:bookmarkEnd w:id="125"/>
-    <w:bookmarkStart w:id="126" w:name="ref-niinemetsLeafAgeDependent2016a"/>
+    <w:bookmarkEnd w:id="127"/>
+    <w:bookmarkStart w:id="128" w:name="ref-niinemetsLeafAgeDependent2016a"/>
     <w:p>
       <w:pPr>
         <w:pStyle w:val="Bibliography"/>
@@ -16630,8 +16824,8 @@
         <w:t xml:space="preserve">: 313–338.</w:t>
       </w:r>
     </w:p>
-    <w:bookmarkEnd w:id="126"/>
-    <w:bookmarkStart w:id="127" w:name="X83d4c1eaf417472651bdc1a3ba0bfb2550d4f0e"/>
+    <w:bookmarkEnd w:id="128"/>
+    <w:bookmarkStart w:id="129" w:name="X83d4c1eaf417472651bdc1a3ba0bfb2550d4f0e"/>
     <w:p>
       <w:pPr>
         <w:pStyle w:val="Bibliography"/>
@@ -16680,8 +16874,8 @@
         <w:t xml:space="preserve">: 464–470.</w:t>
       </w:r>
     </w:p>
-    <w:bookmarkEnd w:id="127"/>
-    <w:bookmarkStart w:id="128" w:name="Xf86eafbcc52a138d084848c2a4cf7c904cbb622"/>
+    <w:bookmarkEnd w:id="129"/>
+    <w:bookmarkStart w:id="130" w:name="Xf86eafbcc52a138d084848c2a4cf7c904cbb622"/>
     <w:p>
       <w:pPr>
         <w:pStyle w:val="Bibliography"/>
@@ -16728,8 +16922,8 @@
         <w:t xml:space="preserve">. Packing the Photosynthetic Machinery: From Leaf to Canopy. In: Laisk A, Nedbal L, Govindjee, eds. Advances in Photosynthesis and Respiration. Photosynthesis in silico: Understanding Complexity from Molecules to Ecosystems. Dordrecht: Springer Netherlands, 363–399.</w:t>
       </w:r>
     </w:p>
-    <w:bookmarkEnd w:id="128"/>
-    <w:bookmarkStart w:id="129" w:name="Xfd0febf23c03b23729080c56b674b637e8fc795"/>
+    <w:bookmarkEnd w:id="130"/>
+    <w:bookmarkStart w:id="131" w:name="Xfd0febf23c03b23729080c56b674b637e8fc795"/>
     <w:p>
       <w:pPr>
         <w:pStyle w:val="Bibliography"/>
@@ -16835,8 +17029,8 @@
         <w:t xml:space="preserve">: 1205–1218.</w:t>
       </w:r>
     </w:p>
-    <w:bookmarkEnd w:id="129"/>
-    <w:bookmarkStart w:id="130" w:name="X423affbf5f39a114486130c3c82faf24f36c63c"/>
+    <w:bookmarkEnd w:id="131"/>
+    <w:bookmarkStart w:id="132" w:name="X423affbf5f39a114486130c3c82faf24f36c63c"/>
     <w:p>
       <w:pPr>
         <w:pStyle w:val="Bibliography"/>
@@ -16923,8 +17117,8 @@
         <w:t xml:space="preserve">: 973–993.</w:t>
       </w:r>
     </w:p>
-    <w:bookmarkEnd w:id="130"/>
-    <w:bookmarkStart w:id="131" w:name="X6c8d3329dd9cc672dec5b93ec1c0d47cea031aa"/>
+    <w:bookmarkEnd w:id="132"/>
+    <w:bookmarkStart w:id="133" w:name="X6c8d3329dd9cc672dec5b93ec1c0d47cea031aa"/>
     <w:p>
       <w:pPr>
         <w:pStyle w:val="Bibliography"/>
@@ -17011,8 +17205,8 @@
         <w:t xml:space="preserve">: 293–313.</w:t>
       </w:r>
     </w:p>
-    <w:bookmarkEnd w:id="131"/>
-    <w:bookmarkStart w:id="132" w:name="ref-niinemetsHowLightTemperature2015"/>
+    <w:bookmarkEnd w:id="133"/>
+    <w:bookmarkStart w:id="134" w:name="ref-niinemetsHowLightTemperature2015"/>
     <w:p>
       <w:pPr>
         <w:pStyle w:val="Bibliography"/>
@@ -17080,8 +17274,8 @@
         <w:t xml:space="preserve">: 841–851.</w:t>
       </w:r>
     </w:p>
-    <w:bookmarkEnd w:id="132"/>
-    <w:bookmarkStart w:id="133" w:name="Xfe69ba79bbcee6d86d08282dc60d8b38950360d"/>
+    <w:bookmarkEnd w:id="134"/>
+    <w:bookmarkStart w:id="135" w:name="Xfe69ba79bbcee6d86d08282dc60d8b38950360d"/>
     <w:p>
       <w:pPr>
         <w:pStyle w:val="Bibliography"/>
@@ -17149,8 +17343,8 @@
         <w:t xml:space="preserve">: 254–268.</w:t>
       </w:r>
     </w:p>
-    <w:bookmarkEnd w:id="133"/>
-    <w:bookmarkStart w:id="134" w:name="X5349a2a590687dae1d302b9d843e94191f30bb0"/>
+    <w:bookmarkEnd w:id="135"/>
+    <w:bookmarkStart w:id="136" w:name="X5349a2a590687dae1d302b9d843e94191f30bb0"/>
     <w:p>
       <w:pPr>
         <w:pStyle w:val="Bibliography"/>
@@ -17380,8 +17574,8 @@
         <w:t xml:space="preserve">: 183–186.</w:t>
       </w:r>
     </w:p>
-    <w:bookmarkEnd w:id="134"/>
-    <w:bookmarkStart w:id="135" w:name="ref-parkerCanopyLightTransmittance2002"/>
+    <w:bookmarkEnd w:id="136"/>
+    <w:bookmarkStart w:id="137" w:name="ref-parkerCanopyLightTransmittance2002"/>
     <w:p>
       <w:pPr>
         <w:pStyle w:val="Bibliography"/>
@@ -17468,8 +17662,8 @@
         <w:t xml:space="preserve">: 147–157.</w:t>
       </w:r>
     </w:p>
-    <w:bookmarkEnd w:id="135"/>
-    <w:bookmarkStart w:id="136" w:name="X4d2953009f091dbd10cf581df3453e1bbdedf64"/>
+    <w:bookmarkEnd w:id="137"/>
+    <w:bookmarkStart w:id="138" w:name="X4d2953009f091dbd10cf581df3453e1bbdedf64"/>
     <w:p>
       <w:pPr>
         <w:pStyle w:val="Bibliography"/>
@@ -17556,8 +17750,8 @@
         <w:t xml:space="preserve">: 107661.</w:t>
       </w:r>
     </w:p>
-    <w:bookmarkEnd w:id="136"/>
-    <w:bookmarkStart w:id="137" w:name="X3f5cd2491510a094669682339d5db6ec2aea137"/>
+    <w:bookmarkEnd w:id="138"/>
+    <w:bookmarkStart w:id="139" w:name="X3f5cd2491510a094669682339d5db6ec2aea137"/>
     <w:p>
       <w:pPr>
         <w:pStyle w:val="Bibliography"/>
@@ -17625,8 +17819,8 @@
         <w:t xml:space="preserve">: 2236–2245.</w:t>
       </w:r>
     </w:p>
-    <w:bookmarkEnd w:id="137"/>
-    <w:bookmarkStart w:id="138" w:name="ref-perezIncreasingHumidityThreatens2018"/>
+    <w:bookmarkEnd w:id="139"/>
+    <w:bookmarkStart w:id="140" w:name="ref-perezIncreasingHumidityThreatens2018"/>
     <w:p>
       <w:pPr>
         <w:pStyle w:val="Bibliography"/>
@@ -17694,8 +17888,8 @@
         <w:t xml:space="preserve">: 68.</w:t>
       </w:r>
     </w:p>
-    <w:bookmarkEnd w:id="138"/>
-    <w:bookmarkStart w:id="139" w:name="ref-perezPSIIHeatTolerances2020"/>
+    <w:bookmarkEnd w:id="140"/>
+    <w:bookmarkStart w:id="141" w:name="ref-perezPSIIHeatTolerances2020"/>
     <w:p>
       <w:pPr>
         <w:pStyle w:val="Bibliography"/>
@@ -17807,8 +18001,8 @@
         <w:t xml:space="preserve">: pce.13990.</w:t>
       </w:r>
     </w:p>
-    <w:bookmarkEnd w:id="139"/>
-    <w:bookmarkStart w:id="140" w:name="X4b68950bc79607f0a8fd7df6ab095d40461b8c0"/>
+    <w:bookmarkEnd w:id="141"/>
+    <w:bookmarkStart w:id="142" w:name="X4b68950bc79607f0a8fd7df6ab095d40461b8c0"/>
     <w:p>
       <w:pPr>
         <w:pStyle w:val="Bibliography"/>
@@ -17895,8 +18089,8 @@
         <w:t xml:space="preserve">.</w:t>
       </w:r>
     </w:p>
-    <w:bookmarkEnd w:id="140"/>
-    <w:bookmarkStart w:id="141" w:name="X2dd73c0091dfefa3a223bc1baeb32eefff6ae93"/>
+    <w:bookmarkEnd w:id="142"/>
+    <w:bookmarkStart w:id="143" w:name="X2dd73c0091dfefa3a223bc1baeb32eefff6ae93"/>
     <w:p>
       <w:pPr>
         <w:pStyle w:val="Bibliography"/>
@@ -18059,8 +18253,8 @@
         <w:t xml:space="preserve">: 1073–1105.</w:t>
       </w:r>
     </w:p>
-    <w:bookmarkEnd w:id="141"/>
-    <w:bookmarkStart w:id="142" w:name="ref-rey-sanchez_spatial_2016"/>
+    <w:bookmarkEnd w:id="143"/>
+    <w:bookmarkStart w:id="144" w:name="ref-rey-sanchez_spatial_2016"/>
     <w:p>
       <w:pPr>
         <w:pStyle w:val="Bibliography"/>
@@ -18166,8 +18360,8 @@
         <w:t xml:space="preserve">: 75–89.</w:t>
       </w:r>
     </w:p>
-    <w:bookmarkEnd w:id="142"/>
-    <w:bookmarkStart w:id="143" w:name="X67948fac327461ee36c70bc89dd3e3472fe2ef7"/>
+    <w:bookmarkEnd w:id="144"/>
+    <w:bookmarkStart w:id="145" w:name="X67948fac327461ee36c70bc89dd3e3472fe2ef7"/>
     <w:p>
       <w:pPr>
         <w:pStyle w:val="Bibliography"/>
@@ -18254,8 +18448,8 @@
         <w:t xml:space="preserve">: 336.</w:t>
       </w:r>
     </w:p>
-    <w:bookmarkEnd w:id="143"/>
-    <w:bookmarkStart w:id="144" w:name="X7683ede13b217c9fff452f04598a44c8708e9f9"/>
+    <w:bookmarkEnd w:id="145"/>
+    <w:bookmarkStart w:id="146" w:name="X7683ede13b217c9fff452f04598a44c8708e9f9"/>
     <w:p>
       <w:pPr>
         <w:pStyle w:val="Bibliography"/>
@@ -18387,8 +18581,8 @@
         <w:t xml:space="preserve">: e03264.</w:t>
       </w:r>
     </w:p>
-    <w:bookmarkEnd w:id="144"/>
-    <w:bookmarkStart w:id="145" w:name="ref-rozendaalPlasticityLeafTraits2006"/>
+    <w:bookmarkEnd w:id="146"/>
+    <w:bookmarkStart w:id="147" w:name="ref-rozendaalPlasticityLeafTraits2006"/>
     <w:p>
       <w:pPr>
         <w:pStyle w:val="Bibliography"/>
@@ -18475,8 +18669,8 @@
         <w:t xml:space="preserve">: 207–216.</w:t>
       </w:r>
     </w:p>
-    <w:bookmarkEnd w:id="145"/>
-    <w:bookmarkStart w:id="146" w:name="ref-sackHowStrongIntracanopy2006"/>
+    <w:bookmarkEnd w:id="147"/>
+    <w:bookmarkStart w:id="148" w:name="ref-sackHowStrongIntracanopy2006"/>
     <w:p>
       <w:pPr>
         <w:pStyle w:val="Bibliography"/>
@@ -18601,8 +18795,8 @@
         <w:t xml:space="preserve">: 829–839.</w:t>
       </w:r>
     </w:p>
-    <w:bookmarkEnd w:id="146"/>
-    <w:bookmarkStart w:id="147" w:name="ref-sastry_leaf_2018"/>
+    <w:bookmarkEnd w:id="148"/>
+    <w:bookmarkStart w:id="149" w:name="ref-sastry_leaf_2018"/>
     <w:p>
       <w:pPr>
         <w:pStyle w:val="Bibliography"/>
@@ -18689,8 +18883,8 @@
         <w:t xml:space="preserve">.</w:t>
       </w:r>
     </w:p>
-    <w:bookmarkEnd w:id="147"/>
-    <w:bookmarkStart w:id="148" w:name="ref-schueppTansleyReviewNo1993"/>
+    <w:bookmarkEnd w:id="149"/>
+    <w:bookmarkStart w:id="150" w:name="ref-schueppTansleyReviewNo1993"/>
     <w:p>
       <w:pPr>
         <w:pStyle w:val="Bibliography"/>
@@ -18739,8 +18933,8 @@
         <w:t xml:space="preserve">: 477–507.</w:t>
       </w:r>
     </w:p>
-    <w:bookmarkEnd w:id="148"/>
-    <w:bookmarkStart w:id="149" w:name="ref-senfCanopyMortalityHas2018a"/>
+    <w:bookmarkEnd w:id="150"/>
+    <w:bookmarkStart w:id="151" w:name="ref-senfCanopyMortalityHas2018a"/>
     <w:p>
       <w:pPr>
         <w:pStyle w:val="Bibliography"/>
@@ -18922,8 +19116,8 @@
         <w:t xml:space="preserve">: 4978.</w:t>
       </w:r>
     </w:p>
-    <w:bookmarkEnd w:id="149"/>
-    <w:bookmarkStart w:id="150" w:name="ref-senfMappingForestDisturbance2020"/>
+    <w:bookmarkEnd w:id="151"/>
+    <w:bookmarkStart w:id="152" w:name="ref-senfMappingForestDisturbance2020"/>
     <w:p>
       <w:pPr>
         <w:pStyle w:val="Bibliography"/>
@@ -18982,8 +19176,8 @@
         <w:t xml:space="preserve">: 1–8.</w:t>
       </w:r>
     </w:p>
-    <w:bookmarkEnd w:id="150"/>
-    <w:bookmarkStart w:id="151" w:name="ref-sharkeyFutureIsopreneEmission2014b"/>
+    <w:bookmarkEnd w:id="152"/>
+    <w:bookmarkStart w:id="153" w:name="ref-sharkeyFutureIsopreneEmission2014b"/>
     <w:p>
       <w:pPr>
         <w:pStyle w:val="Bibliography"/>
@@ -19051,8 +19245,8 @@
         <w:t xml:space="preserve">: 1727–1740.</w:t>
       </w:r>
     </w:p>
-    <w:bookmarkEnd w:id="151"/>
-    <w:bookmarkStart w:id="152" w:name="X2431e27181524765370cc7f7345b0da9a6ffa47"/>
+    <w:bookmarkEnd w:id="153"/>
+    <w:bookmarkStart w:id="154" w:name="X2431e27181524765370cc7f7345b0da9a6ffa47"/>
     <w:p>
       <w:pPr>
         <w:pStyle w:val="Bibliography"/>
@@ -19282,8 +19476,8 @@
         <w:t xml:space="preserve">: 1284–1297.</w:t>
       </w:r>
     </w:p>
-    <w:bookmarkEnd w:id="152"/>
-    <w:bookmarkStart w:id="153" w:name="Xe9690ce09891863e171cd1c20e7c9a61a6225eb"/>
+    <w:bookmarkEnd w:id="154"/>
+    <w:bookmarkStart w:id="155" w:name="Xe9690ce09891863e171cd1c20e7c9a61a6225eb"/>
     <w:p>
       <w:pPr>
         <w:pStyle w:val="Bibliography"/>
@@ -19513,8 +19707,8 @@
         <w:t xml:space="preserve">: e03231.</w:t>
       </w:r>
     </w:p>
-    <w:bookmarkEnd w:id="153"/>
-    <w:bookmarkStart w:id="154" w:name="ref-stokesBoundaryLayerConductance2006"/>
+    <w:bookmarkEnd w:id="155"/>
+    <w:bookmarkStart w:id="156" w:name="ref-stokesBoundaryLayerConductance2006"/>
     <w:p>
       <w:pPr>
         <w:pStyle w:val="Bibliography"/>
@@ -19601,8 +19795,8 @@
         <w:t xml:space="preserve">: 40–54.</w:t>
       </w:r>
     </w:p>
-    <w:bookmarkEnd w:id="154"/>
-    <w:bookmarkStart w:id="155" w:name="ref-stovallTreeHeightExplains2019a"/>
+    <w:bookmarkEnd w:id="156"/>
+    <w:bookmarkStart w:id="157" w:name="ref-stovallTreeHeightExplains2019a"/>
     <w:p>
       <w:pPr>
         <w:pStyle w:val="Bibliography"/>
@@ -19689,8 +19883,8 @@
         <w:t xml:space="preserve">: 4385.</w:t>
       </w:r>
     </w:p>
-    <w:bookmarkEnd w:id="155"/>
-    <w:bookmarkStart w:id="156" w:name="X5eb1944230255a4dc8f5e03fbac6c36fd70b268"/>
+    <w:bookmarkEnd w:id="157"/>
+    <w:bookmarkStart w:id="158" w:name="X5eb1944230255a4dc8f5e03fbac6c36fd70b268"/>
     <w:p>
       <w:pPr>
         <w:pStyle w:val="Bibliography"/>
@@ -19920,8 +20114,8 @@
         <w:t xml:space="preserve">: 869–874.</w:t>
       </w:r>
     </w:p>
-    <w:bookmarkEnd w:id="156"/>
-    <w:bookmarkStart w:id="157" w:name="ref-thom_effects_2020"/>
+    <w:bookmarkEnd w:id="158"/>
+    <w:bookmarkStart w:id="159" w:name="ref-thom_effects_2020"/>
     <w:p>
       <w:pPr>
         <w:pStyle w:val="Bibliography"/>
@@ -20065,8 +20259,8 @@
         <w:t xml:space="preserve">: 108066.</w:t>
       </w:r>
     </w:p>
-    <w:bookmarkEnd w:id="157"/>
-    <w:bookmarkStart w:id="158" w:name="ref-tibbittsHumidityPlants1979"/>
+    <w:bookmarkEnd w:id="159"/>
+    <w:bookmarkStart w:id="160" w:name="ref-tibbittsHumidityPlants1979"/>
     <w:p>
       <w:pPr>
         <w:pStyle w:val="Bibliography"/>
@@ -20115,8 +20309,8 @@
         <w:t xml:space="preserve">: 358–363.</w:t>
       </w:r>
     </w:p>
-    <w:bookmarkEnd w:id="158"/>
-    <w:bookmarkStart w:id="159" w:name="Xe7481238d2c2f808363b8215d791d0c39194622"/>
+    <w:bookmarkEnd w:id="160"/>
+    <w:bookmarkStart w:id="161" w:name="Xe7481238d2c2f808363b8215d791d0c39194622"/>
     <w:p>
       <w:pPr>
         <w:pStyle w:val="Bibliography"/>
@@ -20279,8 +20473,8 @@
         <w:t xml:space="preserve">: 32.</w:t>
       </w:r>
     </w:p>
-    <w:bookmarkEnd w:id="159"/>
-    <w:bookmarkStart w:id="160" w:name="ref-vogelConvectiveCoolingLow1970"/>
+    <w:bookmarkEnd w:id="161"/>
+    <w:bookmarkStart w:id="162" w:name="ref-vogelConvectiveCoolingLow1970"/>
     <w:p>
       <w:pPr>
         <w:pStyle w:val="Bibliography"/>
@@ -20329,8 +20523,8 @@
         <w:t xml:space="preserve">: 91–101.</w:t>
       </w:r>
     </w:p>
-    <w:bookmarkEnd w:id="160"/>
-    <w:bookmarkStart w:id="161" w:name="X3bd3b318df1d5b9388c7c5e2925c695efb76aec"/>
+    <w:bookmarkEnd w:id="162"/>
+    <w:bookmarkStart w:id="163" w:name="X3bd3b318df1d5b9388c7c5e2925c695efb76aec"/>
     <w:p>
       <w:pPr>
         <w:pStyle w:val="Bibliography"/>
@@ -20417,8 +20611,8 @@
         <w:t xml:space="preserve">: 144–155.</w:t>
       </w:r>
     </w:p>
-    <w:bookmarkEnd w:id="161"/>
-    <w:bookmarkStart w:id="162" w:name="ref-waySunflecksTreesForests2012"/>
+    <w:bookmarkEnd w:id="163"/>
+    <w:bookmarkStart w:id="164" w:name="ref-waySunflecksTreesForests2012"/>
     <w:p>
       <w:pPr>
         <w:pStyle w:val="Bibliography"/>
@@ -20486,8 +20680,8 @@
         <w:t xml:space="preserve">: 1066–1081.</w:t>
       </w:r>
     </w:p>
-    <w:bookmarkEnd w:id="162"/>
-    <w:bookmarkStart w:id="163" w:name="ref-yang_spatial_1999"/>
+    <w:bookmarkEnd w:id="164"/>
+    <w:bookmarkStart w:id="165" w:name="ref-yang_spatial_1999"/>
     <w:p>
       <w:pPr>
         <w:pStyle w:val="Bibliography"/>
@@ -20612,8 +20806,8 @@
         <w:t xml:space="preserve">: 27653–27661.</w:t>
       </w:r>
     </w:p>
-    <w:bookmarkEnd w:id="163"/>
-    <w:bookmarkStart w:id="164" w:name="ref-zellweger_seasonal_2019"/>
+    <w:bookmarkEnd w:id="165"/>
+    <w:bookmarkStart w:id="166" w:name="ref-zellweger_seasonal_2019"/>
     <w:p>
       <w:pPr>
         <w:pStyle w:val="Bibliography"/>
@@ -20843,8 +21037,8 @@
         <w:t xml:space="preserve">: 1774–1786.</w:t>
       </w:r>
     </w:p>
-    <w:bookmarkEnd w:id="164"/>
-    <w:bookmarkStart w:id="165" w:name="ref-zellweger_forest_2020"/>
+    <w:bookmarkEnd w:id="166"/>
+    <w:bookmarkStart w:id="167" w:name="ref-zellweger_forest_2020"/>
     <w:p>
       <w:pPr>
         <w:pStyle w:val="Bibliography"/>
@@ -21074,8 +21268,8 @@
         <w:t xml:space="preserve">: 772–775.</w:t>
       </w:r>
     </w:p>
-    <w:bookmarkEnd w:id="165"/>
-    <w:bookmarkStart w:id="166" w:name="ref-zellwegerResponseCommentForest2020"/>
+    <w:bookmarkEnd w:id="167"/>
+    <w:bookmarkStart w:id="168" w:name="ref-zellwegerResponseCommentForest2020"/>
     <w:p>
       <w:pPr>
         <w:pStyle w:val="Bibliography"/>
@@ -21305,8 +21499,8 @@
         <w:t xml:space="preserve">.</w:t>
       </w:r>
     </w:p>
-    <w:bookmarkEnd w:id="166"/>
-    <w:bookmarkStart w:id="167" w:name="ref-zhang_photosynthetic_2012"/>
+    <w:bookmarkEnd w:id="168"/>
+    <w:bookmarkStart w:id="169" w:name="ref-zhang_photosynthetic_2012"/>
     <w:p>
       <w:pPr>
         <w:pStyle w:val="Bibliography"/>
@@ -21412,8 +21606,8 @@
         <w:t xml:space="preserve">: 1027–1033.</w:t>
       </w:r>
     </w:p>
-    <w:bookmarkEnd w:id="167"/>
-    <w:bookmarkStart w:id="168" w:name="ref-zohnerOngoingSeasonallyUneven2019"/>
+    <w:bookmarkEnd w:id="169"/>
+    <w:bookmarkStart w:id="170" w:name="ref-zohnerOngoingSeasonallyUneven2019"/>
     <w:p>
       <w:pPr>
         <w:pStyle w:val="Bibliography"/>
@@ -21481,10 +21675,10 @@
         <w:t xml:space="preserve">: 549–561.</w:t>
       </w:r>
     </w:p>
-    <w:bookmarkEnd w:id="168"/>
-    <w:bookmarkEnd w:id="169"/>
     <w:bookmarkEnd w:id="170"/>
     <w:bookmarkEnd w:id="171"/>
+    <w:bookmarkEnd w:id="172"/>
+    <w:bookmarkEnd w:id="173"/>
     <w:sectPr/>
   </w:body>
 </w:document>

</xml_diff>

<commit_message>
a bit of work on text
</commit_message>
<xml_diff>
--- a/vertical-thermal-review.docx
+++ b/vertical-thermal-review.docx
@@ -1162,7 +1162,7 @@
         <w:t xml:space="preserve"> </w:t>
       </w:r>
       <w:r>
-        <w:t xml:space="preserve">In this section, we supplement a review of the existing literature with a new analysis of data on vegetation structure and vertical microclimate profiles from the U.S. National Ecological Observatory Network [NEON; Appendix S1; Schimel et al. 2007].</w:t>
+        <w:t xml:space="preserve">In this section, we supplement a review of the existing literature with a new analysis of data on vegetation structure and vertical microclimate profiles from the U.S. National Ecological Observatory Network [NEON; Appendix S1, Schimel et al. 2007].</w:t>
       </w:r>
     </w:p>
     <w:bookmarkStart w:id="27" w:name="foliage-density"/>
@@ -1387,7 +1387,7 @@
           <wp:inline>
             <wp:extent cx="5334000" cy="3333750"/>
             <wp:effectExtent b="0" l="0" r="0" t="0"/>
-            <wp:docPr descr="Figure 2. Vertical gradients in the biophysical environment for 5/6 sites in the National Ecological Observatory Network (NEON). Shown are height profiles in growing season (a) leaf area density, (b) proportion light incidence, (c) proportion sun leaves, and July mean ± 1 standard deviation for (d) maximum photosyntehtically active ratiation (PAR), (e) maximum wind speed, (f) minimum humidity, (g) maximum T_{air}, and (h) maximum biological temperature, T_{bio}. All variables are normalized relative to the height of the top of the canopy (DETAILS) and the conditions at the point of lowest measurement. (issue 20)" title="" id="1" name="Picture"/>
+            <wp:docPr descr="Figure 2. Vertical gradients in the biophysical environment for six sites in the National Ecological Observatory Network (NEON). Shown are height profiles in growing season (a) leaf area density, (b) proportion light incidence, (c) proportion sun leaves, and July mean ± 1 standard deviation for (d) maximum photosyntehtically active ratiation (PAR), (e) maximum wind speed, (f) minimum humidity, (g) maximum T_{air}, and (h) maximum biological temperature, T_{bio}. Sites include a tropical broadleaf evergreen forest (Pu‘u Maka‘ala Natural Area Reserve, Hawaii; PUUM), a subtropical longleaf pine savanna (Ordway-Swisher Biological Station, FL; OSBS), two temperate broadleaf forests (Smithsonian Conservation Biology Institute, VA, SCBI; Smithsonian Environmental Research Center, MD, SERC), and a mixed northern hardwood and coniferous forest (Harvard Forest, MA; HARV). (issue 20)" title="" id="1" name="Picture"/>
             <a:graphic>
               <a:graphicData uri="http://schemas.openxmlformats.org/drawingml/2006/picture">
                 <pic:pic>
@@ -1434,7 +1434,7 @@
           <w:bCs/>
           <w:b/>
         </w:rPr>
-        <w:t xml:space="preserve">Figure 2. Vertical gradients in the biophysical environment for 5/6 sites in the National Ecological Observatory Network (NEON)</w:t>
+        <w:t xml:space="preserve">Figure 2. Vertical gradients in the biophysical environment for six sites in the National Ecological Observatory Network (NEON)</w:t>
       </w:r>
       <w:r>
         <w:t xml:space="preserve">. Shown are height profiles in growing season (a) leaf area density, (b) proportion light incidence, (c) proportion sun leaves, and July mean ± 1 standard deviation for (d) maximum photosyntehtically active ratiation (PAR), (e) maximum wind speed, (f) minimum humidity, (g) maximum</w:t>
@@ -1489,17 +1489,7 @@
         </m:sSub>
       </m:oMath>
       <w:r>
-        <w:t xml:space="preserve">. All variables are normalized relative to the height of the top of the canopy (</w:t>
-      </w:r>
-      <w:r>
-        <w:rPr>
-          <w:bCs/>
-          <w:b/>
-        </w:rPr>
-        <w:t xml:space="preserve">DETAILS</w:t>
-      </w:r>
-      <w:r>
-        <w:t xml:space="preserve">) and the conditions at the point of lowest measurement. (</w:t>
+        <w:t xml:space="preserve">. Sites include a tropical broadleaf evergreen forest (Pu‘u Maka‘ala Natural Area Reserve, Hawaii; PUUM), a subtropical longleaf pine savanna (Ordway-Swisher Biological Station, FL; OSBS), two temperate broadleaf forests (Smithsonian Conservation Biology Institute, VA, SCBI; Smithsonian Environmental Research Center, MD, SERC), and a mixed northern hardwood and coniferous forest (Harvard Forest, MA; HARV). (</w:t>
       </w:r>
       <w:hyperlink r:id="rId26">
         <w:r>

</xml_diff>

<commit_message>
knit in fig 5, implement auto numbering for all fig references
</commit_message>
<xml_diff>
--- a/vertical-thermal-review.docx
+++ b/vertical-thermal-review.docx
@@ -362,7 +362,7 @@
               <w:jc w:val="left"/>
             </w:pPr>
             <w:r>
-              <w:t xml:space="preserve">5 (all colour)</w:t>
+              <w:t xml:space="preserve">6 (all colour)</w:t>
             </w:r>
           </w:p>
         </w:tc>
@@ -1526,7 +1526,7 @@
           <wp:inline>
             <wp:extent cx="5334000" cy="3333750"/>
             <wp:effectExtent b="0" l="0" r="0" t="0"/>
-            <wp:docPr descr="Figure 2. Vertical gradients in the biophysical environment for six US forest sites with contrasting forest structures in the National Ecological Observatory Network (NEON). Height profiles from the growing season are shown for: (a) leaf area density, (b) proportion of sun leaves, (c) proportion light incident at the top of the canopy, and July mean ± 1 standard deviation for (d) maximum photosynthetically active radiation (PAR), (e) maximum wind speed, (f) minimum humidity, (g) maximum T_{air}, and (h) maximum biological temperature, T_{bio}. Sites include a mixed northern hardwood and coniferous forest (Harvard Forest, MA; HARV), a subtropical longleaf pine savanna (Ordway-Swisher Biological Station, FL; OSBS), a tropical montane broadleaf evergreen forest (Pu’u Maka’ala Natural Area Reserve, Hawai’i; PUUM), two temperate broadleaf forests (Smithsonian Conservation Biology Institute, VA, SCBI; Smithsonian Environmental Research Center, MD, SERC), and a coniferous forest (Wind River Experimental Forests, WA; WREF). Vertical profiles in micrometeorological variables (d-h) at all six NEON sites are shown in Fig. S1. Further site information is given in Supporting Information Table S1, and analysis details in Supporting Information Methods S1." title="" id="1" name="Picture"/>
+            <wp:docPr descr="Figure 2. Vertical gradients in the biophysical environment for six US forest sites with contrasting forest structures in the National Ecological Observatory Network (NEON). Height profiles from the growing season are shown for: (a) leaf area density, (b) proportion of sun leaves, (c) proportion light incident at the top of the canopy, and July mean ± 1 standard deviation for (d) maximum photosynthetically active radiation (PAR), (e) maximum wind speed, (f) minimum humidity, (g) maximum T_{air}, and (h) maximum biological temperature, T_{bio}. Sites include a mixed northern hardwood and coniferous forest (Harvard Forest, MA; HARV), a subtropical longleaf pine savanna (Ordway-Swisher Biological Station, FL; OSBS), a tropical montane broadleaf evergreen forest (Pu’u Maka’ala Natural Area Reserve, Hawai’i; PUUM), two temperate broadleaf forests (Smithsonian Conservation Biology Institute, VA, SCBI; Smithsonian Environmental Research Center, MD, SERC), and a coniferous forest (Wind River Experimental Forests, WA; WREF). Vertical profiles in micrometeorological variables (d-h) at all six NEON sites are shown in Supporting Information Figure S1. Further site information is given in Supporting Information Table S1, and analysis details in Supporting Information Methods S1." title="" id="1" name="Picture"/>
             <a:graphic>
               <a:graphicData uri="http://schemas.openxmlformats.org/drawingml/2006/picture">
                 <pic:pic>
@@ -1628,7 +1628,7 @@
         </m:sSub>
       </m:oMath>
       <w:r>
-        <w:t xml:space="preserve">. Sites include a mixed northern hardwood and coniferous forest (Harvard Forest, MA; HARV), a subtropical longleaf pine savanna (Ordway-Swisher Biological Station, FL; OSBS), a tropical montane broadleaf evergreen forest (Pu’u Maka’ala Natural Area Reserve, Hawai’i; PUUM), two temperate broadleaf forests (Smithsonian Conservation Biology Institute, VA, SCBI; Smithsonian Environmental Research Center, MD, SERC), and a coniferous forest (Wind River Experimental Forests, WA; WREF). Vertical profiles in micrometeorological variables (d-h) at all six NEON sites are shown in Fig. S1. Further site information is given in Supporting Information Table S1, and analysis details in Supporting Information Methods S1.</w:t>
+        <w:t xml:space="preserve">. Sites include a mixed northern hardwood and coniferous forest (Harvard Forest, MA; HARV), a subtropical longleaf pine savanna (Ordway-Swisher Biological Station, FL; OSBS), a tropical montane broadleaf evergreen forest (Pu’u Maka’ala Natural Area Reserve, Hawai’i; PUUM), two temperate broadleaf forests (Smithsonian Conservation Biology Institute, VA, SCBI; Smithsonian Environmental Research Center, MD, SERC), and a coniferous forest (Wind River Experimental Forests, WA; WREF). Vertical profiles in micrometeorological variables (d-h) at all six NEON sites are shown in Supporting Information Figure S1. Further site information is given in Supporting Information Table S1, and analysis details in Supporting Information Methods S1.</w:t>
       </w:r>
     </w:p>
     <w:p>
@@ -12079,7 +12079,7 @@
         <w:t xml:space="preserve"> </w:t>
       </w:r>
       <w:r>
-        <w:t xml:space="preserve">10cm DBH usually contributing &gt; 85% of ANPPwoody and Mwoody across 25 globally distributed forests (Fig. 5b, Piponiot et al., accepted).</w:t>
+        <w:t xml:space="preserve">10cm DBH usually contributing &gt; 85% of ANPPwoody and Mwoody across 25 globally distributed forests (Fig. 5, Piponiot et al., accepted).</w:t>
       </w:r>
     </w:p>
     <w:p>
@@ -12096,7 +12096,7 @@
               <a:graphicData uri="http://schemas.openxmlformats.org/drawingml/2006/picture">
                 <pic:pic>
                   <pic:nvPicPr>
-                    <pic:cNvPr descr="schematics/ecosystem%20vertical%20partitioning/raw%20from%20Nobby/Fig_5_ET.png" id="0" name="Picture"/>
+                    <pic:cNvPr descr="schematics/ecosystem%20vertical%20partitioning/ecosystem%20partitioning.png" id="0" name="Picture"/>
                     <pic:cNvPicPr>
                       <a:picLocks noChangeArrowheads="1" noChangeAspect="1"/>
                     </pic:cNvPicPr>
@@ -13578,7 +13578,7 @@
           <wp:inline>
             <wp:extent cx="5334000" cy="2162663"/>
             <wp:effectExtent b="0" l="0" r="0" t="0"/>
-            <wp:docPr descr="Figure 5. Lidar and thermal remote sensing data can be used to measure vertical canopy structure and plant thermal signatures at increasingly large scales. (a-b) Integrating in situ and remote sensing measurements will support our ability to scale understanding of vertical gradients within and across ecosystems. (c) In turn, these efforts can be used to directly inform ecosystem model development and parameterization. Vertically resolved in situ data could include any variable listed in Table 1 or 2. Issue #42." title="" id="1" name="Picture"/>
+            <wp:docPr descr="Figure 6. Lidar and thermal remote sensing data can be used to measure vertical canopy structure and plant thermal signatures at increasingly large scales. (a-b) Integrating in situ and remote sensing measurements will support our ability to scale understanding of vertical gradients within and across ecosystems. (c) In turn, these efforts can be used to directly inform ecosystem model development and parameterization. Vertically resolved in situ data could include any variable listed in Table 1 or 2. Issue #42." title="" id="1" name="Picture"/>
             <a:graphic>
               <a:graphicData uri="http://schemas.openxmlformats.org/drawingml/2006/picture">
                 <pic:pic>
@@ -13625,7 +13625,7 @@
           <w:bCs/>
           <w:b/>
         </w:rPr>
-        <w:t xml:space="preserve">Figure 5.</w:t>
+        <w:t xml:space="preserve">Figure 6.</w:t>
       </w:r>
       <w:r>
         <w:t xml:space="preserve"> </w:t>

</xml_diff>

<commit_message>
minor fixes to legends
</commit_message>
<xml_diff>
--- a/vertical-thermal-review.docx
+++ b/vertical-thermal-review.docx
@@ -682,7 +682,7 @@
       </w:r>
     </w:p>
     <w:bookmarkEnd w:id="21"/>
-    <w:bookmarkStart w:id="24" w:name="introduction"/>
+    <w:bookmarkStart w:id="23" w:name="introduction"/>
     <w:p>
       <w:pPr>
         <w:pStyle w:val="Heading1"/>
@@ -1373,7 +1373,7 @@
           <wp:inline>
             <wp:extent cx="5334000" cy="4070864"/>
             <wp:effectExtent b="0" l="0" r="0" t="0"/>
-            <wp:docPr descr="Figure 1. Schematic summarizing vertical gradients in forests according to (1) biophysical environment, (2) leaf temperature, (3) leaf traits, (4) leaf metabolism, and (5) whole-tree and ecosystem ecology. Abbreviations are as follows: VPD: vapor pressure deficit; Tleaf - Tair: leaf-to-air temperature difference; LMA: leaf mass per area, VAZ: violaxanthin, antheraxanthin and zeaxanthin concentrations, VOC: volatile organic compounds; temp sensitivity: temperature sensitivity; ET: evapotranspiration, GPP: gross primary productivity. Here, we summarize conditions in dense canopies during growing season and daytime conditions; patterns tend to be weaker, or sometimes reversed, in more open canopies, when canopy trees are seasonally deciduous, or at nighttime. Arrows indicate direction of increase, with double-pointed arrows indicating that observations have shown increases both higher and lower in the canopy Issue #27." title="" id="1" name="Picture"/>
+            <wp:docPr descr="Figure 1. Schematic summarizing vertical gradients in forests according to (1) biophysical environment, (2) leaf temperature, (3) leaf traits, (4) leaf metabolism, and (5) whole-tree and ecosystem ecology. Abbreviations are as follows: VPD: vapor pressure deficit; Tleaf - Tair: leaf-to-air temperature difference; LMA: leaf mass per area, VAZ: violaxanthin, antheraxanthin and zeaxanthin concentrations, VOC: volatile organic compounds; temp sensitivity: temperature sensitivity; ET: evapotranspiration, GPP: gross primary productivity. Here, we summarize conditions in dense canopies during growing season and daytime conditions; patterns tend to be weaker, or sometimes reversed, in more open canopies, when canopy trees are seasonally deciduous, or at nighttime. Arrows indicate direction of increase, with double-pointed arrows indicating that observations have shown increases both higher and lower in the canopy." title="" id="1" name="Picture"/>
             <a:graphic>
               <a:graphicData uri="http://schemas.openxmlformats.org/drawingml/2006/picture">
                 <pic:pic>
@@ -1426,25 +1426,11 @@
         <w:t xml:space="preserve"> </w:t>
       </w:r>
       <w:r>
-        <w:t xml:space="preserve">Here, we summarize conditions in dense canopies during growing season and daytime conditions; patterns tend to be weaker, or sometimes reversed, in more open canopies, when canopy trees are seasonally deciduous, or at nighttime. Arrows indicate direction of increase, with double-pointed arrows indicating that observations have shown increases both higher and lower in the canopy</w:t>
-      </w:r>
-      <w:r>
-        <w:t xml:space="preserve"> </w:t>
-      </w:r>
-      <w:hyperlink r:id="rId23">
-        <w:r>
-          <w:rPr>
-            <w:rStyle w:val="Hyperlink"/>
-          </w:rPr>
-          <w:t xml:space="preserve">Issue #27</w:t>
-        </w:r>
-      </w:hyperlink>
-      <w:r>
-        <w:t xml:space="preserve">.</w:t>
+        <w:t xml:space="preserve">Here, we summarize conditions in dense canopies during growing season and daytime conditions; patterns tend to be weaker, or sometimes reversed, in more open canopies, when canopy trees are seasonally deciduous, or at nighttime. Arrows indicate direction of increase, with double-pointed arrows indicating that observations have shown increases both higher and lower in the canopy.</w:t>
       </w:r>
     </w:p>
-    <w:bookmarkEnd w:id="24"/>
-    <w:bookmarkStart w:id="328" w:name="review-of-vertical-gradients"/>
+    <w:bookmarkEnd w:id="23"/>
+    <w:bookmarkStart w:id="326" w:name="review-of-vertical-gradients"/>
     <w:p>
       <w:pPr>
         <w:pStyle w:val="Heading1"/>
@@ -1453,7 +1439,7 @@
         <w:t xml:space="preserve">Review of vertical gradients</w:t>
       </w:r>
     </w:p>
-    <w:bookmarkStart w:id="26" w:name="the-biophysical-environment"/>
+    <w:bookmarkStart w:id="25" w:name="the-biophysical-environment"/>
     <w:p>
       <w:pPr>
         <w:pStyle w:val="Heading2"/>
@@ -1537,7 +1523,7 @@
                     </pic:cNvPicPr>
                   </pic:nvPicPr>
                   <pic:blipFill>
-                    <a:blip r:embed="rId25"/>
+                    <a:blip r:embed="rId24"/>
                     <a:stretch>
                       <a:fillRect/>
                     </a:stretch>
@@ -3065,8 +3051,8 @@
         <w:t xml:space="preserve">.</w:t>
       </w:r>
     </w:p>
-    <w:bookmarkEnd w:id="26"/>
-    <w:bookmarkStart w:id="30" w:name="leaf-temperature"/>
+    <w:bookmarkEnd w:id="25"/>
+    <w:bookmarkStart w:id="29" w:name="leaf-temperature"/>
     <w:p>
       <w:pPr>
         <w:pStyle w:val="Heading2"/>
@@ -3339,7 +3325,7 @@
         <w:t xml:space="preserve">.</w:t>
       </w:r>
     </w:p>
-    <w:bookmarkStart w:id="28" w:name="biophysical-drivers"/>
+    <w:bookmarkStart w:id="27" w:name="biophysical-drivers"/>
     <w:p>
       <w:pPr>
         <w:pStyle w:val="Heading3"/>
@@ -3851,7 +3837,7 @@
                     </pic:cNvPicPr>
                   </pic:nvPicPr>
                   <pic:blipFill>
-                    <a:blip r:embed="rId27"/>
+                    <a:blip r:embed="rId26"/>
                     <a:stretch>
                       <a:fillRect/>
                     </a:stretch>
@@ -5885,8 +5871,8 @@
         <w:t xml:space="preserve">.</w:t>
       </w:r>
     </w:p>
-    <w:bookmarkEnd w:id="28"/>
-    <w:bookmarkStart w:id="29" w:name="in-situ-observations"/>
+    <w:bookmarkEnd w:id="27"/>
+    <w:bookmarkStart w:id="28" w:name="in-situ-observations"/>
     <w:p>
       <w:pPr>
         <w:pStyle w:val="Heading3"/>
@@ -6635,9 +6621,9 @@
         <w:t xml:space="preserve">.</w:t>
       </w:r>
     </w:p>
+    <w:bookmarkEnd w:id="28"/>
     <w:bookmarkEnd w:id="29"/>
-    <w:bookmarkEnd w:id="30"/>
-    <w:bookmarkStart w:id="37" w:name="leaf-traits"/>
+    <w:bookmarkStart w:id="36" w:name="leaf-traits"/>
     <w:p>
       <w:pPr>
         <w:pStyle w:val="Heading2"/>
@@ -6896,7 +6882,7 @@
         <w:t xml:space="preserve">].</w:t>
       </w:r>
     </w:p>
-    <w:bookmarkStart w:id="35" w:name="intraspecific-variation"/>
+    <w:bookmarkStart w:id="34" w:name="intraspecific-variation"/>
     <w:p>
       <w:pPr>
         <w:pStyle w:val="Heading3"/>
@@ -7149,7 +7135,7 @@
                     </pic:cNvPicPr>
                   </pic:nvPicPr>
                   <pic:blipFill>
-                    <a:blip r:embed="rId31"/>
+                    <a:blip r:embed="rId30"/>
                     <a:stretch>
                       <a:fillRect/>
                     </a:stretch>
@@ -7194,7 +7180,7 @@
         <w:t xml:space="preserve">)</w:t>
       </w:r>
     </w:p>
-    <w:bookmarkStart w:id="32" w:name="Xc3ab4e3d3c4b60641a68ff69e41f3558a0dcabb"/>
+    <w:bookmarkStart w:id="31" w:name="Xc3ab4e3d3c4b60641a68ff69e41f3558a0dcabb"/>
     <w:p>
       <w:pPr>
         <w:pStyle w:val="Heading4"/>
@@ -7437,8 +7423,8 @@
         <w:t xml:space="preserve">.</w:t>
       </w:r>
     </w:p>
-    <w:bookmarkEnd w:id="32"/>
-    <w:bookmarkStart w:id="33" w:name="Xb197f03a8cf8d32d5770a4d7b6ee206d103033f"/>
+    <w:bookmarkEnd w:id="31"/>
+    <w:bookmarkStart w:id="32" w:name="Xb197f03a8cf8d32d5770a4d7b6ee206d103033f"/>
     <w:p>
       <w:pPr>
         <w:pStyle w:val="Heading4"/>
@@ -7827,8 +7813,8 @@
         <w:t xml:space="preserve">.</w:t>
       </w:r>
     </w:p>
-    <w:bookmarkEnd w:id="33"/>
-    <w:bookmarkStart w:id="34" w:name="leaf-lifecycles"/>
+    <w:bookmarkEnd w:id="32"/>
+    <w:bookmarkStart w:id="33" w:name="leaf-lifecycles"/>
     <w:p>
       <w:pPr>
         <w:pStyle w:val="Heading4"/>
@@ -8040,9 +8026,9 @@
         <w:t xml:space="preserve">, and can be expected to similarly scale through vertically structured phenology to affect forest responses to heat anomalies.</w:t>
       </w:r>
     </w:p>
+    <w:bookmarkEnd w:id="33"/>
     <w:bookmarkEnd w:id="34"/>
-    <w:bookmarkEnd w:id="35"/>
-    <w:bookmarkStart w:id="36" w:name="interspecific-variation"/>
+    <w:bookmarkStart w:id="35" w:name="interspecific-variation"/>
     <w:p>
       <w:pPr>
         <w:pStyle w:val="Heading3"/>
@@ -8194,9 +8180,9 @@
         <w:t xml:space="preserve">and metabolism within forest ecosystems are underpinned by both intra- and inter-specific variation in traits.</w:t>
       </w:r>
     </w:p>
+    <w:bookmarkEnd w:id="35"/>
     <w:bookmarkEnd w:id="36"/>
-    <w:bookmarkEnd w:id="37"/>
-    <w:bookmarkStart w:id="43" w:name="leaf-metabolism-and-thermal-responses"/>
+    <w:bookmarkStart w:id="42" w:name="leaf-metabolism-and-thermal-responses"/>
     <w:p>
       <w:pPr>
         <w:pStyle w:val="Heading2"/>
@@ -8268,7 +8254,7 @@
                     </pic:cNvPicPr>
                   </pic:nvPicPr>
                   <pic:blipFill>
-                    <a:blip r:embed="rId38"/>
+                    <a:blip r:embed="rId37"/>
                     <a:stretch>
                       <a:fillRect/>
                     </a:stretch>
@@ -8313,7 +8299,7 @@
         <w:t xml:space="preserve">)</w:t>
       </w:r>
     </w:p>
-    <w:bookmarkStart w:id="39" w:name="stomatal-conductance"/>
+    <w:bookmarkStart w:id="38" w:name="stomatal-conductance"/>
     <w:p>
       <w:pPr>
         <w:pStyle w:val="Heading3"/>
@@ -8614,8 +8600,8 @@
         <w:t xml:space="preserve">.</w:t>
       </w:r>
     </w:p>
-    <w:bookmarkEnd w:id="39"/>
-    <w:bookmarkStart w:id="40" w:name="photosynthesis"/>
+    <w:bookmarkEnd w:id="38"/>
+    <w:bookmarkStart w:id="39" w:name="photosynthesis"/>
     <w:p>
       <w:pPr>
         <w:pStyle w:val="Heading3"/>
@@ -10232,8 +10218,8 @@
         <w:t xml:space="preserve">.</w:t>
       </w:r>
     </w:p>
-    <w:bookmarkEnd w:id="40"/>
-    <w:bookmarkStart w:id="41" w:name="respiration"/>
+    <w:bookmarkEnd w:id="39"/>
+    <w:bookmarkStart w:id="40" w:name="respiration"/>
     <w:p>
       <w:pPr>
         <w:pStyle w:val="Heading3"/>
@@ -10682,8 +10668,8 @@
         <w:t xml:space="preserve">.</w:t>
       </w:r>
     </w:p>
-    <w:bookmarkEnd w:id="41"/>
-    <w:bookmarkStart w:id="42" w:name="voc-production"/>
+    <w:bookmarkEnd w:id="40"/>
+    <w:bookmarkStart w:id="41" w:name="voc-production"/>
     <w:p>
       <w:pPr>
         <w:pStyle w:val="Heading3"/>
@@ -10858,9 +10844,9 @@
         <w:t xml:space="preserve">vary through the canopy and influence leaf function.</w:t>
       </w:r>
     </w:p>
+    <w:bookmarkEnd w:id="41"/>
     <w:bookmarkEnd w:id="42"/>
-    <w:bookmarkEnd w:id="43"/>
-    <w:bookmarkStart w:id="48" w:name="whole-tree-and-ecosystem-ecology"/>
+    <w:bookmarkStart w:id="47" w:name="whole-tree-and-ecosystem-ecology"/>
     <w:p>
       <w:pPr>
         <w:pStyle w:val="Heading2"/>
@@ -10881,7 +10867,7 @@
         <w:t xml:space="preserve">Differences across forest vertical gradients in biophysical conditions, plant traits, and metabolism scale up to affect whole-tree ecology, ecosystem ecology, and their temperature responses (Fig. 1).</w:t>
       </w:r>
     </w:p>
-    <w:bookmarkStart w:id="45" w:name="tree-metabolism-and-growth-and-survival"/>
+    <w:bookmarkStart w:id="44" w:name="tree-metabolism-and-growth-and-survival"/>
     <w:p>
       <w:pPr>
         <w:pStyle w:val="Heading3"/>
@@ -11694,7 +11680,7 @@
                     </pic:cNvPicPr>
                   </pic:nvPicPr>
                   <pic:blipFill>
-                    <a:blip r:embed="rId44"/>
+                    <a:blip r:embed="rId43"/>
                     <a:stretch>
                       <a:fillRect/>
                     </a:stretch>
@@ -11807,8 +11793,8 @@
         <w:t xml:space="preserve">.</w:t>
       </w:r>
     </w:p>
-    <w:bookmarkEnd w:id="45"/>
-    <w:bookmarkStart w:id="47" w:name="c-and-water-flux"/>
+    <w:bookmarkEnd w:id="44"/>
+    <w:bookmarkStart w:id="46" w:name="c-and-water-flux"/>
     <w:p>
       <w:pPr>
         <w:pStyle w:val="Heading3"/>
@@ -12055,7 +12041,29 @@
         <w:t xml:space="preserve"> </w:t>
       </w:r>
       <w:r>
-        <w:t xml:space="preserve">10cm DBH usually contributing &gt; 85% of ANPPwoody and Mwoody across 25 globally distributed forests (Fig. 5, Piponiot et al., accepted).</w:t>
+        <w:t xml:space="preserve">10cm DBH usually contributing &gt; 85% of ANPPwoody and Mwoody across 25 globally distributed forests</w:t>
+      </w:r>
+      <w:r>
+        <w:t xml:space="preserve"> </w:t>
+      </w:r>
+      <w:r>
+        <w:t xml:space="preserve">(Fig. 5b,</w:t>
+      </w:r>
+      <w:r>
+        <w:t xml:space="preserve"> </w:t>
+      </w:r>
+      <w:r>
+        <w:rPr>
+          <w:bCs/>
+          <w:b/>
+        </w:rPr>
+        <w:t xml:space="preserve">piponiot_sizerelated_inreview?</w:t>
+      </w:r>
+      <w:r>
+        <w:t xml:space="preserve">)</w:t>
+      </w:r>
+      <w:r>
+        <w:t xml:space="preserve">.</w:t>
       </w:r>
     </w:p>
     <w:p>
@@ -12067,7 +12075,7 @@
           <wp:inline>
             <wp:extent cx="5334000" cy="7111999"/>
             <wp:effectExtent b="0" l="0" r="0" t="0"/>
-            <wp:docPr descr="Figure 5. Vertical partitioning of (a) evapotranspiration and (b) C fluxes in tropical forests. Panel (a) is from Kunert et al. (2017); panel (b) will use numbers from Piponiot et al. (accepted)." title="" id="1" name="Picture"/>
+            <wp:docPr descr="Figure 5. Vertical partitioning of (a) evapotranspiration and (b) C fluxes in tropical forests. Panel (a) is from Kunert et al. (2017); panel (b) presents averages for 42 tropical forests from (piponiot_sizerelated_inreview?)." title="" id="1" name="Picture"/>
             <a:graphic>
               <a:graphicData uri="http://schemas.openxmlformats.org/drawingml/2006/picture">
                 <pic:pic>
@@ -12078,7 +12086,7 @@
                     </pic:cNvPicPr>
                   </pic:nvPicPr>
                   <pic:blipFill>
-                    <a:blip r:embed="rId46"/>
+                    <a:blip r:embed="rId45"/>
                     <a:stretch>
                       <a:fillRect/>
                     </a:stretch>
@@ -12145,7 +12153,26 @@
         <w:t xml:space="preserve">(2017)</w:t>
       </w:r>
       <w:r>
-        <w:t xml:space="preserve">; panel (b) will use numbers from Piponiot et al. (accepted).</w:t>
+        <w:t xml:space="preserve">; panel (b) presents averages for 42 tropical forests from</w:t>
+      </w:r>
+      <w:r>
+        <w:t xml:space="preserve"> </w:t>
+      </w:r>
+      <w:r>
+        <w:t xml:space="preserve">(</w:t>
+      </w:r>
+      <w:r>
+        <w:rPr>
+          <w:bCs/>
+          <w:b/>
+        </w:rPr>
+        <w:t xml:space="preserve">piponiot_sizerelated_inreview?</w:t>
+      </w:r>
+      <w:r>
+        <w:t xml:space="preserve">)</w:t>
+      </w:r>
+      <w:r>
+        <w:t xml:space="preserve">.</w:t>
       </w:r>
     </w:p>
     <w:p>
@@ -12346,9 +12373,9 @@
         <w:t xml:space="preserve">was more strongly elevated among large than small trees during an El Nino drought in Panama, while the smallest size classes had higher productivity during the drought, likely because of increased light in the understory. It remains far less clear how thermal sensitivity varies across forest strata under wet conditions, but both physiological mechanisms (Fig. 3) and tree ring evidence (Fig. 4) suggests that understory trees may respond more negatively to hot, wet conditions. Further research is required to better understand the thermal sensitivity of forest ecosystem function across strata.</w:t>
       </w:r>
     </w:p>
+    <w:bookmarkEnd w:id="46"/>
     <w:bookmarkEnd w:id="47"/>
-    <w:bookmarkEnd w:id="48"/>
-    <w:bookmarkStart w:id="49" w:name="implications-future-research-directions"/>
+    <w:bookmarkStart w:id="48" w:name="implications-future-research-directions"/>
     <w:p>
       <w:pPr>
         <w:pStyle w:val="Heading2"/>
@@ -12365,8 +12392,8 @@
         <w:t xml:space="preserve">Having established how physical conditions and biological form and function vary across vertical gradients, we now turn attention to the implications of these patterns for our understanding of how forest ecosystems may be impacted by global change, and our ability to project this across space and time.</w:t>
       </w:r>
     </w:p>
-    <w:bookmarkEnd w:id="49"/>
-    <w:bookmarkStart w:id="52" w:name="global-change-responses"/>
+    <w:bookmarkEnd w:id="48"/>
+    <w:bookmarkStart w:id="51" w:name="global-change-responses"/>
     <w:p>
       <w:pPr>
         <w:pStyle w:val="Heading2"/>
@@ -12383,7 +12410,7 @@
         <w:t xml:space="preserve">The complex interwoven relations between the biophysical environment and biological factors–leaf traits, metabolic processes and distribution of trees– are likely to produce amplifications and feedback loops in a warming world, with implications for forests on many levels.</w:t>
       </w:r>
     </w:p>
-    <w:bookmarkStart w:id="50" w:name="warming"/>
+    <w:bookmarkStart w:id="49" w:name="warming"/>
     <w:p>
       <w:pPr>
         <w:pStyle w:val="Heading3"/>
@@ -12805,8 +12832,8 @@
         <w:t xml:space="preserve">.</w:t>
       </w:r>
     </w:p>
-    <w:bookmarkEnd w:id="50"/>
-    <w:bookmarkStart w:id="51" w:name="canopy-disturbance"/>
+    <w:bookmarkEnd w:id="49"/>
+    <w:bookmarkStart w:id="50" w:name="canopy-disturbance"/>
     <w:p>
       <w:pPr>
         <w:pStyle w:val="Heading3"/>
@@ -13212,9 +13239,9 @@
         <w:t xml:space="preserve">These shifts in forest structure at large may be detectable by lidar and thermal remote sensing. If we know how metabolism maps to the thermal profile, then the observed forest structural changes can inform prediction of forest function.</w:t>
       </w:r>
     </w:p>
+    <w:bookmarkEnd w:id="50"/>
     <w:bookmarkEnd w:id="51"/>
-    <w:bookmarkEnd w:id="52"/>
-    <w:bookmarkStart w:id="56" w:name="scaling-across-space-and-time"/>
+    <w:bookmarkStart w:id="54" w:name="scaling-across-space-and-time"/>
     <w:p>
       <w:pPr>
         <w:pStyle w:val="Heading2"/>
@@ -13223,7 +13250,7 @@
         <w:t xml:space="preserve">Scaling across space and time</w:t>
       </w:r>
     </w:p>
-    <w:bookmarkStart w:id="55" w:name="X68d2420bbac0f497c7bc5bf40a0c8098f6400b1"/>
+    <w:bookmarkStart w:id="53" w:name="X68d2420bbac0f497c7bc5bf40a0c8098f6400b1"/>
     <w:p>
       <w:pPr>
         <w:pStyle w:val="Heading3"/>
@@ -13579,7 +13606,7 @@
           <wp:inline>
             <wp:extent cx="5334000" cy="2162663"/>
             <wp:effectExtent b="0" l="0" r="0" t="0"/>
-            <wp:docPr descr="Figure 6. Lidar and thermal remote sensing data can be used to measure vertical canopy structure and plant thermal signatures at increasingly large scales. (a-b) Integrating in situ and remote sensing measurements will support our ability to scale understanding of vertical gradients within and across ecosystems. (c) In turn, these efforts can be used to directly inform ecosystem model development and parameterization. Vertically resolved in situ data could include any variable listed in Table 1 or 2. Issue #42." title="" id="1" name="Picture"/>
+            <wp:docPr descr="Figure 6. Lidar and thermal remote sensing data can be used to measure vertical canopy structure and plant thermal signatures at increasingly large scales. (a-b) Integrating in situ and remote sensing measurements will support our ability to scale understanding of vertical gradients within and across ecosystems. (c) In turn, these efforts can be used to directly inform ecosystem model development and parameterization. Vertically resolved in situ data could include any variable listed in Table 1 or 2." title="" id="1" name="Picture"/>
             <a:graphic>
               <a:graphicData uri="http://schemas.openxmlformats.org/drawingml/2006/picture">
                 <pic:pic>
@@ -13590,7 +13617,7 @@
                     </pic:cNvPicPr>
                   </pic:nvPicPr>
                   <pic:blipFill>
-                    <a:blip r:embed="rId53"/>
+                    <a:blip r:embed="rId52"/>
                     <a:stretch>
                       <a:fillRect/>
                     </a:stretch>
@@ -13634,20 +13661,6 @@
       <w:r>
         <w:t xml:space="preserve">Lidar and thermal remote sensing data can be used to measure vertical canopy structure and plant thermal signatures at increasingly large scales. (a-b) Integrating in situ and remote sensing measurements will support our ability to scale understanding of vertical gradients within and across ecosystems. (c) In turn, these efforts can be used to directly inform ecosystem model development and parameterization. Vertically resolved in situ data could include any variable listed in Table 1 or 2.</w:t>
       </w:r>
-      <w:r>
-        <w:t xml:space="preserve"> </w:t>
-      </w:r>
-      <w:hyperlink r:id="rId54">
-        <w:r>
-          <w:rPr>
-            <w:rStyle w:val="Hyperlink"/>
-          </w:rPr>
-          <w:t xml:space="preserve">Issue #42</w:t>
-        </w:r>
-      </w:hyperlink>
-      <w:r>
-        <w:t xml:space="preserve">.</w:t>
-      </w:r>
     </w:p>
     <w:p>
       <w:pPr>
@@ -13875,9 +13888,9 @@
         <w:t xml:space="preserve">found significant vertical variation in plant temperature, with warmer temperatures in the understory compared to the top of the blue oak canopies. This finding was the opposite of what was expected and occurred in association with very high grass temperatures. The growing availability of these data makes this an opportune time to link fine-scale and landscape-scale measurements with the type of in situ measurements reviewed above to further explore ecosystem-scale patterns in vertical temperature gradients seasonally and across biomes.</w:t>
       </w:r>
     </w:p>
-    <w:bookmarkEnd w:id="55"/>
-    <w:bookmarkEnd w:id="56"/>
-    <w:bookmarkStart w:id="57" w:name="conclusions"/>
+    <w:bookmarkEnd w:id="53"/>
+    <w:bookmarkEnd w:id="54"/>
+    <w:bookmarkStart w:id="55" w:name="conclusions"/>
     <w:p>
       <w:pPr>
         <w:pStyle w:val="Heading2"/>
@@ -13946,8 +13959,8 @@
         <w:t xml:space="preserve">Critically, change to the vertical gradient–e.g., through increased mortality of canopy trees–will change processses across forest strata, with potentially dramatic consequences. (some of the literature on forest degredation or fragmentation could inform what happens when those gradients change)</w:t>
       </w:r>
     </w:p>
-    <w:bookmarkEnd w:id="57"/>
-    <w:bookmarkStart w:id="58" w:name="acknowledgements"/>
+    <w:bookmarkEnd w:id="55"/>
+    <w:bookmarkStart w:id="56" w:name="acknowledgements"/>
     <w:p>
       <w:pPr>
         <w:pStyle w:val="Heading2"/>
@@ -13970,8 +13983,8 @@
         <w:t xml:space="preserve">Funding was provided by the Smithsonian Institution, ….</w:t>
       </w:r>
     </w:p>
-    <w:bookmarkEnd w:id="58"/>
-    <w:bookmarkStart w:id="59" w:name="si-files"/>
+    <w:bookmarkEnd w:id="56"/>
+    <w:bookmarkStart w:id="57" w:name="si-files"/>
     <w:p>
       <w:pPr>
         <w:pStyle w:val="Heading2"/>
@@ -14033,8 +14046,8 @@
         <w:br w:type="page"/>
       </w:r>
     </w:p>
-    <w:bookmarkEnd w:id="59"/>
-    <w:bookmarkStart w:id="327" w:name="references"/>
+    <w:bookmarkEnd w:id="57"/>
+    <w:bookmarkStart w:id="325" w:name="references"/>
     <w:p>
       <w:pPr>
         <w:pStyle w:val="Heading2"/>
@@ -14043,8 +14056,8 @@
         <w:t xml:space="preserve">References</w:t>
       </w:r>
     </w:p>
-    <w:bookmarkStart w:id="326" w:name="refs"/>
-    <w:bookmarkStart w:id="60" w:name="ref-albertCrypticPhenologyPlants2019"/>
+    <w:bookmarkStart w:id="324" w:name="refs"/>
+    <w:bookmarkStart w:id="58" w:name="ref-albertCrypticPhenologyPlants2019"/>
     <w:p>
       <w:pPr>
         <w:pStyle w:val="Bibliography"/>
@@ -14337,8 +14350,8 @@
         <w:t xml:space="preserve">: 3591–3608.</w:t>
       </w:r>
     </w:p>
-    <w:bookmarkEnd w:id="60"/>
-    <w:bookmarkStart w:id="61" w:name="ref-almeidaContrastingFireDamage2016"/>
+    <w:bookmarkEnd w:id="58"/>
+    <w:bookmarkStart w:id="59" w:name="ref-almeidaContrastingFireDamage2016"/>
     <w:p>
       <w:pPr>
         <w:pStyle w:val="Bibliography"/>
@@ -14551,8 +14564,8 @@
         <w:t xml:space="preserve">: 153–160.</w:t>
       </w:r>
     </w:p>
-    <w:bookmarkEnd w:id="61"/>
-    <w:bookmarkStart w:id="62" w:name="ref-ambroseEffectsHeightTreetop2010"/>
+    <w:bookmarkEnd w:id="59"/>
+    <w:bookmarkStart w:id="60" w:name="ref-ambroseEffectsHeightTreetop2010"/>
     <w:p>
       <w:pPr>
         <w:pStyle w:val="Bibliography"/>
@@ -14730,8 +14743,8 @@
         <w:t xml:space="preserve">: 1260–1272.</w:t>
       </w:r>
     </w:p>
-    <w:bookmarkEnd w:id="62"/>
-    <w:bookmarkStart w:id="63" w:name="X3b47a25d54fafe7eb76d413aea79e4e6d4dc20c"/>
+    <w:bookmarkEnd w:id="60"/>
+    <w:bookmarkStart w:id="61" w:name="X3b47a25d54fafe7eb76d413aea79e4e6d4dc20c"/>
     <w:p>
       <w:pPr>
         <w:pStyle w:val="Bibliography"/>
@@ -14946,8 +14959,8 @@
         <w:t xml:space="preserve">: 053009.</w:t>
       </w:r>
     </w:p>
-    <w:bookmarkEnd w:id="63"/>
-    <w:bookmarkStart w:id="64" w:name="X21e1330a9ddf3fd9e2bf2bf8772997e8f3b925f"/>
+    <w:bookmarkEnd w:id="61"/>
+    <w:bookmarkStart w:id="62" w:name="X21e1330a9ddf3fd9e2bf2bf8772997e8f3b925f"/>
     <w:p>
       <w:pPr>
         <w:pStyle w:val="Bibliography"/>
@@ -15228,8 +15241,8 @@
         <w:t xml:space="preserve">: 1587–1602.</w:t>
       </w:r>
     </w:p>
-    <w:bookmarkEnd w:id="64"/>
-    <w:bookmarkStart w:id="65" w:name="ref-aragao21stCenturyDroughtrelated2018"/>
+    <w:bookmarkEnd w:id="62"/>
+    <w:bookmarkStart w:id="63" w:name="ref-aragao21stCenturyDroughtrelated2018"/>
     <w:p>
       <w:pPr>
         <w:pStyle w:val="Bibliography"/>
@@ -15534,8 +15547,8 @@
         <w:t xml:space="preserve">: 536.</w:t>
       </w:r>
     </w:p>
-    <w:bookmarkEnd w:id="65"/>
-    <w:bookmarkStart w:id="66" w:name="ref-arakiVerticalSeasonalVariations2017"/>
+    <w:bookmarkEnd w:id="63"/>
+    <w:bookmarkStart w:id="64" w:name="ref-arakiVerticalSeasonalVariations2017"/>
     <w:p>
       <w:pPr>
         <w:pStyle w:val="Bibliography"/>
@@ -15647,8 +15660,8 @@
         <w:t xml:space="preserve">: 1269–1284.</w:t>
       </w:r>
     </w:p>
-    <w:bookmarkEnd w:id="66"/>
-    <w:bookmarkStart w:id="67" w:name="ref-ashtonComparisonsStructureMixed1992"/>
+    <w:bookmarkEnd w:id="64"/>
+    <w:bookmarkStart w:id="65" w:name="ref-ashtonComparisonsStructureMixed1992"/>
     <w:p>
       <w:pPr>
         <w:pStyle w:val="Bibliography"/>
@@ -15752,8 +15765,8 @@
         <w:t xml:space="preserve">: 459–481.</w:t>
       </w:r>
     </w:p>
-    <w:bookmarkEnd w:id="67"/>
-    <w:bookmarkStart w:id="68" w:name="ref-athertonSpatialVariationLeaf2017"/>
+    <w:bookmarkEnd w:id="65"/>
+    <w:bookmarkStart w:id="66" w:name="ref-athertonSpatialVariationLeaf2017"/>
     <w:p>
       <w:pPr>
         <w:pStyle w:val="Bibliography"/>
@@ -15933,8 +15946,8 @@
         <w:t xml:space="preserve">.</w:t>
       </w:r>
     </w:p>
-    <w:bookmarkEnd w:id="68"/>
-    <w:bookmarkStart w:id="69" w:name="Xb80dc2797b61807e7e6bf1384102bc049c37c57"/>
+    <w:bookmarkEnd w:id="66"/>
+    <w:bookmarkStart w:id="67" w:name="Xb80dc2797b61807e7e6bf1384102bc049c37c57"/>
     <w:p>
       <w:pPr>
         <w:pStyle w:val="Bibliography"/>
@@ -16000,8 +16013,8 @@
         <w:t xml:space="preserve">: 287–301.</w:t>
       </w:r>
     </w:p>
-    <w:bookmarkEnd w:id="69"/>
-    <w:bookmarkStart w:id="70" w:name="ref-bachofenLightVPDGradients2020"/>
+    <w:bookmarkEnd w:id="67"/>
+    <w:bookmarkStart w:id="68" w:name="ref-bachofenLightVPDGradients2020"/>
     <w:p>
       <w:pPr>
         <w:pStyle w:val="Bibliography"/>
@@ -16125,8 +16138,8 @@
         <w:t xml:space="preserve">: 323–339.</w:t>
       </w:r>
     </w:p>
-    <w:bookmarkEnd w:id="70"/>
-    <w:bookmarkStart w:id="71" w:name="Xb990a2287a135a2e8a4bea061a1c1c8eff2a245"/>
+    <w:bookmarkEnd w:id="68"/>
+    <w:bookmarkStart w:id="69" w:name="Xb990a2287a135a2e8a4bea061a1c1c8eff2a245"/>
     <w:p>
       <w:pPr>
         <w:pStyle w:val="Bibliography"/>
@@ -16210,8 +16223,8 @@
         <w:t xml:space="preserve">: 89–113.</w:t>
       </w:r>
     </w:p>
-    <w:bookmarkEnd w:id="71"/>
-    <w:bookmarkStart w:id="72" w:name="ref-baldocchiSeasonalVariationEnergy1997"/>
+    <w:bookmarkEnd w:id="69"/>
+    <w:bookmarkStart w:id="70" w:name="ref-baldocchiSeasonalVariationEnergy1997"/>
     <w:p>
       <w:pPr>
         <w:pStyle w:val="Bibliography"/>
@@ -16311,8 +16324,8 @@
         <w:t xml:space="preserve">: 28939–28951.</w:t>
       </w:r>
     </w:p>
-    <w:bookmarkEnd w:id="72"/>
-    <w:bookmarkStart w:id="73" w:name="ref-ballMaintenanceLeafTemperature1988"/>
+    <w:bookmarkEnd w:id="70"/>
+    <w:bookmarkStart w:id="71" w:name="ref-ballMaintenanceLeafTemperature1988"/>
     <w:p>
       <w:pPr>
         <w:pStyle w:val="Bibliography"/>
@@ -16481,8 +16494,8 @@
         <w:t xml:space="preserve">: 263–276.</w:t>
       </w:r>
     </w:p>
-    <w:bookmarkEnd w:id="73"/>
-    <w:bookmarkStart w:id="74" w:name="ref-baltzerLeafOpticalResponses2005"/>
+    <w:bookmarkEnd w:id="71"/>
+    <w:bookmarkStart w:id="72" w:name="ref-baltzerLeafOpticalResponses2005"/>
     <w:p>
       <w:pPr>
         <w:pStyle w:val="Bibliography"/>
@@ -16559,8 +16572,8 @@
         <w:t xml:space="preserve">: 214–223.</w:t>
       </w:r>
     </w:p>
-    <w:bookmarkEnd w:id="74"/>
-    <w:bookmarkStart w:id="75" w:name="X07cbcc9268296cf82992668cd995645042fdd7e"/>
+    <w:bookmarkEnd w:id="72"/>
+    <w:bookmarkStart w:id="73" w:name="X07cbcc9268296cf82992668cd995645042fdd7e"/>
     <w:p>
       <w:pPr>
         <w:pStyle w:val="Bibliography"/>
@@ -16660,8 +16673,8 @@
         <w:t xml:space="preserve">: 2987–3000.</w:t>
       </w:r>
     </w:p>
-    <w:bookmarkEnd w:id="75"/>
-    <w:bookmarkStart w:id="76" w:name="ref-banerjeeEffectVerticalCanopy2018"/>
+    <w:bookmarkEnd w:id="73"/>
+    <w:bookmarkStart w:id="74" w:name="ref-banerjeeEffectVerticalCanopy2018"/>
     <w:p>
       <w:pPr>
         <w:pStyle w:val="Bibliography"/>
@@ -16780,8 +16793,8 @@
         <w:t xml:space="preserve">: 198.</w:t>
       </w:r>
     </w:p>
-    <w:bookmarkEnd w:id="76"/>
-    <w:bookmarkStart w:id="77" w:name="ref-barnardSeasonalVariationCanopy2016a"/>
+    <w:bookmarkEnd w:id="74"/>
+    <w:bookmarkStart w:id="75" w:name="ref-barnardSeasonalVariationCanopy2016a"/>
     <w:p>
       <w:pPr>
         <w:pStyle w:val="Bibliography"/>
@@ -16927,8 +16940,8 @@
         <w:t xml:space="preserve">: 3029–3043.</w:t>
       </w:r>
     </w:p>
-    <w:bookmarkEnd w:id="77"/>
-    <w:bookmarkStart w:id="78" w:name="Xa2e84d4c1e02fd1bd65b546bba5cacc0d2b0f1a"/>
+    <w:bookmarkEnd w:id="75"/>
+    <w:bookmarkStart w:id="76" w:name="Xa2e84d4c1e02fd1bd65b546bba5cacc0d2b0f1a"/>
     <w:p>
       <w:pPr>
         <w:pStyle w:val="Bibliography"/>
@@ -17037,8 +17050,8 @@
         <w:t xml:space="preserve">: 2065–2079.</w:t>
       </w:r>
     </w:p>
-    <w:bookmarkEnd w:id="78"/>
-    <w:bookmarkStart w:id="79" w:name="ref-bartholomewSmallTropicalForest2020"/>
+    <w:bookmarkEnd w:id="76"/>
+    <w:bookmarkStart w:id="77" w:name="ref-bartholomewSmallTropicalForest2020"/>
     <w:p>
       <w:pPr>
         <w:pStyle w:val="Bibliography"/>
@@ -17319,8 +17332,8 @@
         <w:t xml:space="preserve">: 2380–2393.</w:t>
       </w:r>
     </w:p>
-    <w:bookmarkEnd w:id="79"/>
-    <w:bookmarkStart w:id="80" w:name="ref-bennettThermalOptimaGross2021"/>
+    <w:bookmarkEnd w:id="77"/>
+    <w:bookmarkStart w:id="78" w:name="ref-bennettThermalOptimaGross2021"/>
     <w:p>
       <w:pPr>
         <w:pStyle w:val="Bibliography"/>
@@ -17613,8 +17626,8 @@
         <w:t xml:space="preserve">.</w:t>
       </w:r>
     </w:p>
-    <w:bookmarkEnd w:id="80"/>
-    <w:bookmarkStart w:id="81" w:name="ref-bennettResistanceAfricanTropical2021"/>
+    <w:bookmarkEnd w:id="78"/>
+    <w:bookmarkStart w:id="79" w:name="ref-bennettResistanceAfricanTropical2021"/>
     <w:p>
       <w:pPr>
         <w:pStyle w:val="Bibliography"/>
@@ -17907,8 +17920,8 @@
         <w:t xml:space="preserve">.</w:t>
       </w:r>
     </w:p>
-    <w:bookmarkEnd w:id="81"/>
-    <w:bookmarkStart w:id="82" w:name="ref-bennettLargerTreesSuffer2015"/>
+    <w:bookmarkEnd w:id="79"/>
+    <w:bookmarkStart w:id="80" w:name="ref-bennettLargerTreesSuffer2015"/>
     <w:p>
       <w:pPr>
         <w:pStyle w:val="Bibliography"/>
@@ -18031,8 +18044,8 @@
         <w:t xml:space="preserve">: 15139.</w:t>
       </w:r>
     </w:p>
-    <w:bookmarkEnd w:id="82"/>
-    <w:bookmarkStart w:id="83" w:name="X5c5ed859eb0cbc9f9f8e5975ee7f5fb823964ec"/>
+    <w:bookmarkEnd w:id="80"/>
+    <w:bookmarkStart w:id="81" w:name="X5c5ed859eb0cbc9f9f8e5975ee7f5fb823964ec"/>
     <w:p>
       <w:pPr>
         <w:pStyle w:val="Bibliography"/>
@@ -18196,8 +18209,8 @@
         <w:t xml:space="preserve">.</w:t>
       </w:r>
     </w:p>
-    <w:bookmarkEnd w:id="83"/>
-    <w:bookmarkStart w:id="84" w:name="ref-bolstad_foliar_1999"/>
+    <w:bookmarkEnd w:id="81"/>
+    <w:bookmarkStart w:id="82" w:name="ref-bolstad_foliar_1999"/>
     <w:p>
       <w:pPr>
         <w:pStyle w:val="Bibliography"/>
@@ -18306,8 +18319,8 @@
         <w:t xml:space="preserve">: 871–878.</w:t>
       </w:r>
     </w:p>
-    <w:bookmarkEnd w:id="84"/>
-    <w:bookmarkStart w:id="85" w:name="ref-bonan_ecological_2016"/>
+    <w:bookmarkEnd w:id="82"/>
+    <w:bookmarkStart w:id="83" w:name="ref-bonan_ecological_2016"/>
     <w:p>
       <w:pPr>
         <w:pStyle w:val="Bibliography"/>
@@ -18369,8 +18382,8 @@
         <w:t xml:space="preserve">.</w:t>
       </w:r>
     </w:p>
-    <w:bookmarkEnd w:id="85"/>
-    <w:bookmarkStart w:id="86" w:name="ref-bonanDynamicGlobalVegetation2003"/>
+    <w:bookmarkEnd w:id="83"/>
+    <w:bookmarkStart w:id="84" w:name="ref-bonanDynamicGlobalVegetation2003"/>
     <w:p>
       <w:pPr>
         <w:pStyle w:val="Bibliography"/>
@@ -18516,8 +18529,8 @@
         <w:t xml:space="preserve">: 1543–1566.</w:t>
       </w:r>
     </w:p>
-    <w:bookmarkEnd w:id="86"/>
-    <w:bookmarkStart w:id="87" w:name="ref-bonanMovingIncorrectUseful2021"/>
+    <w:bookmarkEnd w:id="84"/>
+    <w:bookmarkStart w:id="85" w:name="ref-bonanMovingIncorrectUseful2021"/>
     <w:p>
       <w:pPr>
         <w:pStyle w:val="Bibliography"/>
@@ -18663,8 +18676,8 @@
         <w:t xml:space="preserve">: 108435.</w:t>
       </w:r>
     </w:p>
-    <w:bookmarkEnd w:id="87"/>
-    <w:bookmarkStart w:id="88" w:name="ref-brandoDroughtsWildfiresForest2019"/>
+    <w:bookmarkEnd w:id="85"/>
+    <w:bookmarkStart w:id="86" w:name="ref-brandoDroughtsWildfiresForest2019"/>
     <w:p>
       <w:pPr>
         <w:pStyle w:val="Bibliography"/>
@@ -18758,8 +18771,8 @@
         <w:t xml:space="preserve">.</w:t>
       </w:r>
     </w:p>
-    <w:bookmarkEnd w:id="88"/>
-    <w:bookmarkStart w:id="89" w:name="ref-brandoAbruptIncreasesAmazonian2014"/>
+    <w:bookmarkEnd w:id="86"/>
+    <w:bookmarkStart w:id="87" w:name="ref-brandoAbruptIncreasesAmazonian2014"/>
     <w:p>
       <w:pPr>
         <w:pStyle w:val="Bibliography"/>
@@ -19052,8 +19065,8 @@
         <w:t xml:space="preserve">: 6347–6352.</w:t>
       </w:r>
     </w:p>
-    <w:bookmarkEnd w:id="89"/>
-    <w:bookmarkStart w:id="90" w:name="X9e8515ab992676d0b0014768b7945edd03fd95f"/>
+    <w:bookmarkEnd w:id="87"/>
+    <w:bookmarkStart w:id="88" w:name="X9e8515ab992676d0b0014768b7945edd03fd95f"/>
     <w:p>
       <w:pPr>
         <w:pStyle w:val="Bibliography"/>
@@ -19291,8 +19304,8 @@
         <w:t xml:space="preserve">: 32–39.</w:t>
       </w:r>
     </w:p>
-    <w:bookmarkEnd w:id="90"/>
-    <w:bookmarkStart w:id="91" w:name="ref-buckleyOptimalCarbonPartitioning2021"/>
+    <w:bookmarkEnd w:id="88"/>
+    <w:bookmarkStart w:id="89" w:name="ref-buckleyOptimalCarbonPartitioning2021"/>
     <w:p>
       <w:pPr>
         <w:pStyle w:val="Bibliography"/>
@@ -19346,8 +19359,8 @@
         <w:t xml:space="preserve">: 2246–2260.</w:t>
       </w:r>
     </w:p>
-    <w:bookmarkEnd w:id="91"/>
-    <w:bookmarkStart w:id="92" w:name="ref-campbell_introduction_1998"/>
+    <w:bookmarkEnd w:id="89"/>
+    <w:bookmarkStart w:id="90" w:name="ref-campbell_introduction_1998"/>
     <w:p>
       <w:pPr>
         <w:pStyle w:val="Bibliography"/>
@@ -19474,8 +19487,8 @@
         <w:t xml:space="preserve">.</w:t>
       </w:r>
     </w:p>
-    <w:bookmarkEnd w:id="92"/>
-    <w:bookmarkStart w:id="93" w:name="X989cd182431ba3624d7257ca3d7e20b77af353f"/>
+    <w:bookmarkEnd w:id="90"/>
+    <w:bookmarkStart w:id="91" w:name="X989cd182431ba3624d7257ca3d7e20b77af353f"/>
     <w:p>
       <w:pPr>
         <w:pStyle w:val="Bibliography"/>
@@ -19582,8 +19595,8 @@
         <w:t xml:space="preserve">.</w:t>
       </w:r>
     </w:p>
-    <w:bookmarkEnd w:id="93"/>
-    <w:bookmarkStart w:id="94" w:name="X0ae276aef0ee92157d54a4be9364ed93917d910"/>
+    <w:bookmarkEnd w:id="91"/>
+    <w:bookmarkStart w:id="92" w:name="X0ae276aef0ee92157d54a4be9364ed93917d910"/>
     <w:p>
       <w:pPr>
         <w:pStyle w:val="Bibliography"/>
@@ -19729,8 +19742,8 @@
         <w:t xml:space="preserve">: 2879–2897.</w:t>
       </w:r>
     </w:p>
-    <w:bookmarkEnd w:id="94"/>
-    <w:bookmarkStart w:id="95" w:name="ref-casasSunShadeLeaves2011"/>
+    <w:bookmarkEnd w:id="92"/>
+    <w:bookmarkStart w:id="93" w:name="ref-casasSunShadeLeaves2011"/>
     <w:p>
       <w:pPr>
         <w:pStyle w:val="Bibliography"/>
@@ -19911,8 +19924,8 @@
         <w:t xml:space="preserve">: 802–812.</w:t>
       </w:r>
     </w:p>
-    <w:bookmarkEnd w:id="95"/>
-    <w:bookmarkStart w:id="96" w:name="X45e6acc440a7b082e2d4b38455017c939cdc3e7"/>
+    <w:bookmarkEnd w:id="93"/>
+    <w:bookmarkStart w:id="94" w:name="X45e6acc440a7b082e2d4b38455017c939cdc3e7"/>
     <w:p>
       <w:pPr>
         <w:pStyle w:val="Bibliography"/>
@@ -19966,8 +19979,8 @@
         <w:t xml:space="preserve">: 1455–1457.</w:t>
       </w:r>
     </w:p>
-    <w:bookmarkEnd w:id="96"/>
-    <w:bookmarkStart w:id="97" w:name="ref-cavaleri_height_2010"/>
+    <w:bookmarkEnd w:id="94"/>
+    <w:bookmarkStart w:id="95" w:name="ref-cavaleri_height_2010"/>
     <w:p>
       <w:pPr>
         <w:pStyle w:val="Bibliography"/>
@@ -20113,8 +20126,8 @@
         <w:t xml:space="preserve">: 1730–1739.</w:t>
       </w:r>
     </w:p>
-    <w:bookmarkEnd w:id="97"/>
-    <w:bookmarkStart w:id="98" w:name="ref-cavaleri_foliar_2008"/>
+    <w:bookmarkEnd w:id="95"/>
+    <w:bookmarkStart w:id="96" w:name="ref-cavaleri_foliar_2008"/>
     <w:p>
       <w:pPr>
         <w:pStyle w:val="Bibliography"/>
@@ -20214,8 +20227,8 @@
         <w:t xml:space="preserve">: 473–483.</w:t>
       </w:r>
     </w:p>
-    <w:bookmarkEnd w:id="98"/>
-    <w:bookmarkStart w:id="99" w:name="X17b069eff5ad7ec48b341c0cc9ca77d7094bb3d"/>
+    <w:bookmarkEnd w:id="96"/>
+    <w:bookmarkStart w:id="97" w:name="X17b069eff5ad7ec48b341c0cc9ca77d7094bb3d"/>
     <w:p>
       <w:pPr>
         <w:pStyle w:val="Bibliography"/>
@@ -20304,8 +20317,8 @@
         <w:t xml:space="preserve">: 8–18.</w:t>
       </w:r>
     </w:p>
-    <w:bookmarkEnd w:id="99"/>
-    <w:bookmarkStart w:id="100" w:name="X20d0eb476e1832ff9e9aa4605a6e616325ec54c"/>
+    <w:bookmarkEnd w:id="97"/>
+    <w:bookmarkStart w:id="98" w:name="X20d0eb476e1832ff9e9aa4605a6e616325ec54c"/>
     <w:p>
       <w:pPr>
         <w:pStyle w:val="Bibliography"/>
@@ -20415,8 +20428,8 @@
         <w:t xml:space="preserve">: 553–564.</w:t>
       </w:r>
     </w:p>
-    <w:bookmarkEnd w:id="100"/>
-    <w:bookmarkStart w:id="101" w:name="ref-chenLeafEconomicsSpectrum2020"/>
+    <w:bookmarkEnd w:id="98"/>
+    <w:bookmarkStart w:id="99" w:name="ref-chenLeafEconomicsSpectrum2020"/>
     <w:p>
       <w:pPr>
         <w:pStyle w:val="Bibliography"/>
@@ -20652,8 +20665,8 @@
         <w:t xml:space="preserve">.</w:t>
       </w:r>
     </w:p>
-    <w:bookmarkEnd w:id="101"/>
-    <w:bookmarkStart w:id="102" w:name="ref-chinLeafAcclimationLight2017"/>
+    <w:bookmarkEnd w:id="99"/>
+    <w:bookmarkStart w:id="100" w:name="ref-chinLeafAcclimationLight2017"/>
     <w:p>
       <w:pPr>
         <w:pStyle w:val="Bibliography"/>
@@ -20742,8 +20755,8 @@
         <w:t xml:space="preserve">: 1352–1366.</w:t>
       </w:r>
     </w:p>
-    <w:bookmarkEnd w:id="102"/>
-    <w:bookmarkStart w:id="103" w:name="X613ace79d2c07ba3794f6489c4043b14b9a1db5"/>
+    <w:bookmarkEnd w:id="100"/>
+    <w:bookmarkStart w:id="101" w:name="X613ace79d2c07ba3794f6489c4043b14b9a1db5"/>
     <w:p>
       <w:pPr>
         <w:pStyle w:val="Bibliography"/>
@@ -21029,8 +21042,8 @@
         <w:t xml:space="preserve">: 29.</w:t>
       </w:r>
     </w:p>
-    <w:bookmarkEnd w:id="103"/>
-    <w:bookmarkStart w:id="104" w:name="ref-cobleLightDrivesVertical2014"/>
+    <w:bookmarkEnd w:id="101"/>
+    <w:bookmarkStart w:id="102" w:name="ref-cobleLightDrivesVertical2014"/>
     <w:p>
       <w:pPr>
         <w:pStyle w:val="Bibliography"/>
@@ -21116,8 +21129,8 @@
         <w:t xml:space="preserve">: 146–158.</w:t>
       </w:r>
     </w:p>
-    <w:bookmarkEnd w:id="104"/>
-    <w:bookmarkStart w:id="105" w:name="ref-cobleHowVerticalPatterns2016"/>
+    <w:bookmarkEnd w:id="102"/>
+    <w:bookmarkStart w:id="103" w:name="ref-cobleHowVerticalPatterns2016"/>
     <w:p>
       <w:pPr>
         <w:pStyle w:val="Bibliography"/>
@@ -21240,8 +21253,8 @@
         <w:t xml:space="preserve">: 1077–1091.</w:t>
       </w:r>
     </w:p>
-    <w:bookmarkEnd w:id="105"/>
-    <w:bookmarkStart w:id="106" w:name="Xdc4b094990b3ce50af33030659aa53a406fb01c"/>
+    <w:bookmarkEnd w:id="103"/>
+    <w:bookmarkStart w:id="104" w:name="Xdc4b094990b3ce50af33030659aa53a406fb01c"/>
     <w:p>
       <w:pPr>
         <w:pStyle w:val="Bibliography"/>
@@ -21410,8 +21423,8 @@
         <w:t xml:space="preserve">: 649–658.</w:t>
       </w:r>
     </w:p>
-    <w:bookmarkEnd w:id="106"/>
-    <w:bookmarkStart w:id="107" w:name="ref-corlettImpactsWarmingTropical2011"/>
+    <w:bookmarkEnd w:id="104"/>
+    <w:bookmarkStart w:id="105" w:name="ref-corlettImpactsWarmingTropical2011"/>
     <w:p>
       <w:pPr>
         <w:pStyle w:val="Bibliography"/>
@@ -21465,8 +21478,8 @@
         <w:t xml:space="preserve">: 606–613.</w:t>
       </w:r>
     </w:p>
-    <w:bookmarkEnd w:id="107"/>
-    <w:bookmarkStart w:id="108" w:name="X8b44edb049ac0e762b43db740935a0b496c69d2"/>
+    <w:bookmarkEnd w:id="105"/>
+    <w:bookmarkStart w:id="106" w:name="X8b44edb049ac0e762b43db740935a0b496c69d2"/>
     <w:p>
       <w:pPr>
         <w:pStyle w:val="Bibliography"/>
@@ -21543,8 +21556,8 @@
         <w:t xml:space="preserve">: 55–64.</w:t>
       </w:r>
     </w:p>
-    <w:bookmarkEnd w:id="108"/>
-    <w:bookmarkStart w:id="109" w:name="ref-curtis_intracanopy_2019"/>
+    <w:bookmarkEnd w:id="106"/>
+    <w:bookmarkStart w:id="107" w:name="ref-curtis_intracanopy_2019"/>
     <w:p>
       <w:pPr>
         <w:pStyle w:val="Bibliography"/>
@@ -21653,8 +21666,8 @@
         <w:t xml:space="preserve">: 37–46.</w:t>
       </w:r>
     </w:p>
-    <w:bookmarkEnd w:id="109"/>
-    <w:bookmarkStart w:id="110" w:name="Xcda8749e30251a275e889c88d01239f73bcccc7"/>
+    <w:bookmarkEnd w:id="107"/>
+    <w:bookmarkStart w:id="108" w:name="Xcda8749e30251a275e889c88d01239f73bcccc7"/>
     <w:p>
       <w:pPr>
         <w:pStyle w:val="Bibliography"/>
@@ -21835,8 +21848,8 @@
         <w:t xml:space="preserve">: 28845–28859.</w:t>
       </w:r>
     </w:p>
-    <w:bookmarkEnd w:id="110"/>
-    <w:bookmarkStart w:id="111" w:name="ref-daudetWindSpeedLeaf1999a"/>
+    <w:bookmarkEnd w:id="108"/>
+    <w:bookmarkStart w:id="109" w:name="ref-daudetWindSpeedLeaf1999a"/>
     <w:p>
       <w:pPr>
         <w:pStyle w:val="Bibliography"/>
@@ -21971,8 +21984,8 @@
         <w:t xml:space="preserve">: 171–185.</w:t>
       </w:r>
     </w:p>
-    <w:bookmarkEnd w:id="111"/>
-    <w:bookmarkStart w:id="112" w:name="Xcba21de383dbfe5f64c19c7c884069cf42c7653"/>
+    <w:bookmarkEnd w:id="109"/>
+    <w:bookmarkStart w:id="110" w:name="Xcba21de383dbfe5f64c19c7c884069cf42c7653"/>
     <w:p>
       <w:pPr>
         <w:pStyle w:val="Bibliography"/>
@@ -22118,8 +22131,8 @@
         <w:t xml:space="preserve">: 1–11.</w:t>
       </w:r>
     </w:p>
-    <w:bookmarkEnd w:id="112"/>
-    <w:bookmarkStart w:id="113" w:name="X6ab33c8c70c8490039a622db77b2e0fc1e5c9cf"/>
+    <w:bookmarkEnd w:id="110"/>
+    <w:bookmarkStart w:id="111" w:name="X6ab33c8c70c8490039a622db77b2e0fc1e5c9cf"/>
     <w:p>
       <w:pPr>
         <w:pStyle w:val="Bibliography"/>
@@ -22320,8 +22333,8 @@
         <w:t xml:space="preserve">: 192–202.</w:t>
       </w:r>
     </w:p>
-    <w:bookmarkEnd w:id="113"/>
-    <w:bookmarkStart w:id="114" w:name="X552fb1a5772b032dc2f7782802f0e80bb8c3ec3"/>
+    <w:bookmarkEnd w:id="111"/>
+    <w:bookmarkStart w:id="112" w:name="X552fb1a5772b032dc2f7782802f0e80bb8c3ec3"/>
     <w:p>
       <w:pPr>
         <w:pStyle w:val="Bibliography"/>
@@ -22611,8 +22624,8 @@
         <w:t xml:space="preserve">: 2279–2297.</w:t>
       </w:r>
     </w:p>
-    <w:bookmarkEnd w:id="114"/>
-    <w:bookmarkStart w:id="115" w:name="Xb5cd92ee10db8a3d14a410a6c77bd63daa52e24"/>
+    <w:bookmarkEnd w:id="112"/>
+    <w:bookmarkStart w:id="113" w:name="Xb5cd92ee10db8a3d14a410a6c77bd63daa52e24"/>
     <w:p>
       <w:pPr>
         <w:pStyle w:val="Bibliography"/>
@@ -22850,8 +22863,8 @@
         <w:t xml:space="preserve">: 744–749.</w:t>
       </w:r>
     </w:p>
-    <w:bookmarkEnd w:id="115"/>
-    <w:bookmarkStart w:id="116" w:name="Xa9c8c83f53e022a0a5889ac8f3e96c8122f9aaa"/>
+    <w:bookmarkEnd w:id="113"/>
+    <w:bookmarkStart w:id="114" w:name="Xa9c8c83f53e022a0a5889ac8f3e96c8122f9aaa"/>
     <w:p>
       <w:pPr>
         <w:pStyle w:val="Bibliography"/>
@@ -22928,8 +22941,8 @@
         <w:t xml:space="preserve">: 537–557.</w:t>
       </w:r>
     </w:p>
-    <w:bookmarkEnd w:id="116"/>
-    <w:bookmarkStart w:id="117" w:name="ref-dettoSpatialVariabilityTropical2015"/>
+    <w:bookmarkEnd w:id="114"/>
+    <w:bookmarkStart w:id="115" w:name="ref-dettoSpatialVariabilityTropical2015"/>
     <w:p>
       <w:pPr>
         <w:pStyle w:val="Bibliography"/>
@@ -23052,8 +23065,8 @@
         <w:t xml:space="preserve">: 294–309.</w:t>
       </w:r>
     </w:p>
-    <w:bookmarkEnd w:id="117"/>
-    <w:bookmarkStart w:id="118" w:name="ref-dietzVerticalPatternsDuration2007"/>
+    <w:bookmarkEnd w:id="115"/>
+    <w:bookmarkStart w:id="116" w:name="ref-dietzVerticalPatternsDuration2007"/>
     <w:p>
       <w:pPr>
         <w:pStyle w:val="Bibliography"/>
@@ -23185,8 +23198,8 @@
         <w:t xml:space="preserve">: 111–117.</w:t>
       </w:r>
     </w:p>
-    <w:bookmarkEnd w:id="118"/>
-    <w:bookmarkStart w:id="119" w:name="ref-dongBiophysicalHomoeostasisLeaf2017"/>
+    <w:bookmarkEnd w:id="116"/>
+    <w:bookmarkStart w:id="117" w:name="ref-dongBiophysicalHomoeostasisLeaf2017"/>
     <w:p>
       <w:pPr>
         <w:pStyle w:val="Bibliography"/>
@@ -23344,8 +23357,8 @@
         <w:t xml:space="preserve">: 998–1007.</w:t>
       </w:r>
     </w:p>
-    <w:bookmarkEnd w:id="119"/>
-    <w:bookmarkStart w:id="120" w:name="ref-doughtyAreTropicalForests2008"/>
+    <w:bookmarkEnd w:id="117"/>
+    <w:bookmarkStart w:id="118" w:name="ref-doughtyAreTropicalForests2008"/>
     <w:p>
       <w:pPr>
         <w:pStyle w:val="Bibliography"/>
@@ -23422,8 +23435,8 @@
         <w:t xml:space="preserve">.</w:t>
       </w:r>
     </w:p>
-    <w:bookmarkEnd w:id="120"/>
-    <w:bookmarkStart w:id="121" w:name="ref-drakeNoEvidenceHomeostatic2020"/>
+    <w:bookmarkEnd w:id="118"/>
+    <w:bookmarkStart w:id="119" w:name="ref-drakeNoEvidenceHomeostatic2020"/>
     <w:p>
       <w:pPr>
         <w:pStyle w:val="Bibliography"/>
@@ -23639,8 +23652,8 @@
         <w:t xml:space="preserve">: 1511–1523.</w:t>
       </w:r>
     </w:p>
-    <w:bookmarkEnd w:id="121"/>
-    <w:bookmarkStart w:id="122" w:name="ref-duffyHowCloseAre2021"/>
+    <w:bookmarkEnd w:id="119"/>
+    <w:bookmarkStart w:id="120" w:name="ref-duffyHowCloseAre2021"/>
     <w:p>
       <w:pPr>
         <w:pStyle w:val="Bibliography"/>
@@ -23809,8 +23822,8 @@
         <w:t xml:space="preserve">: eaay1052.</w:t>
       </w:r>
     </w:p>
-    <w:bookmarkEnd w:id="122"/>
-    <w:bookmarkStart w:id="123" w:name="X3002d96248fc249c3ef6ed2e8b234bec4b11652"/>
+    <w:bookmarkEnd w:id="120"/>
+    <w:bookmarkStart w:id="121" w:name="X3002d96248fc249c3ef6ed2e8b234bec4b11652"/>
     <w:p>
       <w:pPr>
         <w:pStyle w:val="Bibliography"/>
@@ -23919,8 +23932,8 @@
         <w:t xml:space="preserve">: 10744–10749.</w:t>
       </w:r>
     </w:p>
-    <w:bookmarkEnd w:id="123"/>
-    <w:bookmarkStart w:id="124" w:name="ref-duursmaVerticalCanopyGradients2006"/>
+    <w:bookmarkEnd w:id="121"/>
+    <w:bookmarkStart w:id="122" w:name="ref-duursmaVerticalCanopyGradients2006"/>
     <w:p>
       <w:pPr>
         <w:pStyle w:val="Bibliography"/>
@@ -24009,8 +24022,8 @@
         <w:t xml:space="preserve">: 496–506.</w:t>
       </w:r>
     </w:p>
-    <w:bookmarkEnd w:id="124"/>
-    <w:bookmarkStart w:id="125" w:name="ref-fauset_differences_2018"/>
+    <w:bookmarkEnd w:id="122"/>
+    <w:bookmarkStart w:id="123" w:name="ref-fauset_differences_2018"/>
     <w:p>
       <w:pPr>
         <w:pStyle w:val="Bibliography"/>
@@ -24260,8 +24273,8 @@
         <w:t xml:space="preserve">: 1618–1631.</w:t>
       </w:r>
     </w:p>
-    <w:bookmarkEnd w:id="125"/>
-    <w:bookmarkStart w:id="126" w:name="ref-feeley_thermal_2020"/>
+    <w:bookmarkEnd w:id="123"/>
+    <w:bookmarkStart w:id="124" w:name="ref-feeley_thermal_2020"/>
     <w:p>
       <w:pPr>
         <w:pStyle w:val="Bibliography"/>
@@ -24469,8 +24482,8 @@
         <w:t xml:space="preserve">.</w:t>
       </w:r>
     </w:p>
-    <w:bookmarkEnd w:id="126"/>
-    <w:bookmarkStart w:id="127" w:name="X3de0cfb99d1cd4b7eff0cbc89a1155340eb2aeb"/>
+    <w:bookmarkEnd w:id="124"/>
+    <w:bookmarkStart w:id="125" w:name="X3de0cfb99d1cd4b7eff0cbc89a1155340eb2aeb"/>
     <w:p>
       <w:pPr>
         <w:pStyle w:val="Bibliography"/>
@@ -24772,8 +24785,8 @@
         <w:t xml:space="preserve">: 35–54.</w:t>
       </w:r>
     </w:p>
-    <w:bookmarkEnd w:id="127"/>
-    <w:bookmarkStart w:id="128" w:name="ref-fisherECOSTRESSNASANext2020"/>
+    <w:bookmarkEnd w:id="125"/>
+    <w:bookmarkStart w:id="126" w:name="ref-fisherECOSTRESSNASANext2020"/>
     <w:p>
       <w:pPr>
         <w:pStyle w:val="Bibliography"/>
@@ -25105,8 +25118,8 @@
         <w:t xml:space="preserve">: e2019WR026058.</w:t>
       </w:r>
     </w:p>
-    <w:bookmarkEnd w:id="128"/>
-    <w:bookmarkStart w:id="129" w:name="ref-foleyIntegratedBiosphereModel1996"/>
+    <w:bookmarkEnd w:id="126"/>
+    <w:bookmarkStart w:id="127" w:name="ref-foleyIntegratedBiosphereModel1996"/>
     <w:p>
       <w:pPr>
         <w:pStyle w:val="Bibliography"/>
@@ -25298,8 +25311,8 @@
         <w:t xml:space="preserve">: 603–628.</w:t>
       </w:r>
     </w:p>
-    <w:bookmarkEnd w:id="129"/>
-    <w:bookmarkStart w:id="130" w:name="Xac5e726ffd4e488dc03878f2315cd4ace0a8605"/>
+    <w:bookmarkEnd w:id="127"/>
+    <w:bookmarkStart w:id="128" w:name="Xac5e726ffd4e488dc03878f2315cd4ace0a8605"/>
     <w:p>
       <w:pPr>
         <w:pStyle w:val="Bibliography"/>
@@ -25376,8 +25389,8 @@
         <w:t xml:space="preserve">: 161–168.</w:t>
       </w:r>
     </w:p>
-    <w:bookmarkEnd w:id="130"/>
-    <w:bookmarkStart w:id="131" w:name="ref-friedlingsteinClimateCarbonCycle2006"/>
+    <w:bookmarkEnd w:id="128"/>
+    <w:bookmarkStart w:id="129" w:name="ref-friedlingsteinClimateCarbonCycle2006"/>
     <w:p>
       <w:pPr>
         <w:pStyle w:val="Bibliography"/>
@@ -25685,8 +25698,8 @@
         <w:t xml:space="preserve">: 3337–3353.</w:t>
       </w:r>
     </w:p>
-    <w:bookmarkEnd w:id="131"/>
-    <w:bookmarkStart w:id="132" w:name="ref-frittsTreeRingsClimate1976"/>
+    <w:bookmarkEnd w:id="129"/>
+    <w:bookmarkStart w:id="130" w:name="ref-frittsTreeRingsClimate1976"/>
     <w:p>
       <w:pPr>
         <w:pStyle w:val="Bibliography"/>
@@ -25748,8 +25761,8 @@
         <w:t xml:space="preserve">.</w:t>
       </w:r>
     </w:p>
-    <w:bookmarkEnd w:id="132"/>
-    <w:bookmarkStart w:id="133" w:name="X32e5c68cd6d6dcce796ceea2288817807fdd5f7"/>
+    <w:bookmarkEnd w:id="130"/>
+    <w:bookmarkStart w:id="131" w:name="X32e5c68cd6d6dcce796ceea2288817807fdd5f7"/>
     <w:p>
       <w:pPr>
         <w:pStyle w:val="Bibliography"/>
@@ -25963,8 +25976,8 @@
         <w:t xml:space="preserve">.</w:t>
       </w:r>
     </w:p>
-    <w:bookmarkEnd w:id="133"/>
-    <w:bookmarkStart w:id="134" w:name="ref-gebauerEffectsProlongedDrought2015"/>
+    <w:bookmarkEnd w:id="131"/>
+    <w:bookmarkStart w:id="132" w:name="ref-gebauerEffectsProlongedDrought2015"/>
     <w:p>
       <w:pPr>
         <w:pStyle w:val="Bibliography"/>
@@ -26168,8 +26181,8 @@
         <w:t xml:space="preserve">: 4989–4998.</w:t>
       </w:r>
     </w:p>
-    <w:bookmarkEnd w:id="134"/>
-    <w:bookmarkStart w:id="135" w:name="Xb82884cf4cc16b9451257e820e458ba31c63b1a"/>
+    <w:bookmarkEnd w:id="132"/>
+    <w:bookmarkStart w:id="133" w:name="Xb82884cf4cc16b9451257e820e458ba31c63b1a"/>
     <w:p>
       <w:pPr>
         <w:pStyle w:val="Bibliography"/>
@@ -26369,8 +26382,8 @@
         <w:t xml:space="preserve">: 20–36.</w:t>
       </w:r>
     </w:p>
-    <w:bookmarkEnd w:id="135"/>
-    <w:bookmarkStart w:id="136" w:name="X7fab80cf6f48035d9cdd3e58cfe6eed38f29458"/>
+    <w:bookmarkEnd w:id="133"/>
+    <w:bookmarkStart w:id="134" w:name="X7fab80cf6f48035d9cdd3e58cfe6eed38f29458"/>
     <w:p>
       <w:pPr>
         <w:pStyle w:val="Bibliography"/>
@@ -26488,8 +26501,8 @@
         <w:t xml:space="preserve">: 172–181.</w:t>
       </w:r>
     </w:p>
-    <w:bookmarkEnd w:id="136"/>
-    <w:bookmarkStart w:id="137" w:name="Xf18c6bff4762da1124f9106bb0871d78b211cfd"/>
+    <w:bookmarkEnd w:id="134"/>
+    <w:bookmarkStart w:id="135" w:name="Xf18c6bff4762da1124f9106bb0871d78b211cfd"/>
     <w:p>
       <w:pPr>
         <w:pStyle w:val="Bibliography"/>
@@ -26624,8 +26637,8 @@
         <w:t xml:space="preserve">: 471–483.</w:t>
       </w:r>
     </w:p>
-    <w:bookmarkEnd w:id="137"/>
-    <w:bookmarkStart w:id="138" w:name="ref-griffinCanopyPositionAffects2002"/>
+    <w:bookmarkEnd w:id="135"/>
+    <w:bookmarkStart w:id="136" w:name="ref-griffinCanopyPositionAffects2002"/>
     <w:p>
       <w:pPr>
         <w:pStyle w:val="Bibliography"/>
@@ -26737,8 +26750,8 @@
         <w:t xml:space="preserve">: 609–619.</w:t>
       </w:r>
     </w:p>
-    <w:bookmarkEnd w:id="138"/>
-    <w:bookmarkStart w:id="139" w:name="ref-grossiordPlantResponsesRising2020"/>
+    <w:bookmarkEnd w:id="136"/>
+    <w:bookmarkStart w:id="137" w:name="ref-grossiordPlantResponsesRising2020"/>
     <w:p>
       <w:pPr>
         <w:pStyle w:val="Bibliography"/>
@@ -26953,8 +26966,8 @@
         <w:t xml:space="preserve">: 1550–1566.</w:t>
       </w:r>
     </w:p>
-    <w:bookmarkEnd w:id="139"/>
-    <w:bookmarkStart w:id="140" w:name="ref-hadleyInfluenceKrummholzMat1987"/>
+    <w:bookmarkEnd w:id="137"/>
+    <w:bookmarkStart w:id="138" w:name="ref-hadleyInfluenceKrummholzMat1987"/>
     <w:p>
       <w:pPr>
         <w:pStyle w:val="Bibliography"/>
@@ -27064,8 +27077,8 @@
         <w:t xml:space="preserve">: 82–90.</w:t>
       </w:r>
     </w:p>
-    <w:bookmarkEnd w:id="140"/>
-    <w:bookmarkStart w:id="141" w:name="X71264e4808ee9ace3d28bb6b1dd2058ff589128"/>
+    <w:bookmarkEnd w:id="138"/>
+    <w:bookmarkStart w:id="139" w:name="X71264e4808ee9ace3d28bb6b1dd2058ff589128"/>
     <w:p>
       <w:pPr>
         <w:pStyle w:val="Bibliography"/>
@@ -27142,8 +27155,8 @@
         <w:t xml:space="preserve">: 557–565.</w:t>
       </w:r>
     </w:p>
-    <w:bookmarkEnd w:id="141"/>
-    <w:bookmarkStart w:id="142" w:name="ref-hanberryOpenForestEcosystems2020a"/>
+    <w:bookmarkEnd w:id="139"/>
+    <w:bookmarkStart w:id="140" w:name="ref-hanberryOpenForestEcosystems2020a"/>
     <w:p>
       <w:pPr>
         <w:pStyle w:val="Bibliography"/>
@@ -27255,8 +27268,8 @@
         <w:t xml:space="preserve">: 118256.</w:t>
       </w:r>
     </w:p>
-    <w:bookmarkEnd w:id="142"/>
-    <w:bookmarkStart w:id="143" w:name="X343fd0e241da9e08c6c56a598c2de99cb0f7593"/>
+    <w:bookmarkEnd w:id="140"/>
+    <w:bookmarkStart w:id="141" w:name="X343fd0e241da9e08c6c56a598c2de99cb0f7593"/>
     <w:p>
       <w:pPr>
         <w:pStyle w:val="Bibliography"/>
@@ -27368,8 +27381,8 @@
         <w:t xml:space="preserve">: e02431.</w:t>
       </w:r>
     </w:p>
-    <w:bookmarkEnd w:id="143"/>
-    <w:bookmarkStart w:id="144" w:name="X0a0a37fef67d9cc3d6b43d9f5be844691d2f573"/>
+    <w:bookmarkEnd w:id="141"/>
+    <w:bookmarkStart w:id="142" w:name="X0a0a37fef67d9cc3d6b43d9f5be844691d2f573"/>
     <w:p>
       <w:pPr>
         <w:pStyle w:val="Bibliography"/>
@@ -27469,8 +27482,8 @@
         <w:t xml:space="preserve">: 354–364.</w:t>
       </w:r>
     </w:p>
-    <w:bookmarkEnd w:id="144"/>
-    <w:bookmarkStart w:id="145" w:name="ref-hardwickRelationshipLeafArea2015"/>
+    <w:bookmarkEnd w:id="142"/>
+    <w:bookmarkStart w:id="143" w:name="ref-hardwickRelationshipLeafArea2015"/>
     <w:p>
       <w:pPr>
         <w:pStyle w:val="Bibliography"/>
@@ -27651,8 +27664,8 @@
         <w:t xml:space="preserve">: 187–195.</w:t>
       </w:r>
     </w:p>
-    <w:bookmarkEnd w:id="145"/>
-    <w:bookmarkStart w:id="146" w:name="ref-harleyEffectsLightTemperature1996"/>
+    <w:bookmarkEnd w:id="143"/>
+    <w:bookmarkStart w:id="144" w:name="ref-harleyEffectsLightTemperature1996"/>
     <w:p>
       <w:pPr>
         <w:pStyle w:val="Bibliography"/>
@@ -27761,8 +27774,8 @@
         <w:t xml:space="preserve">: 25–32.</w:t>
       </w:r>
     </w:p>
-    <w:bookmarkEnd w:id="146"/>
-    <w:bookmarkStart w:id="147" w:name="X051e7a77b2fb1f6849538bfd5673d451d0a018f"/>
+    <w:bookmarkEnd w:id="144"/>
+    <w:bookmarkStart w:id="145" w:name="X051e7a77b2fb1f6849538bfd5673d451d0a018f"/>
     <w:p>
       <w:pPr>
         <w:pStyle w:val="Bibliography"/>
@@ -27862,8 +27875,8 @@
         <w:t xml:space="preserve">: 705–714.</w:t>
       </w:r>
     </w:p>
-    <w:bookmarkEnd w:id="147"/>
-    <w:bookmarkStart w:id="148" w:name="ref-harrisChangesLeafProperties2013"/>
+    <w:bookmarkEnd w:id="145"/>
+    <w:bookmarkStart w:id="146" w:name="ref-harrisChangesLeafProperties2013"/>
     <w:p>
       <w:pPr>
         <w:pStyle w:val="Bibliography"/>
@@ -27948,8 +27961,8 @@
         <w:t xml:space="preserve">: 169–180.</w:t>
       </w:r>
     </w:p>
-    <w:bookmarkEnd w:id="148"/>
-    <w:bookmarkStart w:id="149" w:name="X0df9cdc6c3b1e3bc87adca3624018d437548b14"/>
+    <w:bookmarkEnd w:id="146"/>
+    <w:bookmarkStart w:id="147" w:name="X0df9cdc6c3b1e3bc87adca3624018d437548b14"/>
     <w:p>
       <w:pPr>
         <w:pStyle w:val="Bibliography"/>
@@ -28038,8 +28051,8 @@
         <w:t xml:space="preserve">: 324–333.</w:t>
       </w:r>
     </w:p>
-    <w:bookmarkEnd w:id="149"/>
-    <w:bookmarkStart w:id="150" w:name="ref-heChangesShadowShifting2018"/>
+    <w:bookmarkEnd w:id="147"/>
+    <w:bookmarkStart w:id="148" w:name="ref-heChangesShadowShifting2018"/>
     <w:p>
       <w:pPr>
         <w:pStyle w:val="Bibliography"/>
@@ -28285,8 +28298,8 @@
         <w:t xml:space="preserve">: 5052–5061.</w:t>
       </w:r>
     </w:p>
-    <w:bookmarkEnd w:id="150"/>
-    <w:bookmarkStart w:id="151" w:name="X4a4787bd88cd8955b7cee124ab160c67705270b"/>
+    <w:bookmarkEnd w:id="148"/>
+    <w:bookmarkStart w:id="149" w:name="X4a4787bd88cd8955b7cee124ab160c67705270b"/>
     <w:p>
       <w:pPr>
         <w:pStyle w:val="Bibliography"/>
@@ -28386,8 +28399,8 @@
         <w:t xml:space="preserve">: 637–651.</w:t>
       </w:r>
     </w:p>
-    <w:bookmarkEnd w:id="151"/>
-    <w:bookmarkStart w:id="152" w:name="ref-houterOntogeneticChangesLeaf2012"/>
+    <w:bookmarkEnd w:id="149"/>
+    <w:bookmarkStart w:id="150" w:name="ref-houterOntogeneticChangesLeaf2012"/>
     <w:p>
       <w:pPr>
         <w:pStyle w:val="Bibliography"/>
@@ -28464,8 +28477,8 @@
         <w:t xml:space="preserve">: 33–45.</w:t>
       </w:r>
     </w:p>
-    <w:bookmarkEnd w:id="152"/>
-    <w:bookmarkStart w:id="153" w:name="ref-huangAirTemperatureOptima2019"/>
+    <w:bookmarkEnd w:id="150"/>
+    <w:bookmarkStart w:id="151" w:name="ref-huangAirTemperatureOptima2019"/>
     <w:p>
       <w:pPr>
         <w:pStyle w:val="Bibliography"/>
@@ -28746,8 +28759,8 @@
         <w:t xml:space="preserve">: 772–779.</w:t>
       </w:r>
     </w:p>
-    <w:bookmarkEnd w:id="153"/>
-    <w:bookmarkStart w:id="154" w:name="ref-hulleyNewECOSTRESSMODIS2019"/>
+    <w:bookmarkEnd w:id="151"/>
+    <w:bookmarkStart w:id="152" w:name="ref-hulleyNewECOSTRESSMODIS2019"/>
     <w:p>
       <w:pPr>
         <w:pStyle w:val="Bibliography"/>
@@ -28939,8 +28952,8 @@
         <w:t xml:space="preserve">: 2136.</w:t>
       </w:r>
     </w:p>
-    <w:bookmarkEnd w:id="154"/>
-    <w:bookmarkStart w:id="155" w:name="ref-hurttTerrestrialModelsGlobal1998"/>
+    <w:bookmarkEnd w:id="152"/>
+    <w:bookmarkStart w:id="153" w:name="ref-hurttTerrestrialModelsGlobal1998"/>
     <w:p>
       <w:pPr>
         <w:pStyle w:val="Bibliography"/>
@@ -29063,8 +29076,8 @@
         <w:t xml:space="preserve">: 581–590.</w:t>
       </w:r>
     </w:p>
-    <w:bookmarkEnd w:id="155"/>
-    <w:bookmarkStart w:id="156" w:name="ref-ichieEcologicalDistributionLeaf2016"/>
+    <w:bookmarkEnd w:id="153"/>
+    <w:bookmarkStart w:id="154" w:name="ref-ichieEcologicalDistributionLeaf2016"/>
     <w:p>
       <w:pPr>
         <w:pStyle w:val="Bibliography"/>
@@ -29222,8 +29235,8 @@
         <w:t xml:space="preserve">: 625–635.</w:t>
       </w:r>
     </w:p>
-    <w:bookmarkEnd w:id="156"/>
-    <w:bookmarkStart w:id="157" w:name="ref-ipccClimateChangeWidespread2021"/>
+    <w:bookmarkEnd w:id="154"/>
+    <w:bookmarkStart w:id="155" w:name="ref-ipccClimateChangeWidespread2021"/>
     <w:p>
       <w:pPr>
         <w:pStyle w:val="Bibliography"/>
@@ -29275,8 +29288,8 @@
         <w:t xml:space="preserve">.</w:t>
       </w:r>
     </w:p>
-    <w:bookmarkEnd w:id="157"/>
-    <w:bookmarkStart w:id="158" w:name="X5c35dc2627a25b52197dc389c55eac02e88078d"/>
+    <w:bookmarkEnd w:id="155"/>
+    <w:bookmarkStart w:id="156" w:name="X5c35dc2627a25b52197dc389c55eac02e88078d"/>
     <w:p>
       <w:pPr>
         <w:pStyle w:val="Bibliography"/>
@@ -29415,8 +29428,8 @@
         <w:t xml:space="preserve">: 342–355.</w:t>
       </w:r>
     </w:p>
-    <w:bookmarkEnd w:id="158"/>
-    <w:bookmarkStart w:id="159" w:name="ref-johnstonWhatLiesVertical2020"/>
+    <w:bookmarkEnd w:id="156"/>
+    <w:bookmarkStart w:id="157" w:name="ref-johnstonWhatLiesVertical2020"/>
     <w:p>
       <w:pPr>
         <w:pStyle w:val="Bibliography"/>
@@ -29582,8 +29595,8 @@
         <w:t xml:space="preserve">: B088–03.</w:t>
       </w:r>
     </w:p>
-    <w:bookmarkEnd w:id="159"/>
-    <w:bookmarkStart w:id="160" w:name="ref-juckerCanopyStructureTopography2018"/>
+    <w:bookmarkEnd w:id="157"/>
+    <w:bookmarkStart w:id="158" w:name="ref-juckerCanopyStructureTopography2018"/>
     <w:p>
       <w:pPr>
         <w:pStyle w:val="Bibliography"/>
@@ -29798,8 +29811,8 @@
         <w:t xml:space="preserve">: 5243–5258.</w:t>
       </w:r>
     </w:p>
-    <w:bookmarkEnd w:id="160"/>
-    <w:bookmarkStart w:id="161" w:name="ref-kafutiFoliarWoodTraits2020"/>
+    <w:bookmarkEnd w:id="158"/>
+    <w:bookmarkStart w:id="159" w:name="ref-kafutiFoliarWoodTraits2020"/>
     <w:p>
       <w:pPr>
         <w:pStyle w:val="Bibliography"/>
@@ -30112,8 +30125,8 @@
         <w:t xml:space="preserve">: 35.</w:t>
       </w:r>
     </w:p>
-    <w:bookmarkEnd w:id="161"/>
-    <w:bookmarkStart w:id="162" w:name="ref-keenanGlobalLeafTrait2016"/>
+    <w:bookmarkEnd w:id="159"/>
+    <w:bookmarkStart w:id="160" w:name="ref-keenanGlobalLeafTrait2016"/>
     <w:p>
       <w:pPr>
         <w:pStyle w:val="Bibliography"/>
@@ -30190,8 +30203,8 @@
         <w:t xml:space="preserve">: 1–6.</w:t>
       </w:r>
     </w:p>
-    <w:bookmarkEnd w:id="162"/>
-    <w:bookmarkStart w:id="163" w:name="ref-kenzoHeightrelatedChangesLeaf2015"/>
+    <w:bookmarkEnd w:id="160"/>
+    <w:bookmarkStart w:id="161" w:name="ref-kenzoHeightrelatedChangesLeaf2015"/>
     <w:p>
       <w:pPr>
         <w:pStyle w:val="Bibliography"/>
@@ -30372,8 +30385,8 @@
         <w:t xml:space="preserve">: 191–202.</w:t>
       </w:r>
     </w:p>
-    <w:bookmarkEnd w:id="163"/>
-    <w:bookmarkStart w:id="164" w:name="X3a6f9ee15b8015b1bca813a9f6cfc03481d0493"/>
+    <w:bookmarkEnd w:id="161"/>
+    <w:bookmarkStart w:id="162" w:name="X3a6f9ee15b8015b1bca813a9f6cfc03481d0493"/>
     <w:p>
       <w:pPr>
         <w:pStyle w:val="Bibliography"/>
@@ -30522,8 +30535,8 @@
         <w:t xml:space="preserve">: 373–383.</w:t>
       </w:r>
     </w:p>
-    <w:bookmarkEnd w:id="164"/>
-    <w:bookmarkStart w:id="165" w:name="ref-kitaoCanopyNitrogenDistribution2018"/>
+    <w:bookmarkEnd w:id="162"/>
+    <w:bookmarkStart w:id="163" w:name="ref-kitaoCanopyNitrogenDistribution2018"/>
     <w:p>
       <w:pPr>
         <w:pStyle w:val="Bibliography"/>
@@ -30692,8 +30705,8 @@
         <w:t xml:space="preserve">: 503.</w:t>
       </w:r>
     </w:p>
-    <w:bookmarkEnd w:id="165"/>
-    <w:bookmarkStart w:id="166" w:name="ref-kochDiurnalPatternsLeaf1994"/>
+    <w:bookmarkEnd w:id="163"/>
+    <w:bookmarkStart w:id="164" w:name="ref-kochDiurnalPatternsLeaf1994"/>
     <w:p>
       <w:pPr>
         <w:pStyle w:val="Bibliography"/>
@@ -30823,8 +30836,8 @@
         <w:t xml:space="preserve">: 347–360.</w:t>
       </w:r>
     </w:p>
-    <w:bookmarkEnd w:id="166"/>
-    <w:bookmarkStart w:id="167" w:name="ref-koike_leaf_2001"/>
+    <w:bookmarkEnd w:id="164"/>
+    <w:bookmarkStart w:id="165" w:name="ref-koike_leaf_2001"/>
     <w:p>
       <w:pPr>
         <w:pStyle w:val="Bibliography"/>
@@ -30970,8 +30983,8 @@
         <w:t xml:space="preserve">: 951–958.</w:t>
       </w:r>
     </w:p>
-    <w:bookmarkEnd w:id="167"/>
-    <w:bookmarkStart w:id="168" w:name="ref-koikeCanopyStructureTropical1993"/>
+    <w:bookmarkEnd w:id="165"/>
+    <w:bookmarkStart w:id="166" w:name="ref-koikeCanopyStructureTropical1993"/>
     <w:p>
       <w:pPr>
         <w:pStyle w:val="Bibliography"/>
@@ -31093,8 +31106,8 @@
         <w:t xml:space="preserve">: 230–235.</w:t>
       </w:r>
     </w:p>
-    <w:bookmarkEnd w:id="168"/>
-    <w:bookmarkStart w:id="169" w:name="ref-konradLeafTemperatureIts2021"/>
+    <w:bookmarkEnd w:id="166"/>
+    <w:bookmarkStart w:id="167" w:name="ref-konradLeafTemperatureIts2021"/>
     <w:p>
       <w:pPr>
         <w:pStyle w:val="Bibliography"/>
@@ -31215,8 +31228,8 @@
         <w:t xml:space="preserve">: 866–885.</w:t>
       </w:r>
     </w:p>
-    <w:bookmarkEnd w:id="169"/>
-    <w:bookmarkStart w:id="170" w:name="X5420aaee1de5abfe4639cf3bbfbf61bc8059d6f"/>
+    <w:bookmarkEnd w:id="167"/>
+    <w:bookmarkStart w:id="168" w:name="X5420aaee1de5abfe4639cf3bbfbf61bc8059d6f"/>
     <w:p>
       <w:pPr>
         <w:pStyle w:val="Bibliography"/>
@@ -31293,8 +31306,8 @@
         <w:t xml:space="preserve">: 1173–1184.</w:t>
       </w:r>
     </w:p>
-    <w:bookmarkEnd w:id="170"/>
-    <w:bookmarkStart w:id="171" w:name="X0873e4c82f80ee6eb7b914f33222ddfaa349c12"/>
+    <w:bookmarkEnd w:id="168"/>
+    <w:bookmarkStart w:id="169" w:name="X0873e4c82f80ee6eb7b914f33222ddfaa349c12"/>
     <w:p>
       <w:pPr>
         <w:pStyle w:val="Bibliography"/>
@@ -31489,8 +31502,8 @@
         <w:t xml:space="preserve">: 280–290.</w:t>
       </w:r>
     </w:p>
-    <w:bookmarkEnd w:id="171"/>
-    <w:bookmarkStart w:id="172" w:name="ref-krauseLargeUncertaintyCarbon2018"/>
+    <w:bookmarkEnd w:id="169"/>
+    <w:bookmarkStart w:id="170" w:name="ref-krauseLargeUncertaintyCarbon2018"/>
     <w:p>
       <w:pPr>
         <w:pStyle w:val="Bibliography"/>
@@ -31771,8 +31784,8 @@
         <w:t xml:space="preserve">: 3025–3038.</w:t>
       </w:r>
     </w:p>
-    <w:bookmarkEnd w:id="172"/>
-    <w:bookmarkStart w:id="173" w:name="ref-krinnerDynamicGlobalVegetation2005"/>
+    <w:bookmarkEnd w:id="170"/>
+    <w:bookmarkStart w:id="171" w:name="ref-krinnerDynamicGlobalVegetation2005"/>
     <w:p>
       <w:pPr>
         <w:pStyle w:val="Bibliography"/>
@@ -32010,8 +32023,8 @@
         <w:t xml:space="preserve">.</w:t>
       </w:r>
     </w:p>
-    <w:bookmarkEnd w:id="173"/>
-    <w:bookmarkStart w:id="174" w:name="X650fc5b456d47359719c4c35cc99270dae66863"/>
+    <w:bookmarkEnd w:id="171"/>
+    <w:bookmarkStart w:id="172" w:name="X650fc5b456d47359719c4c35cc99270dae66863"/>
     <w:p>
       <w:pPr>
         <w:pStyle w:val="Bibliography"/>
@@ -32292,8 +32305,8 @@
         <w:t xml:space="preserve">: 768–784.</w:t>
       </w:r>
     </w:p>
-    <w:bookmarkEnd w:id="174"/>
-    <w:bookmarkStart w:id="175" w:name="Xdd1df79d2721105689c298aeaa965e990bfe85a"/>
+    <w:bookmarkEnd w:id="172"/>
+    <w:bookmarkStart w:id="173" w:name="Xdd1df79d2721105689c298aeaa965e990bfe85a"/>
     <w:p>
       <w:pPr>
         <w:pStyle w:val="Bibliography"/>
@@ -32574,8 +32587,8 @@
         <w:t xml:space="preserve">: 768–784.</w:t>
       </w:r>
     </w:p>
-    <w:bookmarkEnd w:id="175"/>
-    <w:bookmarkStart w:id="176" w:name="ref-kunertRevisedHydrologicalModel2017"/>
+    <w:bookmarkEnd w:id="173"/>
+    <w:bookmarkStart w:id="174" w:name="ref-kunertRevisedHydrologicalModel2017"/>
     <w:p>
       <w:pPr>
         <w:pStyle w:val="Bibliography"/>
@@ -32788,8 +32801,8 @@
         <w:t xml:space="preserve">: 47–57.</w:t>
       </w:r>
     </w:p>
-    <w:bookmarkEnd w:id="176"/>
-    <w:bookmarkStart w:id="177" w:name="ref-kusiPlasticLeafMorphology2020"/>
+    <w:bookmarkEnd w:id="174"/>
+    <w:bookmarkStart w:id="175" w:name="ref-kusiPlasticLeafMorphology2020"/>
     <w:p>
       <w:pPr>
         <w:pStyle w:val="Bibliography"/>
@@ -32887,8 +32900,8 @@
         <w:t xml:space="preserve">: 24–37.</w:t>
       </w:r>
     </w:p>
-    <w:bookmarkEnd w:id="177"/>
-    <w:bookmarkStart w:id="178" w:name="ref-lauranceRainForestFragmentation2006"/>
+    <w:bookmarkEnd w:id="175"/>
+    <w:bookmarkStart w:id="176" w:name="ref-lauranceRainForestFragmentation2006"/>
     <w:p>
       <w:pPr>
         <w:pStyle w:val="Bibliography"/>
@@ -33113,8 +33126,8 @@
         <w:t xml:space="preserve">: 469–482.</w:t>
       </w:r>
     </w:p>
-    <w:bookmarkEnd w:id="178"/>
-    <w:bookmarkStart w:id="179" w:name="ref-lawLeafAreaDistribution2001"/>
+    <w:bookmarkEnd w:id="176"/>
+    <w:bookmarkStart w:id="177" w:name="ref-lawLeafAreaDistribution2001"/>
     <w:p>
       <w:pPr>
         <w:pStyle w:val="Bibliography"/>
@@ -33214,8 +33227,8 @@
         <w:t xml:space="preserve">: 777–787.</w:t>
       </w:r>
     </w:p>
-    <w:bookmarkEnd w:id="179"/>
-    <w:bookmarkStart w:id="180" w:name="X856c90da798c0957ab768463916b1a1e9334634"/>
+    <w:bookmarkEnd w:id="177"/>
+    <w:bookmarkStart w:id="178" w:name="X856c90da798c0957ab768463916b1a1e9334634"/>
     <w:p>
       <w:pPr>
         <w:pStyle w:val="Bibliography"/>
@@ -33339,8 +33352,8 @@
         <w:t xml:space="preserve">: 263–280.</w:t>
       </w:r>
     </w:p>
-    <w:bookmarkEnd w:id="180"/>
-    <w:bookmarkStart w:id="181" w:name="ref-leighInfluenceLeafSize2017"/>
+    <w:bookmarkEnd w:id="178"/>
+    <w:bookmarkStart w:id="179" w:name="ref-leighInfluenceLeafSize2017"/>
     <w:p>
       <w:pPr>
         <w:pStyle w:val="Bibliography"/>
@@ -33463,8 +33476,8 @@
         <w:t xml:space="preserve">: 237–248.</w:t>
       </w:r>
     </w:p>
-    <w:bookmarkEnd w:id="181"/>
-    <w:bookmarkStart w:id="182" w:name="ref-leuzingerTreeSpeciesDiversity2007"/>
+    <w:bookmarkEnd w:id="179"/>
+    <w:bookmarkStart w:id="180" w:name="ref-leuzingerTreeSpeciesDiversity2007"/>
     <w:p>
       <w:pPr>
         <w:pStyle w:val="Bibliography"/>
@@ -33541,8 +33554,8 @@
         <w:t xml:space="preserve">: 29–37.</w:t>
       </w:r>
     </w:p>
-    <w:bookmarkEnd w:id="182"/>
-    <w:bookmarkStart w:id="183" w:name="X5cbee2578a383789e0575e3c8f1fba175a7b5e1"/>
+    <w:bookmarkEnd w:id="180"/>
+    <w:bookmarkStart w:id="181" w:name="X5cbee2578a383789e0575e3c8f1fba175a7b5e1"/>
     <w:p>
       <w:pPr>
         <w:pStyle w:val="Bibliography"/>
@@ -33665,8 +33678,8 @@
         <w:t xml:space="preserve">: 463–472.</w:t>
       </w:r>
     </w:p>
-    <w:bookmarkEnd w:id="183"/>
-    <w:bookmarkStart w:id="184" w:name="ref-liakouraTrichomeDensityIts1997"/>
+    <w:bookmarkEnd w:id="181"/>
+    <w:bookmarkStart w:id="182" w:name="ref-liakouraTrichomeDensityIts1997"/>
     <w:p>
       <w:pPr>
         <w:pStyle w:val="Bibliography"/>
@@ -33830,8 +33843,8 @@
         <w:t xml:space="preserve">: 223–229.</w:t>
       </w:r>
     </w:p>
-    <w:bookmarkEnd w:id="184"/>
-    <w:bookmarkStart w:id="185" w:name="ref-lloydEffectsRisingTemperatures2008"/>
+    <w:bookmarkEnd w:id="182"/>
+    <w:bookmarkStart w:id="183" w:name="ref-lloydEffectsRisingTemperatures2008"/>
     <w:p>
       <w:pPr>
         <w:pStyle w:val="Bibliography"/>
@@ -33914,8 +33927,8 @@
         <w:t xml:space="preserve">: 1811–1817.</w:t>
       </w:r>
     </w:p>
-    <w:bookmarkEnd w:id="185"/>
-    <w:bookmarkStart w:id="186" w:name="ref-lowmanForestCanopies1995"/>
+    <w:bookmarkEnd w:id="183"/>
+    <w:bookmarkStart w:id="184" w:name="ref-lowmanForestCanopies1995"/>
     <w:p>
       <w:pPr>
         <w:pStyle w:val="Bibliography"/>
@@ -33978,8 +33991,8 @@
         <w:t xml:space="preserve">. In: Endeavour.</w:t>
       </w:r>
     </w:p>
-    <w:bookmarkEnd w:id="186"/>
-    <w:bookmarkStart w:id="187" w:name="ref-luskWhyAreEvergreen2008"/>
+    <w:bookmarkEnd w:id="184"/>
+    <w:bookmarkStart w:id="185" w:name="ref-luskWhyAreEvergreen2008"/>
     <w:p>
       <w:pPr>
         <w:pStyle w:val="Bibliography"/>
@@ -34125,8 +34138,8 @@
         <w:t xml:space="preserve">: 299–303.</w:t>
       </w:r>
     </w:p>
-    <w:bookmarkEnd w:id="187"/>
-    <w:bookmarkStart w:id="188" w:name="ref-maesPlantFunctionalTrait2020"/>
+    <w:bookmarkEnd w:id="185"/>
+    <w:bookmarkStart w:id="186" w:name="ref-maesPlantFunctionalTrait2020"/>
     <w:p>
       <w:pPr>
         <w:pStyle w:val="Bibliography"/>
@@ -34419,8 +34432,8 @@
         <w:t xml:space="preserve">: 410–424.</w:t>
       </w:r>
     </w:p>
-    <w:bookmarkEnd w:id="188"/>
-    <w:bookmarkStart w:id="189" w:name="ref-majasalmiImpactTreeCanopy2020"/>
+    <w:bookmarkEnd w:id="186"/>
+    <w:bookmarkStart w:id="187" w:name="ref-majasalmiImpactTreeCanopy2020"/>
     <w:p>
       <w:pPr>
         <w:pStyle w:val="Bibliography"/>
@@ -34497,8 +34510,8 @@
         <w:t xml:space="preserve">: 118100.</w:t>
       </w:r>
     </w:p>
-    <w:bookmarkEnd w:id="189"/>
-    <w:bookmarkStart w:id="190" w:name="ref-marencoLeafTraitPlasticity2017"/>
+    <w:bookmarkEnd w:id="187"/>
+    <w:bookmarkStart w:id="188" w:name="ref-marencoLeafTraitPlasticity2017"/>
     <w:p>
       <w:pPr>
         <w:pStyle w:val="Bibliography"/>
@@ -34630,8 +34643,8 @@
         <w:t xml:space="preserve">: 679–688.</w:t>
       </w:r>
     </w:p>
-    <w:bookmarkEnd w:id="190"/>
-    <w:bookmarkStart w:id="191" w:name="ref-mariasImpactsLeafAge2017"/>
+    <w:bookmarkEnd w:id="188"/>
+    <w:bookmarkStart w:id="189" w:name="ref-mariasImpactsLeafAge2017"/>
     <w:p>
       <w:pPr>
         <w:pStyle w:val="Bibliography"/>
@@ -34743,8 +34756,8 @@
         <w:t xml:space="preserve">: 1297–1310.</w:t>
       </w:r>
     </w:p>
-    <w:bookmarkEnd w:id="191"/>
-    <w:bookmarkStart w:id="192" w:name="ref-martin_boundary_1999"/>
+    <w:bookmarkEnd w:id="189"/>
+    <w:bookmarkStart w:id="190" w:name="ref-martin_boundary_1999"/>
     <w:p>
       <w:pPr>
         <w:pStyle w:val="Bibliography"/>
@@ -34879,8 +34892,8 @@
         <w:t xml:space="preserve">: 435–443.</w:t>
       </w:r>
     </w:p>
-    <w:bookmarkEnd w:id="192"/>
-    <w:bookmarkStart w:id="193" w:name="Xf3ea554f25ac6d965f2c36dce0e401d8f80642d"/>
+    <w:bookmarkEnd w:id="190"/>
+    <w:bookmarkStart w:id="191" w:name="Xf3ea554f25ac6d965f2c36dce0e401d8f80642d"/>
     <w:p>
       <w:pPr>
         <w:pStyle w:val="Bibliography"/>
@@ -34980,8 +34993,8 @@
         <w:t xml:space="preserve">: 354–365.</w:t>
       </w:r>
     </w:p>
-    <w:bookmarkEnd w:id="193"/>
-    <w:bookmarkStart w:id="194" w:name="ref-matsubaraSunshadePatternsLeaf2009"/>
+    <w:bookmarkEnd w:id="191"/>
+    <w:bookmarkStart w:id="192" w:name="ref-matsubaraSunshadePatternsLeaf2009"/>
     <w:p>
       <w:pPr>
         <w:pStyle w:val="Bibliography"/>
@@ -35262,8 +35275,8 @@
         <w:t xml:space="preserve">: 20–36.</w:t>
       </w:r>
     </w:p>
-    <w:bookmarkEnd w:id="194"/>
-    <w:bookmarkStart w:id="195" w:name="ref-mauTemperateTropicalForest2018"/>
+    <w:bookmarkEnd w:id="192"/>
+    <w:bookmarkStart w:id="193" w:name="ref-mauTemperateTropicalForest2018"/>
     <w:p>
       <w:pPr>
         <w:pStyle w:val="Bibliography"/>
@@ -35431,8 +35444,8 @@
         <w:t xml:space="preserve">: 47.</w:t>
       </w:r>
     </w:p>
-    <w:bookmarkEnd w:id="195"/>
-    <w:bookmarkStart w:id="196" w:name="ref-mcdowellPervasiveShiftsForest2020"/>
+    <w:bookmarkEnd w:id="193"/>
+    <w:bookmarkStart w:id="194" w:name="ref-mcdowellPervasiveShiftsForest2020"/>
     <w:p>
       <w:pPr>
         <w:pStyle w:val="Bibliography"/>
@@ -35713,8 +35726,8 @@
         <w:t xml:space="preserve">: eaaz9463.</w:t>
       </w:r>
     </w:p>
-    <w:bookmarkEnd w:id="196"/>
-    <w:bookmarkStart w:id="197" w:name="ref-mcdowellRelationshipTreeHeight2011"/>
+    <w:bookmarkEnd w:id="194"/>
+    <w:bookmarkStart w:id="195" w:name="ref-mcdowellRelationshipTreeHeight2011"/>
     <w:p>
       <w:pPr>
         <w:pStyle w:val="Bibliography"/>
@@ -35894,8 +35907,8 @@
         <w:t xml:space="preserve">, 255–286.</w:t>
       </w:r>
     </w:p>
-    <w:bookmarkEnd w:id="197"/>
-    <w:bookmarkStart w:id="198" w:name="ref-mcgregorTreeHeightLeaf2021"/>
+    <w:bookmarkEnd w:id="195"/>
+    <w:bookmarkStart w:id="196" w:name="ref-mcgregorTreeHeightLeaf2021"/>
     <w:p>
       <w:pPr>
         <w:pStyle w:val="Bibliography"/>
@@ -36176,8 +36189,8 @@
         <w:t xml:space="preserve">: 601–616.</w:t>
       </w:r>
     </w:p>
-    <w:bookmarkEnd w:id="198"/>
-    <w:bookmarkStart w:id="199" w:name="ref-meakemRoleTreeSize2018"/>
+    <w:bookmarkEnd w:id="196"/>
+    <w:bookmarkStart w:id="197" w:name="ref-meakemRoleTreeSize2018"/>
     <w:p>
       <w:pPr>
         <w:pStyle w:val="Bibliography"/>
@@ -36415,8 +36428,8 @@
         <w:t xml:space="preserve">: 947–958.</w:t>
       </w:r>
     </w:p>
-    <w:bookmarkEnd w:id="199"/>
-    <w:bookmarkStart w:id="200" w:name="X125210920704706108147a9ff2cef7ae8ef3516"/>
+    <w:bookmarkEnd w:id="197"/>
+    <w:bookmarkStart w:id="198" w:name="X125210920704706108147a9ff2cef7ae8ef3516"/>
     <w:p>
       <w:pPr>
         <w:pStyle w:val="Bibliography"/>
@@ -36505,8 +36518,8 @@
         <w:t xml:space="preserve">: 281–294.</w:t>
       </w:r>
     </w:p>
-    <w:bookmarkEnd w:id="200"/>
-    <w:bookmarkStart w:id="201" w:name="X1072843e3a648666a9369799c3d2c85f596b09b"/>
+    <w:bookmarkEnd w:id="198"/>
+    <w:bookmarkStart w:id="199" w:name="X1072843e3a648666a9369799c3d2c85f596b09b"/>
     <w:p>
       <w:pPr>
         <w:pStyle w:val="Bibliography"/>
@@ -36641,8 +36654,8 @@
         <w:t xml:space="preserve">: e0224462.</w:t>
       </w:r>
     </w:p>
-    <w:bookmarkEnd w:id="201"/>
-    <w:bookmarkStart w:id="202" w:name="ref-meehlMoreIntenseMore2004"/>
+    <w:bookmarkEnd w:id="199"/>
+    <w:bookmarkStart w:id="200" w:name="ref-meehlMoreIntenseMore2004"/>
     <w:p>
       <w:pPr>
         <w:pStyle w:val="Bibliography"/>
@@ -36758,8 +36771,8 @@
         <w:t xml:space="preserve">: 994–997.</w:t>
       </w:r>
     </w:p>
-    <w:bookmarkEnd w:id="202"/>
-    <w:bookmarkStart w:id="203" w:name="ref-meinzerWaterTransportTrees2001"/>
+    <w:bookmarkEnd w:id="200"/>
+    <w:bookmarkStart w:id="201" w:name="ref-meinzerWaterTransportTrees2001"/>
     <w:p>
       <w:pPr>
         <w:pStyle w:val="Bibliography"/>
@@ -36859,8 +36872,8 @@
         <w:t xml:space="preserve">: 239–262.</w:t>
       </w:r>
     </w:p>
-    <w:bookmarkEnd w:id="203"/>
-    <w:bookmarkStart w:id="204" w:name="ref-meirLeafRespirationTwo2001"/>
+    <w:bookmarkEnd w:id="201"/>
+    <w:bookmarkStart w:id="202" w:name="ref-meirLeafRespirationTwo2001"/>
     <w:p>
       <w:pPr>
         <w:pStyle w:val="Bibliography"/>
@@ -36960,8 +36973,8 @@
         <w:t xml:space="preserve">: 378–387.</w:t>
       </w:r>
     </w:p>
-    <w:bookmarkEnd w:id="204"/>
-    <w:bookmarkStart w:id="205" w:name="ref-michaletzEnergeticCarbonEconomic2016"/>
+    <w:bookmarkEnd w:id="202"/>
+    <w:bookmarkStart w:id="203" w:name="ref-michaletzEnergeticCarbonEconomic2016"/>
     <w:p>
       <w:pPr>
         <w:pStyle w:val="Bibliography"/>
@@ -37153,8 +37166,8 @@
         <w:t xml:space="preserve">: 16129.</w:t>
       </w:r>
     </w:p>
-    <w:bookmarkEnd w:id="205"/>
-    <w:bookmarkStart w:id="206" w:name="X271950285751bf115fde6248782e251cb55acd4"/>
+    <w:bookmarkEnd w:id="203"/>
+    <w:bookmarkStart w:id="204" w:name="X271950285751bf115fde6248782e251cb55acd4"/>
     <w:p>
       <w:pPr>
         <w:pStyle w:val="Bibliography"/>
@@ -37365,8 +37378,8 @@
         <w:t xml:space="preserve">: 714–724.</w:t>
       </w:r>
     </w:p>
-    <w:bookmarkEnd w:id="206"/>
-    <w:bookmarkStart w:id="207" w:name="ref-millenLeafAngleAdaptive1979"/>
+    <w:bookmarkEnd w:id="204"/>
+    <w:bookmarkStart w:id="205" w:name="ref-millenLeafAngleAdaptive1979"/>
     <w:p>
       <w:pPr>
         <w:pStyle w:val="Bibliography"/>
@@ -37485,8 +37498,8 @@
         <w:t xml:space="preserve">: 437–442.</w:t>
       </w:r>
     </w:p>
-    <w:bookmarkEnd w:id="207"/>
-    <w:bookmarkStart w:id="208" w:name="ref-millerOnlySunlitLeaves2021"/>
+    <w:bookmarkEnd w:id="205"/>
+    <w:bookmarkStart w:id="206" w:name="ref-millerOnlySunlitLeaves2021"/>
     <w:p>
       <w:pPr>
         <w:pStyle w:val="Bibliography"/>
@@ -37632,8 +37645,8 @@
         <w:t xml:space="preserve">: 108347.</w:t>
       </w:r>
     </w:p>
-    <w:bookmarkEnd w:id="208"/>
-    <w:bookmarkStart w:id="209" w:name="ref-millerReducedImpactLogging2011"/>
+    <w:bookmarkEnd w:id="206"/>
+    <w:bookmarkStart w:id="207" w:name="ref-millerReducedImpactLogging2011"/>
     <w:p>
       <w:pPr>
         <w:pStyle w:val="Bibliography"/>
@@ -37871,8 +37884,8 @@
         <w:t xml:space="preserve">: 19431–19435.</w:t>
       </w:r>
     </w:p>
-    <w:bookmarkEnd w:id="209"/>
-    <w:bookmarkStart w:id="210" w:name="ref-missonPartitioningForestCarbon2007"/>
+    <w:bookmarkEnd w:id="207"/>
+    <w:bookmarkStart w:id="208" w:name="ref-missonPartitioningForestCarbon2007"/>
     <w:p>
       <w:pPr>
         <w:pStyle w:val="Bibliography"/>
@@ -38177,8 +38190,8 @@
         <w:t xml:space="preserve">: 14–31.</w:t>
       </w:r>
     </w:p>
-    <w:bookmarkEnd w:id="210"/>
-    <w:bookmarkStart w:id="211" w:name="ref-monsonLeafIsopreneEmission2021"/>
+    <w:bookmarkEnd w:id="208"/>
+    <w:bookmarkStart w:id="209" w:name="ref-monsonLeafIsopreneEmission2021"/>
     <w:p>
       <w:pPr>
         <w:pStyle w:val="Bibliography"/>
@@ -38314,8 +38327,8 @@
         <w:t xml:space="preserve">.</w:t>
       </w:r>
     </w:p>
-    <w:bookmarkEnd w:id="211"/>
-    <w:bookmarkStart w:id="212" w:name="ref-moorcroftMethodScalingVegetation2001"/>
+    <w:bookmarkEnd w:id="209"/>
+    <w:bookmarkStart w:id="210" w:name="ref-moorcroftMethodScalingVegetation2001"/>
     <w:p>
       <w:pPr>
         <w:pStyle w:val="Bibliography"/>
@@ -38448,8 +38461,8 @@
         <w:t xml:space="preserve">: 557–586.</w:t>
       </w:r>
     </w:p>
-    <w:bookmarkEnd w:id="212"/>
-    <w:bookmarkStart w:id="213" w:name="X75d3a8b21cd2abd3d8f727654c319bdbb55e9d1"/>
+    <w:bookmarkEnd w:id="210"/>
+    <w:bookmarkStart w:id="211" w:name="X75d3a8b21cd2abd3d8f727654c319bdbb55e9d1"/>
     <w:p>
       <w:pPr>
         <w:pStyle w:val="Bibliography"/>
@@ -38614,8 +38627,8 @@
         <w:t xml:space="preserve">: e1920.</w:t>
       </w:r>
     </w:p>
-    <w:bookmarkEnd w:id="213"/>
-    <w:bookmarkStart w:id="214" w:name="ref-muir_tealeaves_2019"/>
+    <w:bookmarkEnd w:id="211"/>
+    <w:bookmarkStart w:id="212" w:name="ref-muir_tealeaves_2019"/>
     <w:p>
       <w:pPr>
         <w:pStyle w:val="Bibliography"/>
@@ -38681,8 +38694,8 @@
         <w:t xml:space="preserve">.</w:t>
       </w:r>
     </w:p>
-    <w:bookmarkEnd w:id="214"/>
-    <w:bookmarkStart w:id="215" w:name="X907633d04839e8ce248d54c262ced10f0874dc4"/>
+    <w:bookmarkEnd w:id="212"/>
+    <w:bookmarkStart w:id="213" w:name="X907633d04839e8ce248d54c262ced10f0874dc4"/>
     <w:p>
       <w:pPr>
         <w:pStyle w:val="Bibliography"/>
@@ -38963,8 +38976,8 @@
         <w:t xml:space="preserve">: 575–588.</w:t>
       </w:r>
     </w:p>
-    <w:bookmarkEnd w:id="215"/>
-    <w:bookmarkStart w:id="216" w:name="X0dcb5d30ff1289cdf177dfee2573097c8566c97"/>
+    <w:bookmarkEnd w:id="213"/>
+    <w:bookmarkStart w:id="214" w:name="X0dcb5d30ff1289cdf177dfee2573097c8566c97"/>
     <w:p>
       <w:pPr>
         <w:pStyle w:val="Bibliography"/>
@@ -39100,8 +39113,8 @@
         <w:t xml:space="preserve">: 2021.02.01.429145.</w:t>
       </w:r>
     </w:p>
-    <w:bookmarkEnd w:id="216"/>
-    <w:bookmarkStart w:id="217" w:name="ref-musselmanEstimationSolarDirect2013"/>
+    <w:bookmarkEnd w:id="214"/>
+    <w:bookmarkStart w:id="215" w:name="ref-musselmanEstimationSolarDirect2013"/>
     <w:p>
       <w:pPr>
         <w:pStyle w:val="Bibliography"/>
@@ -39210,8 +39223,8 @@
         <w:t xml:space="preserve">: 402–415.</w:t>
       </w:r>
     </w:p>
-    <w:bookmarkEnd w:id="217"/>
-    <w:bookmarkStart w:id="218" w:name="ref-nakamuraForestsTheirCanopies2017"/>
+    <w:bookmarkEnd w:id="215"/>
+    <w:bookmarkStart w:id="216" w:name="ref-nakamuraForestsTheirCanopies2017"/>
     <w:p>
       <w:pPr>
         <w:pStyle w:val="Bibliography"/>
@@ -39534,8 +39547,8 @@
         <w:t xml:space="preserve">: 438–451.</w:t>
       </w:r>
     </w:p>
-    <w:bookmarkEnd w:id="218"/>
-    <w:bookmarkStart w:id="219" w:name="X186c85518ae09b2a4ccd6aa05cc5bb69bd91624"/>
+    <w:bookmarkEnd w:id="216"/>
+    <w:bookmarkStart w:id="217" w:name="X186c85518ae09b2a4ccd6aa05cc5bb69bd91624"/>
     <w:p>
       <w:pPr>
         <w:pStyle w:val="Bibliography"/>
@@ -39601,8 +39614,8 @@
         <w:t xml:space="preserve">: 446–451.</w:t>
       </w:r>
     </w:p>
-    <w:bookmarkEnd w:id="219"/>
-    <w:bookmarkStart w:id="220" w:name="X2a62a2b24cf5d08d26d2b72f4f2d20064113475"/>
+    <w:bookmarkEnd w:id="217"/>
+    <w:bookmarkStart w:id="218" w:name="X2a62a2b24cf5d08d26d2b72f4f2d20064113475"/>
     <w:p>
       <w:pPr>
         <w:pStyle w:val="Bibliography"/>
@@ -39656,8 +39669,8 @@
         <w:t xml:space="preserve">: 1052–1071.</w:t>
       </w:r>
     </w:p>
-    <w:bookmarkEnd w:id="220"/>
-    <w:bookmarkStart w:id="221" w:name="Xded14c93cfc3dc1d315ce5b7dc4cb9ced26a4c0"/>
+    <w:bookmarkEnd w:id="218"/>
+    <w:bookmarkStart w:id="219" w:name="Xded14c93cfc3dc1d315ce5b7dc4cb9ced26a4c0"/>
     <w:p>
       <w:pPr>
         <w:pStyle w:val="Bibliography"/>
@@ -39711,8 +39724,8 @@
         <w:t xml:space="preserve">: 1052–1071.</w:t>
       </w:r>
     </w:p>
-    <w:bookmarkEnd w:id="221"/>
-    <w:bookmarkStart w:id="222" w:name="ref-niinemetsResponsesForestTrees2010a"/>
+    <w:bookmarkEnd w:id="219"/>
+    <w:bookmarkStart w:id="220" w:name="ref-niinemetsResponsesForestTrees2010a"/>
     <w:p>
       <w:pPr>
         <w:pStyle w:val="Bibliography"/>
@@ -39778,8 +39791,8 @@
         <w:t xml:space="preserve">: 1623–1639.</w:t>
       </w:r>
     </w:p>
-    <w:bookmarkEnd w:id="222"/>
-    <w:bookmarkStart w:id="223" w:name="ref-niinemetsLeafAgeDependent2016"/>
+    <w:bookmarkEnd w:id="220"/>
+    <w:bookmarkStart w:id="221" w:name="ref-niinemetsLeafAgeDependent2016"/>
     <w:p>
       <w:pPr>
         <w:pStyle w:val="Bibliography"/>
@@ -39845,8 +39858,8 @@
         <w:t xml:space="preserve">: 313–338.</w:t>
       </w:r>
     </w:p>
-    <w:bookmarkEnd w:id="223"/>
-    <w:bookmarkStart w:id="224" w:name="ref-niinemetsEmissionFactorVolatile2010"/>
+    <w:bookmarkEnd w:id="221"/>
+    <w:bookmarkStart w:id="222" w:name="ref-niinemetsEmissionFactorVolatile2010"/>
     <w:p>
       <w:pPr>
         <w:pStyle w:val="Bibliography"/>
@@ -40015,8 +40028,8 @@
         <w:t xml:space="preserve">: 2203–2223.</w:t>
       </w:r>
     </w:p>
-    <w:bookmarkEnd w:id="224"/>
-    <w:bookmarkStart w:id="225" w:name="Xfd0febf23c03b23729080c56b674b637e8fc795"/>
+    <w:bookmarkEnd w:id="222"/>
+    <w:bookmarkStart w:id="223" w:name="Xfd0febf23c03b23729080c56b674b637e8fc795"/>
     <w:p>
       <w:pPr>
         <w:pStyle w:val="Bibliography"/>
@@ -40139,8 +40152,8 @@
         <w:t xml:space="preserve">: 1205–1218.</w:t>
       </w:r>
     </w:p>
-    <w:bookmarkEnd w:id="225"/>
-    <w:bookmarkStart w:id="226" w:name="X423affbf5f39a114486130c3c82faf24f36c63c"/>
+    <w:bookmarkEnd w:id="223"/>
+    <w:bookmarkStart w:id="224" w:name="X423affbf5f39a114486130c3c82faf24f36c63c"/>
     <w:p>
       <w:pPr>
         <w:pStyle w:val="Bibliography"/>
@@ -40240,8 +40253,8 @@
         <w:t xml:space="preserve">: 973–993.</w:t>
       </w:r>
     </w:p>
-    <w:bookmarkEnd w:id="226"/>
-    <w:bookmarkStart w:id="227" w:name="X6c8d3329dd9cc672dec5b93ec1c0d47cea031aa"/>
+    <w:bookmarkEnd w:id="224"/>
+    <w:bookmarkStart w:id="225" w:name="X6c8d3329dd9cc672dec5b93ec1c0d47cea031aa"/>
     <w:p>
       <w:pPr>
         <w:pStyle w:val="Bibliography"/>
@@ -40341,8 +40354,8 @@
         <w:t xml:space="preserve">: 293–313.</w:t>
       </w:r>
     </w:p>
-    <w:bookmarkEnd w:id="227"/>
-    <w:bookmarkStart w:id="228" w:name="Xed73913f3beac2c1f1511e78b221184ec4e3a8d"/>
+    <w:bookmarkEnd w:id="225"/>
+    <w:bookmarkStart w:id="226" w:name="Xed73913f3beac2c1f1511e78b221184ec4e3a8d"/>
     <w:p>
       <w:pPr>
         <w:pStyle w:val="Bibliography"/>
@@ -40489,8 +40502,8 @@
         <w:t xml:space="preserve">.</w:t>
       </w:r>
     </w:p>
-    <w:bookmarkEnd w:id="228"/>
-    <w:bookmarkStart w:id="229" w:name="ref-niinemetsShapeLeafPhotosynthetic1999"/>
+    <w:bookmarkEnd w:id="226"/>
+    <w:bookmarkStart w:id="227" w:name="ref-niinemetsShapeLeafPhotosynthetic1999"/>
     <w:p>
       <w:pPr>
         <w:pStyle w:val="Bibliography"/>
@@ -40590,8 +40603,8 @@
         <w:t xml:space="preserve">: 1497–1513.</w:t>
       </w:r>
     </w:p>
-    <w:bookmarkEnd w:id="229"/>
-    <w:bookmarkStart w:id="230" w:name="ref-niinemetsCanopyGradientsLeaf2004"/>
+    <w:bookmarkEnd w:id="227"/>
+    <w:bookmarkStart w:id="228" w:name="ref-niinemetsCanopyGradientsLeaf2004"/>
     <w:p>
       <w:pPr>
         <w:pStyle w:val="Bibliography"/>
@@ -40703,8 +40716,8 @@
         <w:t xml:space="preserve">: 569–583.</w:t>
       </w:r>
     </w:p>
-    <w:bookmarkEnd w:id="230"/>
-    <w:bookmarkStart w:id="231" w:name="ref-niinemetsHowLightTemperature2015"/>
+    <w:bookmarkEnd w:id="228"/>
+    <w:bookmarkStart w:id="229" w:name="ref-niinemetsHowLightTemperature2015"/>
     <w:p>
       <w:pPr>
         <w:pStyle w:val="Bibliography"/>
@@ -40787,8 +40800,8 @@
         <w:t xml:space="preserve">: 841–851.</w:t>
       </w:r>
     </w:p>
-    <w:bookmarkEnd w:id="231"/>
-    <w:bookmarkStart w:id="232" w:name="Xfe69ba79bbcee6d86d08282dc60d8b38950360d"/>
+    <w:bookmarkEnd w:id="229"/>
+    <w:bookmarkStart w:id="230" w:name="Xfe69ba79bbcee6d86d08282dc60d8b38950360d"/>
     <w:p>
       <w:pPr>
         <w:pStyle w:val="Bibliography"/>
@@ -40919,8 +40932,8 @@
         <w:t xml:space="preserve">: 254–268.</w:t>
       </w:r>
     </w:p>
-    <w:bookmarkEnd w:id="232"/>
-    <w:bookmarkStart w:id="233" w:name="Xe321083f01c35f3ddd8a47385fe217465481b47"/>
+    <w:bookmarkEnd w:id="230"/>
+    <w:bookmarkStart w:id="231" w:name="Xe321083f01c35f3ddd8a47385fe217465481b47"/>
     <w:p>
       <w:pPr>
         <w:pStyle w:val="Bibliography"/>
@@ -41201,8 +41214,8 @@
         <w:t xml:space="preserve">: 1023–1027.</w:t>
       </w:r>
     </w:p>
-    <w:bookmarkEnd w:id="233"/>
-    <w:bookmarkStart w:id="234" w:name="ref-osullivanThermalLimitsLeaf2017"/>
+    <w:bookmarkEnd w:id="231"/>
+    <w:bookmarkStart w:id="232" w:name="ref-osullivanThermalLimitsLeaf2017"/>
     <w:p>
       <w:pPr>
         <w:pStyle w:val="Bibliography"/>
@@ -41483,8 +41496,8 @@
         <w:t xml:space="preserve">: 209–223.</w:t>
       </w:r>
     </w:p>
-    <w:bookmarkEnd w:id="234"/>
-    <w:bookmarkStart w:id="235" w:name="ref-oishiWarmerTemperaturesReduce2018"/>
+    <w:bookmarkEnd w:id="232"/>
+    <w:bookmarkStart w:id="233" w:name="ref-oishiWarmerTemperaturesReduce2018"/>
     <w:p>
       <w:pPr>
         <w:pStyle w:val="Bibliography"/>
@@ -41665,8 +41678,8 @@
         <w:t xml:space="preserve">: 269–282.</w:t>
       </w:r>
     </w:p>
-    <w:bookmarkEnd w:id="235"/>
-    <w:bookmarkStart w:id="236" w:name="ref-oldhamHydrostaticGradientNot2010"/>
+    <w:bookmarkEnd w:id="233"/>
+    <w:bookmarkStart w:id="234" w:name="ref-oldhamHydrostaticGradientNot2010"/>
     <w:p>
       <w:pPr>
         <w:pStyle w:val="Bibliography"/>
@@ -41807,8 +41820,8 @@
         <w:t xml:space="preserve">: 1087–1097.</w:t>
       </w:r>
     </w:p>
-    <w:bookmarkEnd w:id="236"/>
-    <w:bookmarkStart w:id="237" w:name="ref-olsonPlantHeightHydraulic2018"/>
+    <w:bookmarkEnd w:id="234"/>
+    <w:bookmarkStart w:id="235" w:name="ref-olsonPlantHeightHydraulic2018"/>
     <w:p>
       <w:pPr>
         <w:pStyle w:val="Bibliography"/>
@@ -42089,8 +42102,8 @@
         <w:t xml:space="preserve">: 7551–7556.</w:t>
       </w:r>
     </w:p>
-    <w:bookmarkEnd w:id="237"/>
-    <w:bookmarkStart w:id="238" w:name="X5349a2a590687dae1d302b9d843e94191f30bb0"/>
+    <w:bookmarkEnd w:id="235"/>
+    <w:bookmarkStart w:id="236" w:name="X5349a2a590687dae1d302b9d843e94191f30bb0"/>
     <w:p>
       <w:pPr>
         <w:pStyle w:val="Bibliography"/>
@@ -42413,8 +42426,8 @@
         <w:t xml:space="preserve">: 183–186.</w:t>
       </w:r>
     </w:p>
-    <w:bookmarkEnd w:id="238"/>
-    <w:bookmarkStart w:id="239" w:name="X52f4896d88c935483be9f5e77d74ba89b4f43b9"/>
+    <w:bookmarkEnd w:id="236"/>
+    <w:bookmarkStart w:id="237" w:name="X52f4896d88c935483be9f5e77d74ba89b4f43b9"/>
     <w:p>
       <w:pPr>
         <w:pStyle w:val="Bibliography"/>
@@ -42549,8 +42562,8 @@
         <w:t xml:space="preserve">: 633–640.</w:t>
       </w:r>
     </w:p>
-    <w:bookmarkEnd w:id="239"/>
-    <w:bookmarkStart w:id="240" w:name="ref-parkerCanopyLightTransmittance2002"/>
+    <w:bookmarkEnd w:id="237"/>
+    <w:bookmarkStart w:id="238" w:name="ref-parkerCanopyLightTransmittance2002"/>
     <w:p>
       <w:pPr>
         <w:pStyle w:val="Bibliography"/>
@@ -42659,8 +42672,8 @@
         <w:t xml:space="preserve">: 147–157.</w:t>
       </w:r>
     </w:p>
-    <w:bookmarkEnd w:id="240"/>
-    <w:bookmarkStart w:id="241" w:name="X4d2953009f091dbd10cf581df3453e1bbdedf64"/>
+    <w:bookmarkEnd w:id="238"/>
+    <w:bookmarkStart w:id="239" w:name="X4d2953009f091dbd10cf581df3453e1bbdedf64"/>
     <w:p>
       <w:pPr>
         <w:pStyle w:val="Bibliography"/>
@@ -42760,8 +42773,8 @@
         <w:t xml:space="preserve">: 107661.</w:t>
       </w:r>
     </w:p>
-    <w:bookmarkEnd w:id="241"/>
-    <w:bookmarkStart w:id="242" w:name="ref-parkerVerticalProfileCanopy1989"/>
+    <w:bookmarkEnd w:id="239"/>
+    <w:bookmarkStart w:id="240" w:name="ref-parkerVerticalProfileCanopy1989"/>
     <w:p>
       <w:pPr>
         <w:pStyle w:val="Bibliography"/>
@@ -42894,8 +42907,8 @@
         <w:t xml:space="preserve">: 1–11.</w:t>
       </w:r>
     </w:p>
-    <w:bookmarkEnd w:id="242"/>
-    <w:bookmarkStart w:id="243" w:name="ref-parkerStructuralPhenologyLeaf2004"/>
+    <w:bookmarkEnd w:id="240"/>
+    <w:bookmarkStart w:id="241" w:name="ref-parkerStructuralPhenologyLeaf2004"/>
     <w:p>
       <w:pPr>
         <w:pStyle w:val="Bibliography"/>
@@ -43036,8 +43049,8 @@
         <w:t xml:space="preserve">. : 11.</w:t>
       </w:r>
     </w:p>
-    <w:bookmarkEnd w:id="243"/>
-    <w:bookmarkStart w:id="244" w:name="ref-pauTropicalForestTemperature2018"/>
+    <w:bookmarkEnd w:id="241"/>
+    <w:bookmarkStart w:id="242" w:name="ref-pauTropicalForestTemperature2018"/>
     <w:p>
       <w:pPr>
         <w:pStyle w:val="Bibliography"/>
@@ -43160,8 +43173,8 @@
         <w:t xml:space="preserve">: e02311.</w:t>
       </w:r>
     </w:p>
-    <w:bookmarkEnd w:id="244"/>
-    <w:bookmarkStart w:id="245" w:name="ref-perezIncreasingHumidityThreatens2018"/>
+    <w:bookmarkEnd w:id="242"/>
+    <w:bookmarkStart w:id="243" w:name="ref-perezIncreasingHumidityThreatens2018"/>
     <w:p>
       <w:pPr>
         <w:pStyle w:val="Bibliography"/>
@@ -43247,8 +43260,8 @@
         <w:t xml:space="preserve">: 68.</w:t>
       </w:r>
     </w:p>
-    <w:bookmarkEnd w:id="245"/>
-    <w:bookmarkStart w:id="246" w:name="X3f5cd2491510a094669682339d5db6ec2aea137"/>
+    <w:bookmarkEnd w:id="243"/>
+    <w:bookmarkStart w:id="244" w:name="X3f5cd2491510a094669682339d5db6ec2aea137"/>
     <w:p>
       <w:pPr>
         <w:pStyle w:val="Bibliography"/>
@@ -43325,8 +43338,8 @@
         <w:t xml:space="preserve">: 2236–2245.</w:t>
       </w:r>
     </w:p>
-    <w:bookmarkEnd w:id="246"/>
-    <w:bookmarkStart w:id="247" w:name="ref-poorterLeafOpticalProperties2000"/>
+    <w:bookmarkEnd w:id="244"/>
+    <w:bookmarkStart w:id="245" w:name="ref-poorterLeafOpticalProperties2000"/>
     <w:p>
       <w:pPr>
         <w:pStyle w:val="Bibliography"/>
@@ -43484,8 +43497,8 @@
         <w:t xml:space="preserve">: 519–526.</w:t>
       </w:r>
     </w:p>
-    <w:bookmarkEnd w:id="247"/>
-    <w:bookmarkStart w:id="248" w:name="ref-poorterLeafOpticalProperties1995"/>
+    <w:bookmarkEnd w:id="245"/>
+    <w:bookmarkStart w:id="246" w:name="ref-poorterLeafOpticalProperties1995"/>
     <w:p>
       <w:pPr>
         <w:pStyle w:val="Bibliography"/>
@@ -43630,8 +43643,8 @@
         <w:t xml:space="preserve">: 1257–1263.</w:t>
       </w:r>
     </w:p>
-    <w:bookmarkEnd w:id="248"/>
-    <w:bookmarkStart w:id="249" w:name="Xb7d1d2f0249dcd96734b70aebe06a689422e78a"/>
+    <w:bookmarkEnd w:id="246"/>
+    <w:bookmarkStart w:id="247" w:name="Xb7d1d2f0249dcd96734b70aebe06a689422e78a"/>
     <w:p>
       <w:pPr>
         <w:pStyle w:val="Bibliography"/>
@@ -43907,8 +43920,8 @@
         <w:t xml:space="preserve">co-sponsored workshop on biodiversity and climate change.</w:t>
       </w:r>
     </w:p>
-    <w:bookmarkEnd w:id="249"/>
-    <w:bookmarkStart w:id="250" w:name="ref-ramboCanopyMicroclimateResponse2009"/>
+    <w:bookmarkEnd w:id="247"/>
+    <w:bookmarkStart w:id="248" w:name="ref-ramboCanopyMicroclimateResponse2009"/>
     <w:p>
       <w:pPr>
         <w:pStyle w:val="Bibliography"/>
@@ -43997,8 +44010,8 @@
         <w:t xml:space="preserve">: 435–442.</w:t>
       </w:r>
     </w:p>
-    <w:bookmarkEnd w:id="250"/>
-    <w:bookmarkStart w:id="251" w:name="ref-rey-sanchez_spatial_2016"/>
+    <w:bookmarkEnd w:id="248"/>
+    <w:bookmarkStart w:id="249" w:name="ref-rey-sanchez_spatial_2016"/>
     <w:p>
       <w:pPr>
         <w:pStyle w:val="Bibliography"/>
@@ -44121,8 +44134,8 @@
         <w:t xml:space="preserve">: 75–89.</w:t>
       </w:r>
     </w:p>
-    <w:bookmarkEnd w:id="251"/>
-    <w:bookmarkStart w:id="252" w:name="ref-rijkersEffectTreeHeight2000a"/>
+    <w:bookmarkEnd w:id="249"/>
+    <w:bookmarkStart w:id="250" w:name="ref-rijkersEffectTreeHeight2000a"/>
     <w:p>
       <w:pPr>
         <w:pStyle w:val="Bibliography"/>
@@ -44222,8 +44235,8 @@
         <w:t xml:space="preserve">: 77–86.</w:t>
       </w:r>
     </w:p>
-    <w:bookmarkEnd w:id="252"/>
-    <w:bookmarkStart w:id="253" w:name="Xe0e43ce7993b886f38c347a0da76215159e5758"/>
+    <w:bookmarkEnd w:id="250"/>
+    <w:bookmarkStart w:id="251" w:name="Xe0e43ce7993b886f38c347a0da76215159e5758"/>
     <w:p>
       <w:pPr>
         <w:pStyle w:val="Bibliography"/>
@@ -44362,8 +44375,8 @@
         <w:t xml:space="preserve">: 336.</w:t>
       </w:r>
     </w:p>
-    <w:bookmarkEnd w:id="253"/>
-    <w:bookmarkStart w:id="254" w:name="X67948fac327461ee36c70bc89dd3e3472fe2ef7"/>
+    <w:bookmarkEnd w:id="251"/>
+    <w:bookmarkStart w:id="252" w:name="X67948fac327461ee36c70bc89dd3e3472fe2ef7"/>
     <w:p>
       <w:pPr>
         <w:pStyle w:val="Bibliography"/>
@@ -44502,8 +44515,8 @@
         <w:t xml:space="preserve">: 336.</w:t>
       </w:r>
     </w:p>
-    <w:bookmarkEnd w:id="254"/>
-    <w:bookmarkStart w:id="255" w:name="ref-rohdeBerkeleyEarthLand2020"/>
+    <w:bookmarkEnd w:id="252"/>
+    <w:bookmarkStart w:id="253" w:name="ref-rohdeBerkeleyEarthLand2020"/>
     <w:p>
       <w:pPr>
         <w:pStyle w:val="Bibliography"/>
@@ -44595,8 +44608,8 @@
         <w:t xml:space="preserve">: 3469–3479.</w:t>
       </w:r>
     </w:p>
-    <w:bookmarkEnd w:id="255"/>
-    <w:bookmarkStart w:id="256" w:name="X7407d7b0eb22fe71d68b522f479ab18e69f7d08"/>
+    <w:bookmarkEnd w:id="253"/>
+    <w:bookmarkStart w:id="254" w:name="X7407d7b0eb22fe71d68b522f479ab18e69f7d08"/>
     <w:p>
       <w:pPr>
         <w:pStyle w:val="Bibliography"/>
@@ -44765,8 +44778,8 @@
         <w:t xml:space="preserve">: e03264.</w:t>
       </w:r>
     </w:p>
-    <w:bookmarkEnd w:id="256"/>
-    <w:bookmarkStart w:id="257" w:name="ref-rozendaalPlasticityLeafTraits2006"/>
+    <w:bookmarkEnd w:id="254"/>
+    <w:bookmarkStart w:id="255" w:name="ref-rozendaalPlasticityLeafTraits2006"/>
     <w:p>
       <w:pPr>
         <w:pStyle w:val="Bibliography"/>
@@ -44866,8 +44879,8 @@
         <w:t xml:space="preserve">: 207–216.</w:t>
       </w:r>
     </w:p>
-    <w:bookmarkEnd w:id="257"/>
-    <w:bookmarkStart w:id="258" w:name="ref-ruehrWaterAvailabilityDominant2016"/>
+    <w:bookmarkEnd w:id="255"/>
+    <w:bookmarkStart w:id="256" w:name="ref-ruehrWaterAvailabilityDominant2016"/>
     <w:p>
       <w:pPr>
         <w:pStyle w:val="Bibliography"/>
@@ -45013,8 +45026,8 @@
         <w:t xml:space="preserve">: 164–178.</w:t>
       </w:r>
     </w:p>
-    <w:bookmarkEnd w:id="258"/>
-    <w:bookmarkStart w:id="259" w:name="ref-sackHydrologyLeavesCoordination2003"/>
+    <w:bookmarkEnd w:id="256"/>
+    <w:bookmarkStart w:id="257" w:name="ref-sackHydrologyLeavesCoordination2003"/>
     <w:p>
       <w:pPr>
         <w:pStyle w:val="Bibliography"/>
@@ -45149,8 +45162,8 @@
         <w:t xml:space="preserve">: 1343–1356.</w:t>
       </w:r>
     </w:p>
-    <w:bookmarkEnd w:id="259"/>
-    <w:bookmarkStart w:id="260" w:name="ref-sackHowStrongIntracanopy2006"/>
+    <w:bookmarkEnd w:id="257"/>
+    <w:bookmarkStart w:id="258" w:name="ref-sackHowStrongIntracanopy2006"/>
     <w:p>
       <w:pPr>
         <w:pStyle w:val="Bibliography"/>
@@ -45296,8 +45309,8 @@
         <w:t xml:space="preserve">: 829–839.</w:t>
       </w:r>
     </w:p>
-    <w:bookmarkEnd w:id="260"/>
-    <w:bookmarkStart w:id="261" w:name="ref-sackLeafVenationStructure2013"/>
+    <w:bookmarkEnd w:id="258"/>
+    <w:bookmarkStart w:id="259" w:name="ref-sackLeafVenationStructure2013"/>
     <w:p>
       <w:pPr>
         <w:pStyle w:val="Bibliography"/>
@@ -45374,8 +45387,8 @@
         <w:t xml:space="preserve">: 983–1000.</w:t>
       </w:r>
     </w:p>
-    <w:bookmarkEnd w:id="261"/>
-    <w:bookmarkStart w:id="262" w:name="ref-sageTemperatureResponseC32007"/>
+    <w:bookmarkEnd w:id="259"/>
+    <w:bookmarkStart w:id="260" w:name="ref-sageTemperatureResponseC32007"/>
     <w:p>
       <w:pPr>
         <w:pStyle w:val="Bibliography"/>
@@ -45476,8 +45489,8 @@
         <w:t xml:space="preserve">: 1086–1106.</w:t>
       </w:r>
     </w:p>
-    <w:bookmarkEnd w:id="262"/>
-    <w:bookmarkStart w:id="263" w:name="ref-sanchesDifferentialLeafTraits2010"/>
+    <w:bookmarkEnd w:id="260"/>
+    <w:bookmarkStart w:id="261" w:name="ref-sanchesDifferentialLeafTraits2010"/>
     <w:p>
       <w:pPr>
         <w:pStyle w:val="Bibliography"/>
@@ -45682,8 +45695,8 @@
         <w:t xml:space="preserve">: 79–88.</w:t>
       </w:r>
     </w:p>
-    <w:bookmarkEnd w:id="263"/>
-    <w:bookmarkStart w:id="264" w:name="ref-scafaroResponsesLeafRespiration2021"/>
+    <w:bookmarkEnd w:id="261"/>
+    <w:bookmarkStart w:id="262" w:name="ref-scafaroResponsesLeafRespiration2021"/>
     <w:p>
       <w:pPr>
         <w:pStyle w:val="Bibliography"/>
@@ -45852,8 +45865,8 @@
         <w:t xml:space="preserve">: 2090–2101.</w:t>
       </w:r>
     </w:p>
-    <w:bookmarkEnd w:id="264"/>
-    <w:bookmarkStart w:id="265" w:name="X09ba62d06745595485000f6dbaffa1194d39fa2"/>
+    <w:bookmarkEnd w:id="262"/>
+    <w:bookmarkStart w:id="263" w:name="X09ba62d06745595485000f6dbaffa1194d39fa2"/>
     <w:p>
       <w:pPr>
         <w:pStyle w:val="Bibliography"/>
@@ -46029,8 +46042,8 @@
         <w:t xml:space="preserve">: 1060–1076.</w:t>
       </w:r>
     </w:p>
-    <w:bookmarkEnd w:id="265"/>
-    <w:bookmarkStart w:id="266" w:name="X061215d47d955ee52290079797e51cf19e4092a"/>
+    <w:bookmarkEnd w:id="263"/>
+    <w:bookmarkStart w:id="264" w:name="X061215d47d955ee52290079797e51cf19e4092a"/>
     <w:p>
       <w:pPr>
         <w:pStyle w:val="Bibliography"/>
@@ -46176,8 +46189,8 @@
         <w:t xml:space="preserve">.</w:t>
       </w:r>
     </w:p>
-    <w:bookmarkEnd w:id="266"/>
-    <w:bookmarkStart w:id="267" w:name="X37866945a1514e5304353b865dab4d70276132f"/>
+    <w:bookmarkEnd w:id="264"/>
+    <w:bookmarkStart w:id="265" w:name="X37866945a1514e5304353b865dab4d70276132f"/>
     <w:p>
       <w:pPr>
         <w:pStyle w:val="Bibliography"/>
@@ -46309,8 +46322,8 @@
         <w:t xml:space="preserve">: 59–59.</w:t>
       </w:r>
     </w:p>
-    <w:bookmarkEnd w:id="267"/>
-    <w:bookmarkStart w:id="268" w:name="ref-schymanskiStomatalControlLeaf2013b"/>
+    <w:bookmarkEnd w:id="265"/>
+    <w:bookmarkStart w:id="266" w:name="ref-schymanskiStomatalControlLeaf2013b"/>
     <w:p>
       <w:pPr>
         <w:pStyle w:val="Bibliography"/>
@@ -46455,8 +46468,8 @@
         <w:t xml:space="preserve">: e54231.</w:t>
       </w:r>
     </w:p>
-    <w:bookmarkEnd w:id="268"/>
-    <w:bookmarkStart w:id="269" w:name="ref-sharkeyEffectsModerateHeat2005"/>
+    <w:bookmarkEnd w:id="266"/>
+    <w:bookmarkStart w:id="267" w:name="ref-sharkeyEffectsModerateHeat2005"/>
     <w:p>
       <w:pPr>
         <w:pStyle w:val="Bibliography"/>
@@ -46510,8 +46523,8 @@
         <w:t xml:space="preserve">: 269–277.</w:t>
       </w:r>
     </w:p>
-    <w:bookmarkEnd w:id="269"/>
-    <w:bookmarkStart w:id="270" w:name="ref-sharkeyFutureIsopreneEmission2014"/>
+    <w:bookmarkEnd w:id="267"/>
+    <w:bookmarkStart w:id="268" w:name="ref-sharkeyFutureIsopreneEmission2014"/>
     <w:p>
       <w:pPr>
         <w:pStyle w:val="Bibliography"/>
@@ -46588,8 +46601,8 @@
         <w:t xml:space="preserve">: 1727–1740.</w:t>
       </w:r>
     </w:p>
-    <w:bookmarkEnd w:id="270"/>
-    <w:bookmarkStart w:id="271" w:name="ref-sharkeyIsopreneEmissionPlants2008"/>
+    <w:bookmarkEnd w:id="268"/>
+    <w:bookmarkStart w:id="269" w:name="ref-sharkeyIsopreneEmissionPlants2008"/>
     <w:p>
       <w:pPr>
         <w:pStyle w:val="Bibliography"/>
@@ -46731,8 +46744,8 @@
         <w:t xml:space="preserve">: 5–18.</w:t>
       </w:r>
     </w:p>
-    <w:bookmarkEnd w:id="271"/>
-    <w:bookmarkStart w:id="272" w:name="ref-shugartGapModelsTheir2018"/>
+    <w:bookmarkEnd w:id="269"/>
+    <w:bookmarkStart w:id="270" w:name="ref-shugartGapModelsTheir2018"/>
     <w:p>
       <w:pPr>
         <w:pStyle w:val="Bibliography"/>
@@ -46947,8 +46960,8 @@
         <w:t xml:space="preserve">: 033001.</w:t>
       </w:r>
     </w:p>
-    <w:bookmarkEnd w:id="272"/>
-    <w:bookmarkStart w:id="273" w:name="ref-sitchEvaluationEcosystemDynamics2003"/>
+    <w:bookmarkEnd w:id="270"/>
+    <w:bookmarkStart w:id="271" w:name="ref-sitchEvaluationEcosystemDynamics2003"/>
     <w:p>
       <w:pPr>
         <w:pStyle w:val="Bibliography"/>
@@ -47241,8 +47254,8 @@
         <w:t xml:space="preserve">: 161–185.</w:t>
       </w:r>
     </w:p>
-    <w:bookmarkEnd w:id="273"/>
-    <w:bookmarkStart w:id="274" w:name="ref-slotLeafHeatTolerance2021"/>
+    <w:bookmarkEnd w:id="271"/>
+    <w:bookmarkStart w:id="272" w:name="ref-slotLeafHeatTolerance2021"/>
     <w:p>
       <w:pPr>
         <w:pStyle w:val="Bibliography"/>
@@ -47411,8 +47424,8 @@
         <w:t xml:space="preserve">: 2414–2427.</w:t>
       </w:r>
     </w:p>
-    <w:bookmarkEnd w:id="274"/>
-    <w:bookmarkStart w:id="275" w:name="ref-slotGeneralPatternsAcclimation2015"/>
+    <w:bookmarkEnd w:id="272"/>
+    <w:bookmarkStart w:id="273" w:name="ref-slotGeneralPatternsAcclimation2015"/>
     <w:p>
       <w:pPr>
         <w:pStyle w:val="Bibliography"/>
@@ -47489,8 +47502,8 @@
         <w:t xml:space="preserve">: 885–900.</w:t>
       </w:r>
     </w:p>
-    <w:bookmarkEnd w:id="275"/>
-    <w:bookmarkStart w:id="276" w:name="ref-slotPhotosyntheticHeatTolerance2019"/>
+    <w:bookmarkEnd w:id="273"/>
+    <w:bookmarkStart w:id="274" w:name="ref-slotPhotosyntheticHeatTolerance2019"/>
     <w:p>
       <w:pPr>
         <w:pStyle w:val="Bibliography"/>
@@ -47636,8 +47649,8 @@
         <w:t xml:space="preserve">: 119–130.</w:t>
       </w:r>
     </w:p>
-    <w:bookmarkEnd w:id="276"/>
-    <w:bookmarkStart w:id="277" w:name="X75cbe6a31812568682a7af67d1d0ce4cc38fc6f"/>
+    <w:bookmarkEnd w:id="274"/>
+    <w:bookmarkStart w:id="275" w:name="X75cbe6a31812568682a7af67d1d0ce4cc38fc6f"/>
     <w:p>
       <w:pPr>
         <w:pStyle w:val="Bibliography"/>
@@ -47807,8 +47820,8 @@
         <w:t xml:space="preserve">: pce.14049.</w:t>
       </w:r>
     </w:p>
-    <w:bookmarkEnd w:id="277"/>
-    <w:bookmarkStart w:id="278" w:name="ref-slotSituTemperatureResponse2017"/>
+    <w:bookmarkEnd w:id="275"/>
+    <w:bookmarkStart w:id="276" w:name="ref-slotSituTemperatureResponse2017"/>
     <w:p>
       <w:pPr>
         <w:pStyle w:val="Bibliography"/>
@@ -47897,8 +47910,8 @@
         <w:t xml:space="preserve">: 1103–1117.</w:t>
       </w:r>
     </w:p>
-    <w:bookmarkEnd w:id="278"/>
-    <w:bookmarkStart w:id="279" w:name="ref-smithShootStructuralEffects1988"/>
+    <w:bookmarkEnd w:id="276"/>
+    <w:bookmarkStart w:id="277" w:name="ref-smithShootStructuralEffects1988"/>
     <w:p>
       <w:pPr>
         <w:pStyle w:val="Bibliography"/>
@@ -48020,8 +48033,8 @@
         <w:t xml:space="preserve">: 496–500.</w:t>
       </w:r>
     </w:p>
-    <w:bookmarkEnd w:id="279"/>
-    <w:bookmarkStart w:id="280" w:name="X324de6ef77d416689176d564c22f86fd4eebe4e"/>
+    <w:bookmarkEnd w:id="277"/>
+    <w:bookmarkStart w:id="278" w:name="X324de6ef77d416689176d564c22f86fd4eebe4e"/>
     <w:p>
       <w:pPr>
         <w:pStyle w:val="Bibliography"/>
@@ -48133,8 +48146,8 @@
         <w:t xml:space="preserve">: 621–637.</w:t>
       </w:r>
     </w:p>
-    <w:bookmarkEnd w:id="280"/>
-    <w:bookmarkStart w:id="281" w:name="Xe2b8412b8eeb6a0e754b3714d7160edd425159e"/>
+    <w:bookmarkEnd w:id="278"/>
+    <w:bookmarkStart w:id="279" w:name="Xe2b8412b8eeb6a0e754b3714d7160edd425159e"/>
     <w:p>
       <w:pPr>
         <w:pStyle w:val="Bibliography"/>
@@ -48417,8 +48430,8 @@
         <w:t xml:space="preserve">: 37.</w:t>
       </w:r>
     </w:p>
-    <w:bookmarkEnd w:id="281"/>
-    <w:bookmarkStart w:id="282" w:name="X2431e27181524765370cc7f7345b0da9a6ffa47"/>
+    <w:bookmarkEnd w:id="279"/>
+    <w:bookmarkStart w:id="280" w:name="X2431e27181524765370cc7f7345b0da9a6ffa47"/>
     <w:p>
       <w:pPr>
         <w:pStyle w:val="Bibliography"/>
@@ -48711,8 +48724,8 @@
         <w:t xml:space="preserve">: 1284–1297.</w:t>
       </w:r>
     </w:p>
-    <w:bookmarkEnd w:id="282"/>
-    <w:bookmarkStart w:id="283" w:name="ref-smithEmpiricalEvidenceResilience2020"/>
+    <w:bookmarkEnd w:id="280"/>
+    <w:bookmarkStart w:id="281" w:name="ref-smithEmpiricalEvidenceResilience2020"/>
     <w:p>
       <w:pPr>
         <w:pStyle w:val="Bibliography"/>
@@ -48993,8 +49006,8 @@
         <w:t xml:space="preserve">: 1225–1230.</w:t>
       </w:r>
     </w:p>
-    <w:bookmarkEnd w:id="283"/>
-    <w:bookmarkStart w:id="284" w:name="ref-songTreeSurfaceTemperature2020"/>
+    <w:bookmarkEnd w:id="281"/>
+    <w:bookmarkStart w:id="282" w:name="ref-songTreeSurfaceTemperature2020"/>
     <w:p>
       <w:pPr>
         <w:pStyle w:val="Bibliography"/>
@@ -49276,8 +49289,8 @@
         <w:t xml:space="preserve">: 798.</w:t>
       </w:r>
     </w:p>
-    <w:bookmarkEnd w:id="284"/>
-    <w:bookmarkStart w:id="285" w:name="Xe9690ce09891863e171cd1c20e7c9a61a6225eb"/>
+    <w:bookmarkEnd w:id="282"/>
+    <w:bookmarkStart w:id="283" w:name="Xe9690ce09891863e171cd1c20e7c9a61a6225eb"/>
     <w:p>
       <w:pPr>
         <w:pStyle w:val="Bibliography"/>
@@ -49558,8 +49571,8 @@
         <w:t xml:space="preserve">: e03231.</w:t>
       </w:r>
     </w:p>
-    <w:bookmarkEnd w:id="285"/>
-    <w:bookmarkStart w:id="286" w:name="X3e45e3c1efc07bc235004ad69bf4d3814f0ff32"/>
+    <w:bookmarkEnd w:id="283"/>
+    <w:bookmarkStart w:id="284" w:name="X3e45e3c1efc07bc235004ad69bf4d3814f0ff32"/>
     <w:p>
       <w:pPr>
         <w:pStyle w:val="Bibliography"/>
@@ -49705,8 +49718,8 @@
         <w:t xml:space="preserve">: 709–729.</w:t>
       </w:r>
     </w:p>
-    <w:bookmarkEnd w:id="286"/>
-    <w:bookmarkStart w:id="287" w:name="ref-stovallTreeHeightExplains2019"/>
+    <w:bookmarkEnd w:id="284"/>
+    <w:bookmarkStart w:id="285" w:name="ref-stovallTreeHeightExplains2019"/>
     <w:p>
       <w:pPr>
         <w:pStyle w:val="Bibliography"/>
@@ -49806,8 +49819,8 @@
         <w:t xml:space="preserve">: 4385.</w:t>
       </w:r>
     </w:p>
-    <w:bookmarkEnd w:id="287"/>
-    <w:bookmarkStart w:id="288" w:name="X5eb1944230255a4dc8f5e03fbac6c36fd70b268"/>
+    <w:bookmarkEnd w:id="285"/>
+    <w:bookmarkStart w:id="286" w:name="X5eb1944230255a4dc8f5e03fbac6c36fd70b268"/>
     <w:p>
       <w:pPr>
         <w:pStyle w:val="Bibliography"/>
@@ -50097,8 +50110,8 @@
         <w:t xml:space="preserve">: 869–874.</w:t>
       </w:r>
     </w:p>
-    <w:bookmarkEnd w:id="288"/>
-    <w:bookmarkStart w:id="289" w:name="ref-simpragaVerticalCanopyGradient2013"/>
+    <w:bookmarkEnd w:id="286"/>
+    <w:bookmarkStart w:id="287" w:name="ref-simpragaVerticalCanopyGradient2013"/>
     <w:p>
       <w:pPr>
         <w:pStyle w:val="Bibliography"/>
@@ -50391,8 +50404,8 @@
         <w:t xml:space="preserve">: 85–95.</w:t>
       </w:r>
     </w:p>
-    <w:bookmarkEnd w:id="289"/>
-    <w:bookmarkStart w:id="290" w:name="ref-tanOptimumAirTemperature2017"/>
+    <w:bookmarkEnd w:id="287"/>
+    <w:bookmarkStart w:id="288" w:name="ref-tanOptimumAirTemperature2017"/>
     <w:p>
       <w:pPr>
         <w:pStyle w:val="Bibliography"/>
@@ -50673,8 +50686,8 @@
         <w:t xml:space="preserve">: 054022.</w:t>
       </w:r>
     </w:p>
-    <w:bookmarkEnd w:id="290"/>
-    <w:bookmarkStart w:id="291" w:name="X40affe6757fc836843b6dd54e003778f32bf8ab"/>
+    <w:bookmarkEnd w:id="288"/>
+    <w:bookmarkStart w:id="289" w:name="X40affe6757fc836843b6dd54e003778f32bf8ab"/>
     <w:p>
       <w:pPr>
         <w:pStyle w:val="Bibliography"/>
@@ -50955,8 +50968,8 @@
         <w:t xml:space="preserve">: 435–446.</w:t>
       </w:r>
     </w:p>
-    <w:bookmarkEnd w:id="291"/>
-    <w:bookmarkStart w:id="292" w:name="ref-taylorCapacityEmitIsoprene2019"/>
+    <w:bookmarkEnd w:id="289"/>
+    <w:bookmarkStart w:id="290" w:name="ref-taylorCapacityEmitIsoprene2019"/>
     <w:p>
       <w:pPr>
         <w:pStyle w:val="Bibliography"/>
@@ -51079,8 +51092,8 @@
         <w:t xml:space="preserve">: 2448–2457.</w:t>
       </w:r>
     </w:p>
-    <w:bookmarkEnd w:id="292"/>
-    <w:bookmarkStart w:id="293" w:name="ref-taylorNewFieldInstrument2021"/>
+    <w:bookmarkEnd w:id="290"/>
+    <w:bookmarkStart w:id="291" w:name="ref-taylorNewFieldInstrument2021"/>
     <w:p>
       <w:pPr>
         <w:pStyle w:val="Bibliography"/>
@@ -51216,8 +51229,8 @@
         <w:t xml:space="preserve">: 2021.02.15.431157.</w:t>
       </w:r>
     </w:p>
-    <w:bookmarkEnd w:id="293"/>
-    <w:bookmarkStart w:id="294" w:name="ref-terborghVerticalComponentPlant1985"/>
+    <w:bookmarkEnd w:id="291"/>
+    <w:bookmarkStart w:id="292" w:name="ref-terborghVerticalComponentPlant1985"/>
     <w:p>
       <w:pPr>
         <w:pStyle w:val="Bibliography"/>
@@ -51316,8 +51329,8 @@
         <w:t xml:space="preserve">: 760–776.</w:t>
       </w:r>
     </w:p>
-    <w:bookmarkEnd w:id="294"/>
-    <w:bookmarkStart w:id="295" w:name="Xf9e081ec224a0ead343baee308c3ab294d6a337"/>
+    <w:bookmarkEnd w:id="292"/>
+    <w:bookmarkStart w:id="293" w:name="Xf9e081ec224a0ead343baee308c3ab294d6a337"/>
     <w:p>
       <w:pPr>
         <w:pStyle w:val="Bibliography"/>
@@ -51394,8 +51407,8 @@
         <w:t xml:space="preserve">: 117–127.</w:t>
       </w:r>
     </w:p>
-    <w:bookmarkEnd w:id="295"/>
-    <w:bookmarkStart w:id="296" w:name="ref-tibbittsHumidityPlants1979b"/>
+    <w:bookmarkEnd w:id="293"/>
+    <w:bookmarkStart w:id="294" w:name="ref-tibbittsHumidityPlants1979b"/>
     <w:p>
       <w:pPr>
         <w:pStyle w:val="Bibliography"/>
@@ -51458,8 +51471,8 @@
         <w:t xml:space="preserve">: 358–363.</w:t>
       </w:r>
     </w:p>
-    <w:bookmarkEnd w:id="296"/>
-    <w:bookmarkStart w:id="297" w:name="Xb7832dc0b568cc141575c04e53f798629eb9e51"/>
+    <w:bookmarkEnd w:id="294"/>
+    <w:bookmarkStart w:id="295" w:name="Xb7832dc0b568cc141575c04e53f798629eb9e51"/>
     <w:p>
       <w:pPr>
         <w:pStyle w:val="Bibliography"/>
@@ -51752,8 +51765,8 @@
         <w:t xml:space="preserve">: 2428–2439.</w:t>
       </w:r>
     </w:p>
-    <w:bookmarkEnd w:id="297"/>
-    <w:bookmarkStart w:id="298" w:name="ref-trenberthGlobalWarmingChanges2014b"/>
+    <w:bookmarkEnd w:id="295"/>
+    <w:bookmarkStart w:id="296" w:name="ref-trenberthGlobalWarmingChanges2014b"/>
     <w:p>
       <w:pPr>
         <w:pStyle w:val="Bibliography"/>
@@ -51945,8 +51958,8 @@
         <w:t xml:space="preserve">: 17–22.</w:t>
       </w:r>
     </w:p>
-    <w:bookmarkEnd w:id="298"/>
-    <w:bookmarkStart w:id="299" w:name="ref-trouillierSizeMattersComparison2018"/>
+    <w:bookmarkEnd w:id="296"/>
+    <w:bookmarkStart w:id="297" w:name="ref-trouillierSizeMattersComparison2018"/>
     <w:p>
       <w:pPr>
         <w:pStyle w:val="Bibliography"/>
@@ -52138,8 +52151,8 @@
         <w:t xml:space="preserve">: 183–192.</w:t>
       </w:r>
     </w:p>
-    <w:bookmarkEnd w:id="299"/>
-    <w:bookmarkStart w:id="300" w:name="ref-turnbullScalingFoliarRespiration2003"/>
+    <w:bookmarkEnd w:id="297"/>
+    <w:bookmarkStart w:id="298" w:name="ref-turnbullScalingFoliarRespiration2003"/>
     <w:p>
       <w:pPr>
         <w:pStyle w:val="Bibliography"/>
@@ -52308,8 +52321,8 @@
         <w:t xml:space="preserve">: 101–114.</w:t>
       </w:r>
     </w:p>
-    <w:bookmarkEnd w:id="300"/>
-    <w:bookmarkStart w:id="301" w:name="Xe7481238d2c2f808363b8215d791d0c39194622"/>
+    <w:bookmarkEnd w:id="298"/>
+    <w:bookmarkStart w:id="299" w:name="Xe7481238d2c2f808363b8215d791d0c39194622"/>
     <w:p>
       <w:pPr>
         <w:pStyle w:val="Bibliography"/>
@@ -52513,8 +52526,8 @@
         <w:t xml:space="preserve">: 32.</w:t>
       </w:r>
     </w:p>
-    <w:bookmarkEnd w:id="301"/>
-    <w:bookmarkStart w:id="302" w:name="X019bbf5de83a9c83fcb2bd6132b0c86d3f58104"/>
+    <w:bookmarkEnd w:id="299"/>
+    <w:bookmarkStart w:id="300" w:name="X019bbf5de83a9c83fcb2bd6132b0c86d3f58104"/>
     <w:p>
       <w:pPr>
         <w:pStyle w:val="Bibliography"/>
@@ -52637,8 +52650,8 @@
         <w:t xml:space="preserve">: 1207–1215.</w:t>
       </w:r>
     </w:p>
-    <w:bookmarkEnd w:id="302"/>
-    <w:bookmarkStart w:id="303" w:name="Xa86aae3e783a8fa9492401c5aafb890609b0778"/>
+    <w:bookmarkEnd w:id="300"/>
+    <w:bookmarkStart w:id="301" w:name="Xa86aae3e783a8fa9492401c5aafb890609b0778"/>
     <w:p>
       <w:pPr>
         <w:pStyle w:val="Bibliography"/>
@@ -52773,8 +52786,8 @@
         <w:t xml:space="preserve">: 23–34.</w:t>
       </w:r>
     </w:p>
-    <w:bookmarkEnd w:id="303"/>
-    <w:bookmarkStart w:id="304" w:name="X39daf62d0a69b2abbac01355652ed679db450f4"/>
+    <w:bookmarkEnd w:id="301"/>
+    <w:bookmarkStart w:id="302" w:name="X39daf62d0a69b2abbac01355652ed679db450f4"/>
     <w:p>
       <w:pPr>
         <w:pStyle w:val="Bibliography"/>
@@ -52932,8 +52945,8 @@
         <w:t xml:space="preserve">: 1427–1438.</w:t>
       </w:r>
     </w:p>
-    <w:bookmarkEnd w:id="304"/>
-    <w:bookmarkStart w:id="305" w:name="Xd23c802caf415f59fb5e6427e0c1e9b584ccfed"/>
+    <w:bookmarkEnd w:id="302"/>
+    <w:bookmarkStart w:id="303" w:name="Xd23c802caf415f59fb5e6427e0c1e9b584ccfed"/>
     <w:p>
       <w:pPr>
         <w:pStyle w:val="Bibliography"/>
@@ -53157,8 +53170,8 @@
         <w:t xml:space="preserve">: 1000–1012.</w:t>
       </w:r>
     </w:p>
-    <w:bookmarkEnd w:id="305"/>
-    <w:bookmarkStart w:id="306" w:name="ref-vogelSunLeavesShade1968a"/>
+    <w:bookmarkEnd w:id="303"/>
+    <w:bookmarkStart w:id="304" w:name="ref-vogelSunLeavesShade1968a"/>
     <w:p>
       <w:pPr>
         <w:pStyle w:val="Bibliography"/>
@@ -53245,8 +53258,8 @@
         <w:t xml:space="preserve">: 1203–1204.</w:t>
       </w:r>
     </w:p>
-    <w:bookmarkEnd w:id="306"/>
-    <w:bookmarkStart w:id="307" w:name="X3bd3b318df1d5b9388c7c5e2925c695efb76aec"/>
+    <w:bookmarkEnd w:id="304"/>
+    <w:bookmarkStart w:id="305" w:name="X3bd3b318df1d5b9388c7c5e2925c695efb76aec"/>
     <w:p>
       <w:pPr>
         <w:pStyle w:val="Bibliography"/>
@@ -53355,8 +53368,8 @@
         <w:t xml:space="preserve">: 144–155.</w:t>
       </w:r>
     </w:p>
-    <w:bookmarkEnd w:id="307"/>
-    <w:bookmarkStart w:id="308" w:name="ref-wayJustRightTemperature2019"/>
+    <w:bookmarkEnd w:id="305"/>
+    <w:bookmarkStart w:id="306" w:name="ref-wayJustRightTemperature2019"/>
     <w:p>
       <w:pPr>
         <w:pStyle w:val="Bibliography"/>
@@ -53410,8 +53423,8 @@
         <w:t xml:space="preserve">: 718–719.</w:t>
       </w:r>
     </w:p>
-    <w:bookmarkEnd w:id="308"/>
-    <w:bookmarkStart w:id="309" w:name="ref-waySunflecksTreesForests2012"/>
+    <w:bookmarkEnd w:id="306"/>
+    <w:bookmarkStart w:id="307" w:name="ref-waySunflecksTreesForests2012"/>
     <w:p>
       <w:pPr>
         <w:pStyle w:val="Bibliography"/>
@@ -53488,8 +53501,8 @@
         <w:t xml:space="preserve">: 1066–1081.</w:t>
       </w:r>
     </w:p>
-    <w:bookmarkEnd w:id="309"/>
-    <w:bookmarkStart w:id="310" w:name="ref-weerasingheCanopyPositionAffects2014"/>
+    <w:bookmarkEnd w:id="307"/>
+    <w:bookmarkStart w:id="308" w:name="ref-weerasingheCanopyPositionAffects2014"/>
     <w:p>
       <w:pPr>
         <w:pStyle w:val="Bibliography"/>
@@ -53690,8 +53703,8 @@
         <w:t xml:space="preserve">: 564–584.</w:t>
       </w:r>
     </w:p>
-    <w:bookmarkEnd w:id="310"/>
-    <w:bookmarkStart w:id="311" w:name="Xfd46dfd22c9227100a587c90504d559c5d589d0"/>
+    <w:bookmarkEnd w:id="308"/>
+    <w:bookmarkStart w:id="309" w:name="Xfd46dfd22c9227100a587c90504d559c5d589d0"/>
     <w:p>
       <w:pPr>
         <w:pStyle w:val="Bibliography"/>
@@ -53768,8 +53781,8 @@
         <w:t xml:space="preserve">: 643–670.</w:t>
       </w:r>
     </w:p>
-    <w:bookmarkEnd w:id="311"/>
-    <w:bookmarkStart w:id="312" w:name="ref-wrightWorldwideLeafEconomics2004"/>
+    <w:bookmarkEnd w:id="309"/>
+    <w:bookmarkStart w:id="310" w:name="ref-wrightWorldwideLeafEconomics2004"/>
     <w:p>
       <w:pPr>
         <w:pStyle w:val="Bibliography"/>
@@ -54050,8 +54063,8 @@
         <w:t xml:space="preserve">: 821–827.</w:t>
       </w:r>
     </w:p>
-    <w:bookmarkEnd w:id="312"/>
-    <w:bookmarkStart w:id="313" w:name="ref-wuLeafDevelopmentDemography2016"/>
+    <w:bookmarkEnd w:id="310"/>
+    <w:bookmarkStart w:id="311" w:name="ref-wuLeafDevelopmentDemography2016"/>
     <w:p>
       <w:pPr>
         <w:pStyle w:val="Bibliography"/>
@@ -54344,8 +54357,8 @@
         <w:t xml:space="preserve">: 972–976.</w:t>
       </w:r>
     </w:p>
-    <w:bookmarkEnd w:id="313"/>
-    <w:bookmarkStart w:id="314" w:name="ref-wykaResponsesLeafStructure2012"/>
+    <w:bookmarkEnd w:id="311"/>
+    <w:bookmarkStart w:id="312" w:name="ref-wykaResponsesLeafStructure2012"/>
     <w:p>
       <w:pPr>
         <w:pStyle w:val="Bibliography"/>
@@ -54514,8 +54527,8 @@
         <w:t xml:space="preserve">: 11–24.</w:t>
       </w:r>
     </w:p>
-    <w:bookmarkEnd w:id="314"/>
-    <w:bookmarkStart w:id="315" w:name="ref-xuSeasonalVariationTemperature2006"/>
+    <w:bookmarkEnd w:id="312"/>
+    <w:bookmarkStart w:id="313" w:name="ref-xuSeasonalVariationTemperature2006"/>
     <w:p>
       <w:pPr>
         <w:pStyle w:val="Bibliography"/>
@@ -54604,8 +54617,8 @@
         <w:t xml:space="preserve">: 778–789.</w:t>
       </w:r>
     </w:p>
-    <w:bookmarkEnd w:id="315"/>
-    <w:bookmarkStart w:id="316" w:name="ref-yang_spatial_1999"/>
+    <w:bookmarkEnd w:id="313"/>
+    <w:bookmarkStart w:id="314" w:name="ref-yang_spatial_1999"/>
     <w:p>
       <w:pPr>
         <w:pStyle w:val="Bibliography"/>
@@ -54763,8 +54776,8 @@
         <w:t xml:space="preserve">: 27653–27661.</w:t>
       </w:r>
     </w:p>
-    <w:bookmarkEnd w:id="316"/>
-    <w:bookmarkStart w:id="317" w:name="Xc06f0fb26040ad2999593e8c72c512ace6236df"/>
+    <w:bookmarkEnd w:id="314"/>
+    <w:bookmarkStart w:id="315" w:name="Xc06f0fb26040ad2999593e8c72c512ace6236df"/>
     <w:p>
       <w:pPr>
         <w:pStyle w:val="Bibliography"/>
@@ -54968,8 +54981,8 @@
         <w:t xml:space="preserve">: 172–184.</w:t>
       </w:r>
     </w:p>
-    <w:bookmarkEnd w:id="317"/>
-    <w:bookmarkStart w:id="318" w:name="X27c95dc833287e4bb1b20a7048b719f55928e43"/>
+    <w:bookmarkEnd w:id="315"/>
+    <w:bookmarkStart w:id="316" w:name="X27c95dc833287e4bb1b20a7048b719f55928e43"/>
     <w:p>
       <w:pPr>
         <w:pStyle w:val="Bibliography"/>
@@ -55139,8 +55152,8 @@
         <w:t xml:space="preserve">: 820–833.</w:t>
       </w:r>
     </w:p>
-    <w:bookmarkEnd w:id="318"/>
-    <w:bookmarkStart w:id="319" w:name="ref-zellweger_seasonal_2019"/>
+    <w:bookmarkEnd w:id="316"/>
+    <w:bookmarkStart w:id="317" w:name="ref-zellweger_seasonal_2019"/>
     <w:p>
       <w:pPr>
         <w:pStyle w:val="Bibliography"/>
@@ -55433,8 +55446,8 @@
         <w:t xml:space="preserve">: 1774–1786.</w:t>
       </w:r>
     </w:p>
-    <w:bookmarkEnd w:id="319"/>
-    <w:bookmarkStart w:id="320" w:name="X75e30a46881438de8d94410bbe9f5cfc5e5e883"/>
+    <w:bookmarkEnd w:id="317"/>
+    <w:bookmarkStart w:id="318" w:name="X75e30a46881438de8d94410bbe9f5cfc5e5e883"/>
     <w:p>
       <w:pPr>
         <w:pStyle w:val="Bibliography"/>
@@ -55715,8 +55728,8 @@
         <w:t xml:space="preserve">: 772–775.</w:t>
       </w:r>
     </w:p>
-    <w:bookmarkEnd w:id="320"/>
-    <w:bookmarkStart w:id="321" w:name="ref-zhang_photosynthetic_2012"/>
+    <w:bookmarkEnd w:id="318"/>
+    <w:bookmarkStart w:id="319" w:name="ref-zhang_photosynthetic_2012"/>
     <w:p>
       <w:pPr>
         <w:pStyle w:val="Bibliography"/>
@@ -55851,8 +55864,8 @@
         <w:t xml:space="preserve">: 1027–1033.</w:t>
       </w:r>
     </w:p>
-    <w:bookmarkEnd w:id="321"/>
-    <w:bookmarkStart w:id="322" w:name="ref-zhouLeafageEffectsTemperature2015"/>
+    <w:bookmarkEnd w:id="319"/>
+    <w:bookmarkStart w:id="320" w:name="ref-zhouLeafageEffectsTemperature2015"/>
     <w:p>
       <w:pPr>
         <w:pStyle w:val="Bibliography"/>
@@ -55996,8 +56009,8 @@
         <w:t xml:space="preserve">: 1236–1248.</w:t>
       </w:r>
     </w:p>
-    <w:bookmarkEnd w:id="322"/>
-    <w:bookmarkStart w:id="323" w:name="ref-zhuPlasticityPhotosyntheticHeat2018"/>
+    <w:bookmarkEnd w:id="320"/>
+    <w:bookmarkStart w:id="321" w:name="ref-zhuPlasticityPhotosyntheticHeat2018"/>
     <w:p>
       <w:pPr>
         <w:pStyle w:val="Bibliography"/>
@@ -56212,8 +56225,8 @@
         <w:t xml:space="preserve">: 1251–1262.</w:t>
       </w:r>
     </w:p>
-    <w:bookmarkEnd w:id="323"/>
-    <w:bookmarkStart w:id="324" w:name="ref-zweifelMiddayStomatalClosure2002"/>
+    <w:bookmarkEnd w:id="321"/>
+    <w:bookmarkStart w:id="322" w:name="ref-zweifelMiddayStomatalClosure2002"/>
     <w:p>
       <w:pPr>
         <w:pStyle w:val="Bibliography"/>
@@ -56325,8 +56338,8 @@
         <w:t xml:space="preserve">: 1125–1136.</w:t>
       </w:r>
     </w:p>
-    <w:bookmarkEnd w:id="324"/>
-    <w:bookmarkStart w:id="325" w:name="X56d926719da9351a167ef03030705e0d92337f8"/>
+    <w:bookmarkEnd w:id="322"/>
+    <w:bookmarkStart w:id="323" w:name="X56d926719da9351a167ef03030705e0d92337f8"/>
     <w:p>
       <w:pPr>
         <w:pStyle w:val="Bibliography"/>
@@ -56447,10 +56460,10 @@
         <w:t xml:space="preserve">: 357–365.</w:t>
       </w:r>
     </w:p>
+    <w:bookmarkEnd w:id="323"/>
+    <w:bookmarkEnd w:id="324"/>
     <w:bookmarkEnd w:id="325"/>
     <w:bookmarkEnd w:id="326"/>
-    <w:bookmarkEnd w:id="327"/>
-    <w:bookmarkEnd w:id="328"/>
     <w:sectPr/>
   </w:body>
 </w:document>

</xml_diff>

<commit_message>
Table 1: fixed up formatting and knit into doc
@NidhiVinod , I tweaked the formatting in your word doc, printed as pdf, created .pngs, and knit those into the doc. I also copied in the references list. After all that nocite confusion, it turns out it will be easier to just put the references in the list in the .Rmd!

Co-Authored-By: Nidhi Vinod <62031681+NidhiVinod@users.noreply.github.com>
</commit_message>
<xml_diff>
--- a/vertical-thermal-review.docx
+++ b/vertical-thermal-review.docx
@@ -1430,7 +1430,7 @@
       </w:r>
     </w:p>
     <w:bookmarkEnd w:id="23"/>
-    <w:bookmarkStart w:id="326" w:name="review-of-vertical-gradients"/>
+    <w:bookmarkStart w:id="327" w:name="review-of-vertical-gradients"/>
     <w:p>
       <w:pPr>
         <w:pStyle w:val="Heading1"/>
@@ -6623,7 +6623,7 @@
     </w:p>
     <w:bookmarkEnd w:id="28"/>
     <w:bookmarkEnd w:id="29"/>
-    <w:bookmarkStart w:id="36" w:name="leaf-traits"/>
+    <w:bookmarkStart w:id="37" w:name="leaf-traits"/>
     <w:p>
       <w:pPr>
         <w:pStyle w:val="Heading2"/>
@@ -6882,7 +6882,7 @@
         <w:t xml:space="preserve">].</w:t>
       </w:r>
     </w:p>
-    <w:bookmarkStart w:id="34" w:name="intraspecific-variation"/>
+    <w:bookmarkStart w:id="35" w:name="intraspecific-variation"/>
     <w:p>
       <w:pPr>
         <w:pStyle w:val="Heading3"/>
@@ -7116,20 +7116,43 @@
       </w:r>
     </w:p>
     <w:p>
+      <w:r>
+        <w:br w:type="page"/>
+      </w:r>
+    </w:p>
+    <w:p>
       <w:pPr>
-        <w:pStyle w:val="CaptionedFigure"/>
+        <w:pStyle w:val="BodyText"/>
+      </w:pPr>
+      <w:r>
+        <w:rPr>
+          <w:bCs/>
+          <w:b/>
+        </w:rPr>
+        <w:t xml:space="preserve">Table 1.</w:t>
+      </w:r>
+      <w:r>
+        <w:t xml:space="preserve"> </w:t>
+      </w:r>
+      <w:r>
+        <w:t xml:space="preserve">Studies listed here were compiled using a systematic review process, as described in Supplementary Information Methods S3.</w:t>
+      </w:r>
+    </w:p>
+    <w:p>
+      <w:pPr>
+        <w:pStyle w:val="BodyText"/>
       </w:pPr>
       <w:r>
         <w:drawing>
           <wp:inline>
-            <wp:extent cx="5334000" cy="6803770"/>
+            <wp:extent cx="5334000" cy="6887505"/>
             <wp:effectExtent b="0" l="0" r="0" t="0"/>
-            <wp:docPr descr="Table 1. Studies listed here were compiled using a systematic review process, as described in Supplementary Information Methods S3. (For latest version of table, see tables.pdf.)" title="" id="1" name="Picture"/>
+            <wp:docPr descr="" title="" id="1" name="Picture"/>
             <a:graphic>
               <a:graphicData uri="http://schemas.openxmlformats.org/drawingml/2006/picture">
                 <pic:pic>
                   <pic:nvPicPr>
-                    <pic:cNvPr descr="table1.png" id="0" name="Picture"/>
+                    <pic:cNvPr descr="table1a.png" id="0" name="Picture"/>
                     <pic:cNvPicPr>
                       <a:picLocks noChangeArrowheads="1" noChangeAspect="1"/>
                     </pic:cNvPicPr>
@@ -7143,7 +7166,7 @@
                   <pic:spPr bwMode="auto">
                     <a:xfrm>
                       <a:off x="0" y="0"/>
-                      <a:ext cx="5334000" cy="6803770"/>
+                      <a:ext cx="5334000" cy="6887505"/>
                     </a:xfrm>
                     <a:prstGeom prst="rect">
                       <a:avLst/>
@@ -7163,24 +7186,74 @@
       </w:r>
     </w:p>
     <w:p>
+      <w:r>
+        <w:br w:type="page"/>
+      </w:r>
+    </w:p>
+    <w:p>
       <w:pPr>
-        <w:pStyle w:val="ImageCaption"/>
+        <w:pStyle w:val="BodyText"/>
       </w:pPr>
       <w:r>
-        <w:t xml:space="preserve">Table 1. Studies listed here were compiled using a systematic review process, as described in Supplementary Information Methods S3. (</w:t>
-      </w:r>
-      <w:r>
-        <w:rPr>
-          <w:iCs/>
-          <w:i/>
-        </w:rPr>
-        <w:t xml:space="preserve">For latest version of table, see tables.pdf.</w:t>
-      </w:r>
-      <w:r>
-        <w:t xml:space="preserve">)</w:t>
+        <w:t xml:space="preserve">Table 1, cont.</w:t>
       </w:r>
     </w:p>
-    <w:bookmarkStart w:id="31" w:name="Xc3ab4e3d3c4b60641a68ff69e41f3558a0dcabb"/>
+    <w:p>
+      <w:pPr>
+        <w:pStyle w:val="BodyText"/>
+      </w:pPr>
+      <w:r>
+        <w:drawing>
+          <wp:inline>
+            <wp:extent cx="5334000" cy="7194484"/>
+            <wp:effectExtent b="0" l="0" r="0" t="0"/>
+            <wp:docPr descr="" title="" id="1" name="Picture"/>
+            <a:graphic>
+              <a:graphicData uri="http://schemas.openxmlformats.org/drawingml/2006/picture">
+                <pic:pic>
+                  <pic:nvPicPr>
+                    <pic:cNvPr descr="table1b.png" id="0" name="Picture"/>
+                    <pic:cNvPicPr>
+                      <a:picLocks noChangeArrowheads="1" noChangeAspect="1"/>
+                    </pic:cNvPicPr>
+                  </pic:nvPicPr>
+                  <pic:blipFill>
+                    <a:blip r:embed="rId31"/>
+                    <a:stretch>
+                      <a:fillRect/>
+                    </a:stretch>
+                  </pic:blipFill>
+                  <pic:spPr bwMode="auto">
+                    <a:xfrm>
+                      <a:off x="0" y="0"/>
+                      <a:ext cx="5334000" cy="7194484"/>
+                    </a:xfrm>
+                    <a:prstGeom prst="rect">
+                      <a:avLst/>
+                    </a:prstGeom>
+                    <a:noFill/>
+                    <a:ln w="9525">
+                      <a:noFill/>
+                      <a:headEnd/>
+                      <a:tailEnd/>
+                    </a:ln>
+                  </pic:spPr>
+                </pic:pic>
+              </a:graphicData>
+            </a:graphic>
+          </wp:inline>
+        </w:drawing>
+      </w:r>
+    </w:p>
+    <w:p>
+      <w:pPr>
+        <w:pStyle w:val="BodyText"/>
+      </w:pPr>
+      <w:r>
+        <w:t xml:space="preserve">*1. Mau et al. 2018; 2. Coble and Cavaleri 2014; 3. Sack et al. 2006; 4. Chin and Sillett 2019; 5. Wyka et al. 2012; 6. Atherton et al. 2017; 7. Kenzo et al. 2015; 8. Kusi and Karasi 2020; 9. Dang et al. 1997; 10. Gebauer et al. 2015; 11. Marenco et al. 2017; 12.Kafuti et al. 2020; 13. Van Wittenberghe et al. 2012; 14. Zhang et al. 2019; 15. Weerasinghe et al. 2014; 16. Oldham et al. 2010; 17. Ichie et al. 2016; 18. Gregoriou et al. 2007; 19. Levizou et al. 2005; 20. Liakoura 1997; 21. Fauset et al. 2018; 22. Niinemets et al. 1998, 23. Ishida et al. 1998; 24. Millen and Clendon 1979; 25. Smith and Carter, 1988; 26. Hadley and Smith 1987; 27. Panditharathna et al. 2008; 28. Baltzer and Thomas 2005; 29. Dietz et al. 2007; 30. Coble et al. 2016; 31. Scartazza et al. 2016; 32. Duursma and Marshall, 2006; 33. Harley et al. 1996; 34. Hernandez et al. 2020; 35. Turnbull et al. 2003; 36. Chen et al. 2020; 37. van de Weg et al. 2012; 38. M.A Cavaleri et al. 2008; 39. Koniger et al. 1995; 40. Mastubara et al. 2009; 41. Harris and Medina 2013; 42. Hansen et al. 2001; 43. Poorter et al. 1995; 44. Coble et al. 2017; 45. Niinemets et al. 2004; 46. Poorter et al. 2000</w:t>
+      </w:r>
+    </w:p>
+    <w:bookmarkStart w:id="32" w:name="Xc3ab4e3d3c4b60641a68ff69e41f3558a0dcabb"/>
     <w:p>
       <w:pPr>
         <w:pStyle w:val="Heading4"/>
@@ -7423,8 +7496,8 @@
         <w:t xml:space="preserve">.</w:t>
       </w:r>
     </w:p>
-    <w:bookmarkEnd w:id="31"/>
-    <w:bookmarkStart w:id="32" w:name="Xb197f03a8cf8d32d5770a4d7b6ee206d103033f"/>
+    <w:bookmarkEnd w:id="32"/>
+    <w:bookmarkStart w:id="33" w:name="Xb197f03a8cf8d32d5770a4d7b6ee206d103033f"/>
     <w:p>
       <w:pPr>
         <w:pStyle w:val="Heading4"/>
@@ -7813,8 +7886,8 @@
         <w:t xml:space="preserve">.</w:t>
       </w:r>
     </w:p>
-    <w:bookmarkEnd w:id="32"/>
-    <w:bookmarkStart w:id="33" w:name="leaf-lifecycles"/>
+    <w:bookmarkEnd w:id="33"/>
+    <w:bookmarkStart w:id="34" w:name="leaf-lifecycles"/>
     <w:p>
       <w:pPr>
         <w:pStyle w:val="Heading4"/>
@@ -8026,9 +8099,9 @@
         <w:t xml:space="preserve">, and can be expected to similarly scale through vertically structured phenology to affect forest responses to heat anomalies.</w:t>
       </w:r>
     </w:p>
-    <w:bookmarkEnd w:id="33"/>
     <w:bookmarkEnd w:id="34"/>
-    <w:bookmarkStart w:id="35" w:name="interspecific-variation"/>
+    <w:bookmarkEnd w:id="35"/>
+    <w:bookmarkStart w:id="36" w:name="interspecific-variation"/>
     <w:p>
       <w:pPr>
         <w:pStyle w:val="Heading3"/>
@@ -8180,9 +8253,9 @@
         <w:t xml:space="preserve">and metabolism within forest ecosystems are underpinned by both intra- and inter-specific variation in traits.</w:t>
       </w:r>
     </w:p>
-    <w:bookmarkEnd w:id="35"/>
     <w:bookmarkEnd w:id="36"/>
-    <w:bookmarkStart w:id="42" w:name="leaf-metabolism-and-thermal-responses"/>
+    <w:bookmarkEnd w:id="37"/>
+    <w:bookmarkStart w:id="43" w:name="leaf-metabolism-and-thermal-responses"/>
     <w:p>
       <w:pPr>
         <w:pStyle w:val="Heading2"/>
@@ -8254,7 +8327,7 @@
                     </pic:cNvPicPr>
                   </pic:nvPicPr>
                   <pic:blipFill>
-                    <a:blip r:embed="rId37"/>
+                    <a:blip r:embed="rId38"/>
                     <a:stretch>
                       <a:fillRect/>
                     </a:stretch>
@@ -8299,7 +8372,7 @@
         <w:t xml:space="preserve">)</w:t>
       </w:r>
     </w:p>
-    <w:bookmarkStart w:id="38" w:name="stomatal-conductance"/>
+    <w:bookmarkStart w:id="39" w:name="stomatal-conductance"/>
     <w:p>
       <w:pPr>
         <w:pStyle w:val="Heading3"/>
@@ -8600,8 +8673,8 @@
         <w:t xml:space="preserve">.</w:t>
       </w:r>
     </w:p>
-    <w:bookmarkEnd w:id="38"/>
-    <w:bookmarkStart w:id="39" w:name="photosynthesis"/>
+    <w:bookmarkEnd w:id="39"/>
+    <w:bookmarkStart w:id="40" w:name="photosynthesis"/>
     <w:p>
       <w:pPr>
         <w:pStyle w:val="Heading3"/>
@@ -10218,8 +10291,8 @@
         <w:t xml:space="preserve">.</w:t>
       </w:r>
     </w:p>
-    <w:bookmarkEnd w:id="39"/>
-    <w:bookmarkStart w:id="40" w:name="respiration"/>
+    <w:bookmarkEnd w:id="40"/>
+    <w:bookmarkStart w:id="41" w:name="respiration"/>
     <w:p>
       <w:pPr>
         <w:pStyle w:val="Heading3"/>
@@ -10668,8 +10741,8 @@
         <w:t xml:space="preserve">.</w:t>
       </w:r>
     </w:p>
-    <w:bookmarkEnd w:id="40"/>
-    <w:bookmarkStart w:id="41" w:name="voc-production"/>
+    <w:bookmarkEnd w:id="41"/>
+    <w:bookmarkStart w:id="42" w:name="voc-production"/>
     <w:p>
       <w:pPr>
         <w:pStyle w:val="Heading3"/>
@@ -10844,9 +10917,9 @@
         <w:t xml:space="preserve">vary through the canopy and influence leaf function.</w:t>
       </w:r>
     </w:p>
-    <w:bookmarkEnd w:id="41"/>
     <w:bookmarkEnd w:id="42"/>
-    <w:bookmarkStart w:id="47" w:name="whole-tree-and-ecosystem-ecology"/>
+    <w:bookmarkEnd w:id="43"/>
+    <w:bookmarkStart w:id="48" w:name="whole-tree-and-ecosystem-ecology"/>
     <w:p>
       <w:pPr>
         <w:pStyle w:val="Heading2"/>
@@ -10867,7 +10940,7 @@
         <w:t xml:space="preserve">Differences across forest vertical gradients in biophysical conditions, plant traits, and metabolism scale up to affect whole-tree ecology, ecosystem ecology, and their temperature responses (Fig. 1).</w:t>
       </w:r>
     </w:p>
-    <w:bookmarkStart w:id="44" w:name="tree-metabolism-and-growth-and-survival"/>
+    <w:bookmarkStart w:id="45" w:name="tree-metabolism-and-growth-and-survival"/>
     <w:p>
       <w:pPr>
         <w:pStyle w:val="Heading3"/>
@@ -11680,7 +11753,7 @@
                     </pic:cNvPicPr>
                   </pic:nvPicPr>
                   <pic:blipFill>
-                    <a:blip r:embed="rId43"/>
+                    <a:blip r:embed="rId44"/>
                     <a:stretch>
                       <a:fillRect/>
                     </a:stretch>
@@ -11793,8 +11866,8 @@
         <w:t xml:space="preserve">.</w:t>
       </w:r>
     </w:p>
-    <w:bookmarkEnd w:id="44"/>
-    <w:bookmarkStart w:id="46" w:name="c-and-water-flux"/>
+    <w:bookmarkEnd w:id="45"/>
+    <w:bookmarkStart w:id="47" w:name="c-and-water-flux"/>
     <w:p>
       <w:pPr>
         <w:pStyle w:val="Heading3"/>
@@ -12086,7 +12159,7 @@
                     </pic:cNvPicPr>
                   </pic:nvPicPr>
                   <pic:blipFill>
-                    <a:blip r:embed="rId45"/>
+                    <a:blip r:embed="rId46"/>
                     <a:stretch>
                       <a:fillRect/>
                     </a:stretch>
@@ -12373,15 +12446,15 @@
         <w:t xml:space="preserve">was more strongly elevated among large than small trees during an El Nino drought in Panama, while the smallest size classes had higher productivity during the drought, likely because of increased light in the understory. It remains far less clear how thermal sensitivity varies across forest strata under wet conditions, but both physiological mechanisms (Fig. 3) and tree ring evidence (Fig. 4) suggests that understory trees may respond more negatively to hot, wet conditions. Further research is required to better understand the thermal sensitivity of forest ecosystem function across strata.</w:t>
       </w:r>
     </w:p>
-    <w:bookmarkEnd w:id="46"/>
     <w:bookmarkEnd w:id="47"/>
-    <w:bookmarkStart w:id="48" w:name="implications-future-research-directions"/>
+    <w:bookmarkEnd w:id="48"/>
+    <w:bookmarkStart w:id="49" w:name="implications"/>
     <w:p>
       <w:pPr>
         <w:pStyle w:val="Heading2"/>
       </w:pPr>
       <w:r>
-        <w:t xml:space="preserve">Implications [ &amp; future research directions?]</w:t>
+        <w:t xml:space="preserve">Implications</w:t>
       </w:r>
     </w:p>
     <w:p>
@@ -12392,8 +12465,8 @@
         <w:t xml:space="preserve">Having established how physical conditions and biological form and function vary across vertical gradients, we now turn attention to the implications of these patterns for our understanding of how forest ecosystems may be impacted by global change, and our ability to project this across space and time.</w:t>
       </w:r>
     </w:p>
-    <w:bookmarkEnd w:id="48"/>
-    <w:bookmarkStart w:id="51" w:name="global-change-responses"/>
+    <w:bookmarkEnd w:id="49"/>
+    <w:bookmarkStart w:id="52" w:name="global-change-responses"/>
     <w:p>
       <w:pPr>
         <w:pStyle w:val="Heading2"/>
@@ -12410,13 +12483,13 @@
         <w:t xml:space="preserve">The complex interwoven relations between the biophysical environment and biological factors–leaf traits, metabolic processes and distribution of trees– are likely to produce amplifications and feedback loops in a warming world, with implications for forests on many levels.</w:t>
       </w:r>
     </w:p>
-    <w:bookmarkStart w:id="49" w:name="warming"/>
+    <w:bookmarkStart w:id="50" w:name="warming"/>
     <w:p>
       <w:pPr>
         <w:pStyle w:val="Heading3"/>
       </w:pPr>
       <w:r>
-        <w:t xml:space="preserve">warming</w:t>
+        <w:t xml:space="preserve">Warming</w:t>
       </w:r>
     </w:p>
     <w:p>
@@ -12794,7 +12867,32 @@
         <w:t xml:space="preserve">, 2020)</w:t>
       </w:r>
       <w:r>
-        <w:t xml:space="preserve">. Canopy disturbance (see next section) along with a trend towards younger forests and again reduced tree growth associated with warming [McDowell et al. 2018; REFS] poses an increasing threat to the biodiversity of microrefugia that are otherwise buffered from extremes</w:t>
+        <w:t xml:space="preserve">. Canopy disturbance (see next section) along with a trend towards younger forests and again reduced tree growth associated with warming</w:t>
+      </w:r>
+      <w:r>
+        <w:t xml:space="preserve"> </w:t>
+      </w:r>
+      <w:r>
+        <w:t xml:space="preserve">(McDowell</w:t>
+      </w:r>
+      <w:r>
+        <w:t xml:space="preserve"> </w:t>
+      </w:r>
+      <w:r>
+        <w:rPr>
+          <w:iCs/>
+          <w:i/>
+        </w:rPr>
+        <w:t xml:space="preserve">et al.</w:t>
+      </w:r>
+      <w:r>
+        <w:t xml:space="preserve">, 2020)</w:t>
+      </w:r>
+      <w:r>
+        <w:t xml:space="preserve"> </w:t>
+      </w:r>
+      <w:r>
+        <w:t xml:space="preserve">poses an increasing threat to the biodiversity of microrefugia that are otherwise buffered from extremes</w:t>
       </w:r>
       <w:r>
         <w:t xml:space="preserve"> </w:t>
@@ -12832,14 +12930,14 @@
         <w:t xml:space="preserve">.</w:t>
       </w:r>
     </w:p>
-    <w:bookmarkEnd w:id="49"/>
-    <w:bookmarkStart w:id="50" w:name="canopy-disturbance"/>
+    <w:bookmarkEnd w:id="50"/>
+    <w:bookmarkStart w:id="51" w:name="canopy-disturbance"/>
     <w:p>
       <w:pPr>
         <w:pStyle w:val="Heading3"/>
       </w:pPr>
       <w:r>
-        <w:t xml:space="preserve">canopy disturbance</w:t>
+        <w:t xml:space="preserve">Canopy disturbance</w:t>
       </w:r>
     </w:p>
     <w:p>
@@ -12869,7 +12967,7 @@
         <w:t xml:space="preserve">, 2019)</w:t>
       </w:r>
       <w:r>
-        <w:t xml:space="preserve">. This buffering is influenced by hydrology, as wetter sites and seasons allow for denser, and more buffered canopies</w:t>
+        <w:t xml:space="preserve">, particularly in wetter environments with dense canopies</w:t>
       </w:r>
       <w:r>
         <w:t xml:space="preserve"> </w:t>
@@ -13239,9 +13337,9 @@
         <w:t xml:space="preserve">These shifts in forest structure at large may be detectable by lidar and thermal remote sensing. If we know how metabolism maps to the thermal profile, then the observed forest structural changes can inform prediction of forest function.</w:t>
       </w:r>
     </w:p>
-    <w:bookmarkEnd w:id="50"/>
     <w:bookmarkEnd w:id="51"/>
-    <w:bookmarkStart w:id="54" w:name="scaling-across-space-and-time"/>
+    <w:bookmarkEnd w:id="52"/>
+    <w:bookmarkStart w:id="55" w:name="scaling-across-space-and-time"/>
     <w:p>
       <w:pPr>
         <w:pStyle w:val="Heading2"/>
@@ -13250,7 +13348,7 @@
         <w:t xml:space="preserve">Scaling across space and time</w:t>
       </w:r>
     </w:p>
-    <w:bookmarkStart w:id="53" w:name="X68d2420bbac0f497c7bc5bf40a0c8098f6400b1"/>
+    <w:bookmarkStart w:id="54" w:name="X68d2420bbac0f497c7bc5bf40a0c8098f6400b1"/>
     <w:p>
       <w:pPr>
         <w:pStyle w:val="Heading3"/>
@@ -13617,7 +13715,7 @@
                     </pic:cNvPicPr>
                   </pic:nvPicPr>
                   <pic:blipFill>
-                    <a:blip r:embed="rId52"/>
+                    <a:blip r:embed="rId53"/>
                     <a:stretch>
                       <a:fillRect/>
                     </a:stretch>
@@ -13888,9 +13986,9 @@
         <w:t xml:space="preserve">found significant vertical variation in plant temperature, with warmer temperatures in the understory compared to the top of the blue oak canopies. This finding was the opposite of what was expected and occurred in association with very high grass temperatures. The growing availability of these data makes this an opportune time to link fine-scale and landscape-scale measurements with the type of in situ measurements reviewed above to further explore ecosystem-scale patterns in vertical temperature gradients seasonally and across biomes.</w:t>
       </w:r>
     </w:p>
-    <w:bookmarkEnd w:id="53"/>
     <w:bookmarkEnd w:id="54"/>
-    <w:bookmarkStart w:id="55" w:name="conclusions"/>
+    <w:bookmarkEnd w:id="55"/>
+    <w:bookmarkStart w:id="56" w:name="conclusions"/>
     <w:p>
       <w:pPr>
         <w:pStyle w:val="Heading2"/>
@@ -13959,8 +14057,8 @@
         <w:t xml:space="preserve">Critically, change to the vertical gradient–e.g., through increased mortality of canopy trees–will change processses across forest strata, with potentially dramatic consequences. (some of the literature on forest degredation or fragmentation could inform what happens when those gradients change)</w:t>
       </w:r>
     </w:p>
-    <w:bookmarkEnd w:id="55"/>
-    <w:bookmarkStart w:id="56" w:name="acknowledgements"/>
+    <w:bookmarkEnd w:id="56"/>
+    <w:bookmarkStart w:id="57" w:name="acknowledgements"/>
     <w:p>
       <w:pPr>
         <w:pStyle w:val="Heading2"/>
@@ -13983,8 +14081,8 @@
         <w:t xml:space="preserve">Funding was provided by the Smithsonian Institution, ….</w:t>
       </w:r>
     </w:p>
-    <w:bookmarkEnd w:id="56"/>
-    <w:bookmarkStart w:id="57" w:name="si-files"/>
+    <w:bookmarkEnd w:id="57"/>
+    <w:bookmarkStart w:id="58" w:name="si-files"/>
     <w:p>
       <w:pPr>
         <w:pStyle w:val="Heading2"/>
@@ -14046,8 +14144,8 @@
         <w:br w:type="page"/>
       </w:r>
     </w:p>
-    <w:bookmarkEnd w:id="57"/>
-    <w:bookmarkStart w:id="325" w:name="references"/>
+    <w:bookmarkEnd w:id="58"/>
+    <w:bookmarkStart w:id="326" w:name="references"/>
     <w:p>
       <w:pPr>
         <w:pStyle w:val="Heading2"/>
@@ -14056,8 +14154,8 @@
         <w:t xml:space="preserve">References</w:t>
       </w:r>
     </w:p>
-    <w:bookmarkStart w:id="324" w:name="refs"/>
-    <w:bookmarkStart w:id="58" w:name="ref-albertCrypticPhenologyPlants2019"/>
+    <w:bookmarkStart w:id="325" w:name="refs"/>
+    <w:bookmarkStart w:id="59" w:name="ref-albertCrypticPhenologyPlants2019"/>
     <w:p>
       <w:pPr>
         <w:pStyle w:val="Bibliography"/>
@@ -14350,8 +14448,8 @@
         <w:t xml:space="preserve">: 3591–3608.</w:t>
       </w:r>
     </w:p>
-    <w:bookmarkEnd w:id="58"/>
-    <w:bookmarkStart w:id="59" w:name="ref-almeidaContrastingFireDamage2016"/>
+    <w:bookmarkEnd w:id="59"/>
+    <w:bookmarkStart w:id="60" w:name="ref-almeidaContrastingFireDamage2016"/>
     <w:p>
       <w:pPr>
         <w:pStyle w:val="Bibliography"/>
@@ -14564,8 +14662,8 @@
         <w:t xml:space="preserve">: 153–160.</w:t>
       </w:r>
     </w:p>
-    <w:bookmarkEnd w:id="59"/>
-    <w:bookmarkStart w:id="60" w:name="ref-ambroseEffectsHeightTreetop2010"/>
+    <w:bookmarkEnd w:id="60"/>
+    <w:bookmarkStart w:id="61" w:name="ref-ambroseEffectsHeightTreetop2010"/>
     <w:p>
       <w:pPr>
         <w:pStyle w:val="Bibliography"/>
@@ -14743,8 +14841,8 @@
         <w:t xml:space="preserve">: 1260–1272.</w:t>
       </w:r>
     </w:p>
-    <w:bookmarkEnd w:id="60"/>
-    <w:bookmarkStart w:id="61" w:name="X3b47a25d54fafe7eb76d413aea79e4e6d4dc20c"/>
+    <w:bookmarkEnd w:id="61"/>
+    <w:bookmarkStart w:id="62" w:name="X3b47a25d54fafe7eb76d413aea79e4e6d4dc20c"/>
     <w:p>
       <w:pPr>
         <w:pStyle w:val="Bibliography"/>
@@ -14959,8 +15057,8 @@
         <w:t xml:space="preserve">: 053009.</w:t>
       </w:r>
     </w:p>
-    <w:bookmarkEnd w:id="61"/>
-    <w:bookmarkStart w:id="62" w:name="X21e1330a9ddf3fd9e2bf2bf8772997e8f3b925f"/>
+    <w:bookmarkEnd w:id="62"/>
+    <w:bookmarkStart w:id="63" w:name="X21e1330a9ddf3fd9e2bf2bf8772997e8f3b925f"/>
     <w:p>
       <w:pPr>
         <w:pStyle w:val="Bibliography"/>
@@ -15241,8 +15339,8 @@
         <w:t xml:space="preserve">: 1587–1602.</w:t>
       </w:r>
     </w:p>
-    <w:bookmarkEnd w:id="62"/>
-    <w:bookmarkStart w:id="63" w:name="ref-aragao21stCenturyDroughtrelated2018"/>
+    <w:bookmarkEnd w:id="63"/>
+    <w:bookmarkStart w:id="64" w:name="ref-aragao21stCenturyDroughtrelated2018"/>
     <w:p>
       <w:pPr>
         <w:pStyle w:val="Bibliography"/>
@@ -15547,8 +15645,8 @@
         <w:t xml:space="preserve">: 536.</w:t>
       </w:r>
     </w:p>
-    <w:bookmarkEnd w:id="63"/>
-    <w:bookmarkStart w:id="64" w:name="ref-arakiVerticalSeasonalVariations2017"/>
+    <w:bookmarkEnd w:id="64"/>
+    <w:bookmarkStart w:id="65" w:name="ref-arakiVerticalSeasonalVariations2017"/>
     <w:p>
       <w:pPr>
         <w:pStyle w:val="Bibliography"/>
@@ -15660,8 +15758,8 @@
         <w:t xml:space="preserve">: 1269–1284.</w:t>
       </w:r>
     </w:p>
-    <w:bookmarkEnd w:id="64"/>
-    <w:bookmarkStart w:id="65" w:name="ref-ashtonComparisonsStructureMixed1992"/>
+    <w:bookmarkEnd w:id="65"/>
+    <w:bookmarkStart w:id="66" w:name="ref-ashtonComparisonsStructureMixed1992"/>
     <w:p>
       <w:pPr>
         <w:pStyle w:val="Bibliography"/>
@@ -15765,8 +15863,8 @@
         <w:t xml:space="preserve">: 459–481.</w:t>
       </w:r>
     </w:p>
-    <w:bookmarkEnd w:id="65"/>
-    <w:bookmarkStart w:id="66" w:name="ref-athertonSpatialVariationLeaf2017"/>
+    <w:bookmarkEnd w:id="66"/>
+    <w:bookmarkStart w:id="67" w:name="ref-athertonSpatialVariationLeaf2017"/>
     <w:p>
       <w:pPr>
         <w:pStyle w:val="Bibliography"/>
@@ -15946,8 +16044,8 @@
         <w:t xml:space="preserve">.</w:t>
       </w:r>
     </w:p>
-    <w:bookmarkEnd w:id="66"/>
-    <w:bookmarkStart w:id="67" w:name="Xb80dc2797b61807e7e6bf1384102bc049c37c57"/>
+    <w:bookmarkEnd w:id="67"/>
+    <w:bookmarkStart w:id="68" w:name="Xb80dc2797b61807e7e6bf1384102bc049c37c57"/>
     <w:p>
       <w:pPr>
         <w:pStyle w:val="Bibliography"/>
@@ -16013,8 +16111,8 @@
         <w:t xml:space="preserve">: 287–301.</w:t>
       </w:r>
     </w:p>
-    <w:bookmarkEnd w:id="67"/>
-    <w:bookmarkStart w:id="68" w:name="ref-bachofenLightVPDGradients2020"/>
+    <w:bookmarkEnd w:id="68"/>
+    <w:bookmarkStart w:id="69" w:name="ref-bachofenLightVPDGradients2020"/>
     <w:p>
       <w:pPr>
         <w:pStyle w:val="Bibliography"/>
@@ -16138,8 +16236,8 @@
         <w:t xml:space="preserve">: 323–339.</w:t>
       </w:r>
     </w:p>
-    <w:bookmarkEnd w:id="68"/>
-    <w:bookmarkStart w:id="69" w:name="Xb990a2287a135a2e8a4bea061a1c1c8eff2a245"/>
+    <w:bookmarkEnd w:id="69"/>
+    <w:bookmarkStart w:id="70" w:name="Xb990a2287a135a2e8a4bea061a1c1c8eff2a245"/>
     <w:p>
       <w:pPr>
         <w:pStyle w:val="Bibliography"/>
@@ -16223,8 +16321,8 @@
         <w:t xml:space="preserve">: 89–113.</w:t>
       </w:r>
     </w:p>
-    <w:bookmarkEnd w:id="69"/>
-    <w:bookmarkStart w:id="70" w:name="ref-baldocchiSeasonalVariationEnergy1997"/>
+    <w:bookmarkEnd w:id="70"/>
+    <w:bookmarkStart w:id="71" w:name="ref-baldocchiSeasonalVariationEnergy1997"/>
     <w:p>
       <w:pPr>
         <w:pStyle w:val="Bibliography"/>
@@ -16324,8 +16422,8 @@
         <w:t xml:space="preserve">: 28939–28951.</w:t>
       </w:r>
     </w:p>
-    <w:bookmarkEnd w:id="70"/>
-    <w:bookmarkStart w:id="71" w:name="ref-ballMaintenanceLeafTemperature1988"/>
+    <w:bookmarkEnd w:id="71"/>
+    <w:bookmarkStart w:id="72" w:name="ref-ballMaintenanceLeafTemperature1988"/>
     <w:p>
       <w:pPr>
         <w:pStyle w:val="Bibliography"/>
@@ -16494,8 +16592,8 @@
         <w:t xml:space="preserve">: 263–276.</w:t>
       </w:r>
     </w:p>
-    <w:bookmarkEnd w:id="71"/>
-    <w:bookmarkStart w:id="72" w:name="ref-baltzerLeafOpticalResponses2005"/>
+    <w:bookmarkEnd w:id="72"/>
+    <w:bookmarkStart w:id="73" w:name="ref-baltzerLeafOpticalResponses2005"/>
     <w:p>
       <w:pPr>
         <w:pStyle w:val="Bibliography"/>
@@ -16572,8 +16670,8 @@
         <w:t xml:space="preserve">: 214–223.</w:t>
       </w:r>
     </w:p>
-    <w:bookmarkEnd w:id="72"/>
-    <w:bookmarkStart w:id="73" w:name="X07cbcc9268296cf82992668cd995645042fdd7e"/>
+    <w:bookmarkEnd w:id="73"/>
+    <w:bookmarkStart w:id="74" w:name="X07cbcc9268296cf82992668cd995645042fdd7e"/>
     <w:p>
       <w:pPr>
         <w:pStyle w:val="Bibliography"/>
@@ -16673,8 +16771,8 @@
         <w:t xml:space="preserve">: 2987–3000.</w:t>
       </w:r>
     </w:p>
-    <w:bookmarkEnd w:id="73"/>
-    <w:bookmarkStart w:id="74" w:name="ref-banerjeeEffectVerticalCanopy2018"/>
+    <w:bookmarkEnd w:id="74"/>
+    <w:bookmarkStart w:id="75" w:name="ref-banerjeeEffectVerticalCanopy2018"/>
     <w:p>
       <w:pPr>
         <w:pStyle w:val="Bibliography"/>
@@ -16793,8 +16891,8 @@
         <w:t xml:space="preserve">: 198.</w:t>
       </w:r>
     </w:p>
-    <w:bookmarkEnd w:id="74"/>
-    <w:bookmarkStart w:id="75" w:name="ref-barnardSeasonalVariationCanopy2016a"/>
+    <w:bookmarkEnd w:id="75"/>
+    <w:bookmarkStart w:id="76" w:name="ref-barnardSeasonalVariationCanopy2016a"/>
     <w:p>
       <w:pPr>
         <w:pStyle w:val="Bibliography"/>
@@ -16940,8 +17038,8 @@
         <w:t xml:space="preserve">: 3029–3043.</w:t>
       </w:r>
     </w:p>
-    <w:bookmarkEnd w:id="75"/>
-    <w:bookmarkStart w:id="76" w:name="Xa2e84d4c1e02fd1bd65b546bba5cacc0d2b0f1a"/>
+    <w:bookmarkEnd w:id="76"/>
+    <w:bookmarkStart w:id="77" w:name="Xa2e84d4c1e02fd1bd65b546bba5cacc0d2b0f1a"/>
     <w:p>
       <w:pPr>
         <w:pStyle w:val="Bibliography"/>
@@ -17050,8 +17148,8 @@
         <w:t xml:space="preserve">: 2065–2079.</w:t>
       </w:r>
     </w:p>
-    <w:bookmarkEnd w:id="76"/>
-    <w:bookmarkStart w:id="77" w:name="ref-bartholomewSmallTropicalForest2020"/>
+    <w:bookmarkEnd w:id="77"/>
+    <w:bookmarkStart w:id="78" w:name="ref-bartholomewSmallTropicalForest2020"/>
     <w:p>
       <w:pPr>
         <w:pStyle w:val="Bibliography"/>
@@ -17332,8 +17430,8 @@
         <w:t xml:space="preserve">: 2380–2393.</w:t>
       </w:r>
     </w:p>
-    <w:bookmarkEnd w:id="77"/>
-    <w:bookmarkStart w:id="78" w:name="ref-bennettThermalOptimaGross2021"/>
+    <w:bookmarkEnd w:id="78"/>
+    <w:bookmarkStart w:id="79" w:name="ref-bennettThermalOptimaGross2021"/>
     <w:p>
       <w:pPr>
         <w:pStyle w:val="Bibliography"/>
@@ -17626,8 +17724,8 @@
         <w:t xml:space="preserve">.</w:t>
       </w:r>
     </w:p>
-    <w:bookmarkEnd w:id="78"/>
-    <w:bookmarkStart w:id="79" w:name="ref-bennettResistanceAfricanTropical2021"/>
+    <w:bookmarkEnd w:id="79"/>
+    <w:bookmarkStart w:id="80" w:name="ref-bennettResistanceAfricanTropical2021"/>
     <w:p>
       <w:pPr>
         <w:pStyle w:val="Bibliography"/>
@@ -17920,8 +18018,8 @@
         <w:t xml:space="preserve">.</w:t>
       </w:r>
     </w:p>
-    <w:bookmarkEnd w:id="79"/>
-    <w:bookmarkStart w:id="80" w:name="ref-bennettLargerTreesSuffer2015"/>
+    <w:bookmarkEnd w:id="80"/>
+    <w:bookmarkStart w:id="81" w:name="ref-bennettLargerTreesSuffer2015"/>
     <w:p>
       <w:pPr>
         <w:pStyle w:val="Bibliography"/>
@@ -18044,8 +18142,8 @@
         <w:t xml:space="preserve">: 15139.</w:t>
       </w:r>
     </w:p>
-    <w:bookmarkEnd w:id="80"/>
-    <w:bookmarkStart w:id="81" w:name="X5c5ed859eb0cbc9f9f8e5975ee7f5fb823964ec"/>
+    <w:bookmarkEnd w:id="81"/>
+    <w:bookmarkStart w:id="82" w:name="X5c5ed859eb0cbc9f9f8e5975ee7f5fb823964ec"/>
     <w:p>
       <w:pPr>
         <w:pStyle w:val="Bibliography"/>
@@ -18209,8 +18307,8 @@
         <w:t xml:space="preserve">.</w:t>
       </w:r>
     </w:p>
-    <w:bookmarkEnd w:id="81"/>
-    <w:bookmarkStart w:id="82" w:name="ref-bolstad_foliar_1999"/>
+    <w:bookmarkEnd w:id="82"/>
+    <w:bookmarkStart w:id="83" w:name="ref-bolstad_foliar_1999"/>
     <w:p>
       <w:pPr>
         <w:pStyle w:val="Bibliography"/>
@@ -18319,8 +18417,8 @@
         <w:t xml:space="preserve">: 871–878.</w:t>
       </w:r>
     </w:p>
-    <w:bookmarkEnd w:id="82"/>
-    <w:bookmarkStart w:id="83" w:name="ref-bonan_ecological_2016"/>
+    <w:bookmarkEnd w:id="83"/>
+    <w:bookmarkStart w:id="84" w:name="ref-bonan_ecological_2016"/>
     <w:p>
       <w:pPr>
         <w:pStyle w:val="Bibliography"/>
@@ -18382,8 +18480,8 @@
         <w:t xml:space="preserve">.</w:t>
       </w:r>
     </w:p>
-    <w:bookmarkEnd w:id="83"/>
-    <w:bookmarkStart w:id="84" w:name="ref-bonanDynamicGlobalVegetation2003"/>
+    <w:bookmarkEnd w:id="84"/>
+    <w:bookmarkStart w:id="85" w:name="ref-bonanDynamicGlobalVegetation2003"/>
     <w:p>
       <w:pPr>
         <w:pStyle w:val="Bibliography"/>
@@ -18529,8 +18627,8 @@
         <w:t xml:space="preserve">: 1543–1566.</w:t>
       </w:r>
     </w:p>
-    <w:bookmarkEnd w:id="84"/>
-    <w:bookmarkStart w:id="85" w:name="ref-bonanMovingIncorrectUseful2021"/>
+    <w:bookmarkEnd w:id="85"/>
+    <w:bookmarkStart w:id="86" w:name="ref-bonanMovingIncorrectUseful2021"/>
     <w:p>
       <w:pPr>
         <w:pStyle w:val="Bibliography"/>
@@ -18676,8 +18774,8 @@
         <w:t xml:space="preserve">: 108435.</w:t>
       </w:r>
     </w:p>
-    <w:bookmarkEnd w:id="85"/>
-    <w:bookmarkStart w:id="86" w:name="ref-brandoDroughtsWildfiresForest2019"/>
+    <w:bookmarkEnd w:id="86"/>
+    <w:bookmarkStart w:id="87" w:name="ref-brandoDroughtsWildfiresForest2019"/>
     <w:p>
       <w:pPr>
         <w:pStyle w:val="Bibliography"/>
@@ -18771,8 +18869,8 @@
         <w:t xml:space="preserve">.</w:t>
       </w:r>
     </w:p>
-    <w:bookmarkEnd w:id="86"/>
-    <w:bookmarkStart w:id="87" w:name="ref-brandoAbruptIncreasesAmazonian2014"/>
+    <w:bookmarkEnd w:id="87"/>
+    <w:bookmarkStart w:id="88" w:name="ref-brandoAbruptIncreasesAmazonian2014"/>
     <w:p>
       <w:pPr>
         <w:pStyle w:val="Bibliography"/>
@@ -19065,8 +19163,8 @@
         <w:t xml:space="preserve">: 6347–6352.</w:t>
       </w:r>
     </w:p>
-    <w:bookmarkEnd w:id="87"/>
-    <w:bookmarkStart w:id="88" w:name="X9e8515ab992676d0b0014768b7945edd03fd95f"/>
+    <w:bookmarkEnd w:id="88"/>
+    <w:bookmarkStart w:id="89" w:name="X9e8515ab992676d0b0014768b7945edd03fd95f"/>
     <w:p>
       <w:pPr>
         <w:pStyle w:val="Bibliography"/>
@@ -19304,8 +19402,8 @@
         <w:t xml:space="preserve">: 32–39.</w:t>
       </w:r>
     </w:p>
-    <w:bookmarkEnd w:id="88"/>
-    <w:bookmarkStart w:id="89" w:name="ref-buckleyOptimalCarbonPartitioning2021"/>
+    <w:bookmarkEnd w:id="89"/>
+    <w:bookmarkStart w:id="90" w:name="ref-buckleyOptimalCarbonPartitioning2021"/>
     <w:p>
       <w:pPr>
         <w:pStyle w:val="Bibliography"/>
@@ -19359,8 +19457,8 @@
         <w:t xml:space="preserve">: 2246–2260.</w:t>
       </w:r>
     </w:p>
-    <w:bookmarkEnd w:id="89"/>
-    <w:bookmarkStart w:id="90" w:name="ref-campbell_introduction_1998"/>
+    <w:bookmarkEnd w:id="90"/>
+    <w:bookmarkStart w:id="91" w:name="ref-campbell_introduction_1998"/>
     <w:p>
       <w:pPr>
         <w:pStyle w:val="Bibliography"/>
@@ -19487,8 +19585,8 @@
         <w:t xml:space="preserve">.</w:t>
       </w:r>
     </w:p>
-    <w:bookmarkEnd w:id="90"/>
-    <w:bookmarkStart w:id="91" w:name="X989cd182431ba3624d7257ca3d7e20b77af353f"/>
+    <w:bookmarkEnd w:id="91"/>
+    <w:bookmarkStart w:id="92" w:name="X989cd182431ba3624d7257ca3d7e20b77af353f"/>
     <w:p>
       <w:pPr>
         <w:pStyle w:val="Bibliography"/>
@@ -19595,8 +19693,8 @@
         <w:t xml:space="preserve">.</w:t>
       </w:r>
     </w:p>
-    <w:bookmarkEnd w:id="91"/>
-    <w:bookmarkStart w:id="92" w:name="X0ae276aef0ee92157d54a4be9364ed93917d910"/>
+    <w:bookmarkEnd w:id="92"/>
+    <w:bookmarkStart w:id="93" w:name="X0ae276aef0ee92157d54a4be9364ed93917d910"/>
     <w:p>
       <w:pPr>
         <w:pStyle w:val="Bibliography"/>
@@ -19742,8 +19840,8 @@
         <w:t xml:space="preserve">: 2879–2897.</w:t>
       </w:r>
     </w:p>
-    <w:bookmarkEnd w:id="92"/>
-    <w:bookmarkStart w:id="93" w:name="ref-casasSunShadeLeaves2011"/>
+    <w:bookmarkEnd w:id="93"/>
+    <w:bookmarkStart w:id="94" w:name="ref-casasSunShadeLeaves2011"/>
     <w:p>
       <w:pPr>
         <w:pStyle w:val="Bibliography"/>
@@ -19924,8 +20022,8 @@
         <w:t xml:space="preserve">: 802–812.</w:t>
       </w:r>
     </w:p>
-    <w:bookmarkEnd w:id="93"/>
-    <w:bookmarkStart w:id="94" w:name="X45e6acc440a7b082e2d4b38455017c939cdc3e7"/>
+    <w:bookmarkEnd w:id="94"/>
+    <w:bookmarkStart w:id="95" w:name="X45e6acc440a7b082e2d4b38455017c939cdc3e7"/>
     <w:p>
       <w:pPr>
         <w:pStyle w:val="Bibliography"/>
@@ -19979,8 +20077,8 @@
         <w:t xml:space="preserve">: 1455–1457.</w:t>
       </w:r>
     </w:p>
-    <w:bookmarkEnd w:id="94"/>
-    <w:bookmarkStart w:id="95" w:name="ref-cavaleri_height_2010"/>
+    <w:bookmarkEnd w:id="95"/>
+    <w:bookmarkStart w:id="96" w:name="ref-cavaleri_height_2010"/>
     <w:p>
       <w:pPr>
         <w:pStyle w:val="Bibliography"/>
@@ -20126,8 +20224,8 @@
         <w:t xml:space="preserve">: 1730–1739.</w:t>
       </w:r>
     </w:p>
-    <w:bookmarkEnd w:id="95"/>
-    <w:bookmarkStart w:id="96" w:name="ref-cavaleri_foliar_2008"/>
+    <w:bookmarkEnd w:id="96"/>
+    <w:bookmarkStart w:id="97" w:name="ref-cavaleri_foliar_2008"/>
     <w:p>
       <w:pPr>
         <w:pStyle w:val="Bibliography"/>
@@ -20227,8 +20325,8 @@
         <w:t xml:space="preserve">: 473–483.</w:t>
       </w:r>
     </w:p>
-    <w:bookmarkEnd w:id="96"/>
-    <w:bookmarkStart w:id="97" w:name="X17b069eff5ad7ec48b341c0cc9ca77d7094bb3d"/>
+    <w:bookmarkEnd w:id="97"/>
+    <w:bookmarkStart w:id="98" w:name="X17b069eff5ad7ec48b341c0cc9ca77d7094bb3d"/>
     <w:p>
       <w:pPr>
         <w:pStyle w:val="Bibliography"/>
@@ -20317,8 +20415,8 @@
         <w:t xml:space="preserve">: 8–18.</w:t>
       </w:r>
     </w:p>
-    <w:bookmarkEnd w:id="97"/>
-    <w:bookmarkStart w:id="98" w:name="X20d0eb476e1832ff9e9aa4605a6e616325ec54c"/>
+    <w:bookmarkEnd w:id="98"/>
+    <w:bookmarkStart w:id="99" w:name="X20d0eb476e1832ff9e9aa4605a6e616325ec54c"/>
     <w:p>
       <w:pPr>
         <w:pStyle w:val="Bibliography"/>
@@ -20428,8 +20526,8 @@
         <w:t xml:space="preserve">: 553–564.</w:t>
       </w:r>
     </w:p>
-    <w:bookmarkEnd w:id="98"/>
-    <w:bookmarkStart w:id="99" w:name="ref-chenLeafEconomicsSpectrum2020"/>
+    <w:bookmarkEnd w:id="99"/>
+    <w:bookmarkStart w:id="100" w:name="ref-chenLeafEconomicsSpectrum2020"/>
     <w:p>
       <w:pPr>
         <w:pStyle w:val="Bibliography"/>
@@ -20665,8 +20763,8 @@
         <w:t xml:space="preserve">.</w:t>
       </w:r>
     </w:p>
-    <w:bookmarkEnd w:id="99"/>
-    <w:bookmarkStart w:id="100" w:name="ref-chinLeafAcclimationLight2017"/>
+    <w:bookmarkEnd w:id="100"/>
+    <w:bookmarkStart w:id="101" w:name="ref-chinLeafAcclimationLight2017"/>
     <w:p>
       <w:pPr>
         <w:pStyle w:val="Bibliography"/>
@@ -20755,8 +20853,8 @@
         <w:t xml:space="preserve">: 1352–1366.</w:t>
       </w:r>
     </w:p>
-    <w:bookmarkEnd w:id="100"/>
-    <w:bookmarkStart w:id="101" w:name="X613ace79d2c07ba3794f6489c4043b14b9a1db5"/>
+    <w:bookmarkEnd w:id="101"/>
+    <w:bookmarkStart w:id="102" w:name="X613ace79d2c07ba3794f6489c4043b14b9a1db5"/>
     <w:p>
       <w:pPr>
         <w:pStyle w:val="Bibliography"/>
@@ -21042,8 +21140,8 @@
         <w:t xml:space="preserve">: 29.</w:t>
       </w:r>
     </w:p>
-    <w:bookmarkEnd w:id="101"/>
-    <w:bookmarkStart w:id="102" w:name="ref-cobleLightDrivesVertical2014"/>
+    <w:bookmarkEnd w:id="102"/>
+    <w:bookmarkStart w:id="103" w:name="ref-cobleLightDrivesVertical2014"/>
     <w:p>
       <w:pPr>
         <w:pStyle w:val="Bibliography"/>
@@ -21129,8 +21227,8 @@
         <w:t xml:space="preserve">: 146–158.</w:t>
       </w:r>
     </w:p>
-    <w:bookmarkEnd w:id="102"/>
-    <w:bookmarkStart w:id="103" w:name="ref-cobleHowVerticalPatterns2016"/>
+    <w:bookmarkEnd w:id="103"/>
+    <w:bookmarkStart w:id="104" w:name="ref-cobleHowVerticalPatterns2016"/>
     <w:p>
       <w:pPr>
         <w:pStyle w:val="Bibliography"/>
@@ -21253,8 +21351,8 @@
         <w:t xml:space="preserve">: 1077–1091.</w:t>
       </w:r>
     </w:p>
-    <w:bookmarkEnd w:id="103"/>
-    <w:bookmarkStart w:id="104" w:name="Xdc4b094990b3ce50af33030659aa53a406fb01c"/>
+    <w:bookmarkEnd w:id="104"/>
+    <w:bookmarkStart w:id="105" w:name="Xdc4b094990b3ce50af33030659aa53a406fb01c"/>
     <w:p>
       <w:pPr>
         <w:pStyle w:val="Bibliography"/>
@@ -21423,8 +21521,8 @@
         <w:t xml:space="preserve">: 649–658.</w:t>
       </w:r>
     </w:p>
-    <w:bookmarkEnd w:id="104"/>
-    <w:bookmarkStart w:id="105" w:name="ref-corlettImpactsWarmingTropical2011"/>
+    <w:bookmarkEnd w:id="105"/>
+    <w:bookmarkStart w:id="106" w:name="ref-corlettImpactsWarmingTropical2011"/>
     <w:p>
       <w:pPr>
         <w:pStyle w:val="Bibliography"/>
@@ -21478,8 +21576,8 @@
         <w:t xml:space="preserve">: 606–613.</w:t>
       </w:r>
     </w:p>
-    <w:bookmarkEnd w:id="105"/>
-    <w:bookmarkStart w:id="106" w:name="X8b44edb049ac0e762b43db740935a0b496c69d2"/>
+    <w:bookmarkEnd w:id="106"/>
+    <w:bookmarkStart w:id="107" w:name="X8b44edb049ac0e762b43db740935a0b496c69d2"/>
     <w:p>
       <w:pPr>
         <w:pStyle w:val="Bibliography"/>
@@ -21556,8 +21654,8 @@
         <w:t xml:space="preserve">: 55–64.</w:t>
       </w:r>
     </w:p>
-    <w:bookmarkEnd w:id="106"/>
-    <w:bookmarkStart w:id="107" w:name="ref-curtis_intracanopy_2019"/>
+    <w:bookmarkEnd w:id="107"/>
+    <w:bookmarkStart w:id="108" w:name="ref-curtis_intracanopy_2019"/>
     <w:p>
       <w:pPr>
         <w:pStyle w:val="Bibliography"/>
@@ -21666,8 +21764,8 @@
         <w:t xml:space="preserve">: 37–46.</w:t>
       </w:r>
     </w:p>
-    <w:bookmarkEnd w:id="107"/>
-    <w:bookmarkStart w:id="108" w:name="Xcda8749e30251a275e889c88d01239f73bcccc7"/>
+    <w:bookmarkEnd w:id="108"/>
+    <w:bookmarkStart w:id="109" w:name="Xcda8749e30251a275e889c88d01239f73bcccc7"/>
     <w:p>
       <w:pPr>
         <w:pStyle w:val="Bibliography"/>
@@ -21848,8 +21946,8 @@
         <w:t xml:space="preserve">: 28845–28859.</w:t>
       </w:r>
     </w:p>
-    <w:bookmarkEnd w:id="108"/>
-    <w:bookmarkStart w:id="109" w:name="ref-daudetWindSpeedLeaf1999a"/>
+    <w:bookmarkEnd w:id="109"/>
+    <w:bookmarkStart w:id="110" w:name="ref-daudetWindSpeedLeaf1999a"/>
     <w:p>
       <w:pPr>
         <w:pStyle w:val="Bibliography"/>
@@ -21984,8 +22082,8 @@
         <w:t xml:space="preserve">: 171–185.</w:t>
       </w:r>
     </w:p>
-    <w:bookmarkEnd w:id="109"/>
-    <w:bookmarkStart w:id="110" w:name="Xcba21de383dbfe5f64c19c7c884069cf42c7653"/>
+    <w:bookmarkEnd w:id="110"/>
+    <w:bookmarkStart w:id="111" w:name="Xcba21de383dbfe5f64c19c7c884069cf42c7653"/>
     <w:p>
       <w:pPr>
         <w:pStyle w:val="Bibliography"/>
@@ -22131,8 +22229,8 @@
         <w:t xml:space="preserve">: 1–11.</w:t>
       </w:r>
     </w:p>
-    <w:bookmarkEnd w:id="110"/>
-    <w:bookmarkStart w:id="111" w:name="X6ab33c8c70c8490039a622db77b2e0fc1e5c9cf"/>
+    <w:bookmarkEnd w:id="111"/>
+    <w:bookmarkStart w:id="112" w:name="X6ab33c8c70c8490039a622db77b2e0fc1e5c9cf"/>
     <w:p>
       <w:pPr>
         <w:pStyle w:val="Bibliography"/>
@@ -22333,8 +22431,8 @@
         <w:t xml:space="preserve">: 192–202.</w:t>
       </w:r>
     </w:p>
-    <w:bookmarkEnd w:id="111"/>
-    <w:bookmarkStart w:id="112" w:name="X552fb1a5772b032dc2f7782802f0e80bb8c3ec3"/>
+    <w:bookmarkEnd w:id="112"/>
+    <w:bookmarkStart w:id="113" w:name="X552fb1a5772b032dc2f7782802f0e80bb8c3ec3"/>
     <w:p>
       <w:pPr>
         <w:pStyle w:val="Bibliography"/>
@@ -22624,8 +22722,8 @@
         <w:t xml:space="preserve">: 2279–2297.</w:t>
       </w:r>
     </w:p>
-    <w:bookmarkEnd w:id="112"/>
-    <w:bookmarkStart w:id="113" w:name="Xb5cd92ee10db8a3d14a410a6c77bd63daa52e24"/>
+    <w:bookmarkEnd w:id="113"/>
+    <w:bookmarkStart w:id="114" w:name="Xb5cd92ee10db8a3d14a410a6c77bd63daa52e24"/>
     <w:p>
       <w:pPr>
         <w:pStyle w:val="Bibliography"/>
@@ -22863,8 +22961,8 @@
         <w:t xml:space="preserve">: 744–749.</w:t>
       </w:r>
     </w:p>
-    <w:bookmarkEnd w:id="113"/>
-    <w:bookmarkStart w:id="114" w:name="Xa9c8c83f53e022a0a5889ac8f3e96c8122f9aaa"/>
+    <w:bookmarkEnd w:id="114"/>
+    <w:bookmarkStart w:id="115" w:name="Xa9c8c83f53e022a0a5889ac8f3e96c8122f9aaa"/>
     <w:p>
       <w:pPr>
         <w:pStyle w:val="Bibliography"/>
@@ -22941,8 +23039,8 @@
         <w:t xml:space="preserve">: 537–557.</w:t>
       </w:r>
     </w:p>
-    <w:bookmarkEnd w:id="114"/>
-    <w:bookmarkStart w:id="115" w:name="ref-dettoSpatialVariabilityTropical2015"/>
+    <w:bookmarkEnd w:id="115"/>
+    <w:bookmarkStart w:id="116" w:name="ref-dettoSpatialVariabilityTropical2015"/>
     <w:p>
       <w:pPr>
         <w:pStyle w:val="Bibliography"/>
@@ -23065,8 +23163,8 @@
         <w:t xml:space="preserve">: 294–309.</w:t>
       </w:r>
     </w:p>
-    <w:bookmarkEnd w:id="115"/>
-    <w:bookmarkStart w:id="116" w:name="ref-dietzVerticalPatternsDuration2007"/>
+    <w:bookmarkEnd w:id="116"/>
+    <w:bookmarkStart w:id="117" w:name="ref-dietzVerticalPatternsDuration2007"/>
     <w:p>
       <w:pPr>
         <w:pStyle w:val="Bibliography"/>
@@ -23198,8 +23296,8 @@
         <w:t xml:space="preserve">: 111–117.</w:t>
       </w:r>
     </w:p>
-    <w:bookmarkEnd w:id="116"/>
-    <w:bookmarkStart w:id="117" w:name="ref-dongBiophysicalHomoeostasisLeaf2017"/>
+    <w:bookmarkEnd w:id="117"/>
+    <w:bookmarkStart w:id="118" w:name="ref-dongBiophysicalHomoeostasisLeaf2017"/>
     <w:p>
       <w:pPr>
         <w:pStyle w:val="Bibliography"/>
@@ -23357,8 +23455,8 @@
         <w:t xml:space="preserve">: 998–1007.</w:t>
       </w:r>
     </w:p>
-    <w:bookmarkEnd w:id="117"/>
-    <w:bookmarkStart w:id="118" w:name="ref-doughtyAreTropicalForests2008"/>
+    <w:bookmarkEnd w:id="118"/>
+    <w:bookmarkStart w:id="119" w:name="ref-doughtyAreTropicalForests2008"/>
     <w:p>
       <w:pPr>
         <w:pStyle w:val="Bibliography"/>
@@ -23435,8 +23533,8 @@
         <w:t xml:space="preserve">.</w:t>
       </w:r>
     </w:p>
-    <w:bookmarkEnd w:id="118"/>
-    <w:bookmarkStart w:id="119" w:name="ref-drakeNoEvidenceHomeostatic2020"/>
+    <w:bookmarkEnd w:id="119"/>
+    <w:bookmarkStart w:id="120" w:name="ref-drakeNoEvidenceHomeostatic2020"/>
     <w:p>
       <w:pPr>
         <w:pStyle w:val="Bibliography"/>
@@ -23652,8 +23750,8 @@
         <w:t xml:space="preserve">: 1511–1523.</w:t>
       </w:r>
     </w:p>
-    <w:bookmarkEnd w:id="119"/>
-    <w:bookmarkStart w:id="120" w:name="ref-duffyHowCloseAre2021"/>
+    <w:bookmarkEnd w:id="120"/>
+    <w:bookmarkStart w:id="121" w:name="ref-duffyHowCloseAre2021"/>
     <w:p>
       <w:pPr>
         <w:pStyle w:val="Bibliography"/>
@@ -23822,8 +23920,8 @@
         <w:t xml:space="preserve">: eaay1052.</w:t>
       </w:r>
     </w:p>
-    <w:bookmarkEnd w:id="120"/>
-    <w:bookmarkStart w:id="121" w:name="X3002d96248fc249c3ef6ed2e8b234bec4b11652"/>
+    <w:bookmarkEnd w:id="121"/>
+    <w:bookmarkStart w:id="122" w:name="X3002d96248fc249c3ef6ed2e8b234bec4b11652"/>
     <w:p>
       <w:pPr>
         <w:pStyle w:val="Bibliography"/>
@@ -23932,8 +24030,8 @@
         <w:t xml:space="preserve">: 10744–10749.</w:t>
       </w:r>
     </w:p>
-    <w:bookmarkEnd w:id="121"/>
-    <w:bookmarkStart w:id="122" w:name="ref-duursmaVerticalCanopyGradients2006"/>
+    <w:bookmarkEnd w:id="122"/>
+    <w:bookmarkStart w:id="123" w:name="ref-duursmaVerticalCanopyGradients2006"/>
     <w:p>
       <w:pPr>
         <w:pStyle w:val="Bibliography"/>
@@ -24022,8 +24120,8 @@
         <w:t xml:space="preserve">: 496–506.</w:t>
       </w:r>
     </w:p>
-    <w:bookmarkEnd w:id="122"/>
-    <w:bookmarkStart w:id="123" w:name="ref-fauset_differences_2018"/>
+    <w:bookmarkEnd w:id="123"/>
+    <w:bookmarkStart w:id="124" w:name="ref-fauset_differences_2018"/>
     <w:p>
       <w:pPr>
         <w:pStyle w:val="Bibliography"/>
@@ -24273,8 +24371,8 @@
         <w:t xml:space="preserve">: 1618–1631.</w:t>
       </w:r>
     </w:p>
-    <w:bookmarkEnd w:id="123"/>
-    <w:bookmarkStart w:id="124" w:name="ref-feeley_thermal_2020"/>
+    <w:bookmarkEnd w:id="124"/>
+    <w:bookmarkStart w:id="125" w:name="ref-feeley_thermal_2020"/>
     <w:p>
       <w:pPr>
         <w:pStyle w:val="Bibliography"/>
@@ -24482,8 +24580,8 @@
         <w:t xml:space="preserve">.</w:t>
       </w:r>
     </w:p>
-    <w:bookmarkEnd w:id="124"/>
-    <w:bookmarkStart w:id="125" w:name="X3de0cfb99d1cd4b7eff0cbc89a1155340eb2aeb"/>
+    <w:bookmarkEnd w:id="125"/>
+    <w:bookmarkStart w:id="126" w:name="X3de0cfb99d1cd4b7eff0cbc89a1155340eb2aeb"/>
     <w:p>
       <w:pPr>
         <w:pStyle w:val="Bibliography"/>
@@ -24785,8 +24883,8 @@
         <w:t xml:space="preserve">: 35–54.</w:t>
       </w:r>
     </w:p>
-    <w:bookmarkEnd w:id="125"/>
-    <w:bookmarkStart w:id="126" w:name="ref-fisherECOSTRESSNASANext2020"/>
+    <w:bookmarkEnd w:id="126"/>
+    <w:bookmarkStart w:id="127" w:name="ref-fisherECOSTRESSNASANext2020"/>
     <w:p>
       <w:pPr>
         <w:pStyle w:val="Bibliography"/>
@@ -25118,8 +25216,8 @@
         <w:t xml:space="preserve">: e2019WR026058.</w:t>
       </w:r>
     </w:p>
-    <w:bookmarkEnd w:id="126"/>
-    <w:bookmarkStart w:id="127" w:name="ref-foleyIntegratedBiosphereModel1996"/>
+    <w:bookmarkEnd w:id="127"/>
+    <w:bookmarkStart w:id="128" w:name="ref-foleyIntegratedBiosphereModel1996"/>
     <w:p>
       <w:pPr>
         <w:pStyle w:val="Bibliography"/>
@@ -25311,8 +25409,8 @@
         <w:t xml:space="preserve">: 603–628.</w:t>
       </w:r>
     </w:p>
-    <w:bookmarkEnd w:id="127"/>
-    <w:bookmarkStart w:id="128" w:name="Xac5e726ffd4e488dc03878f2315cd4ace0a8605"/>
+    <w:bookmarkEnd w:id="128"/>
+    <w:bookmarkStart w:id="129" w:name="Xac5e726ffd4e488dc03878f2315cd4ace0a8605"/>
     <w:p>
       <w:pPr>
         <w:pStyle w:val="Bibliography"/>
@@ -25389,8 +25487,8 @@
         <w:t xml:space="preserve">: 161–168.</w:t>
       </w:r>
     </w:p>
-    <w:bookmarkEnd w:id="128"/>
-    <w:bookmarkStart w:id="129" w:name="ref-friedlingsteinClimateCarbonCycle2006"/>
+    <w:bookmarkEnd w:id="129"/>
+    <w:bookmarkStart w:id="130" w:name="ref-friedlingsteinClimateCarbonCycle2006"/>
     <w:p>
       <w:pPr>
         <w:pStyle w:val="Bibliography"/>
@@ -25698,8 +25796,8 @@
         <w:t xml:space="preserve">: 3337–3353.</w:t>
       </w:r>
     </w:p>
-    <w:bookmarkEnd w:id="129"/>
-    <w:bookmarkStart w:id="130" w:name="ref-frittsTreeRingsClimate1976"/>
+    <w:bookmarkEnd w:id="130"/>
+    <w:bookmarkStart w:id="131" w:name="ref-frittsTreeRingsClimate1976"/>
     <w:p>
       <w:pPr>
         <w:pStyle w:val="Bibliography"/>
@@ -25761,8 +25859,8 @@
         <w:t xml:space="preserve">.</w:t>
       </w:r>
     </w:p>
-    <w:bookmarkEnd w:id="130"/>
-    <w:bookmarkStart w:id="131" w:name="X32e5c68cd6d6dcce796ceea2288817807fdd5f7"/>
+    <w:bookmarkEnd w:id="131"/>
+    <w:bookmarkStart w:id="132" w:name="X32e5c68cd6d6dcce796ceea2288817807fdd5f7"/>
     <w:p>
       <w:pPr>
         <w:pStyle w:val="Bibliography"/>
@@ -25976,8 +26074,8 @@
         <w:t xml:space="preserve">.</w:t>
       </w:r>
     </w:p>
-    <w:bookmarkEnd w:id="131"/>
-    <w:bookmarkStart w:id="132" w:name="ref-gebauerEffectsProlongedDrought2015"/>
+    <w:bookmarkEnd w:id="132"/>
+    <w:bookmarkStart w:id="133" w:name="ref-gebauerEffectsProlongedDrought2015"/>
     <w:p>
       <w:pPr>
         <w:pStyle w:val="Bibliography"/>
@@ -26181,8 +26279,8 @@
         <w:t xml:space="preserve">: 4989–4998.</w:t>
       </w:r>
     </w:p>
-    <w:bookmarkEnd w:id="132"/>
-    <w:bookmarkStart w:id="133" w:name="Xb82884cf4cc16b9451257e820e458ba31c63b1a"/>
+    <w:bookmarkEnd w:id="133"/>
+    <w:bookmarkStart w:id="134" w:name="Xb82884cf4cc16b9451257e820e458ba31c63b1a"/>
     <w:p>
       <w:pPr>
         <w:pStyle w:val="Bibliography"/>
@@ -26382,8 +26480,8 @@
         <w:t xml:space="preserve">: 20–36.</w:t>
       </w:r>
     </w:p>
-    <w:bookmarkEnd w:id="133"/>
-    <w:bookmarkStart w:id="134" w:name="X7fab80cf6f48035d9cdd3e58cfe6eed38f29458"/>
+    <w:bookmarkEnd w:id="134"/>
+    <w:bookmarkStart w:id="135" w:name="X7fab80cf6f48035d9cdd3e58cfe6eed38f29458"/>
     <w:p>
       <w:pPr>
         <w:pStyle w:val="Bibliography"/>
@@ -26501,8 +26599,8 @@
         <w:t xml:space="preserve">: 172–181.</w:t>
       </w:r>
     </w:p>
-    <w:bookmarkEnd w:id="134"/>
-    <w:bookmarkStart w:id="135" w:name="Xf18c6bff4762da1124f9106bb0871d78b211cfd"/>
+    <w:bookmarkEnd w:id="135"/>
+    <w:bookmarkStart w:id="136" w:name="Xf18c6bff4762da1124f9106bb0871d78b211cfd"/>
     <w:p>
       <w:pPr>
         <w:pStyle w:val="Bibliography"/>
@@ -26637,8 +26735,8 @@
         <w:t xml:space="preserve">: 471–483.</w:t>
       </w:r>
     </w:p>
-    <w:bookmarkEnd w:id="135"/>
-    <w:bookmarkStart w:id="136" w:name="ref-griffinCanopyPositionAffects2002"/>
+    <w:bookmarkEnd w:id="136"/>
+    <w:bookmarkStart w:id="137" w:name="ref-griffinCanopyPositionAffects2002"/>
     <w:p>
       <w:pPr>
         <w:pStyle w:val="Bibliography"/>
@@ -26750,8 +26848,8 @@
         <w:t xml:space="preserve">: 609–619.</w:t>
       </w:r>
     </w:p>
-    <w:bookmarkEnd w:id="136"/>
-    <w:bookmarkStart w:id="137" w:name="ref-grossiordPlantResponsesRising2020"/>
+    <w:bookmarkEnd w:id="137"/>
+    <w:bookmarkStart w:id="138" w:name="ref-grossiordPlantResponsesRising2020"/>
     <w:p>
       <w:pPr>
         <w:pStyle w:val="Bibliography"/>
@@ -26966,8 +27064,8 @@
         <w:t xml:space="preserve">: 1550–1566.</w:t>
       </w:r>
     </w:p>
-    <w:bookmarkEnd w:id="137"/>
-    <w:bookmarkStart w:id="138" w:name="ref-hadleyInfluenceKrummholzMat1987"/>
+    <w:bookmarkEnd w:id="138"/>
+    <w:bookmarkStart w:id="139" w:name="ref-hadleyInfluenceKrummholzMat1987"/>
     <w:p>
       <w:pPr>
         <w:pStyle w:val="Bibliography"/>
@@ -27077,8 +27175,8 @@
         <w:t xml:space="preserve">: 82–90.</w:t>
       </w:r>
     </w:p>
-    <w:bookmarkEnd w:id="138"/>
-    <w:bookmarkStart w:id="139" w:name="X71264e4808ee9ace3d28bb6b1dd2058ff589128"/>
+    <w:bookmarkEnd w:id="139"/>
+    <w:bookmarkStart w:id="140" w:name="X71264e4808ee9ace3d28bb6b1dd2058ff589128"/>
     <w:p>
       <w:pPr>
         <w:pStyle w:val="Bibliography"/>
@@ -27155,8 +27253,8 @@
         <w:t xml:space="preserve">: 557–565.</w:t>
       </w:r>
     </w:p>
-    <w:bookmarkEnd w:id="139"/>
-    <w:bookmarkStart w:id="140" w:name="ref-hanberryOpenForestEcosystems2020a"/>
+    <w:bookmarkEnd w:id="140"/>
+    <w:bookmarkStart w:id="141" w:name="ref-hanberryOpenForestEcosystems2020a"/>
     <w:p>
       <w:pPr>
         <w:pStyle w:val="Bibliography"/>
@@ -27268,8 +27366,8 @@
         <w:t xml:space="preserve">: 118256.</w:t>
       </w:r>
     </w:p>
-    <w:bookmarkEnd w:id="140"/>
-    <w:bookmarkStart w:id="141" w:name="X343fd0e241da9e08c6c56a598c2de99cb0f7593"/>
+    <w:bookmarkEnd w:id="141"/>
+    <w:bookmarkStart w:id="142" w:name="X343fd0e241da9e08c6c56a598c2de99cb0f7593"/>
     <w:p>
       <w:pPr>
         <w:pStyle w:val="Bibliography"/>
@@ -27381,8 +27479,8 @@
         <w:t xml:space="preserve">: e02431.</w:t>
       </w:r>
     </w:p>
-    <w:bookmarkEnd w:id="141"/>
-    <w:bookmarkStart w:id="142" w:name="X0a0a37fef67d9cc3d6b43d9f5be844691d2f573"/>
+    <w:bookmarkEnd w:id="142"/>
+    <w:bookmarkStart w:id="143" w:name="X0a0a37fef67d9cc3d6b43d9f5be844691d2f573"/>
     <w:p>
       <w:pPr>
         <w:pStyle w:val="Bibliography"/>
@@ -27482,8 +27580,8 @@
         <w:t xml:space="preserve">: 354–364.</w:t>
       </w:r>
     </w:p>
-    <w:bookmarkEnd w:id="142"/>
-    <w:bookmarkStart w:id="143" w:name="ref-hardwickRelationshipLeafArea2015"/>
+    <w:bookmarkEnd w:id="143"/>
+    <w:bookmarkStart w:id="144" w:name="ref-hardwickRelationshipLeafArea2015"/>
     <w:p>
       <w:pPr>
         <w:pStyle w:val="Bibliography"/>
@@ -27664,8 +27762,8 @@
         <w:t xml:space="preserve">: 187–195.</w:t>
       </w:r>
     </w:p>
-    <w:bookmarkEnd w:id="143"/>
-    <w:bookmarkStart w:id="144" w:name="ref-harleyEffectsLightTemperature1996"/>
+    <w:bookmarkEnd w:id="144"/>
+    <w:bookmarkStart w:id="145" w:name="ref-harleyEffectsLightTemperature1996"/>
     <w:p>
       <w:pPr>
         <w:pStyle w:val="Bibliography"/>
@@ -27774,8 +27872,8 @@
         <w:t xml:space="preserve">: 25–32.</w:t>
       </w:r>
     </w:p>
-    <w:bookmarkEnd w:id="144"/>
-    <w:bookmarkStart w:id="145" w:name="X051e7a77b2fb1f6849538bfd5673d451d0a018f"/>
+    <w:bookmarkEnd w:id="145"/>
+    <w:bookmarkStart w:id="146" w:name="X051e7a77b2fb1f6849538bfd5673d451d0a018f"/>
     <w:p>
       <w:pPr>
         <w:pStyle w:val="Bibliography"/>
@@ -27875,8 +27973,8 @@
         <w:t xml:space="preserve">: 705–714.</w:t>
       </w:r>
     </w:p>
-    <w:bookmarkEnd w:id="145"/>
-    <w:bookmarkStart w:id="146" w:name="ref-harrisChangesLeafProperties2013"/>
+    <w:bookmarkEnd w:id="146"/>
+    <w:bookmarkStart w:id="147" w:name="ref-harrisChangesLeafProperties2013"/>
     <w:p>
       <w:pPr>
         <w:pStyle w:val="Bibliography"/>
@@ -27961,8 +28059,8 @@
         <w:t xml:space="preserve">: 169–180.</w:t>
       </w:r>
     </w:p>
-    <w:bookmarkEnd w:id="146"/>
-    <w:bookmarkStart w:id="147" w:name="X0df9cdc6c3b1e3bc87adca3624018d437548b14"/>
+    <w:bookmarkEnd w:id="147"/>
+    <w:bookmarkStart w:id="148" w:name="X0df9cdc6c3b1e3bc87adca3624018d437548b14"/>
     <w:p>
       <w:pPr>
         <w:pStyle w:val="Bibliography"/>
@@ -28051,8 +28149,8 @@
         <w:t xml:space="preserve">: 324–333.</w:t>
       </w:r>
     </w:p>
-    <w:bookmarkEnd w:id="147"/>
-    <w:bookmarkStart w:id="148" w:name="ref-heChangesShadowShifting2018"/>
+    <w:bookmarkEnd w:id="148"/>
+    <w:bookmarkStart w:id="149" w:name="ref-heChangesShadowShifting2018"/>
     <w:p>
       <w:pPr>
         <w:pStyle w:val="Bibliography"/>
@@ -28298,8 +28396,8 @@
         <w:t xml:space="preserve">: 5052–5061.</w:t>
       </w:r>
     </w:p>
-    <w:bookmarkEnd w:id="148"/>
-    <w:bookmarkStart w:id="149" w:name="X4a4787bd88cd8955b7cee124ab160c67705270b"/>
+    <w:bookmarkEnd w:id="149"/>
+    <w:bookmarkStart w:id="150" w:name="X4a4787bd88cd8955b7cee124ab160c67705270b"/>
     <w:p>
       <w:pPr>
         <w:pStyle w:val="Bibliography"/>
@@ -28399,8 +28497,8 @@
         <w:t xml:space="preserve">: 637–651.</w:t>
       </w:r>
     </w:p>
-    <w:bookmarkEnd w:id="149"/>
-    <w:bookmarkStart w:id="150" w:name="ref-houterOntogeneticChangesLeaf2012"/>
+    <w:bookmarkEnd w:id="150"/>
+    <w:bookmarkStart w:id="151" w:name="ref-houterOntogeneticChangesLeaf2012"/>
     <w:p>
       <w:pPr>
         <w:pStyle w:val="Bibliography"/>
@@ -28477,8 +28575,8 @@
         <w:t xml:space="preserve">: 33–45.</w:t>
       </w:r>
     </w:p>
-    <w:bookmarkEnd w:id="150"/>
-    <w:bookmarkStart w:id="151" w:name="ref-huangAirTemperatureOptima2019"/>
+    <w:bookmarkEnd w:id="151"/>
+    <w:bookmarkStart w:id="152" w:name="ref-huangAirTemperatureOptima2019"/>
     <w:p>
       <w:pPr>
         <w:pStyle w:val="Bibliography"/>
@@ -28759,8 +28857,8 @@
         <w:t xml:space="preserve">: 772–779.</w:t>
       </w:r>
     </w:p>
-    <w:bookmarkEnd w:id="151"/>
-    <w:bookmarkStart w:id="152" w:name="ref-hulleyNewECOSTRESSMODIS2019"/>
+    <w:bookmarkEnd w:id="152"/>
+    <w:bookmarkStart w:id="153" w:name="ref-hulleyNewECOSTRESSMODIS2019"/>
     <w:p>
       <w:pPr>
         <w:pStyle w:val="Bibliography"/>
@@ -28952,8 +29050,8 @@
         <w:t xml:space="preserve">: 2136.</w:t>
       </w:r>
     </w:p>
-    <w:bookmarkEnd w:id="152"/>
-    <w:bookmarkStart w:id="153" w:name="ref-hurttTerrestrialModelsGlobal1998"/>
+    <w:bookmarkEnd w:id="153"/>
+    <w:bookmarkStart w:id="154" w:name="ref-hurttTerrestrialModelsGlobal1998"/>
     <w:p>
       <w:pPr>
         <w:pStyle w:val="Bibliography"/>
@@ -29076,8 +29174,8 @@
         <w:t xml:space="preserve">: 581–590.</w:t>
       </w:r>
     </w:p>
-    <w:bookmarkEnd w:id="153"/>
-    <w:bookmarkStart w:id="154" w:name="ref-ichieEcologicalDistributionLeaf2016"/>
+    <w:bookmarkEnd w:id="154"/>
+    <w:bookmarkStart w:id="155" w:name="ref-ichieEcologicalDistributionLeaf2016"/>
     <w:p>
       <w:pPr>
         <w:pStyle w:val="Bibliography"/>
@@ -29235,8 +29333,8 @@
         <w:t xml:space="preserve">: 625–635.</w:t>
       </w:r>
     </w:p>
-    <w:bookmarkEnd w:id="154"/>
-    <w:bookmarkStart w:id="155" w:name="ref-ipccClimateChangeWidespread2021"/>
+    <w:bookmarkEnd w:id="155"/>
+    <w:bookmarkStart w:id="156" w:name="ref-ipccClimateChangeWidespread2021"/>
     <w:p>
       <w:pPr>
         <w:pStyle w:val="Bibliography"/>
@@ -29288,8 +29386,8 @@
         <w:t xml:space="preserve">.</w:t>
       </w:r>
     </w:p>
-    <w:bookmarkEnd w:id="155"/>
-    <w:bookmarkStart w:id="156" w:name="X5c35dc2627a25b52197dc389c55eac02e88078d"/>
+    <w:bookmarkEnd w:id="156"/>
+    <w:bookmarkStart w:id="157" w:name="X5c35dc2627a25b52197dc389c55eac02e88078d"/>
     <w:p>
       <w:pPr>
         <w:pStyle w:val="Bibliography"/>
@@ -29428,8 +29526,8 @@
         <w:t xml:space="preserve">: 342–355.</w:t>
       </w:r>
     </w:p>
-    <w:bookmarkEnd w:id="156"/>
-    <w:bookmarkStart w:id="157" w:name="ref-johnstonWhatLiesVertical2020"/>
+    <w:bookmarkEnd w:id="157"/>
+    <w:bookmarkStart w:id="158" w:name="ref-johnstonWhatLiesVertical2020"/>
     <w:p>
       <w:pPr>
         <w:pStyle w:val="Bibliography"/>
@@ -29595,8 +29693,8 @@
         <w:t xml:space="preserve">: B088–03.</w:t>
       </w:r>
     </w:p>
-    <w:bookmarkEnd w:id="157"/>
-    <w:bookmarkStart w:id="158" w:name="ref-juckerCanopyStructureTopography2018"/>
+    <w:bookmarkEnd w:id="158"/>
+    <w:bookmarkStart w:id="159" w:name="ref-juckerCanopyStructureTopography2018"/>
     <w:p>
       <w:pPr>
         <w:pStyle w:val="Bibliography"/>
@@ -29811,8 +29909,8 @@
         <w:t xml:space="preserve">: 5243–5258.</w:t>
       </w:r>
     </w:p>
-    <w:bookmarkEnd w:id="158"/>
-    <w:bookmarkStart w:id="159" w:name="ref-kafutiFoliarWoodTraits2020"/>
+    <w:bookmarkEnd w:id="159"/>
+    <w:bookmarkStart w:id="160" w:name="ref-kafutiFoliarWoodTraits2020"/>
     <w:p>
       <w:pPr>
         <w:pStyle w:val="Bibliography"/>
@@ -30125,8 +30223,8 @@
         <w:t xml:space="preserve">: 35.</w:t>
       </w:r>
     </w:p>
-    <w:bookmarkEnd w:id="159"/>
-    <w:bookmarkStart w:id="160" w:name="ref-keenanGlobalLeafTrait2016"/>
+    <w:bookmarkEnd w:id="160"/>
+    <w:bookmarkStart w:id="161" w:name="ref-keenanGlobalLeafTrait2016"/>
     <w:p>
       <w:pPr>
         <w:pStyle w:val="Bibliography"/>
@@ -30203,8 +30301,8 @@
         <w:t xml:space="preserve">: 1–6.</w:t>
       </w:r>
     </w:p>
-    <w:bookmarkEnd w:id="160"/>
-    <w:bookmarkStart w:id="161" w:name="ref-kenzoHeightrelatedChangesLeaf2015"/>
+    <w:bookmarkEnd w:id="161"/>
+    <w:bookmarkStart w:id="162" w:name="ref-kenzoHeightrelatedChangesLeaf2015"/>
     <w:p>
       <w:pPr>
         <w:pStyle w:val="Bibliography"/>
@@ -30385,8 +30483,8 @@
         <w:t xml:space="preserve">: 191–202.</w:t>
       </w:r>
     </w:p>
-    <w:bookmarkEnd w:id="161"/>
-    <w:bookmarkStart w:id="162" w:name="X3a6f9ee15b8015b1bca813a9f6cfc03481d0493"/>
+    <w:bookmarkEnd w:id="162"/>
+    <w:bookmarkStart w:id="163" w:name="X3a6f9ee15b8015b1bca813a9f6cfc03481d0493"/>
     <w:p>
       <w:pPr>
         <w:pStyle w:val="Bibliography"/>
@@ -30535,8 +30633,8 @@
         <w:t xml:space="preserve">: 373–383.</w:t>
       </w:r>
     </w:p>
-    <w:bookmarkEnd w:id="162"/>
-    <w:bookmarkStart w:id="163" w:name="ref-kitaoCanopyNitrogenDistribution2018"/>
+    <w:bookmarkEnd w:id="163"/>
+    <w:bookmarkStart w:id="164" w:name="ref-kitaoCanopyNitrogenDistribution2018"/>
     <w:p>
       <w:pPr>
         <w:pStyle w:val="Bibliography"/>
@@ -30705,8 +30803,8 @@
         <w:t xml:space="preserve">: 503.</w:t>
       </w:r>
     </w:p>
-    <w:bookmarkEnd w:id="163"/>
-    <w:bookmarkStart w:id="164" w:name="ref-kochDiurnalPatternsLeaf1994"/>
+    <w:bookmarkEnd w:id="164"/>
+    <w:bookmarkStart w:id="165" w:name="ref-kochDiurnalPatternsLeaf1994"/>
     <w:p>
       <w:pPr>
         <w:pStyle w:val="Bibliography"/>
@@ -30836,8 +30934,8 @@
         <w:t xml:space="preserve">: 347–360.</w:t>
       </w:r>
     </w:p>
-    <w:bookmarkEnd w:id="164"/>
-    <w:bookmarkStart w:id="165" w:name="ref-koike_leaf_2001"/>
+    <w:bookmarkEnd w:id="165"/>
+    <w:bookmarkStart w:id="166" w:name="ref-koike_leaf_2001"/>
     <w:p>
       <w:pPr>
         <w:pStyle w:val="Bibliography"/>
@@ -30983,8 +31081,8 @@
         <w:t xml:space="preserve">: 951–958.</w:t>
       </w:r>
     </w:p>
-    <w:bookmarkEnd w:id="165"/>
-    <w:bookmarkStart w:id="166" w:name="ref-koikeCanopyStructureTropical1993"/>
+    <w:bookmarkEnd w:id="166"/>
+    <w:bookmarkStart w:id="167" w:name="ref-koikeCanopyStructureTropical1993"/>
     <w:p>
       <w:pPr>
         <w:pStyle w:val="Bibliography"/>
@@ -31106,8 +31204,8 @@
         <w:t xml:space="preserve">: 230–235.</w:t>
       </w:r>
     </w:p>
-    <w:bookmarkEnd w:id="166"/>
-    <w:bookmarkStart w:id="167" w:name="ref-konradLeafTemperatureIts2021"/>
+    <w:bookmarkEnd w:id="167"/>
+    <w:bookmarkStart w:id="168" w:name="ref-konradLeafTemperatureIts2021"/>
     <w:p>
       <w:pPr>
         <w:pStyle w:val="Bibliography"/>
@@ -31228,8 +31326,8 @@
         <w:t xml:space="preserve">: 866–885.</w:t>
       </w:r>
     </w:p>
-    <w:bookmarkEnd w:id="167"/>
-    <w:bookmarkStart w:id="168" w:name="X5420aaee1de5abfe4639cf3bbfbf61bc8059d6f"/>
+    <w:bookmarkEnd w:id="168"/>
+    <w:bookmarkStart w:id="169" w:name="X5420aaee1de5abfe4639cf3bbfbf61bc8059d6f"/>
     <w:p>
       <w:pPr>
         <w:pStyle w:val="Bibliography"/>
@@ -31306,8 +31404,8 @@
         <w:t xml:space="preserve">: 1173–1184.</w:t>
       </w:r>
     </w:p>
-    <w:bookmarkEnd w:id="168"/>
-    <w:bookmarkStart w:id="169" w:name="X0873e4c82f80ee6eb7b914f33222ddfaa349c12"/>
+    <w:bookmarkEnd w:id="169"/>
+    <w:bookmarkStart w:id="170" w:name="X0873e4c82f80ee6eb7b914f33222ddfaa349c12"/>
     <w:p>
       <w:pPr>
         <w:pStyle w:val="Bibliography"/>
@@ -31502,8 +31600,8 @@
         <w:t xml:space="preserve">: 280–290.</w:t>
       </w:r>
     </w:p>
-    <w:bookmarkEnd w:id="169"/>
-    <w:bookmarkStart w:id="170" w:name="ref-krauseLargeUncertaintyCarbon2018"/>
+    <w:bookmarkEnd w:id="170"/>
+    <w:bookmarkStart w:id="171" w:name="ref-krauseLargeUncertaintyCarbon2018"/>
     <w:p>
       <w:pPr>
         <w:pStyle w:val="Bibliography"/>
@@ -31784,8 +31882,8 @@
         <w:t xml:space="preserve">: 3025–3038.</w:t>
       </w:r>
     </w:p>
-    <w:bookmarkEnd w:id="170"/>
-    <w:bookmarkStart w:id="171" w:name="ref-krinnerDynamicGlobalVegetation2005"/>
+    <w:bookmarkEnd w:id="171"/>
+    <w:bookmarkStart w:id="172" w:name="ref-krinnerDynamicGlobalVegetation2005"/>
     <w:p>
       <w:pPr>
         <w:pStyle w:val="Bibliography"/>
@@ -32023,8 +32121,8 @@
         <w:t xml:space="preserve">.</w:t>
       </w:r>
     </w:p>
-    <w:bookmarkEnd w:id="171"/>
-    <w:bookmarkStart w:id="172" w:name="X650fc5b456d47359719c4c35cc99270dae66863"/>
+    <w:bookmarkEnd w:id="172"/>
+    <w:bookmarkStart w:id="173" w:name="X650fc5b456d47359719c4c35cc99270dae66863"/>
     <w:p>
       <w:pPr>
         <w:pStyle w:val="Bibliography"/>
@@ -32305,8 +32403,8 @@
         <w:t xml:space="preserve">: 768–784.</w:t>
       </w:r>
     </w:p>
-    <w:bookmarkEnd w:id="172"/>
-    <w:bookmarkStart w:id="173" w:name="Xdd1df79d2721105689c298aeaa965e990bfe85a"/>
+    <w:bookmarkEnd w:id="173"/>
+    <w:bookmarkStart w:id="174" w:name="Xdd1df79d2721105689c298aeaa965e990bfe85a"/>
     <w:p>
       <w:pPr>
         <w:pStyle w:val="Bibliography"/>
@@ -32587,8 +32685,8 @@
         <w:t xml:space="preserve">: 768–784.</w:t>
       </w:r>
     </w:p>
-    <w:bookmarkEnd w:id="173"/>
-    <w:bookmarkStart w:id="174" w:name="ref-kunertRevisedHydrologicalModel2017"/>
+    <w:bookmarkEnd w:id="174"/>
+    <w:bookmarkStart w:id="175" w:name="ref-kunertRevisedHydrologicalModel2017"/>
     <w:p>
       <w:pPr>
         <w:pStyle w:val="Bibliography"/>
@@ -32801,8 +32899,8 @@
         <w:t xml:space="preserve">: 47–57.</w:t>
       </w:r>
     </w:p>
-    <w:bookmarkEnd w:id="174"/>
-    <w:bookmarkStart w:id="175" w:name="ref-kusiPlasticLeafMorphology2020"/>
+    <w:bookmarkEnd w:id="175"/>
+    <w:bookmarkStart w:id="176" w:name="ref-kusiPlasticLeafMorphology2020"/>
     <w:p>
       <w:pPr>
         <w:pStyle w:val="Bibliography"/>
@@ -32900,8 +32998,8 @@
         <w:t xml:space="preserve">: 24–37.</w:t>
       </w:r>
     </w:p>
-    <w:bookmarkEnd w:id="175"/>
-    <w:bookmarkStart w:id="176" w:name="ref-lauranceRainForestFragmentation2006"/>
+    <w:bookmarkEnd w:id="176"/>
+    <w:bookmarkStart w:id="177" w:name="ref-lauranceRainForestFragmentation2006"/>
     <w:p>
       <w:pPr>
         <w:pStyle w:val="Bibliography"/>
@@ -33126,8 +33224,8 @@
         <w:t xml:space="preserve">: 469–482.</w:t>
       </w:r>
     </w:p>
-    <w:bookmarkEnd w:id="176"/>
-    <w:bookmarkStart w:id="177" w:name="ref-lawLeafAreaDistribution2001"/>
+    <w:bookmarkEnd w:id="177"/>
+    <w:bookmarkStart w:id="178" w:name="ref-lawLeafAreaDistribution2001"/>
     <w:p>
       <w:pPr>
         <w:pStyle w:val="Bibliography"/>
@@ -33227,8 +33325,8 @@
         <w:t xml:space="preserve">: 777–787.</w:t>
       </w:r>
     </w:p>
-    <w:bookmarkEnd w:id="177"/>
-    <w:bookmarkStart w:id="178" w:name="X856c90da798c0957ab768463916b1a1e9334634"/>
+    <w:bookmarkEnd w:id="178"/>
+    <w:bookmarkStart w:id="179" w:name="X856c90da798c0957ab768463916b1a1e9334634"/>
     <w:p>
       <w:pPr>
         <w:pStyle w:val="Bibliography"/>
@@ -33352,8 +33450,8 @@
         <w:t xml:space="preserve">: 263–280.</w:t>
       </w:r>
     </w:p>
-    <w:bookmarkEnd w:id="178"/>
-    <w:bookmarkStart w:id="179" w:name="ref-leighInfluenceLeafSize2017"/>
+    <w:bookmarkEnd w:id="179"/>
+    <w:bookmarkStart w:id="180" w:name="ref-leighInfluenceLeafSize2017"/>
     <w:p>
       <w:pPr>
         <w:pStyle w:val="Bibliography"/>
@@ -33476,8 +33574,8 @@
         <w:t xml:space="preserve">: 237–248.</w:t>
       </w:r>
     </w:p>
-    <w:bookmarkEnd w:id="179"/>
-    <w:bookmarkStart w:id="180" w:name="ref-leuzingerTreeSpeciesDiversity2007"/>
+    <w:bookmarkEnd w:id="180"/>
+    <w:bookmarkStart w:id="181" w:name="ref-leuzingerTreeSpeciesDiversity2007"/>
     <w:p>
       <w:pPr>
         <w:pStyle w:val="Bibliography"/>
@@ -33554,8 +33652,8 @@
         <w:t xml:space="preserve">: 29–37.</w:t>
       </w:r>
     </w:p>
-    <w:bookmarkEnd w:id="180"/>
-    <w:bookmarkStart w:id="181" w:name="X5cbee2578a383789e0575e3c8f1fba175a7b5e1"/>
+    <w:bookmarkEnd w:id="181"/>
+    <w:bookmarkStart w:id="182" w:name="X5cbee2578a383789e0575e3c8f1fba175a7b5e1"/>
     <w:p>
       <w:pPr>
         <w:pStyle w:val="Bibliography"/>
@@ -33678,8 +33776,8 @@
         <w:t xml:space="preserve">: 463–472.</w:t>
       </w:r>
     </w:p>
-    <w:bookmarkEnd w:id="181"/>
-    <w:bookmarkStart w:id="182" w:name="ref-liakouraTrichomeDensityIts1997"/>
+    <w:bookmarkEnd w:id="182"/>
+    <w:bookmarkStart w:id="183" w:name="ref-liakouraTrichomeDensityIts1997"/>
     <w:p>
       <w:pPr>
         <w:pStyle w:val="Bibliography"/>
@@ -33843,8 +33941,8 @@
         <w:t xml:space="preserve">: 223–229.</w:t>
       </w:r>
     </w:p>
-    <w:bookmarkEnd w:id="182"/>
-    <w:bookmarkStart w:id="183" w:name="ref-lloydEffectsRisingTemperatures2008"/>
+    <w:bookmarkEnd w:id="183"/>
+    <w:bookmarkStart w:id="184" w:name="ref-lloydEffectsRisingTemperatures2008"/>
     <w:p>
       <w:pPr>
         <w:pStyle w:val="Bibliography"/>
@@ -33927,8 +34025,8 @@
         <w:t xml:space="preserve">: 1811–1817.</w:t>
       </w:r>
     </w:p>
-    <w:bookmarkEnd w:id="183"/>
-    <w:bookmarkStart w:id="184" w:name="ref-lowmanForestCanopies1995"/>
+    <w:bookmarkEnd w:id="184"/>
+    <w:bookmarkStart w:id="185" w:name="ref-lowmanForestCanopies1995"/>
     <w:p>
       <w:pPr>
         <w:pStyle w:val="Bibliography"/>
@@ -33991,8 +34089,8 @@
         <w:t xml:space="preserve">. In: Endeavour.</w:t>
       </w:r>
     </w:p>
-    <w:bookmarkEnd w:id="184"/>
-    <w:bookmarkStart w:id="185" w:name="ref-luskWhyAreEvergreen2008"/>
+    <w:bookmarkEnd w:id="185"/>
+    <w:bookmarkStart w:id="186" w:name="ref-luskWhyAreEvergreen2008"/>
     <w:p>
       <w:pPr>
         <w:pStyle w:val="Bibliography"/>
@@ -34138,8 +34236,8 @@
         <w:t xml:space="preserve">: 299–303.</w:t>
       </w:r>
     </w:p>
-    <w:bookmarkEnd w:id="185"/>
-    <w:bookmarkStart w:id="186" w:name="ref-maesPlantFunctionalTrait2020"/>
+    <w:bookmarkEnd w:id="186"/>
+    <w:bookmarkStart w:id="187" w:name="ref-maesPlantFunctionalTrait2020"/>
     <w:p>
       <w:pPr>
         <w:pStyle w:val="Bibliography"/>
@@ -34432,8 +34530,8 @@
         <w:t xml:space="preserve">: 410–424.</w:t>
       </w:r>
     </w:p>
-    <w:bookmarkEnd w:id="186"/>
-    <w:bookmarkStart w:id="187" w:name="ref-majasalmiImpactTreeCanopy2020"/>
+    <w:bookmarkEnd w:id="187"/>
+    <w:bookmarkStart w:id="188" w:name="ref-majasalmiImpactTreeCanopy2020"/>
     <w:p>
       <w:pPr>
         <w:pStyle w:val="Bibliography"/>
@@ -34510,8 +34608,8 @@
         <w:t xml:space="preserve">: 118100.</w:t>
       </w:r>
     </w:p>
-    <w:bookmarkEnd w:id="187"/>
-    <w:bookmarkStart w:id="188" w:name="ref-marencoLeafTraitPlasticity2017"/>
+    <w:bookmarkEnd w:id="188"/>
+    <w:bookmarkStart w:id="189" w:name="ref-marencoLeafTraitPlasticity2017"/>
     <w:p>
       <w:pPr>
         <w:pStyle w:val="Bibliography"/>
@@ -34643,8 +34741,8 @@
         <w:t xml:space="preserve">: 679–688.</w:t>
       </w:r>
     </w:p>
-    <w:bookmarkEnd w:id="188"/>
-    <w:bookmarkStart w:id="189" w:name="ref-mariasImpactsLeafAge2017"/>
+    <w:bookmarkEnd w:id="189"/>
+    <w:bookmarkStart w:id="190" w:name="ref-mariasImpactsLeafAge2017"/>
     <w:p>
       <w:pPr>
         <w:pStyle w:val="Bibliography"/>
@@ -34756,8 +34854,8 @@
         <w:t xml:space="preserve">: 1297–1310.</w:t>
       </w:r>
     </w:p>
-    <w:bookmarkEnd w:id="189"/>
-    <w:bookmarkStart w:id="190" w:name="ref-martin_boundary_1999"/>
+    <w:bookmarkEnd w:id="190"/>
+    <w:bookmarkStart w:id="191" w:name="ref-martin_boundary_1999"/>
     <w:p>
       <w:pPr>
         <w:pStyle w:val="Bibliography"/>
@@ -34892,8 +34990,8 @@
         <w:t xml:space="preserve">: 435–443.</w:t>
       </w:r>
     </w:p>
-    <w:bookmarkEnd w:id="190"/>
-    <w:bookmarkStart w:id="191" w:name="Xf3ea554f25ac6d965f2c36dce0e401d8f80642d"/>
+    <w:bookmarkEnd w:id="191"/>
+    <w:bookmarkStart w:id="192" w:name="Xf3ea554f25ac6d965f2c36dce0e401d8f80642d"/>
     <w:p>
       <w:pPr>
         <w:pStyle w:val="Bibliography"/>
@@ -34993,8 +35091,8 @@
         <w:t xml:space="preserve">: 354–365.</w:t>
       </w:r>
     </w:p>
-    <w:bookmarkEnd w:id="191"/>
-    <w:bookmarkStart w:id="192" w:name="ref-matsubaraSunshadePatternsLeaf2009"/>
+    <w:bookmarkEnd w:id="192"/>
+    <w:bookmarkStart w:id="193" w:name="ref-matsubaraSunshadePatternsLeaf2009"/>
     <w:p>
       <w:pPr>
         <w:pStyle w:val="Bibliography"/>
@@ -35275,8 +35373,8 @@
         <w:t xml:space="preserve">: 20–36.</w:t>
       </w:r>
     </w:p>
-    <w:bookmarkEnd w:id="192"/>
-    <w:bookmarkStart w:id="193" w:name="ref-mauTemperateTropicalForest2018"/>
+    <w:bookmarkEnd w:id="193"/>
+    <w:bookmarkStart w:id="194" w:name="ref-mauTemperateTropicalForest2018"/>
     <w:p>
       <w:pPr>
         <w:pStyle w:val="Bibliography"/>
@@ -35444,8 +35542,8 @@
         <w:t xml:space="preserve">: 47.</w:t>
       </w:r>
     </w:p>
-    <w:bookmarkEnd w:id="193"/>
-    <w:bookmarkStart w:id="194" w:name="ref-mcdowellPervasiveShiftsForest2020"/>
+    <w:bookmarkEnd w:id="194"/>
+    <w:bookmarkStart w:id="195" w:name="ref-mcdowellPervasiveShiftsForest2020"/>
     <w:p>
       <w:pPr>
         <w:pStyle w:val="Bibliography"/>
@@ -35726,8 +35824,8 @@
         <w:t xml:space="preserve">: eaaz9463.</w:t>
       </w:r>
     </w:p>
-    <w:bookmarkEnd w:id="194"/>
-    <w:bookmarkStart w:id="195" w:name="ref-mcdowellRelationshipTreeHeight2011"/>
+    <w:bookmarkEnd w:id="195"/>
+    <w:bookmarkStart w:id="196" w:name="ref-mcdowellRelationshipTreeHeight2011"/>
     <w:p>
       <w:pPr>
         <w:pStyle w:val="Bibliography"/>
@@ -35907,8 +36005,8 @@
         <w:t xml:space="preserve">, 255–286.</w:t>
       </w:r>
     </w:p>
-    <w:bookmarkEnd w:id="195"/>
-    <w:bookmarkStart w:id="196" w:name="ref-mcgregorTreeHeightLeaf2021"/>
+    <w:bookmarkEnd w:id="196"/>
+    <w:bookmarkStart w:id="197" w:name="ref-mcgregorTreeHeightLeaf2021"/>
     <w:p>
       <w:pPr>
         <w:pStyle w:val="Bibliography"/>
@@ -36189,8 +36287,8 @@
         <w:t xml:space="preserve">: 601–616.</w:t>
       </w:r>
     </w:p>
-    <w:bookmarkEnd w:id="196"/>
-    <w:bookmarkStart w:id="197" w:name="ref-meakemRoleTreeSize2018"/>
+    <w:bookmarkEnd w:id="197"/>
+    <w:bookmarkStart w:id="198" w:name="ref-meakemRoleTreeSize2018"/>
     <w:p>
       <w:pPr>
         <w:pStyle w:val="Bibliography"/>
@@ -36428,8 +36526,8 @@
         <w:t xml:space="preserve">: 947–958.</w:t>
       </w:r>
     </w:p>
-    <w:bookmarkEnd w:id="197"/>
-    <w:bookmarkStart w:id="198" w:name="X125210920704706108147a9ff2cef7ae8ef3516"/>
+    <w:bookmarkEnd w:id="198"/>
+    <w:bookmarkStart w:id="199" w:name="X125210920704706108147a9ff2cef7ae8ef3516"/>
     <w:p>
       <w:pPr>
         <w:pStyle w:val="Bibliography"/>
@@ -36518,8 +36616,8 @@
         <w:t xml:space="preserve">: 281–294.</w:t>
       </w:r>
     </w:p>
-    <w:bookmarkEnd w:id="198"/>
-    <w:bookmarkStart w:id="199" w:name="X1072843e3a648666a9369799c3d2c85f596b09b"/>
+    <w:bookmarkEnd w:id="199"/>
+    <w:bookmarkStart w:id="200" w:name="X1072843e3a648666a9369799c3d2c85f596b09b"/>
     <w:p>
       <w:pPr>
         <w:pStyle w:val="Bibliography"/>
@@ -36654,8 +36752,8 @@
         <w:t xml:space="preserve">: e0224462.</w:t>
       </w:r>
     </w:p>
-    <w:bookmarkEnd w:id="199"/>
-    <w:bookmarkStart w:id="200" w:name="ref-meehlMoreIntenseMore2004"/>
+    <w:bookmarkEnd w:id="200"/>
+    <w:bookmarkStart w:id="201" w:name="ref-meehlMoreIntenseMore2004"/>
     <w:p>
       <w:pPr>
         <w:pStyle w:val="Bibliography"/>
@@ -36771,8 +36869,8 @@
         <w:t xml:space="preserve">: 994–997.</w:t>
       </w:r>
     </w:p>
-    <w:bookmarkEnd w:id="200"/>
-    <w:bookmarkStart w:id="201" w:name="ref-meinzerWaterTransportTrees2001"/>
+    <w:bookmarkEnd w:id="201"/>
+    <w:bookmarkStart w:id="202" w:name="ref-meinzerWaterTransportTrees2001"/>
     <w:p>
       <w:pPr>
         <w:pStyle w:val="Bibliography"/>
@@ -36872,8 +36970,8 @@
         <w:t xml:space="preserve">: 239–262.</w:t>
       </w:r>
     </w:p>
-    <w:bookmarkEnd w:id="201"/>
-    <w:bookmarkStart w:id="202" w:name="ref-meirLeafRespirationTwo2001"/>
+    <w:bookmarkEnd w:id="202"/>
+    <w:bookmarkStart w:id="203" w:name="ref-meirLeafRespirationTwo2001"/>
     <w:p>
       <w:pPr>
         <w:pStyle w:val="Bibliography"/>
@@ -36973,8 +37071,8 @@
         <w:t xml:space="preserve">: 378–387.</w:t>
       </w:r>
     </w:p>
-    <w:bookmarkEnd w:id="202"/>
-    <w:bookmarkStart w:id="203" w:name="ref-michaletzEnergeticCarbonEconomic2016"/>
+    <w:bookmarkEnd w:id="203"/>
+    <w:bookmarkStart w:id="204" w:name="ref-michaletzEnergeticCarbonEconomic2016"/>
     <w:p>
       <w:pPr>
         <w:pStyle w:val="Bibliography"/>
@@ -37166,8 +37264,8 @@
         <w:t xml:space="preserve">: 16129.</w:t>
       </w:r>
     </w:p>
-    <w:bookmarkEnd w:id="203"/>
-    <w:bookmarkStart w:id="204" w:name="X271950285751bf115fde6248782e251cb55acd4"/>
+    <w:bookmarkEnd w:id="204"/>
+    <w:bookmarkStart w:id="205" w:name="X271950285751bf115fde6248782e251cb55acd4"/>
     <w:p>
       <w:pPr>
         <w:pStyle w:val="Bibliography"/>
@@ -37378,8 +37476,8 @@
         <w:t xml:space="preserve">: 714–724.</w:t>
       </w:r>
     </w:p>
-    <w:bookmarkEnd w:id="204"/>
-    <w:bookmarkStart w:id="205" w:name="ref-millenLeafAngleAdaptive1979"/>
+    <w:bookmarkEnd w:id="205"/>
+    <w:bookmarkStart w:id="206" w:name="ref-millenLeafAngleAdaptive1979"/>
     <w:p>
       <w:pPr>
         <w:pStyle w:val="Bibliography"/>
@@ -37498,8 +37596,8 @@
         <w:t xml:space="preserve">: 437–442.</w:t>
       </w:r>
     </w:p>
-    <w:bookmarkEnd w:id="205"/>
-    <w:bookmarkStart w:id="206" w:name="ref-millerOnlySunlitLeaves2021"/>
+    <w:bookmarkEnd w:id="206"/>
+    <w:bookmarkStart w:id="207" w:name="ref-millerOnlySunlitLeaves2021"/>
     <w:p>
       <w:pPr>
         <w:pStyle w:val="Bibliography"/>
@@ -37645,8 +37743,8 @@
         <w:t xml:space="preserve">: 108347.</w:t>
       </w:r>
     </w:p>
-    <w:bookmarkEnd w:id="206"/>
-    <w:bookmarkStart w:id="207" w:name="ref-millerReducedImpactLogging2011"/>
+    <w:bookmarkEnd w:id="207"/>
+    <w:bookmarkStart w:id="208" w:name="ref-millerReducedImpactLogging2011"/>
     <w:p>
       <w:pPr>
         <w:pStyle w:val="Bibliography"/>
@@ -37884,8 +37982,8 @@
         <w:t xml:space="preserve">: 19431–19435.</w:t>
       </w:r>
     </w:p>
-    <w:bookmarkEnd w:id="207"/>
-    <w:bookmarkStart w:id="208" w:name="ref-missonPartitioningForestCarbon2007"/>
+    <w:bookmarkEnd w:id="208"/>
+    <w:bookmarkStart w:id="209" w:name="ref-missonPartitioningForestCarbon2007"/>
     <w:p>
       <w:pPr>
         <w:pStyle w:val="Bibliography"/>
@@ -38190,8 +38288,8 @@
         <w:t xml:space="preserve">: 14–31.</w:t>
       </w:r>
     </w:p>
-    <w:bookmarkEnd w:id="208"/>
-    <w:bookmarkStart w:id="209" w:name="ref-monsonLeafIsopreneEmission2021"/>
+    <w:bookmarkEnd w:id="209"/>
+    <w:bookmarkStart w:id="210" w:name="ref-monsonLeafIsopreneEmission2021"/>
     <w:p>
       <w:pPr>
         <w:pStyle w:val="Bibliography"/>
@@ -38327,8 +38425,8 @@
         <w:t xml:space="preserve">.</w:t>
       </w:r>
     </w:p>
-    <w:bookmarkEnd w:id="209"/>
-    <w:bookmarkStart w:id="210" w:name="ref-moorcroftMethodScalingVegetation2001"/>
+    <w:bookmarkEnd w:id="210"/>
+    <w:bookmarkStart w:id="211" w:name="ref-moorcroftMethodScalingVegetation2001"/>
     <w:p>
       <w:pPr>
         <w:pStyle w:val="Bibliography"/>
@@ -38461,8 +38559,8 @@
         <w:t xml:space="preserve">: 557–586.</w:t>
       </w:r>
     </w:p>
-    <w:bookmarkEnd w:id="210"/>
-    <w:bookmarkStart w:id="211" w:name="X75d3a8b21cd2abd3d8f727654c319bdbb55e9d1"/>
+    <w:bookmarkEnd w:id="211"/>
+    <w:bookmarkStart w:id="212" w:name="X75d3a8b21cd2abd3d8f727654c319bdbb55e9d1"/>
     <w:p>
       <w:pPr>
         <w:pStyle w:val="Bibliography"/>
@@ -38627,8 +38725,8 @@
         <w:t xml:space="preserve">: e1920.</w:t>
       </w:r>
     </w:p>
-    <w:bookmarkEnd w:id="211"/>
-    <w:bookmarkStart w:id="212" w:name="ref-muir_tealeaves_2019"/>
+    <w:bookmarkEnd w:id="212"/>
+    <w:bookmarkStart w:id="213" w:name="ref-muir_tealeaves_2019"/>
     <w:p>
       <w:pPr>
         <w:pStyle w:val="Bibliography"/>
@@ -38694,8 +38792,8 @@
         <w:t xml:space="preserve">.</w:t>
       </w:r>
     </w:p>
-    <w:bookmarkEnd w:id="212"/>
-    <w:bookmarkStart w:id="213" w:name="X907633d04839e8ce248d54c262ced10f0874dc4"/>
+    <w:bookmarkEnd w:id="213"/>
+    <w:bookmarkStart w:id="214" w:name="X907633d04839e8ce248d54c262ced10f0874dc4"/>
     <w:p>
       <w:pPr>
         <w:pStyle w:val="Bibliography"/>
@@ -38976,8 +39074,8 @@
         <w:t xml:space="preserve">: 575–588.</w:t>
       </w:r>
     </w:p>
-    <w:bookmarkEnd w:id="213"/>
-    <w:bookmarkStart w:id="214" w:name="X0dcb5d30ff1289cdf177dfee2573097c8566c97"/>
+    <w:bookmarkEnd w:id="214"/>
+    <w:bookmarkStart w:id="215" w:name="X0dcb5d30ff1289cdf177dfee2573097c8566c97"/>
     <w:p>
       <w:pPr>
         <w:pStyle w:val="Bibliography"/>
@@ -39113,8 +39211,8 @@
         <w:t xml:space="preserve">: 2021.02.01.429145.</w:t>
       </w:r>
     </w:p>
-    <w:bookmarkEnd w:id="214"/>
-    <w:bookmarkStart w:id="215" w:name="ref-musselmanEstimationSolarDirect2013"/>
+    <w:bookmarkEnd w:id="215"/>
+    <w:bookmarkStart w:id="216" w:name="ref-musselmanEstimationSolarDirect2013"/>
     <w:p>
       <w:pPr>
         <w:pStyle w:val="Bibliography"/>
@@ -39223,8 +39321,8 @@
         <w:t xml:space="preserve">: 402–415.</w:t>
       </w:r>
     </w:p>
-    <w:bookmarkEnd w:id="215"/>
-    <w:bookmarkStart w:id="216" w:name="ref-nakamuraForestsTheirCanopies2017"/>
+    <w:bookmarkEnd w:id="216"/>
+    <w:bookmarkStart w:id="217" w:name="ref-nakamuraForestsTheirCanopies2017"/>
     <w:p>
       <w:pPr>
         <w:pStyle w:val="Bibliography"/>
@@ -39547,8 +39645,8 @@
         <w:t xml:space="preserve">: 438–451.</w:t>
       </w:r>
     </w:p>
-    <w:bookmarkEnd w:id="216"/>
-    <w:bookmarkStart w:id="217" w:name="X186c85518ae09b2a4ccd6aa05cc5bb69bd91624"/>
+    <w:bookmarkEnd w:id="217"/>
+    <w:bookmarkStart w:id="218" w:name="X186c85518ae09b2a4ccd6aa05cc5bb69bd91624"/>
     <w:p>
       <w:pPr>
         <w:pStyle w:val="Bibliography"/>
@@ -39614,8 +39712,8 @@
         <w:t xml:space="preserve">: 446–451.</w:t>
       </w:r>
     </w:p>
-    <w:bookmarkEnd w:id="217"/>
-    <w:bookmarkStart w:id="218" w:name="X2a62a2b24cf5d08d26d2b72f4f2d20064113475"/>
+    <w:bookmarkEnd w:id="218"/>
+    <w:bookmarkStart w:id="219" w:name="X2a62a2b24cf5d08d26d2b72f4f2d20064113475"/>
     <w:p>
       <w:pPr>
         <w:pStyle w:val="Bibliography"/>
@@ -39669,8 +39767,8 @@
         <w:t xml:space="preserve">: 1052–1071.</w:t>
       </w:r>
     </w:p>
-    <w:bookmarkEnd w:id="218"/>
-    <w:bookmarkStart w:id="219" w:name="Xded14c93cfc3dc1d315ce5b7dc4cb9ced26a4c0"/>
+    <w:bookmarkEnd w:id="219"/>
+    <w:bookmarkStart w:id="220" w:name="Xded14c93cfc3dc1d315ce5b7dc4cb9ced26a4c0"/>
     <w:p>
       <w:pPr>
         <w:pStyle w:val="Bibliography"/>
@@ -39724,8 +39822,8 @@
         <w:t xml:space="preserve">: 1052–1071.</w:t>
       </w:r>
     </w:p>
-    <w:bookmarkEnd w:id="219"/>
-    <w:bookmarkStart w:id="220" w:name="ref-niinemetsResponsesForestTrees2010a"/>
+    <w:bookmarkEnd w:id="220"/>
+    <w:bookmarkStart w:id="221" w:name="ref-niinemetsResponsesForestTrees2010a"/>
     <w:p>
       <w:pPr>
         <w:pStyle w:val="Bibliography"/>
@@ -39791,8 +39889,8 @@
         <w:t xml:space="preserve">: 1623–1639.</w:t>
       </w:r>
     </w:p>
-    <w:bookmarkEnd w:id="220"/>
-    <w:bookmarkStart w:id="221" w:name="ref-niinemetsLeafAgeDependent2016"/>
+    <w:bookmarkEnd w:id="221"/>
+    <w:bookmarkStart w:id="222" w:name="ref-niinemetsLeafAgeDependent2016"/>
     <w:p>
       <w:pPr>
         <w:pStyle w:val="Bibliography"/>
@@ -39858,8 +39956,8 @@
         <w:t xml:space="preserve">: 313–338.</w:t>
       </w:r>
     </w:p>
-    <w:bookmarkEnd w:id="221"/>
-    <w:bookmarkStart w:id="222" w:name="ref-niinemetsEmissionFactorVolatile2010"/>
+    <w:bookmarkEnd w:id="222"/>
+    <w:bookmarkStart w:id="223" w:name="ref-niinemetsEmissionFactorVolatile2010"/>
     <w:p>
       <w:pPr>
         <w:pStyle w:val="Bibliography"/>
@@ -40028,8 +40126,8 @@
         <w:t xml:space="preserve">: 2203–2223.</w:t>
       </w:r>
     </w:p>
-    <w:bookmarkEnd w:id="222"/>
-    <w:bookmarkStart w:id="223" w:name="Xfd0febf23c03b23729080c56b674b637e8fc795"/>
+    <w:bookmarkEnd w:id="223"/>
+    <w:bookmarkStart w:id="224" w:name="Xfd0febf23c03b23729080c56b674b637e8fc795"/>
     <w:p>
       <w:pPr>
         <w:pStyle w:val="Bibliography"/>
@@ -40152,8 +40250,8 @@
         <w:t xml:space="preserve">: 1205–1218.</w:t>
       </w:r>
     </w:p>
-    <w:bookmarkEnd w:id="223"/>
-    <w:bookmarkStart w:id="224" w:name="X423affbf5f39a114486130c3c82faf24f36c63c"/>
+    <w:bookmarkEnd w:id="224"/>
+    <w:bookmarkStart w:id="225" w:name="X423affbf5f39a114486130c3c82faf24f36c63c"/>
     <w:p>
       <w:pPr>
         <w:pStyle w:val="Bibliography"/>
@@ -40253,8 +40351,8 @@
         <w:t xml:space="preserve">: 973–993.</w:t>
       </w:r>
     </w:p>
-    <w:bookmarkEnd w:id="224"/>
-    <w:bookmarkStart w:id="225" w:name="X6c8d3329dd9cc672dec5b93ec1c0d47cea031aa"/>
+    <w:bookmarkEnd w:id="225"/>
+    <w:bookmarkStart w:id="226" w:name="X6c8d3329dd9cc672dec5b93ec1c0d47cea031aa"/>
     <w:p>
       <w:pPr>
         <w:pStyle w:val="Bibliography"/>
@@ -40354,8 +40452,8 @@
         <w:t xml:space="preserve">: 293–313.</w:t>
       </w:r>
     </w:p>
-    <w:bookmarkEnd w:id="225"/>
-    <w:bookmarkStart w:id="226" w:name="Xed73913f3beac2c1f1511e78b221184ec4e3a8d"/>
+    <w:bookmarkEnd w:id="226"/>
+    <w:bookmarkStart w:id="227" w:name="Xed73913f3beac2c1f1511e78b221184ec4e3a8d"/>
     <w:p>
       <w:pPr>
         <w:pStyle w:val="Bibliography"/>
@@ -40502,8 +40600,8 @@
         <w:t xml:space="preserve">.</w:t>
       </w:r>
     </w:p>
-    <w:bookmarkEnd w:id="226"/>
-    <w:bookmarkStart w:id="227" w:name="ref-niinemetsShapeLeafPhotosynthetic1999"/>
+    <w:bookmarkEnd w:id="227"/>
+    <w:bookmarkStart w:id="228" w:name="ref-niinemetsShapeLeafPhotosynthetic1999"/>
     <w:p>
       <w:pPr>
         <w:pStyle w:val="Bibliography"/>
@@ -40603,8 +40701,8 @@
         <w:t xml:space="preserve">: 1497–1513.</w:t>
       </w:r>
     </w:p>
-    <w:bookmarkEnd w:id="227"/>
-    <w:bookmarkStart w:id="228" w:name="ref-niinemetsCanopyGradientsLeaf2004"/>
+    <w:bookmarkEnd w:id="228"/>
+    <w:bookmarkStart w:id="229" w:name="ref-niinemetsCanopyGradientsLeaf2004"/>
     <w:p>
       <w:pPr>
         <w:pStyle w:val="Bibliography"/>
@@ -40716,8 +40814,8 @@
         <w:t xml:space="preserve">: 569–583.</w:t>
       </w:r>
     </w:p>
-    <w:bookmarkEnd w:id="228"/>
-    <w:bookmarkStart w:id="229" w:name="ref-niinemetsHowLightTemperature2015"/>
+    <w:bookmarkEnd w:id="229"/>
+    <w:bookmarkStart w:id="230" w:name="ref-niinemetsHowLightTemperature2015"/>
     <w:p>
       <w:pPr>
         <w:pStyle w:val="Bibliography"/>
@@ -40800,8 +40898,8 @@
         <w:t xml:space="preserve">: 841–851.</w:t>
       </w:r>
     </w:p>
-    <w:bookmarkEnd w:id="229"/>
-    <w:bookmarkStart w:id="230" w:name="Xfe69ba79bbcee6d86d08282dc60d8b38950360d"/>
+    <w:bookmarkEnd w:id="230"/>
+    <w:bookmarkStart w:id="231" w:name="Xfe69ba79bbcee6d86d08282dc60d8b38950360d"/>
     <w:p>
       <w:pPr>
         <w:pStyle w:val="Bibliography"/>
@@ -40932,8 +41030,8 @@
         <w:t xml:space="preserve">: 254–268.</w:t>
       </w:r>
     </w:p>
-    <w:bookmarkEnd w:id="230"/>
-    <w:bookmarkStart w:id="231" w:name="Xe321083f01c35f3ddd8a47385fe217465481b47"/>
+    <w:bookmarkEnd w:id="231"/>
+    <w:bookmarkStart w:id="232" w:name="Xe321083f01c35f3ddd8a47385fe217465481b47"/>
     <w:p>
       <w:pPr>
         <w:pStyle w:val="Bibliography"/>
@@ -41214,8 +41312,8 @@
         <w:t xml:space="preserve">: 1023–1027.</w:t>
       </w:r>
     </w:p>
-    <w:bookmarkEnd w:id="231"/>
-    <w:bookmarkStart w:id="232" w:name="ref-osullivanThermalLimitsLeaf2017"/>
+    <w:bookmarkEnd w:id="232"/>
+    <w:bookmarkStart w:id="233" w:name="ref-osullivanThermalLimitsLeaf2017"/>
     <w:p>
       <w:pPr>
         <w:pStyle w:val="Bibliography"/>
@@ -41496,8 +41594,8 @@
         <w:t xml:space="preserve">: 209–223.</w:t>
       </w:r>
     </w:p>
-    <w:bookmarkEnd w:id="232"/>
-    <w:bookmarkStart w:id="233" w:name="ref-oishiWarmerTemperaturesReduce2018"/>
+    <w:bookmarkEnd w:id="233"/>
+    <w:bookmarkStart w:id="234" w:name="ref-oishiWarmerTemperaturesReduce2018"/>
     <w:p>
       <w:pPr>
         <w:pStyle w:val="Bibliography"/>
@@ -41678,8 +41776,8 @@
         <w:t xml:space="preserve">: 269–282.</w:t>
       </w:r>
     </w:p>
-    <w:bookmarkEnd w:id="233"/>
-    <w:bookmarkStart w:id="234" w:name="ref-oldhamHydrostaticGradientNot2010"/>
+    <w:bookmarkEnd w:id="234"/>
+    <w:bookmarkStart w:id="235" w:name="ref-oldhamHydrostaticGradientNot2010"/>
     <w:p>
       <w:pPr>
         <w:pStyle w:val="Bibliography"/>
@@ -41820,8 +41918,8 @@
         <w:t xml:space="preserve">: 1087–1097.</w:t>
       </w:r>
     </w:p>
-    <w:bookmarkEnd w:id="234"/>
-    <w:bookmarkStart w:id="235" w:name="ref-olsonPlantHeightHydraulic2018"/>
+    <w:bookmarkEnd w:id="235"/>
+    <w:bookmarkStart w:id="236" w:name="ref-olsonPlantHeightHydraulic2018"/>
     <w:p>
       <w:pPr>
         <w:pStyle w:val="Bibliography"/>
@@ -42102,8 +42200,8 @@
         <w:t xml:space="preserve">: 7551–7556.</w:t>
       </w:r>
     </w:p>
-    <w:bookmarkEnd w:id="235"/>
-    <w:bookmarkStart w:id="236" w:name="X5349a2a590687dae1d302b9d843e94191f30bb0"/>
+    <w:bookmarkEnd w:id="236"/>
+    <w:bookmarkStart w:id="237" w:name="X5349a2a590687dae1d302b9d843e94191f30bb0"/>
     <w:p>
       <w:pPr>
         <w:pStyle w:val="Bibliography"/>
@@ -42426,8 +42524,8 @@
         <w:t xml:space="preserve">: 183–186.</w:t>
       </w:r>
     </w:p>
-    <w:bookmarkEnd w:id="236"/>
-    <w:bookmarkStart w:id="237" w:name="X52f4896d88c935483be9f5e77d74ba89b4f43b9"/>
+    <w:bookmarkEnd w:id="237"/>
+    <w:bookmarkStart w:id="238" w:name="X52f4896d88c935483be9f5e77d74ba89b4f43b9"/>
     <w:p>
       <w:pPr>
         <w:pStyle w:val="Bibliography"/>
@@ -42562,8 +42660,8 @@
         <w:t xml:space="preserve">: 633–640.</w:t>
       </w:r>
     </w:p>
-    <w:bookmarkEnd w:id="237"/>
-    <w:bookmarkStart w:id="238" w:name="ref-parkerCanopyLightTransmittance2002"/>
+    <w:bookmarkEnd w:id="238"/>
+    <w:bookmarkStart w:id="239" w:name="ref-parkerCanopyLightTransmittance2002"/>
     <w:p>
       <w:pPr>
         <w:pStyle w:val="Bibliography"/>
@@ -42672,8 +42770,8 @@
         <w:t xml:space="preserve">: 147–157.</w:t>
       </w:r>
     </w:p>
-    <w:bookmarkEnd w:id="238"/>
-    <w:bookmarkStart w:id="239" w:name="X4d2953009f091dbd10cf581df3453e1bbdedf64"/>
+    <w:bookmarkEnd w:id="239"/>
+    <w:bookmarkStart w:id="240" w:name="X4d2953009f091dbd10cf581df3453e1bbdedf64"/>
     <w:p>
       <w:pPr>
         <w:pStyle w:val="Bibliography"/>
@@ -42773,8 +42871,8 @@
         <w:t xml:space="preserve">: 107661.</w:t>
       </w:r>
     </w:p>
-    <w:bookmarkEnd w:id="239"/>
-    <w:bookmarkStart w:id="240" w:name="ref-parkerVerticalProfileCanopy1989"/>
+    <w:bookmarkEnd w:id="240"/>
+    <w:bookmarkStart w:id="241" w:name="ref-parkerVerticalProfileCanopy1989"/>
     <w:p>
       <w:pPr>
         <w:pStyle w:val="Bibliography"/>
@@ -42907,8 +43005,8 @@
         <w:t xml:space="preserve">: 1–11.</w:t>
       </w:r>
     </w:p>
-    <w:bookmarkEnd w:id="240"/>
-    <w:bookmarkStart w:id="241" w:name="ref-parkerStructuralPhenologyLeaf2004"/>
+    <w:bookmarkEnd w:id="241"/>
+    <w:bookmarkStart w:id="242" w:name="ref-parkerStructuralPhenologyLeaf2004"/>
     <w:p>
       <w:pPr>
         <w:pStyle w:val="Bibliography"/>
@@ -43049,8 +43147,8 @@
         <w:t xml:space="preserve">. : 11.</w:t>
       </w:r>
     </w:p>
-    <w:bookmarkEnd w:id="241"/>
-    <w:bookmarkStart w:id="242" w:name="ref-pauTropicalForestTemperature2018"/>
+    <w:bookmarkEnd w:id="242"/>
+    <w:bookmarkStart w:id="243" w:name="ref-pauTropicalForestTemperature2018"/>
     <w:p>
       <w:pPr>
         <w:pStyle w:val="Bibliography"/>
@@ -43173,8 +43271,8 @@
         <w:t xml:space="preserve">: e02311.</w:t>
       </w:r>
     </w:p>
-    <w:bookmarkEnd w:id="242"/>
-    <w:bookmarkStart w:id="243" w:name="ref-perezIncreasingHumidityThreatens2018"/>
+    <w:bookmarkEnd w:id="243"/>
+    <w:bookmarkStart w:id="244" w:name="ref-perezIncreasingHumidityThreatens2018"/>
     <w:p>
       <w:pPr>
         <w:pStyle w:val="Bibliography"/>
@@ -43260,8 +43358,8 @@
         <w:t xml:space="preserve">: 68.</w:t>
       </w:r>
     </w:p>
-    <w:bookmarkEnd w:id="243"/>
-    <w:bookmarkStart w:id="244" w:name="X3f5cd2491510a094669682339d5db6ec2aea137"/>
+    <w:bookmarkEnd w:id="244"/>
+    <w:bookmarkStart w:id="245" w:name="X3f5cd2491510a094669682339d5db6ec2aea137"/>
     <w:p>
       <w:pPr>
         <w:pStyle w:val="Bibliography"/>
@@ -43338,8 +43436,8 @@
         <w:t xml:space="preserve">: 2236–2245.</w:t>
       </w:r>
     </w:p>
-    <w:bookmarkEnd w:id="244"/>
-    <w:bookmarkStart w:id="245" w:name="ref-poorterLeafOpticalProperties2000"/>
+    <w:bookmarkEnd w:id="245"/>
+    <w:bookmarkStart w:id="246" w:name="ref-poorterLeafOpticalProperties2000"/>
     <w:p>
       <w:pPr>
         <w:pStyle w:val="Bibliography"/>
@@ -43497,8 +43595,8 @@
         <w:t xml:space="preserve">: 519–526.</w:t>
       </w:r>
     </w:p>
-    <w:bookmarkEnd w:id="245"/>
-    <w:bookmarkStart w:id="246" w:name="ref-poorterLeafOpticalProperties1995"/>
+    <w:bookmarkEnd w:id="246"/>
+    <w:bookmarkStart w:id="247" w:name="ref-poorterLeafOpticalProperties1995"/>
     <w:p>
       <w:pPr>
         <w:pStyle w:val="Bibliography"/>
@@ -43643,8 +43741,8 @@
         <w:t xml:space="preserve">: 1257–1263.</w:t>
       </w:r>
     </w:p>
-    <w:bookmarkEnd w:id="246"/>
-    <w:bookmarkStart w:id="247" w:name="Xb7d1d2f0249dcd96734b70aebe06a689422e78a"/>
+    <w:bookmarkEnd w:id="247"/>
+    <w:bookmarkStart w:id="248" w:name="Xb7d1d2f0249dcd96734b70aebe06a689422e78a"/>
     <w:p>
       <w:pPr>
         <w:pStyle w:val="Bibliography"/>
@@ -43920,8 +44018,8 @@
         <w:t xml:space="preserve">co-sponsored workshop on biodiversity and climate change.</w:t>
       </w:r>
     </w:p>
-    <w:bookmarkEnd w:id="247"/>
-    <w:bookmarkStart w:id="248" w:name="ref-ramboCanopyMicroclimateResponse2009"/>
+    <w:bookmarkEnd w:id="248"/>
+    <w:bookmarkStart w:id="249" w:name="ref-ramboCanopyMicroclimateResponse2009"/>
     <w:p>
       <w:pPr>
         <w:pStyle w:val="Bibliography"/>
@@ -44010,8 +44108,8 @@
         <w:t xml:space="preserve">: 435–442.</w:t>
       </w:r>
     </w:p>
-    <w:bookmarkEnd w:id="248"/>
-    <w:bookmarkStart w:id="249" w:name="ref-rey-sanchez_spatial_2016"/>
+    <w:bookmarkEnd w:id="249"/>
+    <w:bookmarkStart w:id="250" w:name="ref-rey-sanchez_spatial_2016"/>
     <w:p>
       <w:pPr>
         <w:pStyle w:val="Bibliography"/>
@@ -44134,8 +44232,8 @@
         <w:t xml:space="preserve">: 75–89.</w:t>
       </w:r>
     </w:p>
-    <w:bookmarkEnd w:id="249"/>
-    <w:bookmarkStart w:id="250" w:name="ref-rijkersEffectTreeHeight2000a"/>
+    <w:bookmarkEnd w:id="250"/>
+    <w:bookmarkStart w:id="251" w:name="ref-rijkersEffectTreeHeight2000a"/>
     <w:p>
       <w:pPr>
         <w:pStyle w:val="Bibliography"/>
@@ -44235,8 +44333,8 @@
         <w:t xml:space="preserve">: 77–86.</w:t>
       </w:r>
     </w:p>
-    <w:bookmarkEnd w:id="250"/>
-    <w:bookmarkStart w:id="251" w:name="Xe0e43ce7993b886f38c347a0da76215159e5758"/>
+    <w:bookmarkEnd w:id="251"/>
+    <w:bookmarkStart w:id="252" w:name="Xe0e43ce7993b886f38c347a0da76215159e5758"/>
     <w:p>
       <w:pPr>
         <w:pStyle w:val="Bibliography"/>
@@ -44375,8 +44473,8 @@
         <w:t xml:space="preserve">: 336.</w:t>
       </w:r>
     </w:p>
-    <w:bookmarkEnd w:id="251"/>
-    <w:bookmarkStart w:id="252" w:name="X67948fac327461ee36c70bc89dd3e3472fe2ef7"/>
+    <w:bookmarkEnd w:id="252"/>
+    <w:bookmarkStart w:id="253" w:name="X67948fac327461ee36c70bc89dd3e3472fe2ef7"/>
     <w:p>
       <w:pPr>
         <w:pStyle w:val="Bibliography"/>
@@ -44515,8 +44613,8 @@
         <w:t xml:space="preserve">: 336.</w:t>
       </w:r>
     </w:p>
-    <w:bookmarkEnd w:id="252"/>
-    <w:bookmarkStart w:id="253" w:name="ref-rohdeBerkeleyEarthLand2020"/>
+    <w:bookmarkEnd w:id="253"/>
+    <w:bookmarkStart w:id="254" w:name="ref-rohdeBerkeleyEarthLand2020"/>
     <w:p>
       <w:pPr>
         <w:pStyle w:val="Bibliography"/>
@@ -44608,8 +44706,8 @@
         <w:t xml:space="preserve">: 3469–3479.</w:t>
       </w:r>
     </w:p>
-    <w:bookmarkEnd w:id="253"/>
-    <w:bookmarkStart w:id="254" w:name="X7407d7b0eb22fe71d68b522f479ab18e69f7d08"/>
+    <w:bookmarkEnd w:id="254"/>
+    <w:bookmarkStart w:id="255" w:name="X7407d7b0eb22fe71d68b522f479ab18e69f7d08"/>
     <w:p>
       <w:pPr>
         <w:pStyle w:val="Bibliography"/>
@@ -44778,8 +44876,8 @@
         <w:t xml:space="preserve">: e03264.</w:t>
       </w:r>
     </w:p>
-    <w:bookmarkEnd w:id="254"/>
-    <w:bookmarkStart w:id="255" w:name="ref-rozendaalPlasticityLeafTraits2006"/>
+    <w:bookmarkEnd w:id="255"/>
+    <w:bookmarkStart w:id="256" w:name="ref-rozendaalPlasticityLeafTraits2006"/>
     <w:p>
       <w:pPr>
         <w:pStyle w:val="Bibliography"/>
@@ -44879,8 +44977,8 @@
         <w:t xml:space="preserve">: 207–216.</w:t>
       </w:r>
     </w:p>
-    <w:bookmarkEnd w:id="255"/>
-    <w:bookmarkStart w:id="256" w:name="ref-ruehrWaterAvailabilityDominant2016"/>
+    <w:bookmarkEnd w:id="256"/>
+    <w:bookmarkStart w:id="257" w:name="ref-ruehrWaterAvailabilityDominant2016"/>
     <w:p>
       <w:pPr>
         <w:pStyle w:val="Bibliography"/>
@@ -45026,8 +45124,8 @@
         <w:t xml:space="preserve">: 164–178.</w:t>
       </w:r>
     </w:p>
-    <w:bookmarkEnd w:id="256"/>
-    <w:bookmarkStart w:id="257" w:name="ref-sackHydrologyLeavesCoordination2003"/>
+    <w:bookmarkEnd w:id="257"/>
+    <w:bookmarkStart w:id="258" w:name="ref-sackHydrologyLeavesCoordination2003"/>
     <w:p>
       <w:pPr>
         <w:pStyle w:val="Bibliography"/>
@@ -45162,8 +45260,8 @@
         <w:t xml:space="preserve">: 1343–1356.</w:t>
       </w:r>
     </w:p>
-    <w:bookmarkEnd w:id="257"/>
-    <w:bookmarkStart w:id="258" w:name="ref-sackHowStrongIntracanopy2006"/>
+    <w:bookmarkEnd w:id="258"/>
+    <w:bookmarkStart w:id="259" w:name="ref-sackHowStrongIntracanopy2006"/>
     <w:p>
       <w:pPr>
         <w:pStyle w:val="Bibliography"/>
@@ -45309,8 +45407,8 @@
         <w:t xml:space="preserve">: 829–839.</w:t>
       </w:r>
     </w:p>
-    <w:bookmarkEnd w:id="258"/>
-    <w:bookmarkStart w:id="259" w:name="ref-sackLeafVenationStructure2013"/>
+    <w:bookmarkEnd w:id="259"/>
+    <w:bookmarkStart w:id="260" w:name="ref-sackLeafVenationStructure2013"/>
     <w:p>
       <w:pPr>
         <w:pStyle w:val="Bibliography"/>
@@ -45387,8 +45485,8 @@
         <w:t xml:space="preserve">: 983–1000.</w:t>
       </w:r>
     </w:p>
-    <w:bookmarkEnd w:id="259"/>
-    <w:bookmarkStart w:id="260" w:name="ref-sageTemperatureResponseC32007"/>
+    <w:bookmarkEnd w:id="260"/>
+    <w:bookmarkStart w:id="261" w:name="ref-sageTemperatureResponseC32007"/>
     <w:p>
       <w:pPr>
         <w:pStyle w:val="Bibliography"/>
@@ -45489,8 +45587,8 @@
         <w:t xml:space="preserve">: 1086–1106.</w:t>
       </w:r>
     </w:p>
-    <w:bookmarkEnd w:id="260"/>
-    <w:bookmarkStart w:id="261" w:name="ref-sanchesDifferentialLeafTraits2010"/>
+    <w:bookmarkEnd w:id="261"/>
+    <w:bookmarkStart w:id="262" w:name="ref-sanchesDifferentialLeafTraits2010"/>
     <w:p>
       <w:pPr>
         <w:pStyle w:val="Bibliography"/>
@@ -45695,8 +45793,8 @@
         <w:t xml:space="preserve">: 79–88.</w:t>
       </w:r>
     </w:p>
-    <w:bookmarkEnd w:id="261"/>
-    <w:bookmarkStart w:id="262" w:name="ref-scafaroResponsesLeafRespiration2021"/>
+    <w:bookmarkEnd w:id="262"/>
+    <w:bookmarkStart w:id="263" w:name="ref-scafaroResponsesLeafRespiration2021"/>
     <w:p>
       <w:pPr>
         <w:pStyle w:val="Bibliography"/>
@@ -45865,8 +45963,8 @@
         <w:t xml:space="preserve">: 2090–2101.</w:t>
       </w:r>
     </w:p>
-    <w:bookmarkEnd w:id="262"/>
-    <w:bookmarkStart w:id="263" w:name="X09ba62d06745595485000f6dbaffa1194d39fa2"/>
+    <w:bookmarkEnd w:id="263"/>
+    <w:bookmarkStart w:id="264" w:name="X09ba62d06745595485000f6dbaffa1194d39fa2"/>
     <w:p>
       <w:pPr>
         <w:pStyle w:val="Bibliography"/>
@@ -46042,8 +46140,8 @@
         <w:t xml:space="preserve">: 1060–1076.</w:t>
       </w:r>
     </w:p>
-    <w:bookmarkEnd w:id="263"/>
-    <w:bookmarkStart w:id="264" w:name="X061215d47d955ee52290079797e51cf19e4092a"/>
+    <w:bookmarkEnd w:id="264"/>
+    <w:bookmarkStart w:id="265" w:name="X061215d47d955ee52290079797e51cf19e4092a"/>
     <w:p>
       <w:pPr>
         <w:pStyle w:val="Bibliography"/>
@@ -46189,8 +46287,8 @@
         <w:t xml:space="preserve">.</w:t>
       </w:r>
     </w:p>
-    <w:bookmarkEnd w:id="264"/>
-    <w:bookmarkStart w:id="265" w:name="X37866945a1514e5304353b865dab4d70276132f"/>
+    <w:bookmarkEnd w:id="265"/>
+    <w:bookmarkStart w:id="266" w:name="X37866945a1514e5304353b865dab4d70276132f"/>
     <w:p>
       <w:pPr>
         <w:pStyle w:val="Bibliography"/>
@@ -46322,8 +46420,8 @@
         <w:t xml:space="preserve">: 59–59.</w:t>
       </w:r>
     </w:p>
-    <w:bookmarkEnd w:id="265"/>
-    <w:bookmarkStart w:id="266" w:name="ref-schymanskiStomatalControlLeaf2013b"/>
+    <w:bookmarkEnd w:id="266"/>
+    <w:bookmarkStart w:id="267" w:name="ref-schymanskiStomatalControlLeaf2013b"/>
     <w:p>
       <w:pPr>
         <w:pStyle w:val="Bibliography"/>
@@ -46468,8 +46566,8 @@
         <w:t xml:space="preserve">: e54231.</w:t>
       </w:r>
     </w:p>
-    <w:bookmarkEnd w:id="266"/>
-    <w:bookmarkStart w:id="267" w:name="ref-sharkeyEffectsModerateHeat2005"/>
+    <w:bookmarkEnd w:id="267"/>
+    <w:bookmarkStart w:id="268" w:name="ref-sharkeyEffectsModerateHeat2005"/>
     <w:p>
       <w:pPr>
         <w:pStyle w:val="Bibliography"/>
@@ -46523,8 +46621,8 @@
         <w:t xml:space="preserve">: 269–277.</w:t>
       </w:r>
     </w:p>
-    <w:bookmarkEnd w:id="267"/>
-    <w:bookmarkStart w:id="268" w:name="ref-sharkeyFutureIsopreneEmission2014"/>
+    <w:bookmarkEnd w:id="268"/>
+    <w:bookmarkStart w:id="269" w:name="ref-sharkeyFutureIsopreneEmission2014"/>
     <w:p>
       <w:pPr>
         <w:pStyle w:val="Bibliography"/>
@@ -46601,8 +46699,8 @@
         <w:t xml:space="preserve">: 1727–1740.</w:t>
       </w:r>
     </w:p>
-    <w:bookmarkEnd w:id="268"/>
-    <w:bookmarkStart w:id="269" w:name="ref-sharkeyIsopreneEmissionPlants2008"/>
+    <w:bookmarkEnd w:id="269"/>
+    <w:bookmarkStart w:id="270" w:name="ref-sharkeyIsopreneEmissionPlants2008"/>
     <w:p>
       <w:pPr>
         <w:pStyle w:val="Bibliography"/>
@@ -46744,8 +46842,8 @@
         <w:t xml:space="preserve">: 5–18.</w:t>
       </w:r>
     </w:p>
-    <w:bookmarkEnd w:id="269"/>
-    <w:bookmarkStart w:id="270" w:name="ref-shugartGapModelsTheir2018"/>
+    <w:bookmarkEnd w:id="270"/>
+    <w:bookmarkStart w:id="271" w:name="ref-shugartGapModelsTheir2018"/>
     <w:p>
       <w:pPr>
         <w:pStyle w:val="Bibliography"/>
@@ -46960,8 +47058,8 @@
         <w:t xml:space="preserve">: 033001.</w:t>
       </w:r>
     </w:p>
-    <w:bookmarkEnd w:id="270"/>
-    <w:bookmarkStart w:id="271" w:name="ref-sitchEvaluationEcosystemDynamics2003"/>
+    <w:bookmarkEnd w:id="271"/>
+    <w:bookmarkStart w:id="272" w:name="ref-sitchEvaluationEcosystemDynamics2003"/>
     <w:p>
       <w:pPr>
         <w:pStyle w:val="Bibliography"/>
@@ -47254,8 +47352,8 @@
         <w:t xml:space="preserve">: 161–185.</w:t>
       </w:r>
     </w:p>
-    <w:bookmarkEnd w:id="271"/>
-    <w:bookmarkStart w:id="272" w:name="ref-slotLeafHeatTolerance2021"/>
+    <w:bookmarkEnd w:id="272"/>
+    <w:bookmarkStart w:id="273" w:name="ref-slotLeafHeatTolerance2021"/>
     <w:p>
       <w:pPr>
         <w:pStyle w:val="Bibliography"/>
@@ -47424,8 +47522,8 @@
         <w:t xml:space="preserve">: 2414–2427.</w:t>
       </w:r>
     </w:p>
-    <w:bookmarkEnd w:id="272"/>
-    <w:bookmarkStart w:id="273" w:name="ref-slotGeneralPatternsAcclimation2015"/>
+    <w:bookmarkEnd w:id="273"/>
+    <w:bookmarkStart w:id="274" w:name="ref-slotGeneralPatternsAcclimation2015"/>
     <w:p>
       <w:pPr>
         <w:pStyle w:val="Bibliography"/>
@@ -47502,8 +47600,8 @@
         <w:t xml:space="preserve">: 885–900.</w:t>
       </w:r>
     </w:p>
-    <w:bookmarkEnd w:id="273"/>
-    <w:bookmarkStart w:id="274" w:name="ref-slotPhotosyntheticHeatTolerance2019"/>
+    <w:bookmarkEnd w:id="274"/>
+    <w:bookmarkStart w:id="275" w:name="ref-slotPhotosyntheticHeatTolerance2019"/>
     <w:p>
       <w:pPr>
         <w:pStyle w:val="Bibliography"/>
@@ -47649,8 +47747,8 @@
         <w:t xml:space="preserve">: 119–130.</w:t>
       </w:r>
     </w:p>
-    <w:bookmarkEnd w:id="274"/>
-    <w:bookmarkStart w:id="275" w:name="X75cbe6a31812568682a7af67d1d0ce4cc38fc6f"/>
+    <w:bookmarkEnd w:id="275"/>
+    <w:bookmarkStart w:id="276" w:name="X75cbe6a31812568682a7af67d1d0ce4cc38fc6f"/>
     <w:p>
       <w:pPr>
         <w:pStyle w:val="Bibliography"/>
@@ -47820,8 +47918,8 @@
         <w:t xml:space="preserve">: pce.14049.</w:t>
       </w:r>
     </w:p>
-    <w:bookmarkEnd w:id="275"/>
-    <w:bookmarkStart w:id="276" w:name="ref-slotSituTemperatureResponse2017"/>
+    <w:bookmarkEnd w:id="276"/>
+    <w:bookmarkStart w:id="277" w:name="ref-slotSituTemperatureResponse2017"/>
     <w:p>
       <w:pPr>
         <w:pStyle w:val="Bibliography"/>
@@ -47910,8 +48008,8 @@
         <w:t xml:space="preserve">: 1103–1117.</w:t>
       </w:r>
     </w:p>
-    <w:bookmarkEnd w:id="276"/>
-    <w:bookmarkStart w:id="277" w:name="ref-smithShootStructuralEffects1988"/>
+    <w:bookmarkEnd w:id="277"/>
+    <w:bookmarkStart w:id="278" w:name="ref-smithShootStructuralEffects1988"/>
     <w:p>
       <w:pPr>
         <w:pStyle w:val="Bibliography"/>
@@ -48033,8 +48131,8 @@
         <w:t xml:space="preserve">: 496–500.</w:t>
       </w:r>
     </w:p>
-    <w:bookmarkEnd w:id="277"/>
-    <w:bookmarkStart w:id="278" w:name="X324de6ef77d416689176d564c22f86fd4eebe4e"/>
+    <w:bookmarkEnd w:id="278"/>
+    <w:bookmarkStart w:id="279" w:name="X324de6ef77d416689176d564c22f86fd4eebe4e"/>
     <w:p>
       <w:pPr>
         <w:pStyle w:val="Bibliography"/>
@@ -48146,8 +48244,8 @@
         <w:t xml:space="preserve">: 621–637.</w:t>
       </w:r>
     </w:p>
-    <w:bookmarkEnd w:id="278"/>
-    <w:bookmarkStart w:id="279" w:name="Xe2b8412b8eeb6a0e754b3714d7160edd425159e"/>
+    <w:bookmarkEnd w:id="279"/>
+    <w:bookmarkStart w:id="280" w:name="Xe2b8412b8eeb6a0e754b3714d7160edd425159e"/>
     <w:p>
       <w:pPr>
         <w:pStyle w:val="Bibliography"/>
@@ -48430,8 +48528,8 @@
         <w:t xml:space="preserve">: 37.</w:t>
       </w:r>
     </w:p>
-    <w:bookmarkEnd w:id="279"/>
-    <w:bookmarkStart w:id="280" w:name="X2431e27181524765370cc7f7345b0da9a6ffa47"/>
+    <w:bookmarkEnd w:id="280"/>
+    <w:bookmarkStart w:id="281" w:name="X2431e27181524765370cc7f7345b0da9a6ffa47"/>
     <w:p>
       <w:pPr>
         <w:pStyle w:val="Bibliography"/>
@@ -48724,8 +48822,8 @@
         <w:t xml:space="preserve">: 1284–1297.</w:t>
       </w:r>
     </w:p>
-    <w:bookmarkEnd w:id="280"/>
-    <w:bookmarkStart w:id="281" w:name="ref-smithEmpiricalEvidenceResilience2020"/>
+    <w:bookmarkEnd w:id="281"/>
+    <w:bookmarkStart w:id="282" w:name="ref-smithEmpiricalEvidenceResilience2020"/>
     <w:p>
       <w:pPr>
         <w:pStyle w:val="Bibliography"/>
@@ -49006,8 +49104,8 @@
         <w:t xml:space="preserve">: 1225–1230.</w:t>
       </w:r>
     </w:p>
-    <w:bookmarkEnd w:id="281"/>
-    <w:bookmarkStart w:id="282" w:name="ref-songTreeSurfaceTemperature2020"/>
+    <w:bookmarkEnd w:id="282"/>
+    <w:bookmarkStart w:id="283" w:name="ref-songTreeSurfaceTemperature2020"/>
     <w:p>
       <w:pPr>
         <w:pStyle w:val="Bibliography"/>
@@ -49289,8 +49387,8 @@
         <w:t xml:space="preserve">: 798.</w:t>
       </w:r>
     </w:p>
-    <w:bookmarkEnd w:id="282"/>
-    <w:bookmarkStart w:id="283" w:name="Xe9690ce09891863e171cd1c20e7c9a61a6225eb"/>
+    <w:bookmarkEnd w:id="283"/>
+    <w:bookmarkStart w:id="284" w:name="Xe9690ce09891863e171cd1c20e7c9a61a6225eb"/>
     <w:p>
       <w:pPr>
         <w:pStyle w:val="Bibliography"/>
@@ -49571,8 +49669,8 @@
         <w:t xml:space="preserve">: e03231.</w:t>
       </w:r>
     </w:p>
-    <w:bookmarkEnd w:id="283"/>
-    <w:bookmarkStart w:id="284" w:name="X3e45e3c1efc07bc235004ad69bf4d3814f0ff32"/>
+    <w:bookmarkEnd w:id="284"/>
+    <w:bookmarkStart w:id="285" w:name="X3e45e3c1efc07bc235004ad69bf4d3814f0ff32"/>
     <w:p>
       <w:pPr>
         <w:pStyle w:val="Bibliography"/>
@@ -49718,8 +49816,8 @@
         <w:t xml:space="preserve">: 709–729.</w:t>
       </w:r>
     </w:p>
-    <w:bookmarkEnd w:id="284"/>
-    <w:bookmarkStart w:id="285" w:name="ref-stovallTreeHeightExplains2019"/>
+    <w:bookmarkEnd w:id="285"/>
+    <w:bookmarkStart w:id="286" w:name="ref-stovallTreeHeightExplains2019"/>
     <w:p>
       <w:pPr>
         <w:pStyle w:val="Bibliography"/>
@@ -49819,8 +49917,8 @@
         <w:t xml:space="preserve">: 4385.</w:t>
       </w:r>
     </w:p>
-    <w:bookmarkEnd w:id="285"/>
-    <w:bookmarkStart w:id="286" w:name="X5eb1944230255a4dc8f5e03fbac6c36fd70b268"/>
+    <w:bookmarkEnd w:id="286"/>
+    <w:bookmarkStart w:id="287" w:name="X5eb1944230255a4dc8f5e03fbac6c36fd70b268"/>
     <w:p>
       <w:pPr>
         <w:pStyle w:val="Bibliography"/>
@@ -50110,8 +50208,8 @@
         <w:t xml:space="preserve">: 869–874.</w:t>
       </w:r>
     </w:p>
-    <w:bookmarkEnd w:id="286"/>
-    <w:bookmarkStart w:id="287" w:name="ref-simpragaVerticalCanopyGradient2013"/>
+    <w:bookmarkEnd w:id="287"/>
+    <w:bookmarkStart w:id="288" w:name="ref-simpragaVerticalCanopyGradient2013"/>
     <w:p>
       <w:pPr>
         <w:pStyle w:val="Bibliography"/>
@@ -50404,8 +50502,8 @@
         <w:t xml:space="preserve">: 85–95.</w:t>
       </w:r>
     </w:p>
-    <w:bookmarkEnd w:id="287"/>
-    <w:bookmarkStart w:id="288" w:name="ref-tanOptimumAirTemperature2017"/>
+    <w:bookmarkEnd w:id="288"/>
+    <w:bookmarkStart w:id="289" w:name="ref-tanOptimumAirTemperature2017"/>
     <w:p>
       <w:pPr>
         <w:pStyle w:val="Bibliography"/>
@@ -50686,8 +50784,8 @@
         <w:t xml:space="preserve">: 054022.</w:t>
       </w:r>
     </w:p>
-    <w:bookmarkEnd w:id="288"/>
-    <w:bookmarkStart w:id="289" w:name="X40affe6757fc836843b6dd54e003778f32bf8ab"/>
+    <w:bookmarkEnd w:id="289"/>
+    <w:bookmarkStart w:id="290" w:name="X40affe6757fc836843b6dd54e003778f32bf8ab"/>
     <w:p>
       <w:pPr>
         <w:pStyle w:val="Bibliography"/>
@@ -50968,8 +51066,8 @@
         <w:t xml:space="preserve">: 435–446.</w:t>
       </w:r>
     </w:p>
-    <w:bookmarkEnd w:id="289"/>
-    <w:bookmarkStart w:id="290" w:name="ref-taylorCapacityEmitIsoprene2019"/>
+    <w:bookmarkEnd w:id="290"/>
+    <w:bookmarkStart w:id="291" w:name="ref-taylorCapacityEmitIsoprene2019"/>
     <w:p>
       <w:pPr>
         <w:pStyle w:val="Bibliography"/>
@@ -51092,8 +51190,8 @@
         <w:t xml:space="preserve">: 2448–2457.</w:t>
       </w:r>
     </w:p>
-    <w:bookmarkEnd w:id="290"/>
-    <w:bookmarkStart w:id="291" w:name="ref-taylorNewFieldInstrument2021"/>
+    <w:bookmarkEnd w:id="291"/>
+    <w:bookmarkStart w:id="292" w:name="ref-taylorNewFieldInstrument2021"/>
     <w:p>
       <w:pPr>
         <w:pStyle w:val="Bibliography"/>
@@ -51229,8 +51327,8 @@
         <w:t xml:space="preserve">: 2021.02.15.431157.</w:t>
       </w:r>
     </w:p>
-    <w:bookmarkEnd w:id="291"/>
-    <w:bookmarkStart w:id="292" w:name="ref-terborghVerticalComponentPlant1985"/>
+    <w:bookmarkEnd w:id="292"/>
+    <w:bookmarkStart w:id="293" w:name="ref-terborghVerticalComponentPlant1985"/>
     <w:p>
       <w:pPr>
         <w:pStyle w:val="Bibliography"/>
@@ -51329,8 +51427,8 @@
         <w:t xml:space="preserve">: 760–776.</w:t>
       </w:r>
     </w:p>
-    <w:bookmarkEnd w:id="292"/>
-    <w:bookmarkStart w:id="293" w:name="Xf9e081ec224a0ead343baee308c3ab294d6a337"/>
+    <w:bookmarkEnd w:id="293"/>
+    <w:bookmarkStart w:id="294" w:name="Xf9e081ec224a0ead343baee308c3ab294d6a337"/>
     <w:p>
       <w:pPr>
         <w:pStyle w:val="Bibliography"/>
@@ -51407,8 +51505,8 @@
         <w:t xml:space="preserve">: 117–127.</w:t>
       </w:r>
     </w:p>
-    <w:bookmarkEnd w:id="293"/>
-    <w:bookmarkStart w:id="294" w:name="ref-tibbittsHumidityPlants1979b"/>
+    <w:bookmarkEnd w:id="294"/>
+    <w:bookmarkStart w:id="295" w:name="ref-tibbittsHumidityPlants1979b"/>
     <w:p>
       <w:pPr>
         <w:pStyle w:val="Bibliography"/>
@@ -51471,8 +51569,8 @@
         <w:t xml:space="preserve">: 358–363.</w:t>
       </w:r>
     </w:p>
-    <w:bookmarkEnd w:id="294"/>
-    <w:bookmarkStart w:id="295" w:name="Xb7832dc0b568cc141575c04e53f798629eb9e51"/>
+    <w:bookmarkEnd w:id="295"/>
+    <w:bookmarkStart w:id="296" w:name="Xb7832dc0b568cc141575c04e53f798629eb9e51"/>
     <w:p>
       <w:pPr>
         <w:pStyle w:val="Bibliography"/>
@@ -51765,8 +51863,8 @@
         <w:t xml:space="preserve">: 2428–2439.</w:t>
       </w:r>
     </w:p>
-    <w:bookmarkEnd w:id="295"/>
-    <w:bookmarkStart w:id="296" w:name="ref-trenberthGlobalWarmingChanges2014b"/>
+    <w:bookmarkEnd w:id="296"/>
+    <w:bookmarkStart w:id="297" w:name="ref-trenberthGlobalWarmingChanges2014b"/>
     <w:p>
       <w:pPr>
         <w:pStyle w:val="Bibliography"/>
@@ -51958,8 +52056,8 @@
         <w:t xml:space="preserve">: 17–22.</w:t>
       </w:r>
     </w:p>
-    <w:bookmarkEnd w:id="296"/>
-    <w:bookmarkStart w:id="297" w:name="ref-trouillierSizeMattersComparison2018"/>
+    <w:bookmarkEnd w:id="297"/>
+    <w:bookmarkStart w:id="298" w:name="ref-trouillierSizeMattersComparison2018"/>
     <w:p>
       <w:pPr>
         <w:pStyle w:val="Bibliography"/>
@@ -52151,8 +52249,8 @@
         <w:t xml:space="preserve">: 183–192.</w:t>
       </w:r>
     </w:p>
-    <w:bookmarkEnd w:id="297"/>
-    <w:bookmarkStart w:id="298" w:name="ref-turnbullScalingFoliarRespiration2003"/>
+    <w:bookmarkEnd w:id="298"/>
+    <w:bookmarkStart w:id="299" w:name="ref-turnbullScalingFoliarRespiration2003"/>
     <w:p>
       <w:pPr>
         <w:pStyle w:val="Bibliography"/>
@@ -52321,8 +52419,8 @@
         <w:t xml:space="preserve">: 101–114.</w:t>
       </w:r>
     </w:p>
-    <w:bookmarkEnd w:id="298"/>
-    <w:bookmarkStart w:id="299" w:name="Xe7481238d2c2f808363b8215d791d0c39194622"/>
+    <w:bookmarkEnd w:id="299"/>
+    <w:bookmarkStart w:id="300" w:name="Xe7481238d2c2f808363b8215d791d0c39194622"/>
     <w:p>
       <w:pPr>
         <w:pStyle w:val="Bibliography"/>
@@ -52526,8 +52624,8 @@
         <w:t xml:space="preserve">: 32.</w:t>
       </w:r>
     </w:p>
-    <w:bookmarkEnd w:id="299"/>
-    <w:bookmarkStart w:id="300" w:name="X019bbf5de83a9c83fcb2bd6132b0c86d3f58104"/>
+    <w:bookmarkEnd w:id="300"/>
+    <w:bookmarkStart w:id="301" w:name="X019bbf5de83a9c83fcb2bd6132b0c86d3f58104"/>
     <w:p>
       <w:pPr>
         <w:pStyle w:val="Bibliography"/>
@@ -52650,8 +52748,8 @@
         <w:t xml:space="preserve">: 1207–1215.</w:t>
       </w:r>
     </w:p>
-    <w:bookmarkEnd w:id="300"/>
-    <w:bookmarkStart w:id="301" w:name="Xa86aae3e783a8fa9492401c5aafb890609b0778"/>
+    <w:bookmarkEnd w:id="301"/>
+    <w:bookmarkStart w:id="302" w:name="Xa86aae3e783a8fa9492401c5aafb890609b0778"/>
     <w:p>
       <w:pPr>
         <w:pStyle w:val="Bibliography"/>
@@ -52786,8 +52884,8 @@
         <w:t xml:space="preserve">: 23–34.</w:t>
       </w:r>
     </w:p>
-    <w:bookmarkEnd w:id="301"/>
-    <w:bookmarkStart w:id="302" w:name="X39daf62d0a69b2abbac01355652ed679db450f4"/>
+    <w:bookmarkEnd w:id="302"/>
+    <w:bookmarkStart w:id="303" w:name="X39daf62d0a69b2abbac01355652ed679db450f4"/>
     <w:p>
       <w:pPr>
         <w:pStyle w:val="Bibliography"/>
@@ -52945,8 +53043,8 @@
         <w:t xml:space="preserve">: 1427–1438.</w:t>
       </w:r>
     </w:p>
-    <w:bookmarkEnd w:id="302"/>
-    <w:bookmarkStart w:id="303" w:name="Xd23c802caf415f59fb5e6427e0c1e9b584ccfed"/>
+    <w:bookmarkEnd w:id="303"/>
+    <w:bookmarkStart w:id="304" w:name="Xd23c802caf415f59fb5e6427e0c1e9b584ccfed"/>
     <w:p>
       <w:pPr>
         <w:pStyle w:val="Bibliography"/>
@@ -53170,8 +53268,8 @@
         <w:t xml:space="preserve">: 1000–1012.</w:t>
       </w:r>
     </w:p>
-    <w:bookmarkEnd w:id="303"/>
-    <w:bookmarkStart w:id="304" w:name="ref-vogelSunLeavesShade1968a"/>
+    <w:bookmarkEnd w:id="304"/>
+    <w:bookmarkStart w:id="305" w:name="ref-vogelSunLeavesShade1968a"/>
     <w:p>
       <w:pPr>
         <w:pStyle w:val="Bibliography"/>
@@ -53258,8 +53356,8 @@
         <w:t xml:space="preserve">: 1203–1204.</w:t>
       </w:r>
     </w:p>
-    <w:bookmarkEnd w:id="304"/>
-    <w:bookmarkStart w:id="305" w:name="X3bd3b318df1d5b9388c7c5e2925c695efb76aec"/>
+    <w:bookmarkEnd w:id="305"/>
+    <w:bookmarkStart w:id="306" w:name="X3bd3b318df1d5b9388c7c5e2925c695efb76aec"/>
     <w:p>
       <w:pPr>
         <w:pStyle w:val="Bibliography"/>
@@ -53368,8 +53466,8 @@
         <w:t xml:space="preserve">: 144–155.</w:t>
       </w:r>
     </w:p>
-    <w:bookmarkEnd w:id="305"/>
-    <w:bookmarkStart w:id="306" w:name="ref-wayJustRightTemperature2019"/>
+    <w:bookmarkEnd w:id="306"/>
+    <w:bookmarkStart w:id="307" w:name="ref-wayJustRightTemperature2019"/>
     <w:p>
       <w:pPr>
         <w:pStyle w:val="Bibliography"/>
@@ -53423,8 +53521,8 @@
         <w:t xml:space="preserve">: 718–719.</w:t>
       </w:r>
     </w:p>
-    <w:bookmarkEnd w:id="306"/>
-    <w:bookmarkStart w:id="307" w:name="ref-waySunflecksTreesForests2012"/>
+    <w:bookmarkEnd w:id="307"/>
+    <w:bookmarkStart w:id="308" w:name="ref-waySunflecksTreesForests2012"/>
     <w:p>
       <w:pPr>
         <w:pStyle w:val="Bibliography"/>
@@ -53501,8 +53599,8 @@
         <w:t xml:space="preserve">: 1066–1081.</w:t>
       </w:r>
     </w:p>
-    <w:bookmarkEnd w:id="307"/>
-    <w:bookmarkStart w:id="308" w:name="ref-weerasingheCanopyPositionAffects2014"/>
+    <w:bookmarkEnd w:id="308"/>
+    <w:bookmarkStart w:id="309" w:name="ref-weerasingheCanopyPositionAffects2014"/>
     <w:p>
       <w:pPr>
         <w:pStyle w:val="Bibliography"/>
@@ -53703,8 +53801,8 @@
         <w:t xml:space="preserve">: 564–584.</w:t>
       </w:r>
     </w:p>
-    <w:bookmarkEnd w:id="308"/>
-    <w:bookmarkStart w:id="309" w:name="Xfd46dfd22c9227100a587c90504d559c5d589d0"/>
+    <w:bookmarkEnd w:id="309"/>
+    <w:bookmarkStart w:id="310" w:name="Xfd46dfd22c9227100a587c90504d559c5d589d0"/>
     <w:p>
       <w:pPr>
         <w:pStyle w:val="Bibliography"/>
@@ -53781,8 +53879,8 @@
         <w:t xml:space="preserve">: 643–670.</w:t>
       </w:r>
     </w:p>
-    <w:bookmarkEnd w:id="309"/>
-    <w:bookmarkStart w:id="310" w:name="ref-wrightWorldwideLeafEconomics2004"/>
+    <w:bookmarkEnd w:id="310"/>
+    <w:bookmarkStart w:id="311" w:name="ref-wrightWorldwideLeafEconomics2004"/>
     <w:p>
       <w:pPr>
         <w:pStyle w:val="Bibliography"/>
@@ -54063,8 +54161,8 @@
         <w:t xml:space="preserve">: 821–827.</w:t>
       </w:r>
     </w:p>
-    <w:bookmarkEnd w:id="310"/>
-    <w:bookmarkStart w:id="311" w:name="ref-wuLeafDevelopmentDemography2016"/>
+    <w:bookmarkEnd w:id="311"/>
+    <w:bookmarkStart w:id="312" w:name="ref-wuLeafDevelopmentDemography2016"/>
     <w:p>
       <w:pPr>
         <w:pStyle w:val="Bibliography"/>
@@ -54357,8 +54455,8 @@
         <w:t xml:space="preserve">: 972–976.</w:t>
       </w:r>
     </w:p>
-    <w:bookmarkEnd w:id="311"/>
-    <w:bookmarkStart w:id="312" w:name="ref-wykaResponsesLeafStructure2012"/>
+    <w:bookmarkEnd w:id="312"/>
+    <w:bookmarkStart w:id="313" w:name="ref-wykaResponsesLeafStructure2012"/>
     <w:p>
       <w:pPr>
         <w:pStyle w:val="Bibliography"/>
@@ -54527,8 +54625,8 @@
         <w:t xml:space="preserve">: 11–24.</w:t>
       </w:r>
     </w:p>
-    <w:bookmarkEnd w:id="312"/>
-    <w:bookmarkStart w:id="313" w:name="ref-xuSeasonalVariationTemperature2006"/>
+    <w:bookmarkEnd w:id="313"/>
+    <w:bookmarkStart w:id="314" w:name="ref-xuSeasonalVariationTemperature2006"/>
     <w:p>
       <w:pPr>
         <w:pStyle w:val="Bibliography"/>
@@ -54617,8 +54715,8 @@
         <w:t xml:space="preserve">: 778–789.</w:t>
       </w:r>
     </w:p>
-    <w:bookmarkEnd w:id="313"/>
-    <w:bookmarkStart w:id="314" w:name="ref-yang_spatial_1999"/>
+    <w:bookmarkEnd w:id="314"/>
+    <w:bookmarkStart w:id="315" w:name="ref-yang_spatial_1999"/>
     <w:p>
       <w:pPr>
         <w:pStyle w:val="Bibliography"/>
@@ -54776,8 +54874,8 @@
         <w:t xml:space="preserve">: 27653–27661.</w:t>
       </w:r>
     </w:p>
-    <w:bookmarkEnd w:id="314"/>
-    <w:bookmarkStart w:id="315" w:name="Xc06f0fb26040ad2999593e8c72c512ace6236df"/>
+    <w:bookmarkEnd w:id="315"/>
+    <w:bookmarkStart w:id="316" w:name="Xc06f0fb26040ad2999593e8c72c512ace6236df"/>
     <w:p>
       <w:pPr>
         <w:pStyle w:val="Bibliography"/>
@@ -54981,8 +55079,8 @@
         <w:t xml:space="preserve">: 172–184.</w:t>
       </w:r>
     </w:p>
-    <w:bookmarkEnd w:id="315"/>
-    <w:bookmarkStart w:id="316" w:name="X27c95dc833287e4bb1b20a7048b719f55928e43"/>
+    <w:bookmarkEnd w:id="316"/>
+    <w:bookmarkStart w:id="317" w:name="X27c95dc833287e4bb1b20a7048b719f55928e43"/>
     <w:p>
       <w:pPr>
         <w:pStyle w:val="Bibliography"/>
@@ -55152,8 +55250,8 @@
         <w:t xml:space="preserve">: 820–833.</w:t>
       </w:r>
     </w:p>
-    <w:bookmarkEnd w:id="316"/>
-    <w:bookmarkStart w:id="317" w:name="ref-zellweger_seasonal_2019"/>
+    <w:bookmarkEnd w:id="317"/>
+    <w:bookmarkStart w:id="318" w:name="ref-zellweger_seasonal_2019"/>
     <w:p>
       <w:pPr>
         <w:pStyle w:val="Bibliography"/>
@@ -55446,8 +55544,8 @@
         <w:t xml:space="preserve">: 1774–1786.</w:t>
       </w:r>
     </w:p>
-    <w:bookmarkEnd w:id="317"/>
-    <w:bookmarkStart w:id="318" w:name="X75e30a46881438de8d94410bbe9f5cfc5e5e883"/>
+    <w:bookmarkEnd w:id="318"/>
+    <w:bookmarkStart w:id="319" w:name="X75e30a46881438de8d94410bbe9f5cfc5e5e883"/>
     <w:p>
       <w:pPr>
         <w:pStyle w:val="Bibliography"/>
@@ -55728,8 +55826,8 @@
         <w:t xml:space="preserve">: 772–775.</w:t>
       </w:r>
     </w:p>
-    <w:bookmarkEnd w:id="318"/>
-    <w:bookmarkStart w:id="319" w:name="ref-zhang_photosynthetic_2012"/>
+    <w:bookmarkEnd w:id="319"/>
+    <w:bookmarkStart w:id="320" w:name="ref-zhang_photosynthetic_2012"/>
     <w:p>
       <w:pPr>
         <w:pStyle w:val="Bibliography"/>
@@ -55864,8 +55962,8 @@
         <w:t xml:space="preserve">: 1027–1033.</w:t>
       </w:r>
     </w:p>
-    <w:bookmarkEnd w:id="319"/>
-    <w:bookmarkStart w:id="320" w:name="ref-zhouLeafageEffectsTemperature2015"/>
+    <w:bookmarkEnd w:id="320"/>
+    <w:bookmarkStart w:id="321" w:name="ref-zhouLeafageEffectsTemperature2015"/>
     <w:p>
       <w:pPr>
         <w:pStyle w:val="Bibliography"/>
@@ -56009,8 +56107,8 @@
         <w:t xml:space="preserve">: 1236–1248.</w:t>
       </w:r>
     </w:p>
-    <w:bookmarkEnd w:id="320"/>
-    <w:bookmarkStart w:id="321" w:name="ref-zhuPlasticityPhotosyntheticHeat2018"/>
+    <w:bookmarkEnd w:id="321"/>
+    <w:bookmarkStart w:id="322" w:name="ref-zhuPlasticityPhotosyntheticHeat2018"/>
     <w:p>
       <w:pPr>
         <w:pStyle w:val="Bibliography"/>
@@ -56225,8 +56323,8 @@
         <w:t xml:space="preserve">: 1251–1262.</w:t>
       </w:r>
     </w:p>
-    <w:bookmarkEnd w:id="321"/>
-    <w:bookmarkStart w:id="322" w:name="ref-zweifelMiddayStomatalClosure2002"/>
+    <w:bookmarkEnd w:id="322"/>
+    <w:bookmarkStart w:id="323" w:name="ref-zweifelMiddayStomatalClosure2002"/>
     <w:p>
       <w:pPr>
         <w:pStyle w:val="Bibliography"/>
@@ -56338,8 +56436,8 @@
         <w:t xml:space="preserve">: 1125–1136.</w:t>
       </w:r>
     </w:p>
-    <w:bookmarkEnd w:id="322"/>
-    <w:bookmarkStart w:id="323" w:name="X56d926719da9351a167ef03030705e0d92337f8"/>
+    <w:bookmarkEnd w:id="323"/>
+    <w:bookmarkStart w:id="324" w:name="X56d926719da9351a167ef03030705e0d92337f8"/>
     <w:p>
       <w:pPr>
         <w:pStyle w:val="Bibliography"/>
@@ -56460,10 +56558,10 @@
         <w:t xml:space="preserve">: 357–365.</w:t>
       </w:r>
     </w:p>
-    <w:bookmarkEnd w:id="323"/>
     <w:bookmarkEnd w:id="324"/>
     <w:bookmarkEnd w:id="325"/>
     <w:bookmarkEnd w:id="326"/>
+    <w:bookmarkEnd w:id="327"/>
     <w:sectPr/>
   </w:body>
 </w:document>

</xml_diff>

<commit_message>
content edits and cleanup of intro, Fig. 1 caption
</commit_message>
<xml_diff>
--- a/vertical-thermal-review.docx
+++ b/vertical-thermal-review.docx
@@ -432,7 +432,7 @@
               <w:jc w:val="left"/>
             </w:pPr>
             <w:r>
-              <w:t xml:space="preserve">497</w:t>
+              <w:t xml:space="preserve">495</w:t>
             </w:r>
           </w:p>
         </w:tc>
@@ -599,22 +599,6 @@
         <w:pStyle w:val="FirstParagraph"/>
       </w:pPr>
       <w:r>
-        <w:t xml:space="preserve">(200 word limit, no bullet points )</w:t>
-      </w:r>
-    </w:p>
-    <w:p>
-      <w:pPr>
-        <w:pStyle w:val="BodyText"/>
-      </w:pPr>
-      <w:r>
-        <w:t xml:space="preserve">Clean version implementing the changes below (198 words):</w:t>
-      </w:r>
-    </w:p>
-    <w:p>
-      <w:pPr>
-        <w:pStyle w:val="BodyText"/>
-      </w:pPr>
-      <w:r>
         <w:t xml:space="preserve">Rising temperatures are profoundly influencing forests on many scales with potentially strong variation vertically across forest strata. Using published research and new analyses, we evaluate how environmental conditions, leaf temperatures, and foliar traits and metabolism vary across vertical gradients, shaping whole-tree ecology and ecosystem function. In forests with dense canopies, canopy leaves are exposed to higher solar radiation and evaporative demand than understory leaves, and can experience elevated leaf temperature (</w:t>
       </w:r>
       <m:oMath>
@@ -696,17 +680,13 @@
         <w:pStyle w:val="FirstParagraph"/>
       </w:pPr>
       <w:r>
-        <w:rPr>
-          <w:bCs/>
-          <w:b/>
-        </w:rPr>
         <w:t xml:space="preserve">Forest responses and feedbacks to climate change will have a critical influence on the future of Earth’s climate.</w:t>
       </w:r>
       <w:r>
         <w:t xml:space="preserve"> </w:t>
       </w:r>
       <w:r>
-        <w:t xml:space="preserve">Globally, temperatures have risen</w:t>
+        <w:t xml:space="preserve">Global average temperatures have risen 1.2</w:t>
       </w:r>
       <w:r>
         <w:t xml:space="preserve"> </w:t>
@@ -715,7 +695,7 @@
         <m:sSup>
           <m:e>
             <m:r>
-              <m:t>1.2</m:t>
+              <m:t>​</m:t>
             </m:r>
           </m:e>
           <m:sup>
@@ -741,7 +721,7 @@
         <w:t xml:space="preserve"> </w:t>
       </w:r>
       <w:r>
-        <w:t xml:space="preserve">and are expected to reach or even exceed an average of</w:t>
+        <w:t xml:space="preserve">and are expected to reach or even exceed +1.5</w:t>
       </w:r>
       <w:r>
         <w:t xml:space="preserve"> </w:t>
@@ -750,7 +730,7 @@
         <m:sSup>
           <m:e>
             <m:r>
-              <m:t>1.5</m:t>
+              <m:t>​</m:t>
             </m:r>
           </m:e>
           <m:sup>
@@ -848,7 +828,10 @@
         <w:t xml:space="preserve">, 2021)</w:t>
       </w:r>
       <w:r>
-        <w:t xml:space="preserve">, by altering rates of photosynthesis and respiration</w:t>
+        <w:t xml:space="preserve"> </w:t>
+      </w:r>
+      <w:r>
+        <w:t xml:space="preserve">by altering rates of photosynthesis and respiration</w:t>
       </w:r>
       <w:r>
         <w:t xml:space="preserve"> </w:t>
@@ -911,7 +894,7 @@
         <w:t xml:space="preserve"> </w:t>
       </w:r>
       <w:r>
-        <w:t xml:space="preserve">(Rollinson</w:t>
+        <w:t xml:space="preserve">(McDowell</w:t>
       </w:r>
       <w:r>
         <w:t xml:space="preserve"> </w:t>
@@ -924,7 +907,7 @@
         <w:t xml:space="preserve">et al.</w:t>
       </w:r>
       <w:r>
-        <w:t xml:space="preserve">, 2020; McDowell</w:t>
+        <w:t xml:space="preserve">, 2020; Breshears</w:t>
       </w:r>
       <w:r>
         <w:t xml:space="preserve"> </w:t>
@@ -937,7 +920,22 @@
         <w:t xml:space="preserve">et al.</w:t>
       </w:r>
       <w:r>
-        <w:t xml:space="preserve">, 2020; Breshears</w:t>
+        <w:t xml:space="preserve">, 2021)</w:t>
+      </w:r>
+      <w:r>
+        <w:t xml:space="preserve">.</w:t>
+      </w:r>
+      <w:r>
+        <w:t xml:space="preserve"> </w:t>
+      </w:r>
+      <w:r>
+        <w:t xml:space="preserve">The net result of higher temperatures may be increased or decreased tree growth and forest carbon sequestration, with decreases being more commonly documented across the world’s forests</w:t>
+      </w:r>
+      <w:r>
+        <w:t xml:space="preserve"> </w:t>
+      </w:r>
+      <w:r>
+        <w:t xml:space="preserve">(Oishi</w:t>
       </w:r>
       <w:r>
         <w:t xml:space="preserve"> </w:t>
@@ -950,16 +948,7 @@
         <w:t xml:space="preserve">et al.</w:t>
       </w:r>
       <w:r>
-        <w:t xml:space="preserve">, 2021)</w:t>
-      </w:r>
-      <w:r>
-        <w:t xml:space="preserve">. Collectively, these impacts may lead to reduction of forest carbon sequestration, as has already occurred in some forests</w:t>
-      </w:r>
-      <w:r>
-        <w:t xml:space="preserve"> </w:t>
-      </w:r>
-      <w:r>
-        <w:t xml:space="preserve">(Oishi</w:t>
+        <w:t xml:space="preserve">, 2018; Sullivan</w:t>
       </w:r>
       <w:r>
         <w:t xml:space="preserve"> </w:t>
@@ -972,23 +961,29 @@
         <w:t xml:space="preserve">et al.</w:t>
       </w:r>
       <w:r>
-        <w:t xml:space="preserve">, 2018; Sullivan</w:t>
-      </w:r>
-      <w:r>
-        <w:t xml:space="preserve"> </w:t>
-      </w:r>
-      <w:r>
-        <w:rPr>
-          <w:iCs/>
-          <w:i/>
-        </w:rPr>
-        <w:t xml:space="preserve">et al.</w:t>
-      </w:r>
-      <w:r>
-        <w:t xml:space="preserve">, 2020)</w:t>
-      </w:r>
-      <w:r>
-        <w:t xml:space="preserve">. The resulting feedbacks to the climate system, carbon storage, and changes in albedo and hydrology will in turn impact the the future trajectory of climate change</w:t>
+        <w:t xml:space="preserve">, 2020;</w:t>
+      </w:r>
+      <w:r>
+        <w:t xml:space="preserve"> </w:t>
+      </w:r>
+      <w:r>
+        <w:rPr>
+          <w:bCs/>
+          <w:b/>
+        </w:rPr>
+        <w:t xml:space="preserve">Anderson-TeixeiraJointEffectsClimate2021?</w:t>
+      </w:r>
+      <w:r>
+        <w:t xml:space="preserve">)</w:t>
+      </w:r>
+      <w:r>
+        <w:t xml:space="preserve">.</w:t>
+      </w:r>
+      <w:r>
+        <w:t xml:space="preserve"> </w:t>
+      </w:r>
+      <w:r>
+        <w:t xml:space="preserve">The resulting feedbacks to the climate system, carbon storage, and changes in albedo and hydrology will in turn impact the the future trajectory of climate change</w:t>
       </w:r>
       <w:r>
         <w:t xml:space="preserve"> </w:t>
@@ -1040,90 +1035,48 @@
         <w:pStyle w:val="BodyText"/>
       </w:pPr>
       <w:r>
-        <w:rPr>
-          <w:bCs/>
-          <w:b/>
-        </w:rPr>
-        <w:t xml:space="preserve">A great measure of uncertainity arises due to the differential impacts of rising temperatures on trees of differential size and canopy position, especially as small understory trees exist in microenvironments that are substantially buffered by more exposed canopy trees</w:t>
-      </w:r>
-      <w:r>
-        <w:rPr>
-          <w:bCs/>
-          <w:b/>
-        </w:rPr>
-        <w:t xml:space="preserve"> </w:t>
-      </w:r>
-      <w:r>
-        <w:rPr>
-          <w:bCs/>
-          <w:b/>
-        </w:rPr>
+        <w:t xml:space="preserve">A great measure of uncertainty arises due to the differential impacts of rising temperatures on trees of differential size and canopy position, especially as small understory trees exist in microenvironments that are substantially buffered by more exposed canopy trees</w:t>
+      </w:r>
+      <w:r>
+        <w:t xml:space="preserve"> </w:t>
+      </w:r>
+      <w:r>
         <w:t xml:space="preserve">(Davis</w:t>
       </w:r>
       <w:r>
-        <w:rPr>
-          <w:bCs/>
-          <w:b/>
-        </w:rPr>
-        <w:t xml:space="preserve"> </w:t>
-      </w:r>
-      <w:r>
-        <w:rPr>
-          <w:iCs/>
-          <w:i/>
-          <w:bCs/>
-          <w:b/>
+        <w:t xml:space="preserve"> </w:t>
+      </w:r>
+      <w:r>
+        <w:rPr>
+          <w:iCs/>
+          <w:i/>
         </w:rPr>
         <w:t xml:space="preserve">et al.</w:t>
       </w:r>
       <w:r>
-        <w:rPr>
-          <w:bCs/>
-          <w:b/>
-        </w:rPr>
         <w:t xml:space="preserve">, 2019a; Zellweger</w:t>
       </w:r>
       <w:r>
-        <w:rPr>
-          <w:bCs/>
-          <w:b/>
-        </w:rPr>
-        <w:t xml:space="preserve"> </w:t>
-      </w:r>
-      <w:r>
-        <w:rPr>
-          <w:iCs/>
-          <w:i/>
-          <w:bCs/>
-          <w:b/>
+        <w:t xml:space="preserve"> </w:t>
+      </w:r>
+      <w:r>
+        <w:rPr>
+          <w:iCs/>
+          <w:i/>
         </w:rPr>
         <w:t xml:space="preserve">et al.</w:t>
       </w:r>
       <w:r>
-        <w:rPr>
-          <w:bCs/>
-          <w:b/>
-        </w:rPr>
         <w:t xml:space="preserve">, 2019)</w:t>
       </w:r>
       <w:r>
-        <w:rPr>
-          <w:bCs/>
-          <w:b/>
-        </w:rPr>
         <w:t xml:space="preserve">.</w:t>
       </w:r>
       <w:r>
         <w:t xml:space="preserve"> </w:t>
       </w:r>
       <w:r>
-        <w:t xml:space="preserve">Forests are vertically and horizontally stratified, containg trees of different sizes along various successional stages.</w:t>
-      </w:r>
-      <w:r>
-        <w:t xml:space="preserve"> </w:t>
-      </w:r>
-      <w:r>
-        <w:t xml:space="preserve">Overstory canopies play a crucial role in moderating forest climatic conditions</w:t>
+        <w:t xml:space="preserve">Forests are vertically and horizontally stratified, with overstory canopies playing a crucial role in moderating forest climatic conditions</w:t>
       </w:r>
       <w:r>
         <w:t xml:space="preserve"> </w:t>
@@ -1180,7 +1133,13 @@
         <w:t xml:space="preserve">, 2019)</w:t>
       </w:r>
       <w:r>
-        <w:t xml:space="preserve">. This creates a vertical stratification of the biophysical environment such as temperature, light, wind, humidity and CO</w:t>
+        <w:t xml:space="preserve">.</w:t>
+      </w:r>
+      <w:r>
+        <w:t xml:space="preserve"> </w:t>
+      </w:r>
+      <w:r>
+        <w:t xml:space="preserve">This creates a vertical stratification of the biophysical environment such as temperature, light, wind, humidity and CO</w:t>
       </w:r>
       <w:r>
         <w:rPr>
@@ -1256,10 +1215,6 @@
         <w:pStyle w:val="BodyText"/>
       </w:pPr>
       <w:r>
-        <w:rPr>
-          <w:bCs/>
-          <w:b/>
-        </w:rPr>
         <w:t xml:space="preserve">Here, we review how the biophysical environment and plant form and function vary across the vertical canopy gradient in forests.</w:t>
       </w:r>
       <w:r>
@@ -1357,10 +1312,6 @@
         <w:t xml:space="preserve"> </w:t>
       </w:r>
       <w:r>
-        <w:rPr>
-          <w:iCs/>
-          <w:i/>
-        </w:rPr>
         <w:t xml:space="preserve">We then consider the implications for understanding forest responses to global change, including how these responses scale across space and time.</w:t>
       </w:r>
     </w:p>
@@ -1373,7 +1324,7 @@
           <wp:inline>
             <wp:extent cx="5334000" cy="4070864"/>
             <wp:effectExtent b="0" l="0" r="0" t="0"/>
-            <wp:docPr descr="Figure 1. Schematic summarizing vertical gradients in forests according to (1) biophysical environment, (2) leaf temperature, (3) leaf traits, (4) leaf metabolism, and (5) whole-tree and ecosystem ecology. Abbreviations are as follows: VPD: vapor pressure deficit; Tleaf - Tair: leaf-to-air temperature difference; LMA: leaf mass per area, VAZ: violaxanthin, antheraxanthin and zeaxanthin concentrations, VOC: volatile organic compounds; temp sensitivity: temperature sensitivity; ET: evapotranspiration, GPP: gross primary productivity. Here, we summarize conditions in dense canopies during growing season and daytime conditions; patterns tend to be weaker, or sometimes reversed, in more open canopies, when canopy trees are seasonally deciduous, or at nighttime. Arrows indicate direction of increase, with double-pointed arrows indicating that observations have shown increases both higher and lower in the canopy." title="" id="1" name="Picture"/>
+            <wp:docPr descr="Figure 1. Schematic summarizing vertical gradients in forests according to (1) biophysical environment, (2) leaf temperature (T_{leaf}), (3) leaf traits, (4) leaf metabolism, and (5) whole-tree and ecosystem ecology. Abbreviations are as follows: VPD: vapor pressure deficit; T_{leaf} - T_{air}: leaf-to-air temperature difference; LMA: leaf mass per area, VAZ: violaxanthin, antheraxanthin and zeaxanthin concentrations, VOC: volatile organic compounds; T sensitivity: temperature sensitivity; ET: evapotranspiration. Here, we summarize conditions in dense canopies during growing season and daytime conditions; patterns tend to be weaker, or sometimes reversed, in more open canopies, when canopy trees are seasonally deciduous, or at nighttime. Arrows indicate direction of increase, with double-pointed arrows indicating that observations have shown increases both higher and lower in the canopy." title="" id="1" name="Picture"/>
             <a:graphic>
               <a:graphicData uri="http://schemas.openxmlformats.org/drawingml/2006/picture">
                 <pic:pic>
@@ -1420,13 +1371,101 @@
           <w:bCs/>
           <w:b/>
         </w:rPr>
-        <w:t xml:space="preserve">Figure 1. Schematic summarizing vertical gradients in forests according to (1) biophysical environment, (2) leaf temperature, (3) leaf traits, (4) leaf metabolism, and (5) whole-tree and ecosystem ecology. Abbreviations are as follows: VPD: vapor pressure deficit; Tleaf - Tair: leaf-to-air temperature difference; LMA: leaf mass per area, VAZ: violaxanthin, antheraxanthin and zeaxanthin concentrations, VOC: volatile organic compounds; temp sensitivity: temperature sensitivity; ET: evapotranspiration, GPP: gross primary productivity.</w:t>
-      </w:r>
-      <w:r>
-        <w:t xml:space="preserve"> </w:t>
-      </w:r>
-      <w:r>
-        <w:t xml:space="preserve">Here, we summarize conditions in dense canopies during growing season and daytime conditions; patterns tend to be weaker, or sometimes reversed, in more open canopies, when canopy trees are seasonally deciduous, or at nighttime. Arrows indicate direction of increase, with double-pointed arrows indicating that observations have shown increases both higher and lower in the canopy.</w:t>
+        <w:t xml:space="preserve">Figure 1. Schematic summarizing vertical gradients in forests according to (1) biophysical environment, (2) leaf temperature (</w:t>
+      </w:r>
+      <m:oMath>
+        <m:sSub>
+          <m:e>
+            <m:r>
+              <m:t>T</m:t>
+            </m:r>
+          </m:e>
+          <m:sub>
+            <m:r>
+              <m:t>l</m:t>
+            </m:r>
+            <m:r>
+              <m:t>e</m:t>
+            </m:r>
+            <m:r>
+              <m:t>a</m:t>
+            </m:r>
+            <m:r>
+              <m:t>f</m:t>
+            </m:r>
+          </m:sub>
+        </m:sSub>
+      </m:oMath>
+      <w:r>
+        <w:rPr>
+          <w:bCs/>
+          <w:b/>
+        </w:rPr>
+        <w:t xml:space="preserve">), (3) leaf traits, (4) leaf metabolism, and (5) whole-tree and ecosystem ecology.</w:t>
+      </w:r>
+      <w:r>
+        <w:t xml:space="preserve"> </w:t>
+      </w:r>
+      <w:r>
+        <w:t xml:space="preserve">Abbreviations are as follows: VPD: vapor pressure deficit;</w:t>
+      </w:r>
+      <w:r>
+        <w:t xml:space="preserve"> </w:t>
+      </w:r>
+      <m:oMath>
+        <m:sSub>
+          <m:e>
+            <m:r>
+              <m:t>T</m:t>
+            </m:r>
+          </m:e>
+          <m:sub>
+            <m:r>
+              <m:t>l</m:t>
+            </m:r>
+            <m:r>
+              <m:t>e</m:t>
+            </m:r>
+            <m:r>
+              <m:t>a</m:t>
+            </m:r>
+            <m:r>
+              <m:t>f</m:t>
+            </m:r>
+          </m:sub>
+        </m:sSub>
+      </m:oMath>
+      <w:r>
+        <w:t xml:space="preserve"> </w:t>
+      </w:r>
+      <w:r>
+        <w:t xml:space="preserve">-</w:t>
+      </w:r>
+      <w:r>
+        <w:t xml:space="preserve"> </w:t>
+      </w:r>
+      <m:oMath>
+        <m:sSub>
+          <m:e>
+            <m:r>
+              <m:t>T</m:t>
+            </m:r>
+          </m:e>
+          <m:sub>
+            <m:r>
+              <m:t>a</m:t>
+            </m:r>
+            <m:r>
+              <m:t>i</m:t>
+            </m:r>
+            <m:r>
+              <m:t>r</m:t>
+            </m:r>
+          </m:sub>
+        </m:sSub>
+      </m:oMath>
+      <w:r>
+        <w:t xml:space="preserve">: leaf-to-air temperature difference; LMA: leaf mass per area, VAZ: violaxanthin, antheraxanthin and zeaxanthin concentrations, VOC: volatile organic compounds; T sensitivity: temperature sensitivity; ET: evapotranspiration. Here, we summarize conditions in dense canopies during growing season and daytime conditions; patterns tend to be weaker, or sometimes reversed, in more open canopies, when canopy trees are seasonally deciduous, or at nighttime. Arrows indicate direction of increase, with double-pointed arrows indicating that observations have shown increases both higher and lower in the canopy.</w:t>
       </w:r>
     </w:p>
     <w:bookmarkEnd w:id="23"/>

</xml_diff>

<commit_message>
modest edits to biophysical gradients section
@NidhiVinod , this was mostly word-smithing, but I also added sentences at the end of a few paragraphs that I think will be helpful to guide the reader.
</commit_message>
<xml_diff>
--- a/vertical-thermal-review.docx
+++ b/vertical-thermal-review.docx
@@ -1804,7 +1804,7 @@
         <w:t xml:space="preserve"> </w:t>
       </w:r>
       <w:r>
-        <w:t xml:space="preserve">(Bonan, 2016; e.g., Almeida</w:t>
+        <w:t xml:space="preserve">(e.g., Bonan, 2016; Almeida</w:t>
       </w:r>
       <w:r>
         <w:t xml:space="preserve"> </w:t>
@@ -1888,54 +1888,28 @@
         <w:pStyle w:val="BodyText"/>
       </w:pPr>
       <w:r>
-        <w:rPr>
-          <w:bCs/>
-          <w:b/>
-        </w:rPr>
         <w:t xml:space="preserve">Light, specifically the proportion of incident light and photosynthetically active radiation (PAR), decreases from the canopy top to the forest floor, with the profile shape modified by LAD, canopy height, canopy structure, and across species and forest types</w:t>
       </w:r>
       <w:r>
-        <w:rPr>
-          <w:bCs/>
-          <w:b/>
-        </w:rPr>
-        <w:t xml:space="preserve"> </w:t>
-      </w:r>
-      <w:r>
-        <w:rPr>
-          <w:bCs/>
-          <w:b/>
-        </w:rPr>
+        <w:t xml:space="preserve"> </w:t>
+      </w:r>
+      <w:r>
         <w:t xml:space="preserve">(Fig. 2a-d, Supporting Information Figure S1, Koike</w:t>
       </w:r>
       <w:r>
-        <w:rPr>
-          <w:bCs/>
-          <w:b/>
-        </w:rPr>
-        <w:t xml:space="preserve"> </w:t>
-      </w:r>
-      <w:r>
-        <w:rPr>
-          <w:iCs/>
-          <w:i/>
-          <w:bCs/>
-          <w:b/>
+        <w:t xml:space="preserve"> </w:t>
+      </w:r>
+      <w:r>
+        <w:rPr>
+          <w:iCs/>
+          <w:i/>
         </w:rPr>
         <w:t xml:space="preserve">et al.</w:t>
       </w:r>
       <w:r>
-        <w:rPr>
-          <w:bCs/>
-          <w:b/>
-        </w:rPr>
         <w:t xml:space="preserve">, 2001)</w:t>
       </w:r>
       <w:r>
-        <w:rPr>
-          <w:bCs/>
-          <w:b/>
-        </w:rPr>
         <w:t xml:space="preserve">.</w:t>
       </w:r>
       <w:r>
@@ -1948,7 +1922,7 @@
         <w:t xml:space="preserve"> </w:t>
       </w:r>
       <w:r>
-        <w:t xml:space="preserve">(Chazdon &amp; Fetcher, 1984; Baldocchi</w:t>
+        <w:t xml:space="preserve">(e.g., OSBS, PUUM, and WREF, Fig. 2d, Supporting Information Figure S1, Chazdon &amp; Fetcher, 1984; Baldocchi</w:t>
       </w:r>
       <w:r>
         <w:t xml:space="preserve"> </w:t>
@@ -1961,7 +1935,7 @@
         <w:t xml:space="preserve">et al.</w:t>
       </w:r>
       <w:r>
-        <w:t xml:space="preserve">, 1997; e.g., OSBS, PUUM, and WREF, Fig. 2d, Supporting Information Figure S1, Aussenac, 2000; Bartemucci</w:t>
+        <w:t xml:space="preserve">, 1997; Aussenac, 2000; Bartemucci</w:t>
       </w:r>
       <w:r>
         <w:t xml:space="preserve"> </w:t>
@@ -2032,6 +2006,74 @@
       </w:r>
       <w:r>
         <w:t xml:space="preserve">.</w:t>
+      </w:r>
+      <w:r>
+        <w:t xml:space="preserve"> </w:t>
+      </w:r>
+      <w:r>
+        <w:t xml:space="preserve">The implication of this light gradient is that upper canopy leaves have higher potential photosynthetic rate (see section</w:t>
+      </w:r>
+      <w:r>
+        <w:t xml:space="preserve"> </w:t>
+      </w:r>
+      <w:r>
+        <w:t xml:space="preserve">“</w:t>
+      </w:r>
+      <w:r>
+        <w:t xml:space="preserve">Leaf metabolism and thermal responses</w:t>
+      </w:r>
+      <w:r>
+        <w:t xml:space="preserve">”</w:t>
+      </w:r>
+      <w:r>
+        <w:t xml:space="preserve">), but also greater propensity towards elevated</w:t>
+      </w:r>
+      <w:r>
+        <w:t xml:space="preserve"> </w:t>
+      </w:r>
+      <m:oMath>
+        <m:sSub>
+          <m:e>
+            <m:r>
+              <m:t>T</m:t>
+            </m:r>
+          </m:e>
+          <m:sub>
+            <m:r>
+              <m:t>l</m:t>
+            </m:r>
+            <m:r>
+              <m:t>e</m:t>
+            </m:r>
+            <m:r>
+              <m:t>a</m:t>
+            </m:r>
+            <m:r>
+              <m:t>f</m:t>
+            </m:r>
+          </m:sub>
+        </m:sSub>
+      </m:oMath>
+      <w:r>
+        <w:t xml:space="preserve"> </w:t>
+      </w:r>
+      <w:r>
+        <w:t xml:space="preserve">(see section</w:t>
+      </w:r>
+      <w:r>
+        <w:t xml:space="preserve"> </w:t>
+      </w:r>
+      <w:r>
+        <w:t xml:space="preserve">“</w:t>
+      </w:r>
+      <w:r>
+        <w:t xml:space="preserve">Leaf temperature</w:t>
+      </w:r>
+      <w:r>
+        <w:t xml:space="preserve">”</w:t>
+      </w:r>
+      <w:r>
+        <w:t xml:space="preserve">).</w:t>
       </w:r>
     </w:p>
     <w:p>
@@ -2039,76 +2081,41 @@
         <w:pStyle w:val="BodyText"/>
       </w:pPr>
       <w:r>
-        <w:rPr>
-          <w:bCs/>
-          <w:b/>
-        </w:rPr>
         <w:t xml:space="preserve">Wind speeds are also higher at the top of the canopy, owing to the buffering effect of the canopy</w:t>
       </w:r>
       <w:r>
-        <w:rPr>
-          <w:bCs/>
-          <w:b/>
-        </w:rPr>
-        <w:t xml:space="preserve"> </w:t>
-      </w:r>
-      <w:r>
-        <w:rPr>
-          <w:bCs/>
-          <w:b/>
-        </w:rPr>
+        <w:t xml:space="preserve"> </w:t>
+      </w:r>
+      <w:r>
         <w:t xml:space="preserve">(Jucker</w:t>
       </w:r>
       <w:r>
-        <w:rPr>
-          <w:bCs/>
-          <w:b/>
-        </w:rPr>
-        <w:t xml:space="preserve"> </w:t>
-      </w:r>
-      <w:r>
-        <w:rPr>
-          <w:iCs/>
-          <w:i/>
-          <w:bCs/>
-          <w:b/>
+        <w:t xml:space="preserve"> </w:t>
+      </w:r>
+      <w:r>
+        <w:rPr>
+          <w:iCs/>
+          <w:i/>
         </w:rPr>
         <w:t xml:space="preserve">et al.</w:t>
       </w:r>
       <w:r>
-        <w:rPr>
-          <w:bCs/>
-          <w:b/>
-        </w:rPr>
         <w:t xml:space="preserve">, 2018)</w:t>
       </w:r>
       <w:r>
-        <w:rPr>
-          <w:bCs/>
-          <w:b/>
-        </w:rPr>
         <w:t xml:space="preserve">.</w:t>
       </w:r>
       <w:r>
         <w:t xml:space="preserve"> </w:t>
       </w:r>
       <w:r>
-        <w:t xml:space="preserve">Wind speeds increase with height across forest types [Fig. 2e, Supporting Information Figure S1;</w:t>
-      </w:r>
-      <w:r>
-        <w:t xml:space="preserve"> </w:t>
-      </w:r>
-      <w:r>
-        <w:t xml:space="preserve">Barnard &amp; Bauerle (2016)</w:t>
-      </w:r>
-      <w:r>
-        <w:t xml:space="preserve">;</w:t>
-      </w:r>
-      <w:r>
-        <w:t xml:space="preserve"> </w:t>
-      </w:r>
-      <w:r>
-        <w:t xml:space="preserve">McGregor</w:t>
+        <w:t xml:space="preserve">This holds true across the range of forest types</w:t>
+      </w:r>
+      <w:r>
+        <w:t xml:space="preserve"> </w:t>
+      </w:r>
+      <w:r>
+        <w:t xml:space="preserve">(Fig. 2e, Supporting Information Figure S1, Barnard &amp; Bauerle, 2016; Hanberry</w:t>
       </w:r>
       <w:r>
         <w:t xml:space="preserve"> </w:t>
@@ -2121,19 +2128,7 @@
         <w:t xml:space="preserve">et al.</w:t>
       </w:r>
       <w:r>
-        <w:t xml:space="preserve"> </w:t>
-      </w:r>
-      <w:r>
-        <w:t xml:space="preserve">(2021)</w:t>
-      </w:r>
-      <w:r>
-        <w:t xml:space="preserve">;</w:t>
-      </w:r>
-      <w:r>
-        <w:t xml:space="preserve"> </w:t>
-      </w:r>
-      <w:r>
-        <w:t xml:space="preserve">Jucker</w:t>
+        <w:t xml:space="preserve">, 2018, 2020; Jucker</w:t>
       </w:r>
       <w:r>
         <w:t xml:space="preserve"> </w:t>
@@ -2146,19 +2141,7 @@
         <w:t xml:space="preserve">et al.</w:t>
       </w:r>
       <w:r>
-        <w:t xml:space="preserve"> </w:t>
-      </w:r>
-      <w:r>
-        <w:t xml:space="preserve">(2018)</w:t>
-      </w:r>
-      <w:r>
-        <w:t xml:space="preserve">;</w:t>
-      </w:r>
-      <w:r>
-        <w:t xml:space="preserve"> </w:t>
-      </w:r>
-      <w:r>
-        <w:t xml:space="preserve">Muller</w:t>
+        <w:t xml:space="preserve">, 2018; McGregor</w:t>
       </w:r>
       <w:r>
         <w:t xml:space="preserve"> </w:t>
@@ -2171,19 +2154,7 @@
         <w:t xml:space="preserve">et al.</w:t>
       </w:r>
       <w:r>
-        <w:t xml:space="preserve"> </w:t>
-      </w:r>
-      <w:r>
-        <w:t xml:space="preserve">(2021)</w:t>
-      </w:r>
-      <w:r>
-        <w:t xml:space="preserve">;</w:t>
-      </w:r>
-      <w:r>
-        <w:t xml:space="preserve"> </w:t>
-      </w:r>
-      <w:r>
-        <w:t xml:space="preserve">Hanberry</w:t>
+        <w:t xml:space="preserve">, 2021; Muller</w:t>
       </w:r>
       <w:r>
         <w:t xml:space="preserve"> </w:t>
@@ -2196,19 +2167,19 @@
         <w:t xml:space="preserve">et al.</w:t>
       </w:r>
       <w:r>
-        <w:t xml:space="preserve"> </w:t>
-      </w:r>
-      <w:r>
-        <w:t xml:space="preserve">(2020)</w:t>
-      </w:r>
-      <w:r>
-        <w:t xml:space="preserve">;</w:t>
-      </w:r>
-      <w:r>
-        <w:t xml:space="preserve"> </w:t>
-      </w:r>
-      <w:r>
-        <w:t xml:space="preserve">Hanberry</w:t>
+        <w:t xml:space="preserve">, 2021)</w:t>
+      </w:r>
+      <w:r>
+        <w:t xml:space="preserve"> </w:t>
+      </w:r>
+      <w:r>
+        <w:t xml:space="preserve">and savannas</w:t>
+      </w:r>
+      <w:r>
+        <w:t xml:space="preserve"> </w:t>
+      </w:r>
+      <w:r>
+        <w:t xml:space="preserve">(Curtis</w:t>
       </w:r>
       <w:r>
         <w:t xml:space="preserve"> </w:t>
@@ -2221,19 +2192,7 @@
         <w:t xml:space="preserve">et al.</w:t>
       </w:r>
       <w:r>
-        <w:t xml:space="preserve"> </w:t>
-      </w:r>
-      <w:r>
-        <w:t xml:space="preserve">(2018)</w:t>
-      </w:r>
-      <w:r>
-        <w:t xml:space="preserve">] and savannas</w:t>
-      </w:r>
-      <w:r>
-        <w:t xml:space="preserve"> </w:t>
-      </w:r>
-      <w:r>
-        <w:t xml:space="preserve">(Curtis</w:t>
+        <w:t xml:space="preserve">, 2019; Johnston</w:t>
       </w:r>
       <w:r>
         <w:t xml:space="preserve"> </w:t>
@@ -2246,23 +2205,16 @@
         <w:t xml:space="preserve">et al.</w:t>
       </w:r>
       <w:r>
-        <w:t xml:space="preserve">, 2019; Johnston</w:t>
-      </w:r>
-      <w:r>
-        <w:t xml:space="preserve"> </w:t>
-      </w:r>
-      <w:r>
-        <w:rPr>
-          <w:iCs/>
-          <w:i/>
-        </w:rPr>
-        <w:t xml:space="preserve">et al.</w:t>
-      </w:r>
-      <w:r>
         <w:t xml:space="preserve">, 2020)</w:t>
       </w:r>
       <w:r>
-        <w:t xml:space="preserve">. Specifically, averaged across the NEON sites, maximum daily wind speeds were 4.1 m s</w:t>
+        <w:t xml:space="preserve">.</w:t>
+      </w:r>
+      <w:r>
+        <w:t xml:space="preserve"> </w:t>
+      </w:r>
+      <w:r>
+        <w:t xml:space="preserve">Specifically, averaged across the NEON sites, maximum daily wind speeds were 4.1 m s</w:t>
       </w:r>
       <w:r>
         <w:rPr>
@@ -2349,25 +2301,15 @@
         <w:pStyle w:val="BodyText"/>
       </w:pPr>
       <w:r>
-        <w:rPr>
-          <w:bCs/>
-          <w:b/>
-        </w:rPr>
         <w:t xml:space="preserve">Atmospheric concentrations of carbon dioxide (CO</w:t>
       </w:r>
       <w:r>
         <w:rPr>
           <w:vertAlign w:val="subscript"/>
-          <w:bCs/>
-          <w:b/>
         </w:rPr>
         <w:t xml:space="preserve">2</w:t>
       </w:r>
       <w:r>
-        <w:rPr>
-          <w:bCs/>
-          <w:b/>
-        </w:rPr>
         <w:t xml:space="preserve">) and water vapor can also vary across the vertical gradient.</w:t>
       </w:r>
       <w:r>
@@ -2471,7 +2413,7 @@
         <w:t xml:space="preserve"> </w:t>
       </w:r>
       <w:r>
-        <w:t xml:space="preserve">(Jucker</w:t>
+        <w:t xml:space="preserve">(Fig. 2f, Supporting Information Figure S1, e.g., Jucker</w:t>
       </w:r>
       <w:r>
         <w:t xml:space="preserve"> </w:t>
@@ -2484,7 +2426,7 @@
         <w:t xml:space="preserve">et al.</w:t>
       </w:r>
       <w:r>
-        <w:t xml:space="preserve">, 2018; Fig. 2f, Supporting Information Figure S1, e.g., McGregor</w:t>
+        <w:t xml:space="preserve">, 2018; McGregor</w:t>
       </w:r>
       <w:r>
         <w:t xml:space="preserve"> </w:t>
@@ -2660,6 +2602,50 @@
       </w:r>
       <w:r>
         <w:t xml:space="preserve">.</w:t>
+      </w:r>
+      <w:r>
+        <w:t xml:space="preserve"> </w:t>
+      </w:r>
+      <w:r>
+        <w:t xml:space="preserve">The implication is that canopy leaves face higher</w:t>
+      </w:r>
+      <w:r>
+        <w:t xml:space="preserve"> </w:t>
+      </w:r>
+      <m:oMath>
+        <m:sSub>
+          <m:e>
+            <m:r>
+              <m:t>g</m:t>
+            </m:r>
+          </m:e>
+          <m:sub>
+            <m:r>
+              <m:t>b</m:t>
+            </m:r>
+          </m:sub>
+        </m:sSub>
+      </m:oMath>
+      <w:r>
+        <w:t xml:space="preserve"> </w:t>
+      </w:r>
+      <w:r>
+        <w:t xml:space="preserve">and associated potential for water and heat loss (see section</w:t>
+      </w:r>
+      <w:r>
+        <w:t xml:space="preserve"> </w:t>
+      </w:r>
+      <w:r>
+        <w:t xml:space="preserve">“</w:t>
+      </w:r>
+      <w:r>
+        <w:t xml:space="preserve">Leaf temperature</w:t>
+      </w:r>
+      <w:r>
+        <w:t xml:space="preserve">”</w:t>
+      </w:r>
+      <w:r>
+        <w:t xml:space="preserve">).</w:t>
       </w:r>
     </w:p>
     <w:p>
@@ -2667,10 +2653,6 @@
         <w:pStyle w:val="BodyText"/>
       </w:pPr>
       <w:r>
-        <w:rPr>
-          <w:bCs/>
-          <w:b/>
-        </w:rPr>
         <w:t xml:space="preserve">Air temperature (</w:t>
       </w:r>
       <m:oMath>
@@ -2694,10 +2676,6 @@
         </m:sSub>
       </m:oMath>
       <w:r>
-        <w:rPr>
-          <w:bCs/>
-          <w:b/>
-        </w:rPr>
         <w:t xml:space="preserve">) often shows little variation across the vertical gradient, but under certain circumstances it can be significantly buffered by forest canopies (Fig. 2, Supporting Information Figure S1).</w:t>
       </w:r>
       <w:r>
@@ -3017,7 +2995,7 @@
         <w:t xml:space="preserve"> </w:t>
       </w:r>
       <w:r>
-        <w:t xml:space="preserve">(Hadley &amp; Smith, 1987; Zweifel</w:t>
+        <w:t xml:space="preserve">(e.g., OSBS, Fig. 2g, Supporting Information Figure S1b, Hadley &amp; Smith, 1987; Zweifel</w:t>
       </w:r>
       <w:r>
         <w:t xml:space="preserve"> </w:t>
@@ -3043,7 +3021,7 @@
         <w:t xml:space="preserve">et al.</w:t>
       </w:r>
       <w:r>
-        <w:t xml:space="preserve">, 2015; e.g., OSBS, Fig. 2g, Supporting Information Figure S1b, Banerjee</w:t>
+        <w:t xml:space="preserve">, 2015; Banerjee</w:t>
       </w:r>
       <w:r>
         <w:t xml:space="preserve"> </w:t>
@@ -3071,6 +3049,70 @@
       <w:r>
         <w:t xml:space="preserve">, 2019)</w:t>
       </w:r>
+      <w:r>
+        <w:t xml:space="preserve">.</w:t>
+      </w:r>
+      <w:r>
+        <w:t xml:space="preserve"> </w:t>
+      </w:r>
+      <w:r>
+        <w:t xml:space="preserve">These usually-modest gradients in</w:t>
+      </w:r>
+      <w:r>
+        <w:t xml:space="preserve"> </w:t>
+      </w:r>
+      <m:oMath>
+        <m:sSub>
+          <m:e>
+            <m:r>
+              <m:t>T</m:t>
+            </m:r>
+          </m:e>
+          <m:sub>
+            <m:r>
+              <m:t>a</m:t>
+            </m:r>
+            <m:r>
+              <m:t>i</m:t>
+            </m:r>
+            <m:r>
+              <m:t>r</m:t>
+            </m:r>
+          </m:sub>
+        </m:sSub>
+      </m:oMath>
+      <w:r>
+        <w:t xml:space="preserve"> </w:t>
+      </w:r>
+      <w:r>
+        <w:t xml:space="preserve">combine with the above-described gradients in other biophysical conditions to shape</w:t>
+      </w:r>
+      <w:r>
+        <w:t xml:space="preserve"> </w:t>
+      </w:r>
+      <m:oMath>
+        <m:sSub>
+          <m:e>
+            <m:r>
+              <m:t>T</m:t>
+            </m:r>
+          </m:e>
+          <m:sub>
+            <m:r>
+              <m:t>l</m:t>
+            </m:r>
+            <m:r>
+              <m:t>e</m:t>
+            </m:r>
+            <m:r>
+              <m:t>a</m:t>
+            </m:r>
+            <m:r>
+              <m:t>f</m:t>
+            </m:r>
+          </m:sub>
+        </m:sSub>
+      </m:oMath>
       <w:r>
         <w:t xml:space="preserve">.</w:t>
       </w:r>
@@ -3089,9 +3131,6 @@
       <w:pPr>
         <w:pStyle w:val="FirstParagraph"/>
       </w:pPr>
-      <w:r>
-        <w:t xml:space="preserve">Leaf temperature (</w:t>
-      </w:r>
       <m:oMath>
         <m:sSub>
           <m:e>
@@ -3116,7 +3155,10 @@
         </m:sSub>
       </m:oMath>
       <w:r>
-        <w:t xml:space="preserve">) is strongly tied to</w:t>
+        <w:t xml:space="preserve"> </w:t>
+      </w:r>
+      <w:r>
+        <w:t xml:space="preserve">is strongly tied to</w:t>
       </w:r>
       <w:r>
         <w:t xml:space="preserve"> </w:t>

</xml_diff>

<commit_message>
Tleaf section: FIg. 3 caption and some text
</commit_message>
<xml_diff>
--- a/vertical-thermal-review.docx
+++ b/vertical-thermal-review.docx
@@ -3184,7 +3184,40 @@
         </m:sSub>
       </m:oMath>
       <w:r>
-        <w:t xml:space="preserve">, and is further influenced by other biophysical drivers (reviewed above) and by leaf traits and stomatal conductance (see following sections) with leaves adjusting to their environment to approach, when possible, an optimal</w:t>
+        <w:t xml:space="preserve">, and is further influenced by other biophysical drivers (reviewed above) and by leaf traits and stomatal conductance (see</w:t>
+      </w:r>
+      <w:r>
+        <w:t xml:space="preserve"> </w:t>
+      </w:r>
+      <w:r>
+        <w:t xml:space="preserve">“</w:t>
+      </w:r>
+      <w:r>
+        <w:t xml:space="preserve">Leaf traits</w:t>
+      </w:r>
+      <w:r>
+        <w:t xml:space="preserve">”</w:t>
+      </w:r>
+      <w:r>
+        <w:t xml:space="preserve"> </w:t>
+      </w:r>
+      <w:r>
+        <w:t xml:space="preserve">and</w:t>
+      </w:r>
+      <w:r>
+        <w:t xml:space="preserve"> </w:t>
+      </w:r>
+      <w:r>
+        <w:t xml:space="preserve">“</w:t>
+      </w:r>
+      <w:r>
+        <w:t xml:space="preserve">Leaf metabolism and thermal responses</w:t>
+      </w:r>
+      <w:r>
+        <w:t xml:space="preserve">”</w:t>
+      </w:r>
+      <w:r>
+        <w:t xml:space="preserve">) with leaves adjusting to their environment to approach, when possible, an optimal</w:t>
       </w:r>
       <w:r>
         <w:t xml:space="preserve"> </w:t>
@@ -3257,7 +3290,7 @@
         <w:t xml:space="preserve"> </w:t>
       </w:r>
       <w:r>
-        <w:t xml:space="preserve">Leaves are typically cooler than the air at night, and during the day especially under cloudy skies, at high windspeeds and high</w:t>
+        <w:t xml:space="preserve">Leaves are typically cooler than the air at night, and under some daytime conditions (cloudy skies, high windspeeds, and high</w:t>
       </w:r>
       <w:r>
         <w:t xml:space="preserve"> </w:t>
@@ -3283,7 +3316,13 @@
         </m:sSub>
       </m:oMath>
       <w:r>
-        <w:t xml:space="preserve">. Leaves are typically warmer than air when under full sunlight, especially under slow windspeeds and low</w:t>
+        <w:t xml:space="preserve">).</w:t>
+      </w:r>
+      <w:r>
+        <w:t xml:space="preserve"> </w:t>
+      </w:r>
+      <w:r>
+        <w:t xml:space="preserve">Leaves are typically warmer than air when under full sunlight, especially under slow windspeeds and low</w:t>
       </w:r>
       <w:r>
         <w:t xml:space="preserve"> </w:t>
@@ -3405,17 +3444,9 @@
         <w:pStyle w:val="FirstParagraph"/>
       </w:pPr>
       <w:r>
-        <w:rPr>
-          <w:bCs/>
-          <w:b/>
-        </w:rPr>
         <w:t xml:space="preserve">Fundamentally,</w:t>
       </w:r>
       <w:r>
-        <w:rPr>
-          <w:bCs/>
-          <w:b/>
-        </w:rPr>
         <w:t xml:space="preserve"> </w:t>
       </w:r>
       <m:oMath>
@@ -3442,24 +3473,12 @@
         </m:sSub>
       </m:oMath>
       <w:r>
-        <w:rPr>
-          <w:bCs/>
-          <w:b/>
-        </w:rPr>
-        <w:t xml:space="preserve"> </w:t>
-      </w:r>
-      <w:r>
-        <w:rPr>
-          <w:bCs/>
-          <w:b/>
-        </w:rPr>
+        <w:t xml:space="preserve"> </w:t>
+      </w:r>
+      <w:r>
         <w:t xml:space="preserve">is determined by the energy balance of a leaf and can be estimated based on biophysical principles, where</w:t>
       </w:r>
       <w:r>
-        <w:rPr>
-          <w:bCs/>
-          <w:b/>
-        </w:rPr>
         <w:t xml:space="preserve"> </w:t>
       </w:r>
       <m:oMath>
@@ -3510,17 +3529,9 @@
         </m:sSub>
       </m:oMath>
       <w:r>
-        <w:rPr>
-          <w:bCs/>
-          <w:b/>
-        </w:rPr>
-        <w:t xml:space="preserve"> </w:t>
-      </w:r>
-      <w:r>
-        <w:rPr>
-          <w:bCs/>
-          <w:b/>
-        </w:rPr>
+        <w:t xml:space="preserve"> </w:t>
+      </w:r>
+      <w:r>
         <w:t xml:space="preserve">is a function of energy input from net radiation (</w:t>
       </w:r>
       <m:oMath>
@@ -3538,31 +3549,15 @@
         </m:sSub>
       </m:oMath>
       <w:r>
-        <w:rPr>
-          <w:bCs/>
-          <w:b/>
-        </w:rPr>
         <w:t xml:space="preserve">, including shortwave and longwave) minus heat lost to the environment</w:t>
       </w:r>
       <w:r>
-        <w:rPr>
-          <w:bCs/>
-          <w:b/>
-        </w:rPr>
-        <w:t xml:space="preserve"> </w:t>
-      </w:r>
-      <w:r>
-        <w:rPr>
-          <w:bCs/>
-          <w:b/>
-        </w:rPr>
+        <w:t xml:space="preserve"> </w:t>
+      </w:r>
+      <w:r>
         <w:t xml:space="preserve">(Fig. 3, Campbell &amp; Norman, 1998; Muir, 2019)</w:t>
       </w:r>
       <w:r>
-        <w:rPr>
-          <w:bCs/>
-          <w:b/>
-        </w:rPr>
         <w:t xml:space="preserve">.</w:t>
       </w:r>
       <w:r>
@@ -3653,7 +3648,19 @@
         <w:t xml:space="preserve"> </w:t>
       </w:r>
       <w:r>
-        <w:t xml:space="preserve">(Fig. 3a). Sensible heat flux between leaf and air is regulated by leaf boundary layer conductance, which is greater in smaller leaves (Fig. 3d) and higher wind speeds (Fig. 3b). Latent heat flux (</w:t>
+        <w:t xml:space="preserve">(Fig. 3a).</w:t>
+      </w:r>
+      <w:r>
+        <w:t xml:space="preserve"> </w:t>
+      </w:r>
+      <w:r>
+        <w:t xml:space="preserve">Sensible heat flux between leaf and air is regulated by leaf boundary layer conductance, which is greater in smaller leaves (Fig. 3d) and higher wind speeds (Fig. 3b).</w:t>
+      </w:r>
+      <w:r>
+        <w:t xml:space="preserve"> </w:t>
+      </w:r>
+      <w:r>
+        <w:t xml:space="preserve">Latent heat flux (</w:t>
       </w:r>
       <m:oMath>
         <m:r>
@@ -3704,7 +3711,7 @@
         </m:sSub>
       </m:oMath>
       <w:r>
-        <w:t xml:space="preserve">) and VPD; notably,</w:t>
+        <w:t xml:space="preserve">) and VPD, where</w:t>
       </w:r>
       <w:r>
         <w:t xml:space="preserve"> </w:t>
@@ -3727,7 +3734,7 @@
         <w:t xml:space="preserve"> </w:t>
       </w:r>
       <w:r>
-        <w:t xml:space="preserve">is influenced by windspeed and</w:t>
+        <w:t xml:space="preserve">increases with wind speed and</w:t>
       </w:r>
       <w:r>
         <w:t xml:space="preserve"> </w:t>
@@ -3750,13 +3757,13 @@
         <w:t xml:space="preserve"> </w:t>
       </w:r>
       <w:r>
-        <w:t xml:space="preserve">respond due to stomatal closure under high VPD.</w:t>
-      </w:r>
-      <w:r>
-        <w:t xml:space="preserve"> </w:t>
-      </w:r>
-      <w:r>
-        <w:t xml:space="preserve">Therefore, under full sunlight,</w:t>
+        <w:t xml:space="preserve">can decline at high VPD due to stomatal closure.</w:t>
+      </w:r>
+      <w:r>
+        <w:t xml:space="preserve"> </w:t>
+      </w:r>
+      <w:r>
+        <w:t xml:space="preserve">Therefore,</w:t>
       </w:r>
       <w:r>
         <w:t xml:space="preserve"> </w:t>
@@ -3812,7 +3819,29 @@
         <w:t xml:space="preserve"> </w:t>
       </w:r>
       <w:r>
-        <w:t xml:space="preserve">decreases with</w:t>
+        <w:t xml:space="preserve">decreases with wind speed</w:t>
+      </w:r>
+      <w:r>
+        <w:t xml:space="preserve"> </w:t>
+      </w:r>
+      <w:r>
+        <w:t xml:space="preserve">(Fig. 3b, Daudet</w:t>
+      </w:r>
+      <w:r>
+        <w:t xml:space="preserve"> </w:t>
+      </w:r>
+      <w:r>
+        <w:rPr>
+          <w:iCs/>
+          <w:i/>
+        </w:rPr>
+        <w:t xml:space="preserve">et al.</w:t>
+      </w:r>
+      <w:r>
+        <w:t xml:space="preserve">, 1999)</w:t>
+      </w:r>
+      <w:r>
+        <w:t xml:space="preserve">, increases with RH (Fig. 3c), increases with leaf size (Fig. 3d), and decreases with</w:t>
       </w:r>
       <w:r>
         <w:t xml:space="preserve"> </w:t>
@@ -3826,61 +3855,16 @@
           </m:e>
           <m:sub>
             <m:r>
-              <m:t>b</m:t>
+              <m:t>s</m:t>
             </m:r>
           </m:sub>
         </m:sSub>
       </m:oMath>
       <w:r>
-        <w:t xml:space="preserve">, which increases with wind speed</w:t>
-      </w:r>
-      <w:r>
-        <w:t xml:space="preserve"> </w:t>
-      </w:r>
-      <w:r>
-        <w:t xml:space="preserve">(Fig. 3b, Daudet</w:t>
-      </w:r>
-      <w:r>
-        <w:t xml:space="preserve"> </w:t>
-      </w:r>
-      <w:r>
-        <w:rPr>
-          <w:iCs/>
-          <w:i/>
-        </w:rPr>
-        <w:t xml:space="preserve">et al.</w:t>
-      </w:r>
-      <w:r>
-        <w:t xml:space="preserve">, 1999)</w:t>
-      </w:r>
-      <w:r>
-        <w:t xml:space="preserve"> </w:t>
-      </w:r>
-      <w:r>
-        <w:t xml:space="preserve">and</w:t>
-      </w:r>
-      <w:r>
-        <w:t xml:space="preserve"> </w:t>
-      </w:r>
-      <m:oMath>
-        <m:sSub>
-          <m:e>
-            <m:r>
-              <m:t>g</m:t>
-            </m:r>
-          </m:e>
-          <m:sub>
-            <m:r>
-              <m:t>s</m:t>
-            </m:r>
-          </m:sub>
-        </m:sSub>
-      </m:oMath>
-      <w:r>
-        <w:t xml:space="preserve"> </w:t>
-      </w:r>
-      <w:r>
-        <w:t xml:space="preserve">(Fig. 3e); increases with leaf size (Fig. 3d); and increases with RH (Fig. 3c).</w:t>
+        <w:t xml:space="preserve"> </w:t>
+      </w:r>
+      <w:r>
+        <w:t xml:space="preserve">(Fig. 3e).</w:t>
       </w:r>
     </w:p>
     <w:p>
@@ -3892,7 +3876,7 @@
           <wp:inline>
             <wp:extent cx="5334000" cy="2773051"/>
             <wp:effectExtent b="0" l="0" r="0" t="0"/>
-            <wp:docPr descr="Figure 3. Theoretical expectations for variation in T_{leaf}-T_{air} in response to (a) shortwave radiation, (b) wind speed, (c) relative humidity, (d) leaf width, and (e) stomatal conductance. Leaf temperatures were modeled using the tealeaves R package of Muir (2019) parameterized to represent typical conditions for a broadleaf species (Quercus rubra L.) in a mesic temperate forest (Harvard Forest, Massachusetts, USA), as detailed in Supplementary Information Methods S2." title="" id="1" name="Picture"/>
+            <wp:docPr descr="Figure 3. Theoretical expectations for variation in the difference between leaf and air temperatures, T_{leaf}-T_{air}, in response to (a) shortwave radiation, (b) wind speed, (c) relative humidity, (d) leaf width, and (e) stomatal conductance. Leaf temperatures were modeled using the tealeaves R package of Muir (2019) parameterized to represent typical conditions for a broadleaf species (Quercus rubra L.) in a mesic temperate forest (Harvard Forest, Massachusetts, USA) under both normal and drought conditions, as detailed in Supplementary Information Methods S2. In each scenario, an the independent variable was allowed to vary while other parameters were held constant at the values given in the table of biophysical constants. swr = short wave radiation (W/m2); ws = windspeed (m/s); rh= relative humidity; lw = leaf width (cm); gs = stomatal conductance (mmol m2/s)." title="" id="1" name="Picture"/>
             <a:graphic>
               <a:graphicData uri="http://schemas.openxmlformats.org/drawingml/2006/picture">
                 <pic:pic>
@@ -3939,7 +3923,7 @@
           <w:bCs/>
           <w:b/>
         </w:rPr>
-        <w:t xml:space="preserve">Figure 3. Theoretical expectations for variation in</w:t>
+        <w:t xml:space="preserve">Figure 3. Theoretical expectations for variation in the difference between leaf and air temperatures,</w:t>
       </w:r>
       <w:r>
         <w:rPr>
@@ -4000,20 +3984,29 @@
           <w:bCs/>
           <w:b/>
         </w:rPr>
-        <w:t xml:space="preserve"> </w:t>
-      </w:r>
-      <w:r>
-        <w:rPr>
-          <w:bCs/>
-          <w:b/>
-        </w:rPr>
-        <w:t xml:space="preserve">in response to (a) shortwave radiation, (b) wind speed, (c) relative humidity, (d) leaf width, and (e) stomatal conductance.</w:t>
-      </w:r>
-      <w:r>
-        <w:t xml:space="preserve"> </w:t>
-      </w:r>
-      <w:r>
-        <w:t xml:space="preserve">Leaf temperatures were modeled using the tealeaves R package of</w:t>
+        <w:t xml:space="preserve">, in response to (a) shortwave radiation, (b) wind speed, (c) relative humidity, (d) leaf width, and (e) stomatal conductance.</w:t>
+      </w:r>
+      <w:r>
+        <w:t xml:space="preserve"> </w:t>
+      </w:r>
+      <w:r>
+        <w:t xml:space="preserve">Leaf temperatures were modeled using the</w:t>
+      </w:r>
+      <w:r>
+        <w:t xml:space="preserve"> </w:t>
+      </w:r>
+      <w:r>
+        <w:rPr>
+          <w:iCs/>
+          <w:i/>
+        </w:rPr>
+        <w:t xml:space="preserve">tealeaves</w:t>
+      </w:r>
+      <w:r>
+        <w:t xml:space="preserve"> </w:t>
+      </w:r>
+      <w:r>
+        <w:t xml:space="preserve">R package of</w:t>
       </w:r>
       <w:r>
         <w:t xml:space="preserve"> </w:t>
@@ -4038,7 +4031,25 @@
         <w:t xml:space="preserve"> </w:t>
       </w:r>
       <w:r>
-        <w:t xml:space="preserve">L.) in a mesic temperate forest (Harvard Forest, Massachusetts, USA), as detailed in Supplementary Information Methods S2.</w:t>
+        <w:t xml:space="preserve">L.) in a mesic temperate forest (Harvard Forest, Massachusetts, USA) under both normal and drought conditions, as detailed in Supplementary Information Methods S2. In each scenario, an the independent variable was allowed to vary while other parameters were held constant at the values given in the table of biophysical constants. swr = short wave radiation (W/m</w:t>
+      </w:r>
+      <w:r>
+        <w:rPr>
+          <w:vertAlign w:val="superscript"/>
+        </w:rPr>
+        <w:t xml:space="preserve">2</w:t>
+      </w:r>
+      <w:r>
+        <w:t xml:space="preserve">); ws = windspeed (m/s); rh= relative humidity; lw = leaf width (cm); gs = stomatal conductance (mmol m</w:t>
+      </w:r>
+      <w:r>
+        <w:rPr>
+          <w:vertAlign w:val="superscript"/>
+        </w:rPr>
+        <w:t xml:space="preserve">2</w:t>
+      </w:r>
+      <w:r>
+        <w:t xml:space="preserve">/s).</w:t>
       </w:r>
     </w:p>
     <w:p>
@@ -4046,17 +4057,9 @@
         <w:pStyle w:val="BodyText"/>
       </w:pPr>
       <w:r>
-        <w:rPr>
-          <w:bCs/>
-          <w:b/>
-        </w:rPr>
-        <w:t xml:space="preserve">Leaf energy balance is a tradeoff between water uptake and optimum</w:t>
-      </w:r>
-      <w:r>
-        <w:rPr>
-          <w:bCs/>
-          <w:b/>
-        </w:rPr>
+        <w:t xml:space="preserve">Under hot and dry conditions, leaves face a trade-off between</w:t>
+      </w:r>
+      <w:r>
         <w:t xml:space="preserve"> </w:t>
       </w:r>
       <m:oMath>
@@ -4083,100 +4086,51 @@
         </m:sSub>
       </m:oMath>
       <w:r>
-        <w:rPr>
-          <w:bCs/>
-          <w:b/>
-        </w:rPr>
-        <w:t xml:space="preserve"> </w:t>
-      </w:r>
-      <w:r>
-        <w:rPr>
-          <w:bCs/>
-          <w:b/>
-        </w:rPr>
+        <w:t xml:space="preserve"> </w:t>
+      </w:r>
+      <w:r>
+        <w:t xml:space="preserve">regulation and water conservation</w:t>
+      </w:r>
+      <w:r>
+        <w:t xml:space="preserve"> </w:t>
+      </w:r>
+      <w:r>
         <w:t xml:space="preserve">(Koch</w:t>
       </w:r>
       <w:r>
-        <w:rPr>
-          <w:bCs/>
-          <w:b/>
-        </w:rPr>
-        <w:t xml:space="preserve"> </w:t>
-      </w:r>
-      <w:r>
-        <w:rPr>
-          <w:iCs/>
-          <w:i/>
-          <w:bCs/>
-          <w:b/>
+        <w:t xml:space="preserve"> </w:t>
+      </w:r>
+      <w:r>
+        <w:rPr>
+          <w:iCs/>
+          <w:i/>
         </w:rPr>
         <w:t xml:space="preserve">et al.</w:t>
       </w:r>
       <w:r>
-        <w:rPr>
-          <w:bCs/>
-          <w:b/>
-        </w:rPr>
         <w:t xml:space="preserve">, 1994; Fauset</w:t>
       </w:r>
       <w:r>
-        <w:rPr>
-          <w:bCs/>
-          <w:b/>
-        </w:rPr>
-        <w:t xml:space="preserve"> </w:t>
-      </w:r>
-      <w:r>
-        <w:rPr>
-          <w:iCs/>
-          <w:i/>
-          <w:bCs/>
-          <w:b/>
+        <w:t xml:space="preserve"> </w:t>
+      </w:r>
+      <w:r>
+        <w:rPr>
+          <w:iCs/>
+          <w:i/>
         </w:rPr>
         <w:t xml:space="preserve">et al.</w:t>
       </w:r>
       <w:r>
-        <w:rPr>
-          <w:bCs/>
-          <w:b/>
-        </w:rPr>
         <w:t xml:space="preserve">, 2018)</w:t>
       </w:r>
       <w:r>
-        <w:rPr>
-          <w:bCs/>
-          <w:b/>
-        </w:rPr>
         <w:t xml:space="preserve">.</w:t>
       </w:r>
       <w:r>
         <w:t xml:space="preserve"> </w:t>
       </w:r>
       <w:r>
-        <w:t xml:space="preserve">When</w:t>
-      </w:r>
-      <w:r>
-        <w:t xml:space="preserve"> </w:t>
-      </w:r>
-      <m:oMath>
-        <m:sSub>
-          <m:e>
-            <m:r>
-              <m:t>g</m:t>
-            </m:r>
-          </m:e>
-          <m:sub>
-            <m:r>
-              <m:t>s</m:t>
-            </m:r>
-          </m:sub>
-        </m:sSub>
-      </m:oMath>
-      <w:r>
-        <w:t xml:space="preserve"> </w:t>
-      </w:r>
-      <w:r>
-        <w:t xml:space="preserve">is high, high</w:t>
+        <w:t xml:space="preserve">With adequate water, high</w:t>
       </w:r>
       <w:r>
         <w:t xml:space="preserve"> </w:t>
@@ -4193,13 +4147,10 @@
         <w:t xml:space="preserve"> </w:t>
       </w:r>
       <w:r>
-        <w:t xml:space="preserve">facilitates heat dissipation.</w:t>
-      </w:r>
-      <w:r>
-        <w:t xml:space="preserve"> </w:t>
-      </w:r>
-      <w:r>
-        <w:t xml:space="preserve">However, when leaf water demand (influenced by VPD and stomatal opening) exceeds the rate of supply, conservation of water (</w:t>
+        <w:t xml:space="preserve">can facilitate heat dissipation, particularly for leaves with smaller size (higher</w:t>
+      </w:r>
+      <w:r>
+        <w:t xml:space="preserve"> </w:t>
       </w:r>
       <m:oMath>
         <m:sSub>
@@ -4210,13 +4161,13 @@
           </m:e>
           <m:sub>
             <m:r>
-              <m:t>s</m:t>
+              <m:t>b</m:t>
             </m:r>
           </m:sub>
         </m:sSub>
       </m:oMath>
       <w:r>
-        <w:t xml:space="preserve">-limitation) occurs at the cost of increasing</w:t>
+        <w:t xml:space="preserve">) and larger</w:t>
       </w:r>
       <w:r>
         <w:t xml:space="preserve"> </w:t>
@@ -4225,21 +4176,12 @@
         <m:sSub>
           <m:e>
             <m:r>
-              <m:t>T</m:t>
+              <m:t>g</m:t>
             </m:r>
           </m:e>
           <m:sub>
             <m:r>
-              <m:t>l</m:t>
-            </m:r>
-            <m:r>
-              <m:t>e</m:t>
-            </m:r>
-            <m:r>
-              <m:t>a</m:t>
-            </m:r>
-            <m:r>
-              <m:t>f</m:t>
+              <m:t>s</m:t>
             </m:r>
           </m:sub>
         </m:sSub>
@@ -4248,7 +4190,7 @@
         <w:t xml:space="preserve"> </w:t>
       </w:r>
       <w:r>
-        <w:t xml:space="preserve">(Fig. 3e, Fauset</w:t>
+        <w:t xml:space="preserve">(Leuzinger &amp; Körner, 2007; Dong</w:t>
       </w:r>
       <w:r>
         <w:t xml:space="preserve"> </w:t>
@@ -4261,7 +4203,46 @@
         <w:t xml:space="preserve">et al.</w:t>
       </w:r>
       <w:r>
-        <w:t xml:space="preserve">, 2018)</w:t>
+        <w:t xml:space="preserve">, 2017; Leigh</w:t>
+      </w:r>
+      <w:r>
+        <w:t xml:space="preserve"> </w:t>
+      </w:r>
+      <w:r>
+        <w:rPr>
+          <w:iCs/>
+          <w:i/>
+        </w:rPr>
+        <w:t xml:space="preserve">et al.</w:t>
+      </w:r>
+      <w:r>
+        <w:t xml:space="preserve">, 2017; Song</w:t>
+      </w:r>
+      <w:r>
+        <w:t xml:space="preserve"> </w:t>
+      </w:r>
+      <w:r>
+        <w:rPr>
+          <w:iCs/>
+          <w:i/>
+        </w:rPr>
+        <w:t xml:space="preserve">et al.</w:t>
+      </w:r>
+      <w:r>
+        <w:t xml:space="preserve">, 2020; Konrad</w:t>
+      </w:r>
+      <w:r>
+        <w:t xml:space="preserve"> </w:t>
+      </w:r>
+      <w:r>
+        <w:rPr>
+          <w:iCs/>
+          <w:i/>
+        </w:rPr>
+        <w:t xml:space="preserve">et al.</w:t>
+      </w:r>
+      <w:r>
+        <w:t xml:space="preserve">, 2021)</w:t>
       </w:r>
       <w:r>
         <w:t xml:space="preserve">.</w:t>
@@ -4270,10 +4251,7 @@
         <w:t xml:space="preserve"> </w:t>
       </w:r>
       <w:r>
-        <w:t xml:space="preserve">Therefore, while under maximum</w:t>
-      </w:r>
-      <w:r>
-        <w:t xml:space="preserve"> </w:t>
+        <w:t xml:space="preserve">However, when leaf water demand (influenced by VPD and stomatal opening) exceeds the rate of supply, conservation of water (</w:t>
       </w:r>
       <m:oMath>
         <m:sSub>
@@ -4290,7 +4268,10 @@
         </m:sSub>
       </m:oMath>
       <w:r>
-        <w:t xml:space="preserve">, leaves can maintain</w:t>
+        <w:t xml:space="preserve"> </w:t>
+      </w:r>
+      <w:r>
+        <w:t xml:space="preserve">- limitation) occurs at the cost of increasing</w:t>
       </w:r>
       <w:r>
         <w:t xml:space="preserve"> </w:t>
@@ -4322,7 +4303,29 @@
         <w:t xml:space="preserve"> </w:t>
       </w:r>
       <w:r>
-        <w:t xml:space="preserve">closer to</w:t>
+        <w:t xml:space="preserve">(Fig. 3e, Fauset</w:t>
+      </w:r>
+      <w:r>
+        <w:t xml:space="preserve"> </w:t>
+      </w:r>
+      <w:r>
+        <w:rPr>
+          <w:iCs/>
+          <w:i/>
+        </w:rPr>
+        <w:t xml:space="preserve">et al.</w:t>
+      </w:r>
+      <w:r>
+        <w:t xml:space="preserve">, 2018)</w:t>
+      </w:r>
+      <w:r>
+        <w:t xml:space="preserve">.</w:t>
+      </w:r>
+      <w:r>
+        <w:t xml:space="preserve"> </w:t>
+      </w:r>
+      <w:r>
+        <w:t xml:space="preserve">Therefore, while under maximum</w:t>
       </w:r>
       <w:r>
         <w:t xml:space="preserve"> </w:t>
@@ -4331,27 +4334,18 @@
         <m:sSub>
           <m:e>
             <m:r>
-              <m:t>T</m:t>
+              <m:t>g</m:t>
             </m:r>
           </m:e>
           <m:sub>
             <m:r>
-              <m:t>a</m:t>
-            </m:r>
-            <m:r>
-              <m:t>i</m:t>
-            </m:r>
-            <m:r>
-              <m:t>r</m:t>
+              <m:t>s</m:t>
             </m:r>
           </m:sub>
         </m:sSub>
       </m:oMath>
       <w:r>
-        <w:t xml:space="preserve"> </w:t>
-      </w:r>
-      <w:r>
-        <w:t xml:space="preserve">at high solar radiation loads, but during</w:t>
+        <w:t xml:space="preserve">, leaves can maintain</w:t>
       </w:r>
       <w:r>
         <w:t xml:space="preserve"> </w:t>
@@ -4360,18 +4354,30 @@
         <m:sSub>
           <m:e>
             <m:r>
-              <m:t>g</m:t>
+              <m:t>T</m:t>
             </m:r>
           </m:e>
           <m:sub>
             <m:r>
-              <m:t>s</m:t>
+              <m:t>l</m:t>
+            </m:r>
+            <m:r>
+              <m:t>e</m:t>
+            </m:r>
+            <m:r>
+              <m:t>a</m:t>
+            </m:r>
+            <m:r>
+              <m:t>f</m:t>
             </m:r>
           </m:sub>
         </m:sSub>
       </m:oMath>
       <w:r>
-        <w:t xml:space="preserve">-limitation solar radiation can drastically elevate</w:t>
+        <w:t xml:space="preserve"> </w:t>
+      </w:r>
+      <w:r>
+        <w:t xml:space="preserve">closer to</w:t>
       </w:r>
       <w:r>
         <w:t xml:space="preserve"> </w:t>
@@ -4385,16 +4391,13 @@
           </m:e>
           <m:sub>
             <m:r>
-              <m:t>l</m:t>
-            </m:r>
-            <m:r>
-              <m:t>e</m:t>
-            </m:r>
-            <m:r>
               <m:t>a</m:t>
             </m:r>
             <m:r>
-              <m:t>f</m:t>
+              <m:t>i</m:t>
+            </m:r>
+            <m:r>
+              <m:t>r</m:t>
             </m:r>
           </m:sub>
         </m:sSub>
@@ -4403,7 +4406,7 @@
         <w:t xml:space="preserve"> </w:t>
       </w:r>
       <w:r>
-        <w:t xml:space="preserve">above</w:t>
+        <w:t xml:space="preserve">at high solar radiation loads, but during</w:t>
       </w:r>
       <w:r>
         <w:t xml:space="preserve"> </w:t>
@@ -4412,78 +4415,21 @@
         <m:sSub>
           <m:e>
             <m:r>
-              <m:t>T</m:t>
+              <m:t>g</m:t>
             </m:r>
           </m:e>
           <m:sub>
             <m:r>
-              <m:t>a</m:t>
-            </m:r>
-            <m:r>
-              <m:t>i</m:t>
-            </m:r>
-            <m:r>
-              <m:t>r</m:t>
+              <m:t>s</m:t>
             </m:r>
           </m:sub>
         </m:sSub>
       </m:oMath>
       <w:r>
-        <w:t xml:space="preserve">, especially for larger leaves</w:t>
-      </w:r>
-      <w:r>
-        <w:t xml:space="preserve"> </w:t>
-      </w:r>
-      <w:r>
-        <w:t xml:space="preserve">(Fauset</w:t>
-      </w:r>
-      <w:r>
-        <w:t xml:space="preserve"> </w:t>
-      </w:r>
-      <w:r>
-        <w:rPr>
-          <w:iCs/>
-          <w:i/>
-        </w:rPr>
-        <w:t xml:space="preserve">et al.</w:t>
-      </w:r>
-      <w:r>
-        <w:t xml:space="preserve">, 2018; Song</w:t>
-      </w:r>
-      <w:r>
-        <w:t xml:space="preserve"> </w:t>
-      </w:r>
-      <w:r>
-        <w:rPr>
-          <w:iCs/>
-          <w:i/>
-        </w:rPr>
-        <w:t xml:space="preserve">et al.</w:t>
-      </w:r>
-      <w:r>
-        <w:t xml:space="preserve">, 2020; Konrad</w:t>
-      </w:r>
-      <w:r>
-        <w:t xml:space="preserve"> </w:t>
-      </w:r>
-      <w:r>
-        <w:rPr>
-          <w:iCs/>
-          <w:i/>
-        </w:rPr>
-        <w:t xml:space="preserve">et al.</w:t>
-      </w:r>
-      <w:r>
-        <w:t xml:space="preserve">, 2021)</w:t>
-      </w:r>
-      <w:r>
-        <w:t xml:space="preserve">.</w:t>
-      </w:r>
-      <w:r>
-        <w:t xml:space="preserve"> </w:t>
-      </w:r>
-      <w:r>
-        <w:t xml:space="preserve">With adequate water, species with smaller leaves (higher</w:t>
+        <w:t xml:space="preserve"> </w:t>
+      </w:r>
+      <w:r>
+        <w:t xml:space="preserve">- limitation solar radiation can drastically elevate</w:t>
       </w:r>
       <w:r>
         <w:t xml:space="preserve"> </w:t>
@@ -4492,18 +4438,30 @@
         <m:sSub>
           <m:e>
             <m:r>
-              <m:t>g</m:t>
+              <m:t>T</m:t>
             </m:r>
           </m:e>
           <m:sub>
             <m:r>
-              <m:t>b</m:t>
+              <m:t>l</m:t>
+            </m:r>
+            <m:r>
+              <m:t>e</m:t>
+            </m:r>
+            <m:r>
+              <m:t>a</m:t>
+            </m:r>
+            <m:r>
+              <m:t>f</m:t>
             </m:r>
           </m:sub>
         </m:sSub>
       </m:oMath>
       <w:r>
-        <w:t xml:space="preserve">) and larger</w:t>
+        <w:t xml:space="preserve"> </w:t>
+      </w:r>
+      <w:r>
+        <w:t xml:space="preserve">above</w:t>
       </w:r>
       <w:r>
         <w:t xml:space="preserve"> </w:t>
@@ -4512,27 +4470,30 @@
         <m:sSub>
           <m:e>
             <m:r>
-              <m:t>g</m:t>
+              <m:t>T</m:t>
             </m:r>
           </m:e>
           <m:sub>
             <m:r>
-              <m:t>s</m:t>
+              <m:t>a</m:t>
+            </m:r>
+            <m:r>
+              <m:t>i</m:t>
+            </m:r>
+            <m:r>
+              <m:t>r</m:t>
             </m:r>
           </m:sub>
         </m:sSub>
       </m:oMath>
       <w:r>
-        <w:t xml:space="preserve"> </w:t>
-      </w:r>
-      <w:r>
-        <w:t xml:space="preserve">will be most effective at cooling under high temperatures</w:t>
-      </w:r>
-      <w:r>
-        <w:t xml:space="preserve"> </w:t>
-      </w:r>
-      <w:r>
-        <w:t xml:space="preserve">(Leuzinger &amp; Körner, 2007; Dong</w:t>
+        <w:t xml:space="preserve">, especially for larger leaves</w:t>
+      </w:r>
+      <w:r>
+        <w:t xml:space="preserve"> </w:t>
+      </w:r>
+      <w:r>
+        <w:t xml:space="preserve">(Fauset</w:t>
       </w:r>
       <w:r>
         <w:t xml:space="preserve"> </w:t>
@@ -4545,20 +4506,7 @@
         <w:t xml:space="preserve">et al.</w:t>
       </w:r>
       <w:r>
-        <w:t xml:space="preserve">, 2017; Leigh</w:t>
-      </w:r>
-      <w:r>
-        <w:t xml:space="preserve"> </w:t>
-      </w:r>
-      <w:r>
-        <w:rPr>
-          <w:iCs/>
-          <w:i/>
-        </w:rPr>
-        <w:t xml:space="preserve">et al.</w:t>
-      </w:r>
-      <w:r>
-        <w:t xml:space="preserve">, 2017; Song</w:t>
+        <w:t xml:space="preserve">, 2018; Song</w:t>
       </w:r>
       <w:r>
         <w:t xml:space="preserve"> </w:t>

</xml_diff>